<commit_message>
Actualizada tabla de participantes
</commit_message>
<xml_diff>
--- a/Documentos/NuestraDocumentacion/Documentacion Proyecto openapi generator.docx
+++ b/Documentos/NuestraDocumentacion/Documentacion Proyecto openapi generator.docx
@@ -3032,6 +3032,23 @@
       </w:r>
     </w:p>
     <w:p>
+      <w:r>
+        <w:rPr>
+          <w:b/>
+          <w:bCs/>
+        </w:rPr>
+        <w:t>Asesores</w:t>
+      </w:r>
+    </w:p>
+    <w:p>
+      <w:r>
+        <w:t xml:space="preserve">No hay un rol específico de asesor en este proyecto. OpenAPI Generator posee licencia Apache License 2.0. A menos que sea requerido por ley o se acuerde por escrito, todo software distribuido bajo esta licencia se distribuye </w:t>
+      </w:r>
+      <w:r>
+        <w:t>bajo el criterio “tal cual”, sin garantías o condiciones de ningún tipo, ya sea de forma explícita o implícita.</w:t>
+      </w:r>
+    </w:p>
+    <w:p>
       <w:pPr>
         <w:rPr>
           <w:b/>
@@ -3208,6 +3225,7 @@
         <w:rPr>
           <w:lang w:val="en-GB"/>
         </w:rPr>
+        <w:lastRenderedPageBreak/>
         <w:t>Vistas</w:t>
       </w:r>
       <w:bookmarkEnd w:id="3"/>
@@ -3311,7 +3329,6 @@
       </w:pPr>
       <w:bookmarkStart w:id="9" w:name="_Toc63239824"/>
       <w:r>
-        <w:lastRenderedPageBreak/>
         <w:t>Puntos de variabilidad y extensi</w:t>
       </w:r>
       <w:r>

</xml_diff>

<commit_message>
Corregidos errores de deletreo de secciones
</commit_message>
<xml_diff>
--- a/Documentos/NuestraDocumentacion/Documentacion Proyecto openapi generator.docx
+++ b/Documentos/NuestraDocumentacion/Documentacion Proyecto openapi generator.docx
@@ -3246,6 +3246,12 @@
         <w:t>Vista de context</w:t>
       </w:r>
       <w:bookmarkEnd w:id="4"/>
+      <w:r>
+        <w:rPr>
+          <w:lang w:val="pt-PT"/>
+        </w:rPr>
+        <w:t>o</w:t>
+      </w:r>
     </w:p>
     <w:p>
       <w:pPr>
@@ -3277,7 +3283,7 @@
         <w:rPr>
           <w:lang w:val="en-GB"/>
         </w:rPr>
-        <w:t>Vista functional</w:t>
+        <w:t>Vista funcional</w:t>
       </w:r>
       <w:bookmarkEnd w:id="6"/>
     </w:p>

</xml_diff>

<commit_message>
Añadidos competidores a la lista de participantes
</commit_message>
<xml_diff>
--- a/Documentos/NuestraDocumentacion/Documentacion Proyecto openapi generator.docx
+++ b/Documentos/NuestraDocumentacion/Documentacion Proyecto openapi generator.docx
@@ -3214,6 +3214,37 @@
     </w:p>
     <w:p>
       <w:pPr>
+        <w:rPr>
+          <w:b/>
+          <w:bCs/>
+        </w:rPr>
+      </w:pPr>
+      <w:r>
+        <w:rPr>
+          <w:b/>
+          <w:bCs/>
+        </w:rPr>
+        <w:t>Competencia</w:t>
+      </w:r>
+    </w:p>
+    <w:p>
+      <w:r>
+        <w:t>Es</w:t>
+      </w:r>
+      <w:r>
+        <w:t xml:space="preserve">tá formada por aquellos sistemas que ofrecen un servicio similar a OpenAPI Generator, como </w:t>
+      </w:r>
+      <w:hyperlink r:id="rId16" w:history="1">
+        <w:r>
+          <w:rPr>
+            <w:rStyle w:val="Hipervnculo"/>
+          </w:rPr>
+          <w:t>generator-rest</w:t>
+        </w:r>
+      </w:hyperlink>
+    </w:p>
+    <w:p>
+      <w:pPr>
         <w:pStyle w:val="Ttulo1"/>
         <w:spacing w:after="240"/>
         <w:rPr>
@@ -3473,7 +3504,7 @@
       <w:r>
         <w:t xml:space="preserve">e la herramienta </w:t>
       </w:r>
-      <w:hyperlink r:id="rId16" w:history="1">
+      <w:hyperlink r:id="rId17" w:history="1">
         <w:r>
           <w:rPr>
             <w:rStyle w:val="Hipervnculo"/>
@@ -3484,7 +3515,7 @@
       <w:r>
         <w:t xml:space="preserve"> con sus extensiones para </w:t>
       </w:r>
-      <w:hyperlink r:id="rId17" w:history="1">
+      <w:hyperlink r:id="rId18" w:history="1">
         <w:r>
           <w:rPr>
             <w:rStyle w:val="Hipervnculo"/>
@@ -3495,7 +3526,7 @@
       <w:r>
         <w:t xml:space="preserve"> y </w:t>
       </w:r>
-      <w:hyperlink r:id="rId18" w:history="1">
+      <w:hyperlink r:id="rId19" w:history="1">
         <w:r>
           <w:rPr>
             <w:rStyle w:val="Hipervnculo"/>
@@ -3509,8 +3540,8 @@
     </w:p>
     <w:p/>
     <w:sectPr>
-      <w:footerReference w:type="even" r:id="rId19"/>
-      <w:footerReference w:type="default" r:id="rId20"/>
+      <w:footerReference w:type="even" r:id="rId20"/>
+      <w:footerReference w:type="default" r:id="rId21"/>
       <w:pgSz w:w="11906" w:h="16838"/>
       <w:pgMar w:top="1417" w:right="1701" w:bottom="1417" w:left="1701" w:header="708" w:footer="708" w:gutter="0"/>
       <w:pgNumType w:start="1"/>

</xml_diff>

<commit_message>
añadido texto de vista de contexto
</commit_message>
<xml_diff>
--- a/Documentos/NuestraDocumentacion/Documentacion Proyecto openapi generator.docx
+++ b/Documentos/NuestraDocumentacion/Documentacion Proyecto openapi generator.docx
@@ -3591,7 +3591,6 @@
         <w:rPr>
           <w:lang w:val="en-GB"/>
         </w:rPr>
-        <w:lastRenderedPageBreak/>
         <w:t>Vistas</w:t>
       </w:r>
       <w:bookmarkEnd w:id="3"/>
@@ -3617,6 +3616,50 @@
           <w:lang w:val="pt-PT"/>
         </w:rPr>
         <w:t>o</w:t>
+      </w:r>
+    </w:p>
+    <w:p>
+      <w:pPr>
+        <w:rPr>
+          <w:lang w:val="pt-PT"/>
+        </w:rPr>
+      </w:pPr>
+      <w:r>
+        <w:rPr>
+          <w:lang w:val="pt-PT"/>
+        </w:rPr>
+        <w:t xml:space="preserve">La vista de contexto contiene las relaciones </w:t>
+      </w:r>
+      <w:r>
+        <w:rPr>
+          <w:lang w:val="pt-PT"/>
+        </w:rPr>
+        <w:t xml:space="preserve">entre el proyecto y los participantes y dependencias involucradas en el entorno de desarrollo del proyecto. La Figura(X) muestra el diagrama de contexto de OpenApi-generator. El proyecto se encuentra en un repositorio de github, con el objetivo de facilitar el control de versiones y la documentación del proyecto, así como a su vez, llevar el manejo de las distintas issues que se puedan crear. OpenApi se trata de un proyecto de código abierto, por lo cual </w:t>
+      </w:r>
+      <w:r>
+        <w:rPr>
+          <w:lang w:val="pt-PT"/>
+        </w:rPr>
+        <w:lastRenderedPageBreak/>
+        <w:t>cualquiera puede formar parte del equipo de desarrollo. No obstante, cabe mencionar que hay un equipo principal de desarrolladores. Varias organizaciones patrocinan</w:t>
+      </w:r>
+      <w:r>
+        <w:rPr>
+          <w:lang w:val="pt-PT"/>
+        </w:rPr>
+        <w:t xml:space="preserve"> y usan la herramienta para automatizar la generación de APIs. El proyecto está principalmente desarrollado en Java y usa Maven para automatizar el manejo de dependencias. No obstante, se pueden apreciar otros lenguajes como JavaScript o TypeScript, haciendo posible la instalación de la herramienta de diferentes maneras. Esta multitud de posibilidades de instalación, hacen posible que la herramienta se pueda usar en cualquier sistema operativo, ya que soporta docker y vagrant, así como otras formas a través de npm y Homebrew. A su vez, la herramienta necesita de diferentes dependencias para ser testeada, tales como se pueden ver en la figura(X); y utiliza swagger </w:t>
+      </w:r>
+      <w:r>
+        <w:rPr>
+          <w:lang w:val="pt-PT"/>
+        </w:rPr>
+        <w:t>como herramientas de apoyo. Finalmente, OpenApi generator, compite con otras herramientas para la autogeneración de APIs del tipo REST. Estas son rest-hapi y Generator-rest, entre otras, aunque cabe destacar que OpenApi generator mantiene cierta competencia con AsyncApi, siendo esta última usada para autogenerar APIs asíncronas</w:t>
+      </w:r>
+      <w:r>
+        <w:rPr>
+          <w:lang w:val="pt-PT"/>
+        </w:rPr>
+        <w:t>, y posee una licencia de Apache.</w:t>
       </w:r>
     </w:p>
     <w:p>
@@ -3821,6 +3864,7 @@
         <w:rPr>
           <w:lang w:val="en-GB"/>
         </w:rPr>
+        <w:lastRenderedPageBreak/>
         <w:t>Referencias</w:t>
       </w:r>
       <w:bookmarkEnd w:id="14"/>

</xml_diff>

<commit_message>
Corregidos problemas de accesibilidad de la documentación
</commit_message>
<xml_diff>
--- a/Documentos/NuestraDocumentacion/Documentacion Proyecto openapi generator.docx
+++ b/Documentos/NuestraDocumentacion/Documentacion Proyecto openapi generator.docx
@@ -52,7 +52,7 @@
       </w:pPr>
       <w:r>
         <w:drawing>
-          <wp:anchor distT="0" distB="0" distL="114300" distR="114300" simplePos="0" relativeHeight="251658240" behindDoc="1" locked="0" layoutInCell="1" allowOverlap="1" wp14:anchorId="6EE60CF9" wp14:editId="63674C64">
+          <wp:anchor distT="0" distB="0" distL="114300" distR="114300" simplePos="0" relativeHeight="251658240" behindDoc="1" locked="0" layoutInCell="1" allowOverlap="1" wp14:anchorId="6EE60CF9" wp14:editId="32F54686">
             <wp:simplePos x="0" y="0"/>
             <wp:positionH relativeFrom="margin">
               <wp:align>center</wp:align>
@@ -71,7 +71,13 @@
                 <wp:lineTo x="0" y="0"/>
               </wp:wrapPolygon>
             </wp:wrapTight>
-            <wp:docPr id="1" name="Imagen 1" descr="OpenAPI generator to spring-boot with custom java validations | by Matúš  Bartko | Medium"/>
+            <wp:docPr id="1" name="Imagen 1">
+              <a:extLst xmlns:a="http://schemas.openxmlformats.org/drawingml/2006/main">
+                <a:ext uri="{C183D7F6-B498-43B3-948B-1728B52AA6E4}">
+                  <adec:decorative xmlns:adec="http://schemas.microsoft.com/office/drawing/2017/decorative" val="1"/>
+                </a:ext>
+              </a:extLst>
+            </wp:docPr>
             <wp:cNvGraphicFramePr>
               <a:graphicFrameLocks xmlns:a="http://schemas.openxmlformats.org/drawingml/2006/main" noChangeAspect="1"/>
             </wp:cNvGraphicFramePr>
@@ -79,7 +85,13 @@
               <a:graphicData uri="http://schemas.openxmlformats.org/drawingml/2006/picture">
                 <pic:pic xmlns:pic="http://schemas.openxmlformats.org/drawingml/2006/picture">
                   <pic:nvPicPr>
-                    <pic:cNvPr id="0" name="Picture 1" descr="OpenAPI generator to spring-boot with custom java validations | by Matúš  Bartko | Medium"/>
+                    <pic:cNvPr id="1" name="Imagen 1">
+                      <a:extLst>
+                        <a:ext uri="{C183D7F6-B498-43B3-948B-1728B52AA6E4}">
+                          <adec:decorative xmlns:adec="http://schemas.microsoft.com/office/drawing/2017/decorative" val="1"/>
+                        </a:ext>
+                      </a:extLst>
+                    </pic:cNvPr>
                     <pic:cNvPicPr>
                       <a:picLocks noChangeAspect="1" noChangeArrowheads="1"/>
                     </pic:cNvPicPr>
@@ -3082,6 +3094,678 @@
         <w:t>Comenzó sinedo parte del marco Swagger pero más adelante se transformo en un proyecto separado a partir del 2016, supervisados por la iniciativa OpenApi, el cual colabora con código abierto en la fundación Linux swagger y otras herramientas para generar código, documentación y casos de prueba.</w:t>
       </w:r>
     </w:p>
+    <w:tbl>
+      <w:tblPr>
+        <w:tblStyle w:val="Tablaconcuadrcula"/>
+        <w:tblW w:w="0" w:type="auto"/>
+        <w:tblLook w:val="04A0" w:firstRow="1" w:lastRow="0" w:firstColumn="1" w:lastColumn="0" w:noHBand="0" w:noVBand="1"/>
+      </w:tblPr>
+      <w:tblGrid>
+        <w:gridCol w:w="914"/>
+        <w:gridCol w:w="1349"/>
+        <w:gridCol w:w="6231"/>
+      </w:tblGrid>
+      <w:tr>
+        <w:tc>
+          <w:tcPr>
+            <w:tcW w:w="914" w:type="dxa"/>
+          </w:tcPr>
+          <w:p>
+            <w:pPr>
+              <w:jc w:val="center"/>
+              <w:rPr>
+                <w:b/>
+                <w:bCs/>
+                <w:sz w:val="22"/>
+                <w:szCs w:val="20"/>
+              </w:rPr>
+            </w:pPr>
+            <w:r>
+              <w:rPr>
+                <w:b/>
+                <w:bCs/>
+                <w:sz w:val="22"/>
+                <w:szCs w:val="20"/>
+              </w:rPr>
+              <w:t>Versión</w:t>
+            </w:r>
+          </w:p>
+        </w:tc>
+        <w:tc>
+          <w:tcPr>
+            <w:tcW w:w="1349" w:type="dxa"/>
+          </w:tcPr>
+          <w:p>
+            <w:pPr>
+              <w:jc w:val="center"/>
+              <w:rPr>
+                <w:b/>
+                <w:bCs/>
+                <w:sz w:val="22"/>
+                <w:szCs w:val="20"/>
+              </w:rPr>
+            </w:pPr>
+            <w:r>
+              <w:rPr>
+                <w:b/>
+                <w:bCs/>
+                <w:sz w:val="22"/>
+                <w:szCs w:val="20"/>
+              </w:rPr>
+              <w:t>Fecha</w:t>
+            </w:r>
+          </w:p>
+        </w:tc>
+        <w:tc>
+          <w:tcPr>
+            <w:tcW w:w="6231" w:type="dxa"/>
+          </w:tcPr>
+          <w:p>
+            <w:pPr>
+              <w:jc w:val="center"/>
+              <w:rPr>
+                <w:b/>
+                <w:bCs/>
+                <w:sz w:val="22"/>
+                <w:szCs w:val="20"/>
+              </w:rPr>
+            </w:pPr>
+            <w:r>
+              <w:rPr>
+                <w:b/>
+                <w:bCs/>
+                <w:sz w:val="22"/>
+                <w:szCs w:val="20"/>
+              </w:rPr>
+              <w:t>Notas</w:t>
+            </w:r>
+          </w:p>
+        </w:tc>
+      </w:tr>
+      <w:tr>
+        <w:tc>
+          <w:tcPr>
+            <w:tcW w:w="914" w:type="dxa"/>
+          </w:tcPr>
+          <w:p>
+            <w:pPr>
+              <w:jc w:val="left"/>
+              <w:rPr>
+                <w:sz w:val="22"/>
+                <w:szCs w:val="20"/>
+              </w:rPr>
+            </w:pPr>
+            <w:r>
+              <w:rPr>
+                <w:sz w:val="22"/>
+                <w:szCs w:val="20"/>
+              </w:rPr>
+              <w:t>3.0.3</w:t>
+            </w:r>
+          </w:p>
+        </w:tc>
+        <w:tc>
+          <w:tcPr>
+            <w:tcW w:w="1349" w:type="dxa"/>
+          </w:tcPr>
+          <w:p>
+            <w:pPr>
+              <w:jc w:val="left"/>
+              <w:rPr>
+                <w:sz w:val="22"/>
+                <w:szCs w:val="20"/>
+              </w:rPr>
+            </w:pPr>
+            <w:r>
+              <w:rPr>
+                <w:sz w:val="22"/>
+                <w:szCs w:val="20"/>
+              </w:rPr>
+              <w:t>2020-02-20</w:t>
+            </w:r>
+          </w:p>
+        </w:tc>
+        <w:tc>
+          <w:tcPr>
+            <w:tcW w:w="6231" w:type="dxa"/>
+          </w:tcPr>
+          <w:p>
+            <w:pPr>
+              <w:jc w:val="left"/>
+              <w:rPr>
+                <w:sz w:val="22"/>
+                <w:szCs w:val="20"/>
+              </w:rPr>
+            </w:pPr>
+            <w:r>
+              <w:rPr>
+                <w:sz w:val="22"/>
+                <w:szCs w:val="20"/>
+              </w:rPr>
+              <w:t>Lanzamiento de parche de la especificación OpenAPI 3.0.3</w:t>
+            </w:r>
+          </w:p>
+        </w:tc>
+      </w:tr>
+      <w:tr>
+        <w:tc>
+          <w:tcPr>
+            <w:tcW w:w="914" w:type="dxa"/>
+          </w:tcPr>
+          <w:p>
+            <w:pPr>
+              <w:jc w:val="left"/>
+              <w:rPr>
+                <w:sz w:val="22"/>
+                <w:szCs w:val="20"/>
+              </w:rPr>
+            </w:pPr>
+            <w:r>
+              <w:rPr>
+                <w:sz w:val="22"/>
+                <w:szCs w:val="20"/>
+              </w:rPr>
+              <w:t>3.0.2</w:t>
+            </w:r>
+          </w:p>
+        </w:tc>
+        <w:tc>
+          <w:tcPr>
+            <w:tcW w:w="1349" w:type="dxa"/>
+          </w:tcPr>
+          <w:p>
+            <w:pPr>
+              <w:jc w:val="left"/>
+              <w:rPr>
+                <w:sz w:val="22"/>
+                <w:szCs w:val="20"/>
+              </w:rPr>
+            </w:pPr>
+            <w:r>
+              <w:rPr>
+                <w:sz w:val="22"/>
+                <w:szCs w:val="20"/>
+              </w:rPr>
+              <w:t>2018-10-08</w:t>
+            </w:r>
+          </w:p>
+        </w:tc>
+        <w:tc>
+          <w:tcPr>
+            <w:tcW w:w="6231" w:type="dxa"/>
+          </w:tcPr>
+          <w:p>
+            <w:pPr>
+              <w:jc w:val="left"/>
+              <w:rPr>
+                <w:sz w:val="22"/>
+                <w:szCs w:val="20"/>
+              </w:rPr>
+            </w:pPr>
+            <w:r>
+              <w:rPr>
+                <w:sz w:val="22"/>
+                <w:szCs w:val="20"/>
+              </w:rPr>
+              <w:t>Lanzamiento de parche de la especi</w:t>
+            </w:r>
+            <w:r>
+              <w:rPr>
+                <w:sz w:val="22"/>
+                <w:szCs w:val="20"/>
+              </w:rPr>
+              <w:t>f</w:t>
+            </w:r>
+            <w:r>
+              <w:rPr>
+                <w:sz w:val="22"/>
+                <w:szCs w:val="20"/>
+              </w:rPr>
+              <w:t>icación OpenAPI 3.0.</w:t>
+            </w:r>
+            <w:r>
+              <w:rPr>
+                <w:sz w:val="22"/>
+                <w:szCs w:val="20"/>
+              </w:rPr>
+              <w:t>2</w:t>
+            </w:r>
+          </w:p>
+        </w:tc>
+      </w:tr>
+      <w:tr>
+        <w:tc>
+          <w:tcPr>
+            <w:tcW w:w="914" w:type="dxa"/>
+          </w:tcPr>
+          <w:p>
+            <w:pPr>
+              <w:jc w:val="left"/>
+              <w:rPr>
+                <w:sz w:val="22"/>
+                <w:szCs w:val="20"/>
+              </w:rPr>
+            </w:pPr>
+            <w:r>
+              <w:rPr>
+                <w:sz w:val="22"/>
+                <w:szCs w:val="20"/>
+              </w:rPr>
+              <w:t>3.0.1</w:t>
+            </w:r>
+          </w:p>
+        </w:tc>
+        <w:tc>
+          <w:tcPr>
+            <w:tcW w:w="1349" w:type="dxa"/>
+          </w:tcPr>
+          <w:p>
+            <w:pPr>
+              <w:jc w:val="left"/>
+              <w:rPr>
+                <w:sz w:val="22"/>
+                <w:szCs w:val="20"/>
+              </w:rPr>
+            </w:pPr>
+            <w:r>
+              <w:rPr>
+                <w:sz w:val="22"/>
+                <w:szCs w:val="20"/>
+              </w:rPr>
+              <w:t>2017-12-06</w:t>
+            </w:r>
+          </w:p>
+        </w:tc>
+        <w:tc>
+          <w:tcPr>
+            <w:tcW w:w="6231" w:type="dxa"/>
+          </w:tcPr>
+          <w:p>
+            <w:pPr>
+              <w:jc w:val="left"/>
+              <w:rPr>
+                <w:sz w:val="22"/>
+                <w:szCs w:val="20"/>
+              </w:rPr>
+            </w:pPr>
+            <w:r>
+              <w:rPr>
+                <w:sz w:val="22"/>
+                <w:szCs w:val="20"/>
+              </w:rPr>
+              <w:t>Lanzamiento de parche de la especi</w:t>
+            </w:r>
+            <w:r>
+              <w:rPr>
+                <w:sz w:val="22"/>
+                <w:szCs w:val="20"/>
+              </w:rPr>
+              <w:t>f</w:t>
+            </w:r>
+            <w:r>
+              <w:rPr>
+                <w:sz w:val="22"/>
+                <w:szCs w:val="20"/>
+              </w:rPr>
+              <w:t>icación OpenAPI 3.0.</w:t>
+            </w:r>
+            <w:r>
+              <w:rPr>
+                <w:sz w:val="22"/>
+                <w:szCs w:val="20"/>
+              </w:rPr>
+              <w:t>1</w:t>
+            </w:r>
+          </w:p>
+        </w:tc>
+      </w:tr>
+      <w:tr>
+        <w:tc>
+          <w:tcPr>
+            <w:tcW w:w="914" w:type="dxa"/>
+          </w:tcPr>
+          <w:p>
+            <w:pPr>
+              <w:jc w:val="left"/>
+              <w:rPr>
+                <w:sz w:val="22"/>
+                <w:szCs w:val="20"/>
+              </w:rPr>
+            </w:pPr>
+            <w:r>
+              <w:rPr>
+                <w:sz w:val="22"/>
+                <w:szCs w:val="20"/>
+              </w:rPr>
+              <w:t>3.0.0</w:t>
+            </w:r>
+          </w:p>
+        </w:tc>
+        <w:tc>
+          <w:tcPr>
+            <w:tcW w:w="1349" w:type="dxa"/>
+          </w:tcPr>
+          <w:p>
+            <w:pPr>
+              <w:jc w:val="left"/>
+              <w:rPr>
+                <w:sz w:val="22"/>
+                <w:szCs w:val="20"/>
+              </w:rPr>
+            </w:pPr>
+            <w:r>
+              <w:rPr>
+                <w:sz w:val="22"/>
+                <w:szCs w:val="20"/>
+              </w:rPr>
+              <w:t>2017-07-26</w:t>
+            </w:r>
+          </w:p>
+        </w:tc>
+        <w:tc>
+          <w:tcPr>
+            <w:tcW w:w="6231" w:type="dxa"/>
+          </w:tcPr>
+          <w:p>
+            <w:pPr>
+              <w:jc w:val="left"/>
+              <w:rPr>
+                <w:sz w:val="22"/>
+                <w:szCs w:val="20"/>
+              </w:rPr>
+            </w:pPr>
+            <w:r>
+              <w:rPr>
+                <w:sz w:val="22"/>
+                <w:szCs w:val="20"/>
+              </w:rPr>
+              <w:t>Lanzamiento de la especi</w:t>
+            </w:r>
+            <w:r>
+              <w:rPr>
+                <w:sz w:val="22"/>
+                <w:szCs w:val="20"/>
+              </w:rPr>
+              <w:t>f</w:t>
+            </w:r>
+            <w:r>
+              <w:rPr>
+                <w:sz w:val="22"/>
+                <w:szCs w:val="20"/>
+              </w:rPr>
+              <w:t>icación OpenAPI 3.0.</w:t>
+            </w:r>
+            <w:r>
+              <w:rPr>
+                <w:sz w:val="22"/>
+                <w:szCs w:val="20"/>
+              </w:rPr>
+              <w:t>0</w:t>
+            </w:r>
+          </w:p>
+        </w:tc>
+      </w:tr>
+      <w:tr>
+        <w:tc>
+          <w:tcPr>
+            <w:tcW w:w="914" w:type="dxa"/>
+          </w:tcPr>
+          <w:p>
+            <w:pPr>
+              <w:jc w:val="left"/>
+              <w:rPr>
+                <w:sz w:val="22"/>
+                <w:szCs w:val="20"/>
+              </w:rPr>
+            </w:pPr>
+            <w:r>
+              <w:rPr>
+                <w:sz w:val="22"/>
+                <w:szCs w:val="20"/>
+              </w:rPr>
+              <w:t>2.0</w:t>
+            </w:r>
+          </w:p>
+        </w:tc>
+        <w:tc>
+          <w:tcPr>
+            <w:tcW w:w="1349" w:type="dxa"/>
+          </w:tcPr>
+          <w:p>
+            <w:pPr>
+              <w:jc w:val="left"/>
+              <w:rPr>
+                <w:sz w:val="22"/>
+                <w:szCs w:val="20"/>
+              </w:rPr>
+            </w:pPr>
+            <w:r>
+              <w:rPr>
+                <w:sz w:val="22"/>
+                <w:szCs w:val="20"/>
+              </w:rPr>
+              <w:t>2014-09-08</w:t>
+            </w:r>
+          </w:p>
+        </w:tc>
+        <w:tc>
+          <w:tcPr>
+            <w:tcW w:w="6231" w:type="dxa"/>
+          </w:tcPr>
+          <w:p>
+            <w:pPr>
+              <w:jc w:val="left"/>
+              <w:rPr>
+                <w:sz w:val="22"/>
+                <w:szCs w:val="20"/>
+              </w:rPr>
+            </w:pPr>
+            <w:r>
+              <w:rPr>
+                <w:sz w:val="22"/>
+                <w:szCs w:val="20"/>
+              </w:rPr>
+              <w:t>Lanzamiento de Swagger 2.0</w:t>
+            </w:r>
+          </w:p>
+        </w:tc>
+      </w:tr>
+      <w:tr>
+        <w:tc>
+          <w:tcPr>
+            <w:tcW w:w="914" w:type="dxa"/>
+          </w:tcPr>
+          <w:p>
+            <w:pPr>
+              <w:jc w:val="left"/>
+              <w:rPr>
+                <w:sz w:val="22"/>
+                <w:szCs w:val="20"/>
+              </w:rPr>
+            </w:pPr>
+            <w:r>
+              <w:rPr>
+                <w:sz w:val="22"/>
+                <w:szCs w:val="20"/>
+              </w:rPr>
+              <w:t>1.2</w:t>
+            </w:r>
+          </w:p>
+        </w:tc>
+        <w:tc>
+          <w:tcPr>
+            <w:tcW w:w="1349" w:type="dxa"/>
+          </w:tcPr>
+          <w:p>
+            <w:pPr>
+              <w:jc w:val="left"/>
+              <w:rPr>
+                <w:sz w:val="22"/>
+                <w:szCs w:val="20"/>
+              </w:rPr>
+            </w:pPr>
+            <w:r>
+              <w:rPr>
+                <w:sz w:val="22"/>
+                <w:szCs w:val="20"/>
+              </w:rPr>
+              <w:t>2014-03-14</w:t>
+            </w:r>
+          </w:p>
+        </w:tc>
+        <w:tc>
+          <w:tcPr>
+            <w:tcW w:w="6231" w:type="dxa"/>
+          </w:tcPr>
+          <w:p>
+            <w:pPr>
+              <w:jc w:val="left"/>
+              <w:rPr>
+                <w:sz w:val="22"/>
+                <w:szCs w:val="20"/>
+              </w:rPr>
+            </w:pPr>
+            <w:r>
+              <w:rPr>
+                <w:sz w:val="22"/>
+                <w:szCs w:val="20"/>
+              </w:rPr>
+              <w:t>Publicación inicial del documento formal</w:t>
+            </w:r>
+          </w:p>
+        </w:tc>
+      </w:tr>
+      <w:tr>
+        <w:tc>
+          <w:tcPr>
+            <w:tcW w:w="914" w:type="dxa"/>
+          </w:tcPr>
+          <w:p>
+            <w:pPr>
+              <w:jc w:val="left"/>
+              <w:rPr>
+                <w:sz w:val="22"/>
+                <w:szCs w:val="20"/>
+              </w:rPr>
+            </w:pPr>
+            <w:r>
+              <w:rPr>
+                <w:sz w:val="22"/>
+                <w:szCs w:val="20"/>
+              </w:rPr>
+              <w:t>1.1</w:t>
+            </w:r>
+          </w:p>
+        </w:tc>
+        <w:tc>
+          <w:tcPr>
+            <w:tcW w:w="1349" w:type="dxa"/>
+          </w:tcPr>
+          <w:p>
+            <w:pPr>
+              <w:jc w:val="left"/>
+              <w:rPr>
+                <w:sz w:val="22"/>
+                <w:szCs w:val="20"/>
+              </w:rPr>
+            </w:pPr>
+            <w:r>
+              <w:rPr>
+                <w:sz w:val="22"/>
+                <w:szCs w:val="20"/>
+              </w:rPr>
+              <w:t>2012-08-22</w:t>
+            </w:r>
+          </w:p>
+        </w:tc>
+        <w:tc>
+          <w:tcPr>
+            <w:tcW w:w="6231" w:type="dxa"/>
+          </w:tcPr>
+          <w:p>
+            <w:pPr>
+              <w:jc w:val="left"/>
+              <w:rPr>
+                <w:sz w:val="22"/>
+                <w:szCs w:val="20"/>
+              </w:rPr>
+            </w:pPr>
+            <w:r>
+              <w:rPr>
+                <w:sz w:val="22"/>
+                <w:szCs w:val="20"/>
+              </w:rPr>
+              <w:t>Lanzamiento de Swagger 1.1</w:t>
+            </w:r>
+          </w:p>
+        </w:tc>
+      </w:tr>
+      <w:tr>
+        <w:tc>
+          <w:tcPr>
+            <w:tcW w:w="914" w:type="dxa"/>
+          </w:tcPr>
+          <w:p>
+            <w:pPr>
+              <w:jc w:val="left"/>
+              <w:rPr>
+                <w:sz w:val="22"/>
+                <w:szCs w:val="20"/>
+              </w:rPr>
+            </w:pPr>
+            <w:r>
+              <w:rPr>
+                <w:sz w:val="22"/>
+                <w:szCs w:val="20"/>
+              </w:rPr>
+              <w:t>1.0</w:t>
+            </w:r>
+          </w:p>
+        </w:tc>
+        <w:tc>
+          <w:tcPr>
+            <w:tcW w:w="1349" w:type="dxa"/>
+          </w:tcPr>
+          <w:p>
+            <w:pPr>
+              <w:jc w:val="left"/>
+              <w:rPr>
+                <w:sz w:val="22"/>
+                <w:szCs w:val="20"/>
+              </w:rPr>
+            </w:pPr>
+            <w:r>
+              <w:rPr>
+                <w:sz w:val="22"/>
+                <w:szCs w:val="20"/>
+              </w:rPr>
+              <w:t>2011-08-10</w:t>
+            </w:r>
+          </w:p>
+        </w:tc>
+        <w:tc>
+          <w:tcPr>
+            <w:tcW w:w="6231" w:type="dxa"/>
+          </w:tcPr>
+          <w:p>
+            <w:pPr>
+              <w:jc w:val="left"/>
+              <w:rPr>
+                <w:sz w:val="22"/>
+                <w:szCs w:val="20"/>
+              </w:rPr>
+            </w:pPr>
+            <w:r>
+              <w:rPr>
+                <w:sz w:val="22"/>
+                <w:szCs w:val="20"/>
+              </w:rPr>
+              <w:t>Primera versión de la especificación Swagger</w:t>
+            </w:r>
+          </w:p>
+        </w:tc>
+      </w:tr>
+    </w:tbl>
     <w:p>
       <w:pPr>
         <w:rPr>
@@ -3089,64 +3773,6 @@
           <w:szCs w:val="20"/>
         </w:rPr>
       </w:pPr>
-    </w:p>
-    <w:p>
-      <w:pPr>
-        <w:rPr>
-          <w:sz w:val="22"/>
-          <w:szCs w:val="20"/>
-        </w:rPr>
-      </w:pPr>
-      <w:r>
-        <w:drawing>
-          <wp:inline distT="0" distB="0" distL="0" distR="0" wp14:anchorId="77A1F911" wp14:editId="1BDD06C7">
-            <wp:extent cx="5038725" cy="2295525"/>
-            <wp:effectExtent l="0" t="0" r="9525" b="9525"/>
-            <wp:docPr id="2" name="Imagen 2"/>
-            <wp:cNvGraphicFramePr>
-              <a:graphicFrameLocks xmlns:a="http://schemas.openxmlformats.org/drawingml/2006/main" noChangeAspect="1"/>
-            </wp:cNvGraphicFramePr>
-            <a:graphic xmlns:a="http://schemas.openxmlformats.org/drawingml/2006/main">
-              <a:graphicData uri="http://schemas.openxmlformats.org/drawingml/2006/picture">
-                <pic:pic xmlns:pic="http://schemas.openxmlformats.org/drawingml/2006/picture">
-                  <pic:nvPicPr>
-                    <pic:cNvPr id="0" name="Imagen 2"/>
-                    <pic:cNvPicPr>
-                      <a:picLocks noChangeAspect="1" noChangeArrowheads="1"/>
-                    </pic:cNvPicPr>
-                  </pic:nvPicPr>
-                  <pic:blipFill>
-                    <a:blip r:embed="rId14">
-                      <a:extLst>
-                        <a:ext uri="{28A0092B-C50C-407E-A947-70E740481C1C}">
-                          <a14:useLocalDpi xmlns:a14="http://schemas.microsoft.com/office/drawing/2010/main" val="0"/>
-                        </a:ext>
-                      </a:extLst>
-                    </a:blip>
-                    <a:srcRect/>
-                    <a:stretch>
-                      <a:fillRect/>
-                    </a:stretch>
-                  </pic:blipFill>
-                  <pic:spPr bwMode="auto">
-                    <a:xfrm>
-                      <a:off x="0" y="0"/>
-                      <a:ext cx="5038725" cy="2295525"/>
-                    </a:xfrm>
-                    <a:prstGeom prst="rect">
-                      <a:avLst/>
-                    </a:prstGeom>
-                    <a:noFill/>
-                    <a:ln>
-                      <a:noFill/>
-                    </a:ln>
-                  </pic:spPr>
-                </pic:pic>
-              </a:graphicData>
-            </a:graphic>
-          </wp:inline>
-        </w:drawing>
-      </w:r>
     </w:p>
     <w:p>
       <w:pPr>
@@ -3387,7 +4013,14 @@
               <w:rPr>
                 <w:lang w:val="en-GB"/>
               </w:rPr>
-              <w:t>ActionScript, Ada, Apex, Bash, C, C# (.net 2.0, 3.5 or later, .NET Standard 1.3 - 2.0, .NET Core 2.0, .NET 5.0. Libraries: RestSharp, HttpClient), C++ (cpp-restsdk, Qt5, Tizen, Unreal Engine 4), Clojure, Crystal, Dart, Elixir, Elm, Eiffel, Erlang, Go, Groovy, Haskell (http-client, Servant), Java (Jersey1.x, Jersey2.x, OkHttp, Retrofit1.x, Retrofit2.x, Feign, RestTemplate, RESTEasy, Vertx, Google API Client Library for Java, Rest-assured, Spring 5 Web Client, MicroProfile Rest Client), k6, Kotlin, Lua, Nim, Node.js/JavaScript (ES5, ES6, AngularJS with Google Closure Compiler annotations, Flow types, Apollo GraphQL DataStore), Objective-C, OCaml, Perl, PHP, PowerShell, Python, R, Ruby, Rust (hyper, reqwest, rust-server), Scala (akka, http4s, scalaz, sttp, swagger-async-httpclient), Swift (2.x, 3.x, 4.x, 5.x), Typescript (AngularJS, Angular (2.x - 11.x), Aurelia, Axios, Fetch, Inversify, jQuery, Nestjs, Node, redux-query, Rxjs)</w:t>
+              <w:t xml:space="preserve">ActionScript, Ada, Apex, Bash, C, C# (.net 2.0, 3.5 or later, .NET Standard 1.3 - 2.0, .NET Core 2.0, .NET 5.0. Libraries: </w:t>
+            </w:r>
+            <w:r>
+              <w:rPr>
+                <w:lang w:val="en-GB"/>
+              </w:rPr>
+              <w:lastRenderedPageBreak/>
+              <w:t>RestSharp, HttpClient), C++ (cpp-restsdk, Qt5, Tizen, Unreal Engine 4), Clojure, Crystal, Dart, Elixir, Elm, Eiffel, Erlang, Go, Groovy, Haskell (http-client, Servant), Java (Jersey1.x, Jersey2.x, OkHttp, Retrofit1.x, Retrofit2.x, Feign, RestTemplate, RESTEasy, Vertx, Google API Client Library for Java, Rest-assured, Spring 5 Web Client, MicroProfile Rest Client), k6, Kotlin, Lua, Nim, Node.js/JavaScript (ES5, ES6, AngularJS with Google Closure Compiler annotations, Flow types, Apollo GraphQL DataStore), Objective-C, OCaml, Perl, PHP, PowerShell, Python, R, Ruby, Rust (hyper, reqwest, rust-server), Scala (akka, http4s, scalaz, sttp, swagger-async-httpclient), Swift (2.x, 3.x, 4.x, 5.x), Typescript (AngularJS, Angular (2.x - 11.x), Aurelia, Axios, Fetch, Inversify, jQuery, Nestjs, Node, redux-query, Rxjs)</w:t>
             </w:r>
           </w:p>
         </w:tc>
@@ -3412,6 +4045,7 @@
                 <w:bCs/>
                 <w:lang w:val="en-GB"/>
               </w:rPr>
+              <w:lastRenderedPageBreak/>
               <w:t>Server stubs</w:t>
             </w:r>
           </w:p>
@@ -3433,7 +4067,7 @@
               </w:rPr>
               <w:t xml:space="preserve">Ada, C# (ASP.NET Core, NancyFx), C++ (Pistache, Restbed, Qt5 QHTTPEngine), Erlang, F# (Giraffe), Go (net/http, Gin), Haskell (Servant), Java (MSF4J, Spring, Undertow, JAX-RS: CDI, CXF, Inflector, Jersey, RestEasy, Play Framework, </w:t>
             </w:r>
-            <w:hyperlink r:id="rId15" w:history="1">
+            <w:hyperlink r:id="rId14" w:history="1">
               <w:r>
                 <w:rPr>
                   <w:rStyle w:val="Hipervnculo"/>
@@ -3448,7 +4082,7 @@
               </w:rPr>
               <w:t xml:space="preserve">, </w:t>
             </w:r>
-            <w:hyperlink r:id="rId16" w:history="1">
+            <w:hyperlink r:id="rId15" w:history="1">
               <w:r>
                 <w:rPr>
                   <w:rStyle w:val="Hipervnculo"/>
@@ -3463,7 +4097,7 @@
               </w:rPr>
               <w:t xml:space="preserve">), Kotlin (Spring Boot, Ktor, Vertx), PHP (Laravel, Lumen, Slim, Silex, </w:t>
             </w:r>
-            <w:hyperlink r:id="rId17" w:history="1">
+            <w:hyperlink r:id="rId16" w:history="1">
               <w:r>
                 <w:rPr>
                   <w:rStyle w:val="Hipervnculo"/>
@@ -3478,7 +4112,7 @@
               </w:rPr>
               <w:t xml:space="preserve">, </w:t>
             </w:r>
-            <w:hyperlink r:id="rId18" w:history="1">
+            <w:hyperlink r:id="rId17" w:history="1">
               <w:r>
                 <w:rPr>
                   <w:rStyle w:val="Hipervnculo"/>
@@ -3493,7 +4127,7 @@
               </w:rPr>
               <w:t xml:space="preserve">), Python (Flask), NodeJS, Ruby (Sinatra, Rails5), Rust (rust-server), Scala (Akka, </w:t>
             </w:r>
-            <w:hyperlink r:id="rId19" w:history="1">
+            <w:hyperlink r:id="rId18" w:history="1">
               <w:r>
                 <w:rPr>
                   <w:rStyle w:val="Hipervnculo"/>
@@ -3508,7 +4142,7 @@
               </w:rPr>
               <w:t xml:space="preserve">, </w:t>
             </w:r>
-            <w:hyperlink r:id="rId20" w:history="1">
+            <w:hyperlink r:id="rId19" w:history="1">
               <w:r>
                 <w:rPr>
                   <w:rStyle w:val="Hipervnculo"/>
@@ -3523,7 +4157,7 @@
               </w:rPr>
               <w:t xml:space="preserve">, </w:t>
             </w:r>
-            <w:hyperlink r:id="rId21" w:history="1">
+            <w:hyperlink r:id="rId20" w:history="1">
               <w:r>
                 <w:rPr>
                   <w:rStyle w:val="Hipervnculo"/>
@@ -3620,7 +4254,7 @@
                 <w:lang w:val="en-GB"/>
               </w:rPr>
             </w:pPr>
-            <w:hyperlink r:id="rId22" w:history="1">
+            <w:hyperlink r:id="rId21" w:history="1">
               <w:r>
                 <w:rPr>
                   <w:rStyle w:val="Hipervnculo"/>
@@ -3732,10 +4366,13 @@
     </w:p>
     <w:p>
       <w:r>
+        <w:t xml:space="preserve">Los adquisidores son los participantes que financian el proyecto. En el caso de OpenAPI Generator son los patrocinadores, que también proporcionan la infraestructura </w:t>
+      </w:r>
+      <w:r>
         <w:lastRenderedPageBreak/>
-        <w:t xml:space="preserve">Los adquisidores son los participantes que financian el proyecto. En el caso de OpenAPI Generator son los patrocinadores, que también proporcionan la infraestructura necesaria. Algunos ejemplos son </w:t>
-      </w:r>
-      <w:hyperlink r:id="rId23" w:history="1">
+        <w:t xml:space="preserve">necesaria. Algunos ejemplos son </w:t>
+      </w:r>
+      <w:hyperlink r:id="rId22" w:history="1">
         <w:r>
           <w:rPr>
             <w:rStyle w:val="Hipervnculo"/>
@@ -3746,7 +4383,7 @@
       <w:r>
         <w:t xml:space="preserve"> (proporciona dominios web), o </w:t>
       </w:r>
-      <w:hyperlink r:id="rId24" w:history="1">
+      <w:hyperlink r:id="rId23" w:history="1">
         <w:r>
           <w:rPr>
             <w:rStyle w:val="Hipervnculo"/>
@@ -3894,7 +4531,7 @@
       <w:r>
         <w:t xml:space="preserve">generar librerías API, software de relleno para servidores o configuración de forma automática, como grandes empresas tecnológicas o redes sociales. Algunos ejemplos son </w:t>
       </w:r>
-      <w:hyperlink r:id="rId25" w:history="1">
+      <w:hyperlink r:id="rId24" w:history="1">
         <w:r>
           <w:rPr>
             <w:rStyle w:val="Hipervnculo"/>
@@ -3905,7 +4542,7 @@
       <w:r>
         <w:t xml:space="preserve">, </w:t>
       </w:r>
-      <w:hyperlink r:id="rId26" w:history="1">
+      <w:hyperlink r:id="rId25" w:history="1">
         <w:r>
           <w:rPr>
             <w:rStyle w:val="Hipervnculo"/>
@@ -3916,7 +4553,7 @@
       <w:r>
         <w:t xml:space="preserve">, o </w:t>
       </w:r>
-      <w:hyperlink r:id="rId27" w:history="1">
+      <w:hyperlink r:id="rId26" w:history="1">
         <w:r>
           <w:rPr>
             <w:rStyle w:val="Hipervnculo"/>
@@ -3927,7 +4564,7 @@
       <w:r>
         <w:t xml:space="preserve"> Se puede encontrar una lista con todas las compañias o proyectos que lo utilizan </w:t>
       </w:r>
-      <w:hyperlink r:id="rId28" w:anchor="4---companiesprojects-using-openapi-generator" w:history="1">
+      <w:hyperlink r:id="rId27" w:anchor="4---companiesprojects-using-openapi-generator" w:history="1">
         <w:r>
           <w:rPr>
             <w:rStyle w:val="Hipervnculo"/>
@@ -3961,7 +4598,7 @@
       <w:r>
         <w:t xml:space="preserve">tá formada por aquellos sistemas que ofrecen un servicio similar a OpenAPI Generator, como </w:t>
       </w:r>
-      <w:hyperlink r:id="rId29" w:history="1">
+      <w:hyperlink r:id="rId28" w:history="1">
         <w:r>
           <w:rPr>
             <w:rStyle w:val="Hipervnculo"/>
@@ -4032,14 +4669,14 @@
         <w:rPr>
           <w:lang w:val="pt-PT"/>
         </w:rPr>
-        <w:t xml:space="preserve"> y usan la herramienta para automatizar la generación de APIs. El proyecto está principalmente </w:t>
+        <w:t xml:space="preserve"> y usan la herramienta para automatizar la generación de APIs. El proyecto está principalmente desarrollado en Java y usa Maven para automatizar el manejo de dependencias. No obstante, se pueden apreciar otros lenguajes como JavaScript o TypeScript, haciendo </w:t>
       </w:r>
       <w:r>
         <w:rPr>
           <w:lang w:val="pt-PT"/>
         </w:rPr>
         <w:lastRenderedPageBreak/>
-        <w:t xml:space="preserve">desarrollado en Java y usa Maven para automatizar el manejo de dependencias. No obstante, se pueden apreciar otros lenguajes como JavaScript o TypeScript, haciendo posible la instalación de la herramienta de diferentes maneras. Esta multitud de posibilidades de instalación, hacen posible que la herramienta se pueda usar en cualquier sistema operativo, ya que soporta docker y vagrant, así como otras formas a través de npm y Homebrew. A su vez, la herramienta necesita de diferentes dependencias para ser testeada, tales como se pueden ver en la figura(X); y utiliza swagger </w:t>
+        <w:t xml:space="preserve">posible la instalación de la herramienta de diferentes maneras. Esta multitud de posibilidades de instalación, hacen posible que la herramienta se pueda usar en cualquier sistema operativo, ya que soporta docker y vagrant, así como otras formas a través de npm y Homebrew. A su vez, la herramienta necesita de diferentes dependencias para ser testeada, tales como se pueden ver en la figura(X); y utiliza swagger </w:t>
       </w:r>
       <w:r>
         <w:rPr>
@@ -4269,13 +4906,12 @@
     </w:p>
     <w:p>
       <w:r>
-        <w:lastRenderedPageBreak/>
         <w:t>Se recomienda el uso d</w:t>
       </w:r>
       <w:r>
         <w:t xml:space="preserve">e la herramienta </w:t>
       </w:r>
-      <w:hyperlink r:id="rId30" w:history="1">
+      <w:hyperlink r:id="rId29" w:history="1">
         <w:r>
           <w:rPr>
             <w:rStyle w:val="Hipervnculo"/>
@@ -4286,7 +4922,7 @@
       <w:r>
         <w:t xml:space="preserve"> con sus extensiones para </w:t>
       </w:r>
-      <w:hyperlink r:id="rId31" w:history="1">
+      <w:hyperlink r:id="rId30" w:history="1">
         <w:r>
           <w:rPr>
             <w:rStyle w:val="Hipervnculo"/>
@@ -4297,7 +4933,7 @@
       <w:r>
         <w:t xml:space="preserve"> y </w:t>
       </w:r>
-      <w:hyperlink r:id="rId32" w:history="1">
+      <w:hyperlink r:id="rId31" w:history="1">
         <w:r>
           <w:rPr>
             <w:rStyle w:val="Hipervnculo"/>
@@ -4311,8 +4947,8 @@
     </w:p>
     <w:p/>
     <w:sectPr>
-      <w:footerReference w:type="even" r:id="rId33"/>
-      <w:footerReference w:type="default" r:id="rId34"/>
+      <w:footerReference w:type="even" r:id="rId32"/>
+      <w:footerReference w:type="default" r:id="rId33"/>
       <w:pgSz w:w="11906" w:h="16838"/>
       <w:pgMar w:top="1417" w:right="1701" w:bottom="1417" w:left="1701" w:header="708" w:footer="708" w:gutter="0"/>
       <w:pgNumType w:start="1"/>

</xml_diff>

<commit_message>
Añadida la imagen del diagrama de contexto
</commit_message>
<xml_diff>
--- a/Documentos/NuestraDocumentacion/Documentacion Proyecto openapi generator.docx
+++ b/Documentos/NuestraDocumentacion/Documentacion Proyecto openapi generator.docx
@@ -1,6 +1,6 @@
 
 <file path=word/document.xml><?xml version="1.0" encoding="utf-8"?>
-<w:document xmlns:wpc="http://schemas.microsoft.com/office/word/2010/wordprocessingCanvas" xmlns:cx="http://schemas.microsoft.com/office/drawing/2014/chartex" xmlns:cx1="http://schemas.microsoft.com/office/drawing/2015/9/8/chartex" xmlns:cx2="http://schemas.microsoft.com/office/drawing/2015/10/21/chartex" xmlns:cx3="http://schemas.microsoft.com/office/drawing/2016/5/9/chartex" xmlns:cx4="http://schemas.microsoft.com/office/drawing/2016/5/10/chartex" xmlns:cx5="http://schemas.microsoft.com/office/drawing/2016/5/11/chartex" xmlns:cx6="http://schemas.microsoft.com/office/drawing/2016/5/12/chartex" xmlns:cx7="http://schemas.microsoft.com/office/drawing/2016/5/13/chartex" xmlns:cx8="http://schemas.microsoft.com/office/drawing/2016/5/14/chartex" xmlns:mc="http://schemas.openxmlformats.org/markup-compatibility/2006" xmlns:aink="http://schemas.microsoft.com/office/drawing/2016/ink" xmlns:am3d="http://schemas.microsoft.com/office/drawing/2017/model3d" xmlns:o="urn:schemas-microsoft-com:office:office" xmlns:r="http://schemas.openxmlformats.org/officeDocument/2006/relationships" xmlns:m="http://schemas.openxmlformats.org/officeDocument/2006/math" xmlns:v="urn:schemas-microsoft-com:vml" xmlns:wp14="http://schemas.microsoft.com/office/word/2010/wordprocessingDrawing" xmlns:wp="http://schemas.openxmlformats.org/drawingml/2006/wordprocessingDrawing" xmlns:w10="urn:schemas-microsoft-com:office:word" xmlns:w="http://schemas.openxmlformats.org/wordprocessingml/2006/main" xmlns:w14="http://schemas.microsoft.com/office/word/2010/wordml" xmlns:w15="http://schemas.microsoft.com/office/word/2012/wordml" xmlns:w16cex="http://schemas.microsoft.com/office/word/2018/wordml/cex" xmlns:w16cid="http://schemas.microsoft.com/office/word/2016/wordml/cid" xmlns:w16="http://schemas.microsoft.com/office/word/2018/wordml" xmlns:w16se="http://schemas.microsoft.com/office/word/2015/wordml/symex" xmlns:wpg="http://schemas.microsoft.com/office/word/2010/wordprocessingGroup" xmlns:wpi="http://schemas.microsoft.com/office/word/2010/wordprocessingInk" xmlns:wne="http://schemas.microsoft.com/office/word/2006/wordml" xmlns:wps="http://schemas.microsoft.com/office/word/2010/wordprocessingShape" mc:Ignorable="w14 w15 w16se w16cid w16 w16cex wp14">
+<w:document xmlns:wpc="http://schemas.microsoft.com/office/word/2010/wordprocessingCanvas" xmlns:mc="http://schemas.openxmlformats.org/markup-compatibility/2006" xmlns:o="urn:schemas-microsoft-com:office:office" xmlns:r="http://schemas.openxmlformats.org/officeDocument/2006/relationships" xmlns:m="http://schemas.openxmlformats.org/officeDocument/2006/math" xmlns:v="urn:schemas-microsoft-com:vml" xmlns:wp14="http://schemas.microsoft.com/office/word/2010/wordprocessingDrawing" xmlns:wp="http://schemas.openxmlformats.org/drawingml/2006/wordprocessingDrawing" xmlns:w10="urn:schemas-microsoft-com:office:word" xmlns:w="http://schemas.openxmlformats.org/wordprocessingml/2006/main" xmlns:w14="http://schemas.microsoft.com/office/word/2010/wordml" xmlns:w15="http://schemas.microsoft.com/office/word/2012/wordml" xmlns:wpg="http://schemas.microsoft.com/office/word/2010/wordprocessingGroup" xmlns:wpi="http://schemas.microsoft.com/office/word/2010/wordprocessingInk" xmlns:wne="http://schemas.microsoft.com/office/word/2006/wordml" xmlns:wps="http://schemas.microsoft.com/office/word/2010/wordprocessingShape" mc:Ignorable="w14 w15 wp14">
   <w:body>
     <w:p>
       <w:pPr>
@@ -51,6 +51,9 @@
         </w:rPr>
       </w:pPr>
       <w:r>
+        <w:rPr>
+          <w:lang w:eastAsia="es-ES"/>
+        </w:rPr>
         <w:drawing>
           <wp:anchor distT="0" distB="0" distL="114300" distR="114300" simplePos="0" relativeHeight="251658240" behindDoc="1" locked="0" layoutInCell="1" allowOverlap="1" wp14:anchorId="6EE60CF9" wp14:editId="32F54686">
             <wp:simplePos x="0" y="0"/>
@@ -74,7 +77,7 @@
             <wp:docPr id="1" name="Imagen 1">
               <a:extLst xmlns:a="http://schemas.openxmlformats.org/drawingml/2006/main">
                 <a:ext uri="{C183D7F6-B498-43B3-948B-1728B52AA6E4}">
-                  <adec:decorative xmlns:adec="http://schemas.microsoft.com/office/drawing/2017/decorative" val="1"/>
+                  <adec:decorative xmlns="" xmlns:cx="http://schemas.microsoft.com/office/drawing/2014/chartex" xmlns:cx1="http://schemas.microsoft.com/office/drawing/2015/9/8/chartex" xmlns:cx2="http://schemas.microsoft.com/office/drawing/2015/10/21/chartex" xmlns:cx3="http://schemas.microsoft.com/office/drawing/2016/5/9/chartex" xmlns:cx4="http://schemas.microsoft.com/office/drawing/2016/5/10/chartex" xmlns:cx5="http://schemas.microsoft.com/office/drawing/2016/5/11/chartex" xmlns:cx6="http://schemas.microsoft.com/office/drawing/2016/5/12/chartex" xmlns:cx7="http://schemas.microsoft.com/office/drawing/2016/5/13/chartex" xmlns:cx8="http://schemas.microsoft.com/office/drawing/2016/5/14/chartex" xmlns:aink="http://schemas.microsoft.com/office/drawing/2016/ink" xmlns:am3d="http://schemas.microsoft.com/office/drawing/2017/model3d" xmlns:o="urn:schemas-microsoft-com:office:office" xmlns:v="urn:schemas-microsoft-com:vml" xmlns:w10="urn:schemas-microsoft-com:office:word" xmlns:w="http://schemas.openxmlformats.org/wordprocessingml/2006/main" xmlns:w16cex="http://schemas.microsoft.com/office/word/2018/wordml/cex" xmlns:w16cid="http://schemas.microsoft.com/office/word/2016/wordml/cid" xmlns:w16="http://schemas.microsoft.com/office/word/2018/wordml" xmlns:w16se="http://schemas.microsoft.com/office/word/2015/wordml/symex" xmlns:adec="http://schemas.microsoft.com/office/drawing/2017/decorative" val="1"/>
                 </a:ext>
               </a:extLst>
             </wp:docPr>
@@ -88,7 +91,7 @@
                     <pic:cNvPr id="1" name="Imagen 1">
                       <a:extLst>
                         <a:ext uri="{C183D7F6-B498-43B3-948B-1728B52AA6E4}">
-                          <adec:decorative xmlns:adec="http://schemas.microsoft.com/office/drawing/2017/decorative" val="1"/>
+                          <adec:decorative xmlns="" xmlns:cx="http://schemas.microsoft.com/office/drawing/2014/chartex" xmlns:cx1="http://schemas.microsoft.com/office/drawing/2015/9/8/chartex" xmlns:cx2="http://schemas.microsoft.com/office/drawing/2015/10/21/chartex" xmlns:cx3="http://schemas.microsoft.com/office/drawing/2016/5/9/chartex" xmlns:cx4="http://schemas.microsoft.com/office/drawing/2016/5/10/chartex" xmlns:cx5="http://schemas.microsoft.com/office/drawing/2016/5/11/chartex" xmlns:cx6="http://schemas.microsoft.com/office/drawing/2016/5/12/chartex" xmlns:cx7="http://schemas.microsoft.com/office/drawing/2016/5/13/chartex" xmlns:cx8="http://schemas.microsoft.com/office/drawing/2016/5/14/chartex" xmlns:aink="http://schemas.microsoft.com/office/drawing/2016/ink" xmlns:am3d="http://schemas.microsoft.com/office/drawing/2017/model3d" xmlns:o="urn:schemas-microsoft-com:office:office" xmlns:v="urn:schemas-microsoft-com:vml" xmlns:w10="urn:schemas-microsoft-com:office:word" xmlns:w="http://schemas.openxmlformats.org/wordprocessingml/2006/main" xmlns:w16cex="http://schemas.microsoft.com/office/word/2018/wordml/cex" xmlns:w16cid="http://schemas.microsoft.com/office/word/2016/wordml/cid" xmlns:w16="http://schemas.microsoft.com/office/word/2018/wordml" xmlns:w16se="http://schemas.microsoft.com/office/word/2015/wordml/symex" xmlns:adec="http://schemas.microsoft.com/office/drawing/2017/decorative" val="1"/>
                         </a:ext>
                       </a:extLst>
                     </pic:cNvPr>
@@ -638,7 +641,7 @@
     </w:p>
     <w:tbl>
       <w:tblPr>
-        <w:tblStyle w:val="Tablaconcuadrcula4-nfasis5"/>
+        <w:tblStyle w:val="Tabladecuadrcula4-nfasis5"/>
         <w:tblW w:w="9067" w:type="dxa"/>
         <w:tblLook w:val="04A0" w:firstRow="1" w:lastRow="0" w:firstColumn="1" w:lastColumn="0" w:noHBand="0" w:noVBand="1"/>
       </w:tblPr>
@@ -1598,7 +1601,7 @@
       <w:sdtContent>
         <w:p>
           <w:pPr>
-            <w:pStyle w:val="TtuloTDC"/>
+            <w:pStyle w:val="TtulodeTDC"/>
             <w:numPr>
               <w:ilvl w:val="0"/>
               <w:numId w:val="0"/>
@@ -2921,6 +2924,9 @@
         </w:rPr>
       </w:pPr>
       <w:r>
+        <w:rPr>
+          <w:lang w:eastAsia="es-ES"/>
+        </w:rPr>
         <w:drawing>
           <wp:inline distT="0" distB="0" distL="0" distR="0" wp14:anchorId="13E4D571" wp14:editId="4CDCFF08">
             <wp:extent cx="1162050" cy="580390"/>
@@ -2971,6 +2977,9 @@
         </w:drawing>
       </w:r>
       <w:r>
+        <w:rPr>
+          <w:lang w:eastAsia="es-ES"/>
+        </w:rPr>
         <w:drawing>
           <wp:inline distT="0" distB="0" distL="0" distR="0" wp14:anchorId="5530AB79" wp14:editId="472F2B6E">
             <wp:extent cx="666750" cy="666750"/>
@@ -3855,10 +3864,13 @@
         </w:rPr>
       </w:pPr>
       <w:r>
-        <w:rPr>
-          <w:lang w:val="en-GB"/>
-        </w:rPr>
-        <w:t>OpenAPI Generator proporciona generación de librerías para clientes API (generación de SDK), server stubs (implementaciones API de testeo), documentación y configuración de forma automática dada una OpenAPI Spec (están soportadas tanto 2.0 como 3.0). Actualmente, están soportados los siguientes lenguajes/frameworks:</w:t>
+        <w:t xml:space="preserve">OpenAPI Generator proporciona generación de librerías para clientes API (generación de SDK), server stubs (implementaciones API de testeo), documentación y configuración de forma automática dada una OpenAPI Spec (están soportadas tanto 2.0 como 3.0). </w:t>
+      </w:r>
+      <w:r>
+        <w:rPr>
+          <w:lang w:val="en-GB"/>
+        </w:rPr>
+        <w:t>Actualmente, están soportados los siguientes lenguajes/frameworks:</w:t>
       </w:r>
     </w:p>
     <w:tbl>
@@ -4257,13 +4269,22 @@
     </w:p>
     <w:p>
       <w:pPr>
+        <w:rPr>
+          <w:lang w:val="en-GB"/>
+        </w:rPr>
+      </w:pPr>
+      <w:bookmarkStart w:id="2" w:name="_GoBack"/>
+      <w:bookmarkEnd w:id="2"/>
+    </w:p>
+    <w:p>
+      <w:pPr>
         <w:pStyle w:val="Ttulo1"/>
         <w:spacing w:after="240"/>
         <w:rPr>
           <w:lang w:val="en-GB"/>
         </w:rPr>
       </w:pPr>
-      <w:bookmarkStart w:id="2" w:name="_Toc63239817"/>
+      <w:bookmarkStart w:id="3" w:name="_Toc63239817"/>
       <w:r>
         <w:rPr>
           <w:lang w:val="en-GB"/>
@@ -4282,7 +4303,7 @@
         </w:rPr>
         <w:t>tes</w:t>
       </w:r>
-      <w:bookmarkEnd w:id="2"/>
+      <w:bookmarkEnd w:id="3"/>
     </w:p>
     <w:p>
       <w:pPr>
@@ -4552,14 +4573,14 @@
           <w:lang w:val="en-GB"/>
         </w:rPr>
       </w:pPr>
-      <w:bookmarkStart w:id="3" w:name="_Toc63239818"/>
+      <w:bookmarkStart w:id="4" w:name="_Toc63239818"/>
       <w:r>
         <w:rPr>
           <w:lang w:val="en-GB"/>
         </w:rPr>
         <w:t>Vistas</w:t>
       </w:r>
-      <w:bookmarkEnd w:id="3"/>
+      <w:bookmarkEnd w:id="4"/>
     </w:p>
     <w:p>
       <w:pPr>
@@ -4569,14 +4590,14 @@
           <w:lang w:val="pt-PT"/>
         </w:rPr>
       </w:pPr>
-      <w:bookmarkStart w:id="4" w:name="_Toc63239819"/>
+      <w:bookmarkStart w:id="5" w:name="_Toc63239819"/>
       <w:r>
         <w:rPr>
           <w:lang w:val="pt-PT"/>
         </w:rPr>
         <w:t>Vista de context</w:t>
       </w:r>
-      <w:bookmarkEnd w:id="4"/>
+      <w:bookmarkEnd w:id="5"/>
       <w:r>
         <w:rPr>
           <w:lang w:val="pt-PT"/>
@@ -4600,12 +4621,32 @@
         <w:rPr>
           <w:lang w:val="pt-PT"/>
         </w:rPr>
-        <w:t>entre el proyecto y los participantes y dependencias involucradas en el entorno de desarrollo del proyecto. La Figura(X) muestra el diagrama de contexto de OpenApi-generator. El proyecto se encuentra en un repositorio de github, con el objetivo de facilitar el control de versiones y la documentación del proyecto, así como a su vez, llevar el manejo de las distintas issues que se puedan crear. OpenApi se trata de un proyecto de código abierto, por lo cual cualquiera puede formar parte del equipo de desarrollo. No obstante, cabe mencionar que hay un equipo principal de desarrolladores. Varias organizaciones patrocinan</w:t>
+        <w:t>entre el proyecto y los participantes y dependencias involucradas en el entorno de desar</w:t>
       </w:r>
       <w:r>
         <w:rPr>
           <w:lang w:val="pt-PT"/>
         </w:rPr>
+        <w:t xml:space="preserve">rollo del proyecto. La </w:t>
+      </w:r>
+      <w:r>
+        <w:rPr>
+          <w:b/>
+          <w:i/>
+          <w:lang w:val="pt-PT"/>
+        </w:rPr>
+        <w:t>Figura 1</w:t>
+      </w:r>
+      <w:r>
+        <w:rPr>
+          <w:lang w:val="pt-PT"/>
+        </w:rPr>
+        <w:t xml:space="preserve"> muestra el diagrama de contexto de OpenApi-generator. El proyecto se encuentra en un repositorio de github, con el objetivo de facilitar el control de versiones y la documentación del proyecto, así como a su vez, llevar el manejo de las distintas issues que se puedan crear. OpenApi se trata de un proyecto de código abierto, por lo cual cualquiera puede formar parte del equipo de desarrollo. No obstante, cabe mencionar que hay un equipo principal de desarrolladores. Varias organizaciones patrocinan</w:t>
+      </w:r>
+      <w:r>
+        <w:rPr>
+          <w:lang w:val="pt-PT"/>
+        </w:rPr>
         <w:t xml:space="preserve"> y usan la herramienta para automatizar la generación de APIs. El proyecto está principalmente desarrollado en Java y usa Maven para automatizar el manejo de dependencias. No obstante, se pueden apreciar otros lenguajes como JavaScript o TypeScript, haciendo </w:t>
       </w:r>
       <w:r>
@@ -4613,12 +4654,32 @@
           <w:lang w:val="pt-PT"/>
         </w:rPr>
         <w:lastRenderedPageBreak/>
-        <w:t xml:space="preserve">posible la instalación de la herramienta de diferentes maneras. Esta multitud de posibilidades de instalación, hacen posible que la herramienta se pueda usar en cualquier sistema operativo, ya que soporta docker y vagrant, así como otras formas a través de npm y Homebrew. A su vez, la herramienta necesita de diferentes dependencias para ser testeada, tales como se pueden ver en la figura(X); y utiliza swagger </w:t>
+        <w:t>posible la instalación de la herramienta de diferentes maneras. Esta multitud de posibilidades de instalación, hacen posible que la herramienta se pueda usar en cualquier sistema operativo, ya que soporta docker y vagrant, así como otras formas a través de npm y Homebrew. A su vez, la herramienta necesita de diferentes dependencias para ser testeada, tales co</w:t>
       </w:r>
       <w:r>
         <w:rPr>
           <w:lang w:val="pt-PT"/>
         </w:rPr>
+        <w:t xml:space="preserve">mo se pueden ver en la </w:t>
+      </w:r>
+      <w:r>
+        <w:rPr>
+          <w:b/>
+          <w:i/>
+          <w:lang w:val="pt-PT"/>
+        </w:rPr>
+        <w:t>figura 1</w:t>
+      </w:r>
+      <w:r>
+        <w:rPr>
+          <w:lang w:val="pt-PT"/>
+        </w:rPr>
+        <w:t xml:space="preserve">; y utiliza swagger </w:t>
+      </w:r>
+      <w:r>
+        <w:rPr>
+          <w:lang w:val="pt-PT"/>
+        </w:rPr>
         <w:t>como herramientas de apoyo. Finalmente, OpenApi generator, compite con otras herramientas para la autogeneración de APIs del tipo REST. Estas son rest-hapi y Generator-rest, entre otras, aunque cabe destacar que OpenApi generator mantiene cierta competencia con AsyncApi, siendo esta última usada para autogenerar APIs asíncronas</w:t>
       </w:r>
       <w:r>
@@ -4643,14 +4704,87 @@
       </w:pPr>
       <w:r>
         <w:rPr>
+          <w:lang w:eastAsia="es-ES"/>
+        </w:rPr>
+        <w:drawing>
+          <wp:inline distT="0" distB="0" distL="0" distR="0" wp14:anchorId="0CD1ED30" wp14:editId="38897A34">
+            <wp:extent cx="5400040" cy="4050030"/>
+            <wp:effectExtent l="0" t="0" r="0" b="7620"/>
+            <wp:docPr id="2" name="Imagen 2"/>
+            <wp:cNvGraphicFramePr>
+              <a:graphicFrameLocks xmlns:a="http://schemas.openxmlformats.org/drawingml/2006/main" noChangeAspect="1"/>
+            </wp:cNvGraphicFramePr>
+            <a:graphic xmlns:a="http://schemas.openxmlformats.org/drawingml/2006/main">
+              <a:graphicData uri="http://schemas.openxmlformats.org/drawingml/2006/picture">
+                <pic:pic xmlns:pic="http://schemas.openxmlformats.org/drawingml/2006/picture">
+                  <pic:nvPicPr>
+                    <pic:cNvPr id="2" name="Yellow White Simple Circles Bubble Map Chart (1).png"/>
+                    <pic:cNvPicPr/>
+                  </pic:nvPicPr>
+                  <pic:blipFill>
+                    <a:blip r:embed="rId29">
+                      <a:extLst>
+                        <a:ext uri="{28A0092B-C50C-407E-A947-70E740481C1C}">
+                          <a14:useLocalDpi xmlns:a14="http://schemas.microsoft.com/office/drawing/2010/main" val="0"/>
+                        </a:ext>
+                      </a:extLst>
+                    </a:blip>
+                    <a:stretch>
+                      <a:fillRect/>
+                    </a:stretch>
+                  </pic:blipFill>
+                  <pic:spPr>
+                    <a:xfrm>
+                      <a:off x="0" y="0"/>
+                      <a:ext cx="5400040" cy="4050030"/>
+                    </a:xfrm>
+                    <a:prstGeom prst="rect">
+                      <a:avLst/>
+                    </a:prstGeom>
+                  </pic:spPr>
+                </pic:pic>
+              </a:graphicData>
+            </a:graphic>
+          </wp:inline>
+        </w:drawing>
+      </w:r>
+    </w:p>
+    <w:p>
+      <w:pPr>
+        <w:jc w:val="center"/>
+        <w:rPr>
+          <w:i/>
+          <w:sz w:val="20"/>
+          <w:szCs w:val="20"/>
           <w:lang w:val="pt-PT"/>
         </w:rPr>
-        <w:t>(insertar imagen del diagrama de contexto)</w:t>
-      </w:r>
-    </w:p>
-    <w:p>
-      <w:pPr>
-        <w:rPr>
+      </w:pPr>
+      <w:r>
+        <w:rPr>
+          <w:i/>
+          <w:sz w:val="20"/>
+          <w:szCs w:val="20"/>
+          <w:lang w:val="pt-PT"/>
+        </w:rPr>
+        <w:t>Figura 1: Vista de Contexto</w:t>
+      </w:r>
+    </w:p>
+    <w:p>
+      <w:pPr>
+        <w:rPr>
+          <w:i/>
+          <w:sz w:val="20"/>
+          <w:szCs w:val="20"/>
+          <w:lang w:val="pt-PT"/>
+        </w:rPr>
+      </w:pPr>
+    </w:p>
+    <w:p>
+      <w:pPr>
+        <w:rPr>
+          <w:i/>
+          <w:sz w:val="20"/>
+          <w:szCs w:val="20"/>
           <w:lang w:val="pt-PT"/>
         </w:rPr>
       </w:pPr>
@@ -4663,14 +4797,14 @@
           <w:lang w:val="en-GB"/>
         </w:rPr>
       </w:pPr>
-      <w:bookmarkStart w:id="5" w:name="_Toc63239820"/>
+      <w:bookmarkStart w:id="6" w:name="_Toc63239820"/>
       <w:r>
         <w:rPr>
           <w:lang w:val="en-GB"/>
         </w:rPr>
         <w:t>Escenarios de uso</w:t>
       </w:r>
-      <w:bookmarkEnd w:id="5"/>
+      <w:bookmarkEnd w:id="6"/>
     </w:p>
     <w:p>
       <w:pPr>
@@ -4739,14 +4873,12 @@
         <w:rPr>
           <w:b/>
           <w:bCs/>
-          <w:lang w:val="en-GB"/>
         </w:rPr>
       </w:pPr>
       <w:r>
         <w:rPr>
           <w:b/>
           <w:bCs/>
-          <w:lang w:val="en-GB"/>
         </w:rPr>
         <w:t>· Generación por defecto de documentación de la API</w:t>
       </w:r>
@@ -4754,7 +4886,6 @@
         <w:rPr>
           <w:b/>
           <w:bCs/>
-          <w:lang w:val="en-GB"/>
         </w:rPr>
         <w:t>.</w:t>
       </w:r>
@@ -4764,14 +4895,12 @@
         <w:rPr>
           <w:b/>
           <w:bCs/>
-          <w:lang w:val="en-GB"/>
         </w:rPr>
       </w:pPr>
       <w:r>
         <w:rPr>
           <w:b/>
           <w:bCs/>
-          <w:lang w:val="en-GB"/>
         </w:rPr>
         <w:t>· Generación automática de test</w:t>
       </w:r>
@@ -4779,7 +4908,6 @@
         <w:rPr>
           <w:b/>
           <w:bCs/>
-          <w:lang w:val="en-GB"/>
         </w:rPr>
         <w:t>.</w:t>
       </w:r>
@@ -4789,22 +4917,20 @@
         <w:rPr>
           <w:b/>
           <w:bCs/>
-          <w:lang w:val="en-GB"/>
         </w:rPr>
       </w:pPr>
       <w:r>
         <w:rPr>
           <w:b/>
           <w:bCs/>
-          <w:lang w:val="en-GB"/>
-        </w:rPr>
+        </w:rPr>
+        <w:lastRenderedPageBreak/>
         <w:t>· Generación por defecto de un archivo de configuración de la API</w:t>
       </w:r>
       <w:r>
         <w:rPr>
           <w:b/>
           <w:bCs/>
-          <w:lang w:val="en-GB"/>
         </w:rPr>
         <w:t>.</w:t>
       </w:r>
@@ -4873,9 +4999,8 @@
       </w:pPr>
       <w:r>
         <w:rPr>
-          <w:lang w:val="en-GB"/>
-        </w:rPr>
-        <w:lastRenderedPageBreak/>
+          <w:lang w:eastAsia="es-ES"/>
+        </w:rPr>
         <w:drawing>
           <wp:inline distT="0" distB="0" distL="0" distR="0" wp14:anchorId="42777437" wp14:editId="32152C09">
             <wp:extent cx="5028565" cy="3409950"/>
@@ -4892,7 +5017,7 @@
                     <pic:cNvPicPr/>
                   </pic:nvPicPr>
                   <pic:blipFill rotWithShape="1">
-                    <a:blip r:embed="rId29"/>
+                    <a:blip r:embed="rId30"/>
                     <a:srcRect l="6879" t="6772" b="3445"/>
                     <a:stretch/>
                   </pic:blipFill>
@@ -4928,14 +5053,14 @@
           <w:lang w:val="en-GB"/>
         </w:rPr>
       </w:pPr>
-      <w:bookmarkStart w:id="6" w:name="_Toc63239821"/>
+      <w:bookmarkStart w:id="7" w:name="_Toc63239821"/>
       <w:r>
         <w:rPr>
           <w:lang w:val="en-GB"/>
         </w:rPr>
         <w:t>Vista funcional</w:t>
       </w:r>
-      <w:bookmarkEnd w:id="6"/>
+      <w:bookmarkEnd w:id="7"/>
     </w:p>
     <w:p>
       <w:pPr>
@@ -4959,57 +5084,29 @@
           <w:lang w:val="en-GB"/>
         </w:rPr>
       </w:pPr>
-      <w:bookmarkStart w:id="7" w:name="_Toc63239822"/>
+      <w:bookmarkStart w:id="8" w:name="_Toc63239822"/>
       <w:r>
         <w:rPr>
           <w:lang w:val="en-GB"/>
         </w:rPr>
         <w:t>Vista de despliegue</w:t>
       </w:r>
-      <w:bookmarkEnd w:id="7"/>
-    </w:p>
-    <w:p>
-      <w:pPr>
-        <w:rPr>
-          <w:lang w:val="en-GB"/>
-        </w:rPr>
-      </w:pPr>
-      <w:r>
-        <w:rPr>
-          <w:lang w:val="en-GB"/>
-        </w:rPr>
+      <w:bookmarkEnd w:id="8"/>
+    </w:p>
+    <w:p>
+      <w:r>
         <w:t>La vista de despliegue describe el entorno hardware y software en el que el sistema será desplegado</w:t>
       </w:r>
       <w:r>
-        <w:rPr>
-          <w:lang w:val="en-GB"/>
-        </w:rPr>
         <w:t xml:space="preserve">. En este caso, el despliegue se </w:t>
       </w:r>
       <w:r>
-        <w:rPr>
-          <w:lang w:val="en-GB"/>
-        </w:rPr>
         <w:t>realiza mediante Maven, por lo que solo requiere una instalación de Java JDK (al menos Java 8) y Apache Maven (mínimo 3.3.4)</w:t>
       </w:r>
     </w:p>
-    <w:p>
-      <w:pPr>
-        <w:rPr>
-          <w:lang w:val="en-GB"/>
-        </w:rPr>
-      </w:pPr>
-    </w:p>
-    <w:p>
-      <w:pPr>
-        <w:rPr>
-          <w:lang w:val="en-GB"/>
-        </w:rPr>
-      </w:pPr>
-      <w:r>
-        <w:rPr>
-          <w:lang w:val="en-GB"/>
-        </w:rPr>
+    <w:p/>
+    <w:p>
+      <w:r>
         <w:t>(insertar imagen de diagrama de despliegue)</w:t>
       </w:r>
     </w:p>
@@ -5021,14 +5118,14 @@
           <w:lang w:val="en-GB"/>
         </w:rPr>
       </w:pPr>
-      <w:bookmarkStart w:id="8" w:name="_Toc63239823"/>
+      <w:bookmarkStart w:id="9" w:name="_Toc63239823"/>
       <w:r>
         <w:rPr>
           <w:lang w:val="en-GB"/>
         </w:rPr>
         <w:t>Vista de Desarrollo</w:t>
       </w:r>
-      <w:bookmarkEnd w:id="8"/>
+      <w:bookmarkEnd w:id="9"/>
     </w:p>
     <w:p>
       <w:pPr>
@@ -5042,14 +5139,14 @@
         <w:pStyle w:val="Ttulo1"/>
         <w:spacing w:after="240"/>
       </w:pPr>
-      <w:bookmarkStart w:id="9" w:name="_Toc63239824"/>
+      <w:bookmarkStart w:id="10" w:name="_Toc63239824"/>
       <w:r>
         <w:t>Puntos de variabilidad y extensi</w:t>
       </w:r>
       <w:r>
         <w:t>ón</w:t>
       </w:r>
-      <w:bookmarkEnd w:id="9"/>
+      <w:bookmarkEnd w:id="10"/>
     </w:p>
     <w:p/>
     <w:p>
@@ -5060,14 +5157,15 @@
           <w:lang w:val="en-GB"/>
         </w:rPr>
       </w:pPr>
-      <w:bookmarkStart w:id="10" w:name="_Toc63239825"/>
-      <w:r>
-        <w:rPr>
-          <w:lang w:val="en-GB"/>
-        </w:rPr>
+      <w:bookmarkStart w:id="11" w:name="_Toc63239825"/>
+      <w:r>
+        <w:rPr>
+          <w:lang w:val="en-GB"/>
+        </w:rPr>
+        <w:lastRenderedPageBreak/>
         <w:t>Análisis de atributos de calidad</w:t>
       </w:r>
-      <w:bookmarkEnd w:id="10"/>
+      <w:bookmarkEnd w:id="11"/>
     </w:p>
     <w:p>
       <w:pPr>
@@ -5084,15 +5182,14 @@
           <w:lang w:val="en-GB"/>
         </w:rPr>
       </w:pPr>
-      <w:bookmarkStart w:id="11" w:name="_Toc63239826"/>
-      <w:r>
-        <w:rPr>
-          <w:lang w:val="en-GB"/>
-        </w:rPr>
-        <w:lastRenderedPageBreak/>
+      <w:bookmarkStart w:id="12" w:name="_Toc63239826"/>
+      <w:r>
+        <w:rPr>
+          <w:lang w:val="en-GB"/>
+        </w:rPr>
         <w:t>Sugerencias de mejora</w:t>
       </w:r>
-      <w:bookmarkEnd w:id="11"/>
+      <w:bookmarkEnd w:id="12"/>
     </w:p>
     <w:p>
       <w:pPr>
@@ -5109,14 +5206,14 @@
           <w:lang w:val="en-GB"/>
         </w:rPr>
       </w:pPr>
-      <w:bookmarkStart w:id="12" w:name="_Toc63239827"/>
+      <w:bookmarkStart w:id="13" w:name="_Toc63239827"/>
       <w:r>
         <w:rPr>
           <w:lang w:val="en-GB"/>
         </w:rPr>
         <w:t>Contribuciones al proyecto</w:t>
       </w:r>
-      <w:bookmarkEnd w:id="12"/>
+      <w:bookmarkEnd w:id="13"/>
     </w:p>
     <w:p>
       <w:pPr>
@@ -5133,14 +5230,14 @@
           <w:lang w:val="en-GB"/>
         </w:rPr>
       </w:pPr>
-      <w:bookmarkStart w:id="13" w:name="_Toc63239828"/>
+      <w:bookmarkStart w:id="14" w:name="_Toc63239828"/>
       <w:r>
         <w:rPr>
           <w:lang w:val="en-GB"/>
         </w:rPr>
         <w:t>Conclusiones</w:t>
       </w:r>
-      <w:bookmarkEnd w:id="13"/>
+      <w:bookmarkEnd w:id="14"/>
     </w:p>
     <w:p>
       <w:pPr>
@@ -5160,14 +5257,14 @@
           <w:lang w:val="en-GB"/>
         </w:rPr>
       </w:pPr>
-      <w:bookmarkStart w:id="14" w:name="_Toc63239829"/>
+      <w:bookmarkStart w:id="15" w:name="_Toc63239829"/>
       <w:r>
         <w:rPr>
           <w:lang w:val="en-GB"/>
         </w:rPr>
         <w:t>Referencias</w:t>
       </w:r>
-      <w:bookmarkEnd w:id="14"/>
+      <w:bookmarkEnd w:id="15"/>
     </w:p>
     <w:p>
       <w:pPr>
@@ -5183,7 +5280,7 @@
       <w:r>
         <w:t xml:space="preserve">e la herramienta </w:t>
       </w:r>
-      <w:hyperlink r:id="rId30" w:history="1">
+      <w:hyperlink r:id="rId31" w:history="1">
         <w:r>
           <w:rPr>
             <w:rStyle w:val="Hipervnculo"/>
@@ -5194,7 +5291,7 @@
       <w:r>
         <w:t xml:space="preserve"> con sus extensiones para </w:t>
       </w:r>
-      <w:hyperlink r:id="rId31" w:history="1">
+      <w:hyperlink r:id="rId32" w:history="1">
         <w:r>
           <w:rPr>
             <w:rStyle w:val="Hipervnculo"/>
@@ -5205,7 +5302,7 @@
       <w:r>
         <w:t xml:space="preserve"> y </w:t>
       </w:r>
-      <w:hyperlink r:id="rId32" w:history="1">
+      <w:hyperlink r:id="rId33" w:history="1">
         <w:r>
           <w:rPr>
             <w:rStyle w:val="Hipervnculo"/>
@@ -5219,8 +5316,8 @@
     </w:p>
     <w:p/>
     <w:sectPr>
-      <w:footerReference w:type="even" r:id="rId33"/>
-      <w:footerReference w:type="default" r:id="rId34"/>
+      <w:footerReference w:type="even" r:id="rId34"/>
+      <w:footerReference w:type="default" r:id="rId35"/>
       <w:pgSz w:w="11906" w:h="16838"/>
       <w:pgMar w:top="1417" w:right="1701" w:bottom="1417" w:left="1701" w:header="708" w:footer="708" w:gutter="0"/>
       <w:pgNumType w:start="1"/>
@@ -5233,7 +5330,7 @@
 </file>
 
 <file path=word/endnotes.xml><?xml version="1.0" encoding="utf-8"?>
-<w:endnotes xmlns:wpc="http://schemas.microsoft.com/office/word/2010/wordprocessingCanvas" xmlns:cx="http://schemas.microsoft.com/office/drawing/2014/chartex" xmlns:cx1="http://schemas.microsoft.com/office/drawing/2015/9/8/chartex" xmlns:cx2="http://schemas.microsoft.com/office/drawing/2015/10/21/chartex" xmlns:cx3="http://schemas.microsoft.com/office/drawing/2016/5/9/chartex" xmlns:cx4="http://schemas.microsoft.com/office/drawing/2016/5/10/chartex" xmlns:cx5="http://schemas.microsoft.com/office/drawing/2016/5/11/chartex" xmlns:cx6="http://schemas.microsoft.com/office/drawing/2016/5/12/chartex" xmlns:cx7="http://schemas.microsoft.com/office/drawing/2016/5/13/chartex" xmlns:cx8="http://schemas.microsoft.com/office/drawing/2016/5/14/chartex" xmlns:mc="http://schemas.openxmlformats.org/markup-compatibility/2006" xmlns:aink="http://schemas.microsoft.com/office/drawing/2016/ink" xmlns:am3d="http://schemas.microsoft.com/office/drawing/2017/model3d" xmlns:o="urn:schemas-microsoft-com:office:office" xmlns:r="http://schemas.openxmlformats.org/officeDocument/2006/relationships" xmlns:m="http://schemas.openxmlformats.org/officeDocument/2006/math" xmlns:v="urn:schemas-microsoft-com:vml" xmlns:wp14="http://schemas.microsoft.com/office/word/2010/wordprocessingDrawing" xmlns:wp="http://schemas.openxmlformats.org/drawingml/2006/wordprocessingDrawing" xmlns:w10="urn:schemas-microsoft-com:office:word" xmlns:w="http://schemas.openxmlformats.org/wordprocessingml/2006/main" xmlns:w14="http://schemas.microsoft.com/office/word/2010/wordml" xmlns:w15="http://schemas.microsoft.com/office/word/2012/wordml" xmlns:w16cex="http://schemas.microsoft.com/office/word/2018/wordml/cex" xmlns:w16cid="http://schemas.microsoft.com/office/word/2016/wordml/cid" xmlns:w16="http://schemas.microsoft.com/office/word/2018/wordml" xmlns:w16se="http://schemas.microsoft.com/office/word/2015/wordml/symex" xmlns:wpg="http://schemas.microsoft.com/office/word/2010/wordprocessingGroup" xmlns:wpi="http://schemas.microsoft.com/office/word/2010/wordprocessingInk" xmlns:wne="http://schemas.microsoft.com/office/word/2006/wordml" xmlns:wps="http://schemas.microsoft.com/office/word/2010/wordprocessingShape" mc:Ignorable="w14 w15 w16se w16cid w16 w16cex wp14">
+<w:endnotes xmlns:wpc="http://schemas.microsoft.com/office/word/2010/wordprocessingCanvas" xmlns:mc="http://schemas.openxmlformats.org/markup-compatibility/2006" xmlns:o="urn:schemas-microsoft-com:office:office" xmlns:r="http://schemas.openxmlformats.org/officeDocument/2006/relationships" xmlns:m="http://schemas.openxmlformats.org/officeDocument/2006/math" xmlns:v="urn:schemas-microsoft-com:vml" xmlns:wp14="http://schemas.microsoft.com/office/word/2010/wordprocessingDrawing" xmlns:wp="http://schemas.openxmlformats.org/drawingml/2006/wordprocessingDrawing" xmlns:w10="urn:schemas-microsoft-com:office:word" xmlns:w="http://schemas.openxmlformats.org/wordprocessingml/2006/main" xmlns:w14="http://schemas.microsoft.com/office/word/2010/wordml" xmlns:w15="http://schemas.microsoft.com/office/word/2012/wordml" xmlns:wpg="http://schemas.microsoft.com/office/word/2010/wordprocessingGroup" xmlns:wpi="http://schemas.microsoft.com/office/word/2010/wordprocessingInk" xmlns:wne="http://schemas.microsoft.com/office/word/2006/wordml" xmlns:wps="http://schemas.microsoft.com/office/word/2010/wordprocessingShape" mc:Ignorable="w14 w15 wp14">
   <w:endnote w:type="separator" w:id="-1">
     <w:p>
       <w:pPr>
@@ -5258,7 +5355,7 @@
 </file>
 
 <file path=word/footer1.xml><?xml version="1.0" encoding="utf-8"?>
-<w:ftr xmlns:wpc="http://schemas.microsoft.com/office/word/2010/wordprocessingCanvas" xmlns:cx="http://schemas.microsoft.com/office/drawing/2014/chartex" xmlns:cx1="http://schemas.microsoft.com/office/drawing/2015/9/8/chartex" xmlns:cx2="http://schemas.microsoft.com/office/drawing/2015/10/21/chartex" xmlns:cx3="http://schemas.microsoft.com/office/drawing/2016/5/9/chartex" xmlns:cx4="http://schemas.microsoft.com/office/drawing/2016/5/10/chartex" xmlns:cx5="http://schemas.microsoft.com/office/drawing/2016/5/11/chartex" xmlns:cx6="http://schemas.microsoft.com/office/drawing/2016/5/12/chartex" xmlns:cx7="http://schemas.microsoft.com/office/drawing/2016/5/13/chartex" xmlns:cx8="http://schemas.microsoft.com/office/drawing/2016/5/14/chartex" xmlns:mc="http://schemas.openxmlformats.org/markup-compatibility/2006" xmlns:aink="http://schemas.microsoft.com/office/drawing/2016/ink" xmlns:am3d="http://schemas.microsoft.com/office/drawing/2017/model3d" xmlns:o="urn:schemas-microsoft-com:office:office" xmlns:r="http://schemas.openxmlformats.org/officeDocument/2006/relationships" xmlns:m="http://schemas.openxmlformats.org/officeDocument/2006/math" xmlns:v="urn:schemas-microsoft-com:vml" xmlns:wp14="http://schemas.microsoft.com/office/word/2010/wordprocessingDrawing" xmlns:wp="http://schemas.openxmlformats.org/drawingml/2006/wordprocessingDrawing" xmlns:w10="urn:schemas-microsoft-com:office:word" xmlns:w="http://schemas.openxmlformats.org/wordprocessingml/2006/main" xmlns:w14="http://schemas.microsoft.com/office/word/2010/wordml" xmlns:w15="http://schemas.microsoft.com/office/word/2012/wordml" xmlns:w16cex="http://schemas.microsoft.com/office/word/2018/wordml/cex" xmlns:w16cid="http://schemas.microsoft.com/office/word/2016/wordml/cid" xmlns:w16="http://schemas.microsoft.com/office/word/2018/wordml" xmlns:w16se="http://schemas.microsoft.com/office/word/2015/wordml/symex" xmlns:wpg="http://schemas.microsoft.com/office/word/2010/wordprocessingGroup" xmlns:wpi="http://schemas.microsoft.com/office/word/2010/wordprocessingInk" xmlns:wne="http://schemas.microsoft.com/office/word/2006/wordml" xmlns:wps="http://schemas.microsoft.com/office/word/2010/wordprocessingShape" mc:Ignorable="w14 w15 w16se w16cid w16 w16cex wp14">
+<w:ftr xmlns:wpc="http://schemas.microsoft.com/office/word/2010/wordprocessingCanvas" xmlns:mc="http://schemas.openxmlformats.org/markup-compatibility/2006" xmlns:o="urn:schemas-microsoft-com:office:office" xmlns:r="http://schemas.openxmlformats.org/officeDocument/2006/relationships" xmlns:m="http://schemas.openxmlformats.org/officeDocument/2006/math" xmlns:v="urn:schemas-microsoft-com:vml" xmlns:wp14="http://schemas.microsoft.com/office/word/2010/wordprocessingDrawing" xmlns:wp="http://schemas.openxmlformats.org/drawingml/2006/wordprocessingDrawing" xmlns:w10="urn:schemas-microsoft-com:office:word" xmlns:w="http://schemas.openxmlformats.org/wordprocessingml/2006/main" xmlns:w14="http://schemas.microsoft.com/office/word/2010/wordml" xmlns:w15="http://schemas.microsoft.com/office/word/2012/wordml" xmlns:wpg="http://schemas.microsoft.com/office/word/2010/wordprocessingGroup" xmlns:wpi="http://schemas.microsoft.com/office/word/2010/wordprocessingInk" xmlns:wne="http://schemas.microsoft.com/office/word/2006/wordml" xmlns:wps="http://schemas.microsoft.com/office/word/2010/wordprocessingShape" mc:Ignorable="w14 w15 wp14">
   <w:sdt>
     <w:sdtPr>
       <w:id w:val="648105110"/>
@@ -5283,7 +5380,7 @@
           <w:fldChar w:fldCharType="separate"/>
         </w:r>
         <w:r>
-          <w:t>8</w:t>
+          <w:t>6</w:t>
         </w:r>
         <w:r>
           <w:fldChar w:fldCharType="end"/>
@@ -5300,7 +5397,7 @@
 </file>
 
 <file path=word/footer2.xml><?xml version="1.0" encoding="utf-8"?>
-<w:ftr xmlns:wpc="http://schemas.microsoft.com/office/word/2010/wordprocessingCanvas" xmlns:cx="http://schemas.microsoft.com/office/drawing/2014/chartex" xmlns:cx1="http://schemas.microsoft.com/office/drawing/2015/9/8/chartex" xmlns:cx2="http://schemas.microsoft.com/office/drawing/2015/10/21/chartex" xmlns:cx3="http://schemas.microsoft.com/office/drawing/2016/5/9/chartex" xmlns:cx4="http://schemas.microsoft.com/office/drawing/2016/5/10/chartex" xmlns:cx5="http://schemas.microsoft.com/office/drawing/2016/5/11/chartex" xmlns:cx6="http://schemas.microsoft.com/office/drawing/2016/5/12/chartex" xmlns:cx7="http://schemas.microsoft.com/office/drawing/2016/5/13/chartex" xmlns:cx8="http://schemas.microsoft.com/office/drawing/2016/5/14/chartex" xmlns:mc="http://schemas.openxmlformats.org/markup-compatibility/2006" xmlns:aink="http://schemas.microsoft.com/office/drawing/2016/ink" xmlns:am3d="http://schemas.microsoft.com/office/drawing/2017/model3d" xmlns:o="urn:schemas-microsoft-com:office:office" xmlns:r="http://schemas.openxmlformats.org/officeDocument/2006/relationships" xmlns:m="http://schemas.openxmlformats.org/officeDocument/2006/math" xmlns:v="urn:schemas-microsoft-com:vml" xmlns:wp14="http://schemas.microsoft.com/office/word/2010/wordprocessingDrawing" xmlns:wp="http://schemas.openxmlformats.org/drawingml/2006/wordprocessingDrawing" xmlns:w10="urn:schemas-microsoft-com:office:word" xmlns:w="http://schemas.openxmlformats.org/wordprocessingml/2006/main" xmlns:w14="http://schemas.microsoft.com/office/word/2010/wordml" xmlns:w15="http://schemas.microsoft.com/office/word/2012/wordml" xmlns:w16cex="http://schemas.microsoft.com/office/word/2018/wordml/cex" xmlns:w16cid="http://schemas.microsoft.com/office/word/2016/wordml/cid" xmlns:w16="http://schemas.microsoft.com/office/word/2018/wordml" xmlns:w16se="http://schemas.microsoft.com/office/word/2015/wordml/symex" xmlns:wpg="http://schemas.microsoft.com/office/word/2010/wordprocessingGroup" xmlns:wpi="http://schemas.microsoft.com/office/word/2010/wordprocessingInk" xmlns:wne="http://schemas.microsoft.com/office/word/2006/wordml" xmlns:wps="http://schemas.microsoft.com/office/word/2010/wordprocessingShape" mc:Ignorable="w14 w15 w16se w16cid w16 w16cex wp14">
+<w:ftr xmlns:wpc="http://schemas.microsoft.com/office/word/2010/wordprocessingCanvas" xmlns:mc="http://schemas.openxmlformats.org/markup-compatibility/2006" xmlns:o="urn:schemas-microsoft-com:office:office" xmlns:r="http://schemas.openxmlformats.org/officeDocument/2006/relationships" xmlns:m="http://schemas.openxmlformats.org/officeDocument/2006/math" xmlns:v="urn:schemas-microsoft-com:vml" xmlns:wp14="http://schemas.microsoft.com/office/word/2010/wordprocessingDrawing" xmlns:wp="http://schemas.openxmlformats.org/drawingml/2006/wordprocessingDrawing" xmlns:w10="urn:schemas-microsoft-com:office:word" xmlns:w="http://schemas.openxmlformats.org/wordprocessingml/2006/main" xmlns:w14="http://schemas.microsoft.com/office/word/2010/wordml" xmlns:w15="http://schemas.microsoft.com/office/word/2012/wordml" xmlns:wpg="http://schemas.microsoft.com/office/word/2010/wordprocessingGroup" xmlns:wpi="http://schemas.microsoft.com/office/word/2010/wordprocessingInk" xmlns:wne="http://schemas.microsoft.com/office/word/2006/wordml" xmlns:wps="http://schemas.microsoft.com/office/word/2010/wordprocessingShape" mc:Ignorable="w14 w15 wp14">
   <w:sdt>
     <w:sdtPr>
       <w:id w:val="1561977444"/>
@@ -5326,7 +5423,7 @@
           <w:fldChar w:fldCharType="separate"/>
         </w:r>
         <w:r>
-          <w:t>9</w:t>
+          <w:t>5</w:t>
         </w:r>
         <w:r>
           <w:fldChar w:fldCharType="end"/>
@@ -5343,7 +5440,7 @@
 </file>
 
 <file path=word/footnotes.xml><?xml version="1.0" encoding="utf-8"?>
-<w:footnotes xmlns:wpc="http://schemas.microsoft.com/office/word/2010/wordprocessingCanvas" xmlns:cx="http://schemas.microsoft.com/office/drawing/2014/chartex" xmlns:cx1="http://schemas.microsoft.com/office/drawing/2015/9/8/chartex" xmlns:cx2="http://schemas.microsoft.com/office/drawing/2015/10/21/chartex" xmlns:cx3="http://schemas.microsoft.com/office/drawing/2016/5/9/chartex" xmlns:cx4="http://schemas.microsoft.com/office/drawing/2016/5/10/chartex" xmlns:cx5="http://schemas.microsoft.com/office/drawing/2016/5/11/chartex" xmlns:cx6="http://schemas.microsoft.com/office/drawing/2016/5/12/chartex" xmlns:cx7="http://schemas.microsoft.com/office/drawing/2016/5/13/chartex" xmlns:cx8="http://schemas.microsoft.com/office/drawing/2016/5/14/chartex" xmlns:mc="http://schemas.openxmlformats.org/markup-compatibility/2006" xmlns:aink="http://schemas.microsoft.com/office/drawing/2016/ink" xmlns:am3d="http://schemas.microsoft.com/office/drawing/2017/model3d" xmlns:o="urn:schemas-microsoft-com:office:office" xmlns:r="http://schemas.openxmlformats.org/officeDocument/2006/relationships" xmlns:m="http://schemas.openxmlformats.org/officeDocument/2006/math" xmlns:v="urn:schemas-microsoft-com:vml" xmlns:wp14="http://schemas.microsoft.com/office/word/2010/wordprocessingDrawing" xmlns:wp="http://schemas.openxmlformats.org/drawingml/2006/wordprocessingDrawing" xmlns:w10="urn:schemas-microsoft-com:office:word" xmlns:w="http://schemas.openxmlformats.org/wordprocessingml/2006/main" xmlns:w14="http://schemas.microsoft.com/office/word/2010/wordml" xmlns:w15="http://schemas.microsoft.com/office/word/2012/wordml" xmlns:w16cex="http://schemas.microsoft.com/office/word/2018/wordml/cex" xmlns:w16cid="http://schemas.microsoft.com/office/word/2016/wordml/cid" xmlns:w16="http://schemas.microsoft.com/office/word/2018/wordml" xmlns:w16se="http://schemas.microsoft.com/office/word/2015/wordml/symex" xmlns:wpg="http://schemas.microsoft.com/office/word/2010/wordprocessingGroup" xmlns:wpi="http://schemas.microsoft.com/office/word/2010/wordprocessingInk" xmlns:wne="http://schemas.microsoft.com/office/word/2006/wordml" xmlns:wps="http://schemas.microsoft.com/office/word/2010/wordprocessingShape" mc:Ignorable="w14 w15 w16se w16cid w16 w16cex wp14">
+<w:footnotes xmlns:wpc="http://schemas.microsoft.com/office/word/2010/wordprocessingCanvas" xmlns:mc="http://schemas.openxmlformats.org/markup-compatibility/2006" xmlns:o="urn:schemas-microsoft-com:office:office" xmlns:r="http://schemas.openxmlformats.org/officeDocument/2006/relationships" xmlns:m="http://schemas.openxmlformats.org/officeDocument/2006/math" xmlns:v="urn:schemas-microsoft-com:vml" xmlns:wp14="http://schemas.microsoft.com/office/word/2010/wordprocessingDrawing" xmlns:wp="http://schemas.openxmlformats.org/drawingml/2006/wordprocessingDrawing" xmlns:w10="urn:schemas-microsoft-com:office:word" xmlns:w="http://schemas.openxmlformats.org/wordprocessingml/2006/main" xmlns:w14="http://schemas.microsoft.com/office/word/2010/wordml" xmlns:w15="http://schemas.microsoft.com/office/word/2012/wordml" xmlns:wpg="http://schemas.microsoft.com/office/word/2010/wordprocessingGroup" xmlns:wpi="http://schemas.microsoft.com/office/word/2010/wordprocessingInk" xmlns:wne="http://schemas.microsoft.com/office/word/2006/wordml" xmlns:wps="http://schemas.microsoft.com/office/word/2010/wordprocessingShape" mc:Ignorable="w14 w15 wp14">
   <w:footnote w:type="separator" w:id="-1">
     <w:p>
       <w:pPr>
@@ -5368,8 +5465,8 @@
 </file>
 
 <file path=word/numbering.xml><?xml version="1.0" encoding="utf-8"?>
-<w:numbering xmlns:wpc="http://schemas.microsoft.com/office/word/2010/wordprocessingCanvas" xmlns:cx="http://schemas.microsoft.com/office/drawing/2014/chartex" xmlns:cx1="http://schemas.microsoft.com/office/drawing/2015/9/8/chartex" xmlns:cx2="http://schemas.microsoft.com/office/drawing/2015/10/21/chartex" xmlns:cx3="http://schemas.microsoft.com/office/drawing/2016/5/9/chartex" xmlns:cx4="http://schemas.microsoft.com/office/drawing/2016/5/10/chartex" xmlns:cx5="http://schemas.microsoft.com/office/drawing/2016/5/11/chartex" xmlns:cx6="http://schemas.microsoft.com/office/drawing/2016/5/12/chartex" xmlns:cx7="http://schemas.microsoft.com/office/drawing/2016/5/13/chartex" xmlns:cx8="http://schemas.microsoft.com/office/drawing/2016/5/14/chartex" xmlns:mc="http://schemas.openxmlformats.org/markup-compatibility/2006" xmlns:aink="http://schemas.microsoft.com/office/drawing/2016/ink" xmlns:am3d="http://schemas.microsoft.com/office/drawing/2017/model3d" xmlns:o="urn:schemas-microsoft-com:office:office" xmlns:r="http://schemas.openxmlformats.org/officeDocument/2006/relationships" xmlns:m="http://schemas.openxmlformats.org/officeDocument/2006/math" xmlns:v="urn:schemas-microsoft-com:vml" xmlns:wp14="http://schemas.microsoft.com/office/word/2010/wordprocessingDrawing" xmlns:wp="http://schemas.openxmlformats.org/drawingml/2006/wordprocessingDrawing" xmlns:w10="urn:schemas-microsoft-com:office:word" xmlns:w="http://schemas.openxmlformats.org/wordprocessingml/2006/main" xmlns:w14="http://schemas.microsoft.com/office/word/2010/wordml" xmlns:w15="http://schemas.microsoft.com/office/word/2012/wordml" xmlns:w16cex="http://schemas.microsoft.com/office/word/2018/wordml/cex" xmlns:w16cid="http://schemas.microsoft.com/office/word/2016/wordml/cid" xmlns:w16="http://schemas.microsoft.com/office/word/2018/wordml" xmlns:w16se="http://schemas.microsoft.com/office/word/2015/wordml/symex" xmlns:wpg="http://schemas.microsoft.com/office/word/2010/wordprocessingGroup" xmlns:wpi="http://schemas.microsoft.com/office/word/2010/wordprocessingInk" xmlns:wne="http://schemas.microsoft.com/office/word/2006/wordml" xmlns:wps="http://schemas.microsoft.com/office/word/2010/wordprocessingShape" mc:Ignorable="w14 w15 w16se w16cid w16 w16cex wp14">
-  <w:abstractNum w:abstractNumId="0" w15:restartNumberingAfterBreak="0">
+<w:numbering xmlns:wpc="http://schemas.microsoft.com/office/word/2010/wordprocessingCanvas" xmlns:mc="http://schemas.openxmlformats.org/markup-compatibility/2006" xmlns:o="urn:schemas-microsoft-com:office:office" xmlns:r="http://schemas.openxmlformats.org/officeDocument/2006/relationships" xmlns:m="http://schemas.openxmlformats.org/officeDocument/2006/math" xmlns:v="urn:schemas-microsoft-com:vml" xmlns:wp14="http://schemas.microsoft.com/office/word/2010/wordprocessingDrawing" xmlns:wp="http://schemas.openxmlformats.org/drawingml/2006/wordprocessingDrawing" xmlns:w10="urn:schemas-microsoft-com:office:word" xmlns:w="http://schemas.openxmlformats.org/wordprocessingml/2006/main" xmlns:w14="http://schemas.microsoft.com/office/word/2010/wordml" xmlns:w15="http://schemas.microsoft.com/office/word/2012/wordml" xmlns:wpg="http://schemas.microsoft.com/office/word/2010/wordprocessingGroup" xmlns:wpi="http://schemas.microsoft.com/office/word/2010/wordprocessingInk" xmlns:wne="http://schemas.microsoft.com/office/word/2006/wordml" xmlns:wps="http://schemas.microsoft.com/office/word/2010/wordprocessingShape" mc:Ignorable="w14 w15 wp14">
+  <w:abstractNum w:abstractNumId="0">
     <w:nsid w:val="01BB002D"/>
     <w:multiLevelType w:val="hybridMultilevel"/>
     <w:tmpl w:val="E03C0B5E"/>
@@ -5455,7 +5552,7 @@
       </w:pPr>
     </w:lvl>
   </w:abstractNum>
-  <w:abstractNum w:abstractNumId="1" w15:restartNumberingAfterBreak="0">
+  <w:abstractNum w:abstractNumId="1">
     <w:nsid w:val="01E14FE1"/>
     <w:multiLevelType w:val="hybridMultilevel"/>
     <w:tmpl w:val="27160066"/>
@@ -5568,7 +5665,7 @@
       </w:rPr>
     </w:lvl>
   </w:abstractNum>
-  <w:abstractNum w:abstractNumId="2" w15:restartNumberingAfterBreak="0">
+  <w:abstractNum w:abstractNumId="2">
     <w:nsid w:val="06E24526"/>
     <w:multiLevelType w:val="hybridMultilevel"/>
     <w:tmpl w:val="F368817E"/>
@@ -5654,7 +5751,7 @@
       </w:pPr>
     </w:lvl>
   </w:abstractNum>
-  <w:abstractNum w:abstractNumId="3" w15:restartNumberingAfterBreak="0">
+  <w:abstractNum w:abstractNumId="3">
     <w:nsid w:val="074044D1"/>
     <w:multiLevelType w:val="hybridMultilevel"/>
     <w:tmpl w:val="B63EDC84"/>
@@ -5767,7 +5864,7 @@
       </w:pPr>
     </w:lvl>
   </w:abstractNum>
-  <w:abstractNum w:abstractNumId="4" w15:restartNumberingAfterBreak="0">
+  <w:abstractNum w:abstractNumId="4">
     <w:nsid w:val="0C9B4472"/>
     <w:multiLevelType w:val="multilevel"/>
     <w:tmpl w:val="0C0A001F"/>
@@ -5853,7 +5950,7 @@
       </w:pPr>
     </w:lvl>
   </w:abstractNum>
-  <w:abstractNum w:abstractNumId="5" w15:restartNumberingAfterBreak="0">
+  <w:abstractNum w:abstractNumId="5">
     <w:nsid w:val="0E70079C"/>
     <w:multiLevelType w:val="hybridMultilevel"/>
     <w:tmpl w:val="5232D8EE"/>
@@ -5939,7 +6036,7 @@
       </w:pPr>
     </w:lvl>
   </w:abstractNum>
-  <w:abstractNum w:abstractNumId="6" w15:restartNumberingAfterBreak="0">
+  <w:abstractNum w:abstractNumId="6">
     <w:nsid w:val="0F380F83"/>
     <w:multiLevelType w:val="hybridMultilevel"/>
     <w:tmpl w:val="94B6A726"/>
@@ -6025,7 +6122,7 @@
       </w:pPr>
     </w:lvl>
   </w:abstractNum>
-  <w:abstractNum w:abstractNumId="7" w15:restartNumberingAfterBreak="0">
+  <w:abstractNum w:abstractNumId="7">
     <w:nsid w:val="1978508D"/>
     <w:multiLevelType w:val="hybridMultilevel"/>
     <w:tmpl w:val="C9D2172C"/>
@@ -6138,7 +6235,7 @@
       </w:rPr>
     </w:lvl>
   </w:abstractNum>
-  <w:abstractNum w:abstractNumId="8" w15:restartNumberingAfterBreak="0">
+  <w:abstractNum w:abstractNumId="8">
     <w:nsid w:val="1E8F1A02"/>
     <w:multiLevelType w:val="hybridMultilevel"/>
     <w:tmpl w:val="E736BE60"/>
@@ -6251,7 +6348,7 @@
       </w:rPr>
     </w:lvl>
   </w:abstractNum>
-  <w:abstractNum w:abstractNumId="9" w15:restartNumberingAfterBreak="0">
+  <w:abstractNum w:abstractNumId="9">
     <w:nsid w:val="262C2D5F"/>
     <w:multiLevelType w:val="hybridMultilevel"/>
     <w:tmpl w:val="BE94AA34"/>
@@ -6337,7 +6434,7 @@
       </w:pPr>
     </w:lvl>
   </w:abstractNum>
-  <w:abstractNum w:abstractNumId="10" w15:restartNumberingAfterBreak="0">
+  <w:abstractNum w:abstractNumId="10">
     <w:nsid w:val="2C057176"/>
     <w:multiLevelType w:val="hybridMultilevel"/>
     <w:tmpl w:val="28EE9046"/>
@@ -6450,7 +6547,7 @@
       </w:rPr>
     </w:lvl>
   </w:abstractNum>
-  <w:abstractNum w:abstractNumId="11" w15:restartNumberingAfterBreak="0">
+  <w:abstractNum w:abstractNumId="11">
     <w:nsid w:val="30987BC8"/>
     <w:multiLevelType w:val="hybridMultilevel"/>
     <w:tmpl w:val="E5A0D7D8"/>
@@ -6563,7 +6660,7 @@
       </w:rPr>
     </w:lvl>
   </w:abstractNum>
-  <w:abstractNum w:abstractNumId="12" w15:restartNumberingAfterBreak="0">
+  <w:abstractNum w:abstractNumId="12">
     <w:nsid w:val="33377220"/>
     <w:multiLevelType w:val="hybridMultilevel"/>
     <w:tmpl w:val="ED6CE53A"/>
@@ -6676,7 +6773,7 @@
       </w:pPr>
     </w:lvl>
   </w:abstractNum>
-  <w:abstractNum w:abstractNumId="13" w15:restartNumberingAfterBreak="0">
+  <w:abstractNum w:abstractNumId="13">
     <w:nsid w:val="3D7908EC"/>
     <w:multiLevelType w:val="hybridMultilevel"/>
     <w:tmpl w:val="82A43556"/>
@@ -6762,7 +6859,7 @@
       </w:pPr>
     </w:lvl>
   </w:abstractNum>
-  <w:abstractNum w:abstractNumId="14" w15:restartNumberingAfterBreak="0">
+  <w:abstractNum w:abstractNumId="14">
     <w:nsid w:val="4148382D"/>
     <w:multiLevelType w:val="hybridMultilevel"/>
     <w:tmpl w:val="8A685704"/>
@@ -6875,7 +6972,7 @@
       </w:rPr>
     </w:lvl>
   </w:abstractNum>
-  <w:abstractNum w:abstractNumId="15" w15:restartNumberingAfterBreak="0">
+  <w:abstractNum w:abstractNumId="15">
     <w:nsid w:val="44C75B85"/>
     <w:multiLevelType w:val="hybridMultilevel"/>
     <w:tmpl w:val="AA70040E"/>
@@ -6988,7 +7085,7 @@
       </w:pPr>
     </w:lvl>
   </w:abstractNum>
-  <w:abstractNum w:abstractNumId="16" w15:restartNumberingAfterBreak="0">
+  <w:abstractNum w:abstractNumId="16">
     <w:nsid w:val="46015FE1"/>
     <w:multiLevelType w:val="hybridMultilevel"/>
     <w:tmpl w:val="090674F8"/>
@@ -7101,7 +7198,7 @@
       </w:rPr>
     </w:lvl>
   </w:abstractNum>
-  <w:abstractNum w:abstractNumId="17" w15:restartNumberingAfterBreak="0">
+  <w:abstractNum w:abstractNumId="17">
     <w:nsid w:val="48522847"/>
     <w:multiLevelType w:val="hybridMultilevel"/>
     <w:tmpl w:val="C708FB7A"/>
@@ -7214,7 +7311,7 @@
       </w:rPr>
     </w:lvl>
   </w:abstractNum>
-  <w:abstractNum w:abstractNumId="18" w15:restartNumberingAfterBreak="0">
+  <w:abstractNum w:abstractNumId="18">
     <w:nsid w:val="4F11069E"/>
     <w:multiLevelType w:val="hybridMultilevel"/>
     <w:tmpl w:val="2FFA14EC"/>
@@ -7327,7 +7424,7 @@
       </w:rPr>
     </w:lvl>
   </w:abstractNum>
-  <w:abstractNum w:abstractNumId="19" w15:restartNumberingAfterBreak="0">
+  <w:abstractNum w:abstractNumId="19">
     <w:nsid w:val="59393007"/>
     <w:multiLevelType w:val="hybridMultilevel"/>
     <w:tmpl w:val="CC3CD6C6"/>
@@ -7413,7 +7510,7 @@
       </w:pPr>
     </w:lvl>
   </w:abstractNum>
-  <w:abstractNum w:abstractNumId="20" w15:restartNumberingAfterBreak="0">
+  <w:abstractNum w:abstractNumId="20">
     <w:nsid w:val="5B481EDD"/>
     <w:multiLevelType w:val="multilevel"/>
     <w:tmpl w:val="0C0A001F"/>
@@ -7499,7 +7596,7 @@
       </w:pPr>
     </w:lvl>
   </w:abstractNum>
-  <w:abstractNum w:abstractNumId="21" w15:restartNumberingAfterBreak="0">
+  <w:abstractNum w:abstractNumId="21">
     <w:nsid w:val="5D497233"/>
     <w:multiLevelType w:val="multilevel"/>
     <w:tmpl w:val="0C0A0025"/>
@@ -7594,7 +7691,7 @@
       </w:pPr>
     </w:lvl>
   </w:abstractNum>
-  <w:abstractNum w:abstractNumId="22" w15:restartNumberingAfterBreak="0">
+  <w:abstractNum w:abstractNumId="22">
     <w:nsid w:val="5E594B1A"/>
     <w:multiLevelType w:val="hybridMultilevel"/>
     <w:tmpl w:val="46406514"/>
@@ -7680,7 +7777,7 @@
       </w:pPr>
     </w:lvl>
   </w:abstractNum>
-  <w:abstractNum w:abstractNumId="23" w15:restartNumberingAfterBreak="0">
+  <w:abstractNum w:abstractNumId="23">
     <w:nsid w:val="5FFD495B"/>
     <w:multiLevelType w:val="hybridMultilevel"/>
     <w:tmpl w:val="5FD299D4"/>
@@ -7793,7 +7890,7 @@
       </w:rPr>
     </w:lvl>
   </w:abstractNum>
-  <w:abstractNum w:abstractNumId="24" w15:restartNumberingAfterBreak="0">
+  <w:abstractNum w:abstractNumId="24">
     <w:nsid w:val="604D2A08"/>
     <w:multiLevelType w:val="hybridMultilevel"/>
     <w:tmpl w:val="B0EAAAB4"/>
@@ -7906,7 +8003,7 @@
       </w:rPr>
     </w:lvl>
   </w:abstractNum>
-  <w:abstractNum w:abstractNumId="25" w15:restartNumberingAfterBreak="0">
+  <w:abstractNum w:abstractNumId="25">
     <w:nsid w:val="610D757F"/>
     <w:multiLevelType w:val="hybridMultilevel"/>
     <w:tmpl w:val="D81A1392"/>
@@ -8019,7 +8116,7 @@
       </w:rPr>
     </w:lvl>
   </w:abstractNum>
-  <w:abstractNum w:abstractNumId="26" w15:restartNumberingAfterBreak="0">
+  <w:abstractNum w:abstractNumId="26">
     <w:nsid w:val="62FB0CD5"/>
     <w:multiLevelType w:val="hybridMultilevel"/>
     <w:tmpl w:val="05AA9D92"/>
@@ -8132,7 +8229,7 @@
       </w:rPr>
     </w:lvl>
   </w:abstractNum>
-  <w:abstractNum w:abstractNumId="27" w15:restartNumberingAfterBreak="0">
+  <w:abstractNum w:abstractNumId="27">
     <w:nsid w:val="62FF26FD"/>
     <w:multiLevelType w:val="hybridMultilevel"/>
     <w:tmpl w:val="0128B61C"/>
@@ -8245,7 +8342,7 @@
       </w:rPr>
     </w:lvl>
   </w:abstractNum>
-  <w:abstractNum w:abstractNumId="28" w15:restartNumberingAfterBreak="0">
+  <w:abstractNum w:abstractNumId="28">
     <w:nsid w:val="6BEA4E2E"/>
     <w:multiLevelType w:val="hybridMultilevel"/>
     <w:tmpl w:val="144E3266"/>
@@ -8358,7 +8455,7 @@
       </w:rPr>
     </w:lvl>
   </w:abstractNum>
-  <w:abstractNum w:abstractNumId="29" w15:restartNumberingAfterBreak="0">
+  <w:abstractNum w:abstractNumId="29">
     <w:nsid w:val="6CF004A1"/>
     <w:multiLevelType w:val="hybridMultilevel"/>
     <w:tmpl w:val="6E6C8264"/>
@@ -8471,7 +8568,7 @@
       </w:rPr>
     </w:lvl>
   </w:abstractNum>
-  <w:abstractNum w:abstractNumId="30" w15:restartNumberingAfterBreak="0">
+  <w:abstractNum w:abstractNumId="30">
     <w:nsid w:val="6E88175F"/>
     <w:multiLevelType w:val="hybridMultilevel"/>
     <w:tmpl w:val="9B404B7E"/>
@@ -8587,7 +8684,7 @@
       </w:pPr>
     </w:lvl>
   </w:abstractNum>
-  <w:abstractNum w:abstractNumId="31" w15:restartNumberingAfterBreak="0">
+  <w:abstractNum w:abstractNumId="31">
     <w:nsid w:val="70B11689"/>
     <w:multiLevelType w:val="hybridMultilevel"/>
     <w:tmpl w:val="7AC20BC0"/>
@@ -8673,7 +8770,7 @@
       </w:pPr>
     </w:lvl>
   </w:abstractNum>
-  <w:abstractNum w:abstractNumId="32" w15:restartNumberingAfterBreak="0">
+  <w:abstractNum w:abstractNumId="32">
     <w:nsid w:val="7810574D"/>
     <w:multiLevelType w:val="hybridMultilevel"/>
     <w:tmpl w:val="E0A48A0E"/>
@@ -8943,7 +9040,7 @@
 </file>
 
 <file path=word/styles.xml><?xml version="1.0" encoding="utf-8"?>
-<w:styles xmlns:mc="http://schemas.openxmlformats.org/markup-compatibility/2006" xmlns:r="http://schemas.openxmlformats.org/officeDocument/2006/relationships" xmlns:w="http://schemas.openxmlformats.org/wordprocessingml/2006/main" xmlns:w14="http://schemas.microsoft.com/office/word/2010/wordml" xmlns:w15="http://schemas.microsoft.com/office/word/2012/wordml" xmlns:w16cex="http://schemas.microsoft.com/office/word/2018/wordml/cex" xmlns:w16cid="http://schemas.microsoft.com/office/word/2016/wordml/cid" xmlns:w16="http://schemas.microsoft.com/office/word/2018/wordml" xmlns:w16se="http://schemas.microsoft.com/office/word/2015/wordml/symex" mc:Ignorable="w14 w15 w16se w16cid w16 w16cex">
+<w:styles xmlns:mc="http://schemas.openxmlformats.org/markup-compatibility/2006" xmlns:r="http://schemas.openxmlformats.org/officeDocument/2006/relationships" xmlns:w="http://schemas.openxmlformats.org/wordprocessingml/2006/main" xmlns:w14="http://schemas.microsoft.com/office/word/2010/wordml" xmlns:w15="http://schemas.microsoft.com/office/word/2012/wordml" mc:Ignorable="w14 w15">
   <w:docDefaults>
     <w:rPrDefault>
       <w:rPr>
@@ -8959,7 +9056,7 @@
       </w:pPr>
     </w:pPrDefault>
   </w:docDefaults>
-  <w:latentStyles w:defLockedState="0" w:defUIPriority="99" w:defSemiHidden="0" w:defUnhideWhenUsed="0" w:defQFormat="0" w:count="376">
+  <w:latentStyles w:defLockedState="0" w:defUIPriority="99" w:defSemiHidden="0" w:defUnhideWhenUsed="0" w:defQFormat="0" w:count="371">
     <w:lsdException w:name="Normal" w:uiPriority="0" w:qFormat="1"/>
     <w:lsdException w:name="heading 1" w:uiPriority="9" w:qFormat="1"/>
     <w:lsdException w:name="heading 2" w:semiHidden="1" w:uiPriority="9" w:unhideWhenUsed="1" w:qFormat="1"/>
@@ -9331,11 +9428,6 @@
     <w:lsdException w:name="List Table 5 Dark Accent 6" w:uiPriority="50"/>
     <w:lsdException w:name="List Table 6 Colorful Accent 6" w:uiPriority="51"/>
     <w:lsdException w:name="List Table 7 Colorful Accent 6" w:uiPriority="52"/>
-    <w:lsdException w:name="Mention" w:semiHidden="1" w:unhideWhenUsed="1"/>
-    <w:lsdException w:name="Smart Hyperlink" w:semiHidden="1" w:unhideWhenUsed="1"/>
-    <w:lsdException w:name="Hashtag" w:semiHidden="1" w:unhideWhenUsed="1"/>
-    <w:lsdException w:name="Unresolved Mention" w:semiHidden="1" w:unhideWhenUsed="1"/>
-    <w:lsdException w:name="Smart Link" w:semiHidden="1" w:unhideWhenUsed="1"/>
   </w:latentStyles>
   <w:style w:type="paragraph" w:default="1" w:styleId="Normal">
     <w:name w:val="Normal"/>
@@ -9621,6 +9713,7 @@
       <w:spacing w:after="0" w:line="240" w:lineRule="auto"/>
     </w:pPr>
     <w:tblPr>
+      <w:tblInd w:w="0" w:type="dxa"/>
       <w:tblBorders>
         <w:top w:val="single" w:sz="4" w:space="0" w:color="auto"/>
         <w:left w:val="single" w:sz="4" w:space="0" w:color="auto"/>
@@ -9629,9 +9722,15 @@
         <w:insideH w:val="single" w:sz="4" w:space="0" w:color="auto"/>
         <w:insideV w:val="single" w:sz="4" w:space="0" w:color="auto"/>
       </w:tblBorders>
+      <w:tblCellMar>
+        <w:top w:w="0" w:type="dxa"/>
+        <w:left w:w="108" w:type="dxa"/>
+        <w:bottom w:w="0" w:type="dxa"/>
+        <w:right w:w="108" w:type="dxa"/>
+      </w:tblCellMar>
     </w:tblPr>
   </w:style>
-  <w:style w:type="table" w:styleId="Tablaconcuadrcula4-nfasis3">
+  <w:style w:type="table" w:styleId="Tabladecuadrcula4-nfasis3">
     <w:name w:val="Grid Table 4 Accent 3"/>
     <w:basedOn w:val="Tablanormal"/>
     <w:uiPriority w:val="49"/>
@@ -9642,6 +9741,7 @@
     <w:tblPr>
       <w:tblStyleRowBandSize w:val="1"/>
       <w:tblStyleColBandSize w:val="1"/>
+      <w:tblInd w:w="0" w:type="dxa"/>
       <w:tblBorders>
         <w:top w:val="single" w:sz="4" w:space="0" w:color="C9C9C9" w:themeColor="accent3" w:themeTint="99"/>
         <w:left w:val="single" w:sz="4" w:space="0" w:color="C9C9C9" w:themeColor="accent3" w:themeTint="99"/>
@@ -9650,6 +9750,12 @@
         <w:insideH w:val="single" w:sz="4" w:space="0" w:color="C9C9C9" w:themeColor="accent3" w:themeTint="99"/>
         <w:insideV w:val="single" w:sz="4" w:space="0" w:color="C9C9C9" w:themeColor="accent3" w:themeTint="99"/>
       </w:tblBorders>
+      <w:tblCellMar>
+        <w:top w:w="0" w:type="dxa"/>
+        <w:left w:w="108" w:type="dxa"/>
+        <w:bottom w:w="0" w:type="dxa"/>
+        <w:right w:w="108" w:type="dxa"/>
+      </w:tblCellMar>
     </w:tblPr>
     <w:tblStylePr w:type="firstRow">
       <w:rPr>
@@ -9707,7 +9813,7 @@
       </w:tcPr>
     </w:tblStylePr>
   </w:style>
-  <w:style w:type="table" w:styleId="Tablaconcuadrcula4-nfasis5">
+  <w:style w:type="table" w:styleId="Tabladecuadrcula4-nfasis5">
     <w:name w:val="Grid Table 4 Accent 5"/>
     <w:basedOn w:val="Tablanormal"/>
     <w:uiPriority w:val="49"/>
@@ -9718,6 +9824,7 @@
     <w:tblPr>
       <w:tblStyleRowBandSize w:val="1"/>
       <w:tblStyleColBandSize w:val="1"/>
+      <w:tblInd w:w="0" w:type="dxa"/>
       <w:tblBorders>
         <w:top w:val="single" w:sz="4" w:space="0" w:color="8EAADB" w:themeColor="accent5" w:themeTint="99"/>
         <w:left w:val="single" w:sz="4" w:space="0" w:color="8EAADB" w:themeColor="accent5" w:themeTint="99"/>
@@ -9726,6 +9833,12 @@
         <w:insideH w:val="single" w:sz="4" w:space="0" w:color="8EAADB" w:themeColor="accent5" w:themeTint="99"/>
         <w:insideV w:val="single" w:sz="4" w:space="0" w:color="8EAADB" w:themeColor="accent5" w:themeTint="99"/>
       </w:tblBorders>
+      <w:tblCellMar>
+        <w:top w:w="0" w:type="dxa"/>
+        <w:left w:w="108" w:type="dxa"/>
+        <w:bottom w:w="0" w:type="dxa"/>
+        <w:right w:w="108" w:type="dxa"/>
+      </w:tblCellMar>
     </w:tblPr>
     <w:tblStylePr w:type="firstRow">
       <w:rPr>
@@ -9831,11 +9944,11 @@
       <w:szCs w:val="32"/>
     </w:rPr>
   </w:style>
-  <w:style w:type="paragraph" w:styleId="Ttulo">
+  <w:style w:type="paragraph" w:styleId="Puesto">
     <w:name w:val="Title"/>
     <w:basedOn w:val="Normal"/>
     <w:next w:val="Normal"/>
-    <w:link w:val="TtuloCar"/>
+    <w:link w:val="PuestoCar"/>
     <w:uiPriority w:val="10"/>
     <w:qFormat/>
     <w:rsid w:val="00985C49"/>
@@ -9851,10 +9964,10 @@
       <w:szCs w:val="56"/>
     </w:rPr>
   </w:style>
-  <w:style w:type="character" w:customStyle="1" w:styleId="TtuloCar">
-    <w:name w:val="Título Car"/>
+  <w:style w:type="character" w:customStyle="1" w:styleId="PuestoCar">
+    <w:name w:val="Puesto Car"/>
     <w:basedOn w:val="Fuentedeprrafopredeter"/>
-    <w:link w:val="Ttulo"/>
+    <w:link w:val="Puesto"/>
     <w:uiPriority w:val="10"/>
     <w:rsid w:val="00985C49"/>
     <w:rPr>
@@ -9900,7 +10013,7 @@
       <w:szCs w:val="26"/>
     </w:rPr>
   </w:style>
-  <w:style w:type="paragraph" w:styleId="TtuloTDC">
+  <w:style w:type="paragraph" w:styleId="TtulodeTDC">
     <w:name w:val="TOC Heading"/>
     <w:basedOn w:val="Ttulo1"/>
     <w:next w:val="Normal"/>
@@ -10096,7 +10209,7 @@
       <w:szCs w:val="21"/>
     </w:rPr>
   </w:style>
-  <w:style w:type="table" w:styleId="Tablaconcuadrculaclara">
+  <w:style w:type="table" w:styleId="Cuadrculadetablaclara">
     <w:name w:val="Grid Table Light"/>
     <w:basedOn w:val="Tablanormal"/>
     <w:uiPriority w:val="40"/>
@@ -10105,6 +10218,7 @@
       <w:spacing w:after="0" w:line="240" w:lineRule="auto"/>
     </w:pPr>
     <w:tblPr>
+      <w:tblInd w:w="0" w:type="dxa"/>
       <w:tblBorders>
         <w:top w:val="single" w:sz="4" w:space="0" w:color="BFBFBF" w:themeColor="background1" w:themeShade="BF"/>
         <w:left w:val="single" w:sz="4" w:space="0" w:color="BFBFBF" w:themeColor="background1" w:themeShade="BF"/>
@@ -10113,6 +10227,12 @@
         <w:insideH w:val="single" w:sz="4" w:space="0" w:color="BFBFBF" w:themeColor="background1" w:themeShade="BF"/>
         <w:insideV w:val="single" w:sz="4" w:space="0" w:color="BFBFBF" w:themeColor="background1" w:themeShade="BF"/>
       </w:tblBorders>
+      <w:tblCellMar>
+        <w:top w:w="0" w:type="dxa"/>
+        <w:left w:w="108" w:type="dxa"/>
+        <w:bottom w:w="0" w:type="dxa"/>
+        <w:right w:w="108" w:type="dxa"/>
+      </w:tblCellMar>
     </w:tblPr>
   </w:style>
   <w:style w:type="paragraph" w:styleId="Encabezado">
@@ -10195,7 +10315,7 @@
       <w:szCs w:val="18"/>
     </w:rPr>
   </w:style>
-  <w:style w:type="table" w:styleId="Tablaconcuadrcula5oscura-nfasis5">
+  <w:style w:type="table" w:styleId="Tabladecuadrcula5oscura-nfasis5">
     <w:name w:val="Grid Table 5 Dark Accent 5"/>
     <w:basedOn w:val="Tablanormal"/>
     <w:uiPriority w:val="50"/>
@@ -10206,6 +10326,7 @@
     <w:tblPr>
       <w:tblStyleRowBandSize w:val="1"/>
       <w:tblStyleColBandSize w:val="1"/>
+      <w:tblInd w:w="0" w:type="dxa"/>
       <w:tblBorders>
         <w:top w:val="single" w:sz="4" w:space="0" w:color="FFFFFF" w:themeColor="background1"/>
         <w:left w:val="single" w:sz="4" w:space="0" w:color="FFFFFF" w:themeColor="background1"/>
@@ -10214,6 +10335,12 @@
         <w:insideH w:val="single" w:sz="4" w:space="0" w:color="FFFFFF" w:themeColor="background1"/>
         <w:insideV w:val="single" w:sz="4" w:space="0" w:color="FFFFFF" w:themeColor="background1"/>
       </w:tblBorders>
+      <w:tblCellMar>
+        <w:top w:w="0" w:type="dxa"/>
+        <w:left w:w="108" w:type="dxa"/>
+        <w:bottom w:w="0" w:type="dxa"/>
+        <w:right w:w="108" w:type="dxa"/>
+      </w:tblCellMar>
     </w:tblPr>
     <w:tcPr>
       <w:shd w:val="clear" w:color="auto" w:fill="D9E2F3" w:themeFill="accent5" w:themeFillTint="33"/>
@@ -10301,7 +10428,7 @@
       </w:tcPr>
     </w:tblStylePr>
   </w:style>
-  <w:style w:type="character" w:styleId="Mencinsinresolver">
+  <w:style w:type="character" w:customStyle="1" w:styleId="UnresolvedMention">
     <w:name w:val="Unresolved Mention"/>
     <w:basedOn w:val="Fuentedeprrafopredeter"/>
     <w:uiPriority w:val="99"/>
@@ -10331,7 +10458,7 @@
       <w:szCs w:val="18"/>
     </w:rPr>
   </w:style>
-  <w:style w:type="table" w:styleId="Tablaconcuadrcula4-nfasis1">
+  <w:style w:type="table" w:styleId="Tabladecuadrcula4-nfasis1">
     <w:name w:val="Grid Table 4 Accent 1"/>
     <w:basedOn w:val="Tablanormal"/>
     <w:uiPriority w:val="49"/>
@@ -10342,6 +10469,7 @@
     <w:tblPr>
       <w:tblStyleRowBandSize w:val="1"/>
       <w:tblStyleColBandSize w:val="1"/>
+      <w:tblInd w:w="0" w:type="dxa"/>
       <w:tblBorders>
         <w:top w:val="single" w:sz="4" w:space="0" w:color="9CC2E5" w:themeColor="accent1" w:themeTint="99"/>
         <w:left w:val="single" w:sz="4" w:space="0" w:color="9CC2E5" w:themeColor="accent1" w:themeTint="99"/>
@@ -10350,6 +10478,12 @@
         <w:insideH w:val="single" w:sz="4" w:space="0" w:color="9CC2E5" w:themeColor="accent1" w:themeTint="99"/>
         <w:insideV w:val="single" w:sz="4" w:space="0" w:color="9CC2E5" w:themeColor="accent1" w:themeTint="99"/>
       </w:tblBorders>
+      <w:tblCellMar>
+        <w:top w:w="0" w:type="dxa"/>
+        <w:left w:w="108" w:type="dxa"/>
+        <w:bottom w:w="0" w:type="dxa"/>
+        <w:right w:w="108" w:type="dxa"/>
+      </w:tblCellMar>
     </w:tblPr>
     <w:tblStylePr w:type="firstRow">
       <w:rPr>
@@ -10766,7 +10900,7 @@
 </file>
 
 <file path=customXml/itemProps1.xml><?xml version="1.0" encoding="utf-8"?>
-<ds:datastoreItem xmlns:ds="http://schemas.openxmlformats.org/officeDocument/2006/customXml" ds:itemID="{A0654959-6040-4A33-8056-FC1F729C7C9A}">
+<ds:datastoreItem xmlns:ds="http://schemas.openxmlformats.org/officeDocument/2006/customXml" ds:itemID="{90418171-9A8B-405F-A862-646BD7004172}">
   <ds:schemaRefs>
     <ds:schemaRef ds:uri="http://schemas.openxmlformats.org/officeDocument/2006/bibliography"/>
   </ds:schemaRefs>

</xml_diff>

<commit_message>
added analisis de atributos - nuria y alberto
</commit_message>
<xml_diff>
--- a/Documentos/NuestraDocumentacion/Documentacion Proyecto openapi generator.docx
+++ b/Documentos/NuestraDocumentacion/Documentacion Proyecto openapi generator.docx
@@ -1,6 +1,6 @@
 
 <file path=word/document.xml><?xml version="1.0" encoding="utf-8"?>
-<w:document xmlns:wpc="http://schemas.microsoft.com/office/word/2010/wordprocessingCanvas" xmlns:mc="http://schemas.openxmlformats.org/markup-compatibility/2006" xmlns:o="urn:schemas-microsoft-com:office:office" xmlns:r="http://schemas.openxmlformats.org/officeDocument/2006/relationships" xmlns:m="http://schemas.openxmlformats.org/officeDocument/2006/math" xmlns:v="urn:schemas-microsoft-com:vml" xmlns:wp14="http://schemas.microsoft.com/office/word/2010/wordprocessingDrawing" xmlns:wp="http://schemas.openxmlformats.org/drawingml/2006/wordprocessingDrawing" xmlns:w10="urn:schemas-microsoft-com:office:word" xmlns:w="http://schemas.openxmlformats.org/wordprocessingml/2006/main" xmlns:w14="http://schemas.microsoft.com/office/word/2010/wordml" xmlns:w15="http://schemas.microsoft.com/office/word/2012/wordml" xmlns:wpg="http://schemas.microsoft.com/office/word/2010/wordprocessingGroup" xmlns:wpi="http://schemas.microsoft.com/office/word/2010/wordprocessingInk" xmlns:wne="http://schemas.microsoft.com/office/word/2006/wordml" xmlns:wps="http://schemas.microsoft.com/office/word/2010/wordprocessingShape" mc:Ignorable="w14 w15 wp14">
+<w:document xmlns:wpc="http://schemas.microsoft.com/office/word/2010/wordprocessingCanvas" xmlns:cx="http://schemas.microsoft.com/office/drawing/2014/chartex" xmlns:cx1="http://schemas.microsoft.com/office/drawing/2015/9/8/chartex" xmlns:cx2="http://schemas.microsoft.com/office/drawing/2015/10/21/chartex" xmlns:cx3="http://schemas.microsoft.com/office/drawing/2016/5/9/chartex" xmlns:cx4="http://schemas.microsoft.com/office/drawing/2016/5/10/chartex" xmlns:cx5="http://schemas.microsoft.com/office/drawing/2016/5/11/chartex" xmlns:cx6="http://schemas.microsoft.com/office/drawing/2016/5/12/chartex" xmlns:cx7="http://schemas.microsoft.com/office/drawing/2016/5/13/chartex" xmlns:cx8="http://schemas.microsoft.com/office/drawing/2016/5/14/chartex" xmlns:mc="http://schemas.openxmlformats.org/markup-compatibility/2006" xmlns:aink="http://schemas.microsoft.com/office/drawing/2016/ink" xmlns:am3d="http://schemas.microsoft.com/office/drawing/2017/model3d" xmlns:o="urn:schemas-microsoft-com:office:office" xmlns:r="http://schemas.openxmlformats.org/officeDocument/2006/relationships" xmlns:m="http://schemas.openxmlformats.org/officeDocument/2006/math" xmlns:v="urn:schemas-microsoft-com:vml" xmlns:wp14="http://schemas.microsoft.com/office/word/2010/wordprocessingDrawing" xmlns:wp="http://schemas.openxmlformats.org/drawingml/2006/wordprocessingDrawing" xmlns:w10="urn:schemas-microsoft-com:office:word" xmlns:w="http://schemas.openxmlformats.org/wordprocessingml/2006/main" xmlns:w14="http://schemas.microsoft.com/office/word/2010/wordml" xmlns:w15="http://schemas.microsoft.com/office/word/2012/wordml" xmlns:w16cex="http://schemas.microsoft.com/office/word/2018/wordml/cex" xmlns:w16cid="http://schemas.microsoft.com/office/word/2016/wordml/cid" xmlns:w16="http://schemas.microsoft.com/office/word/2018/wordml" xmlns:w16se="http://schemas.microsoft.com/office/word/2015/wordml/symex" xmlns:wpg="http://schemas.microsoft.com/office/word/2010/wordprocessingGroup" xmlns:wpi="http://schemas.microsoft.com/office/word/2010/wordprocessingInk" xmlns:wne="http://schemas.microsoft.com/office/word/2006/wordml" xmlns:wps="http://schemas.microsoft.com/office/word/2010/wordprocessingShape" mc:Ignorable="w14 w15 w16se w16cid w16 w16cex wp14">
   <w:body>
     <w:p>
       <w:pPr>
@@ -77,7 +77,7 @@
             <wp:docPr id="1" name="Imagen 1">
               <a:extLst xmlns:a="http://schemas.openxmlformats.org/drawingml/2006/main">
                 <a:ext uri="{C183D7F6-B498-43B3-948B-1728B52AA6E4}">
-                  <adec:decorative xmlns="" xmlns:cx="http://schemas.microsoft.com/office/drawing/2014/chartex" xmlns:cx1="http://schemas.microsoft.com/office/drawing/2015/9/8/chartex" xmlns:cx2="http://schemas.microsoft.com/office/drawing/2015/10/21/chartex" xmlns:cx3="http://schemas.microsoft.com/office/drawing/2016/5/9/chartex" xmlns:cx4="http://schemas.microsoft.com/office/drawing/2016/5/10/chartex" xmlns:cx5="http://schemas.microsoft.com/office/drawing/2016/5/11/chartex" xmlns:cx6="http://schemas.microsoft.com/office/drawing/2016/5/12/chartex" xmlns:cx7="http://schemas.microsoft.com/office/drawing/2016/5/13/chartex" xmlns:cx8="http://schemas.microsoft.com/office/drawing/2016/5/14/chartex" xmlns:aink="http://schemas.microsoft.com/office/drawing/2016/ink" xmlns:am3d="http://schemas.microsoft.com/office/drawing/2017/model3d" xmlns:o="urn:schemas-microsoft-com:office:office" xmlns:v="urn:schemas-microsoft-com:vml" xmlns:w10="urn:schemas-microsoft-com:office:word" xmlns:w="http://schemas.openxmlformats.org/wordprocessingml/2006/main" xmlns:w16cex="http://schemas.microsoft.com/office/word/2018/wordml/cex" xmlns:w16cid="http://schemas.microsoft.com/office/word/2016/wordml/cid" xmlns:w16="http://schemas.microsoft.com/office/word/2018/wordml" xmlns:w16se="http://schemas.microsoft.com/office/word/2015/wordml/symex" xmlns:adec="http://schemas.microsoft.com/office/drawing/2017/decorative" val="1"/>
+                  <adec:decorative xmlns:adec="http://schemas.microsoft.com/office/drawing/2017/decorative" val="1"/>
                 </a:ext>
               </a:extLst>
             </wp:docPr>
@@ -91,7 +91,7 @@
                     <pic:cNvPr id="1" name="Imagen 1">
                       <a:extLst>
                         <a:ext uri="{C183D7F6-B498-43B3-948B-1728B52AA6E4}">
-                          <adec:decorative xmlns="" xmlns:cx="http://schemas.microsoft.com/office/drawing/2014/chartex" xmlns:cx1="http://schemas.microsoft.com/office/drawing/2015/9/8/chartex" xmlns:cx2="http://schemas.microsoft.com/office/drawing/2015/10/21/chartex" xmlns:cx3="http://schemas.microsoft.com/office/drawing/2016/5/9/chartex" xmlns:cx4="http://schemas.microsoft.com/office/drawing/2016/5/10/chartex" xmlns:cx5="http://schemas.microsoft.com/office/drawing/2016/5/11/chartex" xmlns:cx6="http://schemas.microsoft.com/office/drawing/2016/5/12/chartex" xmlns:cx7="http://schemas.microsoft.com/office/drawing/2016/5/13/chartex" xmlns:cx8="http://schemas.microsoft.com/office/drawing/2016/5/14/chartex" xmlns:aink="http://schemas.microsoft.com/office/drawing/2016/ink" xmlns:am3d="http://schemas.microsoft.com/office/drawing/2017/model3d" xmlns:o="urn:schemas-microsoft-com:office:office" xmlns:v="urn:schemas-microsoft-com:vml" xmlns:w10="urn:schemas-microsoft-com:office:word" xmlns:w="http://schemas.openxmlformats.org/wordprocessingml/2006/main" xmlns:w16cex="http://schemas.microsoft.com/office/word/2018/wordml/cex" xmlns:w16cid="http://schemas.microsoft.com/office/word/2016/wordml/cid" xmlns:w16="http://schemas.microsoft.com/office/word/2018/wordml" xmlns:w16se="http://schemas.microsoft.com/office/word/2015/wordml/symex" xmlns:adec="http://schemas.microsoft.com/office/drawing/2017/decorative" val="1"/>
+                          <adec:decorative xmlns:adec="http://schemas.microsoft.com/office/drawing/2017/decorative" val="1"/>
                         </a:ext>
                       </a:extLst>
                     </pic:cNvPr>
@@ -641,7 +641,7 @@
     </w:p>
     <w:tbl>
       <w:tblPr>
-        <w:tblStyle w:val="Tabladecuadrcula4-nfasis5"/>
+        <w:tblStyle w:val="Tablaconcuadrcula4-nfasis5"/>
         <w:tblW w:w="9067" w:type="dxa"/>
         <w:tblLook w:val="04A0" w:firstRow="1" w:lastRow="0" w:firstColumn="1" w:lastColumn="0" w:noHBand="0" w:noVBand="1"/>
       </w:tblPr>
@@ -1601,7 +1601,7 @@
       <w:sdtContent>
         <w:p>
           <w:pPr>
-            <w:pStyle w:val="TtulodeTDC"/>
+            <w:pStyle w:val="TtuloTDC"/>
             <w:numPr>
               <w:ilvl w:val="0"/>
               <w:numId w:val="0"/>
@@ -4273,8 +4273,6 @@
           <w:lang w:val="en-GB"/>
         </w:rPr>
       </w:pPr>
-      <w:bookmarkStart w:id="2" w:name="_GoBack"/>
-      <w:bookmarkEnd w:id="2"/>
     </w:p>
     <w:p>
       <w:pPr>
@@ -4284,7 +4282,7 @@
           <w:lang w:val="en-GB"/>
         </w:rPr>
       </w:pPr>
-      <w:bookmarkStart w:id="3" w:name="_Toc63239817"/>
+      <w:bookmarkStart w:id="2" w:name="_Toc63239817"/>
       <w:r>
         <w:rPr>
           <w:lang w:val="en-GB"/>
@@ -4303,7 +4301,7 @@
         </w:rPr>
         <w:t>tes</w:t>
       </w:r>
-      <w:bookmarkEnd w:id="3"/>
+      <w:bookmarkEnd w:id="2"/>
     </w:p>
     <w:p>
       <w:pPr>
@@ -4573,14 +4571,14 @@
           <w:lang w:val="en-GB"/>
         </w:rPr>
       </w:pPr>
-      <w:bookmarkStart w:id="4" w:name="_Toc63239818"/>
+      <w:bookmarkStart w:id="3" w:name="_Toc63239818"/>
       <w:r>
         <w:rPr>
           <w:lang w:val="en-GB"/>
         </w:rPr>
         <w:t>Vistas</w:t>
       </w:r>
-      <w:bookmarkEnd w:id="4"/>
+      <w:bookmarkEnd w:id="3"/>
     </w:p>
     <w:p>
       <w:pPr>
@@ -4590,14 +4588,14 @@
           <w:lang w:val="pt-PT"/>
         </w:rPr>
       </w:pPr>
-      <w:bookmarkStart w:id="5" w:name="_Toc63239819"/>
+      <w:bookmarkStart w:id="4" w:name="_Toc63239819"/>
       <w:r>
         <w:rPr>
           <w:lang w:val="pt-PT"/>
         </w:rPr>
         <w:t>Vista de context</w:t>
       </w:r>
-      <w:bookmarkEnd w:id="5"/>
+      <w:bookmarkEnd w:id="4"/>
       <w:r>
         <w:rPr>
           <w:lang w:val="pt-PT"/>
@@ -4797,14 +4795,14 @@
           <w:lang w:val="en-GB"/>
         </w:rPr>
       </w:pPr>
-      <w:bookmarkStart w:id="6" w:name="_Toc63239820"/>
+      <w:bookmarkStart w:id="5" w:name="_Toc63239820"/>
       <w:r>
         <w:rPr>
           <w:lang w:val="en-GB"/>
         </w:rPr>
         <w:t>Escenarios de uso</w:t>
       </w:r>
-      <w:bookmarkEnd w:id="6"/>
+      <w:bookmarkEnd w:id="5"/>
     </w:p>
     <w:p>
       <w:pPr>
@@ -5053,14 +5051,14 @@
           <w:lang w:val="en-GB"/>
         </w:rPr>
       </w:pPr>
-      <w:bookmarkStart w:id="7" w:name="_Toc63239821"/>
+      <w:bookmarkStart w:id="6" w:name="_Toc63239821"/>
       <w:r>
         <w:rPr>
           <w:lang w:val="en-GB"/>
         </w:rPr>
         <w:t>Vista funcional</w:t>
       </w:r>
-      <w:bookmarkEnd w:id="7"/>
+      <w:bookmarkEnd w:id="6"/>
     </w:p>
     <w:p>
       <w:pPr>
@@ -5084,14 +5082,14 @@
           <w:lang w:val="en-GB"/>
         </w:rPr>
       </w:pPr>
-      <w:bookmarkStart w:id="8" w:name="_Toc63239822"/>
+      <w:bookmarkStart w:id="7" w:name="_Toc63239822"/>
       <w:r>
         <w:rPr>
           <w:lang w:val="en-GB"/>
         </w:rPr>
         <w:t>Vista de despliegue</w:t>
       </w:r>
-      <w:bookmarkEnd w:id="8"/>
+      <w:bookmarkEnd w:id="7"/>
     </w:p>
     <w:p>
       <w:r>
@@ -5118,14 +5116,14 @@
           <w:lang w:val="en-GB"/>
         </w:rPr>
       </w:pPr>
-      <w:bookmarkStart w:id="9" w:name="_Toc63239823"/>
+      <w:bookmarkStart w:id="8" w:name="_Toc63239823"/>
       <w:r>
         <w:rPr>
           <w:lang w:val="en-GB"/>
         </w:rPr>
         <w:t>Vista de Desarrollo</w:t>
       </w:r>
-      <w:bookmarkEnd w:id="9"/>
+      <w:bookmarkEnd w:id="8"/>
     </w:p>
     <w:p>
       <w:pPr>
@@ -5139,14 +5137,14 @@
         <w:pStyle w:val="Ttulo1"/>
         <w:spacing w:after="240"/>
       </w:pPr>
-      <w:bookmarkStart w:id="10" w:name="_Toc63239824"/>
+      <w:bookmarkStart w:id="9" w:name="_Toc63239824"/>
       <w:r>
         <w:t>Puntos de variabilidad y extensi</w:t>
       </w:r>
       <w:r>
         <w:t>ón</w:t>
       </w:r>
-      <w:bookmarkEnd w:id="10"/>
+      <w:bookmarkEnd w:id="9"/>
     </w:p>
     <w:p/>
     <w:p>
@@ -5157,7 +5155,7 @@
           <w:lang w:val="en-GB"/>
         </w:rPr>
       </w:pPr>
-      <w:bookmarkStart w:id="11" w:name="_Toc63239825"/>
+      <w:bookmarkStart w:id="10" w:name="_Toc63239825"/>
       <w:r>
         <w:rPr>
           <w:lang w:val="en-GB"/>
@@ -5165,7 +5163,293 @@
         <w:lastRenderedPageBreak/>
         <w:t>Análisis de atributos de calidad</w:t>
       </w:r>
-      <w:bookmarkEnd w:id="11"/>
+      <w:bookmarkEnd w:id="10"/>
+    </w:p>
+    <w:p>
+      <w:pPr>
+        <w:rPr>
+          <w:lang w:val="en-GB"/>
+        </w:rPr>
+      </w:pPr>
+      <w:r>
+        <w:rPr>
+          <w:lang w:val="en-GB"/>
+        </w:rPr>
+        <w:t>En nuestro proyecto, hemos analizado los siguientes atributos de calidad, medidos mediante la herramienta de SonarCloud:</w:t>
+      </w:r>
+    </w:p>
+    <w:p>
+      <w:pPr>
+        <w:pStyle w:val="Prrafodelista"/>
+        <w:numPr>
+          <w:ilvl w:val="0"/>
+          <w:numId w:val="34"/>
+        </w:numPr>
+        <w:rPr>
+          <w:lang w:val="en-GB"/>
+        </w:rPr>
+      </w:pPr>
+      <w:r>
+        <w:rPr>
+          <w:b/>
+          <w:bCs/>
+          <w:lang w:val="en-GB"/>
+        </w:rPr>
+        <w:t>Fiabilidad:</w:t>
+      </w:r>
+      <w:r>
+        <w:rPr>
+          <w:lang w:val="en-GB"/>
+        </w:rPr>
+        <w:t xml:space="preserve"> Este atributo mide la capacidad del sistema para trabajar de la forma esperada. Es medido a través de los defectos (bugs) encontrados en el sistema, aunque para mayor conocimiento, debe ser requerido consultar la cobertura, así como demás atributos. SonarCloud puntúa este atributo con una calificación de </w:t>
+      </w:r>
+      <w:r>
+        <w:rPr>
+          <w:b/>
+          <w:bCs/>
+          <w:lang w:val="en-GB"/>
+        </w:rPr>
+        <w:t>A</w:t>
+      </w:r>
+      <w:r>
+        <w:rPr>
+          <w:lang w:val="en-GB"/>
+        </w:rPr>
+        <w:t>, ya que no detecta bugs en el proyecto.</w:t>
+      </w:r>
+      <w:r>
+        <w:rPr>
+          <w:lang w:val="en-GB"/>
+        </w:rPr>
+        <w:t xml:space="preserve"> Sin embargo, como se puede ver en el apartado de cobertura, opinamos que no es suficiente, al solo cubrir un 34,1% del código del proyecto en 15 test unitarios.</w:t>
+      </w:r>
+    </w:p>
+    <w:p>
+      <w:pPr>
+        <w:pStyle w:val="Prrafodelista"/>
+        <w:numPr>
+          <w:ilvl w:val="0"/>
+          <w:numId w:val="34"/>
+        </w:numPr>
+        <w:rPr>
+          <w:lang w:val="en-GB"/>
+        </w:rPr>
+      </w:pPr>
+      <w:r>
+        <w:rPr>
+          <w:b/>
+          <w:bCs/>
+          <w:lang w:val="en-GB"/>
+        </w:rPr>
+        <w:t>Seguridad:</w:t>
+      </w:r>
+      <w:r>
+        <w:rPr>
+          <w:lang w:val="en-GB"/>
+        </w:rPr>
+        <w:t xml:space="preserve"> Este atributo mide la capacidad del sistema para evitar vulnerabilidades y riesgos de acceso no autorizado a datos del sistema. OpenApi está pensado para autogenerar la documentación de una Api en local</w:t>
+      </w:r>
+      <w:r>
+        <w:rPr>
+          <w:lang w:val="en-GB"/>
+        </w:rPr>
+        <w:t xml:space="preserve">, por lo que no habría problema en un principio al ser local. SonarCloud puntúa con </w:t>
+      </w:r>
+      <w:r>
+        <w:rPr>
+          <w:b/>
+          <w:bCs/>
+          <w:lang w:val="en-GB"/>
+        </w:rPr>
+        <w:t>A</w:t>
+      </w:r>
+      <w:r>
+        <w:rPr>
+          <w:lang w:val="en-GB"/>
+        </w:rPr>
+        <w:t xml:space="preserve"> la vulnerabilidades halladas (0), aunque cabe mencionar que hay posibles riesgos al encontrarse “puntos calientes” de seguridad en el archivo </w:t>
+      </w:r>
+      <w:r>
+        <w:rPr>
+          <w:i/>
+          <w:iCs/>
+          <w:lang w:val="en-GB"/>
+        </w:rPr>
+        <w:t>src/main/java/org/openapitools/codegen/meta/FeatureSet.java</w:t>
+      </w:r>
+      <w:r>
+        <w:rPr>
+          <w:i/>
+          <w:iCs/>
+          <w:lang w:val="en-GB"/>
+        </w:rPr>
+        <w:t xml:space="preserve"> </w:t>
+      </w:r>
+      <w:r>
+        <w:rPr>
+          <w:lang w:val="en-GB"/>
+        </w:rPr>
+        <w:t xml:space="preserve">. Este archivo se encarga de generar las funcionalidades encargadas por el cliente de forma automática. Este archivo, debería ser testado para comprobar posibles brechas de seguridad, ya que recibe una calificación de </w:t>
+      </w:r>
+      <w:r>
+        <w:rPr>
+          <w:b/>
+          <w:bCs/>
+          <w:lang w:val="en-GB"/>
+        </w:rPr>
+        <w:t>E</w:t>
+      </w:r>
+      <w:r>
+        <w:rPr>
+          <w:lang w:val="en-GB"/>
+        </w:rPr>
+        <w:t>.</w:t>
+      </w:r>
+    </w:p>
+    <w:p>
+      <w:pPr>
+        <w:pStyle w:val="Prrafodelista"/>
+        <w:numPr>
+          <w:ilvl w:val="0"/>
+          <w:numId w:val="34"/>
+        </w:numPr>
+        <w:rPr>
+          <w:lang w:val="en-GB"/>
+        </w:rPr>
+      </w:pPr>
+      <w:r>
+        <w:rPr>
+          <w:b/>
+          <w:bCs/>
+          <w:lang w:val="en-GB"/>
+        </w:rPr>
+        <w:t>Mantenibilidad:</w:t>
+      </w:r>
+      <w:r>
+        <w:rPr>
+          <w:lang w:val="en-GB"/>
+        </w:rPr>
+        <w:t xml:space="preserve"> Este atributo mide la capacidad del sistema para ser mantenido ante el cambio por implementación de nuevas funcionalidades, corrección de bugs, implementación de nuevas versiones, etc.</w:t>
+      </w:r>
+      <w:r>
+        <w:rPr>
+          <w:lang w:val="en-GB"/>
+        </w:rPr>
+        <w:t xml:space="preserve"> SonarCloud le da una calificación de </w:t>
+      </w:r>
+      <w:r>
+        <w:rPr>
+          <w:b/>
+          <w:bCs/>
+          <w:lang w:val="en-GB"/>
+        </w:rPr>
+        <w:t>A</w:t>
+      </w:r>
+      <w:r>
+        <w:rPr>
+          <w:lang w:val="en-GB"/>
+        </w:rPr>
+        <w:t>, aunque cabe destacar que detecta 126 code smells en el sistema. No obstante, la mayoría de estos Code Smells se deben a la sintaxis de ciertas clases de Java, al uso de elementos genéricos o a la falta de cobertura por tests. Creemos que el motivo de los code smells por utilizar ciertas clases Java se deben a la versión de Java utilizada (Java 8). SonarCloud calcula que el sistema posee una deuda técnica de 1 día. Finalmente, cabe mencionar que el proyecto presenta bloques duplicados, aunque esta duplicidad es mínima, debido a que solo ocupa un 0.5%.</w:t>
+      </w:r>
+    </w:p>
+    <w:p>
+      <w:pPr>
+        <w:pStyle w:val="Prrafodelista"/>
+        <w:numPr>
+          <w:ilvl w:val="0"/>
+          <w:numId w:val="34"/>
+        </w:numPr>
+        <w:rPr>
+          <w:lang w:val="en-GB"/>
+        </w:rPr>
+      </w:pPr>
+      <w:r>
+        <w:rPr>
+          <w:b/>
+          <w:bCs/>
+          <w:lang w:val="en-GB"/>
+        </w:rPr>
+        <w:t xml:space="preserve">Complejidad: </w:t>
+      </w:r>
+      <w:r>
+        <w:rPr>
+          <w:lang w:val="en-GB"/>
+        </w:rPr>
+        <w:t>Este atributo mide la eficiencia de los métodos usados, además de la interacción del desarrollador al tener que realizar el mantenimiento de dichos métodos. La complejidad se puede dividir en complejidad ciclomática y cognitiva, que miden la eficiencia y la mantenibilidad respectivamente. Este proyecto presenta una calificación total de 404 de complejidad ciclomática y de 178 de complejidad cognitiva. Por último, se define por defecto que la complejidad cognitiva de un método debe ser a 15 para ser viable</w:t>
+      </w:r>
+      <w:r>
+        <w:rPr>
+          <w:lang w:val="en-GB"/>
+        </w:rPr>
+        <w:t>, no cumpliendo los siguientes archivos:</w:t>
+      </w:r>
+    </w:p>
+    <w:p>
+      <w:pPr>
+        <w:pStyle w:val="Prrafodelista"/>
+        <w:numPr>
+          <w:ilvl w:val="1"/>
+          <w:numId w:val="34"/>
+        </w:numPr>
+        <w:rPr>
+          <w:i/>
+          <w:iCs/>
+          <w:lang w:val="en-GB"/>
+        </w:rPr>
+      </w:pPr>
+      <w:r>
+        <w:rPr>
+          <w:i/>
+          <w:iCs/>
+          <w:lang w:val="en-GB"/>
+        </w:rPr>
+        <w:t>src/main/java/org/openapitools/codegen/config/GeneratorSettings.java</w:t>
+      </w:r>
+    </w:p>
+    <w:p>
+      <w:pPr>
+        <w:pStyle w:val="Prrafodelista"/>
+        <w:numPr>
+          <w:ilvl w:val="1"/>
+          <w:numId w:val="34"/>
+        </w:numPr>
+        <w:rPr>
+          <w:i/>
+          <w:iCs/>
+          <w:lang w:val="en-GB"/>
+        </w:rPr>
+      </w:pPr>
+      <w:r>
+        <w:rPr>
+          <w:i/>
+          <w:iCs/>
+          <w:lang w:val="en-GB"/>
+        </w:rPr>
+        <w:t>src/main/java/org/openapitools/codegen/config/WorkflowSettings.java</w:t>
+      </w:r>
+    </w:p>
+    <w:p>
+      <w:pPr>
+        <w:pStyle w:val="Prrafodelista"/>
+        <w:numPr>
+          <w:ilvl w:val="1"/>
+          <w:numId w:val="34"/>
+        </w:numPr>
+        <w:rPr>
+          <w:i/>
+          <w:iCs/>
+          <w:lang w:val="en-GB"/>
+        </w:rPr>
+      </w:pPr>
+      <w:r>
+        <w:rPr>
+          <w:i/>
+          <w:iCs/>
+          <w:lang w:val="en-GB"/>
+        </w:rPr>
+        <w:lastRenderedPageBreak/>
+        <w:t>src/main/java/org/openapitools/codegen/meta/FeatureSet.java</w:t>
+      </w:r>
     </w:p>
     <w:p>
       <w:pPr>
@@ -5182,14 +5466,14 @@
           <w:lang w:val="en-GB"/>
         </w:rPr>
       </w:pPr>
-      <w:bookmarkStart w:id="12" w:name="_Toc63239826"/>
+      <w:bookmarkStart w:id="11" w:name="_Toc63239826"/>
       <w:r>
         <w:rPr>
           <w:lang w:val="en-GB"/>
         </w:rPr>
         <w:t>Sugerencias de mejora</w:t>
       </w:r>
-      <w:bookmarkEnd w:id="12"/>
+      <w:bookmarkEnd w:id="11"/>
     </w:p>
     <w:p>
       <w:pPr>
@@ -5206,14 +5490,14 @@
           <w:lang w:val="en-GB"/>
         </w:rPr>
       </w:pPr>
-      <w:bookmarkStart w:id="13" w:name="_Toc63239827"/>
+      <w:bookmarkStart w:id="12" w:name="_Toc63239827"/>
       <w:r>
         <w:rPr>
           <w:lang w:val="en-GB"/>
         </w:rPr>
         <w:t>Contribuciones al proyecto</w:t>
       </w:r>
-      <w:bookmarkEnd w:id="13"/>
+      <w:bookmarkEnd w:id="12"/>
     </w:p>
     <w:p>
       <w:pPr>
@@ -5230,14 +5514,14 @@
           <w:lang w:val="en-GB"/>
         </w:rPr>
       </w:pPr>
-      <w:bookmarkStart w:id="14" w:name="_Toc63239828"/>
+      <w:bookmarkStart w:id="13" w:name="_Toc63239828"/>
       <w:r>
         <w:rPr>
           <w:lang w:val="en-GB"/>
         </w:rPr>
         <w:t>Conclusiones</w:t>
       </w:r>
-      <w:bookmarkEnd w:id="14"/>
+      <w:bookmarkEnd w:id="13"/>
     </w:p>
     <w:p>
       <w:pPr>
@@ -5257,14 +5541,14 @@
           <w:lang w:val="en-GB"/>
         </w:rPr>
       </w:pPr>
-      <w:bookmarkStart w:id="15" w:name="_Toc63239829"/>
+      <w:bookmarkStart w:id="14" w:name="_Toc63239829"/>
       <w:r>
         <w:rPr>
           <w:lang w:val="en-GB"/>
         </w:rPr>
         <w:t>Referencias</w:t>
       </w:r>
-      <w:bookmarkEnd w:id="15"/>
+      <w:bookmarkEnd w:id="14"/>
     </w:p>
     <w:p>
       <w:pPr>
@@ -5330,7 +5614,7 @@
 </file>
 
 <file path=word/endnotes.xml><?xml version="1.0" encoding="utf-8"?>
-<w:endnotes xmlns:wpc="http://schemas.microsoft.com/office/word/2010/wordprocessingCanvas" xmlns:mc="http://schemas.openxmlformats.org/markup-compatibility/2006" xmlns:o="urn:schemas-microsoft-com:office:office" xmlns:r="http://schemas.openxmlformats.org/officeDocument/2006/relationships" xmlns:m="http://schemas.openxmlformats.org/officeDocument/2006/math" xmlns:v="urn:schemas-microsoft-com:vml" xmlns:wp14="http://schemas.microsoft.com/office/word/2010/wordprocessingDrawing" xmlns:wp="http://schemas.openxmlformats.org/drawingml/2006/wordprocessingDrawing" xmlns:w10="urn:schemas-microsoft-com:office:word" xmlns:w="http://schemas.openxmlformats.org/wordprocessingml/2006/main" xmlns:w14="http://schemas.microsoft.com/office/word/2010/wordml" xmlns:w15="http://schemas.microsoft.com/office/word/2012/wordml" xmlns:wpg="http://schemas.microsoft.com/office/word/2010/wordprocessingGroup" xmlns:wpi="http://schemas.microsoft.com/office/word/2010/wordprocessingInk" xmlns:wne="http://schemas.microsoft.com/office/word/2006/wordml" xmlns:wps="http://schemas.microsoft.com/office/word/2010/wordprocessingShape" mc:Ignorable="w14 w15 wp14">
+<w:endnotes xmlns:wpc="http://schemas.microsoft.com/office/word/2010/wordprocessingCanvas" xmlns:cx="http://schemas.microsoft.com/office/drawing/2014/chartex" xmlns:cx1="http://schemas.microsoft.com/office/drawing/2015/9/8/chartex" xmlns:cx2="http://schemas.microsoft.com/office/drawing/2015/10/21/chartex" xmlns:cx3="http://schemas.microsoft.com/office/drawing/2016/5/9/chartex" xmlns:cx4="http://schemas.microsoft.com/office/drawing/2016/5/10/chartex" xmlns:cx5="http://schemas.microsoft.com/office/drawing/2016/5/11/chartex" xmlns:cx6="http://schemas.microsoft.com/office/drawing/2016/5/12/chartex" xmlns:cx7="http://schemas.microsoft.com/office/drawing/2016/5/13/chartex" xmlns:cx8="http://schemas.microsoft.com/office/drawing/2016/5/14/chartex" xmlns:mc="http://schemas.openxmlformats.org/markup-compatibility/2006" xmlns:aink="http://schemas.microsoft.com/office/drawing/2016/ink" xmlns:am3d="http://schemas.microsoft.com/office/drawing/2017/model3d" xmlns:o="urn:schemas-microsoft-com:office:office" xmlns:r="http://schemas.openxmlformats.org/officeDocument/2006/relationships" xmlns:m="http://schemas.openxmlformats.org/officeDocument/2006/math" xmlns:v="urn:schemas-microsoft-com:vml" xmlns:wp14="http://schemas.microsoft.com/office/word/2010/wordprocessingDrawing" xmlns:wp="http://schemas.openxmlformats.org/drawingml/2006/wordprocessingDrawing" xmlns:w10="urn:schemas-microsoft-com:office:word" xmlns:w="http://schemas.openxmlformats.org/wordprocessingml/2006/main" xmlns:w14="http://schemas.microsoft.com/office/word/2010/wordml" xmlns:w15="http://schemas.microsoft.com/office/word/2012/wordml" xmlns:w16cex="http://schemas.microsoft.com/office/word/2018/wordml/cex" xmlns:w16cid="http://schemas.microsoft.com/office/word/2016/wordml/cid" xmlns:w16="http://schemas.microsoft.com/office/word/2018/wordml" xmlns:w16se="http://schemas.microsoft.com/office/word/2015/wordml/symex" xmlns:wpg="http://schemas.microsoft.com/office/word/2010/wordprocessingGroup" xmlns:wpi="http://schemas.microsoft.com/office/word/2010/wordprocessingInk" xmlns:wne="http://schemas.microsoft.com/office/word/2006/wordml" xmlns:wps="http://schemas.microsoft.com/office/word/2010/wordprocessingShape" mc:Ignorable="w14 w15 w16se w16cid w16 w16cex wp14">
   <w:endnote w:type="separator" w:id="-1">
     <w:p>
       <w:pPr>
@@ -5355,7 +5639,7 @@
 </file>
 
 <file path=word/footer1.xml><?xml version="1.0" encoding="utf-8"?>
-<w:ftr xmlns:wpc="http://schemas.microsoft.com/office/word/2010/wordprocessingCanvas" xmlns:mc="http://schemas.openxmlformats.org/markup-compatibility/2006" xmlns:o="urn:schemas-microsoft-com:office:office" xmlns:r="http://schemas.openxmlformats.org/officeDocument/2006/relationships" xmlns:m="http://schemas.openxmlformats.org/officeDocument/2006/math" xmlns:v="urn:schemas-microsoft-com:vml" xmlns:wp14="http://schemas.microsoft.com/office/word/2010/wordprocessingDrawing" xmlns:wp="http://schemas.openxmlformats.org/drawingml/2006/wordprocessingDrawing" xmlns:w10="urn:schemas-microsoft-com:office:word" xmlns:w="http://schemas.openxmlformats.org/wordprocessingml/2006/main" xmlns:w14="http://schemas.microsoft.com/office/word/2010/wordml" xmlns:w15="http://schemas.microsoft.com/office/word/2012/wordml" xmlns:wpg="http://schemas.microsoft.com/office/word/2010/wordprocessingGroup" xmlns:wpi="http://schemas.microsoft.com/office/word/2010/wordprocessingInk" xmlns:wne="http://schemas.microsoft.com/office/word/2006/wordml" xmlns:wps="http://schemas.microsoft.com/office/word/2010/wordprocessingShape" mc:Ignorable="w14 w15 wp14">
+<w:ftr xmlns:wpc="http://schemas.microsoft.com/office/word/2010/wordprocessingCanvas" xmlns:cx="http://schemas.microsoft.com/office/drawing/2014/chartex" xmlns:cx1="http://schemas.microsoft.com/office/drawing/2015/9/8/chartex" xmlns:cx2="http://schemas.microsoft.com/office/drawing/2015/10/21/chartex" xmlns:cx3="http://schemas.microsoft.com/office/drawing/2016/5/9/chartex" xmlns:cx4="http://schemas.microsoft.com/office/drawing/2016/5/10/chartex" xmlns:cx5="http://schemas.microsoft.com/office/drawing/2016/5/11/chartex" xmlns:cx6="http://schemas.microsoft.com/office/drawing/2016/5/12/chartex" xmlns:cx7="http://schemas.microsoft.com/office/drawing/2016/5/13/chartex" xmlns:cx8="http://schemas.microsoft.com/office/drawing/2016/5/14/chartex" xmlns:mc="http://schemas.openxmlformats.org/markup-compatibility/2006" xmlns:aink="http://schemas.microsoft.com/office/drawing/2016/ink" xmlns:am3d="http://schemas.microsoft.com/office/drawing/2017/model3d" xmlns:o="urn:schemas-microsoft-com:office:office" xmlns:r="http://schemas.openxmlformats.org/officeDocument/2006/relationships" xmlns:m="http://schemas.openxmlformats.org/officeDocument/2006/math" xmlns:v="urn:schemas-microsoft-com:vml" xmlns:wp14="http://schemas.microsoft.com/office/word/2010/wordprocessingDrawing" xmlns:wp="http://schemas.openxmlformats.org/drawingml/2006/wordprocessingDrawing" xmlns:w10="urn:schemas-microsoft-com:office:word" xmlns:w="http://schemas.openxmlformats.org/wordprocessingml/2006/main" xmlns:w14="http://schemas.microsoft.com/office/word/2010/wordml" xmlns:w15="http://schemas.microsoft.com/office/word/2012/wordml" xmlns:w16cex="http://schemas.microsoft.com/office/word/2018/wordml/cex" xmlns:w16cid="http://schemas.microsoft.com/office/word/2016/wordml/cid" xmlns:w16="http://schemas.microsoft.com/office/word/2018/wordml" xmlns:w16se="http://schemas.microsoft.com/office/word/2015/wordml/symex" xmlns:wpg="http://schemas.microsoft.com/office/word/2010/wordprocessingGroup" xmlns:wpi="http://schemas.microsoft.com/office/word/2010/wordprocessingInk" xmlns:wne="http://schemas.microsoft.com/office/word/2006/wordml" xmlns:wps="http://schemas.microsoft.com/office/word/2010/wordprocessingShape" mc:Ignorable="w14 w15 w16se w16cid w16 w16cex wp14">
   <w:sdt>
     <w:sdtPr>
       <w:id w:val="648105110"/>
@@ -5397,7 +5681,7 @@
 </file>
 
 <file path=word/footer2.xml><?xml version="1.0" encoding="utf-8"?>
-<w:ftr xmlns:wpc="http://schemas.microsoft.com/office/word/2010/wordprocessingCanvas" xmlns:mc="http://schemas.openxmlformats.org/markup-compatibility/2006" xmlns:o="urn:schemas-microsoft-com:office:office" xmlns:r="http://schemas.openxmlformats.org/officeDocument/2006/relationships" xmlns:m="http://schemas.openxmlformats.org/officeDocument/2006/math" xmlns:v="urn:schemas-microsoft-com:vml" xmlns:wp14="http://schemas.microsoft.com/office/word/2010/wordprocessingDrawing" xmlns:wp="http://schemas.openxmlformats.org/drawingml/2006/wordprocessingDrawing" xmlns:w10="urn:schemas-microsoft-com:office:word" xmlns:w="http://schemas.openxmlformats.org/wordprocessingml/2006/main" xmlns:w14="http://schemas.microsoft.com/office/word/2010/wordml" xmlns:w15="http://schemas.microsoft.com/office/word/2012/wordml" xmlns:wpg="http://schemas.microsoft.com/office/word/2010/wordprocessingGroup" xmlns:wpi="http://schemas.microsoft.com/office/word/2010/wordprocessingInk" xmlns:wne="http://schemas.microsoft.com/office/word/2006/wordml" xmlns:wps="http://schemas.microsoft.com/office/word/2010/wordprocessingShape" mc:Ignorable="w14 w15 wp14">
+<w:ftr xmlns:wpc="http://schemas.microsoft.com/office/word/2010/wordprocessingCanvas" xmlns:cx="http://schemas.microsoft.com/office/drawing/2014/chartex" xmlns:cx1="http://schemas.microsoft.com/office/drawing/2015/9/8/chartex" xmlns:cx2="http://schemas.microsoft.com/office/drawing/2015/10/21/chartex" xmlns:cx3="http://schemas.microsoft.com/office/drawing/2016/5/9/chartex" xmlns:cx4="http://schemas.microsoft.com/office/drawing/2016/5/10/chartex" xmlns:cx5="http://schemas.microsoft.com/office/drawing/2016/5/11/chartex" xmlns:cx6="http://schemas.microsoft.com/office/drawing/2016/5/12/chartex" xmlns:cx7="http://schemas.microsoft.com/office/drawing/2016/5/13/chartex" xmlns:cx8="http://schemas.microsoft.com/office/drawing/2016/5/14/chartex" xmlns:mc="http://schemas.openxmlformats.org/markup-compatibility/2006" xmlns:aink="http://schemas.microsoft.com/office/drawing/2016/ink" xmlns:am3d="http://schemas.microsoft.com/office/drawing/2017/model3d" xmlns:o="urn:schemas-microsoft-com:office:office" xmlns:r="http://schemas.openxmlformats.org/officeDocument/2006/relationships" xmlns:m="http://schemas.openxmlformats.org/officeDocument/2006/math" xmlns:v="urn:schemas-microsoft-com:vml" xmlns:wp14="http://schemas.microsoft.com/office/word/2010/wordprocessingDrawing" xmlns:wp="http://schemas.openxmlformats.org/drawingml/2006/wordprocessingDrawing" xmlns:w10="urn:schemas-microsoft-com:office:word" xmlns:w="http://schemas.openxmlformats.org/wordprocessingml/2006/main" xmlns:w14="http://schemas.microsoft.com/office/word/2010/wordml" xmlns:w15="http://schemas.microsoft.com/office/word/2012/wordml" xmlns:w16cex="http://schemas.microsoft.com/office/word/2018/wordml/cex" xmlns:w16cid="http://schemas.microsoft.com/office/word/2016/wordml/cid" xmlns:w16="http://schemas.microsoft.com/office/word/2018/wordml" xmlns:w16se="http://schemas.microsoft.com/office/word/2015/wordml/symex" xmlns:wpg="http://schemas.microsoft.com/office/word/2010/wordprocessingGroup" xmlns:wpi="http://schemas.microsoft.com/office/word/2010/wordprocessingInk" xmlns:wne="http://schemas.microsoft.com/office/word/2006/wordml" xmlns:wps="http://schemas.microsoft.com/office/word/2010/wordprocessingShape" mc:Ignorable="w14 w15 w16se w16cid w16 w16cex wp14">
   <w:sdt>
     <w:sdtPr>
       <w:id w:val="1561977444"/>
@@ -5440,7 +5724,7 @@
 </file>
 
 <file path=word/footnotes.xml><?xml version="1.0" encoding="utf-8"?>
-<w:footnotes xmlns:wpc="http://schemas.microsoft.com/office/word/2010/wordprocessingCanvas" xmlns:mc="http://schemas.openxmlformats.org/markup-compatibility/2006" xmlns:o="urn:schemas-microsoft-com:office:office" xmlns:r="http://schemas.openxmlformats.org/officeDocument/2006/relationships" xmlns:m="http://schemas.openxmlformats.org/officeDocument/2006/math" xmlns:v="urn:schemas-microsoft-com:vml" xmlns:wp14="http://schemas.microsoft.com/office/word/2010/wordprocessingDrawing" xmlns:wp="http://schemas.openxmlformats.org/drawingml/2006/wordprocessingDrawing" xmlns:w10="urn:schemas-microsoft-com:office:word" xmlns:w="http://schemas.openxmlformats.org/wordprocessingml/2006/main" xmlns:w14="http://schemas.microsoft.com/office/word/2010/wordml" xmlns:w15="http://schemas.microsoft.com/office/word/2012/wordml" xmlns:wpg="http://schemas.microsoft.com/office/word/2010/wordprocessingGroup" xmlns:wpi="http://schemas.microsoft.com/office/word/2010/wordprocessingInk" xmlns:wne="http://schemas.microsoft.com/office/word/2006/wordml" xmlns:wps="http://schemas.microsoft.com/office/word/2010/wordprocessingShape" mc:Ignorable="w14 w15 wp14">
+<w:footnotes xmlns:wpc="http://schemas.microsoft.com/office/word/2010/wordprocessingCanvas" xmlns:cx="http://schemas.microsoft.com/office/drawing/2014/chartex" xmlns:cx1="http://schemas.microsoft.com/office/drawing/2015/9/8/chartex" xmlns:cx2="http://schemas.microsoft.com/office/drawing/2015/10/21/chartex" xmlns:cx3="http://schemas.microsoft.com/office/drawing/2016/5/9/chartex" xmlns:cx4="http://schemas.microsoft.com/office/drawing/2016/5/10/chartex" xmlns:cx5="http://schemas.microsoft.com/office/drawing/2016/5/11/chartex" xmlns:cx6="http://schemas.microsoft.com/office/drawing/2016/5/12/chartex" xmlns:cx7="http://schemas.microsoft.com/office/drawing/2016/5/13/chartex" xmlns:cx8="http://schemas.microsoft.com/office/drawing/2016/5/14/chartex" xmlns:mc="http://schemas.openxmlformats.org/markup-compatibility/2006" xmlns:aink="http://schemas.microsoft.com/office/drawing/2016/ink" xmlns:am3d="http://schemas.microsoft.com/office/drawing/2017/model3d" xmlns:o="urn:schemas-microsoft-com:office:office" xmlns:r="http://schemas.openxmlformats.org/officeDocument/2006/relationships" xmlns:m="http://schemas.openxmlformats.org/officeDocument/2006/math" xmlns:v="urn:schemas-microsoft-com:vml" xmlns:wp14="http://schemas.microsoft.com/office/word/2010/wordprocessingDrawing" xmlns:wp="http://schemas.openxmlformats.org/drawingml/2006/wordprocessingDrawing" xmlns:w10="urn:schemas-microsoft-com:office:word" xmlns:w="http://schemas.openxmlformats.org/wordprocessingml/2006/main" xmlns:w14="http://schemas.microsoft.com/office/word/2010/wordml" xmlns:w15="http://schemas.microsoft.com/office/word/2012/wordml" xmlns:w16cex="http://schemas.microsoft.com/office/word/2018/wordml/cex" xmlns:w16cid="http://schemas.microsoft.com/office/word/2016/wordml/cid" xmlns:w16="http://schemas.microsoft.com/office/word/2018/wordml" xmlns:w16se="http://schemas.microsoft.com/office/word/2015/wordml/symex" xmlns:wpg="http://schemas.microsoft.com/office/word/2010/wordprocessingGroup" xmlns:wpi="http://schemas.microsoft.com/office/word/2010/wordprocessingInk" xmlns:wne="http://schemas.microsoft.com/office/word/2006/wordml" xmlns:wps="http://schemas.microsoft.com/office/word/2010/wordprocessingShape" mc:Ignorable="w14 w15 w16se w16cid w16 w16cex wp14">
   <w:footnote w:type="separator" w:id="-1">
     <w:p>
       <w:pPr>
@@ -5465,8 +5749,8 @@
 </file>
 
 <file path=word/numbering.xml><?xml version="1.0" encoding="utf-8"?>
-<w:numbering xmlns:wpc="http://schemas.microsoft.com/office/word/2010/wordprocessingCanvas" xmlns:mc="http://schemas.openxmlformats.org/markup-compatibility/2006" xmlns:o="urn:schemas-microsoft-com:office:office" xmlns:r="http://schemas.openxmlformats.org/officeDocument/2006/relationships" xmlns:m="http://schemas.openxmlformats.org/officeDocument/2006/math" xmlns:v="urn:schemas-microsoft-com:vml" xmlns:wp14="http://schemas.microsoft.com/office/word/2010/wordprocessingDrawing" xmlns:wp="http://schemas.openxmlformats.org/drawingml/2006/wordprocessingDrawing" xmlns:w10="urn:schemas-microsoft-com:office:word" xmlns:w="http://schemas.openxmlformats.org/wordprocessingml/2006/main" xmlns:w14="http://schemas.microsoft.com/office/word/2010/wordml" xmlns:w15="http://schemas.microsoft.com/office/word/2012/wordml" xmlns:wpg="http://schemas.microsoft.com/office/word/2010/wordprocessingGroup" xmlns:wpi="http://schemas.microsoft.com/office/word/2010/wordprocessingInk" xmlns:wne="http://schemas.microsoft.com/office/word/2006/wordml" xmlns:wps="http://schemas.microsoft.com/office/word/2010/wordprocessingShape" mc:Ignorable="w14 w15 wp14">
-  <w:abstractNum w:abstractNumId="0">
+<w:numbering xmlns:wpc="http://schemas.microsoft.com/office/word/2010/wordprocessingCanvas" xmlns:cx="http://schemas.microsoft.com/office/drawing/2014/chartex" xmlns:cx1="http://schemas.microsoft.com/office/drawing/2015/9/8/chartex" xmlns:cx2="http://schemas.microsoft.com/office/drawing/2015/10/21/chartex" xmlns:cx3="http://schemas.microsoft.com/office/drawing/2016/5/9/chartex" xmlns:cx4="http://schemas.microsoft.com/office/drawing/2016/5/10/chartex" xmlns:cx5="http://schemas.microsoft.com/office/drawing/2016/5/11/chartex" xmlns:cx6="http://schemas.microsoft.com/office/drawing/2016/5/12/chartex" xmlns:cx7="http://schemas.microsoft.com/office/drawing/2016/5/13/chartex" xmlns:cx8="http://schemas.microsoft.com/office/drawing/2016/5/14/chartex" xmlns:mc="http://schemas.openxmlformats.org/markup-compatibility/2006" xmlns:aink="http://schemas.microsoft.com/office/drawing/2016/ink" xmlns:am3d="http://schemas.microsoft.com/office/drawing/2017/model3d" xmlns:o="urn:schemas-microsoft-com:office:office" xmlns:r="http://schemas.openxmlformats.org/officeDocument/2006/relationships" xmlns:m="http://schemas.openxmlformats.org/officeDocument/2006/math" xmlns:v="urn:schemas-microsoft-com:vml" xmlns:wp14="http://schemas.microsoft.com/office/word/2010/wordprocessingDrawing" xmlns:wp="http://schemas.openxmlformats.org/drawingml/2006/wordprocessingDrawing" xmlns:w10="urn:schemas-microsoft-com:office:word" xmlns:w="http://schemas.openxmlformats.org/wordprocessingml/2006/main" xmlns:w14="http://schemas.microsoft.com/office/word/2010/wordml" xmlns:w15="http://schemas.microsoft.com/office/word/2012/wordml" xmlns:w16cex="http://schemas.microsoft.com/office/word/2018/wordml/cex" xmlns:w16cid="http://schemas.microsoft.com/office/word/2016/wordml/cid" xmlns:w16="http://schemas.microsoft.com/office/word/2018/wordml" xmlns:w16se="http://schemas.microsoft.com/office/word/2015/wordml/symex" xmlns:wpg="http://schemas.microsoft.com/office/word/2010/wordprocessingGroup" xmlns:wpi="http://schemas.microsoft.com/office/word/2010/wordprocessingInk" xmlns:wne="http://schemas.microsoft.com/office/word/2006/wordml" xmlns:wps="http://schemas.microsoft.com/office/word/2010/wordprocessingShape" mc:Ignorable="w14 w15 w16se w16cid w16 w16cex wp14">
+  <w:abstractNum w:abstractNumId="0" w15:restartNumberingAfterBreak="0">
     <w:nsid w:val="01BB002D"/>
     <w:multiLevelType w:val="hybridMultilevel"/>
     <w:tmpl w:val="E03C0B5E"/>
@@ -5552,7 +5836,7 @@
       </w:pPr>
     </w:lvl>
   </w:abstractNum>
-  <w:abstractNum w:abstractNumId="1">
+  <w:abstractNum w:abstractNumId="1" w15:restartNumberingAfterBreak="0">
     <w:nsid w:val="01E14FE1"/>
     <w:multiLevelType w:val="hybridMultilevel"/>
     <w:tmpl w:val="27160066"/>
@@ -5665,7 +5949,7 @@
       </w:rPr>
     </w:lvl>
   </w:abstractNum>
-  <w:abstractNum w:abstractNumId="2">
+  <w:abstractNum w:abstractNumId="2" w15:restartNumberingAfterBreak="0">
     <w:nsid w:val="06E24526"/>
     <w:multiLevelType w:val="hybridMultilevel"/>
     <w:tmpl w:val="F368817E"/>
@@ -5751,7 +6035,7 @@
       </w:pPr>
     </w:lvl>
   </w:abstractNum>
-  <w:abstractNum w:abstractNumId="3">
+  <w:abstractNum w:abstractNumId="3" w15:restartNumberingAfterBreak="0">
     <w:nsid w:val="074044D1"/>
     <w:multiLevelType w:val="hybridMultilevel"/>
     <w:tmpl w:val="B63EDC84"/>
@@ -5864,7 +6148,7 @@
       </w:pPr>
     </w:lvl>
   </w:abstractNum>
-  <w:abstractNum w:abstractNumId="4">
+  <w:abstractNum w:abstractNumId="4" w15:restartNumberingAfterBreak="0">
     <w:nsid w:val="0C9B4472"/>
     <w:multiLevelType w:val="multilevel"/>
     <w:tmpl w:val="0C0A001F"/>
@@ -5950,7 +6234,7 @@
       </w:pPr>
     </w:lvl>
   </w:abstractNum>
-  <w:abstractNum w:abstractNumId="5">
+  <w:abstractNum w:abstractNumId="5" w15:restartNumberingAfterBreak="0">
     <w:nsid w:val="0E70079C"/>
     <w:multiLevelType w:val="hybridMultilevel"/>
     <w:tmpl w:val="5232D8EE"/>
@@ -6036,7 +6320,7 @@
       </w:pPr>
     </w:lvl>
   </w:abstractNum>
-  <w:abstractNum w:abstractNumId="6">
+  <w:abstractNum w:abstractNumId="6" w15:restartNumberingAfterBreak="0">
     <w:nsid w:val="0F380F83"/>
     <w:multiLevelType w:val="hybridMultilevel"/>
     <w:tmpl w:val="94B6A726"/>
@@ -6122,7 +6406,7 @@
       </w:pPr>
     </w:lvl>
   </w:abstractNum>
-  <w:abstractNum w:abstractNumId="7">
+  <w:abstractNum w:abstractNumId="7" w15:restartNumberingAfterBreak="0">
     <w:nsid w:val="1978508D"/>
     <w:multiLevelType w:val="hybridMultilevel"/>
     <w:tmpl w:val="C9D2172C"/>
@@ -6235,7 +6519,7 @@
       </w:rPr>
     </w:lvl>
   </w:abstractNum>
-  <w:abstractNum w:abstractNumId="8">
+  <w:abstractNum w:abstractNumId="8" w15:restartNumberingAfterBreak="0">
     <w:nsid w:val="1E8F1A02"/>
     <w:multiLevelType w:val="hybridMultilevel"/>
     <w:tmpl w:val="E736BE60"/>
@@ -6348,7 +6632,7 @@
       </w:rPr>
     </w:lvl>
   </w:abstractNum>
-  <w:abstractNum w:abstractNumId="9">
+  <w:abstractNum w:abstractNumId="9" w15:restartNumberingAfterBreak="0">
     <w:nsid w:val="262C2D5F"/>
     <w:multiLevelType w:val="hybridMultilevel"/>
     <w:tmpl w:val="BE94AA34"/>
@@ -6434,7 +6718,7 @@
       </w:pPr>
     </w:lvl>
   </w:abstractNum>
-  <w:abstractNum w:abstractNumId="10">
+  <w:abstractNum w:abstractNumId="10" w15:restartNumberingAfterBreak="0">
     <w:nsid w:val="2C057176"/>
     <w:multiLevelType w:val="hybridMultilevel"/>
     <w:tmpl w:val="28EE9046"/>
@@ -6547,7 +6831,7 @@
       </w:rPr>
     </w:lvl>
   </w:abstractNum>
-  <w:abstractNum w:abstractNumId="11">
+  <w:abstractNum w:abstractNumId="11" w15:restartNumberingAfterBreak="0">
     <w:nsid w:val="30987BC8"/>
     <w:multiLevelType w:val="hybridMultilevel"/>
     <w:tmpl w:val="E5A0D7D8"/>
@@ -6660,7 +6944,7 @@
       </w:rPr>
     </w:lvl>
   </w:abstractNum>
-  <w:abstractNum w:abstractNumId="12">
+  <w:abstractNum w:abstractNumId="12" w15:restartNumberingAfterBreak="0">
     <w:nsid w:val="33377220"/>
     <w:multiLevelType w:val="hybridMultilevel"/>
     <w:tmpl w:val="ED6CE53A"/>
@@ -6773,7 +7057,7 @@
       </w:pPr>
     </w:lvl>
   </w:abstractNum>
-  <w:abstractNum w:abstractNumId="13">
+  <w:abstractNum w:abstractNumId="13" w15:restartNumberingAfterBreak="0">
     <w:nsid w:val="3D7908EC"/>
     <w:multiLevelType w:val="hybridMultilevel"/>
     <w:tmpl w:val="82A43556"/>
@@ -6859,7 +7143,7 @@
       </w:pPr>
     </w:lvl>
   </w:abstractNum>
-  <w:abstractNum w:abstractNumId="14">
+  <w:abstractNum w:abstractNumId="14" w15:restartNumberingAfterBreak="0">
     <w:nsid w:val="4148382D"/>
     <w:multiLevelType w:val="hybridMultilevel"/>
     <w:tmpl w:val="8A685704"/>
@@ -6972,7 +7256,7 @@
       </w:rPr>
     </w:lvl>
   </w:abstractNum>
-  <w:abstractNum w:abstractNumId="15">
+  <w:abstractNum w:abstractNumId="15" w15:restartNumberingAfterBreak="0">
     <w:nsid w:val="44C75B85"/>
     <w:multiLevelType w:val="hybridMultilevel"/>
     <w:tmpl w:val="AA70040E"/>
@@ -7085,7 +7369,7 @@
       </w:pPr>
     </w:lvl>
   </w:abstractNum>
-  <w:abstractNum w:abstractNumId="16">
+  <w:abstractNum w:abstractNumId="16" w15:restartNumberingAfterBreak="0">
     <w:nsid w:val="46015FE1"/>
     <w:multiLevelType w:val="hybridMultilevel"/>
     <w:tmpl w:val="090674F8"/>
@@ -7198,7 +7482,7 @@
       </w:rPr>
     </w:lvl>
   </w:abstractNum>
-  <w:abstractNum w:abstractNumId="17">
+  <w:abstractNum w:abstractNumId="17" w15:restartNumberingAfterBreak="0">
     <w:nsid w:val="48522847"/>
     <w:multiLevelType w:val="hybridMultilevel"/>
     <w:tmpl w:val="C708FB7A"/>
@@ -7311,7 +7595,7 @@
       </w:rPr>
     </w:lvl>
   </w:abstractNum>
-  <w:abstractNum w:abstractNumId="18">
+  <w:abstractNum w:abstractNumId="18" w15:restartNumberingAfterBreak="0">
     <w:nsid w:val="4F11069E"/>
     <w:multiLevelType w:val="hybridMultilevel"/>
     <w:tmpl w:val="2FFA14EC"/>
@@ -7424,7 +7708,7 @@
       </w:rPr>
     </w:lvl>
   </w:abstractNum>
-  <w:abstractNum w:abstractNumId="19">
+  <w:abstractNum w:abstractNumId="19" w15:restartNumberingAfterBreak="0">
     <w:nsid w:val="59393007"/>
     <w:multiLevelType w:val="hybridMultilevel"/>
     <w:tmpl w:val="CC3CD6C6"/>
@@ -7510,7 +7794,7 @@
       </w:pPr>
     </w:lvl>
   </w:abstractNum>
-  <w:abstractNum w:abstractNumId="20">
+  <w:abstractNum w:abstractNumId="20" w15:restartNumberingAfterBreak="0">
     <w:nsid w:val="5B481EDD"/>
     <w:multiLevelType w:val="multilevel"/>
     <w:tmpl w:val="0C0A001F"/>
@@ -7596,7 +7880,7 @@
       </w:pPr>
     </w:lvl>
   </w:abstractNum>
-  <w:abstractNum w:abstractNumId="21">
+  <w:abstractNum w:abstractNumId="21" w15:restartNumberingAfterBreak="0">
     <w:nsid w:val="5D497233"/>
     <w:multiLevelType w:val="multilevel"/>
     <w:tmpl w:val="0C0A0025"/>
@@ -7691,7 +7975,7 @@
       </w:pPr>
     </w:lvl>
   </w:abstractNum>
-  <w:abstractNum w:abstractNumId="22">
+  <w:abstractNum w:abstractNumId="22" w15:restartNumberingAfterBreak="0">
     <w:nsid w:val="5E594B1A"/>
     <w:multiLevelType w:val="hybridMultilevel"/>
     <w:tmpl w:val="46406514"/>
@@ -7777,7 +8061,7 @@
       </w:pPr>
     </w:lvl>
   </w:abstractNum>
-  <w:abstractNum w:abstractNumId="23">
+  <w:abstractNum w:abstractNumId="23" w15:restartNumberingAfterBreak="0">
     <w:nsid w:val="5FFD495B"/>
     <w:multiLevelType w:val="hybridMultilevel"/>
     <w:tmpl w:val="5FD299D4"/>
@@ -7890,7 +8174,7 @@
       </w:rPr>
     </w:lvl>
   </w:abstractNum>
-  <w:abstractNum w:abstractNumId="24">
+  <w:abstractNum w:abstractNumId="24" w15:restartNumberingAfterBreak="0">
     <w:nsid w:val="604D2A08"/>
     <w:multiLevelType w:val="hybridMultilevel"/>
     <w:tmpl w:val="B0EAAAB4"/>
@@ -8003,7 +8287,7 @@
       </w:rPr>
     </w:lvl>
   </w:abstractNum>
-  <w:abstractNum w:abstractNumId="25">
+  <w:abstractNum w:abstractNumId="25" w15:restartNumberingAfterBreak="0">
     <w:nsid w:val="610D757F"/>
     <w:multiLevelType w:val="hybridMultilevel"/>
     <w:tmpl w:val="D81A1392"/>
@@ -8116,7 +8400,7 @@
       </w:rPr>
     </w:lvl>
   </w:abstractNum>
-  <w:abstractNum w:abstractNumId="26">
+  <w:abstractNum w:abstractNumId="26" w15:restartNumberingAfterBreak="0">
     <w:nsid w:val="62FB0CD5"/>
     <w:multiLevelType w:val="hybridMultilevel"/>
     <w:tmpl w:val="05AA9D92"/>
@@ -8229,7 +8513,7 @@
       </w:rPr>
     </w:lvl>
   </w:abstractNum>
-  <w:abstractNum w:abstractNumId="27">
+  <w:abstractNum w:abstractNumId="27" w15:restartNumberingAfterBreak="0">
     <w:nsid w:val="62FF26FD"/>
     <w:multiLevelType w:val="hybridMultilevel"/>
     <w:tmpl w:val="0128B61C"/>
@@ -8342,7 +8626,120 @@
       </w:rPr>
     </w:lvl>
   </w:abstractNum>
-  <w:abstractNum w:abstractNumId="28">
+  <w:abstractNum w:abstractNumId="28" w15:restartNumberingAfterBreak="0">
+    <w:nsid w:val="6A7B3AE2"/>
+    <w:multiLevelType w:val="hybridMultilevel"/>
+    <w:tmpl w:val="3E98DED6"/>
+    <w:lvl w:ilvl="0" w:tplc="0C0A0001">
+      <w:start w:val="1"/>
+      <w:numFmt w:val="bullet"/>
+      <w:lvlText w:val=""/>
+      <w:lvlJc w:val="left"/>
+      <w:pPr>
+        <w:ind w:left="720" w:hanging="360"/>
+      </w:pPr>
+      <w:rPr>
+        <w:rFonts w:ascii="Symbol" w:hAnsi="Symbol" w:hint="default"/>
+      </w:rPr>
+    </w:lvl>
+    <w:lvl w:ilvl="1" w:tplc="0C0A0003">
+      <w:start w:val="1"/>
+      <w:numFmt w:val="bullet"/>
+      <w:lvlText w:val="o"/>
+      <w:lvlJc w:val="left"/>
+      <w:pPr>
+        <w:ind w:left="1440" w:hanging="360"/>
+      </w:pPr>
+      <w:rPr>
+        <w:rFonts w:ascii="Courier New" w:hAnsi="Courier New" w:cs="Courier New" w:hint="default"/>
+      </w:rPr>
+    </w:lvl>
+    <w:lvl w:ilvl="2" w:tplc="0C0A0005" w:tentative="1">
+      <w:start w:val="1"/>
+      <w:numFmt w:val="bullet"/>
+      <w:lvlText w:val=""/>
+      <w:lvlJc w:val="left"/>
+      <w:pPr>
+        <w:ind w:left="2160" w:hanging="360"/>
+      </w:pPr>
+      <w:rPr>
+        <w:rFonts w:ascii="Wingdings" w:hAnsi="Wingdings" w:hint="default"/>
+      </w:rPr>
+    </w:lvl>
+    <w:lvl w:ilvl="3" w:tplc="0C0A0001" w:tentative="1">
+      <w:start w:val="1"/>
+      <w:numFmt w:val="bullet"/>
+      <w:lvlText w:val=""/>
+      <w:lvlJc w:val="left"/>
+      <w:pPr>
+        <w:ind w:left="2880" w:hanging="360"/>
+      </w:pPr>
+      <w:rPr>
+        <w:rFonts w:ascii="Symbol" w:hAnsi="Symbol" w:hint="default"/>
+      </w:rPr>
+    </w:lvl>
+    <w:lvl w:ilvl="4" w:tplc="0C0A0003" w:tentative="1">
+      <w:start w:val="1"/>
+      <w:numFmt w:val="bullet"/>
+      <w:lvlText w:val="o"/>
+      <w:lvlJc w:val="left"/>
+      <w:pPr>
+        <w:ind w:left="3600" w:hanging="360"/>
+      </w:pPr>
+      <w:rPr>
+        <w:rFonts w:ascii="Courier New" w:hAnsi="Courier New" w:cs="Courier New" w:hint="default"/>
+      </w:rPr>
+    </w:lvl>
+    <w:lvl w:ilvl="5" w:tplc="0C0A0005" w:tentative="1">
+      <w:start w:val="1"/>
+      <w:numFmt w:val="bullet"/>
+      <w:lvlText w:val=""/>
+      <w:lvlJc w:val="left"/>
+      <w:pPr>
+        <w:ind w:left="4320" w:hanging="360"/>
+      </w:pPr>
+      <w:rPr>
+        <w:rFonts w:ascii="Wingdings" w:hAnsi="Wingdings" w:hint="default"/>
+      </w:rPr>
+    </w:lvl>
+    <w:lvl w:ilvl="6" w:tplc="0C0A0001" w:tentative="1">
+      <w:start w:val="1"/>
+      <w:numFmt w:val="bullet"/>
+      <w:lvlText w:val=""/>
+      <w:lvlJc w:val="left"/>
+      <w:pPr>
+        <w:ind w:left="5040" w:hanging="360"/>
+      </w:pPr>
+      <w:rPr>
+        <w:rFonts w:ascii="Symbol" w:hAnsi="Symbol" w:hint="default"/>
+      </w:rPr>
+    </w:lvl>
+    <w:lvl w:ilvl="7" w:tplc="0C0A0003" w:tentative="1">
+      <w:start w:val="1"/>
+      <w:numFmt w:val="bullet"/>
+      <w:lvlText w:val="o"/>
+      <w:lvlJc w:val="left"/>
+      <w:pPr>
+        <w:ind w:left="5760" w:hanging="360"/>
+      </w:pPr>
+      <w:rPr>
+        <w:rFonts w:ascii="Courier New" w:hAnsi="Courier New" w:cs="Courier New" w:hint="default"/>
+      </w:rPr>
+    </w:lvl>
+    <w:lvl w:ilvl="8" w:tplc="0C0A0005" w:tentative="1">
+      <w:start w:val="1"/>
+      <w:numFmt w:val="bullet"/>
+      <w:lvlText w:val=""/>
+      <w:lvlJc w:val="left"/>
+      <w:pPr>
+        <w:ind w:left="6480" w:hanging="360"/>
+      </w:pPr>
+      <w:rPr>
+        <w:rFonts w:ascii="Wingdings" w:hAnsi="Wingdings" w:hint="default"/>
+      </w:rPr>
+    </w:lvl>
+  </w:abstractNum>
+  <w:abstractNum w:abstractNumId="29" w15:restartNumberingAfterBreak="0">
     <w:nsid w:val="6BEA4E2E"/>
     <w:multiLevelType w:val="hybridMultilevel"/>
     <w:tmpl w:val="144E3266"/>
@@ -8455,7 +8852,7 @@
       </w:rPr>
     </w:lvl>
   </w:abstractNum>
-  <w:abstractNum w:abstractNumId="29">
+  <w:abstractNum w:abstractNumId="30" w15:restartNumberingAfterBreak="0">
     <w:nsid w:val="6CF004A1"/>
     <w:multiLevelType w:val="hybridMultilevel"/>
     <w:tmpl w:val="6E6C8264"/>
@@ -8568,7 +8965,7 @@
       </w:rPr>
     </w:lvl>
   </w:abstractNum>
-  <w:abstractNum w:abstractNumId="30">
+  <w:abstractNum w:abstractNumId="31" w15:restartNumberingAfterBreak="0">
     <w:nsid w:val="6E88175F"/>
     <w:multiLevelType w:val="hybridMultilevel"/>
     <w:tmpl w:val="9B404B7E"/>
@@ -8684,7 +9081,7 @@
       </w:pPr>
     </w:lvl>
   </w:abstractNum>
-  <w:abstractNum w:abstractNumId="31">
+  <w:abstractNum w:abstractNumId="32" w15:restartNumberingAfterBreak="0">
     <w:nsid w:val="70B11689"/>
     <w:multiLevelType w:val="hybridMultilevel"/>
     <w:tmpl w:val="7AC20BC0"/>
@@ -8770,7 +9167,7 @@
       </w:pPr>
     </w:lvl>
   </w:abstractNum>
-  <w:abstractNum w:abstractNumId="32">
+  <w:abstractNum w:abstractNumId="33" w15:restartNumberingAfterBreak="0">
     <w:nsid w:val="7810574D"/>
     <w:multiLevelType w:val="hybridMultilevel"/>
     <w:tmpl w:val="E0A48A0E"/>
@@ -8911,19 +9308,19 @@
     <w:abstractNumId w:val="12"/>
   </w:num>
   <w:num w:numId="10">
-    <w:abstractNumId w:val="30"/>
+    <w:abstractNumId w:val="31"/>
   </w:num>
   <w:num w:numId="11">
     <w:abstractNumId w:val="19"/>
   </w:num>
   <w:num w:numId="12">
-    <w:abstractNumId w:val="31"/>
+    <w:abstractNumId w:val="32"/>
   </w:num>
   <w:num w:numId="13">
     <w:abstractNumId w:val="16"/>
   </w:num>
   <w:num w:numId="14">
-    <w:abstractNumId w:val="29"/>
+    <w:abstractNumId w:val="30"/>
   </w:num>
   <w:num w:numId="15">
     <w:abstractNumId w:val="27"/>
@@ -8944,7 +9341,7 @@
     <w:abstractNumId w:val="2"/>
   </w:num>
   <w:num w:numId="21">
-    <w:abstractNumId w:val="32"/>
+    <w:abstractNumId w:val="33"/>
   </w:num>
   <w:num w:numId="22">
     <w:abstractNumId w:val="18"/>
@@ -8998,7 +9395,7 @@
     </w:lvlOverride>
   </w:num>
   <w:num w:numId="30">
-    <w:abstractNumId w:val="28"/>
+    <w:abstractNumId w:val="29"/>
   </w:num>
   <w:num w:numId="31">
     <w:abstractNumId w:val="8"/>
@@ -9036,11 +9433,14 @@
       <w:startOverride w:val="1"/>
     </w:lvlOverride>
   </w:num>
+  <w:num w:numId="34">
+    <w:abstractNumId w:val="28"/>
+  </w:num>
 </w:numbering>
 </file>
 
 <file path=word/styles.xml><?xml version="1.0" encoding="utf-8"?>
-<w:styles xmlns:mc="http://schemas.openxmlformats.org/markup-compatibility/2006" xmlns:r="http://schemas.openxmlformats.org/officeDocument/2006/relationships" xmlns:w="http://schemas.openxmlformats.org/wordprocessingml/2006/main" xmlns:w14="http://schemas.microsoft.com/office/word/2010/wordml" xmlns:w15="http://schemas.microsoft.com/office/word/2012/wordml" mc:Ignorable="w14 w15">
+<w:styles xmlns:mc="http://schemas.openxmlformats.org/markup-compatibility/2006" xmlns:r="http://schemas.openxmlformats.org/officeDocument/2006/relationships" xmlns:w="http://schemas.openxmlformats.org/wordprocessingml/2006/main" xmlns:w14="http://schemas.microsoft.com/office/word/2010/wordml" xmlns:w15="http://schemas.microsoft.com/office/word/2012/wordml" xmlns:w16cex="http://schemas.microsoft.com/office/word/2018/wordml/cex" xmlns:w16cid="http://schemas.microsoft.com/office/word/2016/wordml/cid" xmlns:w16="http://schemas.microsoft.com/office/word/2018/wordml" xmlns:w16se="http://schemas.microsoft.com/office/word/2015/wordml/symex" mc:Ignorable="w14 w15 w16se w16cid w16 w16cex">
   <w:docDefaults>
     <w:rPrDefault>
       <w:rPr>
@@ -9056,7 +9456,7 @@
       </w:pPr>
     </w:pPrDefault>
   </w:docDefaults>
-  <w:latentStyles w:defLockedState="0" w:defUIPriority="99" w:defSemiHidden="0" w:defUnhideWhenUsed="0" w:defQFormat="0" w:count="371">
+  <w:latentStyles w:defLockedState="0" w:defUIPriority="99" w:defSemiHidden="0" w:defUnhideWhenUsed="0" w:defQFormat="0" w:count="376">
     <w:lsdException w:name="Normal" w:uiPriority="0" w:qFormat="1"/>
     <w:lsdException w:name="heading 1" w:uiPriority="9" w:qFormat="1"/>
     <w:lsdException w:name="heading 2" w:semiHidden="1" w:uiPriority="9" w:unhideWhenUsed="1" w:qFormat="1"/>
@@ -9162,7 +9562,6 @@
     <w:lsdException w:name="HTML Sample" w:semiHidden="1" w:unhideWhenUsed="1"/>
     <w:lsdException w:name="HTML Typewriter" w:semiHidden="1" w:unhideWhenUsed="1"/>
     <w:lsdException w:name="HTML Variable" w:semiHidden="1" w:unhideWhenUsed="1"/>
-    <w:lsdException w:name="Normal Table" w:semiHidden="1" w:unhideWhenUsed="1"/>
     <w:lsdException w:name="annotation subject" w:semiHidden="1" w:unhideWhenUsed="1"/>
     <w:lsdException w:name="No List" w:semiHidden="1" w:unhideWhenUsed="1"/>
     <w:lsdException w:name="Outline List 1" w:semiHidden="1" w:unhideWhenUsed="1"/>
@@ -9205,11 +9604,8 @@
     <w:lsdException w:name="Table Contemporary" w:semiHidden="1" w:unhideWhenUsed="1"/>
     <w:lsdException w:name="Table Elegant" w:semiHidden="1" w:unhideWhenUsed="1"/>
     <w:lsdException w:name="Table Professional" w:semiHidden="1" w:unhideWhenUsed="1"/>
-    <w:lsdException w:name="Table Subtle 1" w:semiHidden="1" w:unhideWhenUsed="1"/>
     <w:lsdException w:name="Table Subtle 2" w:semiHidden="1" w:unhideWhenUsed="1"/>
     <w:lsdException w:name="Table Web 1" w:semiHidden="1" w:unhideWhenUsed="1"/>
-    <w:lsdException w:name="Table Web 2" w:semiHidden="1" w:unhideWhenUsed="1"/>
-    <w:lsdException w:name="Table Web 3" w:semiHidden="1" w:unhideWhenUsed="1"/>
     <w:lsdException w:name="Balloon Text" w:semiHidden="1" w:unhideWhenUsed="1"/>
     <w:lsdException w:name="Table Grid" w:uiPriority="39"/>
     <w:lsdException w:name="Table Theme" w:semiHidden="1" w:unhideWhenUsed="1"/>
@@ -9428,6 +9824,11 @@
     <w:lsdException w:name="List Table 5 Dark Accent 6" w:uiPriority="50"/>
     <w:lsdException w:name="List Table 6 Colorful Accent 6" w:uiPriority="51"/>
     <w:lsdException w:name="List Table 7 Colorful Accent 6" w:uiPriority="52"/>
+    <w:lsdException w:name="Mention" w:semiHidden="1" w:unhideWhenUsed="1"/>
+    <w:lsdException w:name="Smart Hyperlink" w:semiHidden="1" w:unhideWhenUsed="1"/>
+    <w:lsdException w:name="Hashtag" w:semiHidden="1" w:unhideWhenUsed="1"/>
+    <w:lsdException w:name="Unresolved Mention" w:semiHidden="1" w:unhideWhenUsed="1"/>
+    <w:lsdException w:name="Smart Link" w:semiHidden="1" w:unhideWhenUsed="1"/>
   </w:latentStyles>
   <w:style w:type="paragraph" w:default="1" w:styleId="Normal">
     <w:name w:val="Normal"/>
@@ -9713,7 +10114,6 @@
       <w:spacing w:after="0" w:line="240" w:lineRule="auto"/>
     </w:pPr>
     <w:tblPr>
-      <w:tblInd w:w="0" w:type="dxa"/>
       <w:tblBorders>
         <w:top w:val="single" w:sz="4" w:space="0" w:color="auto"/>
         <w:left w:val="single" w:sz="4" w:space="0" w:color="auto"/>
@@ -9722,15 +10122,9 @@
         <w:insideH w:val="single" w:sz="4" w:space="0" w:color="auto"/>
         <w:insideV w:val="single" w:sz="4" w:space="0" w:color="auto"/>
       </w:tblBorders>
-      <w:tblCellMar>
-        <w:top w:w="0" w:type="dxa"/>
-        <w:left w:w="108" w:type="dxa"/>
-        <w:bottom w:w="0" w:type="dxa"/>
-        <w:right w:w="108" w:type="dxa"/>
-      </w:tblCellMar>
     </w:tblPr>
   </w:style>
-  <w:style w:type="table" w:styleId="Tabladecuadrcula4-nfasis3">
+  <w:style w:type="table" w:styleId="Tablaconcuadrcula4-nfasis3">
     <w:name w:val="Grid Table 4 Accent 3"/>
     <w:basedOn w:val="Tablanormal"/>
     <w:uiPriority w:val="49"/>
@@ -9741,7 +10135,6 @@
     <w:tblPr>
       <w:tblStyleRowBandSize w:val="1"/>
       <w:tblStyleColBandSize w:val="1"/>
-      <w:tblInd w:w="0" w:type="dxa"/>
       <w:tblBorders>
         <w:top w:val="single" w:sz="4" w:space="0" w:color="C9C9C9" w:themeColor="accent3" w:themeTint="99"/>
         <w:left w:val="single" w:sz="4" w:space="0" w:color="C9C9C9" w:themeColor="accent3" w:themeTint="99"/>
@@ -9750,12 +10143,6 @@
         <w:insideH w:val="single" w:sz="4" w:space="0" w:color="C9C9C9" w:themeColor="accent3" w:themeTint="99"/>
         <w:insideV w:val="single" w:sz="4" w:space="0" w:color="C9C9C9" w:themeColor="accent3" w:themeTint="99"/>
       </w:tblBorders>
-      <w:tblCellMar>
-        <w:top w:w="0" w:type="dxa"/>
-        <w:left w:w="108" w:type="dxa"/>
-        <w:bottom w:w="0" w:type="dxa"/>
-        <w:right w:w="108" w:type="dxa"/>
-      </w:tblCellMar>
     </w:tblPr>
     <w:tblStylePr w:type="firstRow">
       <w:rPr>
@@ -9813,7 +10200,7 @@
       </w:tcPr>
     </w:tblStylePr>
   </w:style>
-  <w:style w:type="table" w:styleId="Tabladecuadrcula4-nfasis5">
+  <w:style w:type="table" w:styleId="Tablaconcuadrcula4-nfasis5">
     <w:name w:val="Grid Table 4 Accent 5"/>
     <w:basedOn w:val="Tablanormal"/>
     <w:uiPriority w:val="49"/>
@@ -9824,7 +10211,6 @@
     <w:tblPr>
       <w:tblStyleRowBandSize w:val="1"/>
       <w:tblStyleColBandSize w:val="1"/>
-      <w:tblInd w:w="0" w:type="dxa"/>
       <w:tblBorders>
         <w:top w:val="single" w:sz="4" w:space="0" w:color="8EAADB" w:themeColor="accent5" w:themeTint="99"/>
         <w:left w:val="single" w:sz="4" w:space="0" w:color="8EAADB" w:themeColor="accent5" w:themeTint="99"/>
@@ -9833,12 +10219,6 @@
         <w:insideH w:val="single" w:sz="4" w:space="0" w:color="8EAADB" w:themeColor="accent5" w:themeTint="99"/>
         <w:insideV w:val="single" w:sz="4" w:space="0" w:color="8EAADB" w:themeColor="accent5" w:themeTint="99"/>
       </w:tblBorders>
-      <w:tblCellMar>
-        <w:top w:w="0" w:type="dxa"/>
-        <w:left w:w="108" w:type="dxa"/>
-        <w:bottom w:w="0" w:type="dxa"/>
-        <w:right w:w="108" w:type="dxa"/>
-      </w:tblCellMar>
     </w:tblPr>
     <w:tblStylePr w:type="firstRow">
       <w:rPr>
@@ -9944,11 +10324,11 @@
       <w:szCs w:val="32"/>
     </w:rPr>
   </w:style>
-  <w:style w:type="paragraph" w:styleId="Puesto">
+  <w:style w:type="paragraph" w:styleId="Ttulo">
     <w:name w:val="Title"/>
     <w:basedOn w:val="Normal"/>
     <w:next w:val="Normal"/>
-    <w:link w:val="PuestoCar"/>
+    <w:link w:val="TtuloCar"/>
     <w:uiPriority w:val="10"/>
     <w:qFormat/>
     <w:rsid w:val="00985C49"/>
@@ -9964,10 +10344,10 @@
       <w:szCs w:val="56"/>
     </w:rPr>
   </w:style>
-  <w:style w:type="character" w:customStyle="1" w:styleId="PuestoCar">
-    <w:name w:val="Puesto Car"/>
+  <w:style w:type="character" w:customStyle="1" w:styleId="TtuloCar">
+    <w:name w:val="Título Car"/>
     <w:basedOn w:val="Fuentedeprrafopredeter"/>
-    <w:link w:val="Puesto"/>
+    <w:link w:val="Ttulo"/>
     <w:uiPriority w:val="10"/>
     <w:rsid w:val="00985C49"/>
     <w:rPr>
@@ -10013,7 +10393,7 @@
       <w:szCs w:val="26"/>
     </w:rPr>
   </w:style>
-  <w:style w:type="paragraph" w:styleId="TtulodeTDC">
+  <w:style w:type="paragraph" w:styleId="TtuloTDC">
     <w:name w:val="TOC Heading"/>
     <w:basedOn w:val="Ttulo1"/>
     <w:next w:val="Normal"/>
@@ -10209,7 +10589,7 @@
       <w:szCs w:val="21"/>
     </w:rPr>
   </w:style>
-  <w:style w:type="table" w:styleId="Cuadrculadetablaclara">
+  <w:style w:type="table" w:styleId="Tablaconcuadrculaclara">
     <w:name w:val="Grid Table Light"/>
     <w:basedOn w:val="Tablanormal"/>
     <w:uiPriority w:val="40"/>
@@ -10218,7 +10598,6 @@
       <w:spacing w:after="0" w:line="240" w:lineRule="auto"/>
     </w:pPr>
     <w:tblPr>
-      <w:tblInd w:w="0" w:type="dxa"/>
       <w:tblBorders>
         <w:top w:val="single" w:sz="4" w:space="0" w:color="BFBFBF" w:themeColor="background1" w:themeShade="BF"/>
         <w:left w:val="single" w:sz="4" w:space="0" w:color="BFBFBF" w:themeColor="background1" w:themeShade="BF"/>
@@ -10227,12 +10606,6 @@
         <w:insideH w:val="single" w:sz="4" w:space="0" w:color="BFBFBF" w:themeColor="background1" w:themeShade="BF"/>
         <w:insideV w:val="single" w:sz="4" w:space="0" w:color="BFBFBF" w:themeColor="background1" w:themeShade="BF"/>
       </w:tblBorders>
-      <w:tblCellMar>
-        <w:top w:w="0" w:type="dxa"/>
-        <w:left w:w="108" w:type="dxa"/>
-        <w:bottom w:w="0" w:type="dxa"/>
-        <w:right w:w="108" w:type="dxa"/>
-      </w:tblCellMar>
     </w:tblPr>
   </w:style>
   <w:style w:type="paragraph" w:styleId="Encabezado">
@@ -10315,7 +10688,7 @@
       <w:szCs w:val="18"/>
     </w:rPr>
   </w:style>
-  <w:style w:type="table" w:styleId="Tabladecuadrcula5oscura-nfasis5">
+  <w:style w:type="table" w:styleId="Tablaconcuadrcula5oscura-nfasis5">
     <w:name w:val="Grid Table 5 Dark Accent 5"/>
     <w:basedOn w:val="Tablanormal"/>
     <w:uiPriority w:val="50"/>
@@ -10326,7 +10699,6 @@
     <w:tblPr>
       <w:tblStyleRowBandSize w:val="1"/>
       <w:tblStyleColBandSize w:val="1"/>
-      <w:tblInd w:w="0" w:type="dxa"/>
       <w:tblBorders>
         <w:top w:val="single" w:sz="4" w:space="0" w:color="FFFFFF" w:themeColor="background1"/>
         <w:left w:val="single" w:sz="4" w:space="0" w:color="FFFFFF" w:themeColor="background1"/>
@@ -10335,12 +10707,6 @@
         <w:insideH w:val="single" w:sz="4" w:space="0" w:color="FFFFFF" w:themeColor="background1"/>
         <w:insideV w:val="single" w:sz="4" w:space="0" w:color="FFFFFF" w:themeColor="background1"/>
       </w:tblBorders>
-      <w:tblCellMar>
-        <w:top w:w="0" w:type="dxa"/>
-        <w:left w:w="108" w:type="dxa"/>
-        <w:bottom w:w="0" w:type="dxa"/>
-        <w:right w:w="108" w:type="dxa"/>
-      </w:tblCellMar>
     </w:tblPr>
     <w:tcPr>
       <w:shd w:val="clear" w:color="auto" w:fill="D9E2F3" w:themeFill="accent5" w:themeFillTint="33"/>
@@ -10428,8 +10794,8 @@
       </w:tcPr>
     </w:tblStylePr>
   </w:style>
-  <w:style w:type="character" w:customStyle="1" w:styleId="UnresolvedMention">
-    <w:name w:val="Unresolved Mention"/>
+  <w:style w:type="character" w:customStyle="1" w:styleId="Mencinsinresolver1">
+    <w:name w:val="Mención sin resolver1"/>
     <w:basedOn w:val="Fuentedeprrafopredeter"/>
     <w:uiPriority w:val="99"/>
     <w:semiHidden/>
@@ -10458,7 +10824,7 @@
       <w:szCs w:val="18"/>
     </w:rPr>
   </w:style>
-  <w:style w:type="table" w:styleId="Tabladecuadrcula4-nfasis1">
+  <w:style w:type="table" w:styleId="Tablaconcuadrcula4-nfasis1">
     <w:name w:val="Grid Table 4 Accent 1"/>
     <w:basedOn w:val="Tablanormal"/>
     <w:uiPriority w:val="49"/>
@@ -10469,7 +10835,6 @@
     <w:tblPr>
       <w:tblStyleRowBandSize w:val="1"/>
       <w:tblStyleColBandSize w:val="1"/>
-      <w:tblInd w:w="0" w:type="dxa"/>
       <w:tblBorders>
         <w:top w:val="single" w:sz="4" w:space="0" w:color="9CC2E5" w:themeColor="accent1" w:themeTint="99"/>
         <w:left w:val="single" w:sz="4" w:space="0" w:color="9CC2E5" w:themeColor="accent1" w:themeTint="99"/>
@@ -10478,12 +10843,6 @@
         <w:insideH w:val="single" w:sz="4" w:space="0" w:color="9CC2E5" w:themeColor="accent1" w:themeTint="99"/>
         <w:insideV w:val="single" w:sz="4" w:space="0" w:color="9CC2E5" w:themeColor="accent1" w:themeTint="99"/>
       </w:tblBorders>
-      <w:tblCellMar>
-        <w:top w:w="0" w:type="dxa"/>
-        <w:left w:w="108" w:type="dxa"/>
-        <w:bottom w:w="0" w:type="dxa"/>
-        <w:right w:w="108" w:type="dxa"/>
-      </w:tblCellMar>
     </w:tblPr>
     <w:tblStylePr w:type="firstRow">
       <w:rPr>

</xml_diff>

<commit_message>
workflow insert into word
</commit_message>
<xml_diff>
--- a/Documentos/NuestraDocumentacion/Documentacion Proyecto openapi generator.docx
+++ b/Documentos/NuestraDocumentacion/Documentacion Proyecto openapi generator.docx
@@ -4276,6 +4276,114 @@
     </w:p>
     <w:p>
       <w:pPr>
+        <w:rPr>
+          <w:b/>
+          <w:bCs/>
+          <w:lang w:val="en-GB"/>
+        </w:rPr>
+      </w:pPr>
+    </w:p>
+    <w:p>
+      <w:pPr>
+        <w:rPr>
+          <w:b/>
+          <w:bCs/>
+          <w:lang w:val="en-GB"/>
+        </w:rPr>
+      </w:pPr>
+    </w:p>
+    <w:p>
+      <w:pPr>
+        <w:rPr>
+          <w:b/>
+          <w:bCs/>
+          <w:lang w:val="en-GB"/>
+        </w:rPr>
+      </w:pPr>
+    </w:p>
+    <w:p>
+      <w:pPr>
+        <w:rPr>
+          <w:b/>
+          <w:bCs/>
+          <w:lang w:val="en-GB"/>
+        </w:rPr>
+      </w:pPr>
+    </w:p>
+    <w:p>
+      <w:pPr>
+        <w:rPr>
+          <w:b/>
+          <w:bCs/>
+          <w:lang w:val="en-GB"/>
+        </w:rPr>
+      </w:pPr>
+      <w:r>
+        <w:rPr>
+          <w:b/>
+          <w:bCs/>
+          <w:lang w:val="en-GB"/>
+        </w:rPr>
+        <w:lastRenderedPageBreak/>
+        <w:drawing>
+          <wp:inline distT="0" distB="0" distL="0" distR="0" wp14:anchorId="6D222C26" wp14:editId="501FBF1F">
+            <wp:extent cx="5391150" cy="4047490"/>
+            <wp:effectExtent l="0" t="0" r="0" b="0"/>
+            <wp:docPr id="5" name="Imagen 5"/>
+            <wp:cNvGraphicFramePr>
+              <a:graphicFrameLocks xmlns:a="http://schemas.openxmlformats.org/drawingml/2006/main" noChangeAspect="1"/>
+            </wp:cNvGraphicFramePr>
+            <a:graphic xmlns:a="http://schemas.openxmlformats.org/drawingml/2006/main">
+              <a:graphicData uri="http://schemas.openxmlformats.org/drawingml/2006/picture">
+                <pic:pic xmlns:pic="http://schemas.openxmlformats.org/drawingml/2006/picture">
+                  <pic:nvPicPr>
+                    <pic:cNvPr id="0" name="Picture 1"/>
+                    <pic:cNvPicPr>
+                      <a:picLocks noChangeAspect="1" noChangeArrowheads="1"/>
+                    </pic:cNvPicPr>
+                  </pic:nvPicPr>
+                  <pic:blipFill>
+                    <a:blip r:embed="rId22">
+                      <a:extLst>
+                        <a:ext uri="{28A0092B-C50C-407E-A947-70E740481C1C}">
+                          <a14:useLocalDpi xmlns:a14="http://schemas.microsoft.com/office/drawing/2010/main" val="0"/>
+                        </a:ext>
+                      </a:extLst>
+                    </a:blip>
+                    <a:srcRect/>
+                    <a:stretch>
+                      <a:fillRect/>
+                    </a:stretch>
+                  </pic:blipFill>
+                  <pic:spPr bwMode="auto">
+                    <a:xfrm>
+                      <a:off x="0" y="0"/>
+                      <a:ext cx="5391150" cy="4047490"/>
+                    </a:xfrm>
+                    <a:prstGeom prst="rect">
+                      <a:avLst/>
+                    </a:prstGeom>
+                    <a:noFill/>
+                    <a:ln>
+                      <a:noFill/>
+                    </a:ln>
+                  </pic:spPr>
+                </pic:pic>
+              </a:graphicData>
+            </a:graphic>
+          </wp:inline>
+        </w:drawing>
+      </w:r>
+    </w:p>
+    <w:p>
+      <w:pPr>
+        <w:rPr>
+          <w:lang w:val="en-GB"/>
+        </w:rPr>
+      </w:pPr>
+    </w:p>
+    <w:p>
+      <w:pPr>
         <w:pStyle w:val="Ttulo1"/>
         <w:spacing w:after="240"/>
         <w:rPr>
@@ -4322,13 +4430,9 @@
     </w:p>
     <w:p>
       <w:r>
-        <w:t xml:space="preserve">Los adquisidores son los participantes que financian el proyecto. En el caso de OpenAPI Generator son los patrocinadores, que también proporcionan la infraestructura </w:t>
-      </w:r>
-      <w:r>
-        <w:lastRenderedPageBreak/>
-        <w:t xml:space="preserve">necesaria. Algunos ejemplos son </w:t>
-      </w:r>
-      <w:hyperlink r:id="rId22" w:history="1">
+        <w:t xml:space="preserve">Los adquisidores son los participantes que financian el proyecto. En el caso de OpenAPI Generator son los patrocinadores, que también proporcionan la infraestructura necesaria. Algunos ejemplos son </w:t>
+      </w:r>
+      <w:hyperlink r:id="rId23" w:history="1">
         <w:r>
           <w:rPr>
             <w:rStyle w:val="Hipervnculo"/>
@@ -4339,7 +4443,7 @@
       <w:r>
         <w:t xml:space="preserve"> (proporciona dominios web), o </w:t>
       </w:r>
-      <w:hyperlink r:id="rId23" w:history="1">
+      <w:hyperlink r:id="rId24" w:history="1">
         <w:r>
           <w:rPr>
             <w:rStyle w:val="Hipervnculo"/>
@@ -4443,6 +4547,7 @@
     </w:p>
     <w:p>
       <w:r>
+        <w:lastRenderedPageBreak/>
         <w:t xml:space="preserve">Son miembros de la comunidad (principalmente miembros del CTOG), que se dedican a mejorar el generador </w:t>
       </w:r>
       <w:r>
@@ -4487,7 +4592,7 @@
       <w:r>
         <w:t xml:space="preserve">generar librerías API, software de relleno para servidores o configuración de forma automática, como grandes empresas tecnológicas o redes sociales. Algunos ejemplos son </w:t>
       </w:r>
-      <w:hyperlink r:id="rId24" w:history="1">
+      <w:hyperlink r:id="rId25" w:history="1">
         <w:r>
           <w:rPr>
             <w:rStyle w:val="Hipervnculo"/>
@@ -4498,7 +4603,7 @@
       <w:r>
         <w:t xml:space="preserve">, </w:t>
       </w:r>
-      <w:hyperlink r:id="rId25" w:history="1">
+      <w:hyperlink r:id="rId26" w:history="1">
         <w:r>
           <w:rPr>
             <w:rStyle w:val="Hipervnculo"/>
@@ -4509,7 +4614,7 @@
       <w:r>
         <w:t xml:space="preserve">, o </w:t>
       </w:r>
-      <w:hyperlink r:id="rId26" w:history="1">
+      <w:hyperlink r:id="rId27" w:history="1">
         <w:r>
           <w:rPr>
             <w:rStyle w:val="Hipervnculo"/>
@@ -4520,7 +4625,7 @@
       <w:r>
         <w:t xml:space="preserve"> Se puede encontrar una lista con todas las compañias o proyectos que lo utilizan </w:t>
       </w:r>
-      <w:hyperlink r:id="rId27" w:anchor="4---companiesprojects-using-openapi-generator" w:history="1">
+      <w:hyperlink r:id="rId28" w:anchor="4---companiesprojects-using-openapi-generator" w:history="1">
         <w:r>
           <w:rPr>
             <w:rStyle w:val="Hipervnculo"/>
@@ -4554,7 +4659,7 @@
       <w:r>
         <w:t xml:space="preserve">tá formada por aquellos sistemas que ofrecen un servicio similar a OpenAPI Generator, como </w:t>
       </w:r>
-      <w:hyperlink r:id="rId28" w:history="1">
+      <w:hyperlink r:id="rId29" w:history="1">
         <w:r>
           <w:rPr>
             <w:rStyle w:val="Hipervnculo"/>
@@ -4645,14 +4750,7 @@
         <w:rPr>
           <w:lang w:val="pt-PT"/>
         </w:rPr>
-        <w:t xml:space="preserve"> y usan la herramienta para automatizar la generación de APIs. El proyecto está principalmente desarrollado en Java y usa Maven para automatizar el manejo de dependencias. No obstante, se pueden apreciar otros lenguajes como JavaScript o TypeScript, haciendo </w:t>
-      </w:r>
-      <w:r>
-        <w:rPr>
-          <w:lang w:val="pt-PT"/>
-        </w:rPr>
-        <w:lastRenderedPageBreak/>
-        <w:t>posible la instalación de la herramienta de diferentes maneras. Esta multitud de posibilidades de instalación, hacen posible que la herramienta se pueda usar en cualquier sistema operativo, ya que soporta docker y vagrant, así como otras formas a través de npm y Homebrew. A su vez, la herramienta necesita de diferentes dependencias para ser testeada, tales co</w:t>
+        <w:t xml:space="preserve"> y usan la herramienta para automatizar la generación de APIs. El proyecto está principalmente desarrollado en Java y usa Maven para automatizar el manejo de dependencias. No obstante, se pueden apreciar otros lenguajes como JavaScript o TypeScript, haciendo posible la instalación de la herramienta de diferentes maneras. Esta multitud de posibilidades de instalación, hacen posible que la herramienta se pueda usar en cualquier sistema operativo, ya que soporta docker y vagrant, así como otras formas a través de npm y Homebrew. A su vez, la herramienta necesita de diferentes dependencias para ser testeada, tales co</w:t>
       </w:r>
       <w:r>
         <w:rPr>
@@ -4704,6 +4802,7 @@
         <w:rPr>
           <w:lang w:eastAsia="es-ES"/>
         </w:rPr>
+        <w:lastRenderedPageBreak/>
         <w:drawing>
           <wp:inline distT="0" distB="0" distL="0" distR="0" wp14:anchorId="0CD1ED30" wp14:editId="38897A34">
             <wp:extent cx="5400040" cy="4050030"/>
@@ -4720,7 +4819,7 @@
                     <pic:cNvPicPr/>
                   </pic:nvPicPr>
                   <pic:blipFill>
-                    <a:blip r:embed="rId29">
+                    <a:blip r:embed="rId30">
                       <a:extLst>
                         <a:ext uri="{28A0092B-C50C-407E-A947-70E740481C1C}">
                           <a14:useLocalDpi xmlns:a14="http://schemas.microsoft.com/office/drawing/2010/main" val="0"/>
@@ -4922,7 +5021,6 @@
           <w:b/>
           <w:bCs/>
         </w:rPr>
-        <w:lastRenderedPageBreak/>
         <w:t>· Generación por defecto de un archivo de configuración de la API</w:t>
       </w:r>
       <w:r>
@@ -4999,6 +5097,7 @@
         <w:rPr>
           <w:lang w:eastAsia="es-ES"/>
         </w:rPr>
+        <w:lastRenderedPageBreak/>
         <w:drawing>
           <wp:inline distT="0" distB="0" distL="0" distR="0" wp14:anchorId="42777437" wp14:editId="32152C09">
             <wp:extent cx="5028565" cy="3409950"/>
@@ -5015,7 +5114,7 @@
                     <pic:cNvPicPr/>
                   </pic:nvPicPr>
                   <pic:blipFill rotWithShape="1">
-                    <a:blip r:embed="rId30"/>
+                    <a:blip r:embed="rId31"/>
                     <a:srcRect l="6879" t="6772" b="3445"/>
                     <a:stretch/>
                   </pic:blipFill>
@@ -5160,7 +5259,6 @@
         <w:rPr>
           <w:lang w:val="en-GB"/>
         </w:rPr>
-        <w:lastRenderedPageBreak/>
         <w:t>Análisis de atributos de calidad</w:t>
       </w:r>
       <w:bookmarkEnd w:id="10"/>
@@ -5195,6 +5293,7 @@
           <w:bCs/>
           <w:lang w:val="en-GB"/>
         </w:rPr>
+        <w:lastRenderedPageBreak/>
         <w:t>Fiabilidad:</w:t>
       </w:r>
       <w:r>
@@ -5447,7 +5546,6 @@
           <w:iCs/>
           <w:lang w:val="en-GB"/>
         </w:rPr>
-        <w:lastRenderedPageBreak/>
         <w:t>src/main/java/org/openapitools/codegen/meta/FeatureSet.java</w:t>
       </w:r>
     </w:p>
@@ -5471,6 +5569,7 @@
         <w:rPr>
           <w:lang w:val="en-GB"/>
         </w:rPr>
+        <w:lastRenderedPageBreak/>
         <w:t>Sugerencias de mejora</w:t>
       </w:r>
       <w:bookmarkEnd w:id="11"/>
@@ -5564,7 +5663,7 @@
       <w:r>
         <w:t xml:space="preserve">e la herramienta </w:t>
       </w:r>
-      <w:hyperlink r:id="rId31" w:history="1">
+      <w:hyperlink r:id="rId32" w:history="1">
         <w:r>
           <w:rPr>
             <w:rStyle w:val="Hipervnculo"/>
@@ -5575,7 +5674,7 @@
       <w:r>
         <w:t xml:space="preserve"> con sus extensiones para </w:t>
       </w:r>
-      <w:hyperlink r:id="rId32" w:history="1">
+      <w:hyperlink r:id="rId33" w:history="1">
         <w:r>
           <w:rPr>
             <w:rStyle w:val="Hipervnculo"/>
@@ -5586,7 +5685,7 @@
       <w:r>
         <w:t xml:space="preserve"> y </w:t>
       </w:r>
-      <w:hyperlink r:id="rId33" w:history="1">
+      <w:hyperlink r:id="rId34" w:history="1">
         <w:r>
           <w:rPr>
             <w:rStyle w:val="Hipervnculo"/>
@@ -5600,8 +5699,8 @@
     </w:p>
     <w:p/>
     <w:sectPr>
-      <w:footerReference w:type="even" r:id="rId34"/>
-      <w:footerReference w:type="default" r:id="rId35"/>
+      <w:footerReference w:type="even" r:id="rId35"/>
+      <w:footerReference w:type="default" r:id="rId36"/>
       <w:pgSz w:w="11906" w:h="16838"/>
       <w:pgMar w:top="1417" w:right="1701" w:bottom="1417" w:left="1701" w:header="708" w:footer="708" w:gutter="0"/>
       <w:pgNumType w:start="1"/>
@@ -9562,6 +9661,7 @@
     <w:lsdException w:name="HTML Sample" w:semiHidden="1" w:unhideWhenUsed="1"/>
     <w:lsdException w:name="HTML Typewriter" w:semiHidden="1" w:unhideWhenUsed="1"/>
     <w:lsdException w:name="HTML Variable" w:semiHidden="1" w:unhideWhenUsed="1"/>
+    <w:lsdException w:name="Normal Table" w:semiHidden="1" w:unhideWhenUsed="1"/>
     <w:lsdException w:name="annotation subject" w:semiHidden="1" w:unhideWhenUsed="1"/>
     <w:lsdException w:name="No List" w:semiHidden="1" w:unhideWhenUsed="1"/>
     <w:lsdException w:name="Outline List 1" w:semiHidden="1" w:unhideWhenUsed="1"/>
@@ -9604,8 +9704,11 @@
     <w:lsdException w:name="Table Contemporary" w:semiHidden="1" w:unhideWhenUsed="1"/>
     <w:lsdException w:name="Table Elegant" w:semiHidden="1" w:unhideWhenUsed="1"/>
     <w:lsdException w:name="Table Professional" w:semiHidden="1" w:unhideWhenUsed="1"/>
+    <w:lsdException w:name="Table Subtle 1" w:semiHidden="1" w:unhideWhenUsed="1"/>
     <w:lsdException w:name="Table Subtle 2" w:semiHidden="1" w:unhideWhenUsed="1"/>
     <w:lsdException w:name="Table Web 1" w:semiHidden="1" w:unhideWhenUsed="1"/>
+    <w:lsdException w:name="Table Web 2" w:semiHidden="1" w:unhideWhenUsed="1"/>
+    <w:lsdException w:name="Table Web 3" w:semiHidden="1" w:unhideWhenUsed="1"/>
     <w:lsdException w:name="Balloon Text" w:semiHidden="1" w:unhideWhenUsed="1"/>
     <w:lsdException w:name="Table Grid" w:uiPriority="39"/>
     <w:lsdException w:name="Table Theme" w:semiHidden="1" w:unhideWhenUsed="1"/>

</xml_diff>

<commit_message>
ínformation about openapi initiative and members added
</commit_message>
<xml_diff>
--- a/Documentos/NuestraDocumentacion/Documentacion Proyecto openapi generator.docx
+++ b/Documentos/NuestraDocumentacion/Documentacion Proyecto openapi generator.docx
@@ -3100,7 +3100,38 @@
           <w:sz w:val="22"/>
           <w:szCs w:val="20"/>
         </w:rPr>
-        <w:t>Comenzó sinedo parte del marco Swagger pero más adelante se transformo en un proyecto separado a partir del 2016, supervisados por la iniciativa OpenApi, el cual colabora con código abierto en la fundación Linux swagger y otras herramientas para generar código, documentación y casos de prueba.</w:t>
+        <w:t xml:space="preserve">Comenzó </w:t>
+      </w:r>
+      <w:r>
+        <w:rPr>
+          <w:sz w:val="22"/>
+          <w:szCs w:val="20"/>
+        </w:rPr>
+        <w:t>siendo</w:t>
+      </w:r>
+      <w:r>
+        <w:rPr>
+          <w:sz w:val="22"/>
+          <w:szCs w:val="20"/>
+        </w:rPr>
+        <w:t xml:space="preserve"> parte del marco Swagger pero más adelante se transformo en un proyecto separado a partir del 2016, supervisados por la </w:t>
+      </w:r>
+      <w:hyperlink r:id="rId14" w:history="1">
+        <w:r>
+          <w:rPr>
+            <w:rStyle w:val="Hipervnculo"/>
+            <w:sz w:val="22"/>
+            <w:szCs w:val="20"/>
+          </w:rPr>
+          <w:t>iniciativa OpenApi</w:t>
+        </w:r>
+      </w:hyperlink>
+      <w:r>
+        <w:rPr>
+          <w:sz w:val="22"/>
+          <w:szCs w:val="20"/>
+        </w:rPr>
+        <w:t>, el cual colabora con código abierto en la fundación Linux swagger y otras herramientas para generar código, documentación y casos de prueba.</w:t>
       </w:r>
     </w:p>
     <w:tbl>
@@ -3722,39 +3753,11 @@
     </w:p>
     <w:p>
       <w:pPr>
-        <w:jc w:val="center"/>
-        <w:rPr>
-          <w:b/>
-          <w:bCs/>
+        <w:rPr>
           <w:sz w:val="22"/>
           <w:szCs w:val="20"/>
         </w:rPr>
       </w:pPr>
-      <w:r>
-        <w:rPr>
-          <w:b/>
-          <w:bCs/>
-          <w:sz w:val="22"/>
-          <w:szCs w:val="20"/>
-        </w:rPr>
-        <w:t>OpenApi generator</w:t>
-      </w:r>
-    </w:p>
-    <w:p>
-      <w:pPr>
-        <w:jc w:val="left"/>
-        <w:rPr>
-          <w:sz w:val="22"/>
-          <w:szCs w:val="20"/>
-        </w:rPr>
-      </w:pPr>
-      <w:r>
-        <w:rPr>
-          <w:sz w:val="22"/>
-          <w:szCs w:val="20"/>
-        </w:rPr>
-        <w:t>En julio del 2018, Willian Chen, el mayor contribuyente de Swagger Codegen y más de 40 colaboradores de Swagger decidierón bifurcar todo el código hacia un proyecto llamado OpenApi Generator bajo la organización OpenApi Tools.</w:t>
-      </w:r>
     </w:p>
     <w:p>
       <w:pPr>
@@ -3819,6 +3822,482 @@
         </w:rPr>
         <w:t>OpenApi generator: genera todo el código a partir de OpenApi mediante una serie de instrucciones que le puede dar el usuario.</w:t>
       </w:r>
+    </w:p>
+    <w:p>
+      <w:pPr>
+        <w:rPr>
+          <w:sz w:val="22"/>
+          <w:szCs w:val="20"/>
+        </w:rPr>
+      </w:pPr>
+    </w:p>
+    <w:p>
+      <w:pPr>
+        <w:jc w:val="center"/>
+        <w:rPr>
+          <w:b/>
+          <w:bCs/>
+          <w:sz w:val="22"/>
+          <w:szCs w:val="20"/>
+        </w:rPr>
+      </w:pPr>
+      <w:r>
+        <w:rPr>
+          <w:b/>
+          <w:bCs/>
+          <w:sz w:val="22"/>
+          <w:szCs w:val="20"/>
+        </w:rPr>
+        <w:t>OpenApi generator</w:t>
+      </w:r>
+    </w:p>
+    <w:p>
+      <w:pPr>
+        <w:jc w:val="left"/>
+        <w:rPr>
+          <w:sz w:val="22"/>
+          <w:szCs w:val="20"/>
+        </w:rPr>
+      </w:pPr>
+      <w:r>
+        <w:rPr>
+          <w:sz w:val="22"/>
+          <w:szCs w:val="20"/>
+        </w:rPr>
+        <w:t>En julio del 2018, Willian Chen, el mayor contribuyente de Swagger Codegen y más de 40 colaboradores de Swagger decidierón bifurcar todo el código hacia un proyecto llamado OpenApi Generator bajo la organización OpenApi Tools.</w:t>
+      </w:r>
+    </w:p>
+    <w:p>
+      <w:pPr>
+        <w:jc w:val="left"/>
+        <w:rPr>
+          <w:sz w:val="22"/>
+          <w:szCs w:val="20"/>
+        </w:rPr>
+      </w:pPr>
+    </w:p>
+    <w:p>
+      <w:pPr>
+        <w:jc w:val="left"/>
+        <w:rPr>
+          <w:sz w:val="22"/>
+          <w:szCs w:val="20"/>
+        </w:rPr>
+      </w:pPr>
+    </w:p>
+    <w:p>
+      <w:pPr>
+        <w:jc w:val="center"/>
+        <w:rPr>
+          <w:b/>
+          <w:bCs/>
+          <w:sz w:val="22"/>
+          <w:szCs w:val="20"/>
+        </w:rPr>
+      </w:pPr>
+    </w:p>
+    <w:p>
+      <w:pPr>
+        <w:jc w:val="center"/>
+        <w:rPr>
+          <w:b/>
+          <w:bCs/>
+          <w:sz w:val="22"/>
+          <w:szCs w:val="20"/>
+        </w:rPr>
+      </w:pPr>
+    </w:p>
+    <w:p>
+      <w:pPr>
+        <w:jc w:val="center"/>
+        <w:rPr>
+          <w:b/>
+          <w:bCs/>
+          <w:sz w:val="22"/>
+          <w:szCs w:val="20"/>
+        </w:rPr>
+      </w:pPr>
+    </w:p>
+    <w:p>
+      <w:pPr>
+        <w:jc w:val="center"/>
+        <w:rPr>
+          <w:b/>
+          <w:bCs/>
+          <w:sz w:val="22"/>
+          <w:szCs w:val="20"/>
+        </w:rPr>
+      </w:pPr>
+    </w:p>
+    <w:p>
+      <w:pPr>
+        <w:jc w:val="center"/>
+        <w:rPr>
+          <w:b/>
+          <w:bCs/>
+          <w:sz w:val="22"/>
+          <w:szCs w:val="20"/>
+        </w:rPr>
+      </w:pPr>
+      <w:r>
+        <w:rPr>
+          <w:b/>
+          <w:bCs/>
+          <w:sz w:val="22"/>
+          <w:szCs w:val="20"/>
+        </w:rPr>
+        <w:lastRenderedPageBreak/>
+        <w:t>Organización OpenApi Tools</w:t>
+      </w:r>
+    </w:p>
+    <w:p>
+      <w:pPr>
+        <w:jc w:val="center"/>
+        <w:rPr>
+          <w:b/>
+          <w:bCs/>
+          <w:sz w:val="22"/>
+          <w:szCs w:val="20"/>
+        </w:rPr>
+      </w:pPr>
+      <w:r>
+        <w:rPr>
+          <w:lang w:val="en-GB"/>
+        </w:rPr>
+        <w:drawing>
+          <wp:anchor distT="0" distB="0" distL="114300" distR="114300" simplePos="0" relativeHeight="251660288" behindDoc="1" locked="0" layoutInCell="1" allowOverlap="1" wp14:anchorId="58003960" wp14:editId="71C2130E">
+            <wp:simplePos x="0" y="0"/>
+            <wp:positionH relativeFrom="column">
+              <wp:posOffset>-814070</wp:posOffset>
+            </wp:positionH>
+            <wp:positionV relativeFrom="paragraph">
+              <wp:posOffset>292100</wp:posOffset>
+            </wp:positionV>
+            <wp:extent cx="3500120" cy="2336800"/>
+            <wp:effectExtent l="0" t="0" r="5080" b="6350"/>
+            <wp:wrapTight wrapText="bothSides">
+              <wp:wrapPolygon edited="0">
+                <wp:start x="0" y="0"/>
+                <wp:lineTo x="0" y="21483"/>
+                <wp:lineTo x="21514" y="21483"/>
+                <wp:lineTo x="21514" y="0"/>
+                <wp:lineTo x="0" y="0"/>
+              </wp:wrapPolygon>
+            </wp:wrapTight>
+            <wp:docPr id="10" name="Imagen 10"/>
+            <wp:cNvGraphicFramePr>
+              <a:graphicFrameLocks xmlns:a="http://schemas.openxmlformats.org/drawingml/2006/main" noChangeAspect="1"/>
+            </wp:cNvGraphicFramePr>
+            <a:graphic xmlns:a="http://schemas.openxmlformats.org/drawingml/2006/main">
+              <a:graphicData uri="http://schemas.openxmlformats.org/drawingml/2006/picture">
+                <pic:pic xmlns:pic="http://schemas.openxmlformats.org/drawingml/2006/picture">
+                  <pic:nvPicPr>
+                    <pic:cNvPr id="0" name="Picture 1"/>
+                    <pic:cNvPicPr>
+                      <a:picLocks noChangeAspect="1" noChangeArrowheads="1"/>
+                    </pic:cNvPicPr>
+                  </pic:nvPicPr>
+                  <pic:blipFill>
+                    <a:blip r:embed="rId15">
+                      <a:extLst>
+                        <a:ext uri="{28A0092B-C50C-407E-A947-70E740481C1C}">
+                          <a14:useLocalDpi xmlns:a14="http://schemas.microsoft.com/office/drawing/2010/main" val="0"/>
+                        </a:ext>
+                      </a:extLst>
+                    </a:blip>
+                    <a:srcRect/>
+                    <a:stretch>
+                      <a:fillRect/>
+                    </a:stretch>
+                  </pic:blipFill>
+                  <pic:spPr bwMode="auto">
+                    <a:xfrm>
+                      <a:off x="0" y="0"/>
+                      <a:ext cx="3500120" cy="2336800"/>
+                    </a:xfrm>
+                    <a:prstGeom prst="rect">
+                      <a:avLst/>
+                    </a:prstGeom>
+                    <a:noFill/>
+                    <a:ln>
+                      <a:noFill/>
+                    </a:ln>
+                  </pic:spPr>
+                </pic:pic>
+              </a:graphicData>
+            </a:graphic>
+            <wp14:sizeRelH relativeFrom="margin">
+              <wp14:pctWidth>0</wp14:pctWidth>
+            </wp14:sizeRelH>
+            <wp14:sizeRelV relativeFrom="margin">
+              <wp14:pctHeight>0</wp14:pctHeight>
+            </wp14:sizeRelV>
+          </wp:anchor>
+        </w:drawing>
+      </w:r>
+    </w:p>
+    <w:p>
+      <w:pPr>
+        <w:jc w:val="left"/>
+        <w:rPr>
+          <w:sz w:val="22"/>
+          <w:szCs w:val="20"/>
+        </w:rPr>
+      </w:pPr>
+      <w:r>
+        <w:rPr>
+          <w:sz w:val="22"/>
+          <w:szCs w:val="20"/>
+        </w:rPr>
+        <w:t>Ha sido creada por unos expertos que creen firmemente en la inmensa importancia de realizar estandares para describir las APIS.</w:t>
+      </w:r>
+    </w:p>
+    <w:p>
+      <w:pPr>
+        <w:jc w:val="left"/>
+        <w:rPr>
+          <w:sz w:val="22"/>
+          <w:szCs w:val="20"/>
+        </w:rPr>
+      </w:pPr>
+      <w:r>
+        <w:rPr>
+          <w:sz w:val="22"/>
+          <w:szCs w:val="20"/>
+        </w:rPr>
+        <w:t>Por otro lado la gobernanza esta bajo la fundación linux, sin embargo OpenApi organitation esta más enfocada en crear y promover un formato para mejorar la descripción de las APIS.</w:t>
+      </w:r>
+    </w:p>
+    <w:p>
+      <w:pPr>
+        <w:jc w:val="left"/>
+        <w:rPr>
+          <w:sz w:val="22"/>
+          <w:szCs w:val="20"/>
+        </w:rPr>
+      </w:pPr>
+      <w:r>
+        <w:rPr>
+          <w:sz w:val="22"/>
+          <w:szCs w:val="20"/>
+        </w:rPr>
+        <w:t>Además se ha basado en la especificación Swagger que fue donada por SmartBear Software.</w:t>
+      </w:r>
+    </w:p>
+    <w:p>
+      <w:pPr>
+        <w:jc w:val="left"/>
+        <w:rPr>
+          <w:sz w:val="22"/>
+          <w:szCs w:val="20"/>
+        </w:rPr>
+      </w:pPr>
+    </w:p>
+    <w:p>
+      <w:pPr>
+        <w:jc w:val="center"/>
+        <w:rPr>
+          <w:b/>
+          <w:bCs/>
+          <w:sz w:val="22"/>
+          <w:szCs w:val="20"/>
+        </w:rPr>
+      </w:pPr>
+      <w:r>
+        <w:rPr>
+          <w:b/>
+          <w:bCs/>
+          <w:sz w:val="22"/>
+          <w:szCs w:val="20"/>
+        </w:rPr>
+        <w:t>Mienbros de la organización</w:t>
+      </w:r>
+    </w:p>
+    <w:p>
+      <w:pPr>
+        <w:jc w:val="left"/>
+        <w:rPr>
+          <w:sz w:val="22"/>
+          <w:szCs w:val="20"/>
+        </w:rPr>
+      </w:pPr>
+    </w:p>
+    <w:p>
+      <w:pPr>
+        <w:jc w:val="left"/>
+        <w:rPr>
+          <w:sz w:val="22"/>
+          <w:szCs w:val="20"/>
+        </w:rPr>
+      </w:pPr>
+      <w:r>
+        <w:drawing>
+          <wp:inline distT="0" distB="0" distL="0" distR="0" wp14:anchorId="03B1395D" wp14:editId="118456BF">
+            <wp:extent cx="6388735" cy="2149475"/>
+            <wp:effectExtent l="0" t="0" r="0" b="3175"/>
+            <wp:docPr id="7" name="Imagen 7"/>
+            <wp:cNvGraphicFramePr>
+              <a:graphicFrameLocks xmlns:a="http://schemas.openxmlformats.org/drawingml/2006/main" noChangeAspect="1"/>
+            </wp:cNvGraphicFramePr>
+            <a:graphic xmlns:a="http://schemas.openxmlformats.org/drawingml/2006/main">
+              <a:graphicData uri="http://schemas.openxmlformats.org/drawingml/2006/picture">
+                <pic:pic xmlns:pic="http://schemas.openxmlformats.org/drawingml/2006/picture">
+                  <pic:nvPicPr>
+                    <pic:cNvPr id="1" name=""/>
+                    <pic:cNvPicPr/>
+                  </pic:nvPicPr>
+                  <pic:blipFill>
+                    <a:blip r:embed="rId16" cstate="print">
+                      <a:extLst>
+                        <a:ext uri="{28A0092B-C50C-407E-A947-70E740481C1C}">
+                          <a14:useLocalDpi xmlns:a14="http://schemas.microsoft.com/office/drawing/2010/main" val="0"/>
+                        </a:ext>
+                      </a:extLst>
+                    </a:blip>
+                    <a:stretch>
+                      <a:fillRect/>
+                    </a:stretch>
+                  </pic:blipFill>
+                  <pic:spPr>
+                    <a:xfrm>
+                      <a:off x="0" y="0"/>
+                      <a:ext cx="6388735" cy="2149475"/>
+                    </a:xfrm>
+                    <a:prstGeom prst="rect">
+                      <a:avLst/>
+                    </a:prstGeom>
+                  </pic:spPr>
+                </pic:pic>
+              </a:graphicData>
+            </a:graphic>
+          </wp:inline>
+        </w:drawing>
+      </w:r>
+      <w:r>
+        <w:drawing>
+          <wp:inline distT="0" distB="0" distL="0" distR="0" wp14:anchorId="3E89FBE8" wp14:editId="4B0AC1C1">
+            <wp:extent cx="6373495" cy="2023745"/>
+            <wp:effectExtent l="0" t="0" r="8255" b="0"/>
+            <wp:docPr id="8" name="Imagen 8"/>
+            <wp:cNvGraphicFramePr>
+              <a:graphicFrameLocks xmlns:a="http://schemas.openxmlformats.org/drawingml/2006/main" noChangeAspect="1"/>
+            </wp:cNvGraphicFramePr>
+            <a:graphic xmlns:a="http://schemas.openxmlformats.org/drawingml/2006/main">
+              <a:graphicData uri="http://schemas.openxmlformats.org/drawingml/2006/picture">
+                <pic:pic xmlns:pic="http://schemas.openxmlformats.org/drawingml/2006/picture">
+                  <pic:nvPicPr>
+                    <pic:cNvPr id="1" name=""/>
+                    <pic:cNvPicPr/>
+                  </pic:nvPicPr>
+                  <pic:blipFill>
+                    <a:blip r:embed="rId17" cstate="print">
+                      <a:extLst>
+                        <a:ext uri="{28A0092B-C50C-407E-A947-70E740481C1C}">
+                          <a14:useLocalDpi xmlns:a14="http://schemas.microsoft.com/office/drawing/2010/main" val="0"/>
+                        </a:ext>
+                      </a:extLst>
+                    </a:blip>
+                    <a:stretch>
+                      <a:fillRect/>
+                    </a:stretch>
+                  </pic:blipFill>
+                  <pic:spPr>
+                    <a:xfrm>
+                      <a:off x="0" y="0"/>
+                      <a:ext cx="6373495" cy="2023745"/>
+                    </a:xfrm>
+                    <a:prstGeom prst="rect">
+                      <a:avLst/>
+                    </a:prstGeom>
+                  </pic:spPr>
+                </pic:pic>
+              </a:graphicData>
+            </a:graphic>
+          </wp:inline>
+        </w:drawing>
+      </w:r>
+    </w:p>
+    <w:p>
+      <w:pPr>
+        <w:jc w:val="center"/>
+        <w:rPr>
+          <w:b/>
+          <w:bCs/>
+          <w:sz w:val="22"/>
+          <w:szCs w:val="20"/>
+        </w:rPr>
+      </w:pPr>
+      <w:r>
+        <w:drawing>
+          <wp:inline distT="0" distB="0" distL="0" distR="0" wp14:anchorId="4085696A" wp14:editId="1CE1F9F5">
+            <wp:extent cx="5400040" cy="612866"/>
+            <wp:effectExtent l="0" t="0" r="0" b="0"/>
+            <wp:docPr id="9" name="Imagen 9"/>
+            <wp:cNvGraphicFramePr>
+              <a:graphicFrameLocks xmlns:a="http://schemas.openxmlformats.org/drawingml/2006/main" noChangeAspect="1"/>
+            </wp:cNvGraphicFramePr>
+            <a:graphic xmlns:a="http://schemas.openxmlformats.org/drawingml/2006/main">
+              <a:graphicData uri="http://schemas.openxmlformats.org/drawingml/2006/picture">
+                <pic:pic xmlns:pic="http://schemas.openxmlformats.org/drawingml/2006/picture">
+                  <pic:nvPicPr>
+                    <pic:cNvPr id="1" name=""/>
+                    <pic:cNvPicPr/>
+                  </pic:nvPicPr>
+                  <pic:blipFill>
+                    <a:blip r:embed="rId18" cstate="print">
+                      <a:extLst>
+                        <a:ext uri="{28A0092B-C50C-407E-A947-70E740481C1C}">
+                          <a14:useLocalDpi xmlns:a14="http://schemas.microsoft.com/office/drawing/2010/main" val="0"/>
+                        </a:ext>
+                      </a:extLst>
+                    </a:blip>
+                    <a:stretch>
+                      <a:fillRect/>
+                    </a:stretch>
+                  </pic:blipFill>
+                  <pic:spPr>
+                    <a:xfrm>
+                      <a:off x="0" y="0"/>
+                      <a:ext cx="5400040" cy="612866"/>
+                    </a:xfrm>
+                    <a:prstGeom prst="rect">
+                      <a:avLst/>
+                    </a:prstGeom>
+                  </pic:spPr>
+                </pic:pic>
+              </a:graphicData>
+            </a:graphic>
+          </wp:inline>
+        </w:drawing>
+      </w:r>
+    </w:p>
+    <w:p>
+      <w:pPr>
+        <w:jc w:val="center"/>
+        <w:rPr>
+          <w:b/>
+          <w:bCs/>
+          <w:sz w:val="22"/>
+          <w:szCs w:val="20"/>
+        </w:rPr>
+      </w:pPr>
+    </w:p>
+    <w:p>
+      <w:pPr>
+        <w:rPr>
+          <w:sz w:val="22"/>
+          <w:szCs w:val="20"/>
+        </w:rPr>
+      </w:pPr>
+    </w:p>
+    <w:p>
+      <w:pPr>
+        <w:jc w:val="left"/>
+        <w:rPr>
+          <w:sz w:val="22"/>
+          <w:szCs w:val="20"/>
+        </w:rPr>
+      </w:pPr>
     </w:p>
     <w:p>
       <w:pPr>
@@ -3962,14 +4441,7 @@
               <w:rPr>
                 <w:lang w:val="en-GB"/>
               </w:rPr>
-              <w:t xml:space="preserve">ActionScript, Ada, Apex, Bash, C, C# (.net 2.0, 3.5 or later, .NET Standard 1.3 - 2.0, .NET Core 2.0, .NET 5.0. Libraries: </w:t>
-            </w:r>
-            <w:r>
-              <w:rPr>
-                <w:lang w:val="en-GB"/>
-              </w:rPr>
-              <w:lastRenderedPageBreak/>
-              <w:t>RestSharp, HttpClient), C++ (cpp-restsdk, Qt5, Tizen, Unreal Engine 4), Clojure, Crystal, Dart, Elixir, Elm, Eiffel, Erlang, Go, Groovy, Haskell (http-client, Servant), Java (Jersey1.x, Jersey2.x, OkHttp, Retrofit1.x, Retrofit2.x, Feign, RestTemplate, RESTEasy, Vertx, Google API Client Library for Java, Rest-assured, Spring 5 Web Client, MicroProfile Rest Client), k6, Kotlin, Lua, Nim, Node.js/JavaScript (ES5, ES6, AngularJS with Google Closure Compiler annotations, Flow types, Apollo GraphQL DataStore), Objective-C, OCaml, Perl, PHP, PowerShell, Python, R, Ruby, Rust (hyper, reqwest, rust-server), Scala (akka, http4s, scalaz, sttp, swagger-async-httpclient), Swift (2.x, 3.x, 4.x, 5.x), Typescript (AngularJS, Angular (2.x - 11.x), Aurelia, Axios, Fetch, Inversify, jQuery, Nestjs, Node, redux-query, Rxjs)</w:t>
+              <w:t>ActionScript, Ada, Apex, Bash, C, C# (.net 2.0, 3.5 or later, .NET Standard 1.3 - 2.0, .NET Core 2.0, .NET 5.0. Libraries: RestSharp, HttpClient), C++ (cpp-restsdk, Qt5, Tizen, Unreal Engine 4), Clojure, Crystal, Dart, Elixir, Elm, Eiffel, Erlang, Go, Groovy, Haskell (http-client, Servant), Java (Jersey1.x, Jersey2.x, OkHttp, Retrofit1.x, Retrofit2.x, Feign, RestTemplate, RESTEasy, Vertx, Google API Client Library for Java, Rest-assured, Spring 5 Web Client, MicroProfile Rest Client), k6, Kotlin, Lua, Nim, Node.js/JavaScript (ES5, ES6, AngularJS with Google Closure Compiler annotations, Flow types, Apollo GraphQL DataStore), Objective-C, OCaml, Perl, PHP, PowerShell, Python, R, Ruby, Rust (hyper, reqwest, rust-server), Scala (akka, http4s, scalaz, sttp, swagger-async-httpclient), Swift (2.x, 3.x, 4.x, 5.x), Typescript (AngularJS, Angular (2.x - 11.x), Aurelia, Axios, Fetch, Inversify, jQuery, Nestjs, Node, redux-query, Rxjs)</w:t>
             </w:r>
           </w:p>
         </w:tc>
@@ -3994,7 +4466,6 @@
                 <w:bCs/>
                 <w:lang w:val="en-GB"/>
               </w:rPr>
-              <w:lastRenderedPageBreak/>
               <w:t>Server stubs</w:t>
             </w:r>
           </w:p>
@@ -4016,7 +4487,7 @@
               </w:rPr>
               <w:t xml:space="preserve">Ada, C# (ASP.NET Core, NancyFx), C++ (Pistache, Restbed, Qt5 QHTTPEngine), Erlang, F# (Giraffe), Go (net/http, Gin), Haskell (Servant), Java (MSF4J, Spring, Undertow, JAX-RS: CDI, CXF, Inflector, Jersey, RestEasy, Play Framework, </w:t>
             </w:r>
-            <w:hyperlink r:id="rId14" w:history="1">
+            <w:hyperlink r:id="rId19" w:history="1">
               <w:r>
                 <w:rPr>
                   <w:rStyle w:val="Hipervnculo"/>
@@ -4031,7 +4502,7 @@
               </w:rPr>
               <w:t xml:space="preserve">, </w:t>
             </w:r>
-            <w:hyperlink r:id="rId15" w:history="1">
+            <w:hyperlink r:id="rId20" w:history="1">
               <w:r>
                 <w:rPr>
                   <w:rStyle w:val="Hipervnculo"/>
@@ -4046,7 +4517,7 @@
               </w:rPr>
               <w:t xml:space="preserve">), Kotlin (Spring Boot, Ktor, Vertx), PHP (Laravel, Lumen, Slim, Silex, </w:t>
             </w:r>
-            <w:hyperlink r:id="rId16" w:history="1">
+            <w:hyperlink r:id="rId21" w:history="1">
               <w:r>
                 <w:rPr>
                   <w:rStyle w:val="Hipervnculo"/>
@@ -4061,7 +4532,7 @@
               </w:rPr>
               <w:t xml:space="preserve">, </w:t>
             </w:r>
-            <w:hyperlink r:id="rId17" w:history="1">
+            <w:hyperlink r:id="rId22" w:history="1">
               <w:r>
                 <w:rPr>
                   <w:rStyle w:val="Hipervnculo"/>
@@ -4074,9 +4545,16 @@
               <w:rPr>
                 <w:lang w:val="en-GB"/>
               </w:rPr>
-              <w:t xml:space="preserve">), Python (Flask), NodeJS, Ruby (Sinatra, Rails5), Rust (rust-server), Scala (Akka, </w:t>
-            </w:r>
-            <w:hyperlink r:id="rId18" w:history="1">
+              <w:t xml:space="preserve">), Python </w:t>
+            </w:r>
+            <w:r>
+              <w:rPr>
+                <w:lang w:val="en-GB"/>
+              </w:rPr>
+              <w:lastRenderedPageBreak/>
+              <w:t xml:space="preserve">(Flask), NodeJS, Ruby (Sinatra, Rails5), Rust (rust-server), Scala (Akka, </w:t>
+            </w:r>
+            <w:hyperlink r:id="rId23" w:history="1">
               <w:r>
                 <w:rPr>
                   <w:rStyle w:val="Hipervnculo"/>
@@ -4091,7 +4569,7 @@
               </w:rPr>
               <w:t xml:space="preserve">, </w:t>
             </w:r>
-            <w:hyperlink r:id="rId19" w:history="1">
+            <w:hyperlink r:id="rId24" w:history="1">
               <w:r>
                 <w:rPr>
                   <w:rStyle w:val="Hipervnculo"/>
@@ -4106,7 +4584,7 @@
               </w:rPr>
               <w:t xml:space="preserve">, </w:t>
             </w:r>
-            <w:hyperlink r:id="rId20" w:history="1">
+            <w:hyperlink r:id="rId25" w:history="1">
               <w:r>
                 <w:rPr>
                   <w:rStyle w:val="Hipervnculo"/>
@@ -4144,6 +4622,7 @@
                 <w:bCs/>
                 <w:lang w:val="en-GB"/>
               </w:rPr>
+              <w:lastRenderedPageBreak/>
               <w:t>Generadores de documentación API</w:t>
             </w:r>
           </w:p>
@@ -4203,7 +4682,7 @@
                 <w:lang w:val="en-GB"/>
               </w:rPr>
             </w:pPr>
-            <w:hyperlink r:id="rId21" w:history="1">
+            <w:hyperlink r:id="rId26" w:history="1">
               <w:r>
                 <w:rPr>
                   <w:rStyle w:val="Hipervnculo"/>
@@ -4312,6 +4791,7 @@
     </w:p>
     <w:p>
       <w:pPr>
+        <w:jc w:val="center"/>
         <w:rPr>
           <w:b/>
           <w:bCs/>
@@ -4324,7 +4804,23 @@
           <w:bCs/>
           <w:lang w:val="en-GB"/>
         </w:rPr>
-        <w:lastRenderedPageBreak/>
+        <w:t>FLUJO DE TRABAJO</w:t>
+      </w:r>
+    </w:p>
+    <w:p>
+      <w:pPr>
+        <w:rPr>
+          <w:b/>
+          <w:bCs/>
+          <w:lang w:val="en-GB"/>
+        </w:rPr>
+      </w:pPr>
+      <w:r>
+        <w:rPr>
+          <w:b/>
+          <w:bCs/>
+          <w:lang w:val="en-GB"/>
+        </w:rPr>
         <w:drawing>
           <wp:inline distT="0" distB="0" distL="0" distR="0" wp14:anchorId="6D222C26" wp14:editId="501FBF1F">
             <wp:extent cx="5391150" cy="4047490"/>
@@ -4343,7 +4839,7 @@
                     </pic:cNvPicPr>
                   </pic:nvPicPr>
                   <pic:blipFill>
-                    <a:blip r:embed="rId22">
+                    <a:blip r:embed="rId27">
                       <a:extLst>
                         <a:ext uri="{28A0092B-C50C-407E-A947-70E740481C1C}">
                           <a14:useLocalDpi xmlns:a14="http://schemas.microsoft.com/office/drawing/2010/main" val="0"/>
@@ -4430,9 +4926,10 @@
     </w:p>
     <w:p>
       <w:r>
+        <w:lastRenderedPageBreak/>
         <w:t xml:space="preserve">Los adquisidores son los participantes que financian el proyecto. En el caso de OpenAPI Generator son los patrocinadores, que también proporcionan la infraestructura necesaria. Algunos ejemplos son </w:t>
       </w:r>
-      <w:hyperlink r:id="rId23" w:history="1">
+      <w:hyperlink r:id="rId28" w:history="1">
         <w:r>
           <w:rPr>
             <w:rStyle w:val="Hipervnculo"/>
@@ -4443,7 +4940,7 @@
       <w:r>
         <w:t xml:space="preserve"> (proporciona dominios web), o </w:t>
       </w:r>
-      <w:hyperlink r:id="rId24" w:history="1">
+      <w:hyperlink r:id="rId29" w:history="1">
         <w:r>
           <w:rPr>
             <w:rStyle w:val="Hipervnculo"/>
@@ -4547,7 +5044,6 @@
     </w:p>
     <w:p>
       <w:r>
-        <w:lastRenderedPageBreak/>
         <w:t xml:space="preserve">Son miembros de la comunidad (principalmente miembros del CTOG), que se dedican a mejorar el generador </w:t>
       </w:r>
       <w:r>
@@ -4592,7 +5088,7 @@
       <w:r>
         <w:t xml:space="preserve">generar librerías API, software de relleno para servidores o configuración de forma automática, como grandes empresas tecnológicas o redes sociales. Algunos ejemplos son </w:t>
       </w:r>
-      <w:hyperlink r:id="rId25" w:history="1">
+      <w:hyperlink r:id="rId30" w:history="1">
         <w:r>
           <w:rPr>
             <w:rStyle w:val="Hipervnculo"/>
@@ -4603,7 +5099,7 @@
       <w:r>
         <w:t xml:space="preserve">, </w:t>
       </w:r>
-      <w:hyperlink r:id="rId26" w:history="1">
+      <w:hyperlink r:id="rId31" w:history="1">
         <w:r>
           <w:rPr>
             <w:rStyle w:val="Hipervnculo"/>
@@ -4614,7 +5110,7 @@
       <w:r>
         <w:t xml:space="preserve">, o </w:t>
       </w:r>
-      <w:hyperlink r:id="rId27" w:history="1">
+      <w:hyperlink r:id="rId32" w:history="1">
         <w:r>
           <w:rPr>
             <w:rStyle w:val="Hipervnculo"/>
@@ -4625,7 +5121,7 @@
       <w:r>
         <w:t xml:space="preserve"> Se puede encontrar una lista con todas las compañias o proyectos que lo utilizan </w:t>
       </w:r>
-      <w:hyperlink r:id="rId28" w:anchor="4---companiesprojects-using-openapi-generator" w:history="1">
+      <w:hyperlink r:id="rId33" w:anchor="4---companiesprojects-using-openapi-generator" w:history="1">
         <w:r>
           <w:rPr>
             <w:rStyle w:val="Hipervnculo"/>
@@ -4659,7 +5155,7 @@
       <w:r>
         <w:t xml:space="preserve">tá formada por aquellos sistemas que ofrecen un servicio similar a OpenAPI Generator, como </w:t>
       </w:r>
-      <w:hyperlink r:id="rId29" w:history="1">
+      <w:hyperlink r:id="rId34" w:history="1">
         <w:r>
           <w:rPr>
             <w:rStyle w:val="Hipervnculo"/>
@@ -4750,7 +5246,14 @@
         <w:rPr>
           <w:lang w:val="pt-PT"/>
         </w:rPr>
-        <w:t xml:space="preserve"> y usan la herramienta para automatizar la generación de APIs. El proyecto está principalmente desarrollado en Java y usa Maven para automatizar el manejo de dependencias. No obstante, se pueden apreciar otros lenguajes como JavaScript o TypeScript, haciendo posible la instalación de la herramienta de diferentes maneras. Esta multitud de posibilidades de instalación, hacen posible que la herramienta se pueda usar en cualquier sistema operativo, ya que soporta docker y vagrant, así como otras formas a través de npm y Homebrew. A su vez, la herramienta necesita de diferentes dependencias para ser testeada, tales co</w:t>
+        <w:t xml:space="preserve"> y usan la herramienta para automatizar la generación de APIs. El proyecto está principalmente </w:t>
+      </w:r>
+      <w:r>
+        <w:rPr>
+          <w:lang w:val="pt-PT"/>
+        </w:rPr>
+        <w:lastRenderedPageBreak/>
+        <w:t>desarrollado en Java y usa Maven para automatizar el manejo de dependencias. No obstante, se pueden apreciar otros lenguajes como JavaScript o TypeScript, haciendo posible la instalación de la herramienta de diferentes maneras. Esta multitud de posibilidades de instalación, hacen posible que la herramienta se pueda usar en cualquier sistema operativo, ya que soporta docker y vagrant, así como otras formas a través de npm y Homebrew. A su vez, la herramienta necesita de diferentes dependencias para ser testeada, tales co</w:t>
       </w:r>
       <w:r>
         <w:rPr>
@@ -4802,7 +5305,6 @@
         <w:rPr>
           <w:lang w:eastAsia="es-ES"/>
         </w:rPr>
-        <w:lastRenderedPageBreak/>
         <w:drawing>
           <wp:inline distT="0" distB="0" distL="0" distR="0" wp14:anchorId="0CD1ED30" wp14:editId="38897A34">
             <wp:extent cx="5400040" cy="4050030"/>
@@ -4819,7 +5321,7 @@
                     <pic:cNvPicPr/>
                   </pic:nvPicPr>
                   <pic:blipFill>
-                    <a:blip r:embed="rId30">
+                    <a:blip r:embed="rId35">
                       <a:extLst>
                         <a:ext uri="{28A0092B-C50C-407E-A947-70E740481C1C}">
                           <a14:useLocalDpi xmlns:a14="http://schemas.microsoft.com/office/drawing/2010/main" val="0"/>
@@ -4977,6 +5479,7 @@
           <w:b/>
           <w:bCs/>
         </w:rPr>
+        <w:lastRenderedPageBreak/>
         <w:t>· Generación por defecto de documentación de la API</w:t>
       </w:r>
       <w:r>
@@ -5097,7 +5600,6 @@
         <w:rPr>
           <w:lang w:eastAsia="es-ES"/>
         </w:rPr>
-        <w:lastRenderedPageBreak/>
         <w:drawing>
           <wp:inline distT="0" distB="0" distL="0" distR="0" wp14:anchorId="42777437" wp14:editId="32152C09">
             <wp:extent cx="5028565" cy="3409950"/>
@@ -5114,7 +5616,7 @@
                     <pic:cNvPicPr/>
                   </pic:nvPicPr>
                   <pic:blipFill rotWithShape="1">
-                    <a:blip r:embed="rId31"/>
+                    <a:blip r:embed="rId36"/>
                     <a:srcRect l="6879" t="6772" b="3445"/>
                     <a:stretch/>
                   </pic:blipFill>
@@ -5238,6 +5740,7 @@
       </w:pPr>
       <w:bookmarkStart w:id="9" w:name="_Toc63239824"/>
       <w:r>
+        <w:lastRenderedPageBreak/>
         <w:t>Puntos de variabilidad y extensi</w:t>
       </w:r>
       <w:r>
@@ -5293,7 +5796,6 @@
           <w:bCs/>
           <w:lang w:val="en-GB"/>
         </w:rPr>
-        <w:lastRenderedPageBreak/>
         <w:t>Fiabilidad:</w:t>
       </w:r>
       <w:r>
@@ -5474,7 +5976,14 @@
         <w:rPr>
           <w:lang w:val="en-GB"/>
         </w:rPr>
-        <w:t>Este atributo mide la eficiencia de los métodos usados, además de la interacción del desarrollador al tener que realizar el mantenimiento de dichos métodos. La complejidad se puede dividir en complejidad ciclomática y cognitiva, que miden la eficiencia y la mantenibilidad respectivamente. Este proyecto presenta una calificación total de 404 de complejidad ciclomática y de 178 de complejidad cognitiva. Por último, se define por defecto que la complejidad cognitiva de un método debe ser a 15 para ser viable</w:t>
+        <w:t xml:space="preserve">Este atributo mide la eficiencia de los métodos usados, además de la interacción del desarrollador al tener que realizar el mantenimiento de dichos métodos. La complejidad se puede dividir en complejidad ciclomática y cognitiva, que miden la eficiencia y la mantenibilidad respectivamente. Este proyecto presenta una calificación total de 404 de complejidad ciclomática y de 178 de complejidad cognitiva. Por último, se define por defecto que la complejidad </w:t>
+      </w:r>
+      <w:r>
+        <w:rPr>
+          <w:lang w:val="en-GB"/>
+        </w:rPr>
+        <w:lastRenderedPageBreak/>
+        <w:t>cognitiva de un método debe ser a 15 para ser viable</w:t>
       </w:r>
       <w:r>
         <w:rPr>
@@ -5569,7 +6078,6 @@
         <w:rPr>
           <w:lang w:val="en-GB"/>
         </w:rPr>
-        <w:lastRenderedPageBreak/>
         <w:t>Sugerencias de mejora</w:t>
       </w:r>
       <w:bookmarkEnd w:id="11"/>
@@ -5663,7 +6171,7 @@
       <w:r>
         <w:t xml:space="preserve">e la herramienta </w:t>
       </w:r>
-      <w:hyperlink r:id="rId32" w:history="1">
+      <w:hyperlink r:id="rId37" w:history="1">
         <w:r>
           <w:rPr>
             <w:rStyle w:val="Hipervnculo"/>
@@ -5674,7 +6182,7 @@
       <w:r>
         <w:t xml:space="preserve"> con sus extensiones para </w:t>
       </w:r>
-      <w:hyperlink r:id="rId33" w:history="1">
+      <w:hyperlink r:id="rId38" w:history="1">
         <w:r>
           <w:rPr>
             <w:rStyle w:val="Hipervnculo"/>
@@ -5685,7 +6193,7 @@
       <w:r>
         <w:t xml:space="preserve"> y </w:t>
       </w:r>
-      <w:hyperlink r:id="rId34" w:history="1">
+      <w:hyperlink r:id="rId39" w:history="1">
         <w:r>
           <w:rPr>
             <w:rStyle w:val="Hipervnculo"/>
@@ -5699,8 +6207,8 @@
     </w:p>
     <w:p/>
     <w:sectPr>
-      <w:footerReference w:type="even" r:id="rId35"/>
-      <w:footerReference w:type="default" r:id="rId36"/>
+      <w:footerReference w:type="even" r:id="rId40"/>
+      <w:footerReference w:type="default" r:id="rId41"/>
       <w:pgSz w:w="11906" w:h="16838"/>
       <w:pgMar w:top="1417" w:right="1701" w:bottom="1417" w:left="1701" w:header="708" w:footer="708" w:gutter="0"/>
       <w:pgNumType w:start="1"/>
@@ -11069,6 +11577,18 @@
       <w:u w:val="single"/>
     </w:rPr>
   </w:style>
+  <w:style w:type="character" w:styleId="Mencinsinresolver">
+    <w:name w:val="Unresolved Mention"/>
+    <w:basedOn w:val="Fuentedeprrafopredeter"/>
+    <w:uiPriority w:val="99"/>
+    <w:semiHidden/>
+    <w:unhideWhenUsed/>
+    <w:rsid w:val="00857324"/>
+    <w:rPr>
+      <w:color w:val="605E5C"/>
+      <w:shd w:val="clear" w:color="auto" w:fill="E1DFDD"/>
+    </w:rPr>
+  </w:style>
 </w:styles>
 </file>
 

</xml_diff>

<commit_message>
trabajando en mejoras del proyecto
</commit_message>
<xml_diff>
--- a/Documentos/NuestraDocumentacion/Documentacion Proyecto openapi generator.docx
+++ b/Documentos/NuestraDocumentacion/Documentacion Proyecto openapi generator.docx
@@ -6199,7 +6199,32 @@
     </w:p>
     <w:p>
       <w:pPr>
-        <w:rPr>
+        <w:pStyle w:val="Prrafodelista"/>
+        <w:numPr>
+          <w:ilvl w:val="0"/>
+          <w:numId w:val="35"/>
+        </w:numPr>
+        <w:rPr>
+          <w:b/>
+          <w:bCs/>
+          <w:lang w:val="en-GB"/>
+        </w:rPr>
+      </w:pPr>
+      <w:r>
+        <w:rPr>
+          <w:b/>
+          <w:bCs/>
+          <w:lang w:val="en-GB"/>
+        </w:rPr>
+        <w:t>Documentación detallada de la ejecución y explicación del proyecto desde SpringBoot</w:t>
+      </w:r>
+    </w:p>
+    <w:p>
+      <w:pPr>
+        <w:ind w:left="360"/>
+        <w:rPr>
+          <w:b/>
+          <w:bCs/>
           <w:lang w:val="en-GB"/>
         </w:rPr>
       </w:pPr>
@@ -6224,6 +6249,2759 @@
     <w:p>
       <w:pPr>
         <w:rPr>
+          <w:b/>
+          <w:bCs/>
+          <w:lang w:val="en-GB"/>
+        </w:rPr>
+      </w:pPr>
+      <w:r>
+        <w:rPr>
+          <w:b/>
+          <w:bCs/>
+          <w:lang w:val="en-GB"/>
+        </w:rPr>
+        <w:t>Documentación detallada de la ejecución y explicación del proyecto desde SpringBoot</w:t>
+      </w:r>
+      <w:r>
+        <w:rPr>
+          <w:b/>
+          <w:bCs/>
+          <w:lang w:val="en-GB"/>
+        </w:rPr>
+        <w:t xml:space="preserve"> y Java 8</w:t>
+      </w:r>
+    </w:p>
+    <w:p>
+      <w:pPr>
+        <w:rPr>
+          <w:b/>
+          <w:bCs/>
+          <w:lang w:val="en-GB"/>
+        </w:rPr>
+      </w:pPr>
+    </w:p>
+    <w:p>
+      <w:pPr>
+        <w:pStyle w:val="Prrafodelista"/>
+        <w:numPr>
+          <w:ilvl w:val="0"/>
+          <w:numId w:val="38"/>
+        </w:numPr>
+        <w:jc w:val="left"/>
+        <w:rPr>
+          <w:b/>
+          <w:bCs/>
+          <w:lang w:val="en-GB"/>
+        </w:rPr>
+      </w:pPr>
+      <w:r>
+        <w:rPr>
+          <w:lang w:val="en-GB"/>
+        </w:rPr>
+        <w:t>Instalación de NPM mediante la herramienta NodeJs</w:t>
+      </w:r>
+    </w:p>
+    <w:p>
+      <w:pPr>
+        <w:ind w:left="720"/>
+        <w:jc w:val="left"/>
+        <w:rPr>
+          <w:b/>
+          <w:bCs/>
+          <w:lang w:val="en-GB"/>
+        </w:rPr>
+      </w:pPr>
+      <w:hyperlink r:id="rId19" w:history="1">
+        <w:r>
+          <w:rPr>
+            <w:rStyle w:val="Hipervnculo"/>
+            <w:b/>
+            <w:bCs/>
+            <w:lang w:val="en-GB"/>
+          </w:rPr>
+          <w:t>https://nodejs.org/en/</w:t>
+        </w:r>
+      </w:hyperlink>
+    </w:p>
+    <w:p>
+      <w:pPr>
+        <w:pStyle w:val="Prrafodelista"/>
+        <w:numPr>
+          <w:ilvl w:val="0"/>
+          <w:numId w:val="38"/>
+        </w:numPr>
+        <w:jc w:val="left"/>
+        <w:rPr>
+          <w:b/>
+          <w:bCs/>
+          <w:lang w:val="en-GB"/>
+        </w:rPr>
+      </w:pPr>
+      <w:r>
+        <w:rPr>
+          <w:lang w:val="en-GB"/>
+        </w:rPr>
+        <w:t>Abrimos la consola de comandos y llamamos al instalador de paquetes NPM para que nos instale MAVEN</w:t>
+      </w:r>
+    </w:p>
+    <w:p>
+      <w:pPr>
+        <w:pStyle w:val="Prrafodelista"/>
+        <w:ind w:left="1080"/>
+        <w:jc w:val="left"/>
+        <w:rPr>
+          <w:lang w:val="en-GB"/>
+        </w:rPr>
+      </w:pPr>
+      <w:r>
+        <w:rPr>
+          <w:lang w:val="en-GB"/>
+        </w:rPr>
+        <w:t>npm install maven</w:t>
+      </w:r>
+    </w:p>
+    <w:p>
+      <w:pPr>
+        <w:pStyle w:val="Prrafodelista"/>
+        <w:numPr>
+          <w:ilvl w:val="0"/>
+          <w:numId w:val="38"/>
+        </w:numPr>
+        <w:jc w:val="left"/>
+        <w:rPr>
+          <w:b/>
+          <w:bCs/>
+          <w:lang w:val="en-GB"/>
+        </w:rPr>
+      </w:pPr>
+      <w:r>
+        <w:rPr>
+          <w:lang w:val="en-GB"/>
+        </w:rPr>
+        <w:t>Nos descargamos el siguiente fichero de ejemplo para darle la información necesaria a OpenApi generator sobre nuestra API. (En nuestro caso hemos usado un fichero petstore.yaml que se encuentra en la documentación oficial de la app.</w:t>
+      </w:r>
+    </w:p>
+    <w:p>
+      <w:pPr>
+        <w:pStyle w:val="Prrafodelista"/>
+        <w:ind w:left="1080"/>
+        <w:jc w:val="left"/>
+        <w:rPr>
+          <w:b/>
+          <w:bCs/>
+          <w:lang w:val="en-GB"/>
+        </w:rPr>
+      </w:pPr>
+    </w:p>
+    <w:p>
+      <w:pPr>
+        <w:pStyle w:val="Prrafodelista"/>
+        <w:ind w:left="1080"/>
+        <w:jc w:val="left"/>
+        <w:rPr>
+          <w:b/>
+          <w:bCs/>
+          <w:lang w:val="en-GB"/>
+        </w:rPr>
+      </w:pPr>
+      <w:r>
+        <w:rPr>
+          <w:b/>
+          <w:bCs/>
+          <w:lang w:val="en-GB"/>
+        </w:rPr>
+        <w:object w:dxaOrig="1520" w:dyaOrig="985" w14:anchorId="01B2E9E4">
+          <v:shapetype id="_x0000_t75" coordsize="21600,21600" o:spt="75" o:preferrelative="t" path="m@4@5l@4@11@9@11@9@5xe" filled="f" stroked="f">
+            <v:stroke joinstyle="miter"/>
+            <v:formulas>
+              <v:f eqn="if lineDrawn pixelLineWidth 0"/>
+              <v:f eqn="sum @0 1 0"/>
+              <v:f eqn="sum 0 0 @1"/>
+              <v:f eqn="prod @2 1 2"/>
+              <v:f eqn="prod @3 21600 pixelWidth"/>
+              <v:f eqn="prod @3 21600 pixelHeight"/>
+              <v:f eqn="sum @0 0 1"/>
+              <v:f eqn="prod @6 1 2"/>
+              <v:f eqn="prod @7 21600 pixelWidth"/>
+              <v:f eqn="sum @8 21600 0"/>
+              <v:f eqn="prod @7 21600 pixelHeight"/>
+              <v:f eqn="sum @10 21600 0"/>
+            </v:formulas>
+            <v:path o:extrusionok="f" gradientshapeok="t" o:connecttype="rect"/>
+            <o:lock v:ext="edit" aspectratio="t"/>
+          </v:shapetype>
+          <v:shape id="_x0000_i1027" type="#_x0000_t75" style="width:75.85pt;height:49.3pt" o:ole="">
+            <v:imagedata r:id="rId20" o:title=""/>
+          </v:shape>
+          <o:OLEObject Type="Embed" ProgID="Package" ShapeID="_x0000_i1027" DrawAspect="Icon" ObjectID="_1679254250" r:id="rId21"/>
+        </w:object>
+      </w:r>
+    </w:p>
+    <w:p>
+      <w:pPr>
+        <w:pStyle w:val="Prrafodelista"/>
+        <w:ind w:left="1080"/>
+        <w:jc w:val="left"/>
+        <w:rPr>
+          <w:b/>
+          <w:bCs/>
+          <w:lang w:val="en-GB"/>
+        </w:rPr>
+      </w:pPr>
+      <w:r>
+        <w:t xml:space="preserve"> </w:t>
+      </w:r>
+    </w:p>
+    <w:p>
+      <w:pPr>
+        <w:pStyle w:val="Prrafodelista"/>
+        <w:ind w:left="1080"/>
+        <w:jc w:val="left"/>
+        <w:rPr>
+          <w:b/>
+          <w:bCs/>
+          <w:lang w:val="en-GB"/>
+        </w:rPr>
+      </w:pPr>
+      <w:hyperlink r:id="rId22" w:history="1">
+        <w:r>
+          <w:rPr>
+            <w:rStyle w:val="Hipervnculo"/>
+            <w:b/>
+            <w:bCs/>
+            <w:lang w:val="en-GB"/>
+          </w:rPr>
+          <w:t>https://raw.githubusercontent.com/openapitools/openapi-generator/master/modules/openapi-generator/src/test/resources/3_0/petstore.yaml</w:t>
+        </w:r>
+      </w:hyperlink>
+    </w:p>
+    <w:p>
+      <w:pPr>
+        <w:pStyle w:val="Prrafodelista"/>
+        <w:numPr>
+          <w:ilvl w:val="0"/>
+          <w:numId w:val="38"/>
+        </w:numPr>
+        <w:jc w:val="left"/>
+        <w:rPr>
+          <w:b/>
+          <w:bCs/>
+          <w:lang w:val="en-GB"/>
+        </w:rPr>
+      </w:pPr>
+      <w:r>
+        <w:rPr>
+          <w:lang w:val="en-GB"/>
+        </w:rPr>
+        <w:t>Creamos una carpeta donde se vaya a alojar el proyecto con el archivo petstore.yaml contenido en ella.</w:t>
+      </w:r>
+    </w:p>
+    <w:p>
+      <w:pPr>
+        <w:pStyle w:val="Prrafodelista"/>
+        <w:numPr>
+          <w:ilvl w:val="0"/>
+          <w:numId w:val="38"/>
+        </w:numPr>
+        <w:jc w:val="left"/>
+        <w:rPr>
+          <w:b/>
+          <w:bCs/>
+          <w:lang w:val="en-GB"/>
+        </w:rPr>
+      </w:pPr>
+      <w:r>
+        <w:rPr>
+          <w:lang w:val="en-GB"/>
+        </w:rPr>
+        <w:t>Ejecutamos el siguiente comando dentro del directorio creado:</w:t>
+      </w:r>
+    </w:p>
+    <w:p>
+      <w:pPr>
+        <w:pStyle w:val="Prrafodelista"/>
+        <w:ind w:left="1080"/>
+        <w:jc w:val="left"/>
+        <w:rPr>
+          <w:b/>
+          <w:bCs/>
+          <w:color w:val="538135" w:themeColor="accent6" w:themeShade="BF"/>
+          <w:lang w:val="en-GB"/>
+        </w:rPr>
+      </w:pPr>
+      <w:r>
+        <w:rPr>
+          <w:color w:val="538135" w:themeColor="accent6" w:themeShade="BF"/>
+          <w:lang w:val="en-GB"/>
+        </w:rPr>
+        <w:t>(unicamente modificamos el nombre del fichero .yaml a petstore.yaml o el que hayamos elegido)</w:t>
+      </w:r>
+    </w:p>
+    <w:p>
+      <w:pPr>
+        <w:jc w:val="left"/>
+        <w:rPr>
+          <w:rFonts w:ascii="Consolas" w:hAnsi="Consolas"/>
+          <w:i/>
+          <w:iCs/>
+          <w:lang w:val="en-GB"/>
+        </w:rPr>
+      </w:pPr>
+    </w:p>
+    <w:p>
+      <w:pPr>
+        <w:pStyle w:val="Prrafodelista"/>
+        <w:ind w:left="1080"/>
+        <w:jc w:val="left"/>
+        <w:rPr>
+          <w:rFonts w:ascii="Consolas" w:hAnsi="Consolas"/>
+          <w:i/>
+          <w:iCs/>
+          <w:lang w:val="en-GB"/>
+        </w:rPr>
+      </w:pPr>
+      <w:r>
+        <w:rPr>
+          <w:rFonts w:ascii="Consolas" w:hAnsi="Consolas"/>
+          <w:i/>
+          <w:iCs/>
+          <w:lang w:val="en-GB"/>
+        </w:rPr>
+        <w:t>openapi-generator-cli generate -g spring --library spring-boot -i todo.yaml -o ${PWD} -p groupId=com.redhat -p artifactId=todo -p artifactVersion=1.0.0-SNAPSHOT -p basePackage=com.redhat.todo -p configPackage=com.redhat.todo.config -p apiPackage=com.redhat.todo.api -p modelPackage=com.redhat.todo.model -p sourceFolder=src/main/gen -p dateLibrary=java8 -p java8=true</w:t>
+      </w:r>
+    </w:p>
+    <w:p>
+      <w:pPr>
+        <w:pStyle w:val="Prrafodelista"/>
+        <w:ind w:left="1080"/>
+        <w:jc w:val="left"/>
+        <w:rPr>
+          <w:b/>
+          <w:bCs/>
+          <w:lang w:val="en-GB"/>
+        </w:rPr>
+      </w:pPr>
+    </w:p>
+    <w:p>
+      <w:pPr>
+        <w:pStyle w:val="Prrafodelista"/>
+        <w:numPr>
+          <w:ilvl w:val="0"/>
+          <w:numId w:val="38"/>
+        </w:numPr>
+        <w:rPr>
+          <w:b/>
+          <w:bCs/>
+          <w:lang w:val="en-GB"/>
+        </w:rPr>
+      </w:pPr>
+      <w:r>
+        <w:rPr>
+          <w:lang w:val="en-GB"/>
+        </w:rPr>
+        <w:t>Añadimos el siguiente plugin a nuestro pom.xml</w:t>
+      </w:r>
+    </w:p>
+    <w:p>
+      <w:pPr>
+        <w:pStyle w:val="Prrafodelista"/>
+        <w:numPr>
+          <w:ilvl w:val="0"/>
+          <w:numId w:val="38"/>
+        </w:numPr>
+        <w:shd w:val="clear" w:color="auto" w:fill="1E1E1E"/>
+        <w:spacing w:after="0" w:line="285" w:lineRule="atLeast"/>
+        <w:jc w:val="left"/>
+        <w:rPr>
+          <w:rFonts w:ascii="Consolas" w:eastAsia="Times New Roman" w:hAnsi="Consolas" w:cs="Times New Roman"/>
+          <w:noProof w:val="0"/>
+          <w:color w:val="D4D4D4"/>
+          <w:sz w:val="21"/>
+          <w:szCs w:val="21"/>
+          <w:lang w:eastAsia="es-ES"/>
+        </w:rPr>
+      </w:pPr>
+      <w:r>
+        <w:rPr>
+          <w:rFonts w:ascii="Consolas" w:eastAsia="Times New Roman" w:hAnsi="Consolas" w:cs="Times New Roman"/>
+          <w:noProof w:val="0"/>
+          <w:color w:val="808080"/>
+          <w:sz w:val="21"/>
+          <w:szCs w:val="21"/>
+          <w:lang w:eastAsia="es-ES"/>
+        </w:rPr>
+        <w:t>&lt;</w:t>
+      </w:r>
+      <w:r>
+        <w:rPr>
+          <w:rFonts w:ascii="Consolas" w:eastAsia="Times New Roman" w:hAnsi="Consolas" w:cs="Times New Roman"/>
+          <w:noProof w:val="0"/>
+          <w:color w:val="569CD6"/>
+          <w:sz w:val="21"/>
+          <w:szCs w:val="21"/>
+          <w:lang w:eastAsia="es-ES"/>
+        </w:rPr>
+        <w:t>plugin</w:t>
+      </w:r>
+      <w:r>
+        <w:rPr>
+          <w:rFonts w:ascii="Consolas" w:eastAsia="Times New Roman" w:hAnsi="Consolas" w:cs="Times New Roman"/>
+          <w:noProof w:val="0"/>
+          <w:color w:val="808080"/>
+          <w:sz w:val="21"/>
+          <w:szCs w:val="21"/>
+          <w:lang w:eastAsia="es-ES"/>
+        </w:rPr>
+        <w:t>&gt;</w:t>
+      </w:r>
+    </w:p>
+    <w:p>
+      <w:pPr>
+        <w:pStyle w:val="Prrafodelista"/>
+        <w:numPr>
+          <w:ilvl w:val="0"/>
+          <w:numId w:val="38"/>
+        </w:numPr>
+        <w:shd w:val="clear" w:color="auto" w:fill="1E1E1E"/>
+        <w:spacing w:after="0" w:line="285" w:lineRule="atLeast"/>
+        <w:jc w:val="left"/>
+        <w:rPr>
+          <w:rFonts w:ascii="Consolas" w:eastAsia="Times New Roman" w:hAnsi="Consolas" w:cs="Times New Roman"/>
+          <w:noProof w:val="0"/>
+          <w:color w:val="D4D4D4"/>
+          <w:sz w:val="21"/>
+          <w:szCs w:val="21"/>
+          <w:lang w:eastAsia="es-ES"/>
+        </w:rPr>
+      </w:pPr>
+      <w:r>
+        <w:rPr>
+          <w:rFonts w:ascii="Consolas" w:eastAsia="Times New Roman" w:hAnsi="Consolas" w:cs="Times New Roman"/>
+          <w:noProof w:val="0"/>
+          <w:color w:val="D4D4D4"/>
+          <w:sz w:val="21"/>
+          <w:szCs w:val="21"/>
+          <w:lang w:eastAsia="es-ES"/>
+        </w:rPr>
+        <w:t>    </w:t>
+      </w:r>
+      <w:r>
+        <w:rPr>
+          <w:rFonts w:ascii="Consolas" w:eastAsia="Times New Roman" w:hAnsi="Consolas" w:cs="Times New Roman"/>
+          <w:noProof w:val="0"/>
+          <w:color w:val="808080"/>
+          <w:sz w:val="21"/>
+          <w:szCs w:val="21"/>
+          <w:lang w:eastAsia="es-ES"/>
+        </w:rPr>
+        <w:t>&lt;</w:t>
+      </w:r>
+      <w:proofErr w:type="spellStart"/>
+      <w:r>
+        <w:rPr>
+          <w:rFonts w:ascii="Consolas" w:eastAsia="Times New Roman" w:hAnsi="Consolas" w:cs="Times New Roman"/>
+          <w:noProof w:val="0"/>
+          <w:color w:val="569CD6"/>
+          <w:sz w:val="21"/>
+          <w:szCs w:val="21"/>
+          <w:lang w:eastAsia="es-ES"/>
+        </w:rPr>
+        <w:t>groupId</w:t>
+      </w:r>
+      <w:proofErr w:type="spellEnd"/>
+      <w:r>
+        <w:rPr>
+          <w:rFonts w:ascii="Consolas" w:eastAsia="Times New Roman" w:hAnsi="Consolas" w:cs="Times New Roman"/>
+          <w:noProof w:val="0"/>
+          <w:color w:val="808080"/>
+          <w:sz w:val="21"/>
+          <w:szCs w:val="21"/>
+          <w:lang w:eastAsia="es-ES"/>
+        </w:rPr>
+        <w:t>&gt;</w:t>
+      </w:r>
+      <w:proofErr w:type="spellStart"/>
+      <w:r>
+        <w:rPr>
+          <w:rFonts w:ascii="Consolas" w:eastAsia="Times New Roman" w:hAnsi="Consolas" w:cs="Times New Roman"/>
+          <w:noProof w:val="0"/>
+          <w:color w:val="D4D4D4"/>
+          <w:sz w:val="21"/>
+          <w:szCs w:val="21"/>
+          <w:lang w:eastAsia="es-ES"/>
+        </w:rPr>
+        <w:t>org.codehaus.mojo</w:t>
+      </w:r>
+      <w:proofErr w:type="spellEnd"/>
+      <w:r>
+        <w:rPr>
+          <w:rFonts w:ascii="Consolas" w:eastAsia="Times New Roman" w:hAnsi="Consolas" w:cs="Times New Roman"/>
+          <w:noProof w:val="0"/>
+          <w:color w:val="808080"/>
+          <w:sz w:val="21"/>
+          <w:szCs w:val="21"/>
+          <w:lang w:eastAsia="es-ES"/>
+        </w:rPr>
+        <w:t>&lt;/</w:t>
+      </w:r>
+      <w:proofErr w:type="spellStart"/>
+      <w:r>
+        <w:rPr>
+          <w:rFonts w:ascii="Consolas" w:eastAsia="Times New Roman" w:hAnsi="Consolas" w:cs="Times New Roman"/>
+          <w:noProof w:val="0"/>
+          <w:color w:val="569CD6"/>
+          <w:sz w:val="21"/>
+          <w:szCs w:val="21"/>
+          <w:lang w:eastAsia="es-ES"/>
+        </w:rPr>
+        <w:t>groupId</w:t>
+      </w:r>
+      <w:proofErr w:type="spellEnd"/>
+      <w:r>
+        <w:rPr>
+          <w:rFonts w:ascii="Consolas" w:eastAsia="Times New Roman" w:hAnsi="Consolas" w:cs="Times New Roman"/>
+          <w:noProof w:val="0"/>
+          <w:color w:val="808080"/>
+          <w:sz w:val="21"/>
+          <w:szCs w:val="21"/>
+          <w:lang w:eastAsia="es-ES"/>
+        </w:rPr>
+        <w:t>&gt;</w:t>
+      </w:r>
+    </w:p>
+    <w:p>
+      <w:pPr>
+        <w:pStyle w:val="Prrafodelista"/>
+        <w:numPr>
+          <w:ilvl w:val="0"/>
+          <w:numId w:val="38"/>
+        </w:numPr>
+        <w:shd w:val="clear" w:color="auto" w:fill="1E1E1E"/>
+        <w:spacing w:after="0" w:line="285" w:lineRule="atLeast"/>
+        <w:jc w:val="left"/>
+        <w:rPr>
+          <w:rFonts w:ascii="Consolas" w:eastAsia="Times New Roman" w:hAnsi="Consolas" w:cs="Times New Roman"/>
+          <w:noProof w:val="0"/>
+          <w:color w:val="D4D4D4"/>
+          <w:sz w:val="21"/>
+          <w:szCs w:val="21"/>
+          <w:lang w:eastAsia="es-ES"/>
+        </w:rPr>
+      </w:pPr>
+      <w:r>
+        <w:rPr>
+          <w:rFonts w:ascii="Consolas" w:eastAsia="Times New Roman" w:hAnsi="Consolas" w:cs="Times New Roman"/>
+          <w:noProof w:val="0"/>
+          <w:color w:val="D4D4D4"/>
+          <w:sz w:val="21"/>
+          <w:szCs w:val="21"/>
+          <w:lang w:eastAsia="es-ES"/>
+        </w:rPr>
+        <w:t>    </w:t>
+      </w:r>
+      <w:r>
+        <w:rPr>
+          <w:rFonts w:ascii="Consolas" w:eastAsia="Times New Roman" w:hAnsi="Consolas" w:cs="Times New Roman"/>
+          <w:noProof w:val="0"/>
+          <w:color w:val="808080"/>
+          <w:sz w:val="21"/>
+          <w:szCs w:val="21"/>
+          <w:lang w:eastAsia="es-ES"/>
+        </w:rPr>
+        <w:t>&lt;</w:t>
+      </w:r>
+      <w:proofErr w:type="spellStart"/>
+      <w:r>
+        <w:rPr>
+          <w:rFonts w:ascii="Consolas" w:eastAsia="Times New Roman" w:hAnsi="Consolas" w:cs="Times New Roman"/>
+          <w:noProof w:val="0"/>
+          <w:color w:val="569CD6"/>
+          <w:sz w:val="21"/>
+          <w:szCs w:val="21"/>
+          <w:lang w:eastAsia="es-ES"/>
+        </w:rPr>
+        <w:t>artifactId</w:t>
+      </w:r>
+      <w:proofErr w:type="spellEnd"/>
+      <w:r>
+        <w:rPr>
+          <w:rFonts w:ascii="Consolas" w:eastAsia="Times New Roman" w:hAnsi="Consolas" w:cs="Times New Roman"/>
+          <w:noProof w:val="0"/>
+          <w:color w:val="808080"/>
+          <w:sz w:val="21"/>
+          <w:szCs w:val="21"/>
+          <w:lang w:eastAsia="es-ES"/>
+        </w:rPr>
+        <w:t>&gt;</w:t>
+      </w:r>
+      <w:proofErr w:type="spellStart"/>
+      <w:r>
+        <w:rPr>
+          <w:rFonts w:ascii="Consolas" w:eastAsia="Times New Roman" w:hAnsi="Consolas" w:cs="Times New Roman"/>
+          <w:noProof w:val="0"/>
+          <w:color w:val="D4D4D4"/>
+          <w:sz w:val="21"/>
+          <w:szCs w:val="21"/>
+          <w:lang w:eastAsia="es-ES"/>
+        </w:rPr>
+        <w:t>build</w:t>
+      </w:r>
+      <w:proofErr w:type="spellEnd"/>
+      <w:r>
+        <w:rPr>
+          <w:rFonts w:ascii="Consolas" w:eastAsia="Times New Roman" w:hAnsi="Consolas" w:cs="Times New Roman"/>
+          <w:noProof w:val="0"/>
+          <w:color w:val="D4D4D4"/>
+          <w:sz w:val="21"/>
+          <w:szCs w:val="21"/>
+          <w:lang w:eastAsia="es-ES"/>
+        </w:rPr>
+        <w:t>-</w:t>
+      </w:r>
+      <w:proofErr w:type="spellStart"/>
+      <w:r>
+        <w:rPr>
+          <w:rFonts w:ascii="Consolas" w:eastAsia="Times New Roman" w:hAnsi="Consolas" w:cs="Times New Roman"/>
+          <w:noProof w:val="0"/>
+          <w:color w:val="D4D4D4"/>
+          <w:sz w:val="21"/>
+          <w:szCs w:val="21"/>
+          <w:lang w:eastAsia="es-ES"/>
+        </w:rPr>
+        <w:t>helper</w:t>
+      </w:r>
+      <w:proofErr w:type="spellEnd"/>
+      <w:r>
+        <w:rPr>
+          <w:rFonts w:ascii="Consolas" w:eastAsia="Times New Roman" w:hAnsi="Consolas" w:cs="Times New Roman"/>
+          <w:noProof w:val="0"/>
+          <w:color w:val="D4D4D4"/>
+          <w:sz w:val="21"/>
+          <w:szCs w:val="21"/>
+          <w:lang w:eastAsia="es-ES"/>
+        </w:rPr>
+        <w:t>-</w:t>
+      </w:r>
+      <w:proofErr w:type="spellStart"/>
+      <w:r>
+        <w:rPr>
+          <w:rFonts w:ascii="Consolas" w:eastAsia="Times New Roman" w:hAnsi="Consolas" w:cs="Times New Roman"/>
+          <w:noProof w:val="0"/>
+          <w:color w:val="D4D4D4"/>
+          <w:sz w:val="21"/>
+          <w:szCs w:val="21"/>
+          <w:lang w:eastAsia="es-ES"/>
+        </w:rPr>
+        <w:t>maven</w:t>
+      </w:r>
+      <w:proofErr w:type="spellEnd"/>
+      <w:r>
+        <w:rPr>
+          <w:rFonts w:ascii="Consolas" w:eastAsia="Times New Roman" w:hAnsi="Consolas" w:cs="Times New Roman"/>
+          <w:noProof w:val="0"/>
+          <w:color w:val="D4D4D4"/>
+          <w:sz w:val="21"/>
+          <w:szCs w:val="21"/>
+          <w:lang w:eastAsia="es-ES"/>
+        </w:rPr>
+        <w:t>-plugin</w:t>
+      </w:r>
+      <w:r>
+        <w:rPr>
+          <w:rFonts w:ascii="Consolas" w:eastAsia="Times New Roman" w:hAnsi="Consolas" w:cs="Times New Roman"/>
+          <w:noProof w:val="0"/>
+          <w:color w:val="808080"/>
+          <w:sz w:val="21"/>
+          <w:szCs w:val="21"/>
+          <w:lang w:eastAsia="es-ES"/>
+        </w:rPr>
+        <w:t>&lt;/</w:t>
+      </w:r>
+      <w:proofErr w:type="spellStart"/>
+      <w:r>
+        <w:rPr>
+          <w:rFonts w:ascii="Consolas" w:eastAsia="Times New Roman" w:hAnsi="Consolas" w:cs="Times New Roman"/>
+          <w:noProof w:val="0"/>
+          <w:color w:val="569CD6"/>
+          <w:sz w:val="21"/>
+          <w:szCs w:val="21"/>
+          <w:lang w:eastAsia="es-ES"/>
+        </w:rPr>
+        <w:t>artifactId</w:t>
+      </w:r>
+      <w:proofErr w:type="spellEnd"/>
+      <w:r>
+        <w:rPr>
+          <w:rFonts w:ascii="Consolas" w:eastAsia="Times New Roman" w:hAnsi="Consolas" w:cs="Times New Roman"/>
+          <w:noProof w:val="0"/>
+          <w:color w:val="808080"/>
+          <w:sz w:val="21"/>
+          <w:szCs w:val="21"/>
+          <w:lang w:eastAsia="es-ES"/>
+        </w:rPr>
+        <w:t>&gt;</w:t>
+      </w:r>
+    </w:p>
+    <w:p>
+      <w:pPr>
+        <w:pStyle w:val="Prrafodelista"/>
+        <w:numPr>
+          <w:ilvl w:val="0"/>
+          <w:numId w:val="38"/>
+        </w:numPr>
+        <w:shd w:val="clear" w:color="auto" w:fill="1E1E1E"/>
+        <w:spacing w:after="0" w:line="285" w:lineRule="atLeast"/>
+        <w:jc w:val="left"/>
+        <w:rPr>
+          <w:rFonts w:ascii="Consolas" w:eastAsia="Times New Roman" w:hAnsi="Consolas" w:cs="Times New Roman"/>
+          <w:noProof w:val="0"/>
+          <w:color w:val="D4D4D4"/>
+          <w:sz w:val="21"/>
+          <w:szCs w:val="21"/>
+          <w:lang w:eastAsia="es-ES"/>
+        </w:rPr>
+      </w:pPr>
+      <w:r>
+        <w:rPr>
+          <w:rFonts w:ascii="Consolas" w:eastAsia="Times New Roman" w:hAnsi="Consolas" w:cs="Times New Roman"/>
+          <w:noProof w:val="0"/>
+          <w:color w:val="D4D4D4"/>
+          <w:sz w:val="21"/>
+          <w:szCs w:val="21"/>
+          <w:lang w:eastAsia="es-ES"/>
+        </w:rPr>
+        <w:t>    </w:t>
+      </w:r>
+      <w:r>
+        <w:rPr>
+          <w:rFonts w:ascii="Consolas" w:eastAsia="Times New Roman" w:hAnsi="Consolas" w:cs="Times New Roman"/>
+          <w:noProof w:val="0"/>
+          <w:color w:val="808080"/>
+          <w:sz w:val="21"/>
+          <w:szCs w:val="21"/>
+          <w:lang w:eastAsia="es-ES"/>
+        </w:rPr>
+        <w:t>&lt;</w:t>
+      </w:r>
+      <w:proofErr w:type="spellStart"/>
+      <w:r>
+        <w:rPr>
+          <w:rFonts w:ascii="Consolas" w:eastAsia="Times New Roman" w:hAnsi="Consolas" w:cs="Times New Roman"/>
+          <w:noProof w:val="0"/>
+          <w:color w:val="569CD6"/>
+          <w:sz w:val="21"/>
+          <w:szCs w:val="21"/>
+          <w:lang w:eastAsia="es-ES"/>
+        </w:rPr>
+        <w:t>version</w:t>
+      </w:r>
+      <w:proofErr w:type="spellEnd"/>
+      <w:r>
+        <w:rPr>
+          <w:rFonts w:ascii="Consolas" w:eastAsia="Times New Roman" w:hAnsi="Consolas" w:cs="Times New Roman"/>
+          <w:noProof w:val="0"/>
+          <w:color w:val="808080"/>
+          <w:sz w:val="21"/>
+          <w:szCs w:val="21"/>
+          <w:lang w:eastAsia="es-ES"/>
+        </w:rPr>
+        <w:t>&gt;</w:t>
+      </w:r>
+      <w:r>
+        <w:rPr>
+          <w:rFonts w:ascii="Consolas" w:eastAsia="Times New Roman" w:hAnsi="Consolas" w:cs="Times New Roman"/>
+          <w:noProof w:val="0"/>
+          <w:color w:val="D4D4D4"/>
+          <w:sz w:val="21"/>
+          <w:szCs w:val="21"/>
+          <w:lang w:eastAsia="es-ES"/>
+        </w:rPr>
+        <w:t>3.1.0</w:t>
+      </w:r>
+      <w:r>
+        <w:rPr>
+          <w:rFonts w:ascii="Consolas" w:eastAsia="Times New Roman" w:hAnsi="Consolas" w:cs="Times New Roman"/>
+          <w:noProof w:val="0"/>
+          <w:color w:val="808080"/>
+          <w:sz w:val="21"/>
+          <w:szCs w:val="21"/>
+          <w:lang w:eastAsia="es-ES"/>
+        </w:rPr>
+        <w:t>&lt;/</w:t>
+      </w:r>
+      <w:proofErr w:type="spellStart"/>
+      <w:r>
+        <w:rPr>
+          <w:rFonts w:ascii="Consolas" w:eastAsia="Times New Roman" w:hAnsi="Consolas" w:cs="Times New Roman"/>
+          <w:noProof w:val="0"/>
+          <w:color w:val="569CD6"/>
+          <w:sz w:val="21"/>
+          <w:szCs w:val="21"/>
+          <w:lang w:eastAsia="es-ES"/>
+        </w:rPr>
+        <w:t>version</w:t>
+      </w:r>
+      <w:proofErr w:type="spellEnd"/>
+      <w:r>
+        <w:rPr>
+          <w:rFonts w:ascii="Consolas" w:eastAsia="Times New Roman" w:hAnsi="Consolas" w:cs="Times New Roman"/>
+          <w:noProof w:val="0"/>
+          <w:color w:val="808080"/>
+          <w:sz w:val="21"/>
+          <w:szCs w:val="21"/>
+          <w:lang w:eastAsia="es-ES"/>
+        </w:rPr>
+        <w:t>&gt;</w:t>
+      </w:r>
+    </w:p>
+    <w:p>
+      <w:pPr>
+        <w:pStyle w:val="Prrafodelista"/>
+        <w:numPr>
+          <w:ilvl w:val="0"/>
+          <w:numId w:val="38"/>
+        </w:numPr>
+        <w:shd w:val="clear" w:color="auto" w:fill="1E1E1E"/>
+        <w:spacing w:after="0" w:line="285" w:lineRule="atLeast"/>
+        <w:jc w:val="left"/>
+        <w:rPr>
+          <w:rFonts w:ascii="Consolas" w:eastAsia="Times New Roman" w:hAnsi="Consolas" w:cs="Times New Roman"/>
+          <w:noProof w:val="0"/>
+          <w:color w:val="D4D4D4"/>
+          <w:sz w:val="21"/>
+          <w:szCs w:val="21"/>
+          <w:lang w:eastAsia="es-ES"/>
+        </w:rPr>
+      </w:pPr>
+      <w:r>
+        <w:rPr>
+          <w:rFonts w:ascii="Consolas" w:eastAsia="Times New Roman" w:hAnsi="Consolas" w:cs="Times New Roman"/>
+          <w:noProof w:val="0"/>
+          <w:color w:val="D4D4D4"/>
+          <w:sz w:val="21"/>
+          <w:szCs w:val="21"/>
+          <w:lang w:eastAsia="es-ES"/>
+        </w:rPr>
+        <w:t>    </w:t>
+      </w:r>
+      <w:r>
+        <w:rPr>
+          <w:rFonts w:ascii="Consolas" w:eastAsia="Times New Roman" w:hAnsi="Consolas" w:cs="Times New Roman"/>
+          <w:noProof w:val="0"/>
+          <w:color w:val="808080"/>
+          <w:sz w:val="21"/>
+          <w:szCs w:val="21"/>
+          <w:lang w:eastAsia="es-ES"/>
+        </w:rPr>
+        <w:t>&lt;</w:t>
+      </w:r>
+      <w:proofErr w:type="spellStart"/>
+      <w:r>
+        <w:rPr>
+          <w:rFonts w:ascii="Consolas" w:eastAsia="Times New Roman" w:hAnsi="Consolas" w:cs="Times New Roman"/>
+          <w:noProof w:val="0"/>
+          <w:color w:val="569CD6"/>
+          <w:sz w:val="21"/>
+          <w:szCs w:val="21"/>
+          <w:lang w:eastAsia="es-ES"/>
+        </w:rPr>
+        <w:t>executions</w:t>
+      </w:r>
+      <w:proofErr w:type="spellEnd"/>
+      <w:r>
+        <w:rPr>
+          <w:rFonts w:ascii="Consolas" w:eastAsia="Times New Roman" w:hAnsi="Consolas" w:cs="Times New Roman"/>
+          <w:noProof w:val="0"/>
+          <w:color w:val="808080"/>
+          <w:sz w:val="21"/>
+          <w:szCs w:val="21"/>
+          <w:lang w:eastAsia="es-ES"/>
+        </w:rPr>
+        <w:t>&gt;</w:t>
+      </w:r>
+    </w:p>
+    <w:p>
+      <w:pPr>
+        <w:pStyle w:val="Prrafodelista"/>
+        <w:numPr>
+          <w:ilvl w:val="0"/>
+          <w:numId w:val="38"/>
+        </w:numPr>
+        <w:shd w:val="clear" w:color="auto" w:fill="1E1E1E"/>
+        <w:spacing w:after="0" w:line="285" w:lineRule="atLeast"/>
+        <w:jc w:val="left"/>
+        <w:rPr>
+          <w:rFonts w:ascii="Consolas" w:eastAsia="Times New Roman" w:hAnsi="Consolas" w:cs="Times New Roman"/>
+          <w:noProof w:val="0"/>
+          <w:color w:val="D4D4D4"/>
+          <w:sz w:val="21"/>
+          <w:szCs w:val="21"/>
+          <w:lang w:eastAsia="es-ES"/>
+        </w:rPr>
+      </w:pPr>
+      <w:r>
+        <w:rPr>
+          <w:rFonts w:ascii="Consolas" w:eastAsia="Times New Roman" w:hAnsi="Consolas" w:cs="Times New Roman"/>
+          <w:noProof w:val="0"/>
+          <w:color w:val="D4D4D4"/>
+          <w:sz w:val="21"/>
+          <w:szCs w:val="21"/>
+          <w:lang w:eastAsia="es-ES"/>
+        </w:rPr>
+        <w:t>        </w:t>
+      </w:r>
+      <w:r>
+        <w:rPr>
+          <w:rFonts w:ascii="Consolas" w:eastAsia="Times New Roman" w:hAnsi="Consolas" w:cs="Times New Roman"/>
+          <w:noProof w:val="0"/>
+          <w:color w:val="808080"/>
+          <w:sz w:val="21"/>
+          <w:szCs w:val="21"/>
+          <w:lang w:eastAsia="es-ES"/>
+        </w:rPr>
+        <w:t>&lt;</w:t>
+      </w:r>
+      <w:proofErr w:type="spellStart"/>
+      <w:r>
+        <w:rPr>
+          <w:rFonts w:ascii="Consolas" w:eastAsia="Times New Roman" w:hAnsi="Consolas" w:cs="Times New Roman"/>
+          <w:noProof w:val="0"/>
+          <w:color w:val="569CD6"/>
+          <w:sz w:val="21"/>
+          <w:szCs w:val="21"/>
+          <w:lang w:eastAsia="es-ES"/>
+        </w:rPr>
+        <w:t>execution</w:t>
+      </w:r>
+      <w:proofErr w:type="spellEnd"/>
+      <w:r>
+        <w:rPr>
+          <w:rFonts w:ascii="Consolas" w:eastAsia="Times New Roman" w:hAnsi="Consolas" w:cs="Times New Roman"/>
+          <w:noProof w:val="0"/>
+          <w:color w:val="808080"/>
+          <w:sz w:val="21"/>
+          <w:szCs w:val="21"/>
+          <w:lang w:eastAsia="es-ES"/>
+        </w:rPr>
+        <w:t>&gt;</w:t>
+      </w:r>
+    </w:p>
+    <w:p>
+      <w:pPr>
+        <w:pStyle w:val="Prrafodelista"/>
+        <w:numPr>
+          <w:ilvl w:val="0"/>
+          <w:numId w:val="38"/>
+        </w:numPr>
+        <w:shd w:val="clear" w:color="auto" w:fill="1E1E1E"/>
+        <w:spacing w:after="0" w:line="285" w:lineRule="atLeast"/>
+        <w:jc w:val="left"/>
+        <w:rPr>
+          <w:rFonts w:ascii="Consolas" w:eastAsia="Times New Roman" w:hAnsi="Consolas" w:cs="Times New Roman"/>
+          <w:noProof w:val="0"/>
+          <w:color w:val="D4D4D4"/>
+          <w:sz w:val="21"/>
+          <w:szCs w:val="21"/>
+          <w:lang w:eastAsia="es-ES"/>
+        </w:rPr>
+      </w:pPr>
+      <w:r>
+        <w:rPr>
+          <w:rFonts w:ascii="Consolas" w:eastAsia="Times New Roman" w:hAnsi="Consolas" w:cs="Times New Roman"/>
+          <w:noProof w:val="0"/>
+          <w:color w:val="D4D4D4"/>
+          <w:sz w:val="21"/>
+          <w:szCs w:val="21"/>
+          <w:lang w:eastAsia="es-ES"/>
+        </w:rPr>
+        <w:t>            </w:t>
+      </w:r>
+      <w:r>
+        <w:rPr>
+          <w:rFonts w:ascii="Consolas" w:eastAsia="Times New Roman" w:hAnsi="Consolas" w:cs="Times New Roman"/>
+          <w:noProof w:val="0"/>
+          <w:color w:val="808080"/>
+          <w:sz w:val="21"/>
+          <w:szCs w:val="21"/>
+          <w:lang w:eastAsia="es-ES"/>
+        </w:rPr>
+        <w:t>&lt;</w:t>
+      </w:r>
+      <w:proofErr w:type="spellStart"/>
+      <w:r>
+        <w:rPr>
+          <w:rFonts w:ascii="Consolas" w:eastAsia="Times New Roman" w:hAnsi="Consolas" w:cs="Times New Roman"/>
+          <w:noProof w:val="0"/>
+          <w:color w:val="569CD6"/>
+          <w:sz w:val="21"/>
+          <w:szCs w:val="21"/>
+          <w:lang w:eastAsia="es-ES"/>
+        </w:rPr>
+        <w:t>phase</w:t>
+      </w:r>
+      <w:proofErr w:type="spellEnd"/>
+      <w:r>
+        <w:rPr>
+          <w:rFonts w:ascii="Consolas" w:eastAsia="Times New Roman" w:hAnsi="Consolas" w:cs="Times New Roman"/>
+          <w:noProof w:val="0"/>
+          <w:color w:val="808080"/>
+          <w:sz w:val="21"/>
+          <w:szCs w:val="21"/>
+          <w:lang w:eastAsia="es-ES"/>
+        </w:rPr>
+        <w:t>&gt;</w:t>
+      </w:r>
+      <w:proofErr w:type="spellStart"/>
+      <w:r>
+        <w:rPr>
+          <w:rFonts w:ascii="Consolas" w:eastAsia="Times New Roman" w:hAnsi="Consolas" w:cs="Times New Roman"/>
+          <w:noProof w:val="0"/>
+          <w:color w:val="D4D4D4"/>
+          <w:sz w:val="21"/>
+          <w:szCs w:val="21"/>
+          <w:lang w:eastAsia="es-ES"/>
+        </w:rPr>
+        <w:t>generate-sources</w:t>
+      </w:r>
+      <w:proofErr w:type="spellEnd"/>
+      <w:r>
+        <w:rPr>
+          <w:rFonts w:ascii="Consolas" w:eastAsia="Times New Roman" w:hAnsi="Consolas" w:cs="Times New Roman"/>
+          <w:noProof w:val="0"/>
+          <w:color w:val="808080"/>
+          <w:sz w:val="21"/>
+          <w:szCs w:val="21"/>
+          <w:lang w:eastAsia="es-ES"/>
+        </w:rPr>
+        <w:t>&lt;/</w:t>
+      </w:r>
+      <w:proofErr w:type="spellStart"/>
+      <w:r>
+        <w:rPr>
+          <w:rFonts w:ascii="Consolas" w:eastAsia="Times New Roman" w:hAnsi="Consolas" w:cs="Times New Roman"/>
+          <w:noProof w:val="0"/>
+          <w:color w:val="569CD6"/>
+          <w:sz w:val="21"/>
+          <w:szCs w:val="21"/>
+          <w:lang w:eastAsia="es-ES"/>
+        </w:rPr>
+        <w:t>phase</w:t>
+      </w:r>
+      <w:proofErr w:type="spellEnd"/>
+      <w:r>
+        <w:rPr>
+          <w:rFonts w:ascii="Consolas" w:eastAsia="Times New Roman" w:hAnsi="Consolas" w:cs="Times New Roman"/>
+          <w:noProof w:val="0"/>
+          <w:color w:val="808080"/>
+          <w:sz w:val="21"/>
+          <w:szCs w:val="21"/>
+          <w:lang w:eastAsia="es-ES"/>
+        </w:rPr>
+        <w:t>&gt;</w:t>
+      </w:r>
+    </w:p>
+    <w:p>
+      <w:pPr>
+        <w:pStyle w:val="Prrafodelista"/>
+        <w:numPr>
+          <w:ilvl w:val="0"/>
+          <w:numId w:val="38"/>
+        </w:numPr>
+        <w:shd w:val="clear" w:color="auto" w:fill="1E1E1E"/>
+        <w:spacing w:after="0" w:line="285" w:lineRule="atLeast"/>
+        <w:jc w:val="left"/>
+        <w:rPr>
+          <w:rFonts w:ascii="Consolas" w:eastAsia="Times New Roman" w:hAnsi="Consolas" w:cs="Times New Roman"/>
+          <w:noProof w:val="0"/>
+          <w:color w:val="D4D4D4"/>
+          <w:sz w:val="21"/>
+          <w:szCs w:val="21"/>
+          <w:lang w:eastAsia="es-ES"/>
+        </w:rPr>
+      </w:pPr>
+      <w:r>
+        <w:rPr>
+          <w:rFonts w:ascii="Consolas" w:eastAsia="Times New Roman" w:hAnsi="Consolas" w:cs="Times New Roman"/>
+          <w:noProof w:val="0"/>
+          <w:color w:val="D4D4D4"/>
+          <w:sz w:val="21"/>
+          <w:szCs w:val="21"/>
+          <w:lang w:eastAsia="es-ES"/>
+        </w:rPr>
+        <w:t>            </w:t>
+      </w:r>
+      <w:r>
+        <w:rPr>
+          <w:rFonts w:ascii="Consolas" w:eastAsia="Times New Roman" w:hAnsi="Consolas" w:cs="Times New Roman"/>
+          <w:noProof w:val="0"/>
+          <w:color w:val="808080"/>
+          <w:sz w:val="21"/>
+          <w:szCs w:val="21"/>
+          <w:lang w:eastAsia="es-ES"/>
+        </w:rPr>
+        <w:t>&lt;</w:t>
+      </w:r>
+      <w:proofErr w:type="spellStart"/>
+      <w:r>
+        <w:rPr>
+          <w:rFonts w:ascii="Consolas" w:eastAsia="Times New Roman" w:hAnsi="Consolas" w:cs="Times New Roman"/>
+          <w:noProof w:val="0"/>
+          <w:color w:val="569CD6"/>
+          <w:sz w:val="21"/>
+          <w:szCs w:val="21"/>
+          <w:lang w:eastAsia="es-ES"/>
+        </w:rPr>
+        <w:t>goals</w:t>
+      </w:r>
+      <w:proofErr w:type="spellEnd"/>
+      <w:r>
+        <w:rPr>
+          <w:rFonts w:ascii="Consolas" w:eastAsia="Times New Roman" w:hAnsi="Consolas" w:cs="Times New Roman"/>
+          <w:noProof w:val="0"/>
+          <w:color w:val="808080"/>
+          <w:sz w:val="21"/>
+          <w:szCs w:val="21"/>
+          <w:lang w:eastAsia="es-ES"/>
+        </w:rPr>
+        <w:t>&gt;</w:t>
+      </w:r>
+    </w:p>
+    <w:p>
+      <w:pPr>
+        <w:pStyle w:val="Prrafodelista"/>
+        <w:numPr>
+          <w:ilvl w:val="0"/>
+          <w:numId w:val="38"/>
+        </w:numPr>
+        <w:shd w:val="clear" w:color="auto" w:fill="1E1E1E"/>
+        <w:spacing w:after="0" w:line="285" w:lineRule="atLeast"/>
+        <w:jc w:val="left"/>
+        <w:rPr>
+          <w:rFonts w:ascii="Consolas" w:eastAsia="Times New Roman" w:hAnsi="Consolas" w:cs="Times New Roman"/>
+          <w:noProof w:val="0"/>
+          <w:color w:val="D4D4D4"/>
+          <w:sz w:val="21"/>
+          <w:szCs w:val="21"/>
+          <w:lang w:eastAsia="es-ES"/>
+        </w:rPr>
+      </w:pPr>
+      <w:r>
+        <w:rPr>
+          <w:rFonts w:ascii="Consolas" w:eastAsia="Times New Roman" w:hAnsi="Consolas" w:cs="Times New Roman"/>
+          <w:noProof w:val="0"/>
+          <w:color w:val="D4D4D4"/>
+          <w:sz w:val="21"/>
+          <w:szCs w:val="21"/>
+          <w:lang w:eastAsia="es-ES"/>
+        </w:rPr>
+        <w:t>                </w:t>
+      </w:r>
+      <w:r>
+        <w:rPr>
+          <w:rFonts w:ascii="Consolas" w:eastAsia="Times New Roman" w:hAnsi="Consolas" w:cs="Times New Roman"/>
+          <w:noProof w:val="0"/>
+          <w:color w:val="808080"/>
+          <w:sz w:val="21"/>
+          <w:szCs w:val="21"/>
+          <w:lang w:eastAsia="es-ES"/>
+        </w:rPr>
+        <w:t>&lt;</w:t>
+      </w:r>
+      <w:proofErr w:type="spellStart"/>
+      <w:r>
+        <w:rPr>
+          <w:rFonts w:ascii="Consolas" w:eastAsia="Times New Roman" w:hAnsi="Consolas" w:cs="Times New Roman"/>
+          <w:noProof w:val="0"/>
+          <w:color w:val="569CD6"/>
+          <w:sz w:val="21"/>
+          <w:szCs w:val="21"/>
+          <w:lang w:eastAsia="es-ES"/>
+        </w:rPr>
+        <w:t>goal</w:t>
+      </w:r>
+      <w:proofErr w:type="spellEnd"/>
+      <w:r>
+        <w:rPr>
+          <w:rFonts w:ascii="Consolas" w:eastAsia="Times New Roman" w:hAnsi="Consolas" w:cs="Times New Roman"/>
+          <w:noProof w:val="0"/>
+          <w:color w:val="808080"/>
+          <w:sz w:val="21"/>
+          <w:szCs w:val="21"/>
+          <w:lang w:eastAsia="es-ES"/>
+        </w:rPr>
+        <w:t>&gt;</w:t>
+      </w:r>
+      <w:proofErr w:type="spellStart"/>
+      <w:r>
+        <w:rPr>
+          <w:rFonts w:ascii="Consolas" w:eastAsia="Times New Roman" w:hAnsi="Consolas" w:cs="Times New Roman"/>
+          <w:noProof w:val="0"/>
+          <w:color w:val="D4D4D4"/>
+          <w:sz w:val="21"/>
+          <w:szCs w:val="21"/>
+          <w:lang w:eastAsia="es-ES"/>
+        </w:rPr>
+        <w:t>add-source</w:t>
+      </w:r>
+      <w:proofErr w:type="spellEnd"/>
+      <w:r>
+        <w:rPr>
+          <w:rFonts w:ascii="Consolas" w:eastAsia="Times New Roman" w:hAnsi="Consolas" w:cs="Times New Roman"/>
+          <w:noProof w:val="0"/>
+          <w:color w:val="808080"/>
+          <w:sz w:val="21"/>
+          <w:szCs w:val="21"/>
+          <w:lang w:eastAsia="es-ES"/>
+        </w:rPr>
+        <w:t>&lt;/</w:t>
+      </w:r>
+      <w:proofErr w:type="spellStart"/>
+      <w:r>
+        <w:rPr>
+          <w:rFonts w:ascii="Consolas" w:eastAsia="Times New Roman" w:hAnsi="Consolas" w:cs="Times New Roman"/>
+          <w:noProof w:val="0"/>
+          <w:color w:val="569CD6"/>
+          <w:sz w:val="21"/>
+          <w:szCs w:val="21"/>
+          <w:lang w:eastAsia="es-ES"/>
+        </w:rPr>
+        <w:t>goal</w:t>
+      </w:r>
+      <w:proofErr w:type="spellEnd"/>
+      <w:r>
+        <w:rPr>
+          <w:rFonts w:ascii="Consolas" w:eastAsia="Times New Roman" w:hAnsi="Consolas" w:cs="Times New Roman"/>
+          <w:noProof w:val="0"/>
+          <w:color w:val="808080"/>
+          <w:sz w:val="21"/>
+          <w:szCs w:val="21"/>
+          <w:lang w:eastAsia="es-ES"/>
+        </w:rPr>
+        <w:t>&gt;</w:t>
+      </w:r>
+    </w:p>
+    <w:p>
+      <w:pPr>
+        <w:pStyle w:val="Prrafodelista"/>
+        <w:numPr>
+          <w:ilvl w:val="0"/>
+          <w:numId w:val="38"/>
+        </w:numPr>
+        <w:shd w:val="clear" w:color="auto" w:fill="1E1E1E"/>
+        <w:spacing w:after="0" w:line="285" w:lineRule="atLeast"/>
+        <w:jc w:val="left"/>
+        <w:rPr>
+          <w:rFonts w:ascii="Consolas" w:eastAsia="Times New Roman" w:hAnsi="Consolas" w:cs="Times New Roman"/>
+          <w:noProof w:val="0"/>
+          <w:color w:val="D4D4D4"/>
+          <w:sz w:val="21"/>
+          <w:szCs w:val="21"/>
+          <w:lang w:eastAsia="es-ES"/>
+        </w:rPr>
+      </w:pPr>
+      <w:r>
+        <w:rPr>
+          <w:rFonts w:ascii="Consolas" w:eastAsia="Times New Roman" w:hAnsi="Consolas" w:cs="Times New Roman"/>
+          <w:noProof w:val="0"/>
+          <w:color w:val="D4D4D4"/>
+          <w:sz w:val="21"/>
+          <w:szCs w:val="21"/>
+          <w:lang w:eastAsia="es-ES"/>
+        </w:rPr>
+        <w:t>            </w:t>
+      </w:r>
+      <w:r>
+        <w:rPr>
+          <w:rFonts w:ascii="Consolas" w:eastAsia="Times New Roman" w:hAnsi="Consolas" w:cs="Times New Roman"/>
+          <w:noProof w:val="0"/>
+          <w:color w:val="808080"/>
+          <w:sz w:val="21"/>
+          <w:szCs w:val="21"/>
+          <w:lang w:eastAsia="es-ES"/>
+        </w:rPr>
+        <w:t>&lt;/</w:t>
+      </w:r>
+      <w:proofErr w:type="spellStart"/>
+      <w:r>
+        <w:rPr>
+          <w:rFonts w:ascii="Consolas" w:eastAsia="Times New Roman" w:hAnsi="Consolas" w:cs="Times New Roman"/>
+          <w:noProof w:val="0"/>
+          <w:color w:val="569CD6"/>
+          <w:sz w:val="21"/>
+          <w:szCs w:val="21"/>
+          <w:lang w:eastAsia="es-ES"/>
+        </w:rPr>
+        <w:t>goals</w:t>
+      </w:r>
+      <w:proofErr w:type="spellEnd"/>
+      <w:r>
+        <w:rPr>
+          <w:rFonts w:ascii="Consolas" w:eastAsia="Times New Roman" w:hAnsi="Consolas" w:cs="Times New Roman"/>
+          <w:noProof w:val="0"/>
+          <w:color w:val="808080"/>
+          <w:sz w:val="21"/>
+          <w:szCs w:val="21"/>
+          <w:lang w:eastAsia="es-ES"/>
+        </w:rPr>
+        <w:t>&gt;</w:t>
+      </w:r>
+    </w:p>
+    <w:p>
+      <w:pPr>
+        <w:pStyle w:val="Prrafodelista"/>
+        <w:numPr>
+          <w:ilvl w:val="0"/>
+          <w:numId w:val="38"/>
+        </w:numPr>
+        <w:shd w:val="clear" w:color="auto" w:fill="1E1E1E"/>
+        <w:spacing w:after="0" w:line="285" w:lineRule="atLeast"/>
+        <w:jc w:val="left"/>
+        <w:rPr>
+          <w:rFonts w:ascii="Consolas" w:eastAsia="Times New Roman" w:hAnsi="Consolas" w:cs="Times New Roman"/>
+          <w:noProof w:val="0"/>
+          <w:color w:val="D4D4D4"/>
+          <w:sz w:val="21"/>
+          <w:szCs w:val="21"/>
+          <w:lang w:eastAsia="es-ES"/>
+        </w:rPr>
+      </w:pPr>
+      <w:r>
+        <w:rPr>
+          <w:rFonts w:ascii="Consolas" w:eastAsia="Times New Roman" w:hAnsi="Consolas" w:cs="Times New Roman"/>
+          <w:noProof w:val="0"/>
+          <w:color w:val="D4D4D4"/>
+          <w:sz w:val="21"/>
+          <w:szCs w:val="21"/>
+          <w:lang w:eastAsia="es-ES"/>
+        </w:rPr>
+        <w:t>            </w:t>
+      </w:r>
+      <w:r>
+        <w:rPr>
+          <w:rFonts w:ascii="Consolas" w:eastAsia="Times New Roman" w:hAnsi="Consolas" w:cs="Times New Roman"/>
+          <w:noProof w:val="0"/>
+          <w:color w:val="808080"/>
+          <w:sz w:val="21"/>
+          <w:szCs w:val="21"/>
+          <w:lang w:eastAsia="es-ES"/>
+        </w:rPr>
+        <w:t>&lt;</w:t>
+      </w:r>
+      <w:proofErr w:type="spellStart"/>
+      <w:r>
+        <w:rPr>
+          <w:rFonts w:ascii="Consolas" w:eastAsia="Times New Roman" w:hAnsi="Consolas" w:cs="Times New Roman"/>
+          <w:noProof w:val="0"/>
+          <w:color w:val="569CD6"/>
+          <w:sz w:val="21"/>
+          <w:szCs w:val="21"/>
+          <w:lang w:eastAsia="es-ES"/>
+        </w:rPr>
+        <w:t>configuration</w:t>
+      </w:r>
+      <w:proofErr w:type="spellEnd"/>
+      <w:r>
+        <w:rPr>
+          <w:rFonts w:ascii="Consolas" w:eastAsia="Times New Roman" w:hAnsi="Consolas" w:cs="Times New Roman"/>
+          <w:noProof w:val="0"/>
+          <w:color w:val="808080"/>
+          <w:sz w:val="21"/>
+          <w:szCs w:val="21"/>
+          <w:lang w:eastAsia="es-ES"/>
+        </w:rPr>
+        <w:t>&gt;</w:t>
+      </w:r>
+    </w:p>
+    <w:p>
+      <w:pPr>
+        <w:pStyle w:val="Prrafodelista"/>
+        <w:numPr>
+          <w:ilvl w:val="0"/>
+          <w:numId w:val="38"/>
+        </w:numPr>
+        <w:shd w:val="clear" w:color="auto" w:fill="1E1E1E"/>
+        <w:spacing w:after="0" w:line="285" w:lineRule="atLeast"/>
+        <w:jc w:val="left"/>
+        <w:rPr>
+          <w:rFonts w:ascii="Consolas" w:eastAsia="Times New Roman" w:hAnsi="Consolas" w:cs="Times New Roman"/>
+          <w:noProof w:val="0"/>
+          <w:color w:val="D4D4D4"/>
+          <w:sz w:val="21"/>
+          <w:szCs w:val="21"/>
+          <w:lang w:eastAsia="es-ES"/>
+        </w:rPr>
+      </w:pPr>
+      <w:r>
+        <w:rPr>
+          <w:rFonts w:ascii="Consolas" w:eastAsia="Times New Roman" w:hAnsi="Consolas" w:cs="Times New Roman"/>
+          <w:noProof w:val="0"/>
+          <w:color w:val="D4D4D4"/>
+          <w:sz w:val="21"/>
+          <w:szCs w:val="21"/>
+          <w:lang w:eastAsia="es-ES"/>
+        </w:rPr>
+        <w:t>                </w:t>
+      </w:r>
+      <w:r>
+        <w:rPr>
+          <w:rFonts w:ascii="Consolas" w:eastAsia="Times New Roman" w:hAnsi="Consolas" w:cs="Times New Roman"/>
+          <w:noProof w:val="0"/>
+          <w:color w:val="808080"/>
+          <w:sz w:val="21"/>
+          <w:szCs w:val="21"/>
+          <w:lang w:eastAsia="es-ES"/>
+        </w:rPr>
+        <w:t>&lt;</w:t>
+      </w:r>
+      <w:proofErr w:type="spellStart"/>
+      <w:r>
+        <w:rPr>
+          <w:rFonts w:ascii="Consolas" w:eastAsia="Times New Roman" w:hAnsi="Consolas" w:cs="Times New Roman"/>
+          <w:noProof w:val="0"/>
+          <w:color w:val="569CD6"/>
+          <w:sz w:val="21"/>
+          <w:szCs w:val="21"/>
+          <w:lang w:eastAsia="es-ES"/>
+        </w:rPr>
+        <w:t>sources</w:t>
+      </w:r>
+      <w:proofErr w:type="spellEnd"/>
+      <w:r>
+        <w:rPr>
+          <w:rFonts w:ascii="Consolas" w:eastAsia="Times New Roman" w:hAnsi="Consolas" w:cs="Times New Roman"/>
+          <w:noProof w:val="0"/>
+          <w:color w:val="808080"/>
+          <w:sz w:val="21"/>
+          <w:szCs w:val="21"/>
+          <w:lang w:eastAsia="es-ES"/>
+        </w:rPr>
+        <w:t>&gt;</w:t>
+      </w:r>
+      <w:proofErr w:type="spellStart"/>
+      <w:r>
+        <w:rPr>
+          <w:rFonts w:ascii="Consolas" w:eastAsia="Times New Roman" w:hAnsi="Consolas" w:cs="Times New Roman"/>
+          <w:noProof w:val="0"/>
+          <w:color w:val="D4D4D4"/>
+          <w:sz w:val="21"/>
+          <w:szCs w:val="21"/>
+          <w:lang w:eastAsia="es-ES"/>
+        </w:rPr>
+        <w:t>src</w:t>
+      </w:r>
+      <w:proofErr w:type="spellEnd"/>
+      <w:r>
+        <w:rPr>
+          <w:rFonts w:ascii="Consolas" w:eastAsia="Times New Roman" w:hAnsi="Consolas" w:cs="Times New Roman"/>
+          <w:noProof w:val="0"/>
+          <w:color w:val="D4D4D4"/>
+          <w:sz w:val="21"/>
+          <w:szCs w:val="21"/>
+          <w:lang w:eastAsia="es-ES"/>
+        </w:rPr>
+        <w:t>/</w:t>
+      </w:r>
+      <w:proofErr w:type="spellStart"/>
+      <w:r>
+        <w:rPr>
+          <w:rFonts w:ascii="Consolas" w:eastAsia="Times New Roman" w:hAnsi="Consolas" w:cs="Times New Roman"/>
+          <w:noProof w:val="0"/>
+          <w:color w:val="D4D4D4"/>
+          <w:sz w:val="21"/>
+          <w:szCs w:val="21"/>
+          <w:lang w:eastAsia="es-ES"/>
+        </w:rPr>
+        <w:t>main</w:t>
+      </w:r>
+      <w:proofErr w:type="spellEnd"/>
+      <w:r>
+        <w:rPr>
+          <w:rFonts w:ascii="Consolas" w:eastAsia="Times New Roman" w:hAnsi="Consolas" w:cs="Times New Roman"/>
+          <w:noProof w:val="0"/>
+          <w:color w:val="D4D4D4"/>
+          <w:sz w:val="21"/>
+          <w:szCs w:val="21"/>
+          <w:lang w:eastAsia="es-ES"/>
+        </w:rPr>
+        <w:t>/gen</w:t>
+      </w:r>
+      <w:r>
+        <w:rPr>
+          <w:rFonts w:ascii="Consolas" w:eastAsia="Times New Roman" w:hAnsi="Consolas" w:cs="Times New Roman"/>
+          <w:noProof w:val="0"/>
+          <w:color w:val="808080"/>
+          <w:sz w:val="21"/>
+          <w:szCs w:val="21"/>
+          <w:lang w:eastAsia="es-ES"/>
+        </w:rPr>
+        <w:t>&lt;/</w:t>
+      </w:r>
+      <w:proofErr w:type="spellStart"/>
+      <w:r>
+        <w:rPr>
+          <w:rFonts w:ascii="Consolas" w:eastAsia="Times New Roman" w:hAnsi="Consolas" w:cs="Times New Roman"/>
+          <w:noProof w:val="0"/>
+          <w:color w:val="569CD6"/>
+          <w:sz w:val="21"/>
+          <w:szCs w:val="21"/>
+          <w:lang w:eastAsia="es-ES"/>
+        </w:rPr>
+        <w:t>sources</w:t>
+      </w:r>
+      <w:proofErr w:type="spellEnd"/>
+      <w:r>
+        <w:rPr>
+          <w:rFonts w:ascii="Consolas" w:eastAsia="Times New Roman" w:hAnsi="Consolas" w:cs="Times New Roman"/>
+          <w:noProof w:val="0"/>
+          <w:color w:val="808080"/>
+          <w:sz w:val="21"/>
+          <w:szCs w:val="21"/>
+          <w:lang w:eastAsia="es-ES"/>
+        </w:rPr>
+        <w:t>&gt;</w:t>
+      </w:r>
+    </w:p>
+    <w:p>
+      <w:pPr>
+        <w:pStyle w:val="Prrafodelista"/>
+        <w:numPr>
+          <w:ilvl w:val="0"/>
+          <w:numId w:val="38"/>
+        </w:numPr>
+        <w:shd w:val="clear" w:color="auto" w:fill="1E1E1E"/>
+        <w:spacing w:after="0" w:line="285" w:lineRule="atLeast"/>
+        <w:jc w:val="left"/>
+        <w:rPr>
+          <w:rFonts w:ascii="Consolas" w:eastAsia="Times New Roman" w:hAnsi="Consolas" w:cs="Times New Roman"/>
+          <w:noProof w:val="0"/>
+          <w:color w:val="D4D4D4"/>
+          <w:sz w:val="21"/>
+          <w:szCs w:val="21"/>
+          <w:lang w:eastAsia="es-ES"/>
+        </w:rPr>
+      </w:pPr>
+      <w:r>
+        <w:rPr>
+          <w:rFonts w:ascii="Consolas" w:eastAsia="Times New Roman" w:hAnsi="Consolas" w:cs="Times New Roman"/>
+          <w:noProof w:val="0"/>
+          <w:color w:val="D4D4D4"/>
+          <w:sz w:val="21"/>
+          <w:szCs w:val="21"/>
+          <w:lang w:eastAsia="es-ES"/>
+        </w:rPr>
+        <w:t>            </w:t>
+      </w:r>
+      <w:r>
+        <w:rPr>
+          <w:rFonts w:ascii="Consolas" w:eastAsia="Times New Roman" w:hAnsi="Consolas" w:cs="Times New Roman"/>
+          <w:noProof w:val="0"/>
+          <w:color w:val="808080"/>
+          <w:sz w:val="21"/>
+          <w:szCs w:val="21"/>
+          <w:lang w:eastAsia="es-ES"/>
+        </w:rPr>
+        <w:t>&lt;/</w:t>
+      </w:r>
+      <w:proofErr w:type="spellStart"/>
+      <w:r>
+        <w:rPr>
+          <w:rFonts w:ascii="Consolas" w:eastAsia="Times New Roman" w:hAnsi="Consolas" w:cs="Times New Roman"/>
+          <w:noProof w:val="0"/>
+          <w:color w:val="569CD6"/>
+          <w:sz w:val="21"/>
+          <w:szCs w:val="21"/>
+          <w:lang w:eastAsia="es-ES"/>
+        </w:rPr>
+        <w:t>configuration</w:t>
+      </w:r>
+      <w:proofErr w:type="spellEnd"/>
+      <w:r>
+        <w:rPr>
+          <w:rFonts w:ascii="Consolas" w:eastAsia="Times New Roman" w:hAnsi="Consolas" w:cs="Times New Roman"/>
+          <w:noProof w:val="0"/>
+          <w:color w:val="808080"/>
+          <w:sz w:val="21"/>
+          <w:szCs w:val="21"/>
+          <w:lang w:eastAsia="es-ES"/>
+        </w:rPr>
+        <w:t>&gt;</w:t>
+      </w:r>
+    </w:p>
+    <w:p>
+      <w:pPr>
+        <w:pStyle w:val="Prrafodelista"/>
+        <w:numPr>
+          <w:ilvl w:val="0"/>
+          <w:numId w:val="38"/>
+        </w:numPr>
+        <w:shd w:val="clear" w:color="auto" w:fill="1E1E1E"/>
+        <w:spacing w:after="0" w:line="285" w:lineRule="atLeast"/>
+        <w:jc w:val="left"/>
+        <w:rPr>
+          <w:rFonts w:ascii="Consolas" w:eastAsia="Times New Roman" w:hAnsi="Consolas" w:cs="Times New Roman"/>
+          <w:noProof w:val="0"/>
+          <w:color w:val="D4D4D4"/>
+          <w:sz w:val="21"/>
+          <w:szCs w:val="21"/>
+          <w:lang w:eastAsia="es-ES"/>
+        </w:rPr>
+      </w:pPr>
+      <w:r>
+        <w:rPr>
+          <w:rFonts w:ascii="Consolas" w:eastAsia="Times New Roman" w:hAnsi="Consolas" w:cs="Times New Roman"/>
+          <w:noProof w:val="0"/>
+          <w:color w:val="D4D4D4"/>
+          <w:sz w:val="21"/>
+          <w:szCs w:val="21"/>
+          <w:lang w:eastAsia="es-ES"/>
+        </w:rPr>
+        <w:t>        </w:t>
+      </w:r>
+      <w:r>
+        <w:rPr>
+          <w:rFonts w:ascii="Consolas" w:eastAsia="Times New Roman" w:hAnsi="Consolas" w:cs="Times New Roman"/>
+          <w:noProof w:val="0"/>
+          <w:color w:val="808080"/>
+          <w:sz w:val="21"/>
+          <w:szCs w:val="21"/>
+          <w:lang w:eastAsia="es-ES"/>
+        </w:rPr>
+        <w:t>&lt;/</w:t>
+      </w:r>
+      <w:proofErr w:type="spellStart"/>
+      <w:r>
+        <w:rPr>
+          <w:rFonts w:ascii="Consolas" w:eastAsia="Times New Roman" w:hAnsi="Consolas" w:cs="Times New Roman"/>
+          <w:noProof w:val="0"/>
+          <w:color w:val="569CD6"/>
+          <w:sz w:val="21"/>
+          <w:szCs w:val="21"/>
+          <w:lang w:eastAsia="es-ES"/>
+        </w:rPr>
+        <w:t>execution</w:t>
+      </w:r>
+      <w:proofErr w:type="spellEnd"/>
+      <w:r>
+        <w:rPr>
+          <w:rFonts w:ascii="Consolas" w:eastAsia="Times New Roman" w:hAnsi="Consolas" w:cs="Times New Roman"/>
+          <w:noProof w:val="0"/>
+          <w:color w:val="808080"/>
+          <w:sz w:val="21"/>
+          <w:szCs w:val="21"/>
+          <w:lang w:eastAsia="es-ES"/>
+        </w:rPr>
+        <w:t>&gt;</w:t>
+      </w:r>
+    </w:p>
+    <w:p>
+      <w:pPr>
+        <w:pStyle w:val="Prrafodelista"/>
+        <w:numPr>
+          <w:ilvl w:val="0"/>
+          <w:numId w:val="38"/>
+        </w:numPr>
+        <w:shd w:val="clear" w:color="auto" w:fill="1E1E1E"/>
+        <w:spacing w:after="0" w:line="285" w:lineRule="atLeast"/>
+        <w:jc w:val="left"/>
+        <w:rPr>
+          <w:rFonts w:ascii="Consolas" w:eastAsia="Times New Roman" w:hAnsi="Consolas" w:cs="Times New Roman"/>
+          <w:noProof w:val="0"/>
+          <w:color w:val="D4D4D4"/>
+          <w:sz w:val="21"/>
+          <w:szCs w:val="21"/>
+          <w:lang w:eastAsia="es-ES"/>
+        </w:rPr>
+      </w:pPr>
+      <w:r>
+        <w:rPr>
+          <w:rFonts w:ascii="Consolas" w:eastAsia="Times New Roman" w:hAnsi="Consolas" w:cs="Times New Roman"/>
+          <w:noProof w:val="0"/>
+          <w:color w:val="D4D4D4"/>
+          <w:sz w:val="21"/>
+          <w:szCs w:val="21"/>
+          <w:lang w:eastAsia="es-ES"/>
+        </w:rPr>
+        <w:t>    </w:t>
+      </w:r>
+      <w:r>
+        <w:rPr>
+          <w:rFonts w:ascii="Consolas" w:eastAsia="Times New Roman" w:hAnsi="Consolas" w:cs="Times New Roman"/>
+          <w:noProof w:val="0"/>
+          <w:color w:val="808080"/>
+          <w:sz w:val="21"/>
+          <w:szCs w:val="21"/>
+          <w:lang w:eastAsia="es-ES"/>
+        </w:rPr>
+        <w:t>&lt;/</w:t>
+      </w:r>
+      <w:proofErr w:type="spellStart"/>
+      <w:r>
+        <w:rPr>
+          <w:rFonts w:ascii="Consolas" w:eastAsia="Times New Roman" w:hAnsi="Consolas" w:cs="Times New Roman"/>
+          <w:noProof w:val="0"/>
+          <w:color w:val="569CD6"/>
+          <w:sz w:val="21"/>
+          <w:szCs w:val="21"/>
+          <w:lang w:eastAsia="es-ES"/>
+        </w:rPr>
+        <w:t>executions</w:t>
+      </w:r>
+      <w:proofErr w:type="spellEnd"/>
+      <w:r>
+        <w:rPr>
+          <w:rFonts w:ascii="Consolas" w:eastAsia="Times New Roman" w:hAnsi="Consolas" w:cs="Times New Roman"/>
+          <w:noProof w:val="0"/>
+          <w:color w:val="808080"/>
+          <w:sz w:val="21"/>
+          <w:szCs w:val="21"/>
+          <w:lang w:eastAsia="es-ES"/>
+        </w:rPr>
+        <w:t>&gt;</w:t>
+      </w:r>
+    </w:p>
+    <w:p>
+      <w:pPr>
+        <w:pStyle w:val="Prrafodelista"/>
+        <w:numPr>
+          <w:ilvl w:val="0"/>
+          <w:numId w:val="38"/>
+        </w:numPr>
+        <w:shd w:val="clear" w:color="auto" w:fill="1E1E1E"/>
+        <w:spacing w:after="0" w:line="285" w:lineRule="atLeast"/>
+        <w:jc w:val="left"/>
+        <w:rPr>
+          <w:rFonts w:ascii="Consolas" w:eastAsia="Times New Roman" w:hAnsi="Consolas" w:cs="Times New Roman"/>
+          <w:noProof w:val="0"/>
+          <w:color w:val="D4D4D4"/>
+          <w:sz w:val="21"/>
+          <w:szCs w:val="21"/>
+          <w:lang w:eastAsia="es-ES"/>
+        </w:rPr>
+      </w:pPr>
+      <w:r>
+        <w:rPr>
+          <w:rFonts w:ascii="Consolas" w:eastAsia="Times New Roman" w:hAnsi="Consolas" w:cs="Times New Roman"/>
+          <w:noProof w:val="0"/>
+          <w:color w:val="808080"/>
+          <w:sz w:val="21"/>
+          <w:szCs w:val="21"/>
+          <w:lang w:eastAsia="es-ES"/>
+        </w:rPr>
+        <w:t>&lt;/</w:t>
+      </w:r>
+      <w:r>
+        <w:rPr>
+          <w:rFonts w:ascii="Consolas" w:eastAsia="Times New Roman" w:hAnsi="Consolas" w:cs="Times New Roman"/>
+          <w:noProof w:val="0"/>
+          <w:color w:val="569CD6"/>
+          <w:sz w:val="21"/>
+          <w:szCs w:val="21"/>
+          <w:lang w:eastAsia="es-ES"/>
+        </w:rPr>
+        <w:t>plugin</w:t>
+      </w:r>
+      <w:r>
+        <w:rPr>
+          <w:rFonts w:ascii="Consolas" w:eastAsia="Times New Roman" w:hAnsi="Consolas" w:cs="Times New Roman"/>
+          <w:noProof w:val="0"/>
+          <w:color w:val="808080"/>
+          <w:sz w:val="21"/>
+          <w:szCs w:val="21"/>
+          <w:lang w:eastAsia="es-ES"/>
+        </w:rPr>
+        <w:t>&gt;</w:t>
+      </w:r>
+    </w:p>
+    <w:p>
+      <w:pPr>
+        <w:ind w:left="720"/>
+        <w:rPr>
+          <w:b/>
+          <w:bCs/>
+          <w:lang w:val="en-GB"/>
+        </w:rPr>
+      </w:pPr>
+    </w:p>
+    <w:p>
+      <w:pPr>
+        <w:ind w:left="720"/>
+        <w:rPr>
+          <w:lang w:val="en-GB"/>
+        </w:rPr>
+      </w:pPr>
+      <w:r>
+        <w:rPr>
+          <w:b/>
+          <w:bCs/>
+          <w:lang w:val="en-GB"/>
+        </w:rPr>
+        <w:t xml:space="preserve">7. </w:t>
+      </w:r>
+      <w:r>
+        <w:rPr>
+          <w:lang w:val="en-GB"/>
+        </w:rPr>
+        <w:t>Añadiremos a plugin spring-boot-maven-plugin el siguiente apartado para que nos deje ejecutar la aplicación maven</w:t>
+      </w:r>
+    </w:p>
+    <w:p>
+      <w:pPr>
+        <w:shd w:val="clear" w:color="auto" w:fill="1E1E1E"/>
+        <w:spacing w:after="0" w:line="285" w:lineRule="atLeast"/>
+        <w:jc w:val="left"/>
+        <w:rPr>
+          <w:rFonts w:ascii="Consolas" w:eastAsia="Times New Roman" w:hAnsi="Consolas" w:cs="Times New Roman"/>
+          <w:noProof w:val="0"/>
+          <w:color w:val="D4D4D4"/>
+          <w:sz w:val="21"/>
+          <w:szCs w:val="21"/>
+          <w:lang w:eastAsia="es-ES"/>
+        </w:rPr>
+      </w:pPr>
+      <w:r>
+        <w:rPr>
+          <w:rFonts w:ascii="Consolas" w:eastAsia="Times New Roman" w:hAnsi="Consolas" w:cs="Times New Roman"/>
+          <w:noProof w:val="0"/>
+          <w:color w:val="D4D4D4"/>
+          <w:sz w:val="21"/>
+          <w:szCs w:val="21"/>
+          <w:lang w:eastAsia="es-ES"/>
+        </w:rPr>
+        <w:t> </w:t>
+      </w:r>
+      <w:r>
+        <w:rPr>
+          <w:rFonts w:ascii="Consolas" w:eastAsia="Times New Roman" w:hAnsi="Consolas" w:cs="Times New Roman"/>
+          <w:noProof w:val="0"/>
+          <w:color w:val="808080"/>
+          <w:sz w:val="21"/>
+          <w:szCs w:val="21"/>
+          <w:lang w:eastAsia="es-ES"/>
+        </w:rPr>
+        <w:t>&lt;</w:t>
+      </w:r>
+      <w:r>
+        <w:rPr>
+          <w:rFonts w:ascii="Consolas" w:eastAsia="Times New Roman" w:hAnsi="Consolas" w:cs="Times New Roman"/>
+          <w:noProof w:val="0"/>
+          <w:color w:val="569CD6"/>
+          <w:sz w:val="21"/>
+          <w:szCs w:val="21"/>
+          <w:lang w:eastAsia="es-ES"/>
+        </w:rPr>
+        <w:t>plugin</w:t>
+      </w:r>
+      <w:r>
+        <w:rPr>
+          <w:rFonts w:ascii="Consolas" w:eastAsia="Times New Roman" w:hAnsi="Consolas" w:cs="Times New Roman"/>
+          <w:noProof w:val="0"/>
+          <w:color w:val="808080"/>
+          <w:sz w:val="21"/>
+          <w:szCs w:val="21"/>
+          <w:lang w:eastAsia="es-ES"/>
+        </w:rPr>
+        <w:t>&gt;</w:t>
+      </w:r>
+    </w:p>
+    <w:p>
+      <w:pPr>
+        <w:shd w:val="clear" w:color="auto" w:fill="1E1E1E"/>
+        <w:spacing w:after="0" w:line="285" w:lineRule="atLeast"/>
+        <w:jc w:val="left"/>
+        <w:rPr>
+          <w:rFonts w:ascii="Consolas" w:eastAsia="Times New Roman" w:hAnsi="Consolas" w:cs="Times New Roman"/>
+          <w:noProof w:val="0"/>
+          <w:color w:val="D4D4D4"/>
+          <w:sz w:val="21"/>
+          <w:szCs w:val="21"/>
+          <w:lang w:eastAsia="es-ES"/>
+        </w:rPr>
+      </w:pPr>
+      <w:r>
+        <w:rPr>
+          <w:rFonts w:ascii="Consolas" w:eastAsia="Times New Roman" w:hAnsi="Consolas" w:cs="Times New Roman"/>
+          <w:noProof w:val="0"/>
+          <w:color w:val="D4D4D4"/>
+          <w:sz w:val="21"/>
+          <w:szCs w:val="21"/>
+          <w:lang w:eastAsia="es-ES"/>
+        </w:rPr>
+        <w:t>                </w:t>
+      </w:r>
+      <w:r>
+        <w:rPr>
+          <w:rFonts w:ascii="Consolas" w:eastAsia="Times New Roman" w:hAnsi="Consolas" w:cs="Times New Roman"/>
+          <w:noProof w:val="0"/>
+          <w:color w:val="808080"/>
+          <w:sz w:val="21"/>
+          <w:szCs w:val="21"/>
+          <w:lang w:eastAsia="es-ES"/>
+        </w:rPr>
+        <w:t>&lt;</w:t>
+      </w:r>
+      <w:proofErr w:type="spellStart"/>
+      <w:r>
+        <w:rPr>
+          <w:rFonts w:ascii="Consolas" w:eastAsia="Times New Roman" w:hAnsi="Consolas" w:cs="Times New Roman"/>
+          <w:noProof w:val="0"/>
+          <w:color w:val="569CD6"/>
+          <w:sz w:val="21"/>
+          <w:szCs w:val="21"/>
+          <w:lang w:eastAsia="es-ES"/>
+        </w:rPr>
+        <w:t>groupId</w:t>
+      </w:r>
+      <w:proofErr w:type="spellEnd"/>
+      <w:r>
+        <w:rPr>
+          <w:rFonts w:ascii="Consolas" w:eastAsia="Times New Roman" w:hAnsi="Consolas" w:cs="Times New Roman"/>
+          <w:noProof w:val="0"/>
+          <w:color w:val="808080"/>
+          <w:sz w:val="21"/>
+          <w:szCs w:val="21"/>
+          <w:lang w:eastAsia="es-ES"/>
+        </w:rPr>
+        <w:t>&gt;</w:t>
+      </w:r>
+      <w:proofErr w:type="spellStart"/>
+      <w:r>
+        <w:rPr>
+          <w:rFonts w:ascii="Consolas" w:eastAsia="Times New Roman" w:hAnsi="Consolas" w:cs="Times New Roman"/>
+          <w:noProof w:val="0"/>
+          <w:color w:val="D4D4D4"/>
+          <w:sz w:val="21"/>
+          <w:szCs w:val="21"/>
+          <w:lang w:eastAsia="es-ES"/>
+        </w:rPr>
+        <w:t>org.springframework.boot</w:t>
+      </w:r>
+      <w:proofErr w:type="spellEnd"/>
+      <w:r>
+        <w:rPr>
+          <w:rFonts w:ascii="Consolas" w:eastAsia="Times New Roman" w:hAnsi="Consolas" w:cs="Times New Roman"/>
+          <w:noProof w:val="0"/>
+          <w:color w:val="808080"/>
+          <w:sz w:val="21"/>
+          <w:szCs w:val="21"/>
+          <w:lang w:eastAsia="es-ES"/>
+        </w:rPr>
+        <w:t>&lt;/</w:t>
+      </w:r>
+      <w:proofErr w:type="spellStart"/>
+      <w:r>
+        <w:rPr>
+          <w:rFonts w:ascii="Consolas" w:eastAsia="Times New Roman" w:hAnsi="Consolas" w:cs="Times New Roman"/>
+          <w:noProof w:val="0"/>
+          <w:color w:val="569CD6"/>
+          <w:sz w:val="21"/>
+          <w:szCs w:val="21"/>
+          <w:lang w:eastAsia="es-ES"/>
+        </w:rPr>
+        <w:t>groupId</w:t>
+      </w:r>
+      <w:proofErr w:type="spellEnd"/>
+      <w:r>
+        <w:rPr>
+          <w:rFonts w:ascii="Consolas" w:eastAsia="Times New Roman" w:hAnsi="Consolas" w:cs="Times New Roman"/>
+          <w:noProof w:val="0"/>
+          <w:color w:val="808080"/>
+          <w:sz w:val="21"/>
+          <w:szCs w:val="21"/>
+          <w:lang w:eastAsia="es-ES"/>
+        </w:rPr>
+        <w:t>&gt;</w:t>
+      </w:r>
+    </w:p>
+    <w:p>
+      <w:pPr>
+        <w:shd w:val="clear" w:color="auto" w:fill="1E1E1E"/>
+        <w:spacing w:after="0" w:line="285" w:lineRule="atLeast"/>
+        <w:jc w:val="left"/>
+        <w:rPr>
+          <w:rFonts w:ascii="Consolas" w:eastAsia="Times New Roman" w:hAnsi="Consolas" w:cs="Times New Roman"/>
+          <w:noProof w:val="0"/>
+          <w:color w:val="D4D4D4"/>
+          <w:sz w:val="21"/>
+          <w:szCs w:val="21"/>
+          <w:lang w:eastAsia="es-ES"/>
+        </w:rPr>
+      </w:pPr>
+      <w:r>
+        <w:rPr>
+          <w:rFonts w:ascii="Consolas" w:eastAsia="Times New Roman" w:hAnsi="Consolas" w:cs="Times New Roman"/>
+          <w:noProof w:val="0"/>
+          <w:color w:val="D4D4D4"/>
+          <w:sz w:val="21"/>
+          <w:szCs w:val="21"/>
+          <w:lang w:eastAsia="es-ES"/>
+        </w:rPr>
+        <w:t>                </w:t>
+      </w:r>
+      <w:r>
+        <w:rPr>
+          <w:rFonts w:ascii="Consolas" w:eastAsia="Times New Roman" w:hAnsi="Consolas" w:cs="Times New Roman"/>
+          <w:noProof w:val="0"/>
+          <w:color w:val="808080"/>
+          <w:sz w:val="21"/>
+          <w:szCs w:val="21"/>
+          <w:lang w:eastAsia="es-ES"/>
+        </w:rPr>
+        <w:t>&lt;</w:t>
+      </w:r>
+      <w:r>
+        <w:rPr>
+          <w:rFonts w:ascii="Consolas" w:eastAsia="Times New Roman" w:hAnsi="Consolas" w:cs="Times New Roman"/>
+          <w:noProof w:val="0"/>
+          <w:color w:val="569CD6"/>
+          <w:sz w:val="21"/>
+          <w:szCs w:val="21"/>
+          <w:lang w:eastAsia="es-ES"/>
+        </w:rPr>
+        <w:t>artifactId</w:t>
+      </w:r>
+      <w:r>
+        <w:rPr>
+          <w:rFonts w:ascii="Consolas" w:eastAsia="Times New Roman" w:hAnsi="Consolas" w:cs="Times New Roman"/>
+          <w:noProof w:val="0"/>
+          <w:color w:val="808080"/>
+          <w:sz w:val="21"/>
+          <w:szCs w:val="21"/>
+          <w:lang w:eastAsia="es-ES"/>
+        </w:rPr>
+        <w:t>&gt;</w:t>
+      </w:r>
+      <w:r>
+        <w:rPr>
+          <w:rFonts w:ascii="Consolas" w:eastAsia="Times New Roman" w:hAnsi="Consolas" w:cs="Times New Roman"/>
+          <w:noProof w:val="0"/>
+          <w:color w:val="D4D4D4"/>
+          <w:sz w:val="21"/>
+          <w:szCs w:val="21"/>
+          <w:lang w:eastAsia="es-ES"/>
+        </w:rPr>
+        <w:t>spring-boot-maven-plugin</w:t>
+      </w:r>
+      <w:r>
+        <w:rPr>
+          <w:rFonts w:ascii="Consolas" w:eastAsia="Times New Roman" w:hAnsi="Consolas" w:cs="Times New Roman"/>
+          <w:noProof w:val="0"/>
+          <w:color w:val="808080"/>
+          <w:sz w:val="21"/>
+          <w:szCs w:val="21"/>
+          <w:lang w:eastAsia="es-ES"/>
+        </w:rPr>
+        <w:t>&lt;/</w:t>
+      </w:r>
+      <w:r>
+        <w:rPr>
+          <w:rFonts w:ascii="Consolas" w:eastAsia="Times New Roman" w:hAnsi="Consolas" w:cs="Times New Roman"/>
+          <w:noProof w:val="0"/>
+          <w:color w:val="569CD6"/>
+          <w:sz w:val="21"/>
+          <w:szCs w:val="21"/>
+          <w:lang w:eastAsia="es-ES"/>
+        </w:rPr>
+        <w:t>artifactId</w:t>
+      </w:r>
+      <w:r>
+        <w:rPr>
+          <w:rFonts w:ascii="Consolas" w:eastAsia="Times New Roman" w:hAnsi="Consolas" w:cs="Times New Roman"/>
+          <w:noProof w:val="0"/>
+          <w:color w:val="808080"/>
+          <w:sz w:val="21"/>
+          <w:szCs w:val="21"/>
+          <w:lang w:eastAsia="es-ES"/>
+        </w:rPr>
+        <w:t>&gt;</w:t>
+      </w:r>
+    </w:p>
+    <w:p>
+      <w:pPr>
+        <w:shd w:val="clear" w:color="auto" w:fill="1E1E1E"/>
+        <w:spacing w:after="0" w:line="285" w:lineRule="atLeast"/>
+        <w:jc w:val="left"/>
+        <w:rPr>
+          <w:rFonts w:ascii="Consolas" w:eastAsia="Times New Roman" w:hAnsi="Consolas" w:cs="Times New Roman"/>
+          <w:noProof w:val="0"/>
+          <w:color w:val="D4D4D4"/>
+          <w:sz w:val="21"/>
+          <w:szCs w:val="21"/>
+          <w:lang w:eastAsia="es-ES"/>
+        </w:rPr>
+      </w:pPr>
+      <w:r>
+        <w:rPr>
+          <w:rFonts w:ascii="Consolas" w:eastAsia="Times New Roman" w:hAnsi="Consolas" w:cs="Times New Roman"/>
+          <w:noProof w:val="0"/>
+          <w:color w:val="D4D4D4"/>
+          <w:sz w:val="21"/>
+          <w:szCs w:val="21"/>
+          <w:lang w:eastAsia="es-ES"/>
+        </w:rPr>
+        <w:t>                </w:t>
+      </w:r>
+      <w:r>
+        <w:rPr>
+          <w:rFonts w:ascii="Consolas" w:eastAsia="Times New Roman" w:hAnsi="Consolas" w:cs="Times New Roman"/>
+          <w:noProof w:val="0"/>
+          <w:color w:val="808080"/>
+          <w:sz w:val="21"/>
+          <w:szCs w:val="21"/>
+          <w:lang w:eastAsia="es-ES"/>
+        </w:rPr>
+        <w:t>&lt;</w:t>
+      </w:r>
+      <w:proofErr w:type="spellStart"/>
+      <w:r>
+        <w:rPr>
+          <w:rFonts w:ascii="Consolas" w:eastAsia="Times New Roman" w:hAnsi="Consolas" w:cs="Times New Roman"/>
+          <w:noProof w:val="0"/>
+          <w:color w:val="569CD6"/>
+          <w:sz w:val="21"/>
+          <w:szCs w:val="21"/>
+          <w:lang w:eastAsia="es-ES"/>
+        </w:rPr>
+        <w:t>executions</w:t>
+      </w:r>
+      <w:proofErr w:type="spellEnd"/>
+      <w:r>
+        <w:rPr>
+          <w:rFonts w:ascii="Consolas" w:eastAsia="Times New Roman" w:hAnsi="Consolas" w:cs="Times New Roman"/>
+          <w:noProof w:val="0"/>
+          <w:color w:val="808080"/>
+          <w:sz w:val="21"/>
+          <w:szCs w:val="21"/>
+          <w:lang w:eastAsia="es-ES"/>
+        </w:rPr>
+        <w:t>&gt;</w:t>
+      </w:r>
+    </w:p>
+    <w:p>
+      <w:pPr>
+        <w:shd w:val="clear" w:color="auto" w:fill="1E1E1E"/>
+        <w:spacing w:after="0" w:line="285" w:lineRule="atLeast"/>
+        <w:jc w:val="left"/>
+        <w:rPr>
+          <w:rFonts w:ascii="Consolas" w:eastAsia="Times New Roman" w:hAnsi="Consolas" w:cs="Times New Roman"/>
+          <w:noProof w:val="0"/>
+          <w:color w:val="D4D4D4"/>
+          <w:sz w:val="21"/>
+          <w:szCs w:val="21"/>
+          <w:lang w:eastAsia="es-ES"/>
+        </w:rPr>
+      </w:pPr>
+      <w:r>
+        <w:rPr>
+          <w:rFonts w:ascii="Consolas" w:eastAsia="Times New Roman" w:hAnsi="Consolas" w:cs="Times New Roman"/>
+          <w:noProof w:val="0"/>
+          <w:color w:val="D4D4D4"/>
+          <w:sz w:val="21"/>
+          <w:szCs w:val="21"/>
+          <w:lang w:eastAsia="es-ES"/>
+        </w:rPr>
+        <w:t>                    </w:t>
+      </w:r>
+      <w:r>
+        <w:rPr>
+          <w:rFonts w:ascii="Consolas" w:eastAsia="Times New Roman" w:hAnsi="Consolas" w:cs="Times New Roman"/>
+          <w:noProof w:val="0"/>
+          <w:color w:val="808080"/>
+          <w:sz w:val="21"/>
+          <w:szCs w:val="21"/>
+          <w:lang w:eastAsia="es-ES"/>
+        </w:rPr>
+        <w:t>&lt;</w:t>
+      </w:r>
+      <w:proofErr w:type="spellStart"/>
+      <w:r>
+        <w:rPr>
+          <w:rFonts w:ascii="Consolas" w:eastAsia="Times New Roman" w:hAnsi="Consolas" w:cs="Times New Roman"/>
+          <w:noProof w:val="0"/>
+          <w:color w:val="569CD6"/>
+          <w:sz w:val="21"/>
+          <w:szCs w:val="21"/>
+          <w:lang w:eastAsia="es-ES"/>
+        </w:rPr>
+        <w:t>execution</w:t>
+      </w:r>
+      <w:proofErr w:type="spellEnd"/>
+      <w:r>
+        <w:rPr>
+          <w:rFonts w:ascii="Consolas" w:eastAsia="Times New Roman" w:hAnsi="Consolas" w:cs="Times New Roman"/>
+          <w:noProof w:val="0"/>
+          <w:color w:val="808080"/>
+          <w:sz w:val="21"/>
+          <w:szCs w:val="21"/>
+          <w:lang w:eastAsia="es-ES"/>
+        </w:rPr>
+        <w:t>&gt;</w:t>
+      </w:r>
+    </w:p>
+    <w:p>
+      <w:pPr>
+        <w:shd w:val="clear" w:color="auto" w:fill="1E1E1E"/>
+        <w:spacing w:after="0" w:line="285" w:lineRule="atLeast"/>
+        <w:jc w:val="left"/>
+        <w:rPr>
+          <w:rFonts w:ascii="Consolas" w:eastAsia="Times New Roman" w:hAnsi="Consolas" w:cs="Times New Roman"/>
+          <w:noProof w:val="0"/>
+          <w:color w:val="D4D4D4"/>
+          <w:sz w:val="21"/>
+          <w:szCs w:val="21"/>
+          <w:lang w:eastAsia="es-ES"/>
+        </w:rPr>
+      </w:pPr>
+      <w:r>
+        <w:rPr>
+          <w:rFonts w:ascii="Consolas" w:eastAsia="Times New Roman" w:hAnsi="Consolas" w:cs="Times New Roman"/>
+          <w:noProof w:val="0"/>
+          <w:color w:val="D4D4D4"/>
+          <w:sz w:val="21"/>
+          <w:szCs w:val="21"/>
+          <w:lang w:eastAsia="es-ES"/>
+        </w:rPr>
+        <w:t>                       </w:t>
+      </w:r>
+      <w:r>
+        <w:rPr>
+          <w:rFonts w:ascii="Consolas" w:eastAsia="Times New Roman" w:hAnsi="Consolas" w:cs="Times New Roman"/>
+          <w:noProof w:val="0"/>
+          <w:color w:val="808080"/>
+          <w:sz w:val="21"/>
+          <w:szCs w:val="21"/>
+          <w:lang w:eastAsia="es-ES"/>
+        </w:rPr>
+        <w:t>&lt;</w:t>
+      </w:r>
+      <w:proofErr w:type="spellStart"/>
+      <w:r>
+        <w:rPr>
+          <w:rFonts w:ascii="Consolas" w:eastAsia="Times New Roman" w:hAnsi="Consolas" w:cs="Times New Roman"/>
+          <w:noProof w:val="0"/>
+          <w:color w:val="569CD6"/>
+          <w:sz w:val="21"/>
+          <w:szCs w:val="21"/>
+          <w:lang w:eastAsia="es-ES"/>
+        </w:rPr>
+        <w:t>goals</w:t>
+      </w:r>
+      <w:proofErr w:type="spellEnd"/>
+      <w:r>
+        <w:rPr>
+          <w:rFonts w:ascii="Consolas" w:eastAsia="Times New Roman" w:hAnsi="Consolas" w:cs="Times New Roman"/>
+          <w:noProof w:val="0"/>
+          <w:color w:val="808080"/>
+          <w:sz w:val="21"/>
+          <w:szCs w:val="21"/>
+          <w:lang w:eastAsia="es-ES"/>
+        </w:rPr>
+        <w:t>&gt;</w:t>
+      </w:r>
+    </w:p>
+    <w:p>
+      <w:pPr>
+        <w:shd w:val="clear" w:color="auto" w:fill="1E1E1E"/>
+        <w:spacing w:after="0" w:line="285" w:lineRule="atLeast"/>
+        <w:jc w:val="left"/>
+        <w:rPr>
+          <w:rFonts w:ascii="Consolas" w:eastAsia="Times New Roman" w:hAnsi="Consolas" w:cs="Times New Roman"/>
+          <w:noProof w:val="0"/>
+          <w:color w:val="D4D4D4"/>
+          <w:sz w:val="21"/>
+          <w:szCs w:val="21"/>
+          <w:lang w:eastAsia="es-ES"/>
+        </w:rPr>
+      </w:pPr>
+      <w:r>
+        <w:rPr>
+          <w:rFonts w:ascii="Consolas" w:eastAsia="Times New Roman" w:hAnsi="Consolas" w:cs="Times New Roman"/>
+          <w:noProof w:val="0"/>
+          <w:color w:val="D4D4D4"/>
+          <w:sz w:val="21"/>
+          <w:szCs w:val="21"/>
+          <w:lang w:eastAsia="es-ES"/>
+        </w:rPr>
+        <w:t>                        </w:t>
+      </w:r>
+      <w:r>
+        <w:rPr>
+          <w:rFonts w:ascii="Consolas" w:eastAsia="Times New Roman" w:hAnsi="Consolas" w:cs="Times New Roman"/>
+          <w:noProof w:val="0"/>
+          <w:color w:val="808080"/>
+          <w:sz w:val="21"/>
+          <w:szCs w:val="21"/>
+          <w:lang w:eastAsia="es-ES"/>
+        </w:rPr>
+        <w:t>&lt;</w:t>
+      </w:r>
+      <w:proofErr w:type="spellStart"/>
+      <w:r>
+        <w:rPr>
+          <w:rFonts w:ascii="Consolas" w:eastAsia="Times New Roman" w:hAnsi="Consolas" w:cs="Times New Roman"/>
+          <w:noProof w:val="0"/>
+          <w:color w:val="569CD6"/>
+          <w:sz w:val="21"/>
+          <w:szCs w:val="21"/>
+          <w:lang w:eastAsia="es-ES"/>
+        </w:rPr>
+        <w:t>goal</w:t>
+      </w:r>
+      <w:proofErr w:type="spellEnd"/>
+      <w:r>
+        <w:rPr>
+          <w:rFonts w:ascii="Consolas" w:eastAsia="Times New Roman" w:hAnsi="Consolas" w:cs="Times New Roman"/>
+          <w:noProof w:val="0"/>
+          <w:color w:val="808080"/>
+          <w:sz w:val="21"/>
+          <w:szCs w:val="21"/>
+          <w:lang w:eastAsia="es-ES"/>
+        </w:rPr>
+        <w:t>&gt;</w:t>
+      </w:r>
+      <w:r>
+        <w:rPr>
+          <w:rFonts w:ascii="Consolas" w:eastAsia="Times New Roman" w:hAnsi="Consolas" w:cs="Times New Roman"/>
+          <w:noProof w:val="0"/>
+          <w:color w:val="D4D4D4"/>
+          <w:sz w:val="21"/>
+          <w:szCs w:val="21"/>
+          <w:lang w:eastAsia="es-ES"/>
+        </w:rPr>
+        <w:t>run</w:t>
+      </w:r>
+      <w:r>
+        <w:rPr>
+          <w:rFonts w:ascii="Consolas" w:eastAsia="Times New Roman" w:hAnsi="Consolas" w:cs="Times New Roman"/>
+          <w:noProof w:val="0"/>
+          <w:color w:val="808080"/>
+          <w:sz w:val="21"/>
+          <w:szCs w:val="21"/>
+          <w:lang w:eastAsia="es-ES"/>
+        </w:rPr>
+        <w:t>&lt;/</w:t>
+      </w:r>
+      <w:proofErr w:type="spellStart"/>
+      <w:r>
+        <w:rPr>
+          <w:rFonts w:ascii="Consolas" w:eastAsia="Times New Roman" w:hAnsi="Consolas" w:cs="Times New Roman"/>
+          <w:noProof w:val="0"/>
+          <w:color w:val="569CD6"/>
+          <w:sz w:val="21"/>
+          <w:szCs w:val="21"/>
+          <w:lang w:eastAsia="es-ES"/>
+        </w:rPr>
+        <w:t>goal</w:t>
+      </w:r>
+      <w:proofErr w:type="spellEnd"/>
+      <w:r>
+        <w:rPr>
+          <w:rFonts w:ascii="Consolas" w:eastAsia="Times New Roman" w:hAnsi="Consolas" w:cs="Times New Roman"/>
+          <w:noProof w:val="0"/>
+          <w:color w:val="808080"/>
+          <w:sz w:val="21"/>
+          <w:szCs w:val="21"/>
+          <w:lang w:eastAsia="es-ES"/>
+        </w:rPr>
+        <w:t>&gt;</w:t>
+      </w:r>
+    </w:p>
+    <w:p>
+      <w:pPr>
+        <w:shd w:val="clear" w:color="auto" w:fill="1E1E1E"/>
+        <w:spacing w:after="0" w:line="285" w:lineRule="atLeast"/>
+        <w:jc w:val="left"/>
+        <w:rPr>
+          <w:rFonts w:ascii="Consolas" w:eastAsia="Times New Roman" w:hAnsi="Consolas" w:cs="Times New Roman"/>
+          <w:noProof w:val="0"/>
+          <w:color w:val="D4D4D4"/>
+          <w:sz w:val="21"/>
+          <w:szCs w:val="21"/>
+          <w:lang w:eastAsia="es-ES"/>
+        </w:rPr>
+      </w:pPr>
+      <w:r>
+        <w:rPr>
+          <w:rFonts w:ascii="Consolas" w:eastAsia="Times New Roman" w:hAnsi="Consolas" w:cs="Times New Roman"/>
+          <w:noProof w:val="0"/>
+          <w:color w:val="D4D4D4"/>
+          <w:sz w:val="21"/>
+          <w:szCs w:val="21"/>
+          <w:lang w:eastAsia="es-ES"/>
+        </w:rPr>
+        <w:t>                    </w:t>
+      </w:r>
+      <w:r>
+        <w:rPr>
+          <w:rFonts w:ascii="Consolas" w:eastAsia="Times New Roman" w:hAnsi="Consolas" w:cs="Times New Roman"/>
+          <w:noProof w:val="0"/>
+          <w:color w:val="808080"/>
+          <w:sz w:val="21"/>
+          <w:szCs w:val="21"/>
+          <w:lang w:eastAsia="es-ES"/>
+        </w:rPr>
+        <w:t>&lt;/</w:t>
+      </w:r>
+      <w:proofErr w:type="spellStart"/>
+      <w:r>
+        <w:rPr>
+          <w:rFonts w:ascii="Consolas" w:eastAsia="Times New Roman" w:hAnsi="Consolas" w:cs="Times New Roman"/>
+          <w:noProof w:val="0"/>
+          <w:color w:val="569CD6"/>
+          <w:sz w:val="21"/>
+          <w:szCs w:val="21"/>
+          <w:lang w:eastAsia="es-ES"/>
+        </w:rPr>
+        <w:t>goals</w:t>
+      </w:r>
+      <w:proofErr w:type="spellEnd"/>
+      <w:r>
+        <w:rPr>
+          <w:rFonts w:ascii="Consolas" w:eastAsia="Times New Roman" w:hAnsi="Consolas" w:cs="Times New Roman"/>
+          <w:noProof w:val="0"/>
+          <w:color w:val="808080"/>
+          <w:sz w:val="21"/>
+          <w:szCs w:val="21"/>
+          <w:lang w:eastAsia="es-ES"/>
+        </w:rPr>
+        <w:t>&gt;</w:t>
+      </w:r>
+    </w:p>
+    <w:p>
+      <w:pPr>
+        <w:shd w:val="clear" w:color="auto" w:fill="1E1E1E"/>
+        <w:spacing w:after="0" w:line="285" w:lineRule="atLeast"/>
+        <w:jc w:val="left"/>
+        <w:rPr>
+          <w:rFonts w:ascii="Consolas" w:eastAsia="Times New Roman" w:hAnsi="Consolas" w:cs="Times New Roman"/>
+          <w:noProof w:val="0"/>
+          <w:color w:val="D4D4D4"/>
+          <w:sz w:val="21"/>
+          <w:szCs w:val="21"/>
+          <w:lang w:eastAsia="es-ES"/>
+        </w:rPr>
+      </w:pPr>
+      <w:r>
+        <w:rPr>
+          <w:rFonts w:ascii="Consolas" w:eastAsia="Times New Roman" w:hAnsi="Consolas" w:cs="Times New Roman"/>
+          <w:noProof w:val="0"/>
+          <w:color w:val="D4D4D4"/>
+          <w:sz w:val="21"/>
+          <w:szCs w:val="21"/>
+          <w:lang w:eastAsia="es-ES"/>
+        </w:rPr>
+        <w:t>                    </w:t>
+      </w:r>
+      <w:r>
+        <w:rPr>
+          <w:rFonts w:ascii="Consolas" w:eastAsia="Times New Roman" w:hAnsi="Consolas" w:cs="Times New Roman"/>
+          <w:noProof w:val="0"/>
+          <w:color w:val="808080"/>
+          <w:sz w:val="21"/>
+          <w:szCs w:val="21"/>
+          <w:lang w:eastAsia="es-ES"/>
+        </w:rPr>
+        <w:t>&lt;/</w:t>
+      </w:r>
+      <w:proofErr w:type="spellStart"/>
+      <w:r>
+        <w:rPr>
+          <w:rFonts w:ascii="Consolas" w:eastAsia="Times New Roman" w:hAnsi="Consolas" w:cs="Times New Roman"/>
+          <w:noProof w:val="0"/>
+          <w:color w:val="569CD6"/>
+          <w:sz w:val="21"/>
+          <w:szCs w:val="21"/>
+          <w:lang w:eastAsia="es-ES"/>
+        </w:rPr>
+        <w:t>execution</w:t>
+      </w:r>
+      <w:proofErr w:type="spellEnd"/>
+      <w:r>
+        <w:rPr>
+          <w:rFonts w:ascii="Consolas" w:eastAsia="Times New Roman" w:hAnsi="Consolas" w:cs="Times New Roman"/>
+          <w:noProof w:val="0"/>
+          <w:color w:val="808080"/>
+          <w:sz w:val="21"/>
+          <w:szCs w:val="21"/>
+          <w:lang w:eastAsia="es-ES"/>
+        </w:rPr>
+        <w:t>&gt;</w:t>
+      </w:r>
+    </w:p>
+    <w:p>
+      <w:pPr>
+        <w:shd w:val="clear" w:color="auto" w:fill="1E1E1E"/>
+        <w:spacing w:after="0" w:line="285" w:lineRule="atLeast"/>
+        <w:jc w:val="left"/>
+        <w:rPr>
+          <w:rFonts w:ascii="Consolas" w:eastAsia="Times New Roman" w:hAnsi="Consolas" w:cs="Times New Roman"/>
+          <w:noProof w:val="0"/>
+          <w:color w:val="D4D4D4"/>
+          <w:sz w:val="21"/>
+          <w:szCs w:val="21"/>
+          <w:lang w:eastAsia="es-ES"/>
+        </w:rPr>
+      </w:pPr>
+      <w:r>
+        <w:rPr>
+          <w:rFonts w:ascii="Consolas" w:eastAsia="Times New Roman" w:hAnsi="Consolas" w:cs="Times New Roman"/>
+          <w:noProof w:val="0"/>
+          <w:color w:val="D4D4D4"/>
+          <w:sz w:val="21"/>
+          <w:szCs w:val="21"/>
+          <w:lang w:eastAsia="es-ES"/>
+        </w:rPr>
+        <w:t>                </w:t>
+      </w:r>
+      <w:r>
+        <w:rPr>
+          <w:rFonts w:ascii="Consolas" w:eastAsia="Times New Roman" w:hAnsi="Consolas" w:cs="Times New Roman"/>
+          <w:noProof w:val="0"/>
+          <w:color w:val="808080"/>
+          <w:sz w:val="21"/>
+          <w:szCs w:val="21"/>
+          <w:lang w:eastAsia="es-ES"/>
+        </w:rPr>
+        <w:t>&lt;/</w:t>
+      </w:r>
+      <w:proofErr w:type="spellStart"/>
+      <w:r>
+        <w:rPr>
+          <w:rFonts w:ascii="Consolas" w:eastAsia="Times New Roman" w:hAnsi="Consolas" w:cs="Times New Roman"/>
+          <w:noProof w:val="0"/>
+          <w:color w:val="569CD6"/>
+          <w:sz w:val="21"/>
+          <w:szCs w:val="21"/>
+          <w:lang w:eastAsia="es-ES"/>
+        </w:rPr>
+        <w:t>executions</w:t>
+      </w:r>
+      <w:proofErr w:type="spellEnd"/>
+      <w:r>
+        <w:rPr>
+          <w:rFonts w:ascii="Consolas" w:eastAsia="Times New Roman" w:hAnsi="Consolas" w:cs="Times New Roman"/>
+          <w:noProof w:val="0"/>
+          <w:color w:val="808080"/>
+          <w:sz w:val="21"/>
+          <w:szCs w:val="21"/>
+          <w:lang w:eastAsia="es-ES"/>
+        </w:rPr>
+        <w:t>&gt;</w:t>
+      </w:r>
+    </w:p>
+    <w:p>
+      <w:pPr>
+        <w:shd w:val="clear" w:color="auto" w:fill="1E1E1E"/>
+        <w:spacing w:after="0" w:line="285" w:lineRule="atLeast"/>
+        <w:jc w:val="left"/>
+        <w:rPr>
+          <w:rFonts w:ascii="Consolas" w:eastAsia="Times New Roman" w:hAnsi="Consolas" w:cs="Times New Roman"/>
+          <w:noProof w:val="0"/>
+          <w:color w:val="D4D4D4"/>
+          <w:sz w:val="21"/>
+          <w:szCs w:val="21"/>
+          <w:lang w:eastAsia="es-ES"/>
+        </w:rPr>
+      </w:pPr>
+      <w:r>
+        <w:rPr>
+          <w:rFonts w:ascii="Consolas" w:eastAsia="Times New Roman" w:hAnsi="Consolas" w:cs="Times New Roman"/>
+          <w:noProof w:val="0"/>
+          <w:color w:val="D4D4D4"/>
+          <w:sz w:val="21"/>
+          <w:szCs w:val="21"/>
+          <w:lang w:eastAsia="es-ES"/>
+        </w:rPr>
+        <w:t>            </w:t>
+      </w:r>
+      <w:r>
+        <w:rPr>
+          <w:rFonts w:ascii="Consolas" w:eastAsia="Times New Roman" w:hAnsi="Consolas" w:cs="Times New Roman"/>
+          <w:noProof w:val="0"/>
+          <w:color w:val="808080"/>
+          <w:sz w:val="21"/>
+          <w:szCs w:val="21"/>
+          <w:lang w:eastAsia="es-ES"/>
+        </w:rPr>
+        <w:t>&lt;/</w:t>
+      </w:r>
+      <w:r>
+        <w:rPr>
+          <w:rFonts w:ascii="Consolas" w:eastAsia="Times New Roman" w:hAnsi="Consolas" w:cs="Times New Roman"/>
+          <w:noProof w:val="0"/>
+          <w:color w:val="569CD6"/>
+          <w:sz w:val="21"/>
+          <w:szCs w:val="21"/>
+          <w:lang w:eastAsia="es-ES"/>
+        </w:rPr>
+        <w:t>plugin</w:t>
+      </w:r>
+      <w:r>
+        <w:rPr>
+          <w:rFonts w:ascii="Consolas" w:eastAsia="Times New Roman" w:hAnsi="Consolas" w:cs="Times New Roman"/>
+          <w:noProof w:val="0"/>
+          <w:color w:val="808080"/>
+          <w:sz w:val="21"/>
+          <w:szCs w:val="21"/>
+          <w:lang w:eastAsia="es-ES"/>
+        </w:rPr>
+        <w:t>&gt;</w:t>
+      </w:r>
+    </w:p>
+    <w:p>
+      <w:pPr>
+        <w:ind w:left="720"/>
+        <w:rPr>
+          <w:lang w:val="en-GB"/>
+        </w:rPr>
+      </w:pPr>
+    </w:p>
+    <w:p>
+      <w:pPr>
+        <w:ind w:left="720"/>
+        <w:rPr>
+          <w:lang w:val="en-GB"/>
+        </w:rPr>
+      </w:pPr>
+      <w:r>
+        <w:lastRenderedPageBreak/>
+        <w:drawing>
+          <wp:inline distT="0" distB="0" distL="0" distR="0" wp14:anchorId="30ABE526" wp14:editId="37F3B4BF">
+            <wp:extent cx="5400040" cy="2753360"/>
+            <wp:effectExtent l="0" t="0" r="0" b="8890"/>
+            <wp:docPr id="14" name="Imagen 14"/>
+            <wp:cNvGraphicFramePr>
+              <a:graphicFrameLocks xmlns:a="http://schemas.openxmlformats.org/drawingml/2006/main" noChangeAspect="1"/>
+            </wp:cNvGraphicFramePr>
+            <a:graphic xmlns:a="http://schemas.openxmlformats.org/drawingml/2006/main">
+              <a:graphicData uri="http://schemas.openxmlformats.org/drawingml/2006/picture">
+                <pic:pic xmlns:pic="http://schemas.openxmlformats.org/drawingml/2006/picture">
+                  <pic:nvPicPr>
+                    <pic:cNvPr id="1" name=""/>
+                    <pic:cNvPicPr/>
+                  </pic:nvPicPr>
+                  <pic:blipFill>
+                    <a:blip r:embed="rId23"/>
+                    <a:stretch>
+                      <a:fillRect/>
+                    </a:stretch>
+                  </pic:blipFill>
+                  <pic:spPr>
+                    <a:xfrm>
+                      <a:off x="0" y="0"/>
+                      <a:ext cx="5400040" cy="2753360"/>
+                    </a:xfrm>
+                    <a:prstGeom prst="rect">
+                      <a:avLst/>
+                    </a:prstGeom>
+                  </pic:spPr>
+                </pic:pic>
+              </a:graphicData>
+            </a:graphic>
+          </wp:inline>
+        </w:drawing>
+      </w:r>
+    </w:p>
+    <w:p>
+      <w:pPr>
+        <w:ind w:left="720"/>
+        <w:rPr>
+          <w:lang w:val="en-GB"/>
+        </w:rPr>
+      </w:pPr>
+      <w:r>
+        <w:rPr>
+          <w:lang w:val="en-GB"/>
+        </w:rPr>
+        <w:t>8. Abrimos la terminal y ejecutamos el siguiente comando dentro del directorio de nuestro proyecto para limpiar el proyecto e instalar todas sus dependencias modificadas:</w:t>
+      </w:r>
+    </w:p>
+    <w:p>
+      <w:pPr>
+        <w:ind w:left="720"/>
+        <w:rPr>
+          <w:rFonts w:ascii="Consolas" w:hAnsi="Consolas"/>
+          <w:sz w:val="21"/>
+          <w:szCs w:val="21"/>
+          <w:lang w:val="en-GB"/>
+        </w:rPr>
+      </w:pPr>
+      <w:r>
+        <w:rPr>
+          <w:rFonts w:ascii="Consolas" w:hAnsi="Consolas"/>
+          <w:sz w:val="21"/>
+          <w:szCs w:val="21"/>
+          <w:lang w:val="en-GB"/>
+        </w:rPr>
+        <w:t>mvn clean install</w:t>
+      </w:r>
+    </w:p>
+    <w:p>
+      <w:pPr>
+        <w:ind w:left="720"/>
+        <w:rPr>
+          <w:rFonts w:ascii="Consolas" w:hAnsi="Consolas"/>
+          <w:sz w:val="21"/>
+          <w:szCs w:val="21"/>
+          <w:lang w:val="en-GB"/>
+        </w:rPr>
+      </w:pPr>
+      <w:r>
+        <w:rPr>
+          <w:rFonts w:ascii="Consolas" w:hAnsi="Consolas"/>
+          <w:sz w:val="21"/>
+          <w:szCs w:val="21"/>
+          <w:lang w:val="en-GB"/>
+        </w:rPr>
+        <w:t>9. No cierre la terminal ahora toca ejecutar el siguiente comando para que se quede la aplicación que hemos creado ejecutandose y poder acceder a ella desde cualquier navegador:</w:t>
+      </w:r>
+    </w:p>
+    <w:p>
+      <w:pPr>
+        <w:ind w:left="720"/>
+        <w:rPr>
+          <w:rFonts w:ascii="Consolas" w:hAnsi="Consolas"/>
+          <w:sz w:val="21"/>
+          <w:szCs w:val="21"/>
+          <w:lang w:val="en-GB"/>
+        </w:rPr>
+      </w:pPr>
+      <w:r>
+        <w:rPr>
+          <w:rFonts w:ascii="Consolas" w:hAnsi="Consolas"/>
+          <w:sz w:val="21"/>
+          <w:szCs w:val="21"/>
+          <w:lang w:val="en-GB"/>
+        </w:rPr>
+        <w:t>mvn spring:boot run</w:t>
+      </w:r>
+    </w:p>
+    <w:p>
+      <w:pPr>
+        <w:ind w:left="720"/>
+        <w:rPr>
+          <w:rFonts w:ascii="Consolas" w:hAnsi="Consolas"/>
+          <w:sz w:val="21"/>
+          <w:szCs w:val="21"/>
+          <w:lang w:val="en-GB"/>
+        </w:rPr>
+      </w:pPr>
+      <w:r>
+        <w:rPr>
+          <w:rFonts w:ascii="Consolas" w:hAnsi="Consolas"/>
+          <w:sz w:val="21"/>
+          <w:szCs w:val="21"/>
+          <w:lang w:val="en-GB"/>
+        </w:rPr>
+        <w:t>10. Abrimos el navegador (preferentemente firefox por el poco consumo de recursos y escribimos la siguiente URL:</w:t>
+      </w:r>
+    </w:p>
+    <w:p>
+      <w:pPr>
+        <w:ind w:left="720"/>
+        <w:rPr>
+          <w:rFonts w:ascii="Consolas" w:hAnsi="Consolas"/>
+          <w:sz w:val="21"/>
+          <w:szCs w:val="21"/>
           <w:lang w:val="en-GB"/>
         </w:rPr>
       </w:pPr>
@@ -6291,7 +9069,7 @@
         </w:rPr>
         <w:t>“</w:t>
       </w:r>
-      <w:hyperlink r:id="rId19" w:history="1">
+      <w:hyperlink r:id="rId24" w:history="1">
         <w:r>
           <w:rPr>
             <w:rStyle w:val="Hipervnculo"/>
@@ -6328,7 +9106,7 @@
         </w:rPr>
         <w:t xml:space="preserve"> “</w:t>
       </w:r>
-      <w:hyperlink r:id="rId20" w:history="1">
+      <w:hyperlink r:id="rId25" w:history="1">
         <w:r>
           <w:rPr>
             <w:rStyle w:val="Hipervnculo"/>
@@ -6373,7 +9151,7 @@
       <w:r>
         <w:t>“</w:t>
       </w:r>
-      <w:hyperlink r:id="rId21" w:history="1">
+      <w:hyperlink r:id="rId26" w:history="1">
         <w:r>
           <w:rPr>
             <w:rStyle w:val="Hipervnculo"/>
@@ -6394,7 +9172,7 @@
       <w:r>
         <w:t xml:space="preserve"> “</w:t>
       </w:r>
-      <w:hyperlink r:id="rId22" w:history="1">
+      <w:hyperlink r:id="rId27" w:history="1">
         <w:r>
           <w:rPr>
             <w:rStyle w:val="Hipervnculo"/>
@@ -6427,7 +9205,7 @@
       <w:r>
         <w:t xml:space="preserve"> “</w:t>
       </w:r>
-      <w:hyperlink r:id="rId23" w:history="1">
+      <w:hyperlink r:id="rId28" w:history="1">
         <w:r>
           <w:rPr>
             <w:rStyle w:val="Hipervnculo"/>
@@ -6448,7 +9226,7 @@
       <w:r>
         <w:t>“</w:t>
       </w:r>
-      <w:hyperlink r:id="rId24" w:history="1">
+      <w:hyperlink r:id="rId29" w:history="1">
         <w:r>
           <w:rPr>
             <w:rStyle w:val="Hipervnculo"/>
@@ -6490,7 +9268,7 @@
       <w:r>
         <w:t xml:space="preserve"> “</w:t>
       </w:r>
-      <w:hyperlink r:id="rId25" w:history="1">
+      <w:hyperlink r:id="rId30" w:history="1">
         <w:r>
           <w:rPr>
             <w:rStyle w:val="Hipervnculo"/>
@@ -6505,13 +9283,14 @@
     <w:p>
       <w:bookmarkStart w:id="23" w:name="Lagom"/>
       <w:r>
+        <w:lastRenderedPageBreak/>
         <w:t>[9]</w:t>
       </w:r>
       <w:bookmarkEnd w:id="23"/>
       <w:r>
         <w:t xml:space="preserve"> “</w:t>
       </w:r>
-      <w:hyperlink r:id="rId26" w:history="1">
+      <w:hyperlink r:id="rId31" w:history="1">
         <w:r>
           <w:rPr>
             <w:rStyle w:val="Hipervnculo"/>
@@ -6532,7 +9311,7 @@
       <w:r>
         <w:t xml:space="preserve"> “</w:t>
       </w:r>
-      <w:hyperlink r:id="rId27" w:history="1">
+      <w:hyperlink r:id="rId32" w:history="1">
         <w:r>
           <w:rPr>
             <w:rStyle w:val="Hipervnculo"/>
@@ -6553,7 +9332,7 @@
       <w:r>
         <w:t xml:space="preserve"> “</w:t>
       </w:r>
-      <w:hyperlink r:id="rId28" w:history="1">
+      <w:hyperlink r:id="rId33" w:history="1">
         <w:r>
           <w:rPr>
             <w:rStyle w:val="Hipervnculo"/>
@@ -6574,7 +9353,7 @@
       <w:r>
         <w:t xml:space="preserve"> “</w:t>
       </w:r>
-      <w:hyperlink r:id="rId29" w:history="1">
+      <w:hyperlink r:id="rId34" w:history="1">
         <w:r>
           <w:rPr>
             <w:rStyle w:val="Hipervnculo"/>
@@ -6595,7 +9374,7 @@
       <w:r>
         <w:t xml:space="preserve"> “</w:t>
       </w:r>
-      <w:hyperlink r:id="rId30" w:history="1">
+      <w:hyperlink r:id="rId35" w:history="1">
         <w:r>
           <w:rPr>
             <w:rStyle w:val="Hipervnculo"/>
@@ -6616,7 +9395,7 @@
       <w:r>
         <w:t xml:space="preserve"> “</w:t>
       </w:r>
-      <w:hyperlink r:id="rId31" w:history="1">
+      <w:hyperlink r:id="rId36" w:history="1">
         <w:r>
           <w:rPr>
             <w:rStyle w:val="Hipervnculo"/>
@@ -6637,7 +9416,7 @@
       <w:r>
         <w:t xml:space="preserve"> “</w:t>
       </w:r>
-      <w:hyperlink r:id="rId32" w:history="1">
+      <w:hyperlink r:id="rId37" w:history="1">
         <w:r>
           <w:rPr>
             <w:rStyle w:val="Hipervnculo"/>
@@ -6652,14 +9431,13 @@
     <w:p>
       <w:bookmarkStart w:id="30" w:name="Twitter"/>
       <w:r>
-        <w:lastRenderedPageBreak/>
         <w:t>[16]</w:t>
       </w:r>
       <w:bookmarkEnd w:id="30"/>
       <w:r>
         <w:t xml:space="preserve"> “</w:t>
       </w:r>
-      <w:hyperlink r:id="rId33" w:history="1">
+      <w:hyperlink r:id="rId38" w:history="1">
         <w:r>
           <w:rPr>
             <w:rStyle w:val="Hipervnculo"/>
@@ -6680,7 +9458,7 @@
       <w:r>
         <w:t xml:space="preserve"> “</w:t>
       </w:r>
-      <w:hyperlink r:id="rId34" w:anchor="4---companiesprojects-using-openapi-generator" w:history="1">
+      <w:hyperlink r:id="rId39" w:anchor="4---companiesprojects-using-openapi-generator" w:history="1">
         <w:r>
           <w:rPr>
             <w:rStyle w:val="Hipervnculo"/>
@@ -6701,7 +9479,7 @@
       <w:r>
         <w:t xml:space="preserve"> “</w:t>
       </w:r>
-      <w:hyperlink r:id="rId35" w:history="1">
+      <w:hyperlink r:id="rId40" w:history="1">
         <w:r>
           <w:rPr>
             <w:rStyle w:val="Hipervnculo"/>
@@ -6713,9 +9491,22 @@
         <w:t>”</w:t>
       </w:r>
     </w:p>
+    <w:p>
+      <w:r>
+        <w:t xml:space="preserve">[19] </w:t>
+      </w:r>
+      <w:hyperlink r:id="rId41" w:anchor="lab" w:history="1">
+        <w:r>
+          <w:rPr>
+            <w:rStyle w:val="Hipervnculo"/>
+          </w:rPr>
+          <w:t>“redHat”</w:t>
+        </w:r>
+      </w:hyperlink>
+    </w:p>
     <w:sectPr>
-      <w:footerReference w:type="even" r:id="rId36"/>
-      <w:footerReference w:type="default" r:id="rId37"/>
+      <w:footerReference w:type="even" r:id="rId42"/>
+      <w:footerReference w:type="default" r:id="rId43"/>
       <w:pgSz w:w="11906" w:h="16838"/>
       <w:pgMar w:top="1417" w:right="1701" w:bottom="1417" w:left="1701" w:header="708" w:footer="708" w:gutter="0"/>
       <w:pgNumType w:start="1"/>
@@ -7263,6 +10054,95 @@
     </w:lvl>
   </w:abstractNum>
   <w:abstractNum w:abstractNumId="4" w15:restartNumberingAfterBreak="0">
+    <w:nsid w:val="0B7941E8"/>
+    <w:multiLevelType w:val="hybridMultilevel"/>
+    <w:tmpl w:val="F4C0EC3C"/>
+    <w:lvl w:ilvl="0" w:tplc="27ECD3DA">
+      <w:start w:val="1"/>
+      <w:numFmt w:val="decimal"/>
+      <w:lvlText w:val="%1."/>
+      <w:lvlJc w:val="left"/>
+      <w:pPr>
+        <w:ind w:left="1080" w:hanging="360"/>
+      </w:pPr>
+      <w:rPr>
+        <w:rFonts w:hint="default"/>
+      </w:rPr>
+    </w:lvl>
+    <w:lvl w:ilvl="1" w:tplc="0C0A0019" w:tentative="1">
+      <w:start w:val="1"/>
+      <w:numFmt w:val="lowerLetter"/>
+      <w:lvlText w:val="%2."/>
+      <w:lvlJc w:val="left"/>
+      <w:pPr>
+        <w:ind w:left="1800" w:hanging="360"/>
+      </w:pPr>
+    </w:lvl>
+    <w:lvl w:ilvl="2" w:tplc="0C0A001B" w:tentative="1">
+      <w:start w:val="1"/>
+      <w:numFmt w:val="lowerRoman"/>
+      <w:lvlText w:val="%3."/>
+      <w:lvlJc w:val="right"/>
+      <w:pPr>
+        <w:ind w:left="2520" w:hanging="180"/>
+      </w:pPr>
+    </w:lvl>
+    <w:lvl w:ilvl="3" w:tplc="0C0A000F" w:tentative="1">
+      <w:start w:val="1"/>
+      <w:numFmt w:val="decimal"/>
+      <w:lvlText w:val="%4."/>
+      <w:lvlJc w:val="left"/>
+      <w:pPr>
+        <w:ind w:left="3240" w:hanging="360"/>
+      </w:pPr>
+    </w:lvl>
+    <w:lvl w:ilvl="4" w:tplc="0C0A0019" w:tentative="1">
+      <w:start w:val="1"/>
+      <w:numFmt w:val="lowerLetter"/>
+      <w:lvlText w:val="%5."/>
+      <w:lvlJc w:val="left"/>
+      <w:pPr>
+        <w:ind w:left="3960" w:hanging="360"/>
+      </w:pPr>
+    </w:lvl>
+    <w:lvl w:ilvl="5" w:tplc="0C0A001B" w:tentative="1">
+      <w:start w:val="1"/>
+      <w:numFmt w:val="lowerRoman"/>
+      <w:lvlText w:val="%6."/>
+      <w:lvlJc w:val="right"/>
+      <w:pPr>
+        <w:ind w:left="4680" w:hanging="180"/>
+      </w:pPr>
+    </w:lvl>
+    <w:lvl w:ilvl="6" w:tplc="0C0A000F" w:tentative="1">
+      <w:start w:val="1"/>
+      <w:numFmt w:val="decimal"/>
+      <w:lvlText w:val="%7."/>
+      <w:lvlJc w:val="left"/>
+      <w:pPr>
+        <w:ind w:left="5400" w:hanging="360"/>
+      </w:pPr>
+    </w:lvl>
+    <w:lvl w:ilvl="7" w:tplc="0C0A0019" w:tentative="1">
+      <w:start w:val="1"/>
+      <w:numFmt w:val="lowerLetter"/>
+      <w:lvlText w:val="%8."/>
+      <w:lvlJc w:val="left"/>
+      <w:pPr>
+        <w:ind w:left="6120" w:hanging="360"/>
+      </w:pPr>
+    </w:lvl>
+    <w:lvl w:ilvl="8" w:tplc="0C0A001B" w:tentative="1">
+      <w:start w:val="1"/>
+      <w:numFmt w:val="lowerRoman"/>
+      <w:lvlText w:val="%9."/>
+      <w:lvlJc w:val="right"/>
+      <w:pPr>
+        <w:ind w:left="6840" w:hanging="180"/>
+      </w:pPr>
+    </w:lvl>
+  </w:abstractNum>
+  <w:abstractNum w:abstractNumId="5" w15:restartNumberingAfterBreak="0">
     <w:nsid w:val="0C9B4472"/>
     <w:multiLevelType w:val="multilevel"/>
     <w:tmpl w:val="0C0A001F"/>
@@ -7348,7 +10228,7 @@
       </w:pPr>
     </w:lvl>
   </w:abstractNum>
-  <w:abstractNum w:abstractNumId="5" w15:restartNumberingAfterBreak="0">
+  <w:abstractNum w:abstractNumId="6" w15:restartNumberingAfterBreak="0">
     <w:nsid w:val="0E70079C"/>
     <w:multiLevelType w:val="hybridMultilevel"/>
     <w:tmpl w:val="5232D8EE"/>
@@ -7434,7 +10314,7 @@
       </w:pPr>
     </w:lvl>
   </w:abstractNum>
-  <w:abstractNum w:abstractNumId="6" w15:restartNumberingAfterBreak="0">
+  <w:abstractNum w:abstractNumId="7" w15:restartNumberingAfterBreak="0">
     <w:nsid w:val="0F380F83"/>
     <w:multiLevelType w:val="hybridMultilevel"/>
     <w:tmpl w:val="94B6A726"/>
@@ -7520,7 +10400,7 @@
       </w:pPr>
     </w:lvl>
   </w:abstractNum>
-  <w:abstractNum w:abstractNumId="7" w15:restartNumberingAfterBreak="0">
+  <w:abstractNum w:abstractNumId="8" w15:restartNumberingAfterBreak="0">
     <w:nsid w:val="1978508D"/>
     <w:multiLevelType w:val="hybridMultilevel"/>
     <w:tmpl w:val="C9D2172C"/>
@@ -7633,7 +10513,7 @@
       </w:rPr>
     </w:lvl>
   </w:abstractNum>
-  <w:abstractNum w:abstractNumId="8" w15:restartNumberingAfterBreak="0">
+  <w:abstractNum w:abstractNumId="9" w15:restartNumberingAfterBreak="0">
     <w:nsid w:val="1E8F1A02"/>
     <w:multiLevelType w:val="hybridMultilevel"/>
     <w:tmpl w:val="E736BE60"/>
@@ -7746,7 +10626,7 @@
       </w:rPr>
     </w:lvl>
   </w:abstractNum>
-  <w:abstractNum w:abstractNumId="9" w15:restartNumberingAfterBreak="0">
+  <w:abstractNum w:abstractNumId="10" w15:restartNumberingAfterBreak="0">
     <w:nsid w:val="262C2D5F"/>
     <w:multiLevelType w:val="hybridMultilevel"/>
     <w:tmpl w:val="BE94AA34"/>
@@ -7832,7 +10712,7 @@
       </w:pPr>
     </w:lvl>
   </w:abstractNum>
-  <w:abstractNum w:abstractNumId="10" w15:restartNumberingAfterBreak="0">
+  <w:abstractNum w:abstractNumId="11" w15:restartNumberingAfterBreak="0">
     <w:nsid w:val="2C057176"/>
     <w:multiLevelType w:val="hybridMultilevel"/>
     <w:tmpl w:val="28EE9046"/>
@@ -7945,7 +10825,7 @@
       </w:rPr>
     </w:lvl>
   </w:abstractNum>
-  <w:abstractNum w:abstractNumId="11" w15:restartNumberingAfterBreak="0">
+  <w:abstractNum w:abstractNumId="12" w15:restartNumberingAfterBreak="0">
     <w:nsid w:val="30987BC8"/>
     <w:multiLevelType w:val="hybridMultilevel"/>
     <w:tmpl w:val="E5A0D7D8"/>
@@ -8058,7 +10938,7 @@
       </w:rPr>
     </w:lvl>
   </w:abstractNum>
-  <w:abstractNum w:abstractNumId="12" w15:restartNumberingAfterBreak="0">
+  <w:abstractNum w:abstractNumId="13" w15:restartNumberingAfterBreak="0">
     <w:nsid w:val="33377220"/>
     <w:multiLevelType w:val="hybridMultilevel"/>
     <w:tmpl w:val="ED6CE53A"/>
@@ -8171,7 +11051,7 @@
       </w:pPr>
     </w:lvl>
   </w:abstractNum>
-  <w:abstractNum w:abstractNumId="13" w15:restartNumberingAfterBreak="0">
+  <w:abstractNum w:abstractNumId="14" w15:restartNumberingAfterBreak="0">
     <w:nsid w:val="3D7908EC"/>
     <w:multiLevelType w:val="hybridMultilevel"/>
     <w:tmpl w:val="82A43556"/>
@@ -8257,7 +11137,7 @@
       </w:pPr>
     </w:lvl>
   </w:abstractNum>
-  <w:abstractNum w:abstractNumId="14" w15:restartNumberingAfterBreak="0">
+  <w:abstractNum w:abstractNumId="15" w15:restartNumberingAfterBreak="0">
     <w:nsid w:val="4148382D"/>
     <w:multiLevelType w:val="hybridMultilevel"/>
     <w:tmpl w:val="8A685704"/>
@@ -8370,7 +11250,7 @@
       </w:rPr>
     </w:lvl>
   </w:abstractNum>
-  <w:abstractNum w:abstractNumId="15" w15:restartNumberingAfterBreak="0">
+  <w:abstractNum w:abstractNumId="16" w15:restartNumberingAfterBreak="0">
     <w:nsid w:val="44C75B85"/>
     <w:multiLevelType w:val="hybridMultilevel"/>
     <w:tmpl w:val="AA70040E"/>
@@ -8483,7 +11363,7 @@
       </w:pPr>
     </w:lvl>
   </w:abstractNum>
-  <w:abstractNum w:abstractNumId="16" w15:restartNumberingAfterBreak="0">
+  <w:abstractNum w:abstractNumId="17" w15:restartNumberingAfterBreak="0">
     <w:nsid w:val="46015FE1"/>
     <w:multiLevelType w:val="hybridMultilevel"/>
     <w:tmpl w:val="090674F8"/>
@@ -8596,7 +11476,7 @@
       </w:rPr>
     </w:lvl>
   </w:abstractNum>
-  <w:abstractNum w:abstractNumId="17" w15:restartNumberingAfterBreak="0">
+  <w:abstractNum w:abstractNumId="18" w15:restartNumberingAfterBreak="0">
     <w:nsid w:val="48522847"/>
     <w:multiLevelType w:val="hybridMultilevel"/>
     <w:tmpl w:val="C708FB7A"/>
@@ -8709,7 +11589,96 @@
       </w:rPr>
     </w:lvl>
   </w:abstractNum>
-  <w:abstractNum w:abstractNumId="18" w15:restartNumberingAfterBreak="0">
+  <w:abstractNum w:abstractNumId="19" w15:restartNumberingAfterBreak="0">
+    <w:nsid w:val="4B0D6B6A"/>
+    <w:multiLevelType w:val="hybridMultilevel"/>
+    <w:tmpl w:val="DDC0A5D6"/>
+    <w:lvl w:ilvl="0" w:tplc="0C0A000F">
+      <w:start w:val="1"/>
+      <w:numFmt w:val="decimal"/>
+      <w:lvlText w:val="%1."/>
+      <w:lvlJc w:val="left"/>
+      <w:pPr>
+        <w:ind w:left="720" w:hanging="360"/>
+      </w:pPr>
+      <w:rPr>
+        <w:rFonts w:hint="default"/>
+      </w:rPr>
+    </w:lvl>
+    <w:lvl w:ilvl="1" w:tplc="0C0A0019" w:tentative="1">
+      <w:start w:val="1"/>
+      <w:numFmt w:val="lowerLetter"/>
+      <w:lvlText w:val="%2."/>
+      <w:lvlJc w:val="left"/>
+      <w:pPr>
+        <w:ind w:left="1440" w:hanging="360"/>
+      </w:pPr>
+    </w:lvl>
+    <w:lvl w:ilvl="2" w:tplc="0C0A001B" w:tentative="1">
+      <w:start w:val="1"/>
+      <w:numFmt w:val="lowerRoman"/>
+      <w:lvlText w:val="%3."/>
+      <w:lvlJc w:val="right"/>
+      <w:pPr>
+        <w:ind w:left="2160" w:hanging="180"/>
+      </w:pPr>
+    </w:lvl>
+    <w:lvl w:ilvl="3" w:tplc="0C0A000F" w:tentative="1">
+      <w:start w:val="1"/>
+      <w:numFmt w:val="decimal"/>
+      <w:lvlText w:val="%4."/>
+      <w:lvlJc w:val="left"/>
+      <w:pPr>
+        <w:ind w:left="2880" w:hanging="360"/>
+      </w:pPr>
+    </w:lvl>
+    <w:lvl w:ilvl="4" w:tplc="0C0A0019" w:tentative="1">
+      <w:start w:val="1"/>
+      <w:numFmt w:val="lowerLetter"/>
+      <w:lvlText w:val="%5."/>
+      <w:lvlJc w:val="left"/>
+      <w:pPr>
+        <w:ind w:left="3600" w:hanging="360"/>
+      </w:pPr>
+    </w:lvl>
+    <w:lvl w:ilvl="5" w:tplc="0C0A001B" w:tentative="1">
+      <w:start w:val="1"/>
+      <w:numFmt w:val="lowerRoman"/>
+      <w:lvlText w:val="%6."/>
+      <w:lvlJc w:val="right"/>
+      <w:pPr>
+        <w:ind w:left="4320" w:hanging="180"/>
+      </w:pPr>
+    </w:lvl>
+    <w:lvl w:ilvl="6" w:tplc="0C0A000F" w:tentative="1">
+      <w:start w:val="1"/>
+      <w:numFmt w:val="decimal"/>
+      <w:lvlText w:val="%7."/>
+      <w:lvlJc w:val="left"/>
+      <w:pPr>
+        <w:ind w:left="5040" w:hanging="360"/>
+      </w:pPr>
+    </w:lvl>
+    <w:lvl w:ilvl="7" w:tplc="0C0A0019" w:tentative="1">
+      <w:start w:val="1"/>
+      <w:numFmt w:val="lowerLetter"/>
+      <w:lvlText w:val="%8."/>
+      <w:lvlJc w:val="left"/>
+      <w:pPr>
+        <w:ind w:left="5760" w:hanging="360"/>
+      </w:pPr>
+    </w:lvl>
+    <w:lvl w:ilvl="8" w:tplc="0C0A001B" w:tentative="1">
+      <w:start w:val="1"/>
+      <w:numFmt w:val="lowerRoman"/>
+      <w:lvlText w:val="%9."/>
+      <w:lvlJc w:val="right"/>
+      <w:pPr>
+        <w:ind w:left="6480" w:hanging="180"/>
+      </w:pPr>
+    </w:lvl>
+  </w:abstractNum>
+  <w:abstractNum w:abstractNumId="20" w15:restartNumberingAfterBreak="0">
     <w:nsid w:val="4F11069E"/>
     <w:multiLevelType w:val="hybridMultilevel"/>
     <w:tmpl w:val="2FFA14EC"/>
@@ -8822,7 +11791,7 @@
       </w:rPr>
     </w:lvl>
   </w:abstractNum>
-  <w:abstractNum w:abstractNumId="19" w15:restartNumberingAfterBreak="0">
+  <w:abstractNum w:abstractNumId="21" w15:restartNumberingAfterBreak="0">
     <w:nsid w:val="59393007"/>
     <w:multiLevelType w:val="hybridMultilevel"/>
     <w:tmpl w:val="CC3CD6C6"/>
@@ -8908,7 +11877,7 @@
       </w:pPr>
     </w:lvl>
   </w:abstractNum>
-  <w:abstractNum w:abstractNumId="20" w15:restartNumberingAfterBreak="0">
+  <w:abstractNum w:abstractNumId="22" w15:restartNumberingAfterBreak="0">
     <w:nsid w:val="5B481EDD"/>
     <w:multiLevelType w:val="multilevel"/>
     <w:tmpl w:val="0C0A001F"/>
@@ -8994,7 +11963,7 @@
       </w:pPr>
     </w:lvl>
   </w:abstractNum>
-  <w:abstractNum w:abstractNumId="21" w15:restartNumberingAfterBreak="0">
+  <w:abstractNum w:abstractNumId="23" w15:restartNumberingAfterBreak="0">
     <w:nsid w:val="5D497233"/>
     <w:multiLevelType w:val="multilevel"/>
     <w:tmpl w:val="0C0A0025"/>
@@ -9089,7 +12058,7 @@
       </w:pPr>
     </w:lvl>
   </w:abstractNum>
-  <w:abstractNum w:abstractNumId="22" w15:restartNumberingAfterBreak="0">
+  <w:abstractNum w:abstractNumId="24" w15:restartNumberingAfterBreak="0">
     <w:nsid w:val="5E594B1A"/>
     <w:multiLevelType w:val="hybridMultilevel"/>
     <w:tmpl w:val="46406514"/>
@@ -9175,7 +12144,7 @@
       </w:pPr>
     </w:lvl>
   </w:abstractNum>
-  <w:abstractNum w:abstractNumId="23" w15:restartNumberingAfterBreak="0">
+  <w:abstractNum w:abstractNumId="25" w15:restartNumberingAfterBreak="0">
     <w:nsid w:val="5FFD495B"/>
     <w:multiLevelType w:val="hybridMultilevel"/>
     <w:tmpl w:val="5FD299D4"/>
@@ -9288,7 +12257,7 @@
       </w:rPr>
     </w:lvl>
   </w:abstractNum>
-  <w:abstractNum w:abstractNumId="24" w15:restartNumberingAfterBreak="0">
+  <w:abstractNum w:abstractNumId="26" w15:restartNumberingAfterBreak="0">
     <w:nsid w:val="604D2A08"/>
     <w:multiLevelType w:val="hybridMultilevel"/>
     <w:tmpl w:val="B0EAAAB4"/>
@@ -9401,7 +12370,7 @@
       </w:rPr>
     </w:lvl>
   </w:abstractNum>
-  <w:abstractNum w:abstractNumId="25" w15:restartNumberingAfterBreak="0">
+  <w:abstractNum w:abstractNumId="27" w15:restartNumberingAfterBreak="0">
     <w:nsid w:val="610D757F"/>
     <w:multiLevelType w:val="hybridMultilevel"/>
     <w:tmpl w:val="D81A1392"/>
@@ -9514,7 +12483,7 @@
       </w:rPr>
     </w:lvl>
   </w:abstractNum>
-  <w:abstractNum w:abstractNumId="26" w15:restartNumberingAfterBreak="0">
+  <w:abstractNum w:abstractNumId="28" w15:restartNumberingAfterBreak="0">
     <w:nsid w:val="62FB0CD5"/>
     <w:multiLevelType w:val="hybridMultilevel"/>
     <w:tmpl w:val="05AA9D92"/>
@@ -9627,7 +12596,7 @@
       </w:rPr>
     </w:lvl>
   </w:abstractNum>
-  <w:abstractNum w:abstractNumId="27" w15:restartNumberingAfterBreak="0">
+  <w:abstractNum w:abstractNumId="29" w15:restartNumberingAfterBreak="0">
     <w:nsid w:val="62FF26FD"/>
     <w:multiLevelType w:val="hybridMultilevel"/>
     <w:tmpl w:val="0128B61C"/>
@@ -9740,7 +12709,96 @@
       </w:rPr>
     </w:lvl>
   </w:abstractNum>
-  <w:abstractNum w:abstractNumId="28" w15:restartNumberingAfterBreak="0">
+  <w:abstractNum w:abstractNumId="30" w15:restartNumberingAfterBreak="0">
+    <w:nsid w:val="676B309E"/>
+    <w:multiLevelType w:val="hybridMultilevel"/>
+    <w:tmpl w:val="FA3EC5DA"/>
+    <w:lvl w:ilvl="0" w:tplc="0C0A000F">
+      <w:start w:val="1"/>
+      <w:numFmt w:val="decimal"/>
+      <w:lvlText w:val="%1."/>
+      <w:lvlJc w:val="left"/>
+      <w:pPr>
+        <w:ind w:left="720" w:hanging="360"/>
+      </w:pPr>
+      <w:rPr>
+        <w:rFonts w:hint="default"/>
+      </w:rPr>
+    </w:lvl>
+    <w:lvl w:ilvl="1" w:tplc="0C0A0019" w:tentative="1">
+      <w:start w:val="1"/>
+      <w:numFmt w:val="lowerLetter"/>
+      <w:lvlText w:val="%2."/>
+      <w:lvlJc w:val="left"/>
+      <w:pPr>
+        <w:ind w:left="1440" w:hanging="360"/>
+      </w:pPr>
+    </w:lvl>
+    <w:lvl w:ilvl="2" w:tplc="0C0A001B" w:tentative="1">
+      <w:start w:val="1"/>
+      <w:numFmt w:val="lowerRoman"/>
+      <w:lvlText w:val="%3."/>
+      <w:lvlJc w:val="right"/>
+      <w:pPr>
+        <w:ind w:left="2160" w:hanging="180"/>
+      </w:pPr>
+    </w:lvl>
+    <w:lvl w:ilvl="3" w:tplc="0C0A000F" w:tentative="1">
+      <w:start w:val="1"/>
+      <w:numFmt w:val="decimal"/>
+      <w:lvlText w:val="%4."/>
+      <w:lvlJc w:val="left"/>
+      <w:pPr>
+        <w:ind w:left="2880" w:hanging="360"/>
+      </w:pPr>
+    </w:lvl>
+    <w:lvl w:ilvl="4" w:tplc="0C0A0019" w:tentative="1">
+      <w:start w:val="1"/>
+      <w:numFmt w:val="lowerLetter"/>
+      <w:lvlText w:val="%5."/>
+      <w:lvlJc w:val="left"/>
+      <w:pPr>
+        <w:ind w:left="3600" w:hanging="360"/>
+      </w:pPr>
+    </w:lvl>
+    <w:lvl w:ilvl="5" w:tplc="0C0A001B" w:tentative="1">
+      <w:start w:val="1"/>
+      <w:numFmt w:val="lowerRoman"/>
+      <w:lvlText w:val="%6."/>
+      <w:lvlJc w:val="right"/>
+      <w:pPr>
+        <w:ind w:left="4320" w:hanging="180"/>
+      </w:pPr>
+    </w:lvl>
+    <w:lvl w:ilvl="6" w:tplc="0C0A000F" w:tentative="1">
+      <w:start w:val="1"/>
+      <w:numFmt w:val="decimal"/>
+      <w:lvlText w:val="%7."/>
+      <w:lvlJc w:val="left"/>
+      <w:pPr>
+        <w:ind w:left="5040" w:hanging="360"/>
+      </w:pPr>
+    </w:lvl>
+    <w:lvl w:ilvl="7" w:tplc="0C0A0019" w:tentative="1">
+      <w:start w:val="1"/>
+      <w:numFmt w:val="lowerLetter"/>
+      <w:lvlText w:val="%8."/>
+      <w:lvlJc w:val="left"/>
+      <w:pPr>
+        <w:ind w:left="5760" w:hanging="360"/>
+      </w:pPr>
+    </w:lvl>
+    <w:lvl w:ilvl="8" w:tplc="0C0A001B" w:tentative="1">
+      <w:start w:val="1"/>
+      <w:numFmt w:val="lowerRoman"/>
+      <w:lvlText w:val="%9."/>
+      <w:lvlJc w:val="right"/>
+      <w:pPr>
+        <w:ind w:left="6480" w:hanging="180"/>
+      </w:pPr>
+    </w:lvl>
+  </w:abstractNum>
+  <w:abstractNum w:abstractNumId="31" w15:restartNumberingAfterBreak="0">
     <w:nsid w:val="6A7B3AE2"/>
     <w:multiLevelType w:val="hybridMultilevel"/>
     <w:tmpl w:val="3E98DED6"/>
@@ -9853,7 +12911,96 @@
       </w:rPr>
     </w:lvl>
   </w:abstractNum>
-  <w:abstractNum w:abstractNumId="29" w15:restartNumberingAfterBreak="0">
+  <w:abstractNum w:abstractNumId="32" w15:restartNumberingAfterBreak="0">
+    <w:nsid w:val="6A911A39"/>
+    <w:multiLevelType w:val="hybridMultilevel"/>
+    <w:tmpl w:val="6AEE9EA0"/>
+    <w:lvl w:ilvl="0" w:tplc="27ECD3DA">
+      <w:start w:val="1"/>
+      <w:numFmt w:val="decimal"/>
+      <w:lvlText w:val="%1."/>
+      <w:lvlJc w:val="left"/>
+      <w:pPr>
+        <w:ind w:left="1080" w:hanging="360"/>
+      </w:pPr>
+      <w:rPr>
+        <w:rFonts w:hint="default"/>
+      </w:rPr>
+    </w:lvl>
+    <w:lvl w:ilvl="1" w:tplc="0C0A0019" w:tentative="1">
+      <w:start w:val="1"/>
+      <w:numFmt w:val="lowerLetter"/>
+      <w:lvlText w:val="%2."/>
+      <w:lvlJc w:val="left"/>
+      <w:pPr>
+        <w:ind w:left="1440" w:hanging="360"/>
+      </w:pPr>
+    </w:lvl>
+    <w:lvl w:ilvl="2" w:tplc="0C0A001B" w:tentative="1">
+      <w:start w:val="1"/>
+      <w:numFmt w:val="lowerRoman"/>
+      <w:lvlText w:val="%3."/>
+      <w:lvlJc w:val="right"/>
+      <w:pPr>
+        <w:ind w:left="2160" w:hanging="180"/>
+      </w:pPr>
+    </w:lvl>
+    <w:lvl w:ilvl="3" w:tplc="0C0A000F" w:tentative="1">
+      <w:start w:val="1"/>
+      <w:numFmt w:val="decimal"/>
+      <w:lvlText w:val="%4."/>
+      <w:lvlJc w:val="left"/>
+      <w:pPr>
+        <w:ind w:left="2880" w:hanging="360"/>
+      </w:pPr>
+    </w:lvl>
+    <w:lvl w:ilvl="4" w:tplc="0C0A0019" w:tentative="1">
+      <w:start w:val="1"/>
+      <w:numFmt w:val="lowerLetter"/>
+      <w:lvlText w:val="%5."/>
+      <w:lvlJc w:val="left"/>
+      <w:pPr>
+        <w:ind w:left="3600" w:hanging="360"/>
+      </w:pPr>
+    </w:lvl>
+    <w:lvl w:ilvl="5" w:tplc="0C0A001B" w:tentative="1">
+      <w:start w:val="1"/>
+      <w:numFmt w:val="lowerRoman"/>
+      <w:lvlText w:val="%6."/>
+      <w:lvlJc w:val="right"/>
+      <w:pPr>
+        <w:ind w:left="4320" w:hanging="180"/>
+      </w:pPr>
+    </w:lvl>
+    <w:lvl w:ilvl="6" w:tplc="0C0A000F" w:tentative="1">
+      <w:start w:val="1"/>
+      <w:numFmt w:val="decimal"/>
+      <w:lvlText w:val="%7."/>
+      <w:lvlJc w:val="left"/>
+      <w:pPr>
+        <w:ind w:left="5040" w:hanging="360"/>
+      </w:pPr>
+    </w:lvl>
+    <w:lvl w:ilvl="7" w:tplc="0C0A0019" w:tentative="1">
+      <w:start w:val="1"/>
+      <w:numFmt w:val="lowerLetter"/>
+      <w:lvlText w:val="%8."/>
+      <w:lvlJc w:val="left"/>
+      <w:pPr>
+        <w:ind w:left="5760" w:hanging="360"/>
+      </w:pPr>
+    </w:lvl>
+    <w:lvl w:ilvl="8" w:tplc="0C0A001B" w:tentative="1">
+      <w:start w:val="1"/>
+      <w:numFmt w:val="lowerRoman"/>
+      <w:lvlText w:val="%9."/>
+      <w:lvlJc w:val="right"/>
+      <w:pPr>
+        <w:ind w:left="6480" w:hanging="180"/>
+      </w:pPr>
+    </w:lvl>
+  </w:abstractNum>
+  <w:abstractNum w:abstractNumId="33" w15:restartNumberingAfterBreak="0">
     <w:nsid w:val="6BEA4E2E"/>
     <w:multiLevelType w:val="hybridMultilevel"/>
     <w:tmpl w:val="144E3266"/>
@@ -9966,7 +13113,7 @@
       </w:rPr>
     </w:lvl>
   </w:abstractNum>
-  <w:abstractNum w:abstractNumId="30" w15:restartNumberingAfterBreak="0">
+  <w:abstractNum w:abstractNumId="34" w15:restartNumberingAfterBreak="0">
     <w:nsid w:val="6CF004A1"/>
     <w:multiLevelType w:val="hybridMultilevel"/>
     <w:tmpl w:val="6E6C8264"/>
@@ -10079,7 +13226,7 @@
       </w:rPr>
     </w:lvl>
   </w:abstractNum>
-  <w:abstractNum w:abstractNumId="31" w15:restartNumberingAfterBreak="0">
+  <w:abstractNum w:abstractNumId="35" w15:restartNumberingAfterBreak="0">
     <w:nsid w:val="6E88175F"/>
     <w:multiLevelType w:val="hybridMultilevel"/>
     <w:tmpl w:val="9B404B7E"/>
@@ -10195,7 +13342,7 @@
       </w:pPr>
     </w:lvl>
   </w:abstractNum>
-  <w:abstractNum w:abstractNumId="32" w15:restartNumberingAfterBreak="0">
+  <w:abstractNum w:abstractNumId="36" w15:restartNumberingAfterBreak="0">
     <w:nsid w:val="70B11689"/>
     <w:multiLevelType w:val="hybridMultilevel"/>
     <w:tmpl w:val="7AC20BC0"/>
@@ -10281,7 +13428,7 @@
       </w:pPr>
     </w:lvl>
   </w:abstractNum>
-  <w:abstractNum w:abstractNumId="33" w15:restartNumberingAfterBreak="0">
+  <w:abstractNum w:abstractNumId="37" w15:restartNumberingAfterBreak="0">
     <w:nsid w:val="7810574D"/>
     <w:multiLevelType w:val="hybridMultilevel"/>
     <w:tmpl w:val="E0A48A0E"/>
@@ -10395,91 +13542,91 @@
     </w:lvl>
   </w:abstractNum>
   <w:num w:numId="1">
-    <w:abstractNumId w:val="9"/>
+    <w:abstractNumId w:val="10"/>
   </w:num>
   <w:num w:numId="2">
     <w:abstractNumId w:val="0"/>
   </w:num>
   <w:num w:numId="3">
-    <w:abstractNumId w:val="13"/>
+    <w:abstractNumId w:val="14"/>
   </w:num>
   <w:num w:numId="4">
-    <w:abstractNumId w:val="4"/>
+    <w:abstractNumId w:val="5"/>
   </w:num>
   <w:num w:numId="5">
-    <w:abstractNumId w:val="20"/>
+    <w:abstractNumId w:val="22"/>
   </w:num>
   <w:num w:numId="6">
-    <w:abstractNumId w:val="21"/>
+    <w:abstractNumId w:val="23"/>
   </w:num>
   <w:num w:numId="7">
-    <w:abstractNumId w:val="15"/>
+    <w:abstractNumId w:val="16"/>
   </w:num>
   <w:num w:numId="8">
     <w:abstractNumId w:val="3"/>
   </w:num>
   <w:num w:numId="9">
-    <w:abstractNumId w:val="12"/>
+    <w:abstractNumId w:val="13"/>
   </w:num>
   <w:num w:numId="10">
-    <w:abstractNumId w:val="31"/>
+    <w:abstractNumId w:val="35"/>
   </w:num>
   <w:num w:numId="11">
-    <w:abstractNumId w:val="19"/>
+    <w:abstractNumId w:val="21"/>
   </w:num>
   <w:num w:numId="12">
-    <w:abstractNumId w:val="32"/>
+    <w:abstractNumId w:val="36"/>
   </w:num>
   <w:num w:numId="13">
-    <w:abstractNumId w:val="16"/>
+    <w:abstractNumId w:val="17"/>
   </w:num>
   <w:num w:numId="14">
-    <w:abstractNumId w:val="30"/>
+    <w:abstractNumId w:val="34"/>
   </w:num>
   <w:num w:numId="15">
+    <w:abstractNumId w:val="29"/>
+  </w:num>
+  <w:num w:numId="16">
+    <w:abstractNumId w:val="28"/>
+  </w:num>
+  <w:num w:numId="17">
     <w:abstractNumId w:val="27"/>
   </w:num>
-  <w:num w:numId="16">
-    <w:abstractNumId w:val="26"/>
-  </w:num>
-  <w:num w:numId="17">
-    <w:abstractNumId w:val="25"/>
-  </w:num>
   <w:num w:numId="18">
-    <w:abstractNumId w:val="14"/>
+    <w:abstractNumId w:val="15"/>
   </w:num>
   <w:num w:numId="19">
-    <w:abstractNumId w:val="23"/>
+    <w:abstractNumId w:val="25"/>
   </w:num>
   <w:num w:numId="20">
     <w:abstractNumId w:val="2"/>
   </w:num>
   <w:num w:numId="21">
-    <w:abstractNumId w:val="33"/>
+    <w:abstractNumId w:val="37"/>
   </w:num>
   <w:num w:numId="22">
-    <w:abstractNumId w:val="18"/>
+    <w:abstractNumId w:val="20"/>
   </w:num>
   <w:num w:numId="23">
-    <w:abstractNumId w:val="24"/>
+    <w:abstractNumId w:val="26"/>
   </w:num>
   <w:num w:numId="24">
-    <w:abstractNumId w:val="7"/>
+    <w:abstractNumId w:val="8"/>
   </w:num>
   <w:num w:numId="25">
-    <w:abstractNumId w:val="10"/>
+    <w:abstractNumId w:val="11"/>
   </w:num>
   <w:num w:numId="26">
     <w:abstractNumId w:val="1"/>
   </w:num>
   <w:num w:numId="27">
-    <w:abstractNumId w:val="17"/>
+    <w:abstractNumId w:val="18"/>
   </w:num>
   <w:num w:numId="28">
-    <w:abstractNumId w:val="11"/>
+    <w:abstractNumId w:val="12"/>
   </w:num>
   <w:num w:numId="29">
-    <w:abstractNumId w:val="22"/>
+    <w:abstractNumId w:val="24"/>
     <w:lvlOverride w:ilvl="0">
       <w:startOverride w:val="1"/>
     </w:lvlOverride>
@@ -10509,16 +13656,16 @@
     </w:lvlOverride>
   </w:num>
   <w:num w:numId="30">
-    <w:abstractNumId w:val="29"/>
+    <w:abstractNumId w:val="33"/>
   </w:num>
   <w:num w:numId="31">
-    <w:abstractNumId w:val="8"/>
+    <w:abstractNumId w:val="9"/>
   </w:num>
   <w:num w:numId="32">
-    <w:abstractNumId w:val="5"/>
+    <w:abstractNumId w:val="6"/>
   </w:num>
   <w:num w:numId="33">
-    <w:abstractNumId w:val="6"/>
+    <w:abstractNumId w:val="7"/>
     <w:lvlOverride w:ilvl="0">
       <w:startOverride w:val="1"/>
     </w:lvlOverride>
@@ -10548,7 +13695,19 @@
     </w:lvlOverride>
   </w:num>
   <w:num w:numId="34">
-    <w:abstractNumId w:val="28"/>
+    <w:abstractNumId w:val="31"/>
+  </w:num>
+  <w:num w:numId="35">
+    <w:abstractNumId w:val="19"/>
+  </w:num>
+  <w:num w:numId="36">
+    <w:abstractNumId w:val="30"/>
+  </w:num>
+  <w:num w:numId="37">
+    <w:abstractNumId w:val="4"/>
+  </w:num>
+  <w:num w:numId="38">
+    <w:abstractNumId w:val="32"/>
   </w:num>
 </w:numbering>
 </file>

</xml_diff>

<commit_message>
added diagrama de componentes on docx. Need a check.
</commit_message>
<xml_diff>
--- a/Documentos/NuestraDocumentacion/Documentacion Proyecto openapi generator.docx
+++ b/Documentos/NuestraDocumentacion/Documentacion Proyecto openapi generator.docx
@@ -5782,6 +5782,337 @@
           <w:lang w:val="en-GB"/>
         </w:rPr>
       </w:pPr>
+      <w:r>
+        <w:rPr>
+          <w:lang w:val="en-GB"/>
+        </w:rPr>
+        <w:t>La vista funcional muestra los diferentes componentes lógicos utilizados en la ejecución del sistema. OpenApi puede dividirse en los siguientes componentes lógicos:</w:t>
+      </w:r>
+    </w:p>
+    <w:p>
+      <w:pPr>
+        <w:pStyle w:val="Prrafodelista"/>
+        <w:numPr>
+          <w:ilvl w:val="0"/>
+          <w:numId w:val="39"/>
+        </w:numPr>
+        <w:rPr>
+          <w:lang w:val="en-GB"/>
+        </w:rPr>
+      </w:pPr>
+      <w:r>
+        <w:rPr>
+          <w:b/>
+          <w:bCs/>
+          <w:lang w:val="en-GB"/>
+        </w:rPr>
+        <w:t xml:space="preserve">EXEC CONFIG. </w:t>
+      </w:r>
+      <w:r>
+        <w:rPr>
+          <w:lang w:val="en-GB"/>
+        </w:rPr>
+        <w:t>Se encarga de configurar el sistema para iniciar OpenApi con las especificaciones dadas.</w:t>
+      </w:r>
+      <w:r>
+        <w:rPr>
+          <w:lang w:val="en-GB"/>
+        </w:rPr>
+        <w:t xml:space="preserve"> Pueden darso directamente por consola o a través de un archivo en formato json.</w:t>
+      </w:r>
+    </w:p>
+    <w:p>
+      <w:pPr>
+        <w:pStyle w:val="Prrafodelista"/>
+        <w:numPr>
+          <w:ilvl w:val="0"/>
+          <w:numId w:val="39"/>
+        </w:numPr>
+        <w:rPr>
+          <w:lang w:val="en-GB"/>
+        </w:rPr>
+      </w:pPr>
+      <w:r>
+        <w:rPr>
+          <w:b/>
+          <w:bCs/>
+          <w:lang w:val="en-GB"/>
+        </w:rPr>
+        <w:t>API GENERATOR.</w:t>
+      </w:r>
+      <w:r>
+        <w:rPr>
+          <w:lang w:val="en-GB"/>
+        </w:rPr>
+        <w:t xml:space="preserve"> Esta es el principal componente</w:t>
+      </w:r>
+      <w:r>
+        <w:rPr>
+          <w:lang w:val="en-GB"/>
+        </w:rPr>
+        <w:t xml:space="preserve">, debido a que se encarga de generar la API. Genera por defecto la documentación de la API, basada en servicios REST. Una vez generada, implementa los casos de test de la API. API GENERATOR utiliza ciertas clases como DefaultGenerator.java o DefaultCodeGen.java para </w:t>
+      </w:r>
+      <w:r>
+        <w:rPr>
+          <w:lang w:val="en-GB"/>
+        </w:rPr>
+        <w:t>la elaboración por defecto.</w:t>
+      </w:r>
+    </w:p>
+    <w:p>
+      <w:pPr>
+        <w:pStyle w:val="Prrafodelista"/>
+        <w:numPr>
+          <w:ilvl w:val="0"/>
+          <w:numId w:val="39"/>
+        </w:numPr>
+        <w:rPr>
+          <w:lang w:val="en-GB"/>
+        </w:rPr>
+      </w:pPr>
+      <w:r>
+        <w:rPr>
+          <w:b/>
+          <w:bCs/>
+          <w:lang w:val="en-GB"/>
+        </w:rPr>
+        <w:t>API Mutator.</w:t>
+      </w:r>
+      <w:r>
+        <w:rPr>
+          <w:lang w:val="en-GB"/>
+        </w:rPr>
+        <w:t xml:space="preserve"> Se encarga de generar APIs mediante unas especificaciones adicionales. La clase DefaultCodeGen.java, puede presentar datos adicionales especificados por el cliente. De ser así, se creará una API por defecto, a la que se añaden las especificaciones del cliente.</w:t>
+      </w:r>
+    </w:p>
+    <w:p>
+      <w:pPr>
+        <w:pStyle w:val="Prrafodelista"/>
+        <w:numPr>
+          <w:ilvl w:val="0"/>
+          <w:numId w:val="39"/>
+        </w:numPr>
+        <w:rPr>
+          <w:lang w:val="en-GB"/>
+        </w:rPr>
+      </w:pPr>
+      <w:r>
+        <w:rPr>
+          <w:b/>
+          <w:bCs/>
+          <w:lang w:val="en-GB"/>
+        </w:rPr>
+        <w:t>TEST GENERATOR.</w:t>
+      </w:r>
+      <w:r>
+        <w:rPr>
+          <w:lang w:val="en-GB"/>
+        </w:rPr>
+        <w:t xml:space="preserve"> Este componente se encarga de generar tests abstractos. </w:t>
+      </w:r>
+      <w:r>
+        <w:rPr>
+          <w:lang w:val="en-GB"/>
+        </w:rPr>
+        <w:t xml:space="preserve">OpenApi genera tests en base a los archivos generados por la API y por la </w:t>
+      </w:r>
+      <w:r>
+        <w:rPr>
+          <w:lang w:val="en-GB"/>
+        </w:rPr>
+        <w:lastRenderedPageBreak/>
+        <w:t>respuesta generada al hacer consultas a la API. Sin embargo, la generación de casos de prueba no es la principal funcionalidad de OpenApi.</w:t>
+      </w:r>
+    </w:p>
+    <w:p>
+      <w:pPr>
+        <w:pStyle w:val="Prrafodelista"/>
+        <w:numPr>
+          <w:ilvl w:val="0"/>
+          <w:numId w:val="39"/>
+        </w:numPr>
+        <w:rPr>
+          <w:lang w:val="en-GB"/>
+        </w:rPr>
+      </w:pPr>
+      <w:r>
+        <w:rPr>
+          <w:b/>
+          <w:bCs/>
+          <w:lang w:val="en-GB"/>
+        </w:rPr>
+        <w:t>Test Mutator.</w:t>
+      </w:r>
+      <w:r>
+        <w:rPr>
+          <w:lang w:val="en-GB"/>
+        </w:rPr>
+        <w:t xml:space="preserve"> Se encarga de generar casos de prueba especificos al pasarlo en formato json. Al no ser la principal funcionalidad de OpenApi, puede </w:t>
+      </w:r>
+      <w:r>
+        <w:rPr>
+          <w:lang w:val="en-GB"/>
+        </w:rPr>
+        <w:t>ser bastante limitado su uso.</w:t>
+      </w:r>
+    </w:p>
+    <w:p>
+      <w:pPr>
+        <w:pStyle w:val="Prrafodelista"/>
+        <w:numPr>
+          <w:ilvl w:val="0"/>
+          <w:numId w:val="39"/>
+        </w:numPr>
+        <w:rPr>
+          <w:lang w:val="en-GB"/>
+        </w:rPr>
+      </w:pPr>
+      <w:r>
+        <w:rPr>
+          <w:b/>
+          <w:bCs/>
+          <w:lang w:val="en-GB"/>
+        </w:rPr>
+        <w:t>Runner.</w:t>
+      </w:r>
+      <w:r>
+        <w:rPr>
+          <w:lang w:val="en-GB"/>
+        </w:rPr>
+        <w:t xml:space="preserve"> Se encarga de la generación de modelos y la documentación de la API según la implementación de API GENERATOR, así como de los casos de prueba generados por TEST GENERATOR.</w:t>
+      </w:r>
+    </w:p>
+    <w:p>
+      <w:pPr>
+        <w:pStyle w:val="Prrafodelista"/>
+        <w:numPr>
+          <w:ilvl w:val="0"/>
+          <w:numId w:val="39"/>
+        </w:numPr>
+        <w:rPr>
+          <w:lang w:val="en-GB"/>
+        </w:rPr>
+      </w:pPr>
+      <w:r>
+        <w:rPr>
+          <w:b/>
+          <w:bCs/>
+          <w:lang w:val="en-GB"/>
+        </w:rPr>
+        <w:t>API DOC.</w:t>
+      </w:r>
+      <w:r>
+        <w:rPr>
+          <w:lang w:val="en-GB"/>
+        </w:rPr>
+        <w:t xml:space="preserve"> Documentos generados al ejecutar OpenAPI. </w:t>
+      </w:r>
+      <w:r>
+        <w:rPr>
+          <w:lang w:val="en-GB"/>
+        </w:rPr>
+        <w:t>Actualmente, OpenAPI soporta multitud de lenguajes de programación para generar la documentación, haciendo la generación automática accesible a multitud de clientes.</w:t>
+      </w:r>
+    </w:p>
+    <w:p>
+      <w:pPr>
+        <w:pStyle w:val="Prrafodelista"/>
+        <w:numPr>
+          <w:ilvl w:val="0"/>
+          <w:numId w:val="39"/>
+        </w:numPr>
+        <w:rPr>
+          <w:lang w:val="en-GB"/>
+        </w:rPr>
+      </w:pPr>
+      <w:r>
+        <w:rPr>
+          <w:b/>
+          <w:bCs/>
+          <w:lang w:val="en-GB"/>
+        </w:rPr>
+        <w:t>Other Utilites.</w:t>
+      </w:r>
+      <w:r>
+        <w:rPr>
+          <w:lang w:val="en-GB"/>
+        </w:rPr>
+        <w:t xml:space="preserve"> Incluye multitud de clases que soportan operaciones adicionales en el proyecto.</w:t>
+      </w:r>
+    </w:p>
+    <w:p>
+      <w:pPr>
+        <w:ind w:left="360"/>
+        <w:rPr>
+          <w:lang w:val="en-GB"/>
+        </w:rPr>
+      </w:pPr>
+      <w:r>
+        <w:rPr>
+          <w:lang w:val="en-GB"/>
+        </w:rPr>
+        <w:t>La siguiente figura muestra el diagrama de componentes descrito:</w:t>
+      </w:r>
+    </w:p>
+    <w:p>
+      <w:pPr>
+        <w:ind w:left="360"/>
+        <w:rPr>
+          <w:lang w:val="en-GB"/>
+        </w:rPr>
+      </w:pPr>
+      <w:r>
+        <w:rPr>
+          <w:lang w:val="en-GB"/>
+        </w:rPr>
+        <w:t xml:space="preserve"> </w:t>
+      </w:r>
+      <w:r>
+        <w:rPr>
+          <w:lang w:val="en-GB"/>
+        </w:rPr>
+        <w:drawing>
+          <wp:inline distT="0" distB="0" distL="0" distR="0" wp14:anchorId="02FE0B79" wp14:editId="7294096A">
+            <wp:extent cx="5400040" cy="5254625"/>
+            <wp:effectExtent l="0" t="0" r="0" b="3175"/>
+            <wp:docPr id="11" name="Imagen 11" descr="Diagrama&#10;&#10;Descripción generada automáticamente"/>
+            <wp:cNvGraphicFramePr>
+              <a:graphicFrameLocks xmlns:a="http://schemas.openxmlformats.org/drawingml/2006/main" noChangeAspect="1"/>
+            </wp:cNvGraphicFramePr>
+            <a:graphic xmlns:a="http://schemas.openxmlformats.org/drawingml/2006/main">
+              <a:graphicData uri="http://schemas.openxmlformats.org/drawingml/2006/picture">
+                <pic:pic xmlns:pic="http://schemas.openxmlformats.org/drawingml/2006/picture">
+                  <pic:nvPicPr>
+                    <pic:cNvPr id="11" name="Imagen 11" descr="Diagrama&#10;&#10;Descripción generada automáticamente"/>
+                    <pic:cNvPicPr/>
+                  </pic:nvPicPr>
+                  <pic:blipFill>
+                    <a:blip r:embed="rId19">
+                      <a:extLst>
+                        <a:ext uri="{28A0092B-C50C-407E-A947-70E740481C1C}">
+                          <a14:useLocalDpi xmlns:a14="http://schemas.microsoft.com/office/drawing/2010/main" val="0"/>
+                        </a:ext>
+                      </a:extLst>
+                    </a:blip>
+                    <a:stretch>
+                      <a:fillRect/>
+                    </a:stretch>
+                  </pic:blipFill>
+                  <pic:spPr>
+                    <a:xfrm>
+                      <a:off x="0" y="0"/>
+                      <a:ext cx="5400040" cy="5254625"/>
+                    </a:xfrm>
+                    <a:prstGeom prst="rect">
+                      <a:avLst/>
+                    </a:prstGeom>
+                  </pic:spPr>
+                </pic:pic>
+              </a:graphicData>
+            </a:graphic>
+          </wp:inline>
+        </w:drawing>
+      </w:r>
     </w:p>
     <w:p>
       <w:pPr>
@@ -5803,6 +6134,7 @@
         <w:rPr>
           <w:lang w:val="en-GB"/>
         </w:rPr>
+        <w:lastRenderedPageBreak/>
         <w:t>Vista de despliegue</w:t>
       </w:r>
       <w:bookmarkEnd w:id="7"/>
@@ -5855,7 +6187,6 @@
       </w:pPr>
       <w:bookmarkStart w:id="9" w:name="_Toc63239824"/>
       <w:r>
-        <w:lastRenderedPageBreak/>
         <w:t>Puntos de variabilidad y extensi</w:t>
       </w:r>
       <w:r>
@@ -6065,7 +6396,14 @@
         <w:rPr>
           <w:lang w:val="en-GB"/>
         </w:rPr>
-        <w:t>, aunque cabe destacar que detecta 126 code smells en el sistema. No obstante, la mayoría de estos Code Smells se deben a la sintaxis de ciertas clases de Java, al uso de elementos genéricos o a la falta de cobertura por tests. Creemos que el motivo de los code smells por utilizar ciertas clases Java se deben a la versión de Java utilizada (Java 8). SonarCloud calcula que el sistema posee una deuda técnica de 1 día. Finalmente, cabe mencionar que el proyecto presenta bloques duplicados, aunque esta duplicidad es mínima, debido a que solo ocupa un 0.5%.</w:t>
+        <w:t xml:space="preserve">, aunque cabe destacar que detecta 126 code smells en el sistema. No obstante, la mayoría de estos Code Smells se deben a la sintaxis de ciertas clases de Java, al uso de elementos genéricos o a la falta de cobertura por </w:t>
+      </w:r>
+      <w:r>
+        <w:rPr>
+          <w:lang w:val="en-GB"/>
+        </w:rPr>
+        <w:lastRenderedPageBreak/>
+        <w:t>tests. Creemos que el motivo de los code smells por utilizar ciertas clases Java se deben a la versión de Java utilizada (Java 8). SonarCloud calcula que el sistema posee una deuda técnica de 1 día. Finalmente, cabe mencionar que el proyecto presenta bloques duplicados, aunque esta duplicidad es mínima, debido a que solo ocupa un 0.5%.</w:t>
       </w:r>
     </w:p>
     <w:p>
@@ -6091,14 +6429,7 @@
         <w:rPr>
           <w:lang w:val="en-GB"/>
         </w:rPr>
-        <w:t xml:space="preserve">Este atributo mide la eficiencia de los métodos usados, además de la interacción del desarrollador al tener que realizar el mantenimiento de dichos métodos. La complejidad se puede dividir en complejidad ciclomática y cognitiva, que miden la eficiencia y la mantenibilidad respectivamente. Este proyecto presenta una calificación total de 404 de complejidad ciclomática y de 178 de complejidad cognitiva. Por último, se define por defecto que la complejidad </w:t>
-      </w:r>
-      <w:r>
-        <w:rPr>
-          <w:lang w:val="en-GB"/>
-        </w:rPr>
-        <w:lastRenderedPageBreak/>
-        <w:t>cognitiva de un método debe ser a 15 para ser viable</w:t>
+        <w:t>Este atributo mide la eficiencia de los métodos usados, además de la interacción del desarrollador al tener que realizar el mantenimiento de dichos métodos. La complejidad se puede dividir en complejidad ciclomática y cognitiva, que miden la eficiencia y la mantenibilidad respectivamente. Este proyecto presenta una calificación total de 404 de complejidad ciclomática y de 178 de complejidad cognitiva. Por último, se define por defecto que la complejidad cognitiva de un método debe ser a 15 para ser viable</w:t>
       </w:r>
       <w:r>
         <w:rPr>
@@ -6311,7 +6642,7 @@
           <w:lang w:val="en-GB"/>
         </w:rPr>
       </w:pPr>
-      <w:hyperlink r:id="rId19" w:history="1">
+      <w:hyperlink r:id="rId20" w:history="1">
         <w:r>
           <w:rPr>
             <w:rStyle w:val="Hipervnculo"/>
@@ -6430,10 +6761,10 @@
             <v:path o:extrusionok="f" gradientshapeok="t" o:connecttype="rect"/>
             <o:lock v:ext="edit" aspectratio="t"/>
           </v:shapetype>
-          <v:shape id="_x0000_i1027" type="#_x0000_t75" style="width:75.85pt;height:49.3pt" o:ole="">
-            <v:imagedata r:id="rId20" o:title=""/>
+          <v:shape id="_x0000_i1025" type="#_x0000_t75" style="width:75.6pt;height:49.2pt" o:ole="">
+            <v:imagedata r:id="rId21" o:title=""/>
           </v:shape>
-          <o:OLEObject Type="Embed" ProgID="Package" ShapeID="_x0000_i1027" DrawAspect="Icon" ObjectID="_1679254250" r:id="rId21"/>
+          <o:OLEObject Type="Embed" ProgID="Package" ShapeID="_x0000_i1025" DrawAspect="Icon" ObjectID="_1679262064" r:id="rId22"/>
         </w:object>
       </w:r>
     </w:p>
@@ -6463,7 +6794,7 @@
           <w:lang w:val="en-GB"/>
         </w:rPr>
       </w:pPr>
-      <w:hyperlink r:id="rId22" w:history="1">
+      <w:hyperlink r:id="rId23" w:history="1">
         <w:r>
           <w:rPr>
             <w:rStyle w:val="Hipervnculo"/>
@@ -6685,6 +7016,7 @@
         </w:rPr>
         <w:t>    </w:t>
       </w:r>
+      <w:proofErr w:type="gramStart"/>
       <w:r>
         <w:rPr>
           <w:rFonts w:ascii="Consolas" w:eastAsia="Times New Roman" w:hAnsi="Consolas" w:cs="Times New Roman"/>
@@ -6733,6 +7065,7 @@
         <w:t>org.codehaus.mojo</w:t>
       </w:r>
       <w:proofErr w:type="spellEnd"/>
+      <w:proofErr w:type="gramEnd"/>
       <w:r>
         <w:rPr>
           <w:rFonts w:ascii="Consolas" w:eastAsia="Times New Roman" w:hAnsi="Consolas" w:cs="Times New Roman"/>
@@ -8126,8 +8459,10 @@
           <w:szCs w:val="21"/>
           <w:lang w:eastAsia="es-ES"/>
         </w:rPr>
+        <w:lastRenderedPageBreak/>
         <w:t>                </w:t>
       </w:r>
+      <w:proofErr w:type="gramStart"/>
       <w:r>
         <w:rPr>
           <w:rFonts w:ascii="Consolas" w:eastAsia="Times New Roman" w:hAnsi="Consolas" w:cs="Times New Roman"/>
@@ -8176,6 +8511,7 @@
         <w:t>org.springframework.boot</w:t>
       </w:r>
       <w:proofErr w:type="spellEnd"/>
+      <w:proofErr w:type="gramEnd"/>
       <w:r>
         <w:rPr>
           <w:rFonts w:ascii="Consolas" w:eastAsia="Times New Roman" w:hAnsi="Consolas" w:cs="Times New Roman"/>
@@ -8863,7 +9199,6 @@
         </w:rPr>
       </w:pPr>
       <w:r>
-        <w:lastRenderedPageBreak/>
         <w:drawing>
           <wp:inline distT="0" distB="0" distL="0" distR="0" wp14:anchorId="30ABE526" wp14:editId="37F3B4BF">
             <wp:extent cx="5400040" cy="2753360"/>
@@ -8880,7 +9215,7 @@
                     <pic:cNvPicPr/>
                   </pic:nvPicPr>
                   <pic:blipFill>
-                    <a:blip r:embed="rId23"/>
+                    <a:blip r:embed="rId24"/>
                     <a:stretch>
                       <a:fillRect/>
                     </a:stretch>
@@ -9069,7 +9404,7 @@
         </w:rPr>
         <w:t>“</w:t>
       </w:r>
-      <w:hyperlink r:id="rId24" w:history="1">
+      <w:hyperlink r:id="rId25" w:history="1">
         <w:r>
           <w:rPr>
             <w:rStyle w:val="Hipervnculo"/>
@@ -9097,6 +9432,7 @@
         <w:rPr>
           <w:lang w:val="en-GB"/>
         </w:rPr>
+        <w:lastRenderedPageBreak/>
         <w:t>[2]</w:t>
       </w:r>
       <w:bookmarkEnd w:id="16"/>
@@ -9106,7 +9442,7 @@
         </w:rPr>
         <w:t xml:space="preserve"> “</w:t>
       </w:r>
-      <w:hyperlink r:id="rId25" w:history="1">
+      <w:hyperlink r:id="rId26" w:history="1">
         <w:r>
           <w:rPr>
             <w:rStyle w:val="Hipervnculo"/>
@@ -9151,7 +9487,7 @@
       <w:r>
         <w:t>“</w:t>
       </w:r>
-      <w:hyperlink r:id="rId26" w:history="1">
+      <w:hyperlink r:id="rId27" w:history="1">
         <w:r>
           <w:rPr>
             <w:rStyle w:val="Hipervnculo"/>
@@ -9172,7 +9508,7 @@
       <w:r>
         <w:t xml:space="preserve"> “</w:t>
       </w:r>
-      <w:hyperlink r:id="rId27" w:history="1">
+      <w:hyperlink r:id="rId28" w:history="1">
         <w:r>
           <w:rPr>
             <w:rStyle w:val="Hipervnculo"/>
@@ -9205,7 +9541,7 @@
       <w:r>
         <w:t xml:space="preserve"> “</w:t>
       </w:r>
-      <w:hyperlink r:id="rId28" w:history="1">
+      <w:hyperlink r:id="rId29" w:history="1">
         <w:r>
           <w:rPr>
             <w:rStyle w:val="Hipervnculo"/>
@@ -9226,7 +9562,7 @@
       <w:r>
         <w:t>“</w:t>
       </w:r>
-      <w:hyperlink r:id="rId29" w:history="1">
+      <w:hyperlink r:id="rId30" w:history="1">
         <w:r>
           <w:rPr>
             <w:rStyle w:val="Hipervnculo"/>
@@ -9268,7 +9604,7 @@
       <w:r>
         <w:t xml:space="preserve"> “</w:t>
       </w:r>
-      <w:hyperlink r:id="rId30" w:history="1">
+      <w:hyperlink r:id="rId31" w:history="1">
         <w:r>
           <w:rPr>
             <w:rStyle w:val="Hipervnculo"/>
@@ -9283,14 +9619,13 @@
     <w:p>
       <w:bookmarkStart w:id="23" w:name="Lagom"/>
       <w:r>
-        <w:lastRenderedPageBreak/>
         <w:t>[9]</w:t>
       </w:r>
       <w:bookmarkEnd w:id="23"/>
       <w:r>
         <w:t xml:space="preserve"> “</w:t>
       </w:r>
-      <w:hyperlink r:id="rId31" w:history="1">
+      <w:hyperlink r:id="rId32" w:history="1">
         <w:r>
           <w:rPr>
             <w:rStyle w:val="Hipervnculo"/>
@@ -9311,7 +9646,7 @@
       <w:r>
         <w:t xml:space="preserve"> “</w:t>
       </w:r>
-      <w:hyperlink r:id="rId32" w:history="1">
+      <w:hyperlink r:id="rId33" w:history="1">
         <w:r>
           <w:rPr>
             <w:rStyle w:val="Hipervnculo"/>
@@ -9332,7 +9667,7 @@
       <w:r>
         <w:t xml:space="preserve"> “</w:t>
       </w:r>
-      <w:hyperlink r:id="rId33" w:history="1">
+      <w:hyperlink r:id="rId34" w:history="1">
         <w:r>
           <w:rPr>
             <w:rStyle w:val="Hipervnculo"/>
@@ -9353,7 +9688,7 @@
       <w:r>
         <w:t xml:space="preserve"> “</w:t>
       </w:r>
-      <w:hyperlink r:id="rId34" w:history="1">
+      <w:hyperlink r:id="rId35" w:history="1">
         <w:r>
           <w:rPr>
             <w:rStyle w:val="Hipervnculo"/>
@@ -9374,7 +9709,7 @@
       <w:r>
         <w:t xml:space="preserve"> “</w:t>
       </w:r>
-      <w:hyperlink r:id="rId35" w:history="1">
+      <w:hyperlink r:id="rId36" w:history="1">
         <w:r>
           <w:rPr>
             <w:rStyle w:val="Hipervnculo"/>
@@ -9395,7 +9730,7 @@
       <w:r>
         <w:t xml:space="preserve"> “</w:t>
       </w:r>
-      <w:hyperlink r:id="rId36" w:history="1">
+      <w:hyperlink r:id="rId37" w:history="1">
         <w:r>
           <w:rPr>
             <w:rStyle w:val="Hipervnculo"/>
@@ -9416,7 +9751,7 @@
       <w:r>
         <w:t xml:space="preserve"> “</w:t>
       </w:r>
-      <w:hyperlink r:id="rId37" w:history="1">
+      <w:hyperlink r:id="rId38" w:history="1">
         <w:r>
           <w:rPr>
             <w:rStyle w:val="Hipervnculo"/>
@@ -9437,7 +9772,7 @@
       <w:r>
         <w:t xml:space="preserve"> “</w:t>
       </w:r>
-      <w:hyperlink r:id="rId38" w:history="1">
+      <w:hyperlink r:id="rId39" w:history="1">
         <w:r>
           <w:rPr>
             <w:rStyle w:val="Hipervnculo"/>
@@ -9458,7 +9793,7 @@
       <w:r>
         <w:t xml:space="preserve"> “</w:t>
       </w:r>
-      <w:hyperlink r:id="rId39" w:anchor="4---companiesprojects-using-openapi-generator" w:history="1">
+      <w:hyperlink r:id="rId40" w:anchor="4---companiesprojects-using-openapi-generator" w:history="1">
         <w:r>
           <w:rPr>
             <w:rStyle w:val="Hipervnculo"/>
@@ -9479,7 +9814,7 @@
       <w:r>
         <w:t xml:space="preserve"> “</w:t>
       </w:r>
-      <w:hyperlink r:id="rId40" w:history="1">
+      <w:hyperlink r:id="rId41" w:history="1">
         <w:r>
           <w:rPr>
             <w:rStyle w:val="Hipervnculo"/>
@@ -9495,7 +9830,7 @@
       <w:r>
         <w:t xml:space="preserve">[19] </w:t>
       </w:r>
-      <w:hyperlink r:id="rId41" w:anchor="lab" w:history="1">
+      <w:hyperlink r:id="rId42" w:anchor="lab" w:history="1">
         <w:r>
           <w:rPr>
             <w:rStyle w:val="Hipervnculo"/>
@@ -9505,8 +9840,8 @@
       </w:hyperlink>
     </w:p>
     <w:sectPr>
-      <w:footerReference w:type="even" r:id="rId42"/>
-      <w:footerReference w:type="default" r:id="rId43"/>
+      <w:footerReference w:type="even" r:id="rId43"/>
+      <w:footerReference w:type="default" r:id="rId44"/>
       <w:pgSz w:w="11906" w:h="16838"/>
       <w:pgMar w:top="1417" w:right="1701" w:bottom="1417" w:left="1701" w:header="708" w:footer="708" w:gutter="0"/>
       <w:pgNumType w:start="1"/>
@@ -10939,6 +11274,119 @@
     </w:lvl>
   </w:abstractNum>
   <w:abstractNum w:abstractNumId="13" w15:restartNumberingAfterBreak="0">
+    <w:nsid w:val="32313653"/>
+    <w:multiLevelType w:val="hybridMultilevel"/>
+    <w:tmpl w:val="91862600"/>
+    <w:lvl w:ilvl="0" w:tplc="0C0A0001">
+      <w:start w:val="1"/>
+      <w:numFmt w:val="bullet"/>
+      <w:lvlText w:val=""/>
+      <w:lvlJc w:val="left"/>
+      <w:pPr>
+        <w:ind w:left="720" w:hanging="360"/>
+      </w:pPr>
+      <w:rPr>
+        <w:rFonts w:ascii="Symbol" w:hAnsi="Symbol" w:hint="default"/>
+      </w:rPr>
+    </w:lvl>
+    <w:lvl w:ilvl="1" w:tplc="0C0A0003" w:tentative="1">
+      <w:start w:val="1"/>
+      <w:numFmt w:val="bullet"/>
+      <w:lvlText w:val="o"/>
+      <w:lvlJc w:val="left"/>
+      <w:pPr>
+        <w:ind w:left="1440" w:hanging="360"/>
+      </w:pPr>
+      <w:rPr>
+        <w:rFonts w:ascii="Courier New" w:hAnsi="Courier New" w:cs="Courier New" w:hint="default"/>
+      </w:rPr>
+    </w:lvl>
+    <w:lvl w:ilvl="2" w:tplc="0C0A0005" w:tentative="1">
+      <w:start w:val="1"/>
+      <w:numFmt w:val="bullet"/>
+      <w:lvlText w:val=""/>
+      <w:lvlJc w:val="left"/>
+      <w:pPr>
+        <w:ind w:left="2160" w:hanging="360"/>
+      </w:pPr>
+      <w:rPr>
+        <w:rFonts w:ascii="Wingdings" w:hAnsi="Wingdings" w:hint="default"/>
+      </w:rPr>
+    </w:lvl>
+    <w:lvl w:ilvl="3" w:tplc="0C0A0001" w:tentative="1">
+      <w:start w:val="1"/>
+      <w:numFmt w:val="bullet"/>
+      <w:lvlText w:val=""/>
+      <w:lvlJc w:val="left"/>
+      <w:pPr>
+        <w:ind w:left="2880" w:hanging="360"/>
+      </w:pPr>
+      <w:rPr>
+        <w:rFonts w:ascii="Symbol" w:hAnsi="Symbol" w:hint="default"/>
+      </w:rPr>
+    </w:lvl>
+    <w:lvl w:ilvl="4" w:tplc="0C0A0003" w:tentative="1">
+      <w:start w:val="1"/>
+      <w:numFmt w:val="bullet"/>
+      <w:lvlText w:val="o"/>
+      <w:lvlJc w:val="left"/>
+      <w:pPr>
+        <w:ind w:left="3600" w:hanging="360"/>
+      </w:pPr>
+      <w:rPr>
+        <w:rFonts w:ascii="Courier New" w:hAnsi="Courier New" w:cs="Courier New" w:hint="default"/>
+      </w:rPr>
+    </w:lvl>
+    <w:lvl w:ilvl="5" w:tplc="0C0A0005" w:tentative="1">
+      <w:start w:val="1"/>
+      <w:numFmt w:val="bullet"/>
+      <w:lvlText w:val=""/>
+      <w:lvlJc w:val="left"/>
+      <w:pPr>
+        <w:ind w:left="4320" w:hanging="360"/>
+      </w:pPr>
+      <w:rPr>
+        <w:rFonts w:ascii="Wingdings" w:hAnsi="Wingdings" w:hint="default"/>
+      </w:rPr>
+    </w:lvl>
+    <w:lvl w:ilvl="6" w:tplc="0C0A0001" w:tentative="1">
+      <w:start w:val="1"/>
+      <w:numFmt w:val="bullet"/>
+      <w:lvlText w:val=""/>
+      <w:lvlJc w:val="left"/>
+      <w:pPr>
+        <w:ind w:left="5040" w:hanging="360"/>
+      </w:pPr>
+      <w:rPr>
+        <w:rFonts w:ascii="Symbol" w:hAnsi="Symbol" w:hint="default"/>
+      </w:rPr>
+    </w:lvl>
+    <w:lvl w:ilvl="7" w:tplc="0C0A0003" w:tentative="1">
+      <w:start w:val="1"/>
+      <w:numFmt w:val="bullet"/>
+      <w:lvlText w:val="o"/>
+      <w:lvlJc w:val="left"/>
+      <w:pPr>
+        <w:ind w:left="5760" w:hanging="360"/>
+      </w:pPr>
+      <w:rPr>
+        <w:rFonts w:ascii="Courier New" w:hAnsi="Courier New" w:cs="Courier New" w:hint="default"/>
+      </w:rPr>
+    </w:lvl>
+    <w:lvl w:ilvl="8" w:tplc="0C0A0005" w:tentative="1">
+      <w:start w:val="1"/>
+      <w:numFmt w:val="bullet"/>
+      <w:lvlText w:val=""/>
+      <w:lvlJc w:val="left"/>
+      <w:pPr>
+        <w:ind w:left="6480" w:hanging="360"/>
+      </w:pPr>
+      <w:rPr>
+        <w:rFonts w:ascii="Wingdings" w:hAnsi="Wingdings" w:hint="default"/>
+      </w:rPr>
+    </w:lvl>
+  </w:abstractNum>
+  <w:abstractNum w:abstractNumId="14" w15:restartNumberingAfterBreak="0">
     <w:nsid w:val="33377220"/>
     <w:multiLevelType w:val="hybridMultilevel"/>
     <w:tmpl w:val="ED6CE53A"/>
@@ -11051,7 +11499,7 @@
       </w:pPr>
     </w:lvl>
   </w:abstractNum>
-  <w:abstractNum w:abstractNumId="14" w15:restartNumberingAfterBreak="0">
+  <w:abstractNum w:abstractNumId="15" w15:restartNumberingAfterBreak="0">
     <w:nsid w:val="3D7908EC"/>
     <w:multiLevelType w:val="hybridMultilevel"/>
     <w:tmpl w:val="82A43556"/>
@@ -11137,7 +11585,7 @@
       </w:pPr>
     </w:lvl>
   </w:abstractNum>
-  <w:abstractNum w:abstractNumId="15" w15:restartNumberingAfterBreak="0">
+  <w:abstractNum w:abstractNumId="16" w15:restartNumberingAfterBreak="0">
     <w:nsid w:val="4148382D"/>
     <w:multiLevelType w:val="hybridMultilevel"/>
     <w:tmpl w:val="8A685704"/>
@@ -11250,7 +11698,7 @@
       </w:rPr>
     </w:lvl>
   </w:abstractNum>
-  <w:abstractNum w:abstractNumId="16" w15:restartNumberingAfterBreak="0">
+  <w:abstractNum w:abstractNumId="17" w15:restartNumberingAfterBreak="0">
     <w:nsid w:val="44C75B85"/>
     <w:multiLevelType w:val="hybridMultilevel"/>
     <w:tmpl w:val="AA70040E"/>
@@ -11363,7 +11811,7 @@
       </w:pPr>
     </w:lvl>
   </w:abstractNum>
-  <w:abstractNum w:abstractNumId="17" w15:restartNumberingAfterBreak="0">
+  <w:abstractNum w:abstractNumId="18" w15:restartNumberingAfterBreak="0">
     <w:nsid w:val="46015FE1"/>
     <w:multiLevelType w:val="hybridMultilevel"/>
     <w:tmpl w:val="090674F8"/>
@@ -11476,7 +11924,7 @@
       </w:rPr>
     </w:lvl>
   </w:abstractNum>
-  <w:abstractNum w:abstractNumId="18" w15:restartNumberingAfterBreak="0">
+  <w:abstractNum w:abstractNumId="19" w15:restartNumberingAfterBreak="0">
     <w:nsid w:val="48522847"/>
     <w:multiLevelType w:val="hybridMultilevel"/>
     <w:tmpl w:val="C708FB7A"/>
@@ -11589,7 +12037,7 @@
       </w:rPr>
     </w:lvl>
   </w:abstractNum>
-  <w:abstractNum w:abstractNumId="19" w15:restartNumberingAfterBreak="0">
+  <w:abstractNum w:abstractNumId="20" w15:restartNumberingAfterBreak="0">
     <w:nsid w:val="4B0D6B6A"/>
     <w:multiLevelType w:val="hybridMultilevel"/>
     <w:tmpl w:val="DDC0A5D6"/>
@@ -11678,7 +12126,7 @@
       </w:pPr>
     </w:lvl>
   </w:abstractNum>
-  <w:abstractNum w:abstractNumId="20" w15:restartNumberingAfterBreak="0">
+  <w:abstractNum w:abstractNumId="21" w15:restartNumberingAfterBreak="0">
     <w:nsid w:val="4F11069E"/>
     <w:multiLevelType w:val="hybridMultilevel"/>
     <w:tmpl w:val="2FFA14EC"/>
@@ -11791,7 +12239,7 @@
       </w:rPr>
     </w:lvl>
   </w:abstractNum>
-  <w:abstractNum w:abstractNumId="21" w15:restartNumberingAfterBreak="0">
+  <w:abstractNum w:abstractNumId="22" w15:restartNumberingAfterBreak="0">
     <w:nsid w:val="59393007"/>
     <w:multiLevelType w:val="hybridMultilevel"/>
     <w:tmpl w:val="CC3CD6C6"/>
@@ -11877,7 +12325,7 @@
       </w:pPr>
     </w:lvl>
   </w:abstractNum>
-  <w:abstractNum w:abstractNumId="22" w15:restartNumberingAfterBreak="0">
+  <w:abstractNum w:abstractNumId="23" w15:restartNumberingAfterBreak="0">
     <w:nsid w:val="5B481EDD"/>
     <w:multiLevelType w:val="multilevel"/>
     <w:tmpl w:val="0C0A001F"/>
@@ -11963,7 +12411,7 @@
       </w:pPr>
     </w:lvl>
   </w:abstractNum>
-  <w:abstractNum w:abstractNumId="23" w15:restartNumberingAfterBreak="0">
+  <w:abstractNum w:abstractNumId="24" w15:restartNumberingAfterBreak="0">
     <w:nsid w:val="5D497233"/>
     <w:multiLevelType w:val="multilevel"/>
     <w:tmpl w:val="0C0A0025"/>
@@ -12058,7 +12506,7 @@
       </w:pPr>
     </w:lvl>
   </w:abstractNum>
-  <w:abstractNum w:abstractNumId="24" w15:restartNumberingAfterBreak="0">
+  <w:abstractNum w:abstractNumId="25" w15:restartNumberingAfterBreak="0">
     <w:nsid w:val="5E594B1A"/>
     <w:multiLevelType w:val="hybridMultilevel"/>
     <w:tmpl w:val="46406514"/>
@@ -12144,7 +12592,7 @@
       </w:pPr>
     </w:lvl>
   </w:abstractNum>
-  <w:abstractNum w:abstractNumId="25" w15:restartNumberingAfterBreak="0">
+  <w:abstractNum w:abstractNumId="26" w15:restartNumberingAfterBreak="0">
     <w:nsid w:val="5FFD495B"/>
     <w:multiLevelType w:val="hybridMultilevel"/>
     <w:tmpl w:val="5FD299D4"/>
@@ -12257,7 +12705,7 @@
       </w:rPr>
     </w:lvl>
   </w:abstractNum>
-  <w:abstractNum w:abstractNumId="26" w15:restartNumberingAfterBreak="0">
+  <w:abstractNum w:abstractNumId="27" w15:restartNumberingAfterBreak="0">
     <w:nsid w:val="604D2A08"/>
     <w:multiLevelType w:val="hybridMultilevel"/>
     <w:tmpl w:val="B0EAAAB4"/>
@@ -12370,7 +12818,7 @@
       </w:rPr>
     </w:lvl>
   </w:abstractNum>
-  <w:abstractNum w:abstractNumId="27" w15:restartNumberingAfterBreak="0">
+  <w:abstractNum w:abstractNumId="28" w15:restartNumberingAfterBreak="0">
     <w:nsid w:val="610D757F"/>
     <w:multiLevelType w:val="hybridMultilevel"/>
     <w:tmpl w:val="D81A1392"/>
@@ -12483,7 +12931,7 @@
       </w:rPr>
     </w:lvl>
   </w:abstractNum>
-  <w:abstractNum w:abstractNumId="28" w15:restartNumberingAfterBreak="0">
+  <w:abstractNum w:abstractNumId="29" w15:restartNumberingAfterBreak="0">
     <w:nsid w:val="62FB0CD5"/>
     <w:multiLevelType w:val="hybridMultilevel"/>
     <w:tmpl w:val="05AA9D92"/>
@@ -12596,7 +13044,7 @@
       </w:rPr>
     </w:lvl>
   </w:abstractNum>
-  <w:abstractNum w:abstractNumId="29" w15:restartNumberingAfterBreak="0">
+  <w:abstractNum w:abstractNumId="30" w15:restartNumberingAfterBreak="0">
     <w:nsid w:val="62FF26FD"/>
     <w:multiLevelType w:val="hybridMultilevel"/>
     <w:tmpl w:val="0128B61C"/>
@@ -12709,7 +13157,7 @@
       </w:rPr>
     </w:lvl>
   </w:abstractNum>
-  <w:abstractNum w:abstractNumId="30" w15:restartNumberingAfterBreak="0">
+  <w:abstractNum w:abstractNumId="31" w15:restartNumberingAfterBreak="0">
     <w:nsid w:val="676B309E"/>
     <w:multiLevelType w:val="hybridMultilevel"/>
     <w:tmpl w:val="FA3EC5DA"/>
@@ -12798,7 +13246,7 @@
       </w:pPr>
     </w:lvl>
   </w:abstractNum>
-  <w:abstractNum w:abstractNumId="31" w15:restartNumberingAfterBreak="0">
+  <w:abstractNum w:abstractNumId="32" w15:restartNumberingAfterBreak="0">
     <w:nsid w:val="6A7B3AE2"/>
     <w:multiLevelType w:val="hybridMultilevel"/>
     <w:tmpl w:val="3E98DED6"/>
@@ -12911,7 +13359,7 @@
       </w:rPr>
     </w:lvl>
   </w:abstractNum>
-  <w:abstractNum w:abstractNumId="32" w15:restartNumberingAfterBreak="0">
+  <w:abstractNum w:abstractNumId="33" w15:restartNumberingAfterBreak="0">
     <w:nsid w:val="6A911A39"/>
     <w:multiLevelType w:val="hybridMultilevel"/>
     <w:tmpl w:val="6AEE9EA0"/>
@@ -13000,7 +13448,7 @@
       </w:pPr>
     </w:lvl>
   </w:abstractNum>
-  <w:abstractNum w:abstractNumId="33" w15:restartNumberingAfterBreak="0">
+  <w:abstractNum w:abstractNumId="34" w15:restartNumberingAfterBreak="0">
     <w:nsid w:val="6BEA4E2E"/>
     <w:multiLevelType w:val="hybridMultilevel"/>
     <w:tmpl w:val="144E3266"/>
@@ -13113,7 +13561,7 @@
       </w:rPr>
     </w:lvl>
   </w:abstractNum>
-  <w:abstractNum w:abstractNumId="34" w15:restartNumberingAfterBreak="0">
+  <w:abstractNum w:abstractNumId="35" w15:restartNumberingAfterBreak="0">
     <w:nsid w:val="6CF004A1"/>
     <w:multiLevelType w:val="hybridMultilevel"/>
     <w:tmpl w:val="6E6C8264"/>
@@ -13226,7 +13674,7 @@
       </w:rPr>
     </w:lvl>
   </w:abstractNum>
-  <w:abstractNum w:abstractNumId="35" w15:restartNumberingAfterBreak="0">
+  <w:abstractNum w:abstractNumId="36" w15:restartNumberingAfterBreak="0">
     <w:nsid w:val="6E88175F"/>
     <w:multiLevelType w:val="hybridMultilevel"/>
     <w:tmpl w:val="9B404B7E"/>
@@ -13342,7 +13790,7 @@
       </w:pPr>
     </w:lvl>
   </w:abstractNum>
-  <w:abstractNum w:abstractNumId="36" w15:restartNumberingAfterBreak="0">
+  <w:abstractNum w:abstractNumId="37" w15:restartNumberingAfterBreak="0">
     <w:nsid w:val="70B11689"/>
     <w:multiLevelType w:val="hybridMultilevel"/>
     <w:tmpl w:val="7AC20BC0"/>
@@ -13428,7 +13876,7 @@
       </w:pPr>
     </w:lvl>
   </w:abstractNum>
-  <w:abstractNum w:abstractNumId="37" w15:restartNumberingAfterBreak="0">
+  <w:abstractNum w:abstractNumId="38" w15:restartNumberingAfterBreak="0">
     <w:nsid w:val="7810574D"/>
     <w:multiLevelType w:val="hybridMultilevel"/>
     <w:tmpl w:val="E0A48A0E"/>
@@ -13548,67 +13996,67 @@
     <w:abstractNumId w:val="0"/>
   </w:num>
   <w:num w:numId="3">
-    <w:abstractNumId w:val="14"/>
+    <w:abstractNumId w:val="15"/>
   </w:num>
   <w:num w:numId="4">
     <w:abstractNumId w:val="5"/>
   </w:num>
   <w:num w:numId="5">
-    <w:abstractNumId w:val="22"/>
+    <w:abstractNumId w:val="23"/>
   </w:num>
   <w:num w:numId="6">
-    <w:abstractNumId w:val="23"/>
+    <w:abstractNumId w:val="24"/>
   </w:num>
   <w:num w:numId="7">
-    <w:abstractNumId w:val="16"/>
+    <w:abstractNumId w:val="17"/>
   </w:num>
   <w:num w:numId="8">
     <w:abstractNumId w:val="3"/>
   </w:num>
   <w:num w:numId="9">
-    <w:abstractNumId w:val="13"/>
+    <w:abstractNumId w:val="14"/>
   </w:num>
   <w:num w:numId="10">
+    <w:abstractNumId w:val="36"/>
+  </w:num>
+  <w:num w:numId="11">
+    <w:abstractNumId w:val="22"/>
+  </w:num>
+  <w:num w:numId="12">
+    <w:abstractNumId w:val="37"/>
+  </w:num>
+  <w:num w:numId="13">
+    <w:abstractNumId w:val="18"/>
+  </w:num>
+  <w:num w:numId="14">
     <w:abstractNumId w:val="35"/>
   </w:num>
-  <w:num w:numId="11">
-    <w:abstractNumId w:val="21"/>
+  <w:num w:numId="15">
+    <w:abstractNumId w:val="30"/>
   </w:num>
-  <w:num w:numId="12">
-    <w:abstractNumId w:val="36"/>
-  </w:num>
-  <w:num w:numId="13">
-    <w:abstractNumId w:val="17"/>
-  </w:num>
-  <w:num w:numId="14">
-    <w:abstractNumId w:val="34"/>
-  </w:num>
-  <w:num w:numId="15">
+  <w:num w:numId="16">
     <w:abstractNumId w:val="29"/>
   </w:num>
-  <w:num w:numId="16">
+  <w:num w:numId="17">
     <w:abstractNumId w:val="28"/>
   </w:num>
-  <w:num w:numId="17">
-    <w:abstractNumId w:val="27"/>
-  </w:num>
   <w:num w:numId="18">
-    <w:abstractNumId w:val="15"/>
+    <w:abstractNumId w:val="16"/>
   </w:num>
   <w:num w:numId="19">
-    <w:abstractNumId w:val="25"/>
+    <w:abstractNumId w:val="26"/>
   </w:num>
   <w:num w:numId="20">
     <w:abstractNumId w:val="2"/>
   </w:num>
   <w:num w:numId="21">
-    <w:abstractNumId w:val="37"/>
+    <w:abstractNumId w:val="38"/>
   </w:num>
   <w:num w:numId="22">
-    <w:abstractNumId w:val="20"/>
+    <w:abstractNumId w:val="21"/>
   </w:num>
   <w:num w:numId="23">
-    <w:abstractNumId w:val="26"/>
+    <w:abstractNumId w:val="27"/>
   </w:num>
   <w:num w:numId="24">
     <w:abstractNumId w:val="8"/>
@@ -13620,13 +14068,13 @@
     <w:abstractNumId w:val="1"/>
   </w:num>
   <w:num w:numId="27">
-    <w:abstractNumId w:val="18"/>
+    <w:abstractNumId w:val="19"/>
   </w:num>
   <w:num w:numId="28">
     <w:abstractNumId w:val="12"/>
   </w:num>
   <w:num w:numId="29">
-    <w:abstractNumId w:val="24"/>
+    <w:abstractNumId w:val="25"/>
     <w:lvlOverride w:ilvl="0">
       <w:startOverride w:val="1"/>
     </w:lvlOverride>
@@ -13656,7 +14104,7 @@
     </w:lvlOverride>
   </w:num>
   <w:num w:numId="30">
-    <w:abstractNumId w:val="33"/>
+    <w:abstractNumId w:val="34"/>
   </w:num>
   <w:num w:numId="31">
     <w:abstractNumId w:val="9"/>
@@ -13695,19 +14143,22 @@
     </w:lvlOverride>
   </w:num>
   <w:num w:numId="34">
-    <w:abstractNumId w:val="31"/>
+    <w:abstractNumId w:val="32"/>
   </w:num>
   <w:num w:numId="35">
-    <w:abstractNumId w:val="19"/>
+    <w:abstractNumId w:val="20"/>
   </w:num>
   <w:num w:numId="36">
-    <w:abstractNumId w:val="30"/>
+    <w:abstractNumId w:val="31"/>
   </w:num>
   <w:num w:numId="37">
     <w:abstractNumId w:val="4"/>
   </w:num>
   <w:num w:numId="38">
-    <w:abstractNumId w:val="32"/>
+    <w:abstractNumId w:val="33"/>
+  </w:num>
+  <w:num w:numId="39">
+    <w:abstractNumId w:val="13"/>
   </w:num>
 </w:numbering>
 </file>

</xml_diff>

<commit_message>
Añadida referencia a SonarCloud
</commit_message>
<xml_diff>
--- a/Documentos/NuestraDocumentacion/Documentacion Proyecto openapi generator.docx
+++ b/Documentos/NuestraDocumentacion/Documentacion Proyecto openapi generator.docx
@@ -6222,7 +6222,35 @@
         <w:rPr>
           <w:lang w:val="en-GB"/>
         </w:rPr>
-        <w:t>En nuestro proyecto, hemos analizado los siguientes atributos de calidad, medidos mediante la herramienta de SonarCloud:</w:t>
+        <w:t>En nuestro proyecto, hemos analizado los s</w:t>
+      </w:r>
+      <w:r>
+        <w:rPr>
+          <w:lang w:val="en-GB"/>
+        </w:rPr>
+        <w:t>i</w:t>
+      </w:r>
+      <w:r>
+        <w:rPr>
+          <w:lang w:val="en-GB"/>
+        </w:rPr>
+        <w:t>guientes atributos de calidad, medidos mediante la herramienta de SonarCloud</w:t>
+      </w:r>
+      <w:hyperlink w:anchor="SonarCloud" w:history="1">
+        <w:r>
+          <w:rPr>
+            <w:rStyle w:val="Hipervnculo"/>
+            <w:vertAlign w:val="superscript"/>
+            <w:lang w:val="en-GB"/>
+          </w:rPr>
+          <w:t>19</w:t>
+        </w:r>
+      </w:hyperlink>
+      <w:r>
+        <w:rPr>
+          <w:lang w:val="en-GB"/>
+        </w:rPr>
+        <w:t>:</w:t>
       </w:r>
     </w:p>
     <w:p>
@@ -6764,7 +6792,7 @@
           <v:shape id="_x0000_i1025" type="#_x0000_t75" style="width:75.75pt;height:49.5pt" o:ole="">
             <v:imagedata r:id="rId21" o:title=""/>
           </v:shape>
-          <o:OLEObject Type="Embed" ProgID="Package" ShapeID="_x0000_i1025" DrawAspect="Icon" ObjectID="_1679288921" r:id="rId22"/>
+          <o:OLEObject Type="Embed" ProgID="Package" ShapeID="_x0000_i1025" DrawAspect="Icon" ObjectID="_1679292170" r:id="rId22"/>
         </w:object>
       </w:r>
     </w:p>
@@ -9827,18 +9855,45 @@
       </w:r>
     </w:p>
     <w:p>
-      <w:bookmarkStart w:id="33" w:name="redHat"/>
+      <w:bookmarkStart w:id="33" w:name="SonarCloud"/>
       <w:r>
         <w:t>[19]</w:t>
       </w:r>
       <w:bookmarkEnd w:id="33"/>
       <w:r>
+        <w:t xml:space="preserve"> “</w:t>
+      </w:r>
+      <w:hyperlink r:id="rId42" w:history="1">
+        <w:r>
+          <w:rPr>
+            <w:rStyle w:val="Hipervnculo"/>
+          </w:rPr>
+          <w:t>SonarCloud</w:t>
+        </w:r>
+      </w:hyperlink>
+      <w:r>
+        <w:t>”</w:t>
+      </w:r>
+    </w:p>
+    <w:p>
+      <w:bookmarkStart w:id="34" w:name="redHat"/>
+      <w:r>
+        <w:t>[</w:t>
+      </w:r>
+      <w:r>
+        <w:t>20</w:t>
+      </w:r>
+      <w:r>
+        <w:t>]</w:t>
+      </w:r>
+      <w:bookmarkEnd w:id="34"/>
+      <w:r>
         <w:t xml:space="preserve"> </w:t>
       </w:r>
       <w:r>
         <w:t>“</w:t>
       </w:r>
-      <w:hyperlink r:id="rId42" w:history="1">
+      <w:hyperlink r:id="rId43" w:history="1">
         <w:r>
           <w:rPr>
             <w:rStyle w:val="Hipervnculo"/>
@@ -9851,8 +9906,8 @@
       </w:r>
     </w:p>
     <w:sectPr>
-      <w:footerReference w:type="even" r:id="rId43"/>
-      <w:footerReference w:type="default" r:id="rId44"/>
+      <w:footerReference w:type="even" r:id="rId44"/>
+      <w:footerReference w:type="default" r:id="rId45"/>
       <w:pgSz w:w="11906" w:h="16838"/>
       <w:pgMar w:top="1417" w:right="1701" w:bottom="1417" w:left="1701" w:header="708" w:footer="708" w:gutter="0"/>
       <w:pgNumType w:start="1"/>

</xml_diff>

<commit_message>
added diagram images on Documents/Diagram and modified docx
</commit_message>
<xml_diff>
--- a/Documentos/NuestraDocumentacion/Documentacion Proyecto openapi generator.docx
+++ b/Documentos/NuestraDocumentacion/Documentacion Proyecto openapi generator.docx
@@ -6153,7 +6153,47 @@
     <w:p/>
     <w:p>
       <w:r>
-        <w:t>(insertar imagen de diagrama de despliegue)</w:t>
+        <w:drawing>
+          <wp:inline distT="0" distB="0" distL="0" distR="0" wp14:anchorId="253C7E78" wp14:editId="77AC26E8">
+            <wp:extent cx="4581525" cy="4010025"/>
+            <wp:effectExtent l="0" t="0" r="9525" b="9525"/>
+            <wp:docPr id="12" name="Imagen 12" descr="Imagen que contiene Diagrama&#10;&#10;Descripción generada automáticamente"/>
+            <wp:cNvGraphicFramePr>
+              <a:graphicFrameLocks xmlns:a="http://schemas.openxmlformats.org/drawingml/2006/main" noChangeAspect="1"/>
+            </wp:cNvGraphicFramePr>
+            <a:graphic xmlns:a="http://schemas.openxmlformats.org/drawingml/2006/main">
+              <a:graphicData uri="http://schemas.openxmlformats.org/drawingml/2006/picture">
+                <pic:pic xmlns:pic="http://schemas.openxmlformats.org/drawingml/2006/picture">
+                  <pic:nvPicPr>
+                    <pic:cNvPr id="12" name="Imagen 12" descr="Imagen que contiene Diagrama&#10;&#10;Descripción generada automáticamente"/>
+                    <pic:cNvPicPr/>
+                  </pic:nvPicPr>
+                  <pic:blipFill>
+                    <a:blip r:embed="rId20">
+                      <a:extLst>
+                        <a:ext uri="{28A0092B-C50C-407E-A947-70E740481C1C}">
+                          <a14:useLocalDpi xmlns:a14="http://schemas.microsoft.com/office/drawing/2010/main" val="0"/>
+                        </a:ext>
+                      </a:extLst>
+                    </a:blip>
+                    <a:stretch>
+                      <a:fillRect/>
+                    </a:stretch>
+                  </pic:blipFill>
+                  <pic:spPr>
+                    <a:xfrm>
+                      <a:off x="0" y="0"/>
+                      <a:ext cx="4581525" cy="4010025"/>
+                    </a:xfrm>
+                    <a:prstGeom prst="rect">
+                      <a:avLst/>
+                    </a:prstGeom>
+                  </pic:spPr>
+                </pic:pic>
+              </a:graphicData>
+            </a:graphic>
+          </wp:inline>
+        </w:drawing>
       </w:r>
     </w:p>
     <w:p>
@@ -6284,6 +6324,7 @@
           <w:bCs/>
           <w:lang w:val="en-GB"/>
         </w:rPr>
+        <w:lastRenderedPageBreak/>
         <w:t>A</w:t>
       </w:r>
       <w:r>
@@ -6424,14 +6465,7 @@
         <w:rPr>
           <w:lang w:val="en-GB"/>
         </w:rPr>
-        <w:t xml:space="preserve">, aunque cabe destacar que detecta 126 code smells en el sistema. No obstante, la mayoría de estos Code Smells se deben a la sintaxis de ciertas clases de Java, al uso de elementos genéricos o a la falta de cobertura por </w:t>
-      </w:r>
-      <w:r>
-        <w:rPr>
-          <w:lang w:val="en-GB"/>
-        </w:rPr>
-        <w:lastRenderedPageBreak/>
-        <w:t>tests. Creemos que el motivo de los code smells por utilizar ciertas clases Java se deben a la versión de Java utilizada (Java 8). SonarCloud calcula que el sistema posee una deuda técnica de 1 día. Finalmente, cabe mencionar que el proyecto presenta bloques duplicados, aunque esta duplicidad es mínima, debido a que solo ocupa un 0.5%.</w:t>
+        <w:t>, aunque cabe destacar que detecta 126 code smells en el sistema. No obstante, la mayoría de estos Code Smells se deben a la sintaxis de ciertas clases de Java, al uso de elementos genéricos o a la falta de cobertura por tests. Creemos que el motivo de los code smells por utilizar ciertas clases Java se deben a la versión de Java utilizada (Java 8). SonarCloud calcula que el sistema posee una deuda técnica de 1 día. Finalmente, cabe mencionar que el proyecto presenta bloques duplicados, aunque esta duplicidad es mínima, debido a que solo ocupa un 0.5%.</w:t>
       </w:r>
     </w:p>
     <w:p>
@@ -6601,6 +6635,7 @@
         <w:rPr>
           <w:lang w:val="en-GB"/>
         </w:rPr>
+        <w:lastRenderedPageBreak/>
         <w:t>Contribuciones al proyecto</w:t>
       </w:r>
       <w:bookmarkEnd w:id="12"/>
@@ -6670,7 +6705,7 @@
           <w:lang w:val="en-GB"/>
         </w:rPr>
       </w:pPr>
-      <w:hyperlink r:id="rId20" w:history="1">
+      <w:hyperlink r:id="rId21" w:history="1">
         <w:r>
           <w:rPr>
             <w:rStyle w:val="Hipervnculo"/>
@@ -6789,10 +6824,10 @@
             <v:path o:extrusionok="f" gradientshapeok="t" o:connecttype="rect"/>
             <o:lock v:ext="edit" aspectratio="t"/>
           </v:shapetype>
-          <v:shape id="_x0000_i1025" type="#_x0000_t75" style="width:75.75pt;height:49.5pt" o:ole="">
-            <v:imagedata r:id="rId21" o:title=""/>
+          <v:shape id="_x0000_i1025" type="#_x0000_t75" style="width:75.6pt;height:49.2pt" o:ole="">
+            <v:imagedata r:id="rId22" o:title=""/>
           </v:shape>
-          <o:OLEObject Type="Embed" ProgID="Package" ShapeID="_x0000_i1025" DrawAspect="Icon" ObjectID="_1679292170" r:id="rId22"/>
+          <o:OLEObject Type="Embed" ProgID="Package" ShapeID="_x0000_i1025" DrawAspect="Icon" ObjectID="_1679297580" r:id="rId23"/>
         </w:object>
       </w:r>
     </w:p>
@@ -6822,7 +6857,7 @@
           <w:lang w:val="en-GB"/>
         </w:rPr>
       </w:pPr>
-      <w:hyperlink r:id="rId23" w:history="1">
+      <w:hyperlink r:id="rId24" w:history="1">
         <w:r>
           <w:rPr>
             <w:rStyle w:val="Hipervnculo"/>
@@ -7044,7 +7079,6 @@
         </w:rPr>
         <w:t>    </w:t>
       </w:r>
-      <w:proofErr w:type="gramStart"/>
       <w:r>
         <w:rPr>
           <w:rFonts w:ascii="Consolas" w:eastAsia="Times New Roman" w:hAnsi="Consolas" w:cs="Times New Roman"/>
@@ -7056,7 +7090,6 @@
         </w:rPr>
         <w:t>&lt;</w:t>
       </w:r>
-      <w:proofErr w:type="spellStart"/>
       <w:r>
         <w:rPr>
           <w:rFonts w:ascii="Consolas" w:eastAsia="Times New Roman" w:hAnsi="Consolas" w:cs="Times New Roman"/>
@@ -7068,7 +7101,6 @@
         </w:rPr>
         <w:t>groupId</w:t>
       </w:r>
-      <w:proofErr w:type="spellEnd"/>
       <w:r>
         <w:rPr>
           <w:rFonts w:ascii="Consolas" w:eastAsia="Times New Roman" w:hAnsi="Consolas" w:cs="Times New Roman"/>
@@ -7080,7 +7112,6 @@
         </w:rPr>
         <w:t>&gt;</w:t>
       </w:r>
-      <w:proofErr w:type="spellStart"/>
       <w:r>
         <w:rPr>
           <w:rFonts w:ascii="Consolas" w:eastAsia="Times New Roman" w:hAnsi="Consolas" w:cs="Times New Roman"/>
@@ -7092,8 +7123,6 @@
         </w:rPr>
         <w:t>org.codehaus.mojo</w:t>
       </w:r>
-      <w:proofErr w:type="spellEnd"/>
-      <w:proofErr w:type="gramEnd"/>
       <w:r>
         <w:rPr>
           <w:rFonts w:ascii="Consolas" w:eastAsia="Times New Roman" w:hAnsi="Consolas" w:cs="Times New Roman"/>
@@ -7105,7 +7134,6 @@
         </w:rPr>
         <w:t>&lt;/</w:t>
       </w:r>
-      <w:proofErr w:type="spellStart"/>
       <w:r>
         <w:rPr>
           <w:rFonts w:ascii="Consolas" w:eastAsia="Times New Roman" w:hAnsi="Consolas" w:cs="Times New Roman"/>
@@ -7117,7 +7145,6 @@
         </w:rPr>
         <w:t>groupId</w:t>
       </w:r>
-      <w:proofErr w:type="spellEnd"/>
       <w:r>
         <w:rPr>
           <w:rFonts w:ascii="Consolas" w:eastAsia="Times New Roman" w:hAnsi="Consolas" w:cs="Times New Roman"/>
@@ -7158,6 +7185,7 @@
           <w:szCs w:val="21"/>
           <w:lang w:eastAsia="es-ES"/>
         </w:rPr>
+        <w:lastRenderedPageBreak/>
         <w:t>    </w:t>
       </w:r>
       <w:r>
@@ -7171,7 +7199,6 @@
         </w:rPr>
         <w:t>&lt;</w:t>
       </w:r>
-      <w:proofErr w:type="spellStart"/>
       <w:r>
         <w:rPr>
           <w:rFonts w:ascii="Consolas" w:eastAsia="Times New Roman" w:hAnsi="Consolas" w:cs="Times New Roman"/>
@@ -7183,7 +7210,6 @@
         </w:rPr>
         <w:t>artifactId</w:t>
       </w:r>
-      <w:proofErr w:type="spellEnd"/>
       <w:r>
         <w:rPr>
           <w:rFonts w:ascii="Consolas" w:eastAsia="Times New Roman" w:hAnsi="Consolas" w:cs="Times New Roman"/>
@@ -7195,7 +7221,6 @@
         </w:rPr>
         <w:t>&gt;</w:t>
       </w:r>
-      <w:proofErr w:type="spellStart"/>
       <w:r>
         <w:rPr>
           <w:rFonts w:ascii="Consolas" w:eastAsia="Times New Roman" w:hAnsi="Consolas" w:cs="Times New Roman"/>
@@ -7205,67 +7230,7 @@
           <w:szCs w:val="21"/>
           <w:lang w:eastAsia="es-ES"/>
         </w:rPr>
-        <w:t>build</w:t>
-      </w:r>
-      <w:proofErr w:type="spellEnd"/>
-      <w:r>
-        <w:rPr>
-          <w:rFonts w:ascii="Consolas" w:eastAsia="Times New Roman" w:hAnsi="Consolas" w:cs="Times New Roman"/>
-          <w:noProof w:val="0"/>
-          <w:color w:val="D4D4D4"/>
-          <w:sz w:val="21"/>
-          <w:szCs w:val="21"/>
-          <w:lang w:eastAsia="es-ES"/>
-        </w:rPr>
-        <w:t>-</w:t>
-      </w:r>
-      <w:proofErr w:type="spellStart"/>
-      <w:r>
-        <w:rPr>
-          <w:rFonts w:ascii="Consolas" w:eastAsia="Times New Roman" w:hAnsi="Consolas" w:cs="Times New Roman"/>
-          <w:noProof w:val="0"/>
-          <w:color w:val="D4D4D4"/>
-          <w:sz w:val="21"/>
-          <w:szCs w:val="21"/>
-          <w:lang w:eastAsia="es-ES"/>
-        </w:rPr>
-        <w:t>helper</w:t>
-      </w:r>
-      <w:proofErr w:type="spellEnd"/>
-      <w:r>
-        <w:rPr>
-          <w:rFonts w:ascii="Consolas" w:eastAsia="Times New Roman" w:hAnsi="Consolas" w:cs="Times New Roman"/>
-          <w:noProof w:val="0"/>
-          <w:color w:val="D4D4D4"/>
-          <w:sz w:val="21"/>
-          <w:szCs w:val="21"/>
-          <w:lang w:eastAsia="es-ES"/>
-        </w:rPr>
-        <w:t>-</w:t>
-      </w:r>
-      <w:proofErr w:type="spellStart"/>
-      <w:r>
-        <w:rPr>
-          <w:rFonts w:ascii="Consolas" w:eastAsia="Times New Roman" w:hAnsi="Consolas" w:cs="Times New Roman"/>
-          <w:noProof w:val="0"/>
-          <w:color w:val="D4D4D4"/>
-          <w:sz w:val="21"/>
-          <w:szCs w:val="21"/>
-          <w:lang w:eastAsia="es-ES"/>
-        </w:rPr>
-        <w:t>maven</w:t>
-      </w:r>
-      <w:proofErr w:type="spellEnd"/>
-      <w:r>
-        <w:rPr>
-          <w:rFonts w:ascii="Consolas" w:eastAsia="Times New Roman" w:hAnsi="Consolas" w:cs="Times New Roman"/>
-          <w:noProof w:val="0"/>
-          <w:color w:val="D4D4D4"/>
-          <w:sz w:val="21"/>
-          <w:szCs w:val="21"/>
-          <w:lang w:eastAsia="es-ES"/>
-        </w:rPr>
-        <w:t>-plugin</w:t>
+        <w:t>build-helper-maven-plugin</w:t>
       </w:r>
       <w:r>
         <w:rPr>
@@ -7278,7 +7243,6 @@
         </w:rPr>
         <w:t>&lt;/</w:t>
       </w:r>
-      <w:proofErr w:type="spellStart"/>
       <w:r>
         <w:rPr>
           <w:rFonts w:ascii="Consolas" w:eastAsia="Times New Roman" w:hAnsi="Consolas" w:cs="Times New Roman"/>
@@ -7290,7 +7254,6 @@
         </w:rPr>
         <w:t>artifactId</w:t>
       </w:r>
-      <w:proofErr w:type="spellEnd"/>
       <w:r>
         <w:rPr>
           <w:rFonts w:ascii="Consolas" w:eastAsia="Times New Roman" w:hAnsi="Consolas" w:cs="Times New Roman"/>
@@ -7344,7 +7307,6 @@
         </w:rPr>
         <w:t>&lt;</w:t>
       </w:r>
-      <w:proofErr w:type="spellStart"/>
       <w:r>
         <w:rPr>
           <w:rFonts w:ascii="Consolas" w:eastAsia="Times New Roman" w:hAnsi="Consolas" w:cs="Times New Roman"/>
@@ -7356,7 +7318,6 @@
         </w:rPr>
         <w:t>version</w:t>
       </w:r>
-      <w:proofErr w:type="spellEnd"/>
       <w:r>
         <w:rPr>
           <w:rFonts w:ascii="Consolas" w:eastAsia="Times New Roman" w:hAnsi="Consolas" w:cs="Times New Roman"/>
@@ -7390,7 +7351,6 @@
         </w:rPr>
         <w:t>&lt;/</w:t>
       </w:r>
-      <w:proofErr w:type="spellStart"/>
       <w:r>
         <w:rPr>
           <w:rFonts w:ascii="Consolas" w:eastAsia="Times New Roman" w:hAnsi="Consolas" w:cs="Times New Roman"/>
@@ -7402,7 +7362,6 @@
         </w:rPr>
         <w:t>version</w:t>
       </w:r>
-      <w:proofErr w:type="spellEnd"/>
       <w:r>
         <w:rPr>
           <w:rFonts w:ascii="Consolas" w:eastAsia="Times New Roman" w:hAnsi="Consolas" w:cs="Times New Roman"/>
@@ -7456,7 +7415,6 @@
         </w:rPr>
         <w:t>&lt;</w:t>
       </w:r>
-      <w:proofErr w:type="spellStart"/>
       <w:r>
         <w:rPr>
           <w:rFonts w:ascii="Consolas" w:eastAsia="Times New Roman" w:hAnsi="Consolas" w:cs="Times New Roman"/>
@@ -7468,7 +7426,6 @@
         </w:rPr>
         <w:t>executions</w:t>
       </w:r>
-      <w:proofErr w:type="spellEnd"/>
       <w:r>
         <w:rPr>
           <w:rFonts w:ascii="Consolas" w:eastAsia="Times New Roman" w:hAnsi="Consolas" w:cs="Times New Roman"/>
@@ -7522,7 +7479,6 @@
         </w:rPr>
         <w:t>&lt;</w:t>
       </w:r>
-      <w:proofErr w:type="spellStart"/>
       <w:r>
         <w:rPr>
           <w:rFonts w:ascii="Consolas" w:eastAsia="Times New Roman" w:hAnsi="Consolas" w:cs="Times New Roman"/>
@@ -7534,7 +7490,6 @@
         </w:rPr>
         <w:t>execution</w:t>
       </w:r>
-      <w:proofErr w:type="spellEnd"/>
       <w:r>
         <w:rPr>
           <w:rFonts w:ascii="Consolas" w:eastAsia="Times New Roman" w:hAnsi="Consolas" w:cs="Times New Roman"/>
@@ -7588,7 +7543,6 @@
         </w:rPr>
         <w:t>&lt;</w:t>
       </w:r>
-      <w:proofErr w:type="spellStart"/>
       <w:r>
         <w:rPr>
           <w:rFonts w:ascii="Consolas" w:eastAsia="Times New Roman" w:hAnsi="Consolas" w:cs="Times New Roman"/>
@@ -7600,7 +7554,6 @@
         </w:rPr>
         <w:t>phase</w:t>
       </w:r>
-      <w:proofErr w:type="spellEnd"/>
       <w:r>
         <w:rPr>
           <w:rFonts w:ascii="Consolas" w:eastAsia="Times New Roman" w:hAnsi="Consolas" w:cs="Times New Roman"/>
@@ -7612,7 +7565,6 @@
         </w:rPr>
         <w:t>&gt;</w:t>
       </w:r>
-      <w:proofErr w:type="spellStart"/>
       <w:r>
         <w:rPr>
           <w:rFonts w:ascii="Consolas" w:eastAsia="Times New Roman" w:hAnsi="Consolas" w:cs="Times New Roman"/>
@@ -7624,7 +7576,6 @@
         </w:rPr>
         <w:t>generate-sources</w:t>
       </w:r>
-      <w:proofErr w:type="spellEnd"/>
       <w:r>
         <w:rPr>
           <w:rFonts w:ascii="Consolas" w:eastAsia="Times New Roman" w:hAnsi="Consolas" w:cs="Times New Roman"/>
@@ -7636,7 +7587,6 @@
         </w:rPr>
         <w:t>&lt;/</w:t>
       </w:r>
-      <w:proofErr w:type="spellStart"/>
       <w:r>
         <w:rPr>
           <w:rFonts w:ascii="Consolas" w:eastAsia="Times New Roman" w:hAnsi="Consolas" w:cs="Times New Roman"/>
@@ -7648,7 +7598,6 @@
         </w:rPr>
         <w:t>phase</w:t>
       </w:r>
-      <w:proofErr w:type="spellEnd"/>
       <w:r>
         <w:rPr>
           <w:rFonts w:ascii="Consolas" w:eastAsia="Times New Roman" w:hAnsi="Consolas" w:cs="Times New Roman"/>
@@ -7702,7 +7651,6 @@
         </w:rPr>
         <w:t>&lt;</w:t>
       </w:r>
-      <w:proofErr w:type="spellStart"/>
       <w:r>
         <w:rPr>
           <w:rFonts w:ascii="Consolas" w:eastAsia="Times New Roman" w:hAnsi="Consolas" w:cs="Times New Roman"/>
@@ -7714,7 +7662,6 @@
         </w:rPr>
         <w:t>goals</w:t>
       </w:r>
-      <w:proofErr w:type="spellEnd"/>
       <w:r>
         <w:rPr>
           <w:rFonts w:ascii="Consolas" w:eastAsia="Times New Roman" w:hAnsi="Consolas" w:cs="Times New Roman"/>
@@ -7768,7 +7715,6 @@
         </w:rPr>
         <w:t>&lt;</w:t>
       </w:r>
-      <w:proofErr w:type="spellStart"/>
       <w:r>
         <w:rPr>
           <w:rFonts w:ascii="Consolas" w:eastAsia="Times New Roman" w:hAnsi="Consolas" w:cs="Times New Roman"/>
@@ -7780,7 +7726,6 @@
         </w:rPr>
         <w:t>goal</w:t>
       </w:r>
-      <w:proofErr w:type="spellEnd"/>
       <w:r>
         <w:rPr>
           <w:rFonts w:ascii="Consolas" w:eastAsia="Times New Roman" w:hAnsi="Consolas" w:cs="Times New Roman"/>
@@ -7792,7 +7737,6 @@
         </w:rPr>
         <w:t>&gt;</w:t>
       </w:r>
-      <w:proofErr w:type="spellStart"/>
       <w:r>
         <w:rPr>
           <w:rFonts w:ascii="Consolas" w:eastAsia="Times New Roman" w:hAnsi="Consolas" w:cs="Times New Roman"/>
@@ -7804,7 +7748,6 @@
         </w:rPr>
         <w:t>add-source</w:t>
       </w:r>
-      <w:proofErr w:type="spellEnd"/>
       <w:r>
         <w:rPr>
           <w:rFonts w:ascii="Consolas" w:eastAsia="Times New Roman" w:hAnsi="Consolas" w:cs="Times New Roman"/>
@@ -7816,7 +7759,6 @@
         </w:rPr>
         <w:t>&lt;/</w:t>
       </w:r>
-      <w:proofErr w:type="spellStart"/>
       <w:r>
         <w:rPr>
           <w:rFonts w:ascii="Consolas" w:eastAsia="Times New Roman" w:hAnsi="Consolas" w:cs="Times New Roman"/>
@@ -7828,7 +7770,6 @@
         </w:rPr>
         <w:t>goal</w:t>
       </w:r>
-      <w:proofErr w:type="spellEnd"/>
       <w:r>
         <w:rPr>
           <w:rFonts w:ascii="Consolas" w:eastAsia="Times New Roman" w:hAnsi="Consolas" w:cs="Times New Roman"/>
@@ -7882,7 +7823,6 @@
         </w:rPr>
         <w:t>&lt;/</w:t>
       </w:r>
-      <w:proofErr w:type="spellStart"/>
       <w:r>
         <w:rPr>
           <w:rFonts w:ascii="Consolas" w:eastAsia="Times New Roman" w:hAnsi="Consolas" w:cs="Times New Roman"/>
@@ -7894,7 +7834,6 @@
         </w:rPr>
         <w:t>goals</w:t>
       </w:r>
-      <w:proofErr w:type="spellEnd"/>
       <w:r>
         <w:rPr>
           <w:rFonts w:ascii="Consolas" w:eastAsia="Times New Roman" w:hAnsi="Consolas" w:cs="Times New Roman"/>
@@ -7948,7 +7887,6 @@
         </w:rPr>
         <w:t>&lt;</w:t>
       </w:r>
-      <w:proofErr w:type="spellStart"/>
       <w:r>
         <w:rPr>
           <w:rFonts w:ascii="Consolas" w:eastAsia="Times New Roman" w:hAnsi="Consolas" w:cs="Times New Roman"/>
@@ -7960,7 +7898,6 @@
         </w:rPr>
         <w:t>configuration</w:t>
       </w:r>
-      <w:proofErr w:type="spellEnd"/>
       <w:r>
         <w:rPr>
           <w:rFonts w:ascii="Consolas" w:eastAsia="Times New Roman" w:hAnsi="Consolas" w:cs="Times New Roman"/>
@@ -8014,7 +7951,6 @@
         </w:rPr>
         <w:t>&lt;</w:t>
       </w:r>
-      <w:proofErr w:type="spellStart"/>
       <w:r>
         <w:rPr>
           <w:rFonts w:ascii="Consolas" w:eastAsia="Times New Roman" w:hAnsi="Consolas" w:cs="Times New Roman"/>
@@ -8026,7 +7962,6 @@
         </w:rPr>
         <w:t>sources</w:t>
       </w:r>
-      <w:proofErr w:type="spellEnd"/>
       <w:r>
         <w:rPr>
           <w:rFonts w:ascii="Consolas" w:eastAsia="Times New Roman" w:hAnsi="Consolas" w:cs="Times New Roman"/>
@@ -8038,7 +7973,6 @@
         </w:rPr>
         <w:t>&gt;</w:t>
       </w:r>
-      <w:proofErr w:type="spellStart"/>
       <w:r>
         <w:rPr>
           <w:rFonts w:ascii="Consolas" w:eastAsia="Times New Roman" w:hAnsi="Consolas" w:cs="Times New Roman"/>
@@ -8048,43 +7982,7 @@
           <w:szCs w:val="21"/>
           <w:lang w:eastAsia="es-ES"/>
         </w:rPr>
-        <w:t>src</w:t>
-      </w:r>
-      <w:proofErr w:type="spellEnd"/>
-      <w:r>
-        <w:rPr>
-          <w:rFonts w:ascii="Consolas" w:eastAsia="Times New Roman" w:hAnsi="Consolas" w:cs="Times New Roman"/>
-          <w:noProof w:val="0"/>
-          <w:color w:val="D4D4D4"/>
-          <w:sz w:val="21"/>
-          <w:szCs w:val="21"/>
-          <w:lang w:eastAsia="es-ES"/>
-        </w:rPr>
-        <w:t>/</w:t>
-      </w:r>
-      <w:proofErr w:type="spellStart"/>
-      <w:r>
-        <w:rPr>
-          <w:rFonts w:ascii="Consolas" w:eastAsia="Times New Roman" w:hAnsi="Consolas" w:cs="Times New Roman"/>
-          <w:noProof w:val="0"/>
-          <w:color w:val="D4D4D4"/>
-          <w:sz w:val="21"/>
-          <w:szCs w:val="21"/>
-          <w:lang w:eastAsia="es-ES"/>
-        </w:rPr>
-        <w:t>main</w:t>
-      </w:r>
-      <w:proofErr w:type="spellEnd"/>
-      <w:r>
-        <w:rPr>
-          <w:rFonts w:ascii="Consolas" w:eastAsia="Times New Roman" w:hAnsi="Consolas" w:cs="Times New Roman"/>
-          <w:noProof w:val="0"/>
-          <w:color w:val="D4D4D4"/>
-          <w:sz w:val="21"/>
-          <w:szCs w:val="21"/>
-          <w:lang w:eastAsia="es-ES"/>
-        </w:rPr>
-        <w:t>/gen</w:t>
+        <w:t>src/main/gen</w:t>
       </w:r>
       <w:r>
         <w:rPr>
@@ -8097,7 +7995,6 @@
         </w:rPr>
         <w:t>&lt;/</w:t>
       </w:r>
-      <w:proofErr w:type="spellStart"/>
       <w:r>
         <w:rPr>
           <w:rFonts w:ascii="Consolas" w:eastAsia="Times New Roman" w:hAnsi="Consolas" w:cs="Times New Roman"/>
@@ -8109,7 +8006,6 @@
         </w:rPr>
         <w:t>sources</w:t>
       </w:r>
-      <w:proofErr w:type="spellEnd"/>
       <w:r>
         <w:rPr>
           <w:rFonts w:ascii="Consolas" w:eastAsia="Times New Roman" w:hAnsi="Consolas" w:cs="Times New Roman"/>
@@ -8163,7 +8059,6 @@
         </w:rPr>
         <w:t>&lt;/</w:t>
       </w:r>
-      <w:proofErr w:type="spellStart"/>
       <w:r>
         <w:rPr>
           <w:rFonts w:ascii="Consolas" w:eastAsia="Times New Roman" w:hAnsi="Consolas" w:cs="Times New Roman"/>
@@ -8175,7 +8070,6 @@
         </w:rPr>
         <w:t>configuration</w:t>
       </w:r>
-      <w:proofErr w:type="spellEnd"/>
       <w:r>
         <w:rPr>
           <w:rFonts w:ascii="Consolas" w:eastAsia="Times New Roman" w:hAnsi="Consolas" w:cs="Times New Roman"/>
@@ -8229,7 +8123,6 @@
         </w:rPr>
         <w:t>&lt;/</w:t>
       </w:r>
-      <w:proofErr w:type="spellStart"/>
       <w:r>
         <w:rPr>
           <w:rFonts w:ascii="Consolas" w:eastAsia="Times New Roman" w:hAnsi="Consolas" w:cs="Times New Roman"/>
@@ -8241,7 +8134,6 @@
         </w:rPr>
         <w:t>execution</w:t>
       </w:r>
-      <w:proofErr w:type="spellEnd"/>
       <w:r>
         <w:rPr>
           <w:rFonts w:ascii="Consolas" w:eastAsia="Times New Roman" w:hAnsi="Consolas" w:cs="Times New Roman"/>
@@ -8295,7 +8187,6 @@
         </w:rPr>
         <w:t>&lt;/</w:t>
       </w:r>
-      <w:proofErr w:type="spellStart"/>
       <w:r>
         <w:rPr>
           <w:rFonts w:ascii="Consolas" w:eastAsia="Times New Roman" w:hAnsi="Consolas" w:cs="Times New Roman"/>
@@ -8307,7 +8198,6 @@
         </w:rPr>
         <w:t>executions</w:t>
       </w:r>
-      <w:proofErr w:type="spellEnd"/>
       <w:r>
         <w:rPr>
           <w:rFonts w:ascii="Consolas" w:eastAsia="Times New Roman" w:hAnsi="Consolas" w:cs="Times New Roman"/>
@@ -8487,10 +8377,8 @@
           <w:szCs w:val="21"/>
           <w:lang w:eastAsia="es-ES"/>
         </w:rPr>
-        <w:lastRenderedPageBreak/>
         <w:t>                </w:t>
       </w:r>
-      <w:proofErr w:type="gramStart"/>
       <w:r>
         <w:rPr>
           <w:rFonts w:ascii="Consolas" w:eastAsia="Times New Roman" w:hAnsi="Consolas" w:cs="Times New Roman"/>
@@ -8502,7 +8390,6 @@
         </w:rPr>
         <w:t>&lt;</w:t>
       </w:r>
-      <w:proofErr w:type="spellStart"/>
       <w:r>
         <w:rPr>
           <w:rFonts w:ascii="Consolas" w:eastAsia="Times New Roman" w:hAnsi="Consolas" w:cs="Times New Roman"/>
@@ -8514,7 +8401,6 @@
         </w:rPr>
         <w:t>groupId</w:t>
       </w:r>
-      <w:proofErr w:type="spellEnd"/>
       <w:r>
         <w:rPr>
           <w:rFonts w:ascii="Consolas" w:eastAsia="Times New Roman" w:hAnsi="Consolas" w:cs="Times New Roman"/>
@@ -8526,7 +8412,6 @@
         </w:rPr>
         <w:t>&gt;</w:t>
       </w:r>
-      <w:proofErr w:type="spellStart"/>
       <w:r>
         <w:rPr>
           <w:rFonts w:ascii="Consolas" w:eastAsia="Times New Roman" w:hAnsi="Consolas" w:cs="Times New Roman"/>
@@ -8538,8 +8423,6 @@
         </w:rPr>
         <w:t>org.springframework.boot</w:t>
       </w:r>
-      <w:proofErr w:type="spellEnd"/>
-      <w:proofErr w:type="gramEnd"/>
       <w:r>
         <w:rPr>
           <w:rFonts w:ascii="Consolas" w:eastAsia="Times New Roman" w:hAnsi="Consolas" w:cs="Times New Roman"/>
@@ -8551,7 +8434,6 @@
         </w:rPr>
         <w:t>&lt;/</w:t>
       </w:r>
-      <w:proofErr w:type="spellStart"/>
       <w:r>
         <w:rPr>
           <w:rFonts w:ascii="Consolas" w:eastAsia="Times New Roman" w:hAnsi="Consolas" w:cs="Times New Roman"/>
@@ -8563,7 +8445,6 @@
         </w:rPr>
         <w:t>groupId</w:t>
       </w:r>
-      <w:proofErr w:type="spellEnd"/>
       <w:r>
         <w:rPr>
           <w:rFonts w:ascii="Consolas" w:eastAsia="Times New Roman" w:hAnsi="Consolas" w:cs="Times New Roman"/>
@@ -8715,7 +8596,6 @@
         </w:rPr>
         <w:t>&lt;</w:t>
       </w:r>
-      <w:proofErr w:type="spellStart"/>
       <w:r>
         <w:rPr>
           <w:rFonts w:ascii="Consolas" w:eastAsia="Times New Roman" w:hAnsi="Consolas" w:cs="Times New Roman"/>
@@ -8727,7 +8607,6 @@
         </w:rPr>
         <w:t>executions</w:t>
       </w:r>
-      <w:proofErr w:type="spellEnd"/>
       <w:r>
         <w:rPr>
           <w:rFonts w:ascii="Consolas" w:eastAsia="Times New Roman" w:hAnsi="Consolas" w:cs="Times New Roman"/>
@@ -8776,7 +8655,6 @@
         </w:rPr>
         <w:t>&lt;</w:t>
       </w:r>
-      <w:proofErr w:type="spellStart"/>
       <w:r>
         <w:rPr>
           <w:rFonts w:ascii="Consolas" w:eastAsia="Times New Roman" w:hAnsi="Consolas" w:cs="Times New Roman"/>
@@ -8788,7 +8666,6 @@
         </w:rPr>
         <w:t>execution</w:t>
       </w:r>
-      <w:proofErr w:type="spellEnd"/>
       <w:r>
         <w:rPr>
           <w:rFonts w:ascii="Consolas" w:eastAsia="Times New Roman" w:hAnsi="Consolas" w:cs="Times New Roman"/>
@@ -8837,7 +8714,6 @@
         </w:rPr>
         <w:t>&lt;</w:t>
       </w:r>
-      <w:proofErr w:type="spellStart"/>
       <w:r>
         <w:rPr>
           <w:rFonts w:ascii="Consolas" w:eastAsia="Times New Roman" w:hAnsi="Consolas" w:cs="Times New Roman"/>
@@ -8849,7 +8725,6 @@
         </w:rPr>
         <w:t>goals</w:t>
       </w:r>
-      <w:proofErr w:type="spellEnd"/>
       <w:r>
         <w:rPr>
           <w:rFonts w:ascii="Consolas" w:eastAsia="Times New Roman" w:hAnsi="Consolas" w:cs="Times New Roman"/>
@@ -8898,7 +8773,6 @@
         </w:rPr>
         <w:t>&lt;</w:t>
       </w:r>
-      <w:proofErr w:type="spellStart"/>
       <w:r>
         <w:rPr>
           <w:rFonts w:ascii="Consolas" w:eastAsia="Times New Roman" w:hAnsi="Consolas" w:cs="Times New Roman"/>
@@ -8910,7 +8784,6 @@
         </w:rPr>
         <w:t>goal</w:t>
       </w:r>
-      <w:proofErr w:type="spellEnd"/>
       <w:r>
         <w:rPr>
           <w:rFonts w:ascii="Consolas" w:eastAsia="Times New Roman" w:hAnsi="Consolas" w:cs="Times New Roman"/>
@@ -8944,7 +8817,6 @@
         </w:rPr>
         <w:t>&lt;/</w:t>
       </w:r>
-      <w:proofErr w:type="spellStart"/>
       <w:r>
         <w:rPr>
           <w:rFonts w:ascii="Consolas" w:eastAsia="Times New Roman" w:hAnsi="Consolas" w:cs="Times New Roman"/>
@@ -8956,7 +8828,6 @@
         </w:rPr>
         <w:t>goal</w:t>
       </w:r>
-      <w:proofErr w:type="spellEnd"/>
       <w:r>
         <w:rPr>
           <w:rFonts w:ascii="Consolas" w:eastAsia="Times New Roman" w:hAnsi="Consolas" w:cs="Times New Roman"/>
@@ -9005,7 +8876,6 @@
         </w:rPr>
         <w:t>&lt;/</w:t>
       </w:r>
-      <w:proofErr w:type="spellStart"/>
       <w:r>
         <w:rPr>
           <w:rFonts w:ascii="Consolas" w:eastAsia="Times New Roman" w:hAnsi="Consolas" w:cs="Times New Roman"/>
@@ -9017,7 +8887,6 @@
         </w:rPr>
         <w:t>goals</w:t>
       </w:r>
-      <w:proofErr w:type="spellEnd"/>
       <w:r>
         <w:rPr>
           <w:rFonts w:ascii="Consolas" w:eastAsia="Times New Roman" w:hAnsi="Consolas" w:cs="Times New Roman"/>
@@ -9066,7 +8935,6 @@
         </w:rPr>
         <w:t>&lt;/</w:t>
       </w:r>
-      <w:proofErr w:type="spellStart"/>
       <w:r>
         <w:rPr>
           <w:rFonts w:ascii="Consolas" w:eastAsia="Times New Roman" w:hAnsi="Consolas" w:cs="Times New Roman"/>
@@ -9078,7 +8946,6 @@
         </w:rPr>
         <w:t>execution</w:t>
       </w:r>
-      <w:proofErr w:type="spellEnd"/>
       <w:r>
         <w:rPr>
           <w:rFonts w:ascii="Consolas" w:eastAsia="Times New Roman" w:hAnsi="Consolas" w:cs="Times New Roman"/>
@@ -9127,7 +8994,6 @@
         </w:rPr>
         <w:t>&lt;/</w:t>
       </w:r>
-      <w:proofErr w:type="spellStart"/>
       <w:r>
         <w:rPr>
           <w:rFonts w:ascii="Consolas" w:eastAsia="Times New Roman" w:hAnsi="Consolas" w:cs="Times New Roman"/>
@@ -9139,7 +9005,6 @@
         </w:rPr>
         <w:t>executions</w:t>
       </w:r>
-      <w:proofErr w:type="spellEnd"/>
       <w:r>
         <w:rPr>
           <w:rFonts w:ascii="Consolas" w:eastAsia="Times New Roman" w:hAnsi="Consolas" w:cs="Times New Roman"/>
@@ -9243,7 +9108,7 @@
                     <pic:cNvPicPr/>
                   </pic:nvPicPr>
                   <pic:blipFill>
-                    <a:blip r:embed="rId24"/>
+                    <a:blip r:embed="rId25"/>
                     <a:stretch>
                       <a:fillRect/>
                     </a:stretch>
@@ -9275,6 +9140,7 @@
         <w:rPr>
           <w:lang w:val="en-GB"/>
         </w:rPr>
+        <w:lastRenderedPageBreak/>
         <w:t>8. Abrimos la terminal y ejecutamos el siguiente comando dentro del directorio de nuestro proyecto para limpiar el proyecto e instalar todas sus dependencias modificadas:</w:t>
       </w:r>
     </w:p>
@@ -9432,7 +9298,7 @@
         </w:rPr>
         <w:t>“</w:t>
       </w:r>
-      <w:hyperlink r:id="rId25" w:history="1">
+      <w:hyperlink r:id="rId26" w:history="1">
         <w:r>
           <w:rPr>
             <w:rStyle w:val="Hipervnculo"/>
@@ -9460,7 +9326,6 @@
         <w:rPr>
           <w:lang w:val="en-GB"/>
         </w:rPr>
-        <w:lastRenderedPageBreak/>
         <w:t>[2]</w:t>
       </w:r>
       <w:bookmarkEnd w:id="16"/>
@@ -9470,7 +9335,7 @@
         </w:rPr>
         <w:t xml:space="preserve"> “</w:t>
       </w:r>
-      <w:hyperlink r:id="rId26" w:history="1">
+      <w:hyperlink r:id="rId27" w:history="1">
         <w:r>
           <w:rPr>
             <w:rStyle w:val="Hipervnculo"/>
@@ -9515,7 +9380,7 @@
       <w:r>
         <w:t>“</w:t>
       </w:r>
-      <w:hyperlink r:id="rId27" w:history="1">
+      <w:hyperlink r:id="rId28" w:history="1">
         <w:r>
           <w:rPr>
             <w:rStyle w:val="Hipervnculo"/>
@@ -9536,7 +9401,7 @@
       <w:r>
         <w:t xml:space="preserve"> “</w:t>
       </w:r>
-      <w:hyperlink r:id="rId28" w:history="1">
+      <w:hyperlink r:id="rId29" w:history="1">
         <w:r>
           <w:rPr>
             <w:rStyle w:val="Hipervnculo"/>
@@ -9569,7 +9434,7 @@
       <w:r>
         <w:t xml:space="preserve"> “</w:t>
       </w:r>
-      <w:hyperlink r:id="rId29" w:history="1">
+      <w:hyperlink r:id="rId30" w:history="1">
         <w:r>
           <w:rPr>
             <w:rStyle w:val="Hipervnculo"/>
@@ -9590,7 +9455,7 @@
       <w:r>
         <w:t>“</w:t>
       </w:r>
-      <w:hyperlink r:id="rId30" w:history="1">
+      <w:hyperlink r:id="rId31" w:history="1">
         <w:r>
           <w:rPr>
             <w:rStyle w:val="Hipervnculo"/>
@@ -9632,7 +9497,7 @@
       <w:r>
         <w:t xml:space="preserve"> “</w:t>
       </w:r>
-      <w:hyperlink r:id="rId31" w:history="1">
+      <w:hyperlink r:id="rId32" w:history="1">
         <w:r>
           <w:rPr>
             <w:rStyle w:val="Hipervnculo"/>
@@ -9653,7 +9518,7 @@
       <w:r>
         <w:t xml:space="preserve"> “</w:t>
       </w:r>
-      <w:hyperlink r:id="rId32" w:history="1">
+      <w:hyperlink r:id="rId33" w:history="1">
         <w:r>
           <w:rPr>
             <w:rStyle w:val="Hipervnculo"/>
@@ -9674,7 +9539,7 @@
       <w:r>
         <w:t xml:space="preserve"> “</w:t>
       </w:r>
-      <w:hyperlink r:id="rId33" w:history="1">
+      <w:hyperlink r:id="rId34" w:history="1">
         <w:r>
           <w:rPr>
             <w:rStyle w:val="Hipervnculo"/>
@@ -9695,7 +9560,7 @@
       <w:r>
         <w:t xml:space="preserve"> “</w:t>
       </w:r>
-      <w:hyperlink r:id="rId34" w:history="1">
+      <w:hyperlink r:id="rId35" w:history="1">
         <w:r>
           <w:rPr>
             <w:rStyle w:val="Hipervnculo"/>
@@ -9716,7 +9581,7 @@
       <w:r>
         <w:t xml:space="preserve"> “</w:t>
       </w:r>
-      <w:hyperlink r:id="rId35" w:history="1">
+      <w:hyperlink r:id="rId36" w:history="1">
         <w:r>
           <w:rPr>
             <w:rStyle w:val="Hipervnculo"/>
@@ -9737,7 +9602,7 @@
       <w:r>
         <w:t xml:space="preserve"> “</w:t>
       </w:r>
-      <w:hyperlink r:id="rId36" w:history="1">
+      <w:hyperlink r:id="rId37" w:history="1">
         <w:r>
           <w:rPr>
             <w:rStyle w:val="Hipervnculo"/>
@@ -9758,7 +9623,7 @@
       <w:r>
         <w:t xml:space="preserve"> “</w:t>
       </w:r>
-      <w:hyperlink r:id="rId37" w:history="1">
+      <w:hyperlink r:id="rId38" w:history="1">
         <w:r>
           <w:rPr>
             <w:rStyle w:val="Hipervnculo"/>
@@ -9779,7 +9644,7 @@
       <w:r>
         <w:t xml:space="preserve"> “</w:t>
       </w:r>
-      <w:hyperlink r:id="rId38" w:history="1">
+      <w:hyperlink r:id="rId39" w:history="1">
         <w:r>
           <w:rPr>
             <w:rStyle w:val="Hipervnculo"/>
@@ -9800,7 +9665,7 @@
       <w:r>
         <w:t xml:space="preserve"> “</w:t>
       </w:r>
-      <w:hyperlink r:id="rId39" w:history="1">
+      <w:hyperlink r:id="rId40" w:history="1">
         <w:r>
           <w:rPr>
             <w:rStyle w:val="Hipervnculo"/>
@@ -9821,7 +9686,7 @@
       <w:r>
         <w:t xml:space="preserve"> “</w:t>
       </w:r>
-      <w:hyperlink r:id="rId40" w:anchor="4---companiesprojects-using-openapi-generator" w:history="1">
+      <w:hyperlink r:id="rId41" w:anchor="4---companiesprojects-using-openapi-generator" w:history="1">
         <w:r>
           <w:rPr>
             <w:rStyle w:val="Hipervnculo"/>
@@ -9836,13 +9701,14 @@
     <w:p>
       <w:bookmarkStart w:id="32" w:name="GeneratorREST"/>
       <w:r>
+        <w:lastRenderedPageBreak/>
         <w:t>[18]</w:t>
       </w:r>
       <w:bookmarkEnd w:id="32"/>
       <w:r>
         <w:t xml:space="preserve"> “</w:t>
       </w:r>
-      <w:hyperlink r:id="rId41" w:history="1">
+      <w:hyperlink r:id="rId42" w:history="1">
         <w:r>
           <w:rPr>
             <w:rStyle w:val="Hipervnculo"/>
@@ -9863,7 +9729,7 @@
       <w:r>
         <w:t xml:space="preserve"> “</w:t>
       </w:r>
-      <w:hyperlink r:id="rId42" w:history="1">
+      <w:hyperlink r:id="rId43" w:history="1">
         <w:r>
           <w:rPr>
             <w:rStyle w:val="Hipervnculo"/>
@@ -9893,7 +9759,7 @@
       <w:r>
         <w:t>“</w:t>
       </w:r>
-      <w:hyperlink r:id="rId43" w:history="1">
+      <w:hyperlink r:id="rId44" w:anchor="lab" w:history="1">
         <w:r>
           <w:rPr>
             <w:rStyle w:val="Hipervnculo"/>
@@ -9906,8 +9772,8 @@
       </w:r>
     </w:p>
     <w:sectPr>
-      <w:footerReference w:type="even" r:id="rId44"/>
-      <w:footerReference w:type="default" r:id="rId45"/>
+      <w:footerReference w:type="even" r:id="rId45"/>
+      <w:footerReference w:type="default" r:id="rId46"/>
       <w:pgSz w:w="11906" w:h="16838"/>
       <w:pgMar w:top="1417" w:right="1701" w:bottom="1417" w:left="1701" w:header="708" w:footer="708" w:gutter="0"/>
       <w:pgNumType w:start="1"/>
@@ -14875,6 +14741,7 @@
   <w:style w:type="character" w:default="1" w:styleId="Fuentedeprrafopredeter">
     <w:name w:val="Default Paragraph Font"/>
     <w:uiPriority w:val="1"/>
+    <w:semiHidden/>
     <w:unhideWhenUsed/>
   </w:style>
   <w:style w:type="table" w:default="1" w:styleId="Tablanormal">

</xml_diff>

<commit_message>
Actualizada imformación casos de uso
</commit_message>
<xml_diff>
--- a/Documentos/NuestraDocumentacion/Documentacion Proyecto openapi generator.docx
+++ b/Documentos/NuestraDocumentacion/Documentacion Proyecto openapi generator.docx
@@ -5505,6 +5505,36 @@
     </w:p>
     <w:p>
       <w:pPr>
+        <w:rPr>
+          <w:i/>
+          <w:sz w:val="20"/>
+          <w:szCs w:val="20"/>
+          <w:lang w:val="pt-PT"/>
+        </w:rPr>
+      </w:pPr>
+    </w:p>
+    <w:p>
+      <w:pPr>
+        <w:rPr>
+          <w:i/>
+          <w:sz w:val="20"/>
+          <w:szCs w:val="20"/>
+          <w:lang w:val="pt-PT"/>
+        </w:rPr>
+      </w:pPr>
+    </w:p>
+    <w:p>
+      <w:pPr>
+        <w:rPr>
+          <w:i/>
+          <w:sz w:val="20"/>
+          <w:szCs w:val="20"/>
+          <w:lang w:val="pt-PT"/>
+        </w:rPr>
+      </w:pPr>
+    </w:p>
+    <w:p>
+      <w:pPr>
         <w:pStyle w:val="Ttulo2"/>
         <w:spacing w:after="240"/>
         <w:rPr>
@@ -5516,6 +5546,7 @@
         <w:rPr>
           <w:lang w:val="en-GB"/>
         </w:rPr>
+        <w:lastRenderedPageBreak/>
         <w:t>Escenarios de uso</w:t>
       </w:r>
       <w:bookmarkEnd w:id="5"/>
@@ -5554,16 +5585,80 @@
           <w:bCs/>
           <w:lang w:val="en-GB"/>
         </w:rPr>
-        <w:t>.</w:t>
-      </w:r>
-    </w:p>
-    <w:p>
-      <w:pPr>
+        <w:t xml:space="preserve">: </w:t>
+      </w:r>
+      <w:r>
+        <w:rPr>
+          <w:lang w:val="en-GB"/>
+        </w:rPr>
+        <w:t xml:space="preserve"> Este es la principal funcionalidad del proyecto.</w:t>
+      </w:r>
+    </w:p>
+    <w:p>
+      <w:pPr>
+        <w:rPr>
+          <w:lang w:val="en-GB"/>
+        </w:rPr>
+      </w:pPr>
+      <w:r>
+        <w:rPr>
+          <w:lang w:val="en-GB"/>
+        </w:rPr>
+        <w:t>Puede generar una API por defecto (en este caso es una API para una petstore) pero también se puede modificar un archivo de configuración</w:t>
+      </w:r>
+      <w:r>
+        <w:rPr>
+          <w:lang w:val="en-GB"/>
+        </w:rPr>
+        <w:t xml:space="preserve"> </w:t>
+      </w:r>
+      <w:r>
+        <w:rPr>
+          <w:lang w:val="en-GB"/>
+        </w:rPr>
+        <w:t>y así crear automática una API según las especificaciones del propio usuario.</w:t>
+      </w:r>
+    </w:p>
+    <w:p>
+      <w:pPr>
+        <w:rPr>
+          <w:lang w:val="en-GB"/>
+        </w:rPr>
+      </w:pPr>
+      <w:r>
+        <w:rPr>
+          <w:lang w:val="en-GB"/>
+        </w:rPr>
+        <w:t>Además, al generar la API, se crea también la documentación de esta.</w:t>
+      </w:r>
+    </w:p>
+    <w:p>
+      <w:pPr>
+        <w:rPr>
+          <w:u w:val="single"/>
+          <w:lang w:val="en-GB"/>
+        </w:rPr>
+      </w:pPr>
+      <w:r>
         <w:rPr>
           <w:b/>
           <w:bCs/>
           <w:lang w:val="en-GB"/>
         </w:rPr>
+        <w:t xml:space="preserve">· Generación automática de test:  </w:t>
+      </w:r>
+      <w:r>
+        <w:rPr>
+          <w:lang w:val="en-GB"/>
+        </w:rPr>
+        <w:t>Además de generar APIs, OpenAPI Generator le permite al usuario la creación automatica de Test una vez generada la API deseada.</w:t>
+      </w:r>
+    </w:p>
+    <w:p>
+      <w:pPr>
+        <w:rPr>
+          <w:lang w:val="en-GB"/>
+        </w:rPr>
       </w:pPr>
       <w:r>
         <w:rPr>
@@ -5571,155 +5666,37 @@
           <w:bCs/>
           <w:lang w:val="en-GB"/>
         </w:rPr>
-        <w:t>· Generar APIs personalizadas</w:t>
-      </w:r>
-      <w:r>
-        <w:rPr>
-          <w:b/>
-          <w:bCs/>
-          <w:lang w:val="en-GB"/>
-        </w:rPr>
-        <w:t>.</w:t>
-      </w:r>
-    </w:p>
-    <w:p>
-      <w:pPr>
-        <w:rPr>
-          <w:b/>
-          <w:bCs/>
-        </w:rPr>
-      </w:pPr>
-      <w:r>
-        <w:rPr>
-          <w:b/>
-          <w:bCs/>
-        </w:rPr>
-        <w:lastRenderedPageBreak/>
-        <w:t>· Generación por defecto de documentación de la API</w:t>
-      </w:r>
-      <w:r>
-        <w:rPr>
-          <w:b/>
-          <w:bCs/>
-        </w:rPr>
-        <w:t>.</w:t>
-      </w:r>
-    </w:p>
-    <w:p>
-      <w:pPr>
-        <w:rPr>
-          <w:b/>
-          <w:bCs/>
-        </w:rPr>
-      </w:pPr>
-      <w:r>
-        <w:rPr>
-          <w:b/>
-          <w:bCs/>
-        </w:rPr>
-        <w:t>· Generación automática de test</w:t>
-      </w:r>
-      <w:r>
-        <w:rPr>
-          <w:b/>
-          <w:bCs/>
-        </w:rPr>
-        <w:t>.</w:t>
-      </w:r>
-    </w:p>
-    <w:p>
-      <w:pPr>
-        <w:rPr>
-          <w:b/>
-          <w:bCs/>
-        </w:rPr>
-      </w:pPr>
-      <w:r>
-        <w:rPr>
-          <w:b/>
-          <w:bCs/>
-        </w:rPr>
-        <w:t>· Generación por defecto de un archivo de configuración de la API</w:t>
-      </w:r>
-      <w:r>
-        <w:rPr>
-          <w:b/>
-          <w:bCs/>
-        </w:rPr>
-        <w:t>.</w:t>
-      </w:r>
-    </w:p>
-    <w:p>
-      <w:pPr>
-        <w:rPr>
-          <w:b/>
-          <w:bCs/>
-          <w:lang w:val="en-GB"/>
-        </w:rPr>
-      </w:pPr>
-      <w:r>
-        <w:rPr>
-          <w:b/>
-          <w:bCs/>
-          <w:lang w:val="en-GB"/>
-        </w:rPr>
-        <w:t>· Autenticación</w:t>
-      </w:r>
-      <w:r>
-        <w:rPr>
-          <w:b/>
-          <w:bCs/>
-          <w:lang w:val="en-GB"/>
-        </w:rPr>
-        <w:t>.</w:t>
-      </w:r>
-    </w:p>
-    <w:p>
-      <w:pPr>
-        <w:rPr>
-          <w:lang w:val="en-GB"/>
-        </w:rPr>
-      </w:pPr>
-      <w:r>
-        <w:rPr>
-          <w:b/>
-          <w:bCs/>
-          <w:lang w:val="en-GB"/>
-        </w:rPr>
-        <w:t>· Uso de contenedores</w:t>
-      </w:r>
-      <w:r>
-        <w:rPr>
-          <w:b/>
-          <w:bCs/>
-          <w:lang w:val="en-GB"/>
-        </w:rPr>
-        <w:t>.</w:t>
-      </w:r>
-      <w:r>
-        <w:rPr>
-          <w:b/>
-          <w:bCs/>
-          <w:lang w:val="en-GB"/>
-        </w:rPr>
-        <w:t xml:space="preserve"> </w:t>
-      </w:r>
-    </w:p>
-    <w:p>
-      <w:pPr>
-        <w:rPr>
-          <w:lang w:val="en-GB"/>
-        </w:rPr>
-      </w:pPr>
-      <w:r>
-        <w:rPr>
-          <w:lang w:eastAsia="es-ES"/>
+        <w:t xml:space="preserve">· Uso de contenedores: </w:t>
+      </w:r>
+      <w:r>
+        <w:rPr>
+          <w:lang w:val="en-GB"/>
+        </w:rPr>
+        <w:t>OpenAPI Generator existe tambien como una imagen en Docker, lo cuál podría ser muy interesante a la hora de crear su API, ya que el uso de contenedores puede ser una buena opción en estos casos.</w:t>
+      </w:r>
+    </w:p>
+    <w:p>
+      <w:pPr>
+        <w:rPr>
+          <w:lang w:val="en-GB"/>
+        </w:rPr>
+      </w:pPr>
+    </w:p>
+    <w:p>
+      <w:pPr>
+        <w:rPr>
+          <w:lang w:val="en-GB"/>
+        </w:rPr>
+      </w:pPr>
+      <w:r>
+        <w:rPr>
+          <w:lang w:val="en-GB"/>
         </w:rPr>
         <w:drawing>
-          <wp:inline distT="0" distB="0" distL="0" distR="0" wp14:anchorId="42777437" wp14:editId="32152C09">
-            <wp:extent cx="5028565" cy="3409950"/>
-            <wp:effectExtent l="0" t="0" r="635" b="0"/>
-            <wp:docPr id="6" name="Imagen 6"/>
+          <wp:inline distT="0" distB="0" distL="0" distR="0" wp14:anchorId="4ED4EFE0" wp14:editId="3EB602C7">
+            <wp:extent cx="5394960" cy="5097780"/>
+            <wp:effectExtent l="0" t="0" r="0" b="7620"/>
+            <wp:docPr id="13" name="Imagen 13"/>
             <wp:cNvGraphicFramePr>
               <a:graphicFrameLocks xmlns:a="http://schemas.openxmlformats.org/drawingml/2006/main" noChangeAspect="1"/>
             </wp:cNvGraphicFramePr>
@@ -5727,30 +5704,36 @@
               <a:graphicData uri="http://schemas.openxmlformats.org/drawingml/2006/picture">
                 <pic:pic xmlns:pic="http://schemas.openxmlformats.org/drawingml/2006/picture">
                   <pic:nvPicPr>
-                    <pic:cNvPr id="1" name=""/>
-                    <pic:cNvPicPr/>
+                    <pic:cNvPr id="0" name="Picture 2"/>
+                    <pic:cNvPicPr>
+                      <a:picLocks noChangeAspect="1" noChangeArrowheads="1"/>
+                    </pic:cNvPicPr>
                   </pic:nvPicPr>
-                  <pic:blipFill rotWithShape="1">
-                    <a:blip r:embed="rId18"/>
-                    <a:srcRect l="6879" t="6772" b="3445"/>
-                    <a:stretch/>
+                  <pic:blipFill>
+                    <a:blip r:embed="rId18">
+                      <a:extLst>
+                        <a:ext uri="{28A0092B-C50C-407E-A947-70E740481C1C}">
+                          <a14:useLocalDpi xmlns:a14="http://schemas.microsoft.com/office/drawing/2010/main" val="0"/>
+                        </a:ext>
+                      </a:extLst>
+                    </a:blip>
+                    <a:srcRect/>
+                    <a:stretch>
+                      <a:fillRect/>
+                    </a:stretch>
                   </pic:blipFill>
                   <pic:spPr bwMode="auto">
                     <a:xfrm>
                       <a:off x="0" y="0"/>
-                      <a:ext cx="5028565" cy="3409950"/>
+                      <a:ext cx="5394960" cy="5097780"/>
                     </a:xfrm>
                     <a:prstGeom prst="rect">
                       <a:avLst/>
                     </a:prstGeom>
+                    <a:noFill/>
                     <a:ln>
                       <a:noFill/>
                     </a:ln>
-                    <a:extLst>
-                      <a:ext uri="{53640926-AAD7-44D8-BBD7-CCE9431645EC}">
-                        <a14:shadowObscured xmlns:a14="http://schemas.microsoft.com/office/drawing/2010/main"/>
-                      </a:ext>
-                    </a:extLst>
                   </pic:spPr>
                 </pic:pic>
               </a:graphicData>
@@ -5772,6 +5755,7 @@
         <w:rPr>
           <w:lang w:val="en-GB"/>
         </w:rPr>
+        <w:lastRenderedPageBreak/>
         <w:t>Vista funcional</w:t>
       </w:r>
       <w:bookmarkEnd w:id="6"/>
@@ -5914,14 +5898,7 @@
         <w:rPr>
           <w:lang w:val="en-GB"/>
         </w:rPr>
-        <w:t xml:space="preserve">OpenApi genera tests en base a los archivos generados por la API y por la </w:t>
-      </w:r>
-      <w:r>
-        <w:rPr>
-          <w:lang w:val="en-GB"/>
-        </w:rPr>
-        <w:lastRenderedPageBreak/>
-        <w:t>respuesta generada al hacer consultas a la API. Sin embargo, la generación de casos de prueba no es la principal funcionalidad de OpenApi.</w:t>
+        <w:t>OpenApi genera tests en base a los archivos generados por la API y por la respuesta generada al hacer consultas a la API. Sin embargo, la generación de casos de prueba no es la principal funcionalidad de OpenApi.</w:t>
       </w:r>
     </w:p>
     <w:p>
@@ -6065,6 +6042,7 @@
         <w:rPr>
           <w:lang w:val="en-GB"/>
         </w:rPr>
+        <w:lastRenderedPageBreak/>
         <w:t xml:space="preserve"> </w:t>
       </w:r>
       <w:r>
@@ -6134,25 +6112,25 @@
         <w:rPr>
           <w:lang w:val="en-GB"/>
         </w:rPr>
+        <w:t>Vista de despliegue</w:t>
+      </w:r>
+      <w:bookmarkEnd w:id="7"/>
+    </w:p>
+    <w:p>
+      <w:r>
+        <w:t>La vista de despliegue describe el entorno hardware y software en el que el sistema será desplegado</w:t>
+      </w:r>
+      <w:r>
+        <w:t xml:space="preserve">. En este caso, el despliegue se </w:t>
+      </w:r>
+      <w:r>
+        <w:t>realiza mediante Maven, por lo que solo requiere una instalación de Java JDK (al menos Java 8) y Apache Maven (mínimo 3.3.4)</w:t>
+      </w:r>
+    </w:p>
+    <w:p/>
+    <w:p>
+      <w:r>
         <w:lastRenderedPageBreak/>
-        <w:t>Vista de despliegue</w:t>
-      </w:r>
-      <w:bookmarkEnd w:id="7"/>
-    </w:p>
-    <w:p>
-      <w:r>
-        <w:t>La vista de despliegue describe el entorno hardware y software en el que el sistema será desplegado</w:t>
-      </w:r>
-      <w:r>
-        <w:t xml:space="preserve">. En este caso, el despliegue se </w:t>
-      </w:r>
-      <w:r>
-        <w:t>realiza mediante Maven, por lo que solo requiere una instalación de Java JDK (al menos Java 8) y Apache Maven (mínimo 3.3.4)</w:t>
-      </w:r>
-    </w:p>
-    <w:p/>
-    <w:p>
-      <w:r>
         <w:drawing>
           <wp:inline distT="0" distB="0" distL="0" distR="0" wp14:anchorId="253C7E78" wp14:editId="77AC26E8">
             <wp:extent cx="4581525" cy="4010025"/>
@@ -6324,7 +6302,6 @@
           <w:bCs/>
           <w:lang w:val="en-GB"/>
         </w:rPr>
-        <w:lastRenderedPageBreak/>
         <w:t>A</w:t>
       </w:r>
       <w:r>
@@ -6383,7 +6360,14 @@
         <w:rPr>
           <w:lang w:val="en-GB"/>
         </w:rPr>
-        <w:t xml:space="preserve"> la vulnerabilidades halladas (0), aunque cabe mencionar que hay posibles riesgos al encontrarse “puntos calientes” de seguridad en el archivo </w:t>
+        <w:t xml:space="preserve"> la </w:t>
+      </w:r>
+      <w:r>
+        <w:rPr>
+          <w:lang w:val="en-GB"/>
+        </w:rPr>
+        <w:lastRenderedPageBreak/>
+        <w:t xml:space="preserve">vulnerabilidades halladas (0), aunque cabe mencionar que hay posibles riesgos al encontrarse “puntos calientes” de seguridad en el archivo </w:t>
       </w:r>
       <w:r>
         <w:rPr>
@@ -6635,7 +6619,6 @@
         <w:rPr>
           <w:lang w:val="en-GB"/>
         </w:rPr>
-        <w:lastRenderedPageBreak/>
         <w:t>Contribuciones al proyecto</w:t>
       </w:r>
       <w:bookmarkEnd w:id="12"/>
@@ -6692,6 +6675,7 @@
         <w:rPr>
           <w:lang w:val="en-GB"/>
         </w:rPr>
+        <w:lastRenderedPageBreak/>
         <w:t>Instalación de NPM mediante la herramienta NodeJs</w:t>
       </w:r>
     </w:p>
@@ -6827,7 +6811,7 @@
           <v:shape id="_x0000_i1025" type="#_x0000_t75" style="width:75.6pt;height:49.2pt" o:ole="">
             <v:imagedata r:id="rId22" o:title=""/>
           </v:shape>
-          <o:OLEObject Type="Embed" ProgID="Package" ShapeID="_x0000_i1025" DrawAspect="Icon" ObjectID="_1679297580" r:id="rId23"/>
+          <o:OLEObject Type="Embed" ProgID="Package" ShapeID="_x0000_i1025" DrawAspect="Icon" ObjectID="_1679300716" r:id="rId23"/>
         </w:object>
       </w:r>
     </w:p>
@@ -7079,6 +7063,7 @@
         </w:rPr>
         <w:t>    </w:t>
       </w:r>
+      <w:proofErr w:type="gramStart"/>
       <w:r>
         <w:rPr>
           <w:rFonts w:ascii="Consolas" w:eastAsia="Times New Roman" w:hAnsi="Consolas" w:cs="Times New Roman"/>
@@ -7090,6 +7075,7 @@
         </w:rPr>
         <w:t>&lt;</w:t>
       </w:r>
+      <w:proofErr w:type="spellStart"/>
       <w:r>
         <w:rPr>
           <w:rFonts w:ascii="Consolas" w:eastAsia="Times New Roman" w:hAnsi="Consolas" w:cs="Times New Roman"/>
@@ -7101,6 +7087,7 @@
         </w:rPr>
         <w:t>groupId</w:t>
       </w:r>
+      <w:proofErr w:type="spellEnd"/>
       <w:r>
         <w:rPr>
           <w:rFonts w:ascii="Consolas" w:eastAsia="Times New Roman" w:hAnsi="Consolas" w:cs="Times New Roman"/>
@@ -7112,6 +7099,7 @@
         </w:rPr>
         <w:t>&gt;</w:t>
       </w:r>
+      <w:proofErr w:type="spellStart"/>
       <w:r>
         <w:rPr>
           <w:rFonts w:ascii="Consolas" w:eastAsia="Times New Roman" w:hAnsi="Consolas" w:cs="Times New Roman"/>
@@ -7123,6 +7111,8 @@
         </w:rPr>
         <w:t>org.codehaus.mojo</w:t>
       </w:r>
+      <w:proofErr w:type="spellEnd"/>
+      <w:proofErr w:type="gramEnd"/>
       <w:r>
         <w:rPr>
           <w:rFonts w:ascii="Consolas" w:eastAsia="Times New Roman" w:hAnsi="Consolas" w:cs="Times New Roman"/>
@@ -7134,6 +7124,7 @@
         </w:rPr>
         <w:t>&lt;/</w:t>
       </w:r>
+      <w:proofErr w:type="spellStart"/>
       <w:r>
         <w:rPr>
           <w:rFonts w:ascii="Consolas" w:eastAsia="Times New Roman" w:hAnsi="Consolas" w:cs="Times New Roman"/>
@@ -7145,6 +7136,7 @@
         </w:rPr>
         <w:t>groupId</w:t>
       </w:r>
+      <w:proofErr w:type="spellEnd"/>
       <w:r>
         <w:rPr>
           <w:rFonts w:ascii="Consolas" w:eastAsia="Times New Roman" w:hAnsi="Consolas" w:cs="Times New Roman"/>
@@ -7185,7 +7177,6 @@
           <w:szCs w:val="21"/>
           <w:lang w:eastAsia="es-ES"/>
         </w:rPr>
-        <w:lastRenderedPageBreak/>
         <w:t>    </w:t>
       </w:r>
       <w:r>
@@ -7199,6 +7190,7 @@
         </w:rPr>
         <w:t>&lt;</w:t>
       </w:r>
+      <w:proofErr w:type="spellStart"/>
       <w:r>
         <w:rPr>
           <w:rFonts w:ascii="Consolas" w:eastAsia="Times New Roman" w:hAnsi="Consolas" w:cs="Times New Roman"/>
@@ -7210,6 +7202,7 @@
         </w:rPr>
         <w:t>artifactId</w:t>
       </w:r>
+      <w:proofErr w:type="spellEnd"/>
       <w:r>
         <w:rPr>
           <w:rFonts w:ascii="Consolas" w:eastAsia="Times New Roman" w:hAnsi="Consolas" w:cs="Times New Roman"/>
@@ -7221,6 +7214,7 @@
         </w:rPr>
         <w:t>&gt;</w:t>
       </w:r>
+      <w:proofErr w:type="spellStart"/>
       <w:r>
         <w:rPr>
           <w:rFonts w:ascii="Consolas" w:eastAsia="Times New Roman" w:hAnsi="Consolas" w:cs="Times New Roman"/>
@@ -7230,7 +7224,67 @@
           <w:szCs w:val="21"/>
           <w:lang w:eastAsia="es-ES"/>
         </w:rPr>
-        <w:t>build-helper-maven-plugin</w:t>
+        <w:t>build</w:t>
+      </w:r>
+      <w:proofErr w:type="spellEnd"/>
+      <w:r>
+        <w:rPr>
+          <w:rFonts w:ascii="Consolas" w:eastAsia="Times New Roman" w:hAnsi="Consolas" w:cs="Times New Roman"/>
+          <w:noProof w:val="0"/>
+          <w:color w:val="D4D4D4"/>
+          <w:sz w:val="21"/>
+          <w:szCs w:val="21"/>
+          <w:lang w:eastAsia="es-ES"/>
+        </w:rPr>
+        <w:t>-</w:t>
+      </w:r>
+      <w:proofErr w:type="spellStart"/>
+      <w:r>
+        <w:rPr>
+          <w:rFonts w:ascii="Consolas" w:eastAsia="Times New Roman" w:hAnsi="Consolas" w:cs="Times New Roman"/>
+          <w:noProof w:val="0"/>
+          <w:color w:val="D4D4D4"/>
+          <w:sz w:val="21"/>
+          <w:szCs w:val="21"/>
+          <w:lang w:eastAsia="es-ES"/>
+        </w:rPr>
+        <w:t>helper</w:t>
+      </w:r>
+      <w:proofErr w:type="spellEnd"/>
+      <w:r>
+        <w:rPr>
+          <w:rFonts w:ascii="Consolas" w:eastAsia="Times New Roman" w:hAnsi="Consolas" w:cs="Times New Roman"/>
+          <w:noProof w:val="0"/>
+          <w:color w:val="D4D4D4"/>
+          <w:sz w:val="21"/>
+          <w:szCs w:val="21"/>
+          <w:lang w:eastAsia="es-ES"/>
+        </w:rPr>
+        <w:t>-</w:t>
+      </w:r>
+      <w:proofErr w:type="spellStart"/>
+      <w:r>
+        <w:rPr>
+          <w:rFonts w:ascii="Consolas" w:eastAsia="Times New Roman" w:hAnsi="Consolas" w:cs="Times New Roman"/>
+          <w:noProof w:val="0"/>
+          <w:color w:val="D4D4D4"/>
+          <w:sz w:val="21"/>
+          <w:szCs w:val="21"/>
+          <w:lang w:eastAsia="es-ES"/>
+        </w:rPr>
+        <w:t>maven</w:t>
+      </w:r>
+      <w:proofErr w:type="spellEnd"/>
+      <w:r>
+        <w:rPr>
+          <w:rFonts w:ascii="Consolas" w:eastAsia="Times New Roman" w:hAnsi="Consolas" w:cs="Times New Roman"/>
+          <w:noProof w:val="0"/>
+          <w:color w:val="D4D4D4"/>
+          <w:sz w:val="21"/>
+          <w:szCs w:val="21"/>
+          <w:lang w:eastAsia="es-ES"/>
+        </w:rPr>
+        <w:t>-plugin</w:t>
       </w:r>
       <w:r>
         <w:rPr>
@@ -7243,6 +7297,7 @@
         </w:rPr>
         <w:t>&lt;/</w:t>
       </w:r>
+      <w:proofErr w:type="spellStart"/>
       <w:r>
         <w:rPr>
           <w:rFonts w:ascii="Consolas" w:eastAsia="Times New Roman" w:hAnsi="Consolas" w:cs="Times New Roman"/>
@@ -7254,6 +7309,7 @@
         </w:rPr>
         <w:t>artifactId</w:t>
       </w:r>
+      <w:proofErr w:type="spellEnd"/>
       <w:r>
         <w:rPr>
           <w:rFonts w:ascii="Consolas" w:eastAsia="Times New Roman" w:hAnsi="Consolas" w:cs="Times New Roman"/>
@@ -7307,6 +7363,7 @@
         </w:rPr>
         <w:t>&lt;</w:t>
       </w:r>
+      <w:proofErr w:type="spellStart"/>
       <w:r>
         <w:rPr>
           <w:rFonts w:ascii="Consolas" w:eastAsia="Times New Roman" w:hAnsi="Consolas" w:cs="Times New Roman"/>
@@ -7318,6 +7375,7 @@
         </w:rPr>
         <w:t>version</w:t>
       </w:r>
+      <w:proofErr w:type="spellEnd"/>
       <w:r>
         <w:rPr>
           <w:rFonts w:ascii="Consolas" w:eastAsia="Times New Roman" w:hAnsi="Consolas" w:cs="Times New Roman"/>
@@ -7351,6 +7409,7 @@
         </w:rPr>
         <w:t>&lt;/</w:t>
       </w:r>
+      <w:proofErr w:type="spellStart"/>
       <w:r>
         <w:rPr>
           <w:rFonts w:ascii="Consolas" w:eastAsia="Times New Roman" w:hAnsi="Consolas" w:cs="Times New Roman"/>
@@ -7362,6 +7421,7 @@
         </w:rPr>
         <w:t>version</w:t>
       </w:r>
+      <w:proofErr w:type="spellEnd"/>
       <w:r>
         <w:rPr>
           <w:rFonts w:ascii="Consolas" w:eastAsia="Times New Roman" w:hAnsi="Consolas" w:cs="Times New Roman"/>
@@ -7415,6 +7475,7 @@
         </w:rPr>
         <w:t>&lt;</w:t>
       </w:r>
+      <w:proofErr w:type="spellStart"/>
       <w:r>
         <w:rPr>
           <w:rFonts w:ascii="Consolas" w:eastAsia="Times New Roman" w:hAnsi="Consolas" w:cs="Times New Roman"/>
@@ -7426,6 +7487,7 @@
         </w:rPr>
         <w:t>executions</w:t>
       </w:r>
+      <w:proofErr w:type="spellEnd"/>
       <w:r>
         <w:rPr>
           <w:rFonts w:ascii="Consolas" w:eastAsia="Times New Roman" w:hAnsi="Consolas" w:cs="Times New Roman"/>
@@ -7479,6 +7541,7 @@
         </w:rPr>
         <w:t>&lt;</w:t>
       </w:r>
+      <w:proofErr w:type="spellStart"/>
       <w:r>
         <w:rPr>
           <w:rFonts w:ascii="Consolas" w:eastAsia="Times New Roman" w:hAnsi="Consolas" w:cs="Times New Roman"/>
@@ -7490,6 +7553,7 @@
         </w:rPr>
         <w:t>execution</w:t>
       </w:r>
+      <w:proofErr w:type="spellEnd"/>
       <w:r>
         <w:rPr>
           <w:rFonts w:ascii="Consolas" w:eastAsia="Times New Roman" w:hAnsi="Consolas" w:cs="Times New Roman"/>
@@ -7543,6 +7607,7 @@
         </w:rPr>
         <w:t>&lt;</w:t>
       </w:r>
+      <w:proofErr w:type="spellStart"/>
       <w:r>
         <w:rPr>
           <w:rFonts w:ascii="Consolas" w:eastAsia="Times New Roman" w:hAnsi="Consolas" w:cs="Times New Roman"/>
@@ -7554,6 +7619,7 @@
         </w:rPr>
         <w:t>phase</w:t>
       </w:r>
+      <w:proofErr w:type="spellEnd"/>
       <w:r>
         <w:rPr>
           <w:rFonts w:ascii="Consolas" w:eastAsia="Times New Roman" w:hAnsi="Consolas" w:cs="Times New Roman"/>
@@ -7565,6 +7631,7 @@
         </w:rPr>
         <w:t>&gt;</w:t>
       </w:r>
+      <w:proofErr w:type="spellStart"/>
       <w:r>
         <w:rPr>
           <w:rFonts w:ascii="Consolas" w:eastAsia="Times New Roman" w:hAnsi="Consolas" w:cs="Times New Roman"/>
@@ -7576,6 +7643,7 @@
         </w:rPr>
         <w:t>generate-sources</w:t>
       </w:r>
+      <w:proofErr w:type="spellEnd"/>
       <w:r>
         <w:rPr>
           <w:rFonts w:ascii="Consolas" w:eastAsia="Times New Roman" w:hAnsi="Consolas" w:cs="Times New Roman"/>
@@ -7587,6 +7655,7 @@
         </w:rPr>
         <w:t>&lt;/</w:t>
       </w:r>
+      <w:proofErr w:type="spellStart"/>
       <w:r>
         <w:rPr>
           <w:rFonts w:ascii="Consolas" w:eastAsia="Times New Roman" w:hAnsi="Consolas" w:cs="Times New Roman"/>
@@ -7598,6 +7667,7 @@
         </w:rPr>
         <w:t>phase</w:t>
       </w:r>
+      <w:proofErr w:type="spellEnd"/>
       <w:r>
         <w:rPr>
           <w:rFonts w:ascii="Consolas" w:eastAsia="Times New Roman" w:hAnsi="Consolas" w:cs="Times New Roman"/>
@@ -7651,6 +7721,7 @@
         </w:rPr>
         <w:t>&lt;</w:t>
       </w:r>
+      <w:proofErr w:type="spellStart"/>
       <w:r>
         <w:rPr>
           <w:rFonts w:ascii="Consolas" w:eastAsia="Times New Roman" w:hAnsi="Consolas" w:cs="Times New Roman"/>
@@ -7662,6 +7733,7 @@
         </w:rPr>
         <w:t>goals</w:t>
       </w:r>
+      <w:proofErr w:type="spellEnd"/>
       <w:r>
         <w:rPr>
           <w:rFonts w:ascii="Consolas" w:eastAsia="Times New Roman" w:hAnsi="Consolas" w:cs="Times New Roman"/>
@@ -7715,6 +7787,7 @@
         </w:rPr>
         <w:t>&lt;</w:t>
       </w:r>
+      <w:proofErr w:type="spellStart"/>
       <w:r>
         <w:rPr>
           <w:rFonts w:ascii="Consolas" w:eastAsia="Times New Roman" w:hAnsi="Consolas" w:cs="Times New Roman"/>
@@ -7726,6 +7799,7 @@
         </w:rPr>
         <w:t>goal</w:t>
       </w:r>
+      <w:proofErr w:type="spellEnd"/>
       <w:r>
         <w:rPr>
           <w:rFonts w:ascii="Consolas" w:eastAsia="Times New Roman" w:hAnsi="Consolas" w:cs="Times New Roman"/>
@@ -7737,6 +7811,7 @@
         </w:rPr>
         <w:t>&gt;</w:t>
       </w:r>
+      <w:proofErr w:type="spellStart"/>
       <w:r>
         <w:rPr>
           <w:rFonts w:ascii="Consolas" w:eastAsia="Times New Roman" w:hAnsi="Consolas" w:cs="Times New Roman"/>
@@ -7748,6 +7823,7 @@
         </w:rPr>
         <w:t>add-source</w:t>
       </w:r>
+      <w:proofErr w:type="spellEnd"/>
       <w:r>
         <w:rPr>
           <w:rFonts w:ascii="Consolas" w:eastAsia="Times New Roman" w:hAnsi="Consolas" w:cs="Times New Roman"/>
@@ -7759,6 +7835,7 @@
         </w:rPr>
         <w:t>&lt;/</w:t>
       </w:r>
+      <w:proofErr w:type="spellStart"/>
       <w:r>
         <w:rPr>
           <w:rFonts w:ascii="Consolas" w:eastAsia="Times New Roman" w:hAnsi="Consolas" w:cs="Times New Roman"/>
@@ -7770,6 +7847,7 @@
         </w:rPr>
         <w:t>goal</w:t>
       </w:r>
+      <w:proofErr w:type="spellEnd"/>
       <w:r>
         <w:rPr>
           <w:rFonts w:ascii="Consolas" w:eastAsia="Times New Roman" w:hAnsi="Consolas" w:cs="Times New Roman"/>
@@ -7810,6 +7888,7 @@
           <w:szCs w:val="21"/>
           <w:lang w:eastAsia="es-ES"/>
         </w:rPr>
+        <w:lastRenderedPageBreak/>
         <w:t>            </w:t>
       </w:r>
       <w:r>
@@ -7823,6 +7902,7 @@
         </w:rPr>
         <w:t>&lt;/</w:t>
       </w:r>
+      <w:proofErr w:type="spellStart"/>
       <w:r>
         <w:rPr>
           <w:rFonts w:ascii="Consolas" w:eastAsia="Times New Roman" w:hAnsi="Consolas" w:cs="Times New Roman"/>
@@ -7834,6 +7914,7 @@
         </w:rPr>
         <w:t>goals</w:t>
       </w:r>
+      <w:proofErr w:type="spellEnd"/>
       <w:r>
         <w:rPr>
           <w:rFonts w:ascii="Consolas" w:eastAsia="Times New Roman" w:hAnsi="Consolas" w:cs="Times New Roman"/>
@@ -7887,6 +7968,7 @@
         </w:rPr>
         <w:t>&lt;</w:t>
       </w:r>
+      <w:proofErr w:type="spellStart"/>
       <w:r>
         <w:rPr>
           <w:rFonts w:ascii="Consolas" w:eastAsia="Times New Roman" w:hAnsi="Consolas" w:cs="Times New Roman"/>
@@ -7898,6 +7980,7 @@
         </w:rPr>
         <w:t>configuration</w:t>
       </w:r>
+      <w:proofErr w:type="spellEnd"/>
       <w:r>
         <w:rPr>
           <w:rFonts w:ascii="Consolas" w:eastAsia="Times New Roman" w:hAnsi="Consolas" w:cs="Times New Roman"/>
@@ -7951,6 +8034,7 @@
         </w:rPr>
         <w:t>&lt;</w:t>
       </w:r>
+      <w:proofErr w:type="spellStart"/>
       <w:r>
         <w:rPr>
           <w:rFonts w:ascii="Consolas" w:eastAsia="Times New Roman" w:hAnsi="Consolas" w:cs="Times New Roman"/>
@@ -7962,6 +8046,7 @@
         </w:rPr>
         <w:t>sources</w:t>
       </w:r>
+      <w:proofErr w:type="spellEnd"/>
       <w:r>
         <w:rPr>
           <w:rFonts w:ascii="Consolas" w:eastAsia="Times New Roman" w:hAnsi="Consolas" w:cs="Times New Roman"/>
@@ -7973,6 +8058,7 @@
         </w:rPr>
         <w:t>&gt;</w:t>
       </w:r>
+      <w:proofErr w:type="spellStart"/>
       <w:r>
         <w:rPr>
           <w:rFonts w:ascii="Consolas" w:eastAsia="Times New Roman" w:hAnsi="Consolas" w:cs="Times New Roman"/>
@@ -7982,7 +8068,43 @@
           <w:szCs w:val="21"/>
           <w:lang w:eastAsia="es-ES"/>
         </w:rPr>
-        <w:t>src/main/gen</w:t>
+        <w:t>src</w:t>
+      </w:r>
+      <w:proofErr w:type="spellEnd"/>
+      <w:r>
+        <w:rPr>
+          <w:rFonts w:ascii="Consolas" w:eastAsia="Times New Roman" w:hAnsi="Consolas" w:cs="Times New Roman"/>
+          <w:noProof w:val="0"/>
+          <w:color w:val="D4D4D4"/>
+          <w:sz w:val="21"/>
+          <w:szCs w:val="21"/>
+          <w:lang w:eastAsia="es-ES"/>
+        </w:rPr>
+        <w:t>/</w:t>
+      </w:r>
+      <w:proofErr w:type="spellStart"/>
+      <w:r>
+        <w:rPr>
+          <w:rFonts w:ascii="Consolas" w:eastAsia="Times New Roman" w:hAnsi="Consolas" w:cs="Times New Roman"/>
+          <w:noProof w:val="0"/>
+          <w:color w:val="D4D4D4"/>
+          <w:sz w:val="21"/>
+          <w:szCs w:val="21"/>
+          <w:lang w:eastAsia="es-ES"/>
+        </w:rPr>
+        <w:t>main</w:t>
+      </w:r>
+      <w:proofErr w:type="spellEnd"/>
+      <w:r>
+        <w:rPr>
+          <w:rFonts w:ascii="Consolas" w:eastAsia="Times New Roman" w:hAnsi="Consolas" w:cs="Times New Roman"/>
+          <w:noProof w:val="0"/>
+          <w:color w:val="D4D4D4"/>
+          <w:sz w:val="21"/>
+          <w:szCs w:val="21"/>
+          <w:lang w:eastAsia="es-ES"/>
+        </w:rPr>
+        <w:t>/gen</w:t>
       </w:r>
       <w:r>
         <w:rPr>
@@ -7995,6 +8117,7 @@
         </w:rPr>
         <w:t>&lt;/</w:t>
       </w:r>
+      <w:proofErr w:type="spellStart"/>
       <w:r>
         <w:rPr>
           <w:rFonts w:ascii="Consolas" w:eastAsia="Times New Roman" w:hAnsi="Consolas" w:cs="Times New Roman"/>
@@ -8006,6 +8129,7 @@
         </w:rPr>
         <w:t>sources</w:t>
       </w:r>
+      <w:proofErr w:type="spellEnd"/>
       <w:r>
         <w:rPr>
           <w:rFonts w:ascii="Consolas" w:eastAsia="Times New Roman" w:hAnsi="Consolas" w:cs="Times New Roman"/>
@@ -8059,6 +8183,7 @@
         </w:rPr>
         <w:t>&lt;/</w:t>
       </w:r>
+      <w:proofErr w:type="spellStart"/>
       <w:r>
         <w:rPr>
           <w:rFonts w:ascii="Consolas" w:eastAsia="Times New Roman" w:hAnsi="Consolas" w:cs="Times New Roman"/>
@@ -8070,6 +8195,7 @@
         </w:rPr>
         <w:t>configuration</w:t>
       </w:r>
+      <w:proofErr w:type="spellEnd"/>
       <w:r>
         <w:rPr>
           <w:rFonts w:ascii="Consolas" w:eastAsia="Times New Roman" w:hAnsi="Consolas" w:cs="Times New Roman"/>
@@ -8123,6 +8249,7 @@
         </w:rPr>
         <w:t>&lt;/</w:t>
       </w:r>
+      <w:proofErr w:type="spellStart"/>
       <w:r>
         <w:rPr>
           <w:rFonts w:ascii="Consolas" w:eastAsia="Times New Roman" w:hAnsi="Consolas" w:cs="Times New Roman"/>
@@ -8134,6 +8261,7 @@
         </w:rPr>
         <w:t>execution</w:t>
       </w:r>
+      <w:proofErr w:type="spellEnd"/>
       <w:r>
         <w:rPr>
           <w:rFonts w:ascii="Consolas" w:eastAsia="Times New Roman" w:hAnsi="Consolas" w:cs="Times New Roman"/>
@@ -8187,6 +8315,7 @@
         </w:rPr>
         <w:t>&lt;/</w:t>
       </w:r>
+      <w:proofErr w:type="spellStart"/>
       <w:r>
         <w:rPr>
           <w:rFonts w:ascii="Consolas" w:eastAsia="Times New Roman" w:hAnsi="Consolas" w:cs="Times New Roman"/>
@@ -8198,6 +8327,7 @@
         </w:rPr>
         <w:t>executions</w:t>
       </w:r>
+      <w:proofErr w:type="spellEnd"/>
       <w:r>
         <w:rPr>
           <w:rFonts w:ascii="Consolas" w:eastAsia="Times New Roman" w:hAnsi="Consolas" w:cs="Times New Roman"/>
@@ -8379,6 +8509,7 @@
         </w:rPr>
         <w:t>                </w:t>
       </w:r>
+      <w:proofErr w:type="gramStart"/>
       <w:r>
         <w:rPr>
           <w:rFonts w:ascii="Consolas" w:eastAsia="Times New Roman" w:hAnsi="Consolas" w:cs="Times New Roman"/>
@@ -8390,6 +8521,7 @@
         </w:rPr>
         <w:t>&lt;</w:t>
       </w:r>
+      <w:proofErr w:type="spellStart"/>
       <w:r>
         <w:rPr>
           <w:rFonts w:ascii="Consolas" w:eastAsia="Times New Roman" w:hAnsi="Consolas" w:cs="Times New Roman"/>
@@ -8401,6 +8533,7 @@
         </w:rPr>
         <w:t>groupId</w:t>
       </w:r>
+      <w:proofErr w:type="spellEnd"/>
       <w:r>
         <w:rPr>
           <w:rFonts w:ascii="Consolas" w:eastAsia="Times New Roman" w:hAnsi="Consolas" w:cs="Times New Roman"/>
@@ -8412,6 +8545,7 @@
         </w:rPr>
         <w:t>&gt;</w:t>
       </w:r>
+      <w:proofErr w:type="spellStart"/>
       <w:r>
         <w:rPr>
           <w:rFonts w:ascii="Consolas" w:eastAsia="Times New Roman" w:hAnsi="Consolas" w:cs="Times New Roman"/>
@@ -8423,6 +8557,8 @@
         </w:rPr>
         <w:t>org.springframework.boot</w:t>
       </w:r>
+      <w:proofErr w:type="spellEnd"/>
+      <w:proofErr w:type="gramEnd"/>
       <w:r>
         <w:rPr>
           <w:rFonts w:ascii="Consolas" w:eastAsia="Times New Roman" w:hAnsi="Consolas" w:cs="Times New Roman"/>
@@ -8434,6 +8570,7 @@
         </w:rPr>
         <w:t>&lt;/</w:t>
       </w:r>
+      <w:proofErr w:type="spellStart"/>
       <w:r>
         <w:rPr>
           <w:rFonts w:ascii="Consolas" w:eastAsia="Times New Roman" w:hAnsi="Consolas" w:cs="Times New Roman"/>
@@ -8445,6 +8582,7 @@
         </w:rPr>
         <w:t>groupId</w:t>
       </w:r>
+      <w:proofErr w:type="spellEnd"/>
       <w:r>
         <w:rPr>
           <w:rFonts w:ascii="Consolas" w:eastAsia="Times New Roman" w:hAnsi="Consolas" w:cs="Times New Roman"/>
@@ -8596,6 +8734,7 @@
         </w:rPr>
         <w:t>&lt;</w:t>
       </w:r>
+      <w:proofErr w:type="spellStart"/>
       <w:r>
         <w:rPr>
           <w:rFonts w:ascii="Consolas" w:eastAsia="Times New Roman" w:hAnsi="Consolas" w:cs="Times New Roman"/>
@@ -8607,6 +8746,7 @@
         </w:rPr>
         <w:t>executions</w:t>
       </w:r>
+      <w:proofErr w:type="spellEnd"/>
       <w:r>
         <w:rPr>
           <w:rFonts w:ascii="Consolas" w:eastAsia="Times New Roman" w:hAnsi="Consolas" w:cs="Times New Roman"/>
@@ -8655,6 +8795,7 @@
         </w:rPr>
         <w:t>&lt;</w:t>
       </w:r>
+      <w:proofErr w:type="spellStart"/>
       <w:r>
         <w:rPr>
           <w:rFonts w:ascii="Consolas" w:eastAsia="Times New Roman" w:hAnsi="Consolas" w:cs="Times New Roman"/>
@@ -8666,6 +8807,7 @@
         </w:rPr>
         <w:t>execution</w:t>
       </w:r>
+      <w:proofErr w:type="spellEnd"/>
       <w:r>
         <w:rPr>
           <w:rFonts w:ascii="Consolas" w:eastAsia="Times New Roman" w:hAnsi="Consolas" w:cs="Times New Roman"/>
@@ -8714,6 +8856,7 @@
         </w:rPr>
         <w:t>&lt;</w:t>
       </w:r>
+      <w:proofErr w:type="spellStart"/>
       <w:r>
         <w:rPr>
           <w:rFonts w:ascii="Consolas" w:eastAsia="Times New Roman" w:hAnsi="Consolas" w:cs="Times New Roman"/>
@@ -8725,6 +8868,7 @@
         </w:rPr>
         <w:t>goals</w:t>
       </w:r>
+      <w:proofErr w:type="spellEnd"/>
       <w:r>
         <w:rPr>
           <w:rFonts w:ascii="Consolas" w:eastAsia="Times New Roman" w:hAnsi="Consolas" w:cs="Times New Roman"/>
@@ -8773,6 +8917,7 @@
         </w:rPr>
         <w:t>&lt;</w:t>
       </w:r>
+      <w:proofErr w:type="spellStart"/>
       <w:r>
         <w:rPr>
           <w:rFonts w:ascii="Consolas" w:eastAsia="Times New Roman" w:hAnsi="Consolas" w:cs="Times New Roman"/>
@@ -8784,6 +8929,7 @@
         </w:rPr>
         <w:t>goal</w:t>
       </w:r>
+      <w:proofErr w:type="spellEnd"/>
       <w:r>
         <w:rPr>
           <w:rFonts w:ascii="Consolas" w:eastAsia="Times New Roman" w:hAnsi="Consolas" w:cs="Times New Roman"/>
@@ -8817,6 +8963,7 @@
         </w:rPr>
         <w:t>&lt;/</w:t>
       </w:r>
+      <w:proofErr w:type="spellStart"/>
       <w:r>
         <w:rPr>
           <w:rFonts w:ascii="Consolas" w:eastAsia="Times New Roman" w:hAnsi="Consolas" w:cs="Times New Roman"/>
@@ -8828,6 +8975,7 @@
         </w:rPr>
         <w:t>goal</w:t>
       </w:r>
+      <w:proofErr w:type="spellEnd"/>
       <w:r>
         <w:rPr>
           <w:rFonts w:ascii="Consolas" w:eastAsia="Times New Roman" w:hAnsi="Consolas" w:cs="Times New Roman"/>
@@ -8876,6 +9024,7 @@
         </w:rPr>
         <w:t>&lt;/</w:t>
       </w:r>
+      <w:proofErr w:type="spellStart"/>
       <w:r>
         <w:rPr>
           <w:rFonts w:ascii="Consolas" w:eastAsia="Times New Roman" w:hAnsi="Consolas" w:cs="Times New Roman"/>
@@ -8887,6 +9036,7 @@
         </w:rPr>
         <w:t>goals</w:t>
       </w:r>
+      <w:proofErr w:type="spellEnd"/>
       <w:r>
         <w:rPr>
           <w:rFonts w:ascii="Consolas" w:eastAsia="Times New Roman" w:hAnsi="Consolas" w:cs="Times New Roman"/>
@@ -8935,6 +9085,7 @@
         </w:rPr>
         <w:t>&lt;/</w:t>
       </w:r>
+      <w:proofErr w:type="spellStart"/>
       <w:r>
         <w:rPr>
           <w:rFonts w:ascii="Consolas" w:eastAsia="Times New Roman" w:hAnsi="Consolas" w:cs="Times New Roman"/>
@@ -8946,6 +9097,7 @@
         </w:rPr>
         <w:t>execution</w:t>
       </w:r>
+      <w:proofErr w:type="spellEnd"/>
       <w:r>
         <w:rPr>
           <w:rFonts w:ascii="Consolas" w:eastAsia="Times New Roman" w:hAnsi="Consolas" w:cs="Times New Roman"/>
@@ -8994,6 +9146,7 @@
         </w:rPr>
         <w:t>&lt;/</w:t>
       </w:r>
+      <w:proofErr w:type="spellStart"/>
       <w:r>
         <w:rPr>
           <w:rFonts w:ascii="Consolas" w:eastAsia="Times New Roman" w:hAnsi="Consolas" w:cs="Times New Roman"/>
@@ -9005,6 +9158,7 @@
         </w:rPr>
         <w:t>executions</w:t>
       </w:r>
+      <w:proofErr w:type="spellEnd"/>
       <w:r>
         <w:rPr>
           <w:rFonts w:ascii="Consolas" w:eastAsia="Times New Roman" w:hAnsi="Consolas" w:cs="Times New Roman"/>
@@ -9140,67 +9294,67 @@
         <w:rPr>
           <w:lang w:val="en-GB"/>
         </w:rPr>
+        <w:t>8. Abrimos la terminal y ejecutamos el siguiente comando dentro del directorio de nuestro proyecto para limpiar el proyecto e instalar todas sus dependencias modificadas:</w:t>
+      </w:r>
+    </w:p>
+    <w:p>
+      <w:pPr>
+        <w:ind w:left="720"/>
+        <w:rPr>
+          <w:rFonts w:ascii="Consolas" w:hAnsi="Consolas"/>
+          <w:sz w:val="21"/>
+          <w:szCs w:val="21"/>
+          <w:lang w:val="en-GB"/>
+        </w:rPr>
+      </w:pPr>
+      <w:r>
+        <w:rPr>
+          <w:rFonts w:ascii="Consolas" w:hAnsi="Consolas"/>
+          <w:sz w:val="21"/>
+          <w:szCs w:val="21"/>
+          <w:lang w:val="en-GB"/>
+        </w:rPr>
+        <w:t>mvn clean install</w:t>
+      </w:r>
+    </w:p>
+    <w:p>
+      <w:pPr>
+        <w:ind w:left="720"/>
+        <w:rPr>
+          <w:rFonts w:ascii="Consolas" w:hAnsi="Consolas"/>
+          <w:sz w:val="21"/>
+          <w:szCs w:val="21"/>
+          <w:lang w:val="en-GB"/>
+        </w:rPr>
+      </w:pPr>
+      <w:r>
+        <w:rPr>
+          <w:rFonts w:ascii="Consolas" w:hAnsi="Consolas"/>
+          <w:sz w:val="21"/>
+          <w:szCs w:val="21"/>
+          <w:lang w:val="en-GB"/>
+        </w:rPr>
+        <w:t>9. No cierre la terminal ahora toca ejecutar el siguiente comando para que se quede la aplicación que hemos creado ejecutandose y poder acceder a ella desde cualquier navegador:</w:t>
+      </w:r>
+    </w:p>
+    <w:p>
+      <w:pPr>
+        <w:ind w:left="720"/>
+        <w:rPr>
+          <w:rFonts w:ascii="Consolas" w:hAnsi="Consolas"/>
+          <w:sz w:val="21"/>
+          <w:szCs w:val="21"/>
+          <w:lang w:val="en-GB"/>
+        </w:rPr>
+      </w:pPr>
+      <w:r>
+        <w:rPr>
+          <w:rFonts w:ascii="Consolas" w:hAnsi="Consolas"/>
+          <w:sz w:val="21"/>
+          <w:szCs w:val="21"/>
+          <w:lang w:val="en-GB"/>
+        </w:rPr>
         <w:lastRenderedPageBreak/>
-        <w:t>8. Abrimos la terminal y ejecutamos el siguiente comando dentro del directorio de nuestro proyecto para limpiar el proyecto e instalar todas sus dependencias modificadas:</w:t>
-      </w:r>
-    </w:p>
-    <w:p>
-      <w:pPr>
-        <w:ind w:left="720"/>
-        <w:rPr>
-          <w:rFonts w:ascii="Consolas" w:hAnsi="Consolas"/>
-          <w:sz w:val="21"/>
-          <w:szCs w:val="21"/>
-          <w:lang w:val="en-GB"/>
-        </w:rPr>
-      </w:pPr>
-      <w:r>
-        <w:rPr>
-          <w:rFonts w:ascii="Consolas" w:hAnsi="Consolas"/>
-          <w:sz w:val="21"/>
-          <w:szCs w:val="21"/>
-          <w:lang w:val="en-GB"/>
-        </w:rPr>
-        <w:t>mvn clean install</w:t>
-      </w:r>
-    </w:p>
-    <w:p>
-      <w:pPr>
-        <w:ind w:left="720"/>
-        <w:rPr>
-          <w:rFonts w:ascii="Consolas" w:hAnsi="Consolas"/>
-          <w:sz w:val="21"/>
-          <w:szCs w:val="21"/>
-          <w:lang w:val="en-GB"/>
-        </w:rPr>
-      </w:pPr>
-      <w:r>
-        <w:rPr>
-          <w:rFonts w:ascii="Consolas" w:hAnsi="Consolas"/>
-          <w:sz w:val="21"/>
-          <w:szCs w:val="21"/>
-          <w:lang w:val="en-GB"/>
-        </w:rPr>
-        <w:t>9. No cierre la terminal ahora toca ejecutar el siguiente comando para que se quede la aplicación que hemos creado ejecutandose y poder acceder a ella desde cualquier navegador:</w:t>
-      </w:r>
-    </w:p>
-    <w:p>
-      <w:pPr>
-        <w:ind w:left="720"/>
-        <w:rPr>
-          <w:rFonts w:ascii="Consolas" w:hAnsi="Consolas"/>
-          <w:sz w:val="21"/>
-          <w:szCs w:val="21"/>
-          <w:lang w:val="en-GB"/>
-        </w:rPr>
-      </w:pPr>
-      <w:r>
-        <w:rPr>
-          <w:rFonts w:ascii="Consolas" w:hAnsi="Consolas"/>
-          <w:sz w:val="21"/>
-          <w:szCs w:val="21"/>
-          <w:lang w:val="en-GB"/>
-        </w:rPr>
         <w:t>mvn spring:boot run</w:t>
       </w:r>
     </w:p>
@@ -9701,7 +9855,6 @@
     <w:p>
       <w:bookmarkStart w:id="32" w:name="GeneratorREST"/>
       <w:r>
-        <w:lastRenderedPageBreak/>
         <w:t>[18]</w:t>
       </w:r>
       <w:bookmarkEnd w:id="32"/>

</xml_diff>

<commit_message>
aportación a openapi apoyado
</commit_message>
<xml_diff>
--- a/Documentos/NuestraDocumentacion/Documentacion Proyecto openapi generator.docx
+++ b/Documentos/NuestraDocumentacion/Documentacion Proyecto openapi generator.docx
@@ -6756,7 +6756,114 @@
         <w:rPr>
           <w:lang w:val="en-GB"/>
         </w:rPr>
-        <w:t>Nos descargamos el siguiente fichero de ejemplo para darle la información necesaria a OpenApi generator sobre nuestra API. (En nuestro caso hemos usado un fichero petstore.yaml que se encuentra en la documentación oficial de la app.</w:t>
+        <w:t>Instalamos OpenApi generator cli para ejecutar comandos de openapi</w:t>
+      </w:r>
+    </w:p>
+    <w:p>
+      <w:pPr>
+        <w:pStyle w:val="Prrafodelista"/>
+        <w:numPr>
+          <w:ilvl w:val="0"/>
+          <w:numId w:val="38"/>
+        </w:numPr>
+        <w:shd w:val="clear" w:color="auto" w:fill="282A36"/>
+        <w:tabs>
+          <w:tab w:val="left" w:pos="916"/>
+          <w:tab w:val="left" w:pos="1832"/>
+          <w:tab w:val="left" w:pos="2748"/>
+          <w:tab w:val="left" w:pos="3664"/>
+          <w:tab w:val="left" w:pos="4580"/>
+          <w:tab w:val="left" w:pos="5496"/>
+          <w:tab w:val="left" w:pos="6412"/>
+          <w:tab w:val="left" w:pos="7328"/>
+          <w:tab w:val="left" w:pos="8244"/>
+          <w:tab w:val="left" w:pos="9160"/>
+          <w:tab w:val="left" w:pos="10076"/>
+          <w:tab w:val="left" w:pos="10992"/>
+          <w:tab w:val="left" w:pos="11908"/>
+          <w:tab w:val="left" w:pos="12824"/>
+          <w:tab w:val="left" w:pos="13740"/>
+          <w:tab w:val="left" w:pos="14656"/>
+        </w:tabs>
+        <w:spacing w:after="0" w:line="240" w:lineRule="auto"/>
+        <w:jc w:val="left"/>
+        <w:rPr>
+          <w:rFonts w:ascii="Courier New" w:eastAsia="Times New Roman" w:hAnsi="Courier New" w:cs="Courier New"/>
+          <w:noProof w:val="0"/>
+          <w:color w:val="F8F8F2"/>
+          <w:sz w:val="20"/>
+          <w:szCs w:val="20"/>
+          <w:lang w:eastAsia="es-ES"/>
+        </w:rPr>
+      </w:pPr>
+      <w:proofErr w:type="spellStart"/>
+      <w:r>
+        <w:rPr>
+          <w:rFonts w:ascii="Courier New" w:eastAsia="Times New Roman" w:hAnsi="Courier New" w:cs="Courier New"/>
+          <w:noProof w:val="0"/>
+          <w:color w:val="50FA7B"/>
+          <w:sz w:val="20"/>
+          <w:szCs w:val="20"/>
+          <w:lang w:eastAsia="es-ES"/>
+        </w:rPr>
+        <w:t>npm</w:t>
+      </w:r>
+      <w:proofErr w:type="spellEnd"/>
+      <w:r>
+        <w:rPr>
+          <w:rFonts w:ascii="Courier New" w:eastAsia="Times New Roman" w:hAnsi="Courier New" w:cs="Courier New"/>
+          <w:noProof w:val="0"/>
+          <w:color w:val="F8F8F2"/>
+          <w:sz w:val="20"/>
+          <w:szCs w:val="20"/>
+          <w:lang w:eastAsia="es-ES"/>
+        </w:rPr>
+        <w:t xml:space="preserve"> </w:t>
+      </w:r>
+      <w:proofErr w:type="spellStart"/>
+      <w:r>
+        <w:rPr>
+          <w:rFonts w:ascii="Courier New" w:eastAsia="Times New Roman" w:hAnsi="Courier New" w:cs="Courier New"/>
+          <w:noProof w:val="0"/>
+          <w:color w:val="50FA7B"/>
+          <w:sz w:val="20"/>
+          <w:szCs w:val="20"/>
+          <w:lang w:eastAsia="es-ES"/>
+        </w:rPr>
+        <w:t>install</w:t>
+      </w:r>
+      <w:proofErr w:type="spellEnd"/>
+      <w:r>
+        <w:rPr>
+          <w:rFonts w:ascii="Courier New" w:eastAsia="Times New Roman" w:hAnsi="Courier New" w:cs="Courier New"/>
+          <w:noProof w:val="0"/>
+          <w:color w:val="F8F8F2"/>
+          <w:sz w:val="20"/>
+          <w:szCs w:val="20"/>
+          <w:lang w:eastAsia="es-ES"/>
+        </w:rPr>
+        <w:t xml:space="preserve"> @openapitools/openapi-generator-cli -g</w:t>
+      </w:r>
+    </w:p>
+    <w:p>
+      <w:pPr>
+        <w:pStyle w:val="Prrafodelista"/>
+        <w:numPr>
+          <w:ilvl w:val="0"/>
+          <w:numId w:val="38"/>
+        </w:numPr>
+        <w:jc w:val="left"/>
+        <w:rPr>
+          <w:b/>
+          <w:bCs/>
+          <w:lang w:val="en-GB"/>
+        </w:rPr>
+      </w:pPr>
+      <w:r>
+        <w:rPr>
+          <w:lang w:val="en-GB"/>
+        </w:rPr>
+        <w:t>Abrimos powershell si estamos en windows 10 como administrador y realizmos el siguiente comando:</w:t>
       </w:r>
     </w:p>
     <w:p>
@@ -6765,11 +6872,27 @@
         <w:ind w:left="1080"/>
         <w:jc w:val="left"/>
         <w:rPr>
-          <w:b/>
-          <w:bCs/>
-          <w:lang w:val="en-GB"/>
-        </w:rPr>
-      </w:pPr>
+          <w:rStyle w:val="Textoennegrita"/>
+          <w:rFonts w:ascii="Consolas" w:hAnsi="Consolas" w:cs="Segoe UI"/>
+          <w:b w:val="0"/>
+          <w:bCs w:val="0"/>
+          <w:color w:val="000000"/>
+          <w:sz w:val="27"/>
+          <w:szCs w:val="27"/>
+          <w:shd w:val="clear" w:color="auto" w:fill="FFFFFF"/>
+        </w:rPr>
+      </w:pPr>
+      <w:r>
+        <w:rPr>
+          <w:rStyle w:val="Textoennegrita"/>
+          <w:rFonts w:ascii="Consolas" w:hAnsi="Consolas" w:cs="Segoe UI"/>
+          <w:color w:val="000000"/>
+          <w:sz w:val="27"/>
+          <w:szCs w:val="27"/>
+          <w:shd w:val="clear" w:color="auto" w:fill="FFFFFF"/>
+        </w:rPr>
+        <w:t>set-executionpolicy unrestricted –force</w:t>
+      </w:r>
     </w:p>
     <w:p>
       <w:pPr>
@@ -6777,18 +6900,101 @@
         <w:ind w:left="1080"/>
         <w:jc w:val="left"/>
         <w:rPr>
+          <w:rFonts w:ascii="Consolas" w:hAnsi="Consolas"/>
           <w:b/>
           <w:bCs/>
           <w:lang w:val="en-GB"/>
         </w:rPr>
       </w:pPr>
       <w:r>
+        <w:drawing>
+          <wp:inline distT="0" distB="0" distL="0" distR="0" wp14:anchorId="4A93F1C8" wp14:editId="28AF50D0">
+            <wp:extent cx="5400040" cy="1847850"/>
+            <wp:effectExtent l="0" t="0" r="0" b="0"/>
+            <wp:docPr id="15" name="Imagen 15"/>
+            <wp:cNvGraphicFramePr>
+              <a:graphicFrameLocks xmlns:a="http://schemas.openxmlformats.org/drawingml/2006/main" noChangeAspect="1"/>
+            </wp:cNvGraphicFramePr>
+            <a:graphic xmlns:a="http://schemas.openxmlformats.org/drawingml/2006/main">
+              <a:graphicData uri="http://schemas.openxmlformats.org/drawingml/2006/picture">
+                <pic:pic xmlns:pic="http://schemas.openxmlformats.org/drawingml/2006/picture">
+                  <pic:nvPicPr>
+                    <pic:cNvPr id="1" name=""/>
+                    <pic:cNvPicPr/>
+                  </pic:nvPicPr>
+                  <pic:blipFill>
+                    <a:blip r:embed="rId22"/>
+                    <a:stretch>
+                      <a:fillRect/>
+                    </a:stretch>
+                  </pic:blipFill>
+                  <pic:spPr>
+                    <a:xfrm>
+                      <a:off x="0" y="0"/>
+                      <a:ext cx="5400040" cy="1847850"/>
+                    </a:xfrm>
+                    <a:prstGeom prst="rect">
+                      <a:avLst/>
+                    </a:prstGeom>
+                  </pic:spPr>
+                </pic:pic>
+              </a:graphicData>
+            </a:graphic>
+          </wp:inline>
+        </w:drawing>
+      </w:r>
+    </w:p>
+    <w:p>
+      <w:pPr>
+        <w:pStyle w:val="Prrafodelista"/>
+        <w:numPr>
+          <w:ilvl w:val="0"/>
+          <w:numId w:val="38"/>
+        </w:numPr>
+        <w:jc w:val="left"/>
         <w:rPr>
           <w:b/>
           <w:bCs/>
           <w:lang w:val="en-GB"/>
         </w:rPr>
-        <w:object w:dxaOrig="1520" w:dyaOrig="985" w14:anchorId="01B2E9E4">
+      </w:pPr>
+      <w:r>
+        <w:rPr>
+          <w:lang w:val="en-GB"/>
+        </w:rPr>
+        <w:t>Nos descargamos el siguiente fichero de ejemplo para darle la información necesaria a OpenApi generator sobre nuestra API. (En nuestro caso hemos usado un fichero petstore.yaml que se encuentra en la documentación oficial de la app.</w:t>
+      </w:r>
+    </w:p>
+    <w:p>
+      <w:pPr>
+        <w:pStyle w:val="Prrafodelista"/>
+        <w:ind w:left="1080"/>
+        <w:jc w:val="left"/>
+        <w:rPr>
+          <w:b/>
+          <w:bCs/>
+          <w:lang w:val="en-GB"/>
+        </w:rPr>
+      </w:pPr>
+    </w:p>
+    <w:p>
+      <w:pPr>
+        <w:pStyle w:val="Prrafodelista"/>
+        <w:ind w:left="1080"/>
+        <w:jc w:val="left"/>
+        <w:rPr>
+          <w:b/>
+          <w:bCs/>
+          <w:lang w:val="en-GB"/>
+        </w:rPr>
+      </w:pPr>
+      <w:r>
+        <w:rPr>
+          <w:b/>
+          <w:bCs/>
+          <w:lang w:val="en-GB"/>
+        </w:rPr>
+        <w:object w:dxaOrig="1520" w:dyaOrig="985" w14:anchorId="50602E70">
           <v:shapetype id="_x0000_t75" coordsize="21600,21600" o:spt="75" o:preferrelative="t" path="m@4@5l@4@11@9@11@9@5xe" filled="f" stroked="f">
             <v:stroke joinstyle="miter"/>
             <v:formulas>
@@ -6808,10 +7014,10 @@
             <v:path o:extrusionok="f" gradientshapeok="t" o:connecttype="rect"/>
             <o:lock v:ext="edit" aspectratio="t"/>
           </v:shapetype>
-          <v:shape id="_x0000_i1025" type="#_x0000_t75" style="width:75.6pt;height:49.2pt" o:ole="">
-            <v:imagedata r:id="rId22" o:title=""/>
+          <v:shape id="_x0000_i1027" type="#_x0000_t75" style="width:75.75pt;height:49.45pt" o:ole="">
+            <v:imagedata r:id="rId23" o:title=""/>
           </v:shape>
-          <o:OLEObject Type="Embed" ProgID="Package" ShapeID="_x0000_i1025" DrawAspect="Icon" ObjectID="_1679300716" r:id="rId23"/>
+          <o:OLEObject Type="Embed" ProgID="Package" ShapeID="_x0000_i1027" DrawAspect="Icon" ObjectID="_1679305099" r:id="rId24"/>
         </w:object>
       </w:r>
     </w:p>
@@ -6841,7 +7047,7 @@
           <w:lang w:val="en-GB"/>
         </w:rPr>
       </w:pPr>
-      <w:hyperlink r:id="rId24" w:history="1">
+      <w:hyperlink r:id="rId25" w:history="1">
         <w:r>
           <w:rPr>
             <w:rStyle w:val="Hipervnculo"/>
@@ -6945,7 +7151,35 @@
           <w:iCs/>
           <w:lang w:val="en-GB"/>
         </w:rPr>
-        <w:t>openapi-generator-cli generate -g spring --library spring-boot -i todo.yaml -o ${PWD} -p groupId=com.redhat -p artifactId=todo -p artifactVersion=1.0.0-SNAPSHOT -p basePackage=com.redhat.todo -p configPackage=com.redhat.todo.config -p apiPackage=com.redhat.todo.api -p modelPackage=com.redhat.todo.model -p sourceFolder=src/main/gen -p dateLibrary=java8 -p java8=true</w:t>
+        <w:t xml:space="preserve">openapi-generator-cli generate -g spring --library spring-boot -i </w:t>
+      </w:r>
+      <w:r>
+        <w:rPr>
+          <w:rFonts w:ascii="Consolas" w:hAnsi="Consolas"/>
+          <w:i/>
+          <w:iCs/>
+          <w:lang w:val="en-GB"/>
+        </w:rPr>
+        <w:t>petstore</w:t>
+      </w:r>
+      <w:r>
+        <w:rPr>
+          <w:rFonts w:ascii="Consolas" w:hAnsi="Consolas"/>
+          <w:i/>
+          <w:iCs/>
+          <w:lang w:val="en-GB"/>
+        </w:rPr>
+        <w:t xml:space="preserve">.yaml -o ${PWD} -p groupId=com.redhat -p artifactId=todo -p artifactVersion=1.0.0-SNAPSHOT -p basePackage=com.redhat.todo -p </w:t>
+      </w:r>
+      <w:r>
+        <w:rPr>
+          <w:rFonts w:ascii="Consolas" w:hAnsi="Consolas"/>
+          <w:i/>
+          <w:iCs/>
+          <w:lang w:val="en-GB"/>
+        </w:rPr>
+        <w:lastRenderedPageBreak/>
+        <w:t>configPackage=com.redhat.todo.config -p apiPackage=com.redhat.todo.api -p modelPackage=com.redhat.todo.model -p sourceFolder=src/main/gen -p dateLibrary=java8 -p java8=true</w:t>
       </w:r>
     </w:p>
     <w:p>
@@ -7063,7 +7297,6 @@
         </w:rPr>
         <w:t>    </w:t>
       </w:r>
-      <w:proofErr w:type="gramStart"/>
       <w:r>
         <w:rPr>
           <w:rFonts w:ascii="Consolas" w:eastAsia="Times New Roman" w:hAnsi="Consolas" w:cs="Times New Roman"/>
@@ -7112,7 +7345,6 @@
         <w:t>org.codehaus.mojo</w:t>
       </w:r>
       <w:proofErr w:type="spellEnd"/>
-      <w:proofErr w:type="gramEnd"/>
       <w:r>
         <w:rPr>
           <w:rFonts w:ascii="Consolas" w:eastAsia="Times New Roman" w:hAnsi="Consolas" w:cs="Times New Roman"/>
@@ -7888,7 +8120,6 @@
           <w:szCs w:val="21"/>
           <w:lang w:eastAsia="es-ES"/>
         </w:rPr>
-        <w:lastRenderedPageBreak/>
         <w:t>            </w:t>
       </w:r>
       <w:r>
@@ -8509,7 +8740,6 @@
         </w:rPr>
         <w:t>                </w:t>
       </w:r>
-      <w:proofErr w:type="gramStart"/>
       <w:r>
         <w:rPr>
           <w:rFonts w:ascii="Consolas" w:eastAsia="Times New Roman" w:hAnsi="Consolas" w:cs="Times New Roman"/>
@@ -8558,7 +8788,6 @@
         <w:t>org.springframework.boot</w:t>
       </w:r>
       <w:proofErr w:type="spellEnd"/>
-      <w:proofErr w:type="gramEnd"/>
       <w:r>
         <w:rPr>
           <w:rFonts w:ascii="Consolas" w:eastAsia="Times New Roman" w:hAnsi="Consolas" w:cs="Times New Roman"/>
@@ -9246,8 +9475,9 @@
         </w:rPr>
       </w:pPr>
       <w:r>
+        <w:lastRenderedPageBreak/>
         <w:drawing>
-          <wp:inline distT="0" distB="0" distL="0" distR="0" wp14:anchorId="30ABE526" wp14:editId="37F3B4BF">
+          <wp:inline distT="0" distB="0" distL="0" distR="0" wp14:anchorId="68BBF627" wp14:editId="0DDF3806">
             <wp:extent cx="5400040" cy="2753360"/>
             <wp:effectExtent l="0" t="0" r="0" b="8890"/>
             <wp:docPr id="14" name="Imagen 14"/>
@@ -9262,7 +9492,7 @@
                     <pic:cNvPicPr/>
                   </pic:nvPicPr>
                   <pic:blipFill>
-                    <a:blip r:embed="rId25"/>
+                    <a:blip r:embed="rId26"/>
                     <a:stretch>
                       <a:fillRect/>
                     </a:stretch>
@@ -9354,8 +9584,262 @@
           <w:szCs w:val="21"/>
           <w:lang w:val="en-GB"/>
         </w:rPr>
+        <w:t>mvn spring:boot run</w:t>
+      </w:r>
+    </w:p>
+    <w:p>
+      <w:pPr>
+        <w:ind w:left="720"/>
+        <w:rPr>
+          <w:rFonts w:ascii="Consolas" w:hAnsi="Consolas"/>
+          <w:sz w:val="21"/>
+          <w:szCs w:val="21"/>
+          <w:lang w:val="en-GB"/>
+        </w:rPr>
+      </w:pPr>
+      <w:r>
+        <w:rPr>
+          <w:rFonts w:ascii="Consolas" w:hAnsi="Consolas"/>
+          <w:sz w:val="21"/>
+          <w:szCs w:val="21"/>
+          <w:lang w:val="en-GB"/>
+        </w:rPr>
+        <w:t>10. Abrimos el navegador (preferentemente firefox por el poco consumo de recursos y escribimos la siguiente URL):</w:t>
+      </w:r>
+    </w:p>
+    <w:p>
+      <w:pPr>
+        <w:ind w:left="720"/>
+        <w:rPr>
+          <w:rFonts w:ascii="Consolas" w:hAnsi="Consolas"/>
+          <w:sz w:val="21"/>
+          <w:szCs w:val="21"/>
+          <w:lang w:val="en-GB"/>
+        </w:rPr>
+      </w:pPr>
+      <w:hyperlink r:id="rId27" w:anchor="/" w:history="1">
+        <w:r>
+          <w:rPr>
+            <w:rStyle w:val="Hipervnculo"/>
+            <w:rFonts w:ascii="Consolas" w:hAnsi="Consolas"/>
+            <w:sz w:val="21"/>
+            <w:szCs w:val="21"/>
+            <w:lang w:val="en-GB"/>
+          </w:rPr>
+          <w:t>http://localhost:8080/swagger-ui.html#/</w:t>
+        </w:r>
+      </w:hyperlink>
+    </w:p>
+    <w:p>
+      <w:pPr>
+        <w:ind w:left="720"/>
+        <w:rPr>
+          <w:rFonts w:ascii="Consolas" w:hAnsi="Consolas"/>
+          <w:sz w:val="21"/>
+          <w:szCs w:val="21"/>
+          <w:lang w:val="en-GB"/>
+        </w:rPr>
+      </w:pPr>
+      <w:r>
+        <w:drawing>
+          <wp:inline distT="0" distB="0" distL="0" distR="0" wp14:anchorId="4774E957" wp14:editId="6B287A0E">
+            <wp:extent cx="5400040" cy="3037840"/>
+            <wp:effectExtent l="0" t="0" r="0" b="0"/>
+            <wp:docPr id="6" name="Imagen 6"/>
+            <wp:cNvGraphicFramePr>
+              <a:graphicFrameLocks xmlns:a="http://schemas.openxmlformats.org/drawingml/2006/main" noChangeAspect="1"/>
+            </wp:cNvGraphicFramePr>
+            <a:graphic xmlns:a="http://schemas.openxmlformats.org/drawingml/2006/main">
+              <a:graphicData uri="http://schemas.openxmlformats.org/drawingml/2006/picture">
+                <pic:pic xmlns:pic="http://schemas.openxmlformats.org/drawingml/2006/picture">
+                  <pic:nvPicPr>
+                    <pic:cNvPr id="1" name=""/>
+                    <pic:cNvPicPr/>
+                  </pic:nvPicPr>
+                  <pic:blipFill>
+                    <a:blip r:embed="rId28"/>
+                    <a:stretch>
+                      <a:fillRect/>
+                    </a:stretch>
+                  </pic:blipFill>
+                  <pic:spPr>
+                    <a:xfrm>
+                      <a:off x="0" y="0"/>
+                      <a:ext cx="5400040" cy="3037840"/>
+                    </a:xfrm>
+                    <a:prstGeom prst="rect">
+                      <a:avLst/>
+                    </a:prstGeom>
+                  </pic:spPr>
+                </pic:pic>
+              </a:graphicData>
+            </a:graphic>
+          </wp:inline>
+        </w:drawing>
+      </w:r>
+    </w:p>
+    <w:p>
+      <w:pPr>
+        <w:rPr>
+          <w:rFonts w:ascii="Consolas" w:hAnsi="Consolas"/>
+          <w:sz w:val="21"/>
+          <w:szCs w:val="21"/>
+          <w:lang w:val="en-GB"/>
+        </w:rPr>
+      </w:pPr>
+    </w:p>
+    <w:p>
+      <w:pPr>
+        <w:rPr>
+          <w:rFonts w:ascii="Consolas" w:hAnsi="Consolas"/>
+          <w:sz w:val="21"/>
+          <w:szCs w:val="21"/>
+          <w:lang w:val="en-GB"/>
+        </w:rPr>
+      </w:pPr>
+      <w:r>
+        <w:rPr>
+          <w:rFonts w:ascii="Consolas" w:hAnsi="Consolas"/>
+          <w:b/>
+          <w:bCs/>
+          <w:sz w:val="21"/>
+          <w:szCs w:val="21"/>
+          <w:lang w:val="en-GB"/>
+        </w:rPr>
         <w:lastRenderedPageBreak/>
-        <w:t>mvn spring:boot run</w:t>
+        <w:t xml:space="preserve">11. </w:t>
+      </w:r>
+      <w:r>
+        <w:rPr>
+          <w:rFonts w:ascii="Consolas" w:hAnsi="Consolas"/>
+          <w:sz w:val="21"/>
+          <w:szCs w:val="21"/>
+          <w:lang w:val="en-GB"/>
+        </w:rPr>
+        <w:t>Aquí nos encontraremos la documentación necesaria para hacer peticiones CRUD a nuestras apis</w:t>
+      </w:r>
+    </w:p>
+    <w:p>
+      <w:pPr>
+        <w:rPr>
+          <w:rFonts w:ascii="Consolas" w:hAnsi="Consolas"/>
+          <w:sz w:val="21"/>
+          <w:szCs w:val="21"/>
+          <w:lang w:val="en-GB"/>
+        </w:rPr>
+      </w:pPr>
+      <w:r>
+        <w:drawing>
+          <wp:inline distT="0" distB="0" distL="0" distR="0" wp14:anchorId="0ADF67EC" wp14:editId="37A26D86">
+            <wp:extent cx="5400040" cy="2072005"/>
+            <wp:effectExtent l="0" t="0" r="0" b="4445"/>
+            <wp:docPr id="16" name="Imagen 16"/>
+            <wp:cNvGraphicFramePr>
+              <a:graphicFrameLocks xmlns:a="http://schemas.openxmlformats.org/drawingml/2006/main" noChangeAspect="1"/>
+            </wp:cNvGraphicFramePr>
+            <a:graphic xmlns:a="http://schemas.openxmlformats.org/drawingml/2006/main">
+              <a:graphicData uri="http://schemas.openxmlformats.org/drawingml/2006/picture">
+                <pic:pic xmlns:pic="http://schemas.openxmlformats.org/drawingml/2006/picture">
+                  <pic:nvPicPr>
+                    <pic:cNvPr id="1" name=""/>
+                    <pic:cNvPicPr/>
+                  </pic:nvPicPr>
+                  <pic:blipFill>
+                    <a:blip r:embed="rId29"/>
+                    <a:stretch>
+                      <a:fillRect/>
+                    </a:stretch>
+                  </pic:blipFill>
+                  <pic:spPr>
+                    <a:xfrm>
+                      <a:off x="0" y="0"/>
+                      <a:ext cx="5400040" cy="2072005"/>
+                    </a:xfrm>
+                    <a:prstGeom prst="rect">
+                      <a:avLst/>
+                    </a:prstGeom>
+                  </pic:spPr>
+                </pic:pic>
+              </a:graphicData>
+            </a:graphic>
+          </wp:inline>
+        </w:drawing>
+      </w:r>
+    </w:p>
+    <w:p>
+      <w:pPr>
+        <w:rPr>
+          <w:rFonts w:ascii="Consolas" w:hAnsi="Consolas"/>
+          <w:sz w:val="21"/>
+          <w:szCs w:val="21"/>
+          <w:lang w:val="en-GB"/>
+        </w:rPr>
+      </w:pPr>
+    </w:p>
+    <w:p>
+      <w:pPr>
+        <w:rPr>
+          <w:rFonts w:ascii="Consolas" w:hAnsi="Consolas"/>
+          <w:sz w:val="21"/>
+          <w:szCs w:val="21"/>
+          <w:lang w:val="en-GB"/>
+        </w:rPr>
+      </w:pPr>
+      <w:r>
+        <w:rPr>
+          <w:rFonts w:ascii="Consolas" w:hAnsi="Consolas"/>
+          <w:sz w:val="21"/>
+          <w:szCs w:val="21"/>
+          <w:lang w:val="en-GB"/>
+        </w:rPr>
+        <w:t>Inlusive se pueden ampliar y probar</w:t>
+      </w:r>
+    </w:p>
+    <w:p>
+      <w:pPr>
+        <w:rPr>
+          <w:rFonts w:ascii="Consolas" w:hAnsi="Consolas"/>
+          <w:sz w:val="21"/>
+          <w:szCs w:val="21"/>
+          <w:lang w:val="en-GB"/>
+        </w:rPr>
+      </w:pPr>
+      <w:r>
+        <w:drawing>
+          <wp:inline distT="0" distB="0" distL="0" distR="0" wp14:anchorId="6D508EA2" wp14:editId="467CDEB4">
+            <wp:extent cx="5400040" cy="2346960"/>
+            <wp:effectExtent l="0" t="0" r="0" b="0"/>
+            <wp:docPr id="17" name="Imagen 17"/>
+            <wp:cNvGraphicFramePr>
+              <a:graphicFrameLocks xmlns:a="http://schemas.openxmlformats.org/drawingml/2006/main" noChangeAspect="1"/>
+            </wp:cNvGraphicFramePr>
+            <a:graphic xmlns:a="http://schemas.openxmlformats.org/drawingml/2006/main">
+              <a:graphicData uri="http://schemas.openxmlformats.org/drawingml/2006/picture">
+                <pic:pic xmlns:pic="http://schemas.openxmlformats.org/drawingml/2006/picture">
+                  <pic:nvPicPr>
+                    <pic:cNvPr id="1" name=""/>
+                    <pic:cNvPicPr/>
+                  </pic:nvPicPr>
+                  <pic:blipFill>
+                    <a:blip r:embed="rId30"/>
+                    <a:stretch>
+                      <a:fillRect/>
+                    </a:stretch>
+                  </pic:blipFill>
+                  <pic:spPr>
+                    <a:xfrm>
+                      <a:off x="0" y="0"/>
+                      <a:ext cx="5400040" cy="2346960"/>
+                    </a:xfrm>
+                    <a:prstGeom prst="rect">
+                      <a:avLst/>
+                    </a:prstGeom>
+                  </pic:spPr>
+                </pic:pic>
+              </a:graphicData>
+            </a:graphic>
+          </wp:inline>
+        </w:drawing>
       </w:r>
     </w:p>
     <w:p>
@@ -9368,15 +9852,303 @@
           <w:lang w:val="en-GB"/>
         </w:rPr>
       </w:pPr>
-      <w:r>
+    </w:p>
+    <w:p>
+      <w:pPr>
         <w:rPr>
           <w:rFonts w:ascii="Consolas" w:hAnsi="Consolas"/>
           <w:sz w:val="21"/>
           <w:szCs w:val="21"/>
           <w:lang w:val="en-GB"/>
         </w:rPr>
-        <w:t>10. Abrimos el navegador (preferentemente firefox por el poco consumo de recursos y escribimos la siguiente URL:</w:t>
-      </w:r>
+      </w:pPr>
+      <w:r>
+        <w:rPr>
+          <w:rFonts w:ascii="Consolas" w:hAnsi="Consolas"/>
+          <w:sz w:val="21"/>
+          <w:szCs w:val="21"/>
+          <w:lang w:val="en-GB"/>
+        </w:rPr>
+        <w:t>12. Modelos expecificados:</w:t>
+      </w:r>
+    </w:p>
+    <w:p>
+      <w:pPr>
+        <w:rPr>
+          <w:rFonts w:ascii="Consolas" w:hAnsi="Consolas"/>
+          <w:sz w:val="21"/>
+          <w:szCs w:val="21"/>
+          <w:lang w:val="en-GB"/>
+        </w:rPr>
+      </w:pPr>
+      <w:r>
+        <w:drawing>
+          <wp:inline distT="0" distB="0" distL="0" distR="0" wp14:anchorId="3F7870FD" wp14:editId="0A936C56">
+            <wp:extent cx="5400040" cy="2125980"/>
+            <wp:effectExtent l="0" t="0" r="0" b="7620"/>
+            <wp:docPr id="18" name="Imagen 18"/>
+            <wp:cNvGraphicFramePr>
+              <a:graphicFrameLocks xmlns:a="http://schemas.openxmlformats.org/drawingml/2006/main" noChangeAspect="1"/>
+            </wp:cNvGraphicFramePr>
+            <a:graphic xmlns:a="http://schemas.openxmlformats.org/drawingml/2006/main">
+              <a:graphicData uri="http://schemas.openxmlformats.org/drawingml/2006/picture">
+                <pic:pic xmlns:pic="http://schemas.openxmlformats.org/drawingml/2006/picture">
+                  <pic:nvPicPr>
+                    <pic:cNvPr id="1" name=""/>
+                    <pic:cNvPicPr/>
+                  </pic:nvPicPr>
+                  <pic:blipFill>
+                    <a:blip r:embed="rId31"/>
+                    <a:stretch>
+                      <a:fillRect/>
+                    </a:stretch>
+                  </pic:blipFill>
+                  <pic:spPr>
+                    <a:xfrm>
+                      <a:off x="0" y="0"/>
+                      <a:ext cx="5400040" cy="2125980"/>
+                    </a:xfrm>
+                    <a:prstGeom prst="rect">
+                      <a:avLst/>
+                    </a:prstGeom>
+                  </pic:spPr>
+                </pic:pic>
+              </a:graphicData>
+            </a:graphic>
+          </wp:inline>
+        </w:drawing>
+      </w:r>
+    </w:p>
+    <w:p>
+      <w:pPr>
+        <w:rPr>
+          <w:rFonts w:ascii="Consolas" w:hAnsi="Consolas"/>
+          <w:sz w:val="21"/>
+          <w:szCs w:val="21"/>
+          <w:lang w:val="en-GB"/>
+        </w:rPr>
+      </w:pPr>
+      <w:r>
+        <w:rPr>
+          <w:rFonts w:ascii="Consolas" w:hAnsi="Consolas"/>
+          <w:b/>
+          <w:bCs/>
+          <w:sz w:val="21"/>
+          <w:szCs w:val="21"/>
+          <w:lang w:val="en-GB"/>
+        </w:rPr>
+        <w:t xml:space="preserve">IMPORTANTE: </w:t>
+      </w:r>
+      <w:r>
+        <w:rPr>
+          <w:rFonts w:ascii="Consolas" w:hAnsi="Consolas"/>
+          <w:sz w:val="21"/>
+          <w:szCs w:val="21"/>
+          <w:lang w:val="en-GB"/>
+        </w:rPr>
+        <w:t xml:space="preserve"> este proyecto usa </w:t>
+      </w:r>
+      <w:hyperlink r:id="rId32" w:history="1">
+        <w:r>
+          <w:rPr>
+            <w:rStyle w:val="Hipervnculo"/>
+            <w:rFonts w:ascii="Consolas" w:hAnsi="Consolas"/>
+            <w:sz w:val="21"/>
+            <w:szCs w:val="21"/>
+            <w:lang w:val="en-GB"/>
+          </w:rPr>
+          <w:t>api_key</w:t>
+        </w:r>
+      </w:hyperlink>
+    </w:p>
+    <w:p>
+      <w:pPr>
+        <w:rPr>
+          <w:rFonts w:ascii="Consolas" w:hAnsi="Consolas"/>
+          <w:sz w:val="21"/>
+          <w:szCs w:val="21"/>
+          <w:lang w:val="en-GB"/>
+        </w:rPr>
+      </w:pPr>
+    </w:p>
+    <w:p>
+      <w:pPr>
+        <w:rPr>
+          <w:rFonts w:ascii="Consolas" w:hAnsi="Consolas"/>
+          <w:sz w:val="21"/>
+          <w:szCs w:val="21"/>
+          <w:lang w:val="en-GB"/>
+        </w:rPr>
+      </w:pPr>
+      <w:r>
+        <w:lastRenderedPageBreak/>
+        <w:drawing>
+          <wp:anchor distT="0" distB="0" distL="114300" distR="114300" simplePos="0" relativeHeight="251662336" behindDoc="1" locked="0" layoutInCell="1" allowOverlap="1" wp14:anchorId="54AFCB39" wp14:editId="77143B72">
+            <wp:simplePos x="0" y="0"/>
+            <wp:positionH relativeFrom="margin">
+              <wp:posOffset>-548005</wp:posOffset>
+            </wp:positionH>
+            <wp:positionV relativeFrom="paragraph">
+              <wp:posOffset>266700</wp:posOffset>
+            </wp:positionV>
+            <wp:extent cx="6741160" cy="3792220"/>
+            <wp:effectExtent l="0" t="0" r="2540" b="0"/>
+            <wp:wrapTight wrapText="bothSides">
+              <wp:wrapPolygon edited="0">
+                <wp:start x="0" y="0"/>
+                <wp:lineTo x="0" y="21484"/>
+                <wp:lineTo x="21547" y="21484"/>
+                <wp:lineTo x="21547" y="0"/>
+                <wp:lineTo x="0" y="0"/>
+              </wp:wrapPolygon>
+            </wp:wrapTight>
+            <wp:docPr id="19" name="Imagen 19"/>
+            <wp:cNvGraphicFramePr>
+              <a:graphicFrameLocks xmlns:a="http://schemas.openxmlformats.org/drawingml/2006/main" noChangeAspect="1"/>
+            </wp:cNvGraphicFramePr>
+            <a:graphic xmlns:a="http://schemas.openxmlformats.org/drawingml/2006/main">
+              <a:graphicData uri="http://schemas.openxmlformats.org/drawingml/2006/picture">
+                <pic:pic xmlns:pic="http://schemas.openxmlformats.org/drawingml/2006/picture">
+                  <pic:nvPicPr>
+                    <pic:cNvPr id="1" name=""/>
+                    <pic:cNvPicPr/>
+                  </pic:nvPicPr>
+                  <pic:blipFill>
+                    <a:blip r:embed="rId33" cstate="print">
+                      <a:extLst>
+                        <a:ext uri="{28A0092B-C50C-407E-A947-70E740481C1C}">
+                          <a14:useLocalDpi xmlns:a14="http://schemas.microsoft.com/office/drawing/2010/main" val="0"/>
+                        </a:ext>
+                      </a:extLst>
+                    </a:blip>
+                    <a:stretch>
+                      <a:fillRect/>
+                    </a:stretch>
+                  </pic:blipFill>
+                  <pic:spPr>
+                    <a:xfrm>
+                      <a:off x="0" y="0"/>
+                      <a:ext cx="6741160" cy="3792220"/>
+                    </a:xfrm>
+                    <a:prstGeom prst="rect">
+                      <a:avLst/>
+                    </a:prstGeom>
+                  </pic:spPr>
+                </pic:pic>
+              </a:graphicData>
+            </a:graphic>
+            <wp14:sizeRelH relativeFrom="margin">
+              <wp14:pctWidth>0</wp14:pctWidth>
+            </wp14:sizeRelH>
+            <wp14:sizeRelV relativeFrom="margin">
+              <wp14:pctHeight>0</wp14:pctHeight>
+            </wp14:sizeRelV>
+          </wp:anchor>
+        </w:drawing>
+      </w:r>
+      <w:r>
+        <w:rPr>
+          <w:rFonts w:ascii="Consolas" w:hAnsi="Consolas"/>
+          <w:b/>
+          <w:bCs/>
+          <w:sz w:val="21"/>
+          <w:szCs w:val="21"/>
+          <w:lang w:val="en-GB"/>
+        </w:rPr>
+        <w:t xml:space="preserve">13. </w:t>
+      </w:r>
+      <w:r>
+        <w:rPr>
+          <w:rFonts w:ascii="Consolas" w:hAnsi="Consolas"/>
+          <w:sz w:val="21"/>
+          <w:szCs w:val="21"/>
+          <w:lang w:val="en-GB"/>
+        </w:rPr>
+        <w:t>Estructura autogenerada de nuestro proyecto</w:t>
+      </w:r>
+    </w:p>
+    <w:p>
+      <w:pPr>
+        <w:rPr>
+          <w:rFonts w:ascii="Consolas" w:hAnsi="Consolas"/>
+          <w:sz w:val="21"/>
+          <w:szCs w:val="21"/>
+          <w:lang w:val="en-GB"/>
+        </w:rPr>
+      </w:pPr>
+    </w:p>
+    <w:p>
+      <w:pPr>
+        <w:rPr>
+          <w:rFonts w:ascii="Consolas" w:hAnsi="Consolas"/>
+          <w:b/>
+          <w:bCs/>
+          <w:sz w:val="21"/>
+          <w:szCs w:val="21"/>
+          <w:lang w:val="en-GB"/>
+        </w:rPr>
+      </w:pPr>
+      <w:r>
+        <w:rPr>
+          <w:rFonts w:ascii="Consolas" w:hAnsi="Consolas"/>
+          <w:sz w:val="21"/>
+          <w:szCs w:val="21"/>
+          <w:lang w:val="en-GB"/>
+        </w:rPr>
+        <w:t xml:space="preserve">14. </w:t>
+      </w:r>
+      <w:r>
+        <w:rPr>
+          <w:rFonts w:ascii="Consolas" w:hAnsi="Consolas"/>
+          <w:b/>
+          <w:bCs/>
+          <w:sz w:val="21"/>
+          <w:szCs w:val="21"/>
+          <w:lang w:val="en-GB"/>
+        </w:rPr>
+        <w:t>RECOMENDACIÓN TESTING:</w:t>
+      </w:r>
+    </w:p>
+    <w:p>
+      <w:pPr>
+        <w:rPr>
+          <w:rFonts w:ascii="Consolas" w:hAnsi="Consolas"/>
+          <w:sz w:val="21"/>
+          <w:szCs w:val="21"/>
+          <w:lang w:val="en-GB"/>
+        </w:rPr>
+      </w:pPr>
+      <w:r>
+        <w:rPr>
+          <w:rFonts w:ascii="Consolas" w:hAnsi="Consolas"/>
+          <w:sz w:val="21"/>
+          <w:szCs w:val="21"/>
+          <w:lang w:val="en-GB"/>
+        </w:rPr>
+        <w:t>Recomendamos encarecidamente el uso de postman para probar las apis.</w:t>
+      </w:r>
+    </w:p>
+    <w:p>
+      <w:pPr>
+        <w:rPr>
+          <w:rFonts w:ascii="Consolas" w:hAnsi="Consolas"/>
+          <w:sz w:val="21"/>
+          <w:szCs w:val="21"/>
+          <w:lang w:val="en-GB"/>
+        </w:rPr>
+      </w:pPr>
+      <w:hyperlink r:id="rId34" w:history="1">
+        <w:r>
+          <w:rPr>
+            <w:rStyle w:val="Hipervnculo"/>
+            <w:rFonts w:ascii="Consolas" w:hAnsi="Consolas"/>
+            <w:sz w:val="21"/>
+            <w:szCs w:val="21"/>
+            <w:lang w:val="en-GB"/>
+          </w:rPr>
+          <w:t>https://www.postman.com/</w:t>
+        </w:r>
+      </w:hyperlink>
     </w:p>
     <w:p>
       <w:pPr>
@@ -9452,7 +10224,7 @@
         </w:rPr>
         <w:t>“</w:t>
       </w:r>
-      <w:hyperlink r:id="rId26" w:history="1">
+      <w:hyperlink r:id="rId35" w:history="1">
         <w:r>
           <w:rPr>
             <w:rStyle w:val="Hipervnculo"/>
@@ -9489,7 +10261,7 @@
         </w:rPr>
         <w:t xml:space="preserve"> “</w:t>
       </w:r>
-      <w:hyperlink r:id="rId27" w:history="1">
+      <w:hyperlink r:id="rId36" w:history="1">
         <w:r>
           <w:rPr>
             <w:rStyle w:val="Hipervnculo"/>
@@ -9534,7 +10306,7 @@
       <w:r>
         <w:t>“</w:t>
       </w:r>
-      <w:hyperlink r:id="rId28" w:history="1">
+      <w:hyperlink r:id="rId37" w:history="1">
         <w:r>
           <w:rPr>
             <w:rStyle w:val="Hipervnculo"/>
@@ -9555,7 +10327,7 @@
       <w:r>
         <w:t xml:space="preserve"> “</w:t>
       </w:r>
-      <w:hyperlink r:id="rId29" w:history="1">
+      <w:hyperlink r:id="rId38" w:history="1">
         <w:r>
           <w:rPr>
             <w:rStyle w:val="Hipervnculo"/>
@@ -9588,7 +10360,7 @@
       <w:r>
         <w:t xml:space="preserve"> “</w:t>
       </w:r>
-      <w:hyperlink r:id="rId30" w:history="1">
+      <w:hyperlink r:id="rId39" w:history="1">
         <w:r>
           <w:rPr>
             <w:rStyle w:val="Hipervnculo"/>
@@ -9609,7 +10381,7 @@
       <w:r>
         <w:t>“</w:t>
       </w:r>
-      <w:hyperlink r:id="rId31" w:history="1">
+      <w:hyperlink r:id="rId40" w:history="1">
         <w:r>
           <w:rPr>
             <w:rStyle w:val="Hipervnculo"/>
@@ -9645,13 +10417,14 @@
     <w:p>
       <w:bookmarkStart w:id="22" w:name="Finch"/>
       <w:r>
+        <w:lastRenderedPageBreak/>
         <w:t>[8]</w:t>
       </w:r>
       <w:bookmarkEnd w:id="22"/>
       <w:r>
         <w:t xml:space="preserve"> “</w:t>
       </w:r>
-      <w:hyperlink r:id="rId32" w:history="1">
+      <w:hyperlink r:id="rId41" w:history="1">
         <w:r>
           <w:rPr>
             <w:rStyle w:val="Hipervnculo"/>
@@ -9672,7 +10445,7 @@
       <w:r>
         <w:t xml:space="preserve"> “</w:t>
       </w:r>
-      <w:hyperlink r:id="rId33" w:history="1">
+      <w:hyperlink r:id="rId42" w:history="1">
         <w:r>
           <w:rPr>
             <w:rStyle w:val="Hipervnculo"/>
@@ -9693,7 +10466,7 @@
       <w:r>
         <w:t xml:space="preserve"> “</w:t>
       </w:r>
-      <w:hyperlink r:id="rId34" w:history="1">
+      <w:hyperlink r:id="rId43" w:history="1">
         <w:r>
           <w:rPr>
             <w:rStyle w:val="Hipervnculo"/>
@@ -9714,7 +10487,7 @@
       <w:r>
         <w:t xml:space="preserve"> “</w:t>
       </w:r>
-      <w:hyperlink r:id="rId35" w:history="1">
+      <w:hyperlink r:id="rId44" w:history="1">
         <w:r>
           <w:rPr>
             <w:rStyle w:val="Hipervnculo"/>
@@ -9735,7 +10508,7 @@
       <w:r>
         <w:t xml:space="preserve"> “</w:t>
       </w:r>
-      <w:hyperlink r:id="rId36" w:history="1">
+      <w:hyperlink r:id="rId45" w:history="1">
         <w:r>
           <w:rPr>
             <w:rStyle w:val="Hipervnculo"/>
@@ -9756,7 +10529,7 @@
       <w:r>
         <w:t xml:space="preserve"> “</w:t>
       </w:r>
-      <w:hyperlink r:id="rId37" w:history="1">
+      <w:hyperlink r:id="rId46" w:history="1">
         <w:r>
           <w:rPr>
             <w:rStyle w:val="Hipervnculo"/>
@@ -9777,7 +10550,7 @@
       <w:r>
         <w:t xml:space="preserve"> “</w:t>
       </w:r>
-      <w:hyperlink r:id="rId38" w:history="1">
+      <w:hyperlink r:id="rId47" w:history="1">
         <w:r>
           <w:rPr>
             <w:rStyle w:val="Hipervnculo"/>
@@ -9798,7 +10571,7 @@
       <w:r>
         <w:t xml:space="preserve"> “</w:t>
       </w:r>
-      <w:hyperlink r:id="rId39" w:history="1">
+      <w:hyperlink r:id="rId48" w:history="1">
         <w:r>
           <w:rPr>
             <w:rStyle w:val="Hipervnculo"/>
@@ -9819,7 +10592,7 @@
       <w:r>
         <w:t xml:space="preserve"> “</w:t>
       </w:r>
-      <w:hyperlink r:id="rId40" w:history="1">
+      <w:hyperlink r:id="rId49" w:history="1">
         <w:r>
           <w:rPr>
             <w:rStyle w:val="Hipervnculo"/>
@@ -9840,7 +10613,7 @@
       <w:r>
         <w:t xml:space="preserve"> “</w:t>
       </w:r>
-      <w:hyperlink r:id="rId41" w:anchor="4---companiesprojects-using-openapi-generator" w:history="1">
+      <w:hyperlink r:id="rId50" w:anchor="4---companiesprojects-using-openapi-generator" w:history="1">
         <w:r>
           <w:rPr>
             <w:rStyle w:val="Hipervnculo"/>
@@ -9861,7 +10634,7 @@
       <w:r>
         <w:t xml:space="preserve"> “</w:t>
       </w:r>
-      <w:hyperlink r:id="rId42" w:history="1">
+      <w:hyperlink r:id="rId51" w:history="1">
         <w:r>
           <w:rPr>
             <w:rStyle w:val="Hipervnculo"/>
@@ -9882,7 +10655,7 @@
       <w:r>
         <w:t xml:space="preserve"> “</w:t>
       </w:r>
-      <w:hyperlink r:id="rId43" w:history="1">
+      <w:hyperlink r:id="rId52" w:history="1">
         <w:r>
           <w:rPr>
             <w:rStyle w:val="Hipervnculo"/>
@@ -9912,7 +10685,7 @@
       <w:r>
         <w:t>“</w:t>
       </w:r>
-      <w:hyperlink r:id="rId44" w:anchor="lab" w:history="1">
+      <w:hyperlink r:id="rId53" w:anchor="lab" w:history="1">
         <w:r>
           <w:rPr>
             <w:rStyle w:val="Hipervnculo"/>
@@ -9925,8 +10698,8 @@
       </w:r>
     </w:p>
     <w:sectPr>
-      <w:footerReference w:type="even" r:id="rId45"/>
-      <w:footerReference w:type="default" r:id="rId46"/>
+      <w:footerReference w:type="even" r:id="rId54"/>
+      <w:footerReference w:type="default" r:id="rId55"/>
       <w:pgSz w:w="11906" w:h="16838"/>
       <w:pgMar w:top="1417" w:right="1701" w:bottom="1417" w:left="1701" w:header="708" w:footer="708" w:gutter="0"/>
       <w:pgNumType w:start="1"/>
@@ -15861,6 +16634,17 @@
       <w:szCs w:val="20"/>
     </w:rPr>
   </w:style>
+  <w:style w:type="character" w:styleId="Textoennegrita">
+    <w:name w:val="Strong"/>
+    <w:basedOn w:val="Fuentedeprrafopredeter"/>
+    <w:uiPriority w:val="22"/>
+    <w:qFormat/>
+    <w:rsid w:val="002A5BC8"/>
+    <w:rPr>
+      <w:b/>
+      <w:bCs/>
+    </w:rPr>
+  </w:style>
 </w:styles>
 </file>
 

</xml_diff>

<commit_message>
Actualizados los hiperenlances en el orden correcto
</commit_message>
<xml_diff>
--- a/Documentos/NuestraDocumentacion/Documentacion Proyecto openapi generator.docx
+++ b/Documentos/NuestraDocumentacion/Documentacion Proyecto openapi generator.docx
@@ -77,7 +77,7 @@
             <wp:docPr id="1" name="Imagen 1">
               <a:extLst xmlns:a="http://schemas.openxmlformats.org/drawingml/2006/main">
                 <a:ext uri="{C183D7F6-B498-43B3-948B-1728B52AA6E4}">
-                  <adec:decorative xmlns:adec="http://schemas.microsoft.com/office/drawing/2017/decorative" xmlns:w16se="http://schemas.microsoft.com/office/word/2015/wordml/symex" xmlns:w16="http://schemas.microsoft.com/office/word/2018/wordml" xmlns:w16cid="http://schemas.microsoft.com/office/word/2016/wordml/cid" xmlns:w16cex="http://schemas.microsoft.com/office/word/2018/wordml/cex" xmlns:w="http://schemas.openxmlformats.org/wordprocessingml/2006/main" xmlns:w10="urn:schemas-microsoft-com:office:word" xmlns:v="urn:schemas-microsoft-com:vml" xmlns:o="urn:schemas-microsoft-com:office:office" xmlns:am3d="http://schemas.microsoft.com/office/drawing/2017/model3d" xmlns:aink="http://schemas.microsoft.com/office/drawing/2016/ink" xmlns:cx8="http://schemas.microsoft.com/office/drawing/2016/5/14/chartex" xmlns:cx7="http://schemas.microsoft.com/office/drawing/2016/5/13/chartex" xmlns:cx6="http://schemas.microsoft.com/office/drawing/2016/5/12/chartex" xmlns:cx5="http://schemas.microsoft.com/office/drawing/2016/5/11/chartex" xmlns:cx4="http://schemas.microsoft.com/office/drawing/2016/5/10/chartex" xmlns:cx3="http://schemas.microsoft.com/office/drawing/2016/5/9/chartex" xmlns:cx2="http://schemas.microsoft.com/office/drawing/2015/10/21/chartex" xmlns:cx1="http://schemas.microsoft.com/office/drawing/2015/9/8/chartex" xmlns:cx="http://schemas.microsoft.com/office/drawing/2014/chartex" xmlns="" val="1"/>
+                  <adec:decorative xmlns="" xmlns:cx="http://schemas.microsoft.com/office/drawing/2014/chartex" xmlns:cx1="http://schemas.microsoft.com/office/drawing/2015/9/8/chartex" xmlns:cx2="http://schemas.microsoft.com/office/drawing/2015/10/21/chartex" xmlns:cx3="http://schemas.microsoft.com/office/drawing/2016/5/9/chartex" xmlns:cx4="http://schemas.microsoft.com/office/drawing/2016/5/10/chartex" xmlns:cx5="http://schemas.microsoft.com/office/drawing/2016/5/11/chartex" xmlns:cx6="http://schemas.microsoft.com/office/drawing/2016/5/12/chartex" xmlns:cx7="http://schemas.microsoft.com/office/drawing/2016/5/13/chartex" xmlns:cx8="http://schemas.microsoft.com/office/drawing/2016/5/14/chartex" xmlns:aink="http://schemas.microsoft.com/office/drawing/2016/ink" xmlns:am3d="http://schemas.microsoft.com/office/drawing/2017/model3d" xmlns:o="urn:schemas-microsoft-com:office:office" xmlns:v="urn:schemas-microsoft-com:vml" xmlns:w10="urn:schemas-microsoft-com:office:word" xmlns:w="http://schemas.openxmlformats.org/wordprocessingml/2006/main" xmlns:w16cex="http://schemas.microsoft.com/office/word/2018/wordml/cex" xmlns:w16cid="http://schemas.microsoft.com/office/word/2016/wordml/cid" xmlns:w16="http://schemas.microsoft.com/office/word/2018/wordml" xmlns:w16se="http://schemas.microsoft.com/office/word/2015/wordml/symex" xmlns:adec="http://schemas.microsoft.com/office/drawing/2017/decorative" val="1"/>
                 </a:ext>
               </a:extLst>
             </wp:docPr>
@@ -91,7 +91,7 @@
                     <pic:cNvPr id="1" name="Imagen 1">
                       <a:extLst>
                         <a:ext uri="{C183D7F6-B498-43B3-948B-1728B52AA6E4}">
-                          <adec:decorative xmlns:adec="http://schemas.microsoft.com/office/drawing/2017/decorative" xmlns:w16se="http://schemas.microsoft.com/office/word/2015/wordml/symex" xmlns:w16="http://schemas.microsoft.com/office/word/2018/wordml" xmlns:w16cid="http://schemas.microsoft.com/office/word/2016/wordml/cid" xmlns:w16cex="http://schemas.microsoft.com/office/word/2018/wordml/cex" xmlns:w="http://schemas.openxmlformats.org/wordprocessingml/2006/main" xmlns:w10="urn:schemas-microsoft-com:office:word" xmlns:v="urn:schemas-microsoft-com:vml" xmlns:o="urn:schemas-microsoft-com:office:office" xmlns:am3d="http://schemas.microsoft.com/office/drawing/2017/model3d" xmlns:aink="http://schemas.microsoft.com/office/drawing/2016/ink" xmlns:cx8="http://schemas.microsoft.com/office/drawing/2016/5/14/chartex" xmlns:cx7="http://schemas.microsoft.com/office/drawing/2016/5/13/chartex" xmlns:cx6="http://schemas.microsoft.com/office/drawing/2016/5/12/chartex" xmlns:cx5="http://schemas.microsoft.com/office/drawing/2016/5/11/chartex" xmlns:cx4="http://schemas.microsoft.com/office/drawing/2016/5/10/chartex" xmlns:cx3="http://schemas.microsoft.com/office/drawing/2016/5/9/chartex" xmlns:cx2="http://schemas.microsoft.com/office/drawing/2015/10/21/chartex" xmlns:cx1="http://schemas.microsoft.com/office/drawing/2015/9/8/chartex" xmlns:cx="http://schemas.microsoft.com/office/drawing/2014/chartex" xmlns="" val="1"/>
+                          <adec:decorative xmlns="" xmlns:cx="http://schemas.microsoft.com/office/drawing/2014/chartex" xmlns:cx1="http://schemas.microsoft.com/office/drawing/2015/9/8/chartex" xmlns:cx2="http://schemas.microsoft.com/office/drawing/2015/10/21/chartex" xmlns:cx3="http://schemas.microsoft.com/office/drawing/2016/5/9/chartex" xmlns:cx4="http://schemas.microsoft.com/office/drawing/2016/5/10/chartex" xmlns:cx5="http://schemas.microsoft.com/office/drawing/2016/5/11/chartex" xmlns:cx6="http://schemas.microsoft.com/office/drawing/2016/5/12/chartex" xmlns:cx7="http://schemas.microsoft.com/office/drawing/2016/5/13/chartex" xmlns:cx8="http://schemas.microsoft.com/office/drawing/2016/5/14/chartex" xmlns:aink="http://schemas.microsoft.com/office/drawing/2016/ink" xmlns:am3d="http://schemas.microsoft.com/office/drawing/2017/model3d" xmlns:o="urn:schemas-microsoft-com:office:office" xmlns:v="urn:schemas-microsoft-com:vml" xmlns:w10="urn:schemas-microsoft-com:office:word" xmlns:w="http://schemas.openxmlformats.org/wordprocessingml/2006/main" xmlns:w16cex="http://schemas.microsoft.com/office/word/2018/wordml/cex" xmlns:w16cid="http://schemas.microsoft.com/office/word/2016/wordml/cid" xmlns:w16="http://schemas.microsoft.com/office/word/2018/wordml" xmlns:w16se="http://schemas.microsoft.com/office/word/2015/wordml/symex" xmlns:adec="http://schemas.microsoft.com/office/drawing/2017/decorative" val="1"/>
                         </a:ext>
                       </a:extLst>
                     </pic:cNvPr>
@@ -1599,8 +1599,6 @@
         </w:rPr>
       </w:sdtEndPr>
       <w:sdtContent>
-        <w:bookmarkStart w:id="0" w:name="_GoBack" w:displacedByCustomXml="prev"/>
-        <w:bookmarkEnd w:id="0" w:displacedByCustomXml="prev"/>
         <w:p>
           <w:pPr>
             <w:pStyle w:val="TtulodeTDC"/>
@@ -2902,7 +2900,7 @@
           <w:lang w:val="en-GB"/>
         </w:rPr>
       </w:pPr>
-      <w:bookmarkStart w:id="1" w:name="_Toc68699096"/>
+      <w:bookmarkStart w:id="0" w:name="_Toc68699096"/>
       <w:r>
         <w:rPr>
           <w:lang w:val="en-GB"/>
@@ -2910,7 +2908,7 @@
         <w:lastRenderedPageBreak/>
         <w:t>Introducción</w:t>
       </w:r>
-      <w:bookmarkEnd w:id="1"/>
+      <w:bookmarkEnd w:id="0"/>
     </w:p>
     <w:p>
       <w:pPr>
@@ -4337,7 +4335,7 @@
           <w:lang w:val="en-GB"/>
         </w:rPr>
       </w:pPr>
-      <w:bookmarkStart w:id="2" w:name="_Toc68699097"/>
+      <w:bookmarkStart w:id="1" w:name="_Toc68699097"/>
       <w:r>
         <w:rPr>
           <w:lang w:val="en-GB"/>
@@ -4356,7 +4354,7 @@
         </w:rPr>
         <w:t>ión general</w:t>
       </w:r>
-      <w:bookmarkEnd w:id="2"/>
+      <w:bookmarkEnd w:id="1"/>
     </w:p>
     <w:p>
       <w:pPr>
@@ -4988,7 +4986,7 @@
           <w:lang w:val="en-GB"/>
         </w:rPr>
       </w:pPr>
-      <w:bookmarkStart w:id="3" w:name="_Toc68699098"/>
+      <w:bookmarkStart w:id="2" w:name="_Toc68699098"/>
       <w:r>
         <w:rPr>
           <w:lang w:val="en-GB"/>
@@ -5008,7 +5006,7 @@
         </w:rPr>
         <w:t>tes</w:t>
       </w:r>
-      <w:bookmarkEnd w:id="3"/>
+      <w:bookmarkEnd w:id="2"/>
     </w:p>
     <w:p>
       <w:pPr>
@@ -5277,6 +5275,7 @@
     <w:p>
       <w:pPr>
         <w:rPr>
+          <w:rStyle w:val="Hipervnculo"/>
           <w:vertAlign w:val="superscript"/>
         </w:rPr>
       </w:pPr>
@@ -5301,20 +5300,35 @@
     </w:p>
     <w:p>
       <w:pPr>
+        <w:rPr>
+          <w:rStyle w:val="Hipervnculo"/>
+          <w:vertAlign w:val="superscript"/>
+        </w:rPr>
+      </w:pPr>
+    </w:p>
+    <w:p>
+      <w:pPr>
+        <w:rPr>
+          <w:vertAlign w:val="superscript"/>
+        </w:rPr>
+      </w:pPr>
+    </w:p>
+    <w:p>
+      <w:pPr>
         <w:pStyle w:val="Ttulo1"/>
         <w:spacing w:after="240"/>
         <w:rPr>
           <w:lang w:val="en-GB"/>
         </w:rPr>
       </w:pPr>
-      <w:bookmarkStart w:id="4" w:name="_Toc68699099"/>
+      <w:bookmarkStart w:id="3" w:name="_Toc68699099"/>
       <w:r>
         <w:rPr>
           <w:lang w:val="en-GB"/>
         </w:rPr>
         <w:t>Vistas</w:t>
       </w:r>
-      <w:bookmarkEnd w:id="4"/>
+      <w:bookmarkEnd w:id="3"/>
     </w:p>
     <w:p>
       <w:pPr>
@@ -5324,7 +5338,7 @@
           <w:lang w:val="pt-PT"/>
         </w:rPr>
       </w:pPr>
-      <w:bookmarkStart w:id="5" w:name="_Toc68699100"/>
+      <w:bookmarkStart w:id="4" w:name="_Toc68699100"/>
       <w:r>
         <w:rPr>
           <w:lang w:val="pt-PT"/>
@@ -5337,7 +5351,7 @@
         </w:rPr>
         <w:t>o</w:t>
       </w:r>
-      <w:bookmarkEnd w:id="5"/>
+      <w:bookmarkEnd w:id="4"/>
     </w:p>
     <w:p>
       <w:pPr>
@@ -5375,14 +5389,14 @@
         <w:rPr>
           <w:lang w:val="pt-PT"/>
         </w:rPr>
-        <w:t xml:space="preserve"> muestra el diagrama de contexto de OpenApi-generator. El proyecto se encuentra en un repositorio de github, con el objetivo de facilitar el control de versiones y la documentación del proyecto, así como a su vez, llevar el manejo de las distintas issues que se puedan crear. OpenApi se trata de un proyecto de código abierto, por lo cual </w:t>
+        <w:t xml:space="preserve"> muestra el diagrama de contexto de OpenApi-generator. El proyecto se encuentra en un </w:t>
       </w:r>
       <w:r>
         <w:rPr>
           <w:lang w:val="pt-PT"/>
         </w:rPr>
         <w:lastRenderedPageBreak/>
-        <w:t>cualquiera puede formar parte del equipo de desarrollo. No obstante, cabe mencionar que hay un equipo principal de desarrolladores. Varias organizaciones patrocinan</w:t>
+        <w:t>repositorio de github, con el objetivo de facilitar el control de versiones y la documentación del proyecto, así como a su vez, llevar el manejo de las distintas issues que se puedan crear. OpenApi se trata de un proyecto de código abierto, por lo cual cualquiera puede formar parte del equipo de desarrollo. No obstante, cabe mencionar que hay un equipo principal de desarrolladores. Varias organizaciones patrocinan</w:t>
       </w:r>
       <w:r>
         <w:rPr>
@@ -5408,13 +5422,75 @@
         <w:rPr>
           <w:lang w:val="pt-PT"/>
         </w:rPr>
-        <w:t xml:space="preserve">; y utiliza swagger </w:t>
+        <w:t>; y utiliza S</w:t>
       </w:r>
       <w:r>
         <w:rPr>
           <w:lang w:val="pt-PT"/>
         </w:rPr>
-        <w:t>como herramientas de apoyo. Finalmente, OpenApi generator, compite con otras herramientas para la autogeneración de APIs del tipo REST. Estas son rest-hapi y Generator-rest, entre otras, aunque cabe destacar que OpenApi generator mantiene cierta competencia con AsyncApi, siendo esta última usada para autogenerar APIs asíncronas</w:t>
+        <w:t xml:space="preserve">wagger </w:t>
+      </w:r>
+      <w:r>
+        <w:rPr>
+          <w:lang w:val="pt-PT"/>
+        </w:rPr>
+        <w:t>como herramientas de apoyo. Finalmente, OpenApi generator, compite con otras herramientas para la autogeneración de APIs del tipo REST. Estas son rest-hapi</w:t>
+      </w:r>
+      <w:hyperlink w:anchor="resthapi" w:history="1">
+        <w:r>
+          <w:rPr>
+            <w:rStyle w:val="Hipervnculo"/>
+            <w:vertAlign w:val="superscript"/>
+            <w:lang w:val="pt-PT"/>
+          </w:rPr>
+          <w:t>19</w:t>
+        </w:r>
+      </w:hyperlink>
+      <w:r>
+        <w:rPr>
+          <w:lang w:val="pt-PT"/>
+        </w:rPr>
+        <w:t xml:space="preserve"> y Generator-rest</w:t>
+      </w:r>
+      <w:hyperlink w:anchor="generatorrest" w:history="1">
+        <w:r>
+          <w:rPr>
+            <w:rStyle w:val="Hipervnculo"/>
+            <w:vertAlign w:val="superscript"/>
+            <w:lang w:val="pt-PT"/>
+          </w:rPr>
+          <w:t>2</w:t>
+        </w:r>
+        <w:r>
+          <w:rPr>
+            <w:rStyle w:val="Hipervnculo"/>
+            <w:vertAlign w:val="superscript"/>
+            <w:lang w:val="pt-PT"/>
+          </w:rPr>
+          <w:t>0</w:t>
+        </w:r>
+      </w:hyperlink>
+      <w:r>
+        <w:rPr>
+          <w:lang w:val="pt-PT"/>
+        </w:rPr>
+        <w:t>, entre otras, aunque cabe destacar que OpenApi generator mantiene cierta competencia con AsyncApi</w:t>
+      </w:r>
+      <w:hyperlink w:anchor="AsyncAPI" w:history="1">
+        <w:r>
+          <w:rPr>
+            <w:rStyle w:val="Hipervnculo"/>
+            <w:vertAlign w:val="superscript"/>
+            <w:lang w:val="pt-PT"/>
+          </w:rPr>
+          <w:t>21</w:t>
+        </w:r>
+      </w:hyperlink>
+      <w:r>
+        <w:rPr>
+          <w:lang w:val="pt-PT"/>
+        </w:rPr>
+        <w:t>, siendo esta última usada para autogenerar APIs asíncronas</w:t>
       </w:r>
       <w:r>
         <w:rPr>
@@ -5570,14 +5646,14 @@
           <w:lang w:val="en-GB"/>
         </w:rPr>
       </w:pPr>
-      <w:bookmarkStart w:id="6" w:name="_Toc68699101"/>
+      <w:bookmarkStart w:id="5" w:name="_Toc68699101"/>
       <w:r>
         <w:rPr>
           <w:lang w:val="en-GB"/>
         </w:rPr>
         <w:t>Escenarios de uso</w:t>
       </w:r>
-      <w:bookmarkEnd w:id="6"/>
+      <w:bookmarkEnd w:id="5"/>
     </w:p>
     <w:p>
       <w:r>
@@ -5651,6 +5727,7 @@
         <w:rPr>
           <w:lang w:eastAsia="es-ES"/>
         </w:rPr>
+        <w:lastRenderedPageBreak/>
         <w:drawing>
           <wp:inline distT="0" distB="0" distL="0" distR="0" wp14:anchorId="4ED4EFE0" wp14:editId="3EB602C7">
             <wp:extent cx="5394960" cy="5097780"/>
@@ -5730,14 +5807,14 @@
           <w:lang w:val="en-GB"/>
         </w:rPr>
       </w:pPr>
-      <w:bookmarkStart w:id="7" w:name="_Toc68699102"/>
+      <w:bookmarkStart w:id="6" w:name="_Toc68699102"/>
       <w:r>
         <w:rPr>
           <w:lang w:val="en-GB"/>
         </w:rPr>
         <w:t>Vista funcional</w:t>
       </w:r>
-      <w:bookmarkEnd w:id="7"/>
+      <w:bookmarkEnd w:id="6"/>
     </w:p>
     <w:p>
       <w:pPr>
@@ -5818,7 +5895,11 @@
         <w:t>API Mutator.</w:t>
       </w:r>
       <w:r>
-        <w:t xml:space="preserve"> Se encarga de generar APIs mediante unas especificaciones adicionales. La clase DefaultCodeGen.java, puede presentar datos adicionales especificados por el cliente. De ser así, se creará una API por defecto, a la que se añaden las especificaciones del cliente.</w:t>
+        <w:t xml:space="preserve"> Se encarga de generar APIs mediante unas especificaciones adicionales. La clase DefaultCodeGen.java, puede presentar datos adicionales </w:t>
+      </w:r>
+      <w:r>
+        <w:lastRenderedPageBreak/>
+        <w:t>especificados por el cliente. De ser así, se creará una API por defecto, a la que se añaden las especificaciones del cliente.</w:t>
       </w:r>
     </w:p>
     <w:p>
@@ -6049,14 +6130,14 @@
           <w:lang w:val="en-GB"/>
         </w:rPr>
       </w:pPr>
-      <w:bookmarkStart w:id="8" w:name="_Toc68699103"/>
+      <w:bookmarkStart w:id="7" w:name="_Toc68699103"/>
       <w:r>
         <w:rPr>
           <w:lang w:val="en-GB"/>
         </w:rPr>
         <w:t>Vista de despliegue</w:t>
       </w:r>
-      <w:bookmarkEnd w:id="8"/>
+      <w:bookmarkEnd w:id="7"/>
     </w:p>
     <w:p>
       <w:r>
@@ -6071,6 +6152,9 @@
     </w:p>
     <w:p/>
     <w:p>
+      <w:pPr>
+        <w:jc w:val="center"/>
+      </w:pPr>
       <w:r>
         <w:rPr>
           <w:lang w:eastAsia="es-ES"/>
@@ -6139,6 +6223,28 @@
         <w:t>Figura 5: Diagrama UML de despliegue</w:t>
       </w:r>
     </w:p>
+    <w:p>
+      <w:pPr>
+        <w:jc w:val="center"/>
+        <w:rPr>
+          <w:i/>
+          <w:sz w:val="20"/>
+          <w:szCs w:val="20"/>
+          <w:lang w:val="pt-PT"/>
+        </w:rPr>
+      </w:pPr>
+    </w:p>
+    <w:p>
+      <w:pPr>
+        <w:jc w:val="center"/>
+        <w:rPr>
+          <w:i/>
+          <w:sz w:val="20"/>
+          <w:szCs w:val="20"/>
+          <w:lang w:val="pt-PT"/>
+        </w:rPr>
+      </w:pPr>
+    </w:p>
     <w:p/>
     <w:p>
       <w:pPr>
@@ -6148,14 +6254,14 @@
           <w:lang w:val="en-GB"/>
         </w:rPr>
       </w:pPr>
-      <w:bookmarkStart w:id="9" w:name="_Toc68699104"/>
+      <w:bookmarkStart w:id="8" w:name="_Toc68699104"/>
       <w:r>
         <w:rPr>
           <w:lang w:val="en-GB"/>
         </w:rPr>
         <w:t>Vista de Desarrollo</w:t>
       </w:r>
-      <w:bookmarkEnd w:id="9"/>
+      <w:bookmarkEnd w:id="8"/>
     </w:p>
     <w:p>
       <w:pPr>
@@ -6169,14 +6275,14 @@
         <w:pStyle w:val="Ttulo1"/>
         <w:spacing w:after="240"/>
       </w:pPr>
-      <w:bookmarkStart w:id="10" w:name="_Toc68699105"/>
+      <w:bookmarkStart w:id="9" w:name="_Toc68699105"/>
       <w:r>
         <w:t>Puntos de variabilidad y extensi</w:t>
       </w:r>
       <w:r>
         <w:t>ón</w:t>
       </w:r>
-      <w:bookmarkEnd w:id="10"/>
+      <w:bookmarkEnd w:id="9"/>
     </w:p>
     <w:p>
       <w:pPr>
@@ -6214,34 +6320,7 @@
       <w:r>
         <w:t>Hay dos formas, las plantillas ya integradas, están escritas en Moustache y procesadas por jmustache</w:t>
       </w:r>
-      <w:hyperlink r:id="rId21" w:anchor="jmoustache" w:history="1">
-        <w:r>
-          <w:rPr>
-            <w:rStyle w:val="Hipervnculo"/>
-            <w:vertAlign w:val="superscript"/>
-          </w:rPr>
-          <w:t>21</w:t>
-        </w:r>
-      </w:hyperlink>
-      <w:r>
-        <w:t xml:space="preserve"> y por otro lado las plantillas definidas por el usuario. En cuanto a los generadores, es posible a partir de uno ya existente en el proyecto poder implementar una plantilla personaliza pero OpenAPI Generator no solo admite archivos locales para la creación de plantillas. Como usuario </w:t>
-      </w:r>
-      <w:r>
-        <w:lastRenderedPageBreak/>
-        <w:t>puede cargar una plantilla a través de classpath o incluso puede ejecutar su propio generador personalizado para la creación de la misma con todos los archivos que necesita. Una vez compilado puede usar el generador y su propia lógica personalizada.</w:t>
-      </w:r>
-    </w:p>
-    <w:p>
-      <w:pPr>
-        <w:ind w:left="720"/>
-        <w:rPr>
-          <w:b/>
-        </w:rPr>
-      </w:pPr>
-      <w:r>
-        <w:t>No siempre Moustache se adapta a las necesidades del usuario por lo que éste podrá elegir también usar plantillas Pebble</w:t>
-      </w:r>
-      <w:hyperlink r:id="rId22" w:anchor="Pebble" w:history="1">
+      <w:hyperlink w:anchor="jmustache" w:history="1">
         <w:r>
           <w:rPr>
             <w:rStyle w:val="Hipervnculo"/>
@@ -6251,6 +6330,36 @@
         </w:r>
       </w:hyperlink>
       <w:r>
+        <w:t xml:space="preserve"> y por otro lado las plantillas definidas por el usuario. </w:t>
+      </w:r>
+      <w:r>
+        <w:lastRenderedPageBreak/>
+        <w:t>En cuanto a los generadores, es posible a partir de uno ya existente en el proyecto poder implementar una plantilla personaliza pero OpenAPI Generator no solo admite archivos locales para la creación de plantillas. Como usuario puede cargar una plantilla a través de classpath o incluso puede ejecutar su propio generador personalizado para la creación de la misma con todos los archivos que necesita. Una vez compilado puede usar el generador y su propia lógica personalizada.</w:t>
+      </w:r>
+    </w:p>
+    <w:p>
+      <w:pPr>
+        <w:ind w:left="720"/>
+        <w:rPr>
+          <w:b/>
+        </w:rPr>
+      </w:pPr>
+      <w:r>
+        <w:t>No siempre Moustache se adapta a las necesidades del usuario por lo que éste podrá elegi</w:t>
+      </w:r>
+      <w:r>
+        <w:t>r también usar plantillas Pebble</w:t>
+      </w:r>
+      <w:hyperlink w:anchor="Pebble" w:history="1">
+        <w:r>
+          <w:rPr>
+            <w:rStyle w:val="Hipervnculo"/>
+            <w:vertAlign w:val="superscript"/>
+          </w:rPr>
+          <w:t>23</w:t>
+        </w:r>
+      </w:hyperlink>
+      <w:r>
         <w:t>.</w:t>
       </w:r>
     </w:p>
@@ -6290,14 +6399,14 @@
           <w:lang w:val="en-GB"/>
         </w:rPr>
       </w:pPr>
-      <w:bookmarkStart w:id="11" w:name="_Toc68699106"/>
+      <w:bookmarkStart w:id="10" w:name="_Toc68699106"/>
       <w:r>
         <w:rPr>
           <w:lang w:val="en-GB"/>
         </w:rPr>
         <w:t>Análisis de atributos de calidad</w:t>
       </w:r>
-      <w:bookmarkEnd w:id="11"/>
+      <w:bookmarkEnd w:id="10"/>
     </w:p>
     <w:p>
       <w:r>
@@ -6309,15 +6418,13 @@
       <w:r>
         <w:t>guientes atributos de calidad, medidos mediante la herramienta de SonarCloud</w:t>
       </w:r>
-      <w:hyperlink w:anchor="SonarCloud" w:history="1">
-        <w:r>
-          <w:rPr>
-            <w:rStyle w:val="Hipervnculo"/>
-            <w:vertAlign w:val="superscript"/>
-          </w:rPr>
-          <w:t>19</w:t>
-        </w:r>
-      </w:hyperlink>
+      <w:r>
+        <w:rPr>
+          <w:rStyle w:val="Hipervnculo"/>
+          <w:vertAlign w:val="superscript"/>
+        </w:rPr>
+        <w:t>24</w:t>
+      </w:r>
       <w:r>
         <w:t>:</w:t>
       </w:r>
@@ -6383,7 +6490,11 @@
         <w:t>A</w:t>
       </w:r>
       <w:r>
-        <w:t xml:space="preserve"> la vulnerabilidades halladas (0), aunque cabe mencionar que hay posibles riesgos al encontrarse “puntos calientes” de seguridad en el archivo </w:t>
+        <w:t xml:space="preserve"> la </w:t>
+      </w:r>
+      <w:r>
+        <w:lastRenderedPageBreak/>
+        <w:t xml:space="preserve">vulnerabilidades halladas (0), aunque cabe mencionar que hay posibles riesgos al encontrarse “puntos calientes” de seguridad en el archivo </w:t>
       </w:r>
       <w:r>
         <w:rPr>
@@ -6393,11 +6504,7 @@
         <w:t xml:space="preserve">src/main/java/org/openapitools/codegen/meta/FeatureSet.java </w:t>
       </w:r>
       <w:r>
-        <w:t xml:space="preserve">. Este archivo </w:t>
-      </w:r>
-      <w:r>
-        <w:lastRenderedPageBreak/>
-        <w:t xml:space="preserve">se encarga de generar las funcionalidades encargadas por el cliente de forma automática. Este archivo, debería ser testado para comprobar posibles brechas de seguridad, ya que recibe una calificación de </w:t>
+        <w:t xml:space="preserve">. Este archivo se encarga de generar las funcionalidades encargadas por el cliente de forma automática. Este archivo, debería ser testado para comprobar posibles brechas de seguridad, ya que recibe una calificación de </w:t>
       </w:r>
       <w:r>
         <w:rPr>
@@ -6545,14 +6652,14 @@
           <w:lang w:val="en-GB"/>
         </w:rPr>
       </w:pPr>
-      <w:bookmarkStart w:id="12" w:name="_Toc68699107"/>
+      <w:bookmarkStart w:id="11" w:name="_Toc68699107"/>
       <w:r>
         <w:rPr>
           <w:lang w:val="en-GB"/>
         </w:rPr>
         <w:t>Sugerencias de mejora</w:t>
       </w:r>
-      <w:bookmarkEnd w:id="12"/>
+      <w:bookmarkEnd w:id="11"/>
     </w:p>
     <w:p>
       <w:pPr>
@@ -6591,14 +6698,14 @@
           <w:lang w:val="en-GB"/>
         </w:rPr>
       </w:pPr>
-      <w:bookmarkStart w:id="13" w:name="_Toc68699108"/>
+      <w:bookmarkStart w:id="12" w:name="_Toc68699108"/>
       <w:r>
         <w:rPr>
           <w:lang w:val="en-GB"/>
         </w:rPr>
         <w:t>Contribuciones al proyecto</w:t>
       </w:r>
-      <w:bookmarkEnd w:id="13"/>
+      <w:bookmarkEnd w:id="12"/>
     </w:p>
     <w:p>
       <w:pPr>
@@ -6644,6 +6751,7 @@
         </w:rPr>
       </w:pPr>
       <w:r>
+        <w:lastRenderedPageBreak/>
         <w:t>Instalación de NPM mediante la herramienta NodeJs</w:t>
       </w:r>
     </w:p>
@@ -6657,7 +6765,7 @@
           <w:lang w:val="en-GB"/>
         </w:rPr>
       </w:pPr>
-      <w:hyperlink r:id="rId23" w:history="1">
+      <w:hyperlink r:id="rId21" w:history="1">
         <w:r>
           <w:rPr>
             <w:rStyle w:val="Hipervnculo"/>
@@ -6683,7 +6791,6 @@
         </w:rPr>
       </w:pPr>
       <w:r>
-        <w:lastRenderedPageBreak/>
         <w:t>Abrimos la consola de comandos y llamamos al instalador de paquetes NPM para que nos instale MAVEN</w:t>
       </w:r>
     </w:p>
@@ -6757,6 +6864,7 @@
           <w:lang w:val="en-GB" w:eastAsia="es-ES"/>
         </w:rPr>
       </w:pPr>
+      <w:proofErr w:type="spellStart"/>
       <w:r>
         <w:rPr>
           <w:rFonts w:ascii="Courier New" w:eastAsia="Times New Roman" w:hAnsi="Courier New" w:cs="Courier New"/>
@@ -6768,6 +6876,7 @@
         </w:rPr>
         <w:t>npm</w:t>
       </w:r>
+      <w:proofErr w:type="spellEnd"/>
       <w:r>
         <w:rPr>
           <w:rFonts w:ascii="Courier New" w:eastAsia="Times New Roman" w:hAnsi="Courier New" w:cs="Courier New"/>
@@ -6927,7 +7036,7 @@
                     <pic:cNvPicPr/>
                   </pic:nvPicPr>
                   <pic:blipFill>
-                    <a:blip r:embed="rId24"/>
+                    <a:blip r:embed="rId22"/>
                     <a:stretch>
                       <a:fillRect/>
                     </a:stretch>
@@ -7014,9 +7123,9 @@
             <o:lock v:ext="edit" aspectratio="t"/>
           </v:shapetype>
           <v:shape id="_x0000_i1025" type="#_x0000_t75" style="width:75.75pt;height:49.5pt" o:ole="">
-            <v:imagedata r:id="rId25" o:title=""/>
+            <v:imagedata r:id="rId23" o:title=""/>
           </v:shape>
-          <o:OLEObject Type="Embed" ProgID="Package" ShapeID="_x0000_i1025" DrawAspect="Icon" ObjectID="_1679311867" r:id="rId26"/>
+          <o:OLEObject Type="Embed" ProgID="Package" ShapeID="_x0000_i1025" DrawAspect="Icon" ObjectID="_1679330803" r:id="rId24"/>
         </w:object>
       </w:r>
     </w:p>
@@ -7032,6 +7141,9 @@
         </w:rPr>
       </w:pPr>
       <w:r>
+        <w:rPr>
+          <w:lang w:val="en-GB"/>
+        </w:rPr>
         <w:t xml:space="preserve"> </w:t>
       </w:r>
     </w:p>
@@ -7046,7 +7158,7 @@
           <w:lang w:val="en-GB"/>
         </w:rPr>
       </w:pPr>
-      <w:hyperlink r:id="rId27" w:history="1">
+      <w:hyperlink r:id="rId25" w:history="1">
         <w:r>
           <w:rPr>
             <w:rStyle w:val="Hipervnculo"/>
@@ -7137,16 +7249,26 @@
           <w:i/>
           <w:iCs/>
         </w:rPr>
-        <w:t xml:space="preserve">openapi-generator-cli generate -g spring --library spring-boot -i petstore.yaml -o ${PWD} -p groupId=com.redhat -p artifactId=todo -p artifactVersion=1.0.0-SNAPSHOT -p basePackage=com.redhat.todo -p configPackage=com.redhat.todo.config -p apiPackage=com.redhat.todo.api -p modelPackage=com.redhat.todo.model -p </w:t>
-      </w:r>
+        <w:t>openapi-generator-cli generate -g spring --library spring-boot -i petstore.yaml -o ${PWD} -p groupId=com.redhat -p artifactId=todo -p artifactVersion=1.0.0-SNAPSHOT -p basePackage=com.redhat</w:t>
+      </w:r>
+      <w:bookmarkStart w:id="13" w:name="_GoBack"/>
+      <w:bookmarkEnd w:id="13"/>
       <w:r>
         <w:rPr>
           <w:rFonts w:ascii="Consolas" w:hAnsi="Consolas"/>
           <w:i/>
           <w:iCs/>
         </w:rPr>
+        <w:t xml:space="preserve">.todo -p </w:t>
+      </w:r>
+      <w:r>
+        <w:rPr>
+          <w:rFonts w:ascii="Consolas" w:hAnsi="Consolas"/>
+          <w:i/>
+          <w:iCs/>
+        </w:rPr>
         <w:lastRenderedPageBreak/>
-        <w:t>sourceFolder=src/main/gen -p dateLibrary=java8 -p java8=true</w:t>
+        <w:t>configPackage=com.redhat.todo.config -p apiPackage=com.redhat.todo.api -p modelPackage=com.redhat.todo.model -p sourceFolder=src/main/gen -p dateLibrary=java8 -p java8=true</w:t>
       </w:r>
     </w:p>
     <w:p>
@@ -9329,6 +9451,158 @@
             <wp:extent cx="5400040" cy="2753360"/>
             <wp:effectExtent l="0" t="0" r="0" b="8890"/>
             <wp:docPr id="14" name="Imagen 14"/>
+            <wp:cNvGraphicFramePr>
+              <a:graphicFrameLocks xmlns:a="http://schemas.openxmlformats.org/drawingml/2006/main" noChangeAspect="1"/>
+            </wp:cNvGraphicFramePr>
+            <a:graphic xmlns:a="http://schemas.openxmlformats.org/drawingml/2006/main">
+              <a:graphicData uri="http://schemas.openxmlformats.org/drawingml/2006/picture">
+                <pic:pic xmlns:pic="http://schemas.openxmlformats.org/drawingml/2006/picture">
+                  <pic:nvPicPr>
+                    <pic:cNvPr id="1" name=""/>
+                    <pic:cNvPicPr/>
+                  </pic:nvPicPr>
+                  <pic:blipFill>
+                    <a:blip r:embed="rId26"/>
+                    <a:stretch>
+                      <a:fillRect/>
+                    </a:stretch>
+                  </pic:blipFill>
+                  <pic:spPr>
+                    <a:xfrm>
+                      <a:off x="0" y="0"/>
+                      <a:ext cx="5400040" cy="2753360"/>
+                    </a:xfrm>
+                    <a:prstGeom prst="rect">
+                      <a:avLst/>
+                    </a:prstGeom>
+                  </pic:spPr>
+                </pic:pic>
+              </a:graphicData>
+            </a:graphic>
+          </wp:inline>
+        </w:drawing>
+      </w:r>
+    </w:p>
+    <w:p>
+      <w:pPr>
+        <w:ind w:left="720"/>
+      </w:pPr>
+      <w:r>
+        <w:t>8. Abrimos la terminal y ejecutamos el siguiente comando dentro del directorio de nuestro proyecto para limpiar el proyecto e instalar todas sus dependencias modificadas:</w:t>
+      </w:r>
+    </w:p>
+    <w:p>
+      <w:pPr>
+        <w:ind w:left="720"/>
+        <w:rPr>
+          <w:rFonts w:ascii="Consolas" w:hAnsi="Consolas"/>
+          <w:sz w:val="21"/>
+          <w:szCs w:val="21"/>
+        </w:rPr>
+      </w:pPr>
+      <w:r>
+        <w:rPr>
+          <w:rFonts w:ascii="Consolas" w:hAnsi="Consolas"/>
+          <w:sz w:val="21"/>
+          <w:szCs w:val="21"/>
+        </w:rPr>
+        <w:t>mvn clean install</w:t>
+      </w:r>
+    </w:p>
+    <w:p>
+      <w:pPr>
+        <w:ind w:left="720"/>
+        <w:rPr>
+          <w:rFonts w:ascii="Consolas" w:hAnsi="Consolas"/>
+          <w:sz w:val="21"/>
+          <w:szCs w:val="21"/>
+        </w:rPr>
+      </w:pPr>
+      <w:r>
+        <w:rPr>
+          <w:rFonts w:ascii="Consolas" w:hAnsi="Consolas"/>
+          <w:sz w:val="21"/>
+          <w:szCs w:val="21"/>
+        </w:rPr>
+        <w:t>9. No cierre la terminal ahora toca ejecutar el siguiente comando para que se quede la aplicación que hemos creado ejecutandose y poder acceder a ella desde cualquier navegador:</w:t>
+      </w:r>
+    </w:p>
+    <w:p>
+      <w:pPr>
+        <w:ind w:left="720"/>
+        <w:rPr>
+          <w:rFonts w:ascii="Consolas" w:hAnsi="Consolas"/>
+          <w:sz w:val="21"/>
+          <w:szCs w:val="21"/>
+        </w:rPr>
+      </w:pPr>
+      <w:r>
+        <w:rPr>
+          <w:rFonts w:ascii="Consolas" w:hAnsi="Consolas"/>
+          <w:sz w:val="21"/>
+          <w:szCs w:val="21"/>
+        </w:rPr>
+        <w:t>mvn spring:boot run</w:t>
+      </w:r>
+    </w:p>
+    <w:p>
+      <w:pPr>
+        <w:ind w:left="720"/>
+        <w:rPr>
+          <w:rFonts w:ascii="Consolas" w:hAnsi="Consolas"/>
+          <w:sz w:val="21"/>
+          <w:szCs w:val="21"/>
+        </w:rPr>
+      </w:pPr>
+      <w:r>
+        <w:rPr>
+          <w:rFonts w:ascii="Consolas" w:hAnsi="Consolas"/>
+          <w:sz w:val="21"/>
+          <w:szCs w:val="21"/>
+        </w:rPr>
+        <w:t>10. Abrimos el navegador (preferentemente firefox por el poco consumo de recursos y escribimos la siguiente URL):</w:t>
+      </w:r>
+    </w:p>
+    <w:p>
+      <w:pPr>
+        <w:ind w:left="720"/>
+        <w:rPr>
+          <w:rFonts w:ascii="Consolas" w:hAnsi="Consolas"/>
+          <w:sz w:val="21"/>
+          <w:szCs w:val="21"/>
+        </w:rPr>
+      </w:pPr>
+      <w:hyperlink r:id="rId27" w:anchor="/" w:history="1">
+        <w:r>
+          <w:rPr>
+            <w:rStyle w:val="Hipervnculo"/>
+            <w:rFonts w:ascii="Consolas" w:hAnsi="Consolas"/>
+            <w:sz w:val="21"/>
+            <w:szCs w:val="21"/>
+          </w:rPr>
+          <w:t>http://localhost:8080/swagger-ui.html#/</w:t>
+        </w:r>
+      </w:hyperlink>
+    </w:p>
+    <w:p>
+      <w:pPr>
+        <w:ind w:left="720"/>
+        <w:rPr>
+          <w:rFonts w:ascii="Consolas" w:hAnsi="Consolas"/>
+          <w:sz w:val="21"/>
+          <w:szCs w:val="21"/>
+          <w:lang w:val="en-GB"/>
+        </w:rPr>
+      </w:pPr>
+      <w:r>
+        <w:rPr>
+          <w:lang w:eastAsia="es-ES"/>
+        </w:rPr>
+        <w:drawing>
+          <wp:inline distT="0" distB="0" distL="0" distR="0" wp14:anchorId="4774E957" wp14:editId="6B287A0E">
+            <wp:extent cx="5400040" cy="3037840"/>
+            <wp:effectExtent l="0" t="0" r="0" b="0"/>
+            <wp:docPr id="6" name="Imagen 6"/>
             <wp:cNvGraphicFramePr>
               <a:graphicFrameLocks xmlns:a="http://schemas.openxmlformats.org/drawingml/2006/main" noChangeAspect="1"/>
             </wp:cNvGraphicFramePr>
@@ -9348,7 +9622,7 @@
                   <pic:spPr>
                     <a:xfrm>
                       <a:off x="0" y="0"/>
-                      <a:ext cx="5400040" cy="2753360"/>
+                      <a:ext cx="5400040" cy="3037840"/>
                     </a:xfrm>
                     <a:prstGeom prst="rect">
                       <a:avLst/>
@@ -9363,69 +9637,104 @@
     </w:p>
     <w:p>
       <w:pPr>
-        <w:ind w:left="720"/>
-      </w:pPr>
-      <w:r>
-        <w:t>8. Abrimos la terminal y ejecutamos el siguiente comando dentro del directorio de nuestro proyecto para limpiar el proyecto e instalar todas sus dependencias modificadas:</w:t>
-      </w:r>
-    </w:p>
-    <w:p>
-      <w:pPr>
-        <w:ind w:left="720"/>
         <w:rPr>
           <w:rFonts w:ascii="Consolas" w:hAnsi="Consolas"/>
           <w:sz w:val="21"/>
           <w:szCs w:val="21"/>
-        </w:rPr>
-      </w:pPr>
-      <w:r>
+          <w:lang w:val="en-GB"/>
+        </w:rPr>
+      </w:pPr>
+    </w:p>
+    <w:p>
+      <w:pPr>
         <w:rPr>
           <w:rFonts w:ascii="Consolas" w:hAnsi="Consolas"/>
           <w:sz w:val="21"/>
           <w:szCs w:val="21"/>
         </w:rPr>
-        <w:t>mvn clean install</w:t>
-      </w:r>
-    </w:p>
-    <w:p>
-      <w:pPr>
-        <w:ind w:left="720"/>
+      </w:pPr>
+      <w:r>
         <w:rPr>
           <w:rFonts w:ascii="Consolas" w:hAnsi="Consolas"/>
-          <w:sz w:val="21"/>
-          <w:szCs w:val="21"/>
-        </w:rPr>
-      </w:pPr>
+          <w:b/>
+          <w:bCs/>
+          <w:sz w:val="21"/>
+          <w:szCs w:val="21"/>
+        </w:rPr>
+        <w:lastRenderedPageBreak/>
+        <w:t xml:space="preserve">11. </w:t>
+      </w:r>
       <w:r>
         <w:rPr>
           <w:rFonts w:ascii="Consolas" w:hAnsi="Consolas"/>
           <w:sz w:val="21"/>
           <w:szCs w:val="21"/>
         </w:rPr>
-        <w:t>9. No cierre la terminal ahora toca ejecutar el siguiente comando para que se quede la aplicación que hemos creado ejecutandose y poder acceder a ella desde cualquier navegador:</w:t>
-      </w:r>
-    </w:p>
-    <w:p>
-      <w:pPr>
-        <w:ind w:left="720"/>
+        <w:t>Aquí nos encontraremos la documentación necesaria para hacer peticiones CRUD a nuestras apis</w:t>
+      </w:r>
+    </w:p>
+    <w:p>
+      <w:pPr>
         <w:rPr>
           <w:rFonts w:ascii="Consolas" w:hAnsi="Consolas"/>
           <w:sz w:val="21"/>
           <w:szCs w:val="21"/>
-        </w:rPr>
-      </w:pPr>
-      <w:r>
+          <w:lang w:val="en-GB"/>
+        </w:rPr>
+      </w:pPr>
+      <w:r>
+        <w:rPr>
+          <w:lang w:eastAsia="es-ES"/>
+        </w:rPr>
+        <w:drawing>
+          <wp:inline distT="0" distB="0" distL="0" distR="0" wp14:anchorId="0ADF67EC" wp14:editId="37A26D86">
+            <wp:extent cx="5400040" cy="2072005"/>
+            <wp:effectExtent l="0" t="0" r="0" b="4445"/>
+            <wp:docPr id="16" name="Imagen 16"/>
+            <wp:cNvGraphicFramePr>
+              <a:graphicFrameLocks xmlns:a="http://schemas.openxmlformats.org/drawingml/2006/main" noChangeAspect="1"/>
+            </wp:cNvGraphicFramePr>
+            <a:graphic xmlns:a="http://schemas.openxmlformats.org/drawingml/2006/main">
+              <a:graphicData uri="http://schemas.openxmlformats.org/drawingml/2006/picture">
+                <pic:pic xmlns:pic="http://schemas.openxmlformats.org/drawingml/2006/picture">
+                  <pic:nvPicPr>
+                    <pic:cNvPr id="1" name=""/>
+                    <pic:cNvPicPr/>
+                  </pic:nvPicPr>
+                  <pic:blipFill>
+                    <a:blip r:embed="rId29"/>
+                    <a:stretch>
+                      <a:fillRect/>
+                    </a:stretch>
+                  </pic:blipFill>
+                  <pic:spPr>
+                    <a:xfrm>
+                      <a:off x="0" y="0"/>
+                      <a:ext cx="5400040" cy="2072005"/>
+                    </a:xfrm>
+                    <a:prstGeom prst="rect">
+                      <a:avLst/>
+                    </a:prstGeom>
+                  </pic:spPr>
+                </pic:pic>
+              </a:graphicData>
+            </a:graphic>
+          </wp:inline>
+        </w:drawing>
+      </w:r>
+    </w:p>
+    <w:p>
+      <w:pPr>
         <w:rPr>
           <w:rFonts w:ascii="Consolas" w:hAnsi="Consolas"/>
           <w:sz w:val="21"/>
           <w:szCs w:val="21"/>
-        </w:rPr>
-        <w:t>mvn spring:boot run</w:t>
-      </w:r>
-    </w:p>
-    <w:p>
-      <w:pPr>
-        <w:ind w:left="720"/>
+          <w:lang w:val="en-GB"/>
+        </w:rPr>
+      </w:pPr>
+    </w:p>
+    <w:p>
+      <w:pPr>
         <w:rPr>
           <w:rFonts w:ascii="Consolas" w:hAnsi="Consolas"/>
           <w:sz w:val="21"/>
@@ -9438,37 +9747,15 @@
           <w:sz w:val="21"/>
           <w:szCs w:val="21"/>
         </w:rPr>
-        <w:t>10. Abrimos el navegador (preferentemente firefox por el poco consumo de recursos y escribimos la siguiente URL):</w:t>
-      </w:r>
-    </w:p>
-    <w:p>
-      <w:pPr>
-        <w:ind w:left="720"/>
+        <w:t>Inlusive se pueden ampliar y probar</w:t>
+      </w:r>
+    </w:p>
+    <w:p>
+      <w:pPr>
         <w:rPr>
           <w:rFonts w:ascii="Consolas" w:hAnsi="Consolas"/>
           <w:sz w:val="21"/>
           <w:szCs w:val="21"/>
-        </w:rPr>
-      </w:pPr>
-      <w:hyperlink r:id="rId29" w:anchor="/" w:history="1">
-        <w:r>
-          <w:rPr>
-            <w:rStyle w:val="Hipervnculo"/>
-            <w:rFonts w:ascii="Consolas" w:hAnsi="Consolas"/>
-            <w:sz w:val="21"/>
-            <w:szCs w:val="21"/>
-          </w:rPr>
-          <w:t>http://localhost:8080/swagger-ui.html#/</w:t>
-        </w:r>
-      </w:hyperlink>
-    </w:p>
-    <w:p>
-      <w:pPr>
-        <w:ind w:left="720"/>
-        <w:rPr>
-          <w:rFonts w:ascii="Consolas" w:hAnsi="Consolas"/>
-          <w:sz w:val="21"/>
-          <w:szCs w:val="21"/>
           <w:lang w:val="en-GB"/>
         </w:rPr>
       </w:pPr>
@@ -9477,10 +9764,10 @@
           <w:lang w:eastAsia="es-ES"/>
         </w:rPr>
         <w:drawing>
-          <wp:inline distT="0" distB="0" distL="0" distR="0" wp14:anchorId="4774E957" wp14:editId="6B287A0E">
-            <wp:extent cx="5400040" cy="3037840"/>
+          <wp:inline distT="0" distB="0" distL="0" distR="0" wp14:anchorId="6D508EA2" wp14:editId="467CDEB4">
+            <wp:extent cx="5400040" cy="2346960"/>
             <wp:effectExtent l="0" t="0" r="0" b="0"/>
-            <wp:docPr id="6" name="Imagen 6"/>
+            <wp:docPr id="17" name="Imagen 17"/>
             <wp:cNvGraphicFramePr>
               <a:graphicFrameLocks xmlns:a="http://schemas.openxmlformats.org/drawingml/2006/main" noChangeAspect="1"/>
             </wp:cNvGraphicFramePr>
@@ -9500,7 +9787,7 @@
                   <pic:spPr>
                     <a:xfrm>
                       <a:off x="0" y="0"/>
-                      <a:ext cx="5400040" cy="3037840"/>
+                      <a:ext cx="5400040" cy="2346960"/>
                     </a:xfrm>
                     <a:prstGeom prst="rect">
                       <a:avLst/>
@@ -9515,6 +9802,7 @@
     </w:p>
     <w:p>
       <w:pPr>
+        <w:ind w:left="720"/>
         <w:rPr>
           <w:rFonts w:ascii="Consolas" w:hAnsi="Consolas"/>
           <w:sz w:val="21"/>
@@ -9529,34 +9817,25 @@
           <w:rFonts w:ascii="Consolas" w:hAnsi="Consolas"/>
           <w:sz w:val="21"/>
           <w:szCs w:val="21"/>
+          <w:lang w:val="en-GB"/>
         </w:rPr>
       </w:pPr>
       <w:r>
         <w:rPr>
           <w:rFonts w:ascii="Consolas" w:hAnsi="Consolas"/>
-          <w:b/>
-          <w:bCs/>
-          <w:sz w:val="21"/>
-          <w:szCs w:val="21"/>
-        </w:rPr>
-        <w:lastRenderedPageBreak/>
-        <w:t xml:space="preserve">11. </w:t>
-      </w:r>
-      <w:r>
+          <w:sz w:val="21"/>
+          <w:szCs w:val="21"/>
+          <w:lang w:val="en-GB"/>
+        </w:rPr>
+        <w:t>12. Modelos expecificados:</w:t>
+      </w:r>
+    </w:p>
+    <w:p>
+      <w:pPr>
         <w:rPr>
           <w:rFonts w:ascii="Consolas" w:hAnsi="Consolas"/>
           <w:sz w:val="21"/>
           <w:szCs w:val="21"/>
-        </w:rPr>
-        <w:t>Aquí nos encontraremos la documentación necesaria para hacer peticiones CRUD a nuestras apis</w:t>
-      </w:r>
-    </w:p>
-    <w:p>
-      <w:pPr>
-        <w:rPr>
-          <w:rFonts w:ascii="Consolas" w:hAnsi="Consolas"/>
-          <w:sz w:val="21"/>
-          <w:szCs w:val="21"/>
           <w:lang w:val="en-GB"/>
         </w:rPr>
       </w:pPr>
@@ -9565,10 +9844,10 @@
           <w:lang w:eastAsia="es-ES"/>
         </w:rPr>
         <w:drawing>
-          <wp:inline distT="0" distB="0" distL="0" distR="0" wp14:anchorId="0ADF67EC" wp14:editId="37A26D86">
-            <wp:extent cx="5400040" cy="2072005"/>
-            <wp:effectExtent l="0" t="0" r="0" b="4445"/>
-            <wp:docPr id="16" name="Imagen 16"/>
+          <wp:inline distT="0" distB="0" distL="0" distR="0" wp14:anchorId="3F7870FD" wp14:editId="0A936C56">
+            <wp:extent cx="5400040" cy="2125980"/>
+            <wp:effectExtent l="0" t="0" r="0" b="7620"/>
+            <wp:docPr id="18" name="Imagen 18"/>
             <wp:cNvGraphicFramePr>
               <a:graphicFrameLocks xmlns:a="http://schemas.openxmlformats.org/drawingml/2006/main" noChangeAspect="1"/>
             </wp:cNvGraphicFramePr>
@@ -9588,163 +9867,6 @@
                   <pic:spPr>
                     <a:xfrm>
                       <a:off x="0" y="0"/>
-                      <a:ext cx="5400040" cy="2072005"/>
-                    </a:xfrm>
-                    <a:prstGeom prst="rect">
-                      <a:avLst/>
-                    </a:prstGeom>
-                  </pic:spPr>
-                </pic:pic>
-              </a:graphicData>
-            </a:graphic>
-          </wp:inline>
-        </w:drawing>
-      </w:r>
-    </w:p>
-    <w:p>
-      <w:pPr>
-        <w:rPr>
-          <w:rFonts w:ascii="Consolas" w:hAnsi="Consolas"/>
-          <w:sz w:val="21"/>
-          <w:szCs w:val="21"/>
-          <w:lang w:val="en-GB"/>
-        </w:rPr>
-      </w:pPr>
-    </w:p>
-    <w:p>
-      <w:pPr>
-        <w:rPr>
-          <w:rFonts w:ascii="Consolas" w:hAnsi="Consolas"/>
-          <w:sz w:val="21"/>
-          <w:szCs w:val="21"/>
-        </w:rPr>
-      </w:pPr>
-      <w:r>
-        <w:rPr>
-          <w:rFonts w:ascii="Consolas" w:hAnsi="Consolas"/>
-          <w:sz w:val="21"/>
-          <w:szCs w:val="21"/>
-        </w:rPr>
-        <w:t>Inlusive se pueden ampliar y probar</w:t>
-      </w:r>
-    </w:p>
-    <w:p>
-      <w:pPr>
-        <w:rPr>
-          <w:rFonts w:ascii="Consolas" w:hAnsi="Consolas"/>
-          <w:sz w:val="21"/>
-          <w:szCs w:val="21"/>
-          <w:lang w:val="en-GB"/>
-        </w:rPr>
-      </w:pPr>
-      <w:r>
-        <w:rPr>
-          <w:lang w:eastAsia="es-ES"/>
-        </w:rPr>
-        <w:drawing>
-          <wp:inline distT="0" distB="0" distL="0" distR="0" wp14:anchorId="6D508EA2" wp14:editId="467CDEB4">
-            <wp:extent cx="5400040" cy="2346960"/>
-            <wp:effectExtent l="0" t="0" r="0" b="0"/>
-            <wp:docPr id="17" name="Imagen 17"/>
-            <wp:cNvGraphicFramePr>
-              <a:graphicFrameLocks xmlns:a="http://schemas.openxmlformats.org/drawingml/2006/main" noChangeAspect="1"/>
-            </wp:cNvGraphicFramePr>
-            <a:graphic xmlns:a="http://schemas.openxmlformats.org/drawingml/2006/main">
-              <a:graphicData uri="http://schemas.openxmlformats.org/drawingml/2006/picture">
-                <pic:pic xmlns:pic="http://schemas.openxmlformats.org/drawingml/2006/picture">
-                  <pic:nvPicPr>
-                    <pic:cNvPr id="1" name=""/>
-                    <pic:cNvPicPr/>
-                  </pic:nvPicPr>
-                  <pic:blipFill>
-                    <a:blip r:embed="rId32"/>
-                    <a:stretch>
-                      <a:fillRect/>
-                    </a:stretch>
-                  </pic:blipFill>
-                  <pic:spPr>
-                    <a:xfrm>
-                      <a:off x="0" y="0"/>
-                      <a:ext cx="5400040" cy="2346960"/>
-                    </a:xfrm>
-                    <a:prstGeom prst="rect">
-                      <a:avLst/>
-                    </a:prstGeom>
-                  </pic:spPr>
-                </pic:pic>
-              </a:graphicData>
-            </a:graphic>
-          </wp:inline>
-        </w:drawing>
-      </w:r>
-    </w:p>
-    <w:p>
-      <w:pPr>
-        <w:ind w:left="720"/>
-        <w:rPr>
-          <w:rFonts w:ascii="Consolas" w:hAnsi="Consolas"/>
-          <w:sz w:val="21"/>
-          <w:szCs w:val="21"/>
-          <w:lang w:val="en-GB"/>
-        </w:rPr>
-      </w:pPr>
-    </w:p>
-    <w:p>
-      <w:pPr>
-        <w:rPr>
-          <w:rFonts w:ascii="Consolas" w:hAnsi="Consolas"/>
-          <w:sz w:val="21"/>
-          <w:szCs w:val="21"/>
-          <w:lang w:val="en-GB"/>
-        </w:rPr>
-      </w:pPr>
-      <w:r>
-        <w:rPr>
-          <w:rFonts w:ascii="Consolas" w:hAnsi="Consolas"/>
-          <w:sz w:val="21"/>
-          <w:szCs w:val="21"/>
-          <w:lang w:val="en-GB"/>
-        </w:rPr>
-        <w:t>12. Modelos expecificados:</w:t>
-      </w:r>
-    </w:p>
-    <w:p>
-      <w:pPr>
-        <w:rPr>
-          <w:rFonts w:ascii="Consolas" w:hAnsi="Consolas"/>
-          <w:sz w:val="21"/>
-          <w:szCs w:val="21"/>
-          <w:lang w:val="en-GB"/>
-        </w:rPr>
-      </w:pPr>
-      <w:r>
-        <w:rPr>
-          <w:lang w:eastAsia="es-ES"/>
-        </w:rPr>
-        <w:drawing>
-          <wp:inline distT="0" distB="0" distL="0" distR="0" wp14:anchorId="3F7870FD" wp14:editId="0A936C56">
-            <wp:extent cx="5400040" cy="2125980"/>
-            <wp:effectExtent l="0" t="0" r="0" b="7620"/>
-            <wp:docPr id="18" name="Imagen 18"/>
-            <wp:cNvGraphicFramePr>
-              <a:graphicFrameLocks xmlns:a="http://schemas.openxmlformats.org/drawingml/2006/main" noChangeAspect="1"/>
-            </wp:cNvGraphicFramePr>
-            <a:graphic xmlns:a="http://schemas.openxmlformats.org/drawingml/2006/main">
-              <a:graphicData uri="http://schemas.openxmlformats.org/drawingml/2006/picture">
-                <pic:pic xmlns:pic="http://schemas.openxmlformats.org/drawingml/2006/picture">
-                  <pic:nvPicPr>
-                    <pic:cNvPr id="1" name=""/>
-                    <pic:cNvPicPr/>
-                  </pic:nvPicPr>
-                  <pic:blipFill>
-                    <a:blip r:embed="rId33"/>
-                    <a:stretch>
-                      <a:fillRect/>
-                    </a:stretch>
-                  </pic:blipFill>
-                  <pic:spPr>
-                    <a:xfrm>
-                      <a:off x="0" y="0"/>
                       <a:ext cx="5400040" cy="2125980"/>
                     </a:xfrm>
                     <a:prstGeom prst="rect">
@@ -9784,7 +9906,7 @@
         </w:rPr>
         <w:t xml:space="preserve"> este proyecto usa </w:t>
       </w:r>
-      <w:hyperlink r:id="rId34" w:history="1">
+      <w:hyperlink r:id="rId32" w:history="1">
         <w:r>
           <w:rPr>
             <w:rStyle w:val="Hipervnculo"/>
@@ -9850,7 +9972,7 @@
                     <pic:cNvPicPr/>
                   </pic:nvPicPr>
                   <pic:blipFill>
-                    <a:blip r:embed="rId35" cstate="print">
+                    <a:blip r:embed="rId33" cstate="print">
                       <a:extLst>
                         <a:ext uri="{28A0092B-C50C-407E-A947-70E740481C1C}">
                           <a14:useLocalDpi xmlns:a14="http://schemas.microsoft.com/office/drawing/2010/main" val="0"/>
@@ -9965,7 +10087,7 @@
           <w:lang w:val="en-GB"/>
         </w:rPr>
       </w:pPr>
-      <w:hyperlink r:id="rId36" w:history="1">
+      <w:hyperlink r:id="rId34" w:history="1">
         <w:r>
           <w:rPr>
             <w:rStyle w:val="Hipervnculo"/>
@@ -10052,7 +10174,7 @@
         </w:rPr>
         <w:t>“</w:t>
       </w:r>
-      <w:hyperlink r:id="rId37" w:history="1">
+      <w:hyperlink r:id="rId35" w:history="1">
         <w:r>
           <w:rPr>
             <w:rStyle w:val="Hipervnculo"/>
@@ -10089,7 +10211,7 @@
         </w:rPr>
         <w:t xml:space="preserve"> “</w:t>
       </w:r>
-      <w:hyperlink r:id="rId38" w:history="1">
+      <w:hyperlink r:id="rId36" w:history="1">
         <w:r>
           <w:rPr>
             <w:rStyle w:val="Hipervnculo"/>
@@ -10134,7 +10256,7 @@
       <w:r>
         <w:t>“</w:t>
       </w:r>
-      <w:hyperlink r:id="rId39" w:history="1">
+      <w:hyperlink r:id="rId37" w:history="1">
         <w:r>
           <w:rPr>
             <w:rStyle w:val="Hipervnculo"/>
@@ -10155,7 +10277,7 @@
       <w:r>
         <w:t xml:space="preserve"> “</w:t>
       </w:r>
-      <w:hyperlink r:id="rId40" w:history="1">
+      <w:hyperlink r:id="rId38" w:history="1">
         <w:r>
           <w:rPr>
             <w:rStyle w:val="Hipervnculo"/>
@@ -10188,7 +10310,7 @@
       <w:r>
         <w:t xml:space="preserve"> “</w:t>
       </w:r>
-      <w:hyperlink r:id="rId41" w:history="1">
+      <w:hyperlink r:id="rId39" w:history="1">
         <w:r>
           <w:rPr>
             <w:rStyle w:val="Hipervnculo"/>
@@ -10209,7 +10331,7 @@
       <w:r>
         <w:t>“</w:t>
       </w:r>
-      <w:hyperlink r:id="rId42" w:history="1">
+      <w:hyperlink r:id="rId40" w:history="1">
         <w:r>
           <w:rPr>
             <w:rStyle w:val="Hipervnculo"/>
@@ -10252,7 +10374,7 @@
       <w:r>
         <w:t xml:space="preserve"> “</w:t>
       </w:r>
-      <w:hyperlink r:id="rId43" w:history="1">
+      <w:hyperlink r:id="rId41" w:history="1">
         <w:r>
           <w:rPr>
             <w:rStyle w:val="Hipervnculo"/>
@@ -10273,7 +10395,7 @@
       <w:r>
         <w:t xml:space="preserve"> “</w:t>
       </w:r>
-      <w:hyperlink r:id="rId44" w:history="1">
+      <w:hyperlink r:id="rId42" w:history="1">
         <w:r>
           <w:rPr>
             <w:rStyle w:val="Hipervnculo"/>
@@ -10294,7 +10416,7 @@
       <w:r>
         <w:t xml:space="preserve"> “</w:t>
       </w:r>
-      <w:hyperlink r:id="rId45" w:history="1">
+      <w:hyperlink r:id="rId43" w:history="1">
         <w:r>
           <w:rPr>
             <w:rStyle w:val="Hipervnculo"/>
@@ -10315,7 +10437,7 @@
       <w:r>
         <w:t xml:space="preserve"> “</w:t>
       </w:r>
-      <w:hyperlink r:id="rId46" w:history="1">
+      <w:hyperlink r:id="rId44" w:history="1">
         <w:r>
           <w:rPr>
             <w:rStyle w:val="Hipervnculo"/>
@@ -10336,7 +10458,7 @@
       <w:r>
         <w:t xml:space="preserve"> “</w:t>
       </w:r>
-      <w:hyperlink r:id="rId47" w:history="1">
+      <w:hyperlink r:id="rId45" w:history="1">
         <w:r>
           <w:rPr>
             <w:rStyle w:val="Hipervnculo"/>
@@ -10357,7 +10479,7 @@
       <w:r>
         <w:t xml:space="preserve"> “</w:t>
       </w:r>
-      <w:hyperlink r:id="rId48" w:history="1">
+      <w:hyperlink r:id="rId46" w:history="1">
         <w:r>
           <w:rPr>
             <w:rStyle w:val="Hipervnculo"/>
@@ -10378,7 +10500,7 @@
       <w:r>
         <w:t xml:space="preserve"> “</w:t>
       </w:r>
-      <w:hyperlink r:id="rId49" w:history="1">
+      <w:hyperlink r:id="rId47" w:history="1">
         <w:r>
           <w:rPr>
             <w:rStyle w:val="Hipervnculo"/>
@@ -10399,7 +10521,7 @@
       <w:r>
         <w:t xml:space="preserve"> “</w:t>
       </w:r>
-      <w:hyperlink r:id="rId50" w:history="1">
+      <w:hyperlink r:id="rId48" w:history="1">
         <w:r>
           <w:rPr>
             <w:rStyle w:val="Hipervnculo"/>
@@ -10420,7 +10542,7 @@
       <w:r>
         <w:t xml:space="preserve"> “</w:t>
       </w:r>
-      <w:hyperlink r:id="rId51" w:history="1">
+      <w:hyperlink r:id="rId49" w:history="1">
         <w:r>
           <w:rPr>
             <w:rStyle w:val="Hipervnculo"/>
@@ -10441,7 +10563,7 @@
       <w:r>
         <w:t xml:space="preserve"> “</w:t>
       </w:r>
-      <w:hyperlink r:id="rId52" w:anchor="4---companiesprojects-using-openapi-generator" w:history="1">
+      <w:hyperlink r:id="rId50" w:anchor="4---companiesprojects-using-openapi-generator" w:history="1">
         <w:r>
           <w:rPr>
             <w:rStyle w:val="Hipervnculo"/>
@@ -10454,15 +10576,10 @@
       </w:r>
     </w:p>
     <w:p>
-      <w:bookmarkStart w:id="33" w:name="GeneratorREST"/>
-      <w:r>
-        <w:t>[18]</w:t>
-      </w:r>
-      <w:bookmarkEnd w:id="33"/>
-      <w:r>
-        <w:t xml:space="preserve"> “</w:t>
-      </w:r>
-      <w:hyperlink r:id="rId53" w:history="1">
+      <w:r>
+        <w:t>[18] “</w:t>
+      </w:r>
+      <w:hyperlink r:id="rId51" w:history="1">
         <w:r>
           <w:rPr>
             <w:rStyle w:val="Hipervnculo"/>
@@ -10475,15 +10592,120 @@
       </w:r>
     </w:p>
     <w:p>
-      <w:bookmarkStart w:id="34" w:name="SonarCloud"/>
-      <w:r>
-        <w:t>[19]</w:t>
-      </w:r>
+      <w:bookmarkStart w:id="33" w:name="resthapi"/>
+      <w:r>
+        <w:t>[19] “</w:t>
+      </w:r>
+      <w:hyperlink r:id="rId52" w:history="1">
+        <w:r>
+          <w:rPr>
+            <w:rStyle w:val="Hipervnculo"/>
+          </w:rPr>
+          <w:t>res</w:t>
+        </w:r>
+        <w:r>
+          <w:rPr>
+            <w:rStyle w:val="Hipervnculo"/>
+          </w:rPr>
+          <w:t>t</w:t>
+        </w:r>
+        <w:r>
+          <w:rPr>
+            <w:rStyle w:val="Hipervnculo"/>
+          </w:rPr>
+          <w:t>-hapi</w:t>
+        </w:r>
+      </w:hyperlink>
+      <w:r>
+        <w:t>”</w:t>
+      </w:r>
+    </w:p>
+    <w:p>
+      <w:bookmarkStart w:id="34" w:name="generatorrest"/>
+      <w:r>
+        <w:t>[20] “</w:t>
+      </w:r>
+      <w:hyperlink r:id="rId53" w:history="1">
+        <w:r>
+          <w:rPr>
+            <w:rStyle w:val="Hipervnculo"/>
+          </w:rPr>
+          <w:t>Generator-rest</w:t>
+        </w:r>
+      </w:hyperlink>
+      <w:r>
+        <w:t>”</w:t>
+      </w:r>
+    </w:p>
+    <w:p>
+      <w:bookmarkStart w:id="35" w:name="AsyncAPI"/>
+      <w:r>
+        <w:t>[21] “</w:t>
+      </w:r>
+      <w:hyperlink r:id="rId54" w:history="1">
+        <w:r>
+          <w:rPr>
+            <w:rStyle w:val="Hipervnculo"/>
+          </w:rPr>
+          <w:t>AsyncAPI</w:t>
+        </w:r>
+      </w:hyperlink>
+      <w:r>
+        <w:t>”</w:t>
+      </w:r>
+    </w:p>
+    <w:p>
+      <w:bookmarkStart w:id="36" w:name="jmustache"/>
+      <w:r>
+        <w:t>[22] “</w:t>
+      </w:r>
+      <w:hyperlink r:id="rId55" w:history="1">
+        <w:r>
+          <w:rPr>
+            <w:rStyle w:val="Hipervnculo"/>
+          </w:rPr>
+          <w:t>jmustache</w:t>
+        </w:r>
+      </w:hyperlink>
+      <w:r>
+        <w:t>”</w:t>
+      </w:r>
+    </w:p>
+    <w:p>
+      <w:bookmarkStart w:id="37" w:name="Pebble"/>
+      <w:r>
+        <w:t>[23] “</w:t>
+      </w:r>
+      <w:hyperlink r:id="rId56" w:history="1">
+        <w:r>
+          <w:rPr>
+            <w:rStyle w:val="Hipervnculo"/>
+          </w:rPr>
+          <w:t>Pebble Templates</w:t>
+        </w:r>
+      </w:hyperlink>
+      <w:r>
+        <w:t>”</w:t>
+      </w:r>
+    </w:p>
+    <w:p>
+      <w:bookmarkStart w:id="38" w:name="SonarCloud"/>
+      <w:bookmarkEnd w:id="33"/>
       <w:bookmarkEnd w:id="34"/>
+      <w:bookmarkEnd w:id="35"/>
+      <w:bookmarkEnd w:id="36"/>
+      <w:bookmarkEnd w:id="37"/>
+      <w:r>
+        <w:t>[24</w:t>
+      </w:r>
+      <w:r>
+        <w:t>]</w:t>
+      </w:r>
+      <w:bookmarkEnd w:id="38"/>
       <w:r>
         <w:t xml:space="preserve"> “</w:t>
       </w:r>
-      <w:hyperlink r:id="rId54" w:history="1">
+      <w:hyperlink r:id="rId57" w:history="1">
         <w:r>
           <w:rPr>
             <w:rStyle w:val="Hipervnculo"/>
@@ -10496,24 +10718,24 @@
       </w:r>
     </w:p>
     <w:p>
-      <w:bookmarkStart w:id="35" w:name="redHat"/>
+      <w:bookmarkStart w:id="39" w:name="redHat"/>
       <w:r>
         <w:t>[</w:t>
       </w:r>
       <w:r>
-        <w:t>20</w:t>
+        <w:t>25</w:t>
       </w:r>
       <w:r>
         <w:t>]</w:t>
       </w:r>
-      <w:bookmarkEnd w:id="35"/>
+      <w:bookmarkEnd w:id="39"/>
       <w:r>
         <w:t xml:space="preserve"> </w:t>
       </w:r>
       <w:r>
         <w:t>“</w:t>
       </w:r>
-      <w:hyperlink r:id="rId55" w:anchor="lab" w:history="1">
+      <w:hyperlink r:id="rId58" w:anchor="lab" w:history="1">
         <w:r>
           <w:rPr>
             <w:rStyle w:val="Hipervnculo"/>
@@ -10526,8 +10748,8 @@
       </w:r>
     </w:p>
     <w:sectPr>
-      <w:footerReference w:type="even" r:id="rId56"/>
-      <w:footerReference w:type="default" r:id="rId57"/>
+      <w:footerReference w:type="even" r:id="rId59"/>
+      <w:footerReference w:type="default" r:id="rId60"/>
       <w:pgSz w:w="11906" w:h="16838"/>
       <w:pgMar w:top="1417" w:right="1701" w:bottom="1417" w:left="1701" w:header="708" w:footer="708" w:gutter="0"/>
       <w:pgNumType w:start="1"/>
@@ -10590,7 +10812,7 @@
           <w:fldChar w:fldCharType="separate"/>
         </w:r>
         <w:r>
-          <w:t>4</w:t>
+          <w:t>20</w:t>
         </w:r>
         <w:r>
           <w:fldChar w:fldCharType="end"/>
@@ -10633,7 +10855,7 @@
           <w:fldChar w:fldCharType="separate"/>
         </w:r>
         <w:r>
-          <w:t>3</w:t>
+          <w:t>21</w:t>
         </w:r>
         <w:r>
           <w:fldChar w:fldCharType="end"/>
@@ -14961,15 +15183,6 @@
   </w:num>
   <w:num w:numId="40">
     <w:abstractNumId w:val="2"/>
-    <w:lvlOverride w:ilvl="0"/>
-    <w:lvlOverride w:ilvl="1"/>
-    <w:lvlOverride w:ilvl="2"/>
-    <w:lvlOverride w:ilvl="3"/>
-    <w:lvlOverride w:ilvl="4"/>
-    <w:lvlOverride w:ilvl="5"/>
-    <w:lvlOverride w:ilvl="6"/>
-    <w:lvlOverride w:ilvl="7"/>
-    <w:lvlOverride w:ilvl="8"/>
   </w:num>
 </w:numbering>
 </file>
@@ -16936,7 +17149,7 @@
 </file>
 
 <file path=customXml/itemProps1.xml><?xml version="1.0" encoding="utf-8"?>
-<ds:datastoreItem xmlns:ds="http://schemas.openxmlformats.org/officeDocument/2006/customXml" ds:itemID="{B03A9C42-5219-4059-A215-47975DD3C527}">
+<ds:datastoreItem xmlns:ds="http://schemas.openxmlformats.org/officeDocument/2006/customXml" ds:itemID="{572132EF-105C-4E2C-A947-F6984D38C97D}">
   <ds:schemaRefs>
     <ds:schemaRef ds:uri="http://schemas.openxmlformats.org/officeDocument/2006/bibliography"/>
   </ds:schemaRefs>

</xml_diff>

<commit_message>
Corrección de los hipervínculos por duplicado de Generator-rest
</commit_message>
<xml_diff>
--- a/Documentos/NuestraDocumentacion/Documentacion Proyecto openapi generator.docx
+++ b/Documentos/NuestraDocumentacion/Documentacion Proyecto openapi generator.docx
@@ -77,7 +77,7 @@
             <wp:docPr id="1" name="Imagen 1">
               <a:extLst xmlns:a="http://schemas.openxmlformats.org/drawingml/2006/main">
                 <a:ext uri="{C183D7F6-B498-43B3-948B-1728B52AA6E4}">
-                  <adec:decorative xmlns="" xmlns:cx="http://schemas.microsoft.com/office/drawing/2014/chartex" xmlns:cx1="http://schemas.microsoft.com/office/drawing/2015/9/8/chartex" xmlns:cx2="http://schemas.microsoft.com/office/drawing/2015/10/21/chartex" xmlns:cx3="http://schemas.microsoft.com/office/drawing/2016/5/9/chartex" xmlns:cx4="http://schemas.microsoft.com/office/drawing/2016/5/10/chartex" xmlns:cx5="http://schemas.microsoft.com/office/drawing/2016/5/11/chartex" xmlns:cx6="http://schemas.microsoft.com/office/drawing/2016/5/12/chartex" xmlns:cx7="http://schemas.microsoft.com/office/drawing/2016/5/13/chartex" xmlns:cx8="http://schemas.microsoft.com/office/drawing/2016/5/14/chartex" xmlns:aink="http://schemas.microsoft.com/office/drawing/2016/ink" xmlns:am3d="http://schemas.microsoft.com/office/drawing/2017/model3d" xmlns:o="urn:schemas-microsoft-com:office:office" xmlns:v="urn:schemas-microsoft-com:vml" xmlns:w10="urn:schemas-microsoft-com:office:word" xmlns:w="http://schemas.openxmlformats.org/wordprocessingml/2006/main" xmlns:w16cex="http://schemas.microsoft.com/office/word/2018/wordml/cex" xmlns:w16cid="http://schemas.microsoft.com/office/word/2016/wordml/cid" xmlns:w16="http://schemas.microsoft.com/office/word/2018/wordml" xmlns:w16se="http://schemas.microsoft.com/office/word/2015/wordml/symex" xmlns:adec="http://schemas.microsoft.com/office/drawing/2017/decorative" val="1"/>
+                  <adec:decorative xmlns:adec="http://schemas.microsoft.com/office/drawing/2017/decorative" xmlns:w16se="http://schemas.microsoft.com/office/word/2015/wordml/symex" xmlns:w16="http://schemas.microsoft.com/office/word/2018/wordml" xmlns:w16cid="http://schemas.microsoft.com/office/word/2016/wordml/cid" xmlns:w16cex="http://schemas.microsoft.com/office/word/2018/wordml/cex" xmlns:w="http://schemas.openxmlformats.org/wordprocessingml/2006/main" xmlns:w10="urn:schemas-microsoft-com:office:word" xmlns:v="urn:schemas-microsoft-com:vml" xmlns:o="urn:schemas-microsoft-com:office:office" xmlns:am3d="http://schemas.microsoft.com/office/drawing/2017/model3d" xmlns:aink="http://schemas.microsoft.com/office/drawing/2016/ink" xmlns:cx8="http://schemas.microsoft.com/office/drawing/2016/5/14/chartex" xmlns:cx7="http://schemas.microsoft.com/office/drawing/2016/5/13/chartex" xmlns:cx6="http://schemas.microsoft.com/office/drawing/2016/5/12/chartex" xmlns:cx5="http://schemas.microsoft.com/office/drawing/2016/5/11/chartex" xmlns:cx4="http://schemas.microsoft.com/office/drawing/2016/5/10/chartex" xmlns:cx3="http://schemas.microsoft.com/office/drawing/2016/5/9/chartex" xmlns:cx2="http://schemas.microsoft.com/office/drawing/2015/10/21/chartex" xmlns:cx1="http://schemas.microsoft.com/office/drawing/2015/9/8/chartex" xmlns:cx="http://schemas.microsoft.com/office/drawing/2014/chartex" xmlns="" val="1"/>
                 </a:ext>
               </a:extLst>
             </wp:docPr>
@@ -91,7 +91,7 @@
                     <pic:cNvPr id="1" name="Imagen 1">
                       <a:extLst>
                         <a:ext uri="{C183D7F6-B498-43B3-948B-1728B52AA6E4}">
-                          <adec:decorative xmlns="" xmlns:cx="http://schemas.microsoft.com/office/drawing/2014/chartex" xmlns:cx1="http://schemas.microsoft.com/office/drawing/2015/9/8/chartex" xmlns:cx2="http://schemas.microsoft.com/office/drawing/2015/10/21/chartex" xmlns:cx3="http://schemas.microsoft.com/office/drawing/2016/5/9/chartex" xmlns:cx4="http://schemas.microsoft.com/office/drawing/2016/5/10/chartex" xmlns:cx5="http://schemas.microsoft.com/office/drawing/2016/5/11/chartex" xmlns:cx6="http://schemas.microsoft.com/office/drawing/2016/5/12/chartex" xmlns:cx7="http://schemas.microsoft.com/office/drawing/2016/5/13/chartex" xmlns:cx8="http://schemas.microsoft.com/office/drawing/2016/5/14/chartex" xmlns:aink="http://schemas.microsoft.com/office/drawing/2016/ink" xmlns:am3d="http://schemas.microsoft.com/office/drawing/2017/model3d" xmlns:o="urn:schemas-microsoft-com:office:office" xmlns:v="urn:schemas-microsoft-com:vml" xmlns:w10="urn:schemas-microsoft-com:office:word" xmlns:w="http://schemas.openxmlformats.org/wordprocessingml/2006/main" xmlns:w16cex="http://schemas.microsoft.com/office/word/2018/wordml/cex" xmlns:w16cid="http://schemas.microsoft.com/office/word/2016/wordml/cid" xmlns:w16="http://schemas.microsoft.com/office/word/2018/wordml" xmlns:w16se="http://schemas.microsoft.com/office/word/2015/wordml/symex" xmlns:adec="http://schemas.microsoft.com/office/drawing/2017/decorative" val="1"/>
+                          <adec:decorative xmlns:adec="http://schemas.microsoft.com/office/drawing/2017/decorative" xmlns:w16se="http://schemas.microsoft.com/office/word/2015/wordml/symex" xmlns:w16="http://schemas.microsoft.com/office/word/2018/wordml" xmlns:w16cid="http://schemas.microsoft.com/office/word/2016/wordml/cid" xmlns:w16cex="http://schemas.microsoft.com/office/word/2018/wordml/cex" xmlns:w="http://schemas.openxmlformats.org/wordprocessingml/2006/main" xmlns:w10="urn:schemas-microsoft-com:office:word" xmlns:v="urn:schemas-microsoft-com:vml" xmlns:o="urn:schemas-microsoft-com:office:office" xmlns:am3d="http://schemas.microsoft.com/office/drawing/2017/model3d" xmlns:aink="http://schemas.microsoft.com/office/drawing/2016/ink" xmlns:cx8="http://schemas.microsoft.com/office/drawing/2016/5/14/chartex" xmlns:cx7="http://schemas.microsoft.com/office/drawing/2016/5/13/chartex" xmlns:cx6="http://schemas.microsoft.com/office/drawing/2016/5/12/chartex" xmlns:cx5="http://schemas.microsoft.com/office/drawing/2016/5/11/chartex" xmlns:cx4="http://schemas.microsoft.com/office/drawing/2016/5/10/chartex" xmlns:cx3="http://schemas.microsoft.com/office/drawing/2016/5/9/chartex" xmlns:cx2="http://schemas.microsoft.com/office/drawing/2015/10/21/chartex" xmlns:cx1="http://schemas.microsoft.com/office/drawing/2015/9/8/chartex" xmlns:cx="http://schemas.microsoft.com/office/drawing/2014/chartex" xmlns="" val="1"/>
                         </a:ext>
                       </a:extLst>
                     </pic:cNvPr>
@@ -5450,31 +5450,7 @@
         <w:rPr>
           <w:lang w:val="pt-PT"/>
         </w:rPr>
-        <w:t xml:space="preserve"> y Generator-rest</w:t>
-      </w:r>
-      <w:hyperlink w:anchor="generatorrest" w:history="1">
-        <w:r>
-          <w:rPr>
-            <w:rStyle w:val="Hipervnculo"/>
-            <w:vertAlign w:val="superscript"/>
-            <w:lang w:val="pt-PT"/>
-          </w:rPr>
-          <w:t>2</w:t>
-        </w:r>
-        <w:r>
-          <w:rPr>
-            <w:rStyle w:val="Hipervnculo"/>
-            <w:vertAlign w:val="superscript"/>
-            <w:lang w:val="pt-PT"/>
-          </w:rPr>
-          <w:t>0</w:t>
-        </w:r>
-      </w:hyperlink>
-      <w:r>
-        <w:rPr>
-          <w:lang w:val="pt-PT"/>
-        </w:rPr>
-        <w:t>, entre otras, aunque cabe destacar que OpenApi generator mantiene cierta competencia con AsyncApi</w:t>
+        <w:t xml:space="preserve"> y Generator-rest, entre otras, aunque cabe destacar que OpenApi generator mantiene cierta competencia con AsyncApi</w:t>
       </w:r>
       <w:hyperlink w:anchor="AsyncAPI" w:history="1">
         <w:r>
@@ -5483,7 +5459,7 @@
             <w:vertAlign w:val="superscript"/>
             <w:lang w:val="pt-PT"/>
           </w:rPr>
-          <w:t>21</w:t>
+          <w:t>20</w:t>
         </w:r>
       </w:hyperlink>
       <w:r>
@@ -6320,7 +6296,69 @@
       <w:r>
         <w:t>Hay dos formas, las plantillas ya integradas, están escritas en Moustache y procesadas por jmustache</w:t>
       </w:r>
-      <w:hyperlink w:anchor="jmustache" w:history="1">
+      <w:r>
+        <w:rPr>
+          <w:rStyle w:val="Hipervnculo"/>
+          <w:vertAlign w:val="superscript"/>
+        </w:rPr>
+        <w:fldChar w:fldCharType="begin"/>
+      </w:r>
+      <w:r>
+        <w:rPr>
+          <w:rStyle w:val="Hipervnculo"/>
+          <w:vertAlign w:val="superscript"/>
+        </w:rPr>
+        <w:instrText xml:space="preserve"> HYPERLINK  \l "jmustache" </w:instrText>
+      </w:r>
+      <w:r>
+        <w:rPr>
+          <w:rStyle w:val="Hipervnculo"/>
+          <w:vertAlign w:val="superscript"/>
+        </w:rPr>
+      </w:r>
+      <w:r>
+        <w:rPr>
+          <w:rStyle w:val="Hipervnculo"/>
+          <w:vertAlign w:val="superscript"/>
+        </w:rPr>
+        <w:fldChar w:fldCharType="separate"/>
+      </w:r>
+      <w:r>
+        <w:rPr>
+          <w:rStyle w:val="Hipervnculo"/>
+          <w:vertAlign w:val="superscript"/>
+        </w:rPr>
+        <w:t>21</w:t>
+      </w:r>
+      <w:r>
+        <w:rPr>
+          <w:rStyle w:val="Hipervnculo"/>
+          <w:vertAlign w:val="superscript"/>
+        </w:rPr>
+        <w:fldChar w:fldCharType="end"/>
+      </w:r>
+      <w:r>
+        <w:t xml:space="preserve"> y por otro lado las plantillas definidas por el usuario. </w:t>
+      </w:r>
+      <w:r>
+        <w:lastRenderedPageBreak/>
+        <w:t>En cuanto a los generadores, es posible a partir de uno ya existente en el proyecto poder implementar una plantilla personaliza pero OpenAPI Generator no solo admite archivos locales para la creación de plantillas. Como usuario puede cargar una plantilla a través de classpath o incluso puede ejecutar su propio generador personalizado para la creación de la misma con todos los archivos que necesita. Una vez compilado puede usar el generador y su propia lógica personalizada.</w:t>
+      </w:r>
+    </w:p>
+    <w:p>
+      <w:pPr>
+        <w:ind w:left="720"/>
+        <w:rPr>
+          <w:b/>
+        </w:rPr>
+      </w:pPr>
+      <w:r>
+        <w:t>No siempre Moustache se adapta a las necesidades del usuario por lo que éste podrá elegi</w:t>
+      </w:r>
+      <w:r>
+        <w:t>r también usar plantillas Pebble</w:t>
+      </w:r>
+      <w:hyperlink w:anchor="Pebble" w:history="1">
         <w:r>
           <w:rPr>
             <w:rStyle w:val="Hipervnculo"/>
@@ -6330,27 +6368,65 @@
         </w:r>
       </w:hyperlink>
       <w:r>
-        <w:t xml:space="preserve"> y por otro lado las plantillas definidas por el usuario. </w:t>
-      </w:r>
-      <w:r>
-        <w:lastRenderedPageBreak/>
-        <w:t>En cuanto a los generadores, es posible a partir de uno ya existente en el proyecto poder implementar una plantilla personaliza pero OpenAPI Generator no solo admite archivos locales para la creación de plantillas. Como usuario puede cargar una plantilla a través de classpath o incluso puede ejecutar su propio generador personalizado para la creación de la misma con todos los archivos que necesita. Una vez compilado puede usar el generador y su propia lógica personalizada.</w:t>
-      </w:r>
-    </w:p>
-    <w:p>
-      <w:pPr>
-        <w:ind w:left="720"/>
+        <w:t>.</w:t>
+      </w:r>
+    </w:p>
+    <w:p>
+      <w:pPr>
+        <w:pStyle w:val="Prrafodelista"/>
+        <w:numPr>
+          <w:ilvl w:val="0"/>
+          <w:numId w:val="40"/>
+        </w:numPr>
+        <w:spacing w:line="256" w:lineRule="auto"/>
+      </w:pPr>
+      <w:r>
         <w:rPr>
           <w:b/>
         </w:rPr>
-      </w:pPr>
-      <w:r>
-        <w:t>No siempre Moustache se adapta a las necesidades del usuario por lo que éste podrá elegi</w:t>
-      </w:r>
-      <w:r>
-        <w:t>r también usar plantillas Pebble</w:t>
-      </w:r>
-      <w:hyperlink w:anchor="Pebble" w:history="1">
+        <w:t>Generadores:</w:t>
+      </w:r>
+      <w:r>
+        <w:t xml:space="preserve"> Como antes he mencionado en el punto anterior, el usuario puede elegir entre un generador ya integrado o hacer su propio generador personalizado. Puede controlar la generación de documentos y pruebas para api, así como qué plantillas son las necesarias para una generación específica. En cuanto a la personalización del mismo, el usuario puede optar por dejar que los archivos de configuración propios del sistema cree los valores predeterminados o por el contrario configurar por sí mismo nombres de paquetes, prefijos, etc, usando un archivo de configuración json.</w:t>
+      </w:r>
+    </w:p>
+    <w:p/>
+    <w:p>
+      <w:r>
+        <w:t>Los puntos de extensión se definen como aquellas partes del sistema preparadas para que la aplicación  pueda ser extendida en el futuro, es decir para facilitar futuros cambios en el proyecto.</w:t>
+      </w:r>
+    </w:p>
+    <w:p/>
+    <w:p/>
+    <w:p/>
+    <w:p>
+      <w:pPr>
+        <w:pStyle w:val="Ttulo1"/>
+        <w:spacing w:after="240"/>
+        <w:rPr>
+          <w:lang w:val="en-GB"/>
+        </w:rPr>
+      </w:pPr>
+      <w:bookmarkStart w:id="10" w:name="_Toc68699106"/>
+      <w:r>
+        <w:rPr>
+          <w:lang w:val="en-GB"/>
+        </w:rPr>
+        <w:t>Análisis de atributos de calidad</w:t>
+      </w:r>
+      <w:bookmarkEnd w:id="10"/>
+    </w:p>
+    <w:p>
+      <w:r>
+        <w:t>En nuestro proyecto, hemos analizado los s</w:t>
+      </w:r>
+      <w:r>
+        <w:t>i</w:t>
+      </w:r>
+      <w:r>
+        <w:t>guientes atributos de calidad, medidos mediante la herramienta de SonarCloud</w:t>
+      </w:r>
+      <w:hyperlink w:anchor="SonarCloud" w:history="1">
         <w:r>
           <w:rPr>
             <w:rStyle w:val="Hipervnculo"/>
@@ -6359,72 +6435,8 @@
           <w:t>23</w:t>
         </w:r>
       </w:hyperlink>
-      <w:r>
-        <w:t>.</w:t>
-      </w:r>
-    </w:p>
-    <w:p>
-      <w:pPr>
-        <w:pStyle w:val="Prrafodelista"/>
-        <w:numPr>
-          <w:ilvl w:val="0"/>
-          <w:numId w:val="40"/>
-        </w:numPr>
-        <w:spacing w:line="256" w:lineRule="auto"/>
-      </w:pPr>
-      <w:r>
-        <w:rPr>
-          <w:b/>
-        </w:rPr>
-        <w:t>Generadores:</w:t>
-      </w:r>
-      <w:r>
-        <w:t xml:space="preserve"> Como antes he mencionado en el punto anterior, el usuario puede elegir entre un generador ya integrado o hacer su propio generador personalizado. Puede controlar la generación de documentos y pruebas para api, así como qué plantillas son las necesarias para una generación específica. En cuanto a la personalización del mismo, el usuario puede optar por dejar que los archivos de configuración propios del sistema cree los valores predeterminados o por el contrario configurar por sí mismo nombres de paquetes, prefijos, etc, usando un archivo de configuración json.</w:t>
-      </w:r>
-    </w:p>
-    <w:p/>
-    <w:p>
-      <w:r>
-        <w:t>Los puntos de extensión se definen como aquellas partes del sistema preparadas para que la aplicación  pueda ser extendida en el futuro, es decir para facilitar futuros cambios en el proyecto.</w:t>
-      </w:r>
-    </w:p>
-    <w:p/>
-    <w:p/>
-    <w:p/>
-    <w:p>
-      <w:pPr>
-        <w:pStyle w:val="Ttulo1"/>
-        <w:spacing w:after="240"/>
-        <w:rPr>
-          <w:lang w:val="en-GB"/>
-        </w:rPr>
-      </w:pPr>
-      <w:bookmarkStart w:id="10" w:name="_Toc68699106"/>
-      <w:r>
-        <w:rPr>
-          <w:lang w:val="en-GB"/>
-        </w:rPr>
-        <w:t>Análisis de atributos de calidad</w:t>
-      </w:r>
-      <w:bookmarkEnd w:id="10"/>
-    </w:p>
-    <w:p>
-      <w:r>
-        <w:t>En nuestro proyecto, hemos analizado los s</w:t>
-      </w:r>
-      <w:r>
-        <w:t>i</w:t>
-      </w:r>
-      <w:r>
-        <w:t>guientes atributos de calidad, medidos mediante la herramienta de SonarCloud</w:t>
-      </w:r>
-      <w:r>
-        <w:rPr>
-          <w:rStyle w:val="Hipervnculo"/>
-          <w:vertAlign w:val="superscript"/>
-        </w:rPr>
-        <w:t>24</w:t>
-      </w:r>
+      <w:bookmarkStart w:id="11" w:name="_GoBack"/>
+      <w:bookmarkEnd w:id="11"/>
       <w:r>
         <w:t>:</w:t>
       </w:r>
@@ -6652,14 +6664,14 @@
           <w:lang w:val="en-GB"/>
         </w:rPr>
       </w:pPr>
-      <w:bookmarkStart w:id="11" w:name="_Toc68699107"/>
+      <w:bookmarkStart w:id="12" w:name="_Toc68699107"/>
       <w:r>
         <w:rPr>
           <w:lang w:val="en-GB"/>
         </w:rPr>
         <w:t>Sugerencias de mejora</w:t>
       </w:r>
-      <w:bookmarkEnd w:id="11"/>
+      <w:bookmarkEnd w:id="12"/>
     </w:p>
     <w:p>
       <w:pPr>
@@ -6698,14 +6710,14 @@
           <w:lang w:val="en-GB"/>
         </w:rPr>
       </w:pPr>
-      <w:bookmarkStart w:id="12" w:name="_Toc68699108"/>
+      <w:bookmarkStart w:id="13" w:name="_Toc68699108"/>
       <w:r>
         <w:rPr>
           <w:lang w:val="en-GB"/>
         </w:rPr>
         <w:t>Contribuciones al proyecto</w:t>
       </w:r>
-      <w:bookmarkEnd w:id="12"/>
+      <w:bookmarkEnd w:id="13"/>
     </w:p>
     <w:p>
       <w:pPr>
@@ -7125,7 +7137,7 @@
           <v:shape id="_x0000_i1025" type="#_x0000_t75" style="width:75.75pt;height:49.5pt" o:ole="">
             <v:imagedata r:id="rId23" o:title=""/>
           </v:shape>
-          <o:OLEObject Type="Embed" ProgID="Package" ShapeID="_x0000_i1025" DrawAspect="Icon" ObjectID="_1679330803" r:id="rId24"/>
+          <o:OLEObject Type="Embed" ProgID="Package" ShapeID="_x0000_i1025" DrawAspect="Icon" ObjectID="_1679331804" r:id="rId24"/>
         </w:object>
       </w:r>
     </w:p>
@@ -7249,17 +7261,7 @@
           <w:i/>
           <w:iCs/>
         </w:rPr>
-        <w:t>openapi-generator-cli generate -g spring --library spring-boot -i petstore.yaml -o ${PWD} -p groupId=com.redhat -p artifactId=todo -p artifactVersion=1.0.0-SNAPSHOT -p basePackage=com.redhat</w:t>
-      </w:r>
-      <w:bookmarkStart w:id="13" w:name="_GoBack"/>
-      <w:bookmarkEnd w:id="13"/>
-      <w:r>
-        <w:rPr>
-          <w:rFonts w:ascii="Consolas" w:hAnsi="Consolas"/>
-          <w:i/>
-          <w:iCs/>
-        </w:rPr>
-        <w:t xml:space="preserve">.todo -p </w:t>
+        <w:t xml:space="preserve">openapi-generator-cli generate -g spring --library spring-boot -i petstore.yaml -o ${PWD} -p groupId=com.redhat -p artifactId=todo -p artifactVersion=1.0.0-SNAPSHOT -p basePackage=com.redhat.todo -p </w:t>
       </w:r>
       <w:r>
         <w:rPr>
@@ -10576,119 +10578,174 @@
       </w:r>
     </w:p>
     <w:p>
-      <w:r>
+      <w:pPr>
+        <w:rPr>
+          <w:lang w:val="en-GB"/>
+        </w:rPr>
+      </w:pPr>
+      <w:r>
+        <w:rPr>
+          <w:lang w:val="en-GB"/>
+        </w:rPr>
         <w:t>[18] “</w:t>
       </w:r>
       <w:hyperlink r:id="rId51" w:history="1">
         <w:r>
           <w:rPr>
             <w:rStyle w:val="Hipervnculo"/>
+            <w:lang w:val="en-GB"/>
           </w:rPr>
           <w:t>generator-rest</w:t>
         </w:r>
       </w:hyperlink>
       <w:r>
+        <w:rPr>
+          <w:lang w:val="en-GB"/>
+        </w:rPr>
         <w:t>”</w:t>
       </w:r>
     </w:p>
     <w:p>
+      <w:pPr>
+        <w:rPr>
+          <w:lang w:val="en-GB"/>
+        </w:rPr>
+      </w:pPr>
       <w:bookmarkStart w:id="33" w:name="resthapi"/>
       <w:r>
+        <w:rPr>
+          <w:lang w:val="en-GB"/>
+        </w:rPr>
         <w:t>[19] “</w:t>
       </w:r>
       <w:hyperlink r:id="rId52" w:history="1">
         <w:r>
           <w:rPr>
             <w:rStyle w:val="Hipervnculo"/>
+            <w:lang w:val="en-GB"/>
           </w:rPr>
-          <w:t>res</w:t>
-        </w:r>
-        <w:r>
-          <w:rPr>
-            <w:rStyle w:val="Hipervnculo"/>
-          </w:rPr>
-          <w:t>t</w:t>
-        </w:r>
-        <w:r>
-          <w:rPr>
-            <w:rStyle w:val="Hipervnculo"/>
-          </w:rPr>
-          <w:t>-hapi</w:t>
+          <w:t>rest-hapi</w:t>
         </w:r>
       </w:hyperlink>
       <w:r>
+        <w:rPr>
+          <w:lang w:val="en-GB"/>
+        </w:rPr>
         <w:t>”</w:t>
       </w:r>
-    </w:p>
-    <w:p>
       <w:bookmarkStart w:id="34" w:name="generatorrest"/>
-      <w:r>
-        <w:t>[20] “</w:t>
+    </w:p>
+    <w:p>
+      <w:pPr>
+        <w:rPr>
+          <w:lang w:val="en-GB"/>
+        </w:rPr>
+      </w:pPr>
+      <w:bookmarkStart w:id="35" w:name="AsyncAPI"/>
+      <w:r>
+        <w:rPr>
+          <w:lang w:val="en-GB"/>
+        </w:rPr>
+        <w:t>[20</w:t>
+      </w:r>
+      <w:r>
+        <w:rPr>
+          <w:lang w:val="en-GB"/>
+        </w:rPr>
+        <w:t>] “</w:t>
       </w:r>
       <w:hyperlink r:id="rId53" w:history="1">
         <w:r>
           <w:rPr>
             <w:rStyle w:val="Hipervnculo"/>
+            <w:lang w:val="en-GB"/>
           </w:rPr>
-          <w:t>Generator-rest</w:t>
+          <w:t>AsyncAPI</w:t>
         </w:r>
       </w:hyperlink>
       <w:r>
+        <w:rPr>
+          <w:lang w:val="en-GB"/>
+        </w:rPr>
         <w:t>”</w:t>
       </w:r>
     </w:p>
     <w:p>
-      <w:bookmarkStart w:id="35" w:name="AsyncAPI"/>
-      <w:r>
-        <w:t>[21] “</w:t>
+      <w:pPr>
+        <w:rPr>
+          <w:lang w:val="en-GB"/>
+        </w:rPr>
+      </w:pPr>
+      <w:bookmarkStart w:id="36" w:name="jmustache"/>
+      <w:r>
+        <w:rPr>
+          <w:lang w:val="en-GB"/>
+        </w:rPr>
+        <w:t>[21</w:t>
+      </w:r>
+      <w:r>
+        <w:rPr>
+          <w:lang w:val="en-GB"/>
+        </w:rPr>
+        <w:t>] “</w:t>
       </w:r>
       <w:hyperlink r:id="rId54" w:history="1">
         <w:r>
           <w:rPr>
             <w:rStyle w:val="Hipervnculo"/>
+            <w:lang w:val="en-GB"/>
           </w:rPr>
-          <w:t>AsyncAPI</w:t>
+          <w:t>jmustache</w:t>
         </w:r>
       </w:hyperlink>
       <w:r>
+        <w:rPr>
+          <w:lang w:val="en-GB"/>
+        </w:rPr>
         <w:t>”</w:t>
       </w:r>
     </w:p>
     <w:p>
-      <w:bookmarkStart w:id="36" w:name="jmustache"/>
-      <w:r>
-        <w:t>[22] “</w:t>
+      <w:pPr>
+        <w:rPr>
+          <w:lang w:val="en-GB"/>
+        </w:rPr>
+      </w:pPr>
+      <w:bookmarkStart w:id="37" w:name="Pebble"/>
+      <w:r>
+        <w:rPr>
+          <w:lang w:val="en-GB"/>
+        </w:rPr>
+        <w:t>[22</w:t>
+      </w:r>
+      <w:r>
+        <w:rPr>
+          <w:lang w:val="en-GB"/>
+        </w:rPr>
+        <w:t>] “</w:t>
       </w:r>
       <w:hyperlink r:id="rId55" w:history="1">
         <w:r>
           <w:rPr>
             <w:rStyle w:val="Hipervnculo"/>
-          </w:rPr>
-          <w:t>jmustache</w:t>
-        </w:r>
-      </w:hyperlink>
-      <w:r>
-        <w:t>”</w:t>
-      </w:r>
-    </w:p>
-    <w:p>
-      <w:bookmarkStart w:id="37" w:name="Pebble"/>
-      <w:r>
-        <w:t>[23] “</w:t>
-      </w:r>
-      <w:hyperlink r:id="rId56" w:history="1">
-        <w:r>
-          <w:rPr>
-            <w:rStyle w:val="Hipervnculo"/>
+            <w:lang w:val="en-GB"/>
           </w:rPr>
           <w:t>Pebble Templates</w:t>
         </w:r>
       </w:hyperlink>
       <w:r>
+        <w:rPr>
+          <w:lang w:val="en-GB"/>
+        </w:rPr>
         <w:t>”</w:t>
       </w:r>
     </w:p>
     <w:p>
+      <w:pPr>
+        <w:rPr>
+          <w:lang w:val="en-GB"/>
+        </w:rPr>
+      </w:pPr>
       <w:bookmarkStart w:id="38" w:name="SonarCloud"/>
       <w:bookmarkEnd w:id="33"/>
       <w:bookmarkEnd w:id="34"/>
@@ -10696,60 +10753,97 @@
       <w:bookmarkEnd w:id="36"/>
       <w:bookmarkEnd w:id="37"/>
       <w:r>
-        <w:t>[24</w:t>
-      </w:r>
-      <w:r>
+        <w:rPr>
+          <w:lang w:val="en-GB"/>
+        </w:rPr>
+        <w:t>[23</w:t>
+      </w:r>
+      <w:r>
+        <w:rPr>
+          <w:lang w:val="en-GB"/>
+        </w:rPr>
         <w:t>]</w:t>
       </w:r>
       <w:bookmarkEnd w:id="38"/>
       <w:r>
+        <w:rPr>
+          <w:lang w:val="en-GB"/>
+        </w:rPr>
         <w:t xml:space="preserve"> “</w:t>
       </w:r>
-      <w:hyperlink r:id="rId57" w:history="1">
+      <w:hyperlink r:id="rId56" w:history="1">
         <w:r>
           <w:rPr>
             <w:rStyle w:val="Hipervnculo"/>
+            <w:lang w:val="en-GB"/>
           </w:rPr>
           <w:t>SonarCloud</w:t>
         </w:r>
       </w:hyperlink>
       <w:r>
+        <w:rPr>
+          <w:lang w:val="en-GB"/>
+        </w:rPr>
         <w:t>”</w:t>
       </w:r>
     </w:p>
     <w:p>
+      <w:pPr>
+        <w:rPr>
+          <w:lang w:val="en-GB"/>
+        </w:rPr>
+      </w:pPr>
       <w:bookmarkStart w:id="39" w:name="redHat"/>
       <w:r>
+        <w:rPr>
+          <w:lang w:val="en-GB"/>
+        </w:rPr>
         <w:t>[</w:t>
       </w:r>
       <w:r>
-        <w:t>25</w:t>
-      </w:r>
-      <w:r>
+        <w:rPr>
+          <w:lang w:val="en-GB"/>
+        </w:rPr>
+        <w:t>24</w:t>
+      </w:r>
+      <w:r>
+        <w:rPr>
+          <w:lang w:val="en-GB"/>
+        </w:rPr>
         <w:t>]</w:t>
       </w:r>
       <w:bookmarkEnd w:id="39"/>
       <w:r>
+        <w:rPr>
+          <w:lang w:val="en-GB"/>
+        </w:rPr>
         <w:t xml:space="preserve"> </w:t>
       </w:r>
       <w:r>
+        <w:rPr>
+          <w:lang w:val="en-GB"/>
+        </w:rPr>
         <w:t>“</w:t>
       </w:r>
-      <w:hyperlink r:id="rId58" w:anchor="lab" w:history="1">
+      <w:hyperlink r:id="rId57" w:anchor="lab" w:history="1">
         <w:r>
           <w:rPr>
             <w:rStyle w:val="Hipervnculo"/>
+            <w:lang w:val="en-GB"/>
           </w:rPr>
           <w:t>redHat</w:t>
         </w:r>
       </w:hyperlink>
       <w:r>
+        <w:rPr>
+          <w:lang w:val="en-GB"/>
+        </w:rPr>
         <w:t>”</w:t>
       </w:r>
     </w:p>
     <w:sectPr>
-      <w:footerReference w:type="even" r:id="rId59"/>
-      <w:footerReference w:type="default" r:id="rId60"/>
+      <w:footerReference w:type="even" r:id="rId58"/>
+      <w:footerReference w:type="default" r:id="rId59"/>
       <w:pgSz w:w="11906" w:h="16838"/>
       <w:pgMar w:top="1417" w:right="1701" w:bottom="1417" w:left="1701" w:header="708" w:footer="708" w:gutter="0"/>
       <w:pgNumType w:start="1"/>
@@ -17149,7 +17243,7 @@
 </file>
 
 <file path=customXml/itemProps1.xml><?xml version="1.0" encoding="utf-8"?>
-<ds:datastoreItem xmlns:ds="http://schemas.openxmlformats.org/officeDocument/2006/customXml" ds:itemID="{572132EF-105C-4E2C-A947-F6984D38C97D}">
+<ds:datastoreItem xmlns:ds="http://schemas.openxmlformats.org/officeDocument/2006/customXml" ds:itemID="{CCC38FF8-D059-450D-BEE7-AFEC76CC8C61}">
   <ds:schemaRefs>
     <ds:schemaRef ds:uri="http://schemas.openxmlformats.org/officeDocument/2006/bibliography"/>
   </ds:schemaRefs>

</xml_diff>

<commit_message>
Corregida referencia y diapositivas
</commit_message>
<xml_diff>
--- a/Documentos/NuestraDocumentacion/Documentacion Proyecto openapi generator.docx
+++ b/Documentos/NuestraDocumentacion/Documentacion Proyecto openapi generator.docx
@@ -1,6 +1,6 @@
 
 <file path=word/document.xml><?xml version="1.0" encoding="utf-8"?>
-<w:document xmlns:wpc="http://schemas.microsoft.com/office/word/2010/wordprocessingCanvas" xmlns:mc="http://schemas.openxmlformats.org/markup-compatibility/2006" xmlns:o="urn:schemas-microsoft-com:office:office" xmlns:r="http://schemas.openxmlformats.org/officeDocument/2006/relationships" xmlns:m="http://schemas.openxmlformats.org/officeDocument/2006/math" xmlns:v="urn:schemas-microsoft-com:vml" xmlns:wp14="http://schemas.microsoft.com/office/word/2010/wordprocessingDrawing" xmlns:wp="http://schemas.openxmlformats.org/drawingml/2006/wordprocessingDrawing" xmlns:w10="urn:schemas-microsoft-com:office:word" xmlns:w="http://schemas.openxmlformats.org/wordprocessingml/2006/main" xmlns:w14="http://schemas.microsoft.com/office/word/2010/wordml" xmlns:w15="http://schemas.microsoft.com/office/word/2012/wordml" xmlns:wpg="http://schemas.microsoft.com/office/word/2010/wordprocessingGroup" xmlns:wpi="http://schemas.microsoft.com/office/word/2010/wordprocessingInk" xmlns:wne="http://schemas.microsoft.com/office/word/2006/wordml" xmlns:wps="http://schemas.microsoft.com/office/word/2010/wordprocessingShape" mc:Ignorable="w14 w15 wp14">
+<w:document xmlns:wpc="http://schemas.microsoft.com/office/word/2010/wordprocessingCanvas" xmlns:cx="http://schemas.microsoft.com/office/drawing/2014/chartex" xmlns:cx1="http://schemas.microsoft.com/office/drawing/2015/9/8/chartex" xmlns:cx2="http://schemas.microsoft.com/office/drawing/2015/10/21/chartex" xmlns:cx3="http://schemas.microsoft.com/office/drawing/2016/5/9/chartex" xmlns:cx4="http://schemas.microsoft.com/office/drawing/2016/5/10/chartex" xmlns:cx5="http://schemas.microsoft.com/office/drawing/2016/5/11/chartex" xmlns:cx6="http://schemas.microsoft.com/office/drawing/2016/5/12/chartex" xmlns:cx7="http://schemas.microsoft.com/office/drawing/2016/5/13/chartex" xmlns:cx8="http://schemas.microsoft.com/office/drawing/2016/5/14/chartex" xmlns:mc="http://schemas.openxmlformats.org/markup-compatibility/2006" xmlns:aink="http://schemas.microsoft.com/office/drawing/2016/ink" xmlns:am3d="http://schemas.microsoft.com/office/drawing/2017/model3d" xmlns:o="urn:schemas-microsoft-com:office:office" xmlns:r="http://schemas.openxmlformats.org/officeDocument/2006/relationships" xmlns:m="http://schemas.openxmlformats.org/officeDocument/2006/math" xmlns:v="urn:schemas-microsoft-com:vml" xmlns:wp14="http://schemas.microsoft.com/office/word/2010/wordprocessingDrawing" xmlns:wp="http://schemas.openxmlformats.org/drawingml/2006/wordprocessingDrawing" xmlns:w10="urn:schemas-microsoft-com:office:word" xmlns:w="http://schemas.openxmlformats.org/wordprocessingml/2006/main" xmlns:w14="http://schemas.microsoft.com/office/word/2010/wordml" xmlns:w15="http://schemas.microsoft.com/office/word/2012/wordml" xmlns:w16cex="http://schemas.microsoft.com/office/word/2018/wordml/cex" xmlns:w16cid="http://schemas.microsoft.com/office/word/2016/wordml/cid" xmlns:w16="http://schemas.microsoft.com/office/word/2018/wordml" xmlns:w16se="http://schemas.microsoft.com/office/word/2015/wordml/symex" xmlns:wpg="http://schemas.microsoft.com/office/word/2010/wordprocessingGroup" xmlns:wpi="http://schemas.microsoft.com/office/word/2010/wordprocessingInk" xmlns:wne="http://schemas.microsoft.com/office/word/2006/wordml" xmlns:wps="http://schemas.microsoft.com/office/word/2010/wordprocessingShape" mc:Ignorable="w14 w15 w16se w16cid w16 w16cex wp14">
   <w:body>
     <w:p>
       <w:pPr>
@@ -77,7 +77,7 @@
             <wp:docPr id="1" name="Imagen 1">
               <a:extLst xmlns:a="http://schemas.openxmlformats.org/drawingml/2006/main">
                 <a:ext uri="{C183D7F6-B498-43B3-948B-1728B52AA6E4}">
-                  <adec:decorative xmlns:adec="http://schemas.microsoft.com/office/drawing/2017/decorative" xmlns:w16se="http://schemas.microsoft.com/office/word/2015/wordml/symex" xmlns:w16="http://schemas.microsoft.com/office/word/2018/wordml" xmlns:w16cid="http://schemas.microsoft.com/office/word/2016/wordml/cid" xmlns:w16cex="http://schemas.microsoft.com/office/word/2018/wordml/cex" xmlns:w="http://schemas.openxmlformats.org/wordprocessingml/2006/main" xmlns:w10="urn:schemas-microsoft-com:office:word" xmlns:v="urn:schemas-microsoft-com:vml" xmlns:o="urn:schemas-microsoft-com:office:office" xmlns:am3d="http://schemas.microsoft.com/office/drawing/2017/model3d" xmlns:aink="http://schemas.microsoft.com/office/drawing/2016/ink" xmlns:cx8="http://schemas.microsoft.com/office/drawing/2016/5/14/chartex" xmlns:cx7="http://schemas.microsoft.com/office/drawing/2016/5/13/chartex" xmlns:cx6="http://schemas.microsoft.com/office/drawing/2016/5/12/chartex" xmlns:cx5="http://schemas.microsoft.com/office/drawing/2016/5/11/chartex" xmlns:cx4="http://schemas.microsoft.com/office/drawing/2016/5/10/chartex" xmlns:cx3="http://schemas.microsoft.com/office/drawing/2016/5/9/chartex" xmlns:cx2="http://schemas.microsoft.com/office/drawing/2015/10/21/chartex" xmlns:cx1="http://schemas.microsoft.com/office/drawing/2015/9/8/chartex" xmlns:cx="http://schemas.microsoft.com/office/drawing/2014/chartex" xmlns="" val="1"/>
+                  <adec:decorative xmlns:adec="http://schemas.microsoft.com/office/drawing/2017/decorative" val="1"/>
                 </a:ext>
               </a:extLst>
             </wp:docPr>
@@ -91,7 +91,7 @@
                     <pic:cNvPr id="1" name="Imagen 1">
                       <a:extLst>
                         <a:ext uri="{C183D7F6-B498-43B3-948B-1728B52AA6E4}">
-                          <adec:decorative xmlns:adec="http://schemas.microsoft.com/office/drawing/2017/decorative" xmlns:w16se="http://schemas.microsoft.com/office/word/2015/wordml/symex" xmlns:w16="http://schemas.microsoft.com/office/word/2018/wordml" xmlns:w16cid="http://schemas.microsoft.com/office/word/2016/wordml/cid" xmlns:w16cex="http://schemas.microsoft.com/office/word/2018/wordml/cex" xmlns:w="http://schemas.openxmlformats.org/wordprocessingml/2006/main" xmlns:w10="urn:schemas-microsoft-com:office:word" xmlns:v="urn:schemas-microsoft-com:vml" xmlns:o="urn:schemas-microsoft-com:office:office" xmlns:am3d="http://schemas.microsoft.com/office/drawing/2017/model3d" xmlns:aink="http://schemas.microsoft.com/office/drawing/2016/ink" xmlns:cx8="http://schemas.microsoft.com/office/drawing/2016/5/14/chartex" xmlns:cx7="http://schemas.microsoft.com/office/drawing/2016/5/13/chartex" xmlns:cx6="http://schemas.microsoft.com/office/drawing/2016/5/12/chartex" xmlns:cx5="http://schemas.microsoft.com/office/drawing/2016/5/11/chartex" xmlns:cx4="http://schemas.microsoft.com/office/drawing/2016/5/10/chartex" xmlns:cx3="http://schemas.microsoft.com/office/drawing/2016/5/9/chartex" xmlns:cx2="http://schemas.microsoft.com/office/drawing/2015/10/21/chartex" xmlns:cx1="http://schemas.microsoft.com/office/drawing/2015/9/8/chartex" xmlns:cx="http://schemas.microsoft.com/office/drawing/2014/chartex" xmlns="" val="1"/>
+                          <adec:decorative xmlns:adec="http://schemas.microsoft.com/office/drawing/2017/decorative" val="1"/>
                         </a:ext>
                       </a:extLst>
                     </pic:cNvPr>
@@ -641,7 +641,7 @@
     </w:p>
     <w:tbl>
       <w:tblPr>
-        <w:tblStyle w:val="Tabladecuadrcula4-nfasis5"/>
+        <w:tblStyle w:val="Tablaconcuadrcula4-nfasis5"/>
         <w:tblW w:w="9067" w:type="dxa"/>
         <w:tblLook w:val="04A0" w:firstRow="1" w:lastRow="0" w:firstColumn="1" w:lastColumn="0" w:noHBand="0" w:noVBand="1"/>
       </w:tblPr>
@@ -1601,7 +1601,7 @@
       <w:sdtContent>
         <w:p>
           <w:pPr>
-            <w:pStyle w:val="TtulodeTDC"/>
+            <w:pStyle w:val="TtuloTDC"/>
             <w:numPr>
               <w:ilvl w:val="0"/>
               <w:numId w:val="0"/>
@@ -5288,7 +5288,7 @@
       <w:r>
         <w:t>generator-rest</w:t>
       </w:r>
-      <w:hyperlink w:anchor="GeneratorREST" w:history="1">
+      <w:hyperlink w:anchor="generatorrest" w:history="1">
         <w:r>
           <w:rPr>
             <w:rStyle w:val="Hipervnculo"/>
@@ -5827,7 +5827,13 @@
         <w:t>Se encarga de configurar el sistema para iniciar OpenApi con las especificaciones dadas.</w:t>
       </w:r>
       <w:r>
-        <w:t xml:space="preserve"> Pueden darso directamente por consola o a través de un archivo en formato json.</w:t>
+        <w:t xml:space="preserve"> Pueden dars</w:t>
+      </w:r>
+      <w:r>
+        <w:t>e</w:t>
+      </w:r>
+      <w:r>
+        <w:t xml:space="preserve"> directamente por consola o a través de un archivo en formato json.</w:t>
       </w:r>
     </w:p>
     <w:p>
@@ -6296,47 +6302,15 @@
       <w:r>
         <w:t>Hay dos formas, las plantillas ya integradas, están escritas en Moustache y procesadas por jmustache</w:t>
       </w:r>
-      <w:r>
-        <w:rPr>
-          <w:rStyle w:val="Hipervnculo"/>
-          <w:vertAlign w:val="superscript"/>
-        </w:rPr>
-        <w:fldChar w:fldCharType="begin"/>
-      </w:r>
-      <w:r>
-        <w:rPr>
-          <w:rStyle w:val="Hipervnculo"/>
-          <w:vertAlign w:val="superscript"/>
-        </w:rPr>
-        <w:instrText xml:space="preserve"> HYPERLINK  \l "jmustache" </w:instrText>
-      </w:r>
-      <w:r>
-        <w:rPr>
-          <w:rStyle w:val="Hipervnculo"/>
-          <w:vertAlign w:val="superscript"/>
-        </w:rPr>
-      </w:r>
-      <w:r>
-        <w:rPr>
-          <w:rStyle w:val="Hipervnculo"/>
-          <w:vertAlign w:val="superscript"/>
-        </w:rPr>
-        <w:fldChar w:fldCharType="separate"/>
-      </w:r>
-      <w:r>
-        <w:rPr>
-          <w:rStyle w:val="Hipervnculo"/>
-          <w:vertAlign w:val="superscript"/>
-        </w:rPr>
-        <w:t>21</w:t>
-      </w:r>
-      <w:r>
-        <w:rPr>
-          <w:rStyle w:val="Hipervnculo"/>
-          <w:vertAlign w:val="superscript"/>
-        </w:rPr>
-        <w:fldChar w:fldCharType="end"/>
-      </w:r>
+      <w:hyperlink w:anchor="jmustache" w:history="1">
+        <w:r>
+          <w:rPr>
+            <w:rStyle w:val="Hipervnculo"/>
+            <w:vertAlign w:val="superscript"/>
+          </w:rPr>
+          <w:t>21</w:t>
+        </w:r>
+      </w:hyperlink>
       <w:r>
         <w:t xml:space="preserve"> y por otro lado las plantillas definidas por el usuario. </w:t>
       </w:r>
@@ -6435,8 +6409,6 @@
           <w:t>23</w:t>
         </w:r>
       </w:hyperlink>
-      <w:bookmarkStart w:id="11" w:name="_GoBack"/>
-      <w:bookmarkEnd w:id="11"/>
       <w:r>
         <w:t>:</w:t>
       </w:r>
@@ -6664,14 +6636,14 @@
           <w:lang w:val="en-GB"/>
         </w:rPr>
       </w:pPr>
-      <w:bookmarkStart w:id="12" w:name="_Toc68699107"/>
+      <w:bookmarkStart w:id="11" w:name="_Toc68699107"/>
       <w:r>
         <w:rPr>
           <w:lang w:val="en-GB"/>
         </w:rPr>
         <w:t>Sugerencias de mejora</w:t>
       </w:r>
-      <w:bookmarkEnd w:id="12"/>
+      <w:bookmarkEnd w:id="11"/>
     </w:p>
     <w:p>
       <w:pPr>
@@ -6710,14 +6682,14 @@
           <w:lang w:val="en-GB"/>
         </w:rPr>
       </w:pPr>
-      <w:bookmarkStart w:id="13" w:name="_Toc68699108"/>
+      <w:bookmarkStart w:id="12" w:name="_Toc68699108"/>
       <w:r>
         <w:rPr>
           <w:lang w:val="en-GB"/>
         </w:rPr>
         <w:t>Contribuciones al proyecto</w:t>
       </w:r>
-      <w:bookmarkEnd w:id="13"/>
+      <w:bookmarkEnd w:id="12"/>
     </w:p>
     <w:p>
       <w:pPr>
@@ -6920,55 +6892,7 @@
           <w:szCs w:val="20"/>
           <w:lang w:val="en-GB" w:eastAsia="es-ES"/>
         </w:rPr>
-        <w:t xml:space="preserve"> @</w:t>
-      </w:r>
-      <w:proofErr w:type="spellStart"/>
-      <w:r>
-        <w:rPr>
-          <w:rFonts w:ascii="Courier New" w:eastAsia="Times New Roman" w:hAnsi="Courier New" w:cs="Courier New"/>
-          <w:noProof w:val="0"/>
-          <w:color w:val="F8F8F2"/>
-          <w:sz w:val="20"/>
-          <w:szCs w:val="20"/>
-          <w:lang w:val="en-GB" w:eastAsia="es-ES"/>
-        </w:rPr>
-        <w:t>openapitools</w:t>
-      </w:r>
-      <w:proofErr w:type="spellEnd"/>
-      <w:r>
-        <w:rPr>
-          <w:rFonts w:ascii="Courier New" w:eastAsia="Times New Roman" w:hAnsi="Courier New" w:cs="Courier New"/>
-          <w:noProof w:val="0"/>
-          <w:color w:val="F8F8F2"/>
-          <w:sz w:val="20"/>
-          <w:szCs w:val="20"/>
-          <w:lang w:val="en-GB" w:eastAsia="es-ES"/>
-        </w:rPr>
-        <w:t>/</w:t>
-      </w:r>
-      <w:proofErr w:type="spellStart"/>
-      <w:r>
-        <w:rPr>
-          <w:rFonts w:ascii="Courier New" w:eastAsia="Times New Roman" w:hAnsi="Courier New" w:cs="Courier New"/>
-          <w:noProof w:val="0"/>
-          <w:color w:val="F8F8F2"/>
-          <w:sz w:val="20"/>
-          <w:szCs w:val="20"/>
-          <w:lang w:val="en-GB" w:eastAsia="es-ES"/>
-        </w:rPr>
-        <w:t>openapi</w:t>
-      </w:r>
-      <w:proofErr w:type="spellEnd"/>
-      <w:r>
-        <w:rPr>
-          <w:rFonts w:ascii="Courier New" w:eastAsia="Times New Roman" w:hAnsi="Courier New" w:cs="Courier New"/>
-          <w:noProof w:val="0"/>
-          <w:color w:val="F8F8F2"/>
-          <w:sz w:val="20"/>
-          <w:szCs w:val="20"/>
-          <w:lang w:val="en-GB" w:eastAsia="es-ES"/>
-        </w:rPr>
-        <w:t>-generator-cli -g</w:t>
+        <w:t xml:space="preserve"> @openapitools/openapi-generator-cli -g</w:t>
       </w:r>
     </w:p>
     <w:p>
@@ -7137,7 +7061,7 @@
           <v:shape id="_x0000_i1025" type="#_x0000_t75" style="width:75.75pt;height:49.5pt" o:ole="">
             <v:imagedata r:id="rId23" o:title=""/>
           </v:shape>
-          <o:OLEObject Type="Embed" ProgID="Package" ShapeID="_x0000_i1025" DrawAspect="Icon" ObjectID="_1679331804" r:id="rId24"/>
+          <o:OLEObject Type="Embed" ProgID="Package" ShapeID="_x0000_i1025" DrawAspect="Icon" ObjectID="_1679332032" r:id="rId24"/>
         </w:object>
       </w:r>
     </w:p>
@@ -8653,7 +8577,6 @@
         </w:rPr>
         <w:t>&lt;</w:t>
       </w:r>
-      <w:proofErr w:type="gramStart"/>
       <w:r>
         <w:rPr>
           <w:rFonts w:ascii="Consolas" w:eastAsia="Times New Roman" w:hAnsi="Consolas" w:cs="Times New Roman"/>
@@ -8665,7 +8588,6 @@
         </w:rPr>
         <w:t>plugin</w:t>
       </w:r>
-      <w:proofErr w:type="gramEnd"/>
       <w:r>
         <w:rPr>
           <w:rFonts w:ascii="Consolas" w:eastAsia="Times New Roman" w:hAnsi="Consolas" w:cs="Times New Roman"/>
@@ -8823,7 +8745,6 @@
         </w:rPr>
         <w:t>&lt;</w:t>
       </w:r>
-      <w:proofErr w:type="gramStart"/>
       <w:r>
         <w:rPr>
           <w:rFonts w:ascii="Consolas" w:eastAsia="Times New Roman" w:hAnsi="Consolas" w:cs="Times New Roman"/>
@@ -8846,7 +8767,6 @@
         </w:rPr>
         <w:t>&gt;</w:t>
       </w:r>
-      <w:proofErr w:type="gramEnd"/>
       <w:r>
         <w:rPr>
           <w:rFonts w:ascii="Consolas" w:eastAsia="Times New Roman" w:hAnsi="Consolas" w:cs="Times New Roman"/>
@@ -8928,7 +8848,6 @@
         </w:rPr>
         <w:t>&lt;</w:t>
       </w:r>
-      <w:proofErr w:type="gramStart"/>
       <w:r>
         <w:rPr>
           <w:rFonts w:ascii="Consolas" w:eastAsia="Times New Roman" w:hAnsi="Consolas" w:cs="Times New Roman"/>
@@ -8940,7 +8859,6 @@
         </w:rPr>
         <w:t>executions</w:t>
       </w:r>
-      <w:proofErr w:type="gramEnd"/>
       <w:r>
         <w:rPr>
           <w:rFonts w:ascii="Consolas" w:eastAsia="Times New Roman" w:hAnsi="Consolas" w:cs="Times New Roman"/>
@@ -8989,7 +8907,6 @@
         </w:rPr>
         <w:t>&lt;</w:t>
       </w:r>
-      <w:proofErr w:type="gramStart"/>
       <w:r>
         <w:rPr>
           <w:rFonts w:ascii="Consolas" w:eastAsia="Times New Roman" w:hAnsi="Consolas" w:cs="Times New Roman"/>
@@ -9001,7 +8918,6 @@
         </w:rPr>
         <w:t>execution</w:t>
       </w:r>
-      <w:proofErr w:type="gramEnd"/>
       <w:r>
         <w:rPr>
           <w:rFonts w:ascii="Consolas" w:eastAsia="Times New Roman" w:hAnsi="Consolas" w:cs="Times New Roman"/>
@@ -9050,7 +8966,6 @@
         </w:rPr>
         <w:t>&lt;</w:t>
       </w:r>
-      <w:proofErr w:type="gramStart"/>
       <w:r>
         <w:rPr>
           <w:rFonts w:ascii="Consolas" w:eastAsia="Times New Roman" w:hAnsi="Consolas" w:cs="Times New Roman"/>
@@ -9062,7 +8977,6 @@
         </w:rPr>
         <w:t>goals</w:t>
       </w:r>
-      <w:proofErr w:type="gramEnd"/>
       <w:r>
         <w:rPr>
           <w:rFonts w:ascii="Consolas" w:eastAsia="Times New Roman" w:hAnsi="Consolas" w:cs="Times New Roman"/>
@@ -9111,7 +9025,6 @@
         </w:rPr>
         <w:t>&lt;</w:t>
       </w:r>
-      <w:proofErr w:type="gramStart"/>
       <w:r>
         <w:rPr>
           <w:rFonts w:ascii="Consolas" w:eastAsia="Times New Roman" w:hAnsi="Consolas" w:cs="Times New Roman"/>
@@ -9134,7 +9047,6 @@
         </w:rPr>
         <w:t>&gt;</w:t>
       </w:r>
-      <w:proofErr w:type="gramEnd"/>
       <w:r>
         <w:rPr>
           <w:rFonts w:ascii="Consolas" w:eastAsia="Times New Roman" w:hAnsi="Consolas" w:cs="Times New Roman"/>
@@ -9216,7 +9128,6 @@
         </w:rPr>
         <w:t>&lt;/</w:t>
       </w:r>
-      <w:proofErr w:type="gramStart"/>
       <w:r>
         <w:rPr>
           <w:rFonts w:ascii="Consolas" w:eastAsia="Times New Roman" w:hAnsi="Consolas" w:cs="Times New Roman"/>
@@ -9228,7 +9139,6 @@
         </w:rPr>
         <w:t>goals</w:t>
       </w:r>
-      <w:proofErr w:type="gramEnd"/>
       <w:r>
         <w:rPr>
           <w:rFonts w:ascii="Consolas" w:eastAsia="Times New Roman" w:hAnsi="Consolas" w:cs="Times New Roman"/>
@@ -9278,7 +9188,6 @@
         <w:t>&lt;/</w:t>
       </w:r>
       <w:proofErr w:type="spellStart"/>
-      <w:proofErr w:type="gramStart"/>
       <w:r>
         <w:rPr>
           <w:rFonts w:ascii="Consolas" w:eastAsia="Times New Roman" w:hAnsi="Consolas" w:cs="Times New Roman"/>
@@ -9291,7 +9200,6 @@
         <w:t>execution</w:t>
       </w:r>
       <w:proofErr w:type="spellEnd"/>
-      <w:proofErr w:type="gramEnd"/>
       <w:r>
         <w:rPr>
           <w:rFonts w:ascii="Consolas" w:eastAsia="Times New Roman" w:hAnsi="Consolas" w:cs="Times New Roman"/>
@@ -9341,7 +9249,6 @@
         <w:t>&lt;/</w:t>
       </w:r>
       <w:proofErr w:type="spellStart"/>
-      <w:proofErr w:type="gramStart"/>
       <w:r>
         <w:rPr>
           <w:rFonts w:ascii="Consolas" w:eastAsia="Times New Roman" w:hAnsi="Consolas" w:cs="Times New Roman"/>
@@ -9354,7 +9261,6 @@
         <w:t>executions</w:t>
       </w:r>
       <w:proofErr w:type="spellEnd"/>
-      <w:proofErr w:type="gramEnd"/>
       <w:r>
         <w:rPr>
           <w:rFonts w:ascii="Consolas" w:eastAsia="Times New Roman" w:hAnsi="Consolas" w:cs="Times New Roman"/>
@@ -9403,7 +9309,6 @@
         </w:rPr>
         <w:t>&lt;/</w:t>
       </w:r>
-      <w:proofErr w:type="gramStart"/>
       <w:r>
         <w:rPr>
           <w:rFonts w:ascii="Consolas" w:eastAsia="Times New Roman" w:hAnsi="Consolas" w:cs="Times New Roman"/>
@@ -9415,7 +9320,6 @@
         </w:rPr>
         <w:t>plugin</w:t>
       </w:r>
-      <w:proofErr w:type="gramEnd"/>
       <w:r>
         <w:rPr>
           <w:rFonts w:ascii="Consolas" w:eastAsia="Times New Roman" w:hAnsi="Consolas" w:cs="Times New Roman"/>
@@ -10121,14 +10025,14 @@
           <w:lang w:val="en-GB"/>
         </w:rPr>
       </w:pPr>
-      <w:bookmarkStart w:id="14" w:name="_Toc68699109"/>
+      <w:bookmarkStart w:id="13" w:name="_Toc68699109"/>
       <w:r>
         <w:rPr>
           <w:lang w:val="en-GB"/>
         </w:rPr>
         <w:t>Conclusiones</w:t>
       </w:r>
-      <w:bookmarkEnd w:id="14"/>
+      <w:bookmarkEnd w:id="13"/>
     </w:p>
     <w:p>
       <w:pPr>
@@ -10148,14 +10052,14 @@
           <w:lang w:val="en-GB"/>
         </w:rPr>
       </w:pPr>
-      <w:bookmarkStart w:id="15" w:name="_Toc68699110"/>
+      <w:bookmarkStart w:id="14" w:name="_Toc68699110"/>
       <w:r>
         <w:rPr>
           <w:lang w:val="en-GB"/>
         </w:rPr>
         <w:t>Referencias</w:t>
       </w:r>
-      <w:bookmarkEnd w:id="15"/>
+      <w:bookmarkEnd w:id="14"/>
     </w:p>
     <w:p>
       <w:pPr>
@@ -10163,7 +10067,7 @@
           <w:lang w:val="en-GB"/>
         </w:rPr>
       </w:pPr>
-      <w:bookmarkStart w:id="16" w:name="Swagger"/>
+      <w:bookmarkStart w:id="15" w:name="Swagger"/>
       <w:r>
         <w:rPr>
           <w:lang w:val="en-GB"/>
@@ -10198,15 +10102,15 @@
           <w:lang w:val="en-GB"/>
         </w:rPr>
       </w:pPr>
-      <w:bookmarkStart w:id="17" w:name="RESTful"/>
+      <w:bookmarkStart w:id="16" w:name="RESTful"/>
+      <w:bookmarkEnd w:id="15"/>
+      <w:r>
+        <w:rPr>
+          <w:lang w:val="en-GB"/>
+        </w:rPr>
+        <w:t>[2]</w:t>
+      </w:r>
       <w:bookmarkEnd w:id="16"/>
-      <w:r>
-        <w:rPr>
-          <w:lang w:val="en-GB"/>
-        </w:rPr>
-        <w:t>[2]</w:t>
-      </w:r>
-      <w:bookmarkEnd w:id="17"/>
       <w:r>
         <w:rPr>
           <w:lang w:val="en-GB"/>
@@ -10244,7 +10148,7 @@
       </w:r>
     </w:p>
     <w:p>
-      <w:bookmarkStart w:id="18" w:name="IniciativaOpenAPI"/>
+      <w:bookmarkStart w:id="17" w:name="IniciativaOpenAPI"/>
       <w:r>
         <w:t>[</w:t>
       </w:r>
@@ -10254,7 +10158,7 @@
       <w:r>
         <w:t xml:space="preserve">] </w:t>
       </w:r>
-      <w:bookmarkEnd w:id="18"/>
+      <w:bookmarkEnd w:id="17"/>
       <w:r>
         <w:t>“</w:t>
       </w:r>
@@ -10271,11 +10175,11 @@
       </w:r>
     </w:p>
     <w:p>
-      <w:bookmarkStart w:id="19" w:name="PKMST"/>
+      <w:bookmarkStart w:id="18" w:name="PKMST"/>
       <w:r>
         <w:t>[4]</w:t>
       </w:r>
-      <w:bookmarkEnd w:id="19"/>
+      <w:bookmarkEnd w:id="18"/>
       <w:r>
         <w:t xml:space="preserve"> “</w:t>
       </w:r>
@@ -10304,11 +10208,11 @@
       </w:r>
     </w:p>
     <w:p>
-      <w:bookmarkStart w:id="20" w:name="Vertx"/>
+      <w:bookmarkStart w:id="19" w:name="Vertx"/>
       <w:r>
         <w:t>[5]</w:t>
       </w:r>
-      <w:bookmarkEnd w:id="20"/>
+      <w:bookmarkEnd w:id="19"/>
       <w:r>
         <w:t xml:space="preserve"> “</w:t>
       </w:r>
@@ -10325,11 +10229,11 @@
       </w:r>
     </w:p>
     <w:p>
-      <w:bookmarkStart w:id="21" w:name="Symfony"/>
+      <w:bookmarkStart w:id="20" w:name="Symfony"/>
       <w:r>
         <w:t xml:space="preserve">[6] </w:t>
       </w:r>
-      <w:bookmarkEnd w:id="21"/>
+      <w:bookmarkEnd w:id="20"/>
       <w:r>
         <w:t>“</w:t>
       </w:r>
@@ -10346,11 +10250,11 @@
       </w:r>
     </w:p>
     <w:p>
-      <w:bookmarkStart w:id="22" w:name="ZendExpressive"/>
+      <w:bookmarkStart w:id="21" w:name="ZendExpressive"/>
       <w:r>
         <w:t>[7]</w:t>
       </w:r>
-      <w:bookmarkEnd w:id="22"/>
+      <w:bookmarkEnd w:id="21"/>
       <w:r>
         <w:t xml:space="preserve"> “</w:t>
       </w:r>
@@ -10367,12 +10271,12 @@
       </w:r>
     </w:p>
     <w:p>
-      <w:bookmarkStart w:id="23" w:name="Finch"/>
+      <w:bookmarkStart w:id="22" w:name="Finch"/>
       <w:r>
         <w:lastRenderedPageBreak/>
         <w:t>[8]</w:t>
       </w:r>
-      <w:bookmarkEnd w:id="23"/>
+      <w:bookmarkEnd w:id="22"/>
       <w:r>
         <w:t xml:space="preserve"> “</w:t>
       </w:r>
@@ -10389,11 +10293,11 @@
       </w:r>
     </w:p>
     <w:p>
-      <w:bookmarkStart w:id="24" w:name="Lagom"/>
+      <w:bookmarkStart w:id="23" w:name="Lagom"/>
       <w:r>
         <w:t>[9]</w:t>
       </w:r>
-      <w:bookmarkEnd w:id="24"/>
+      <w:bookmarkEnd w:id="23"/>
       <w:r>
         <w:t xml:space="preserve"> “</w:t>
       </w:r>
@@ -10410,11 +10314,11 @@
       </w:r>
     </w:p>
     <w:p>
-      <w:bookmarkStart w:id="25" w:name="Play"/>
+      <w:bookmarkStart w:id="24" w:name="Play"/>
       <w:r>
         <w:t>[10]</w:t>
       </w:r>
-      <w:bookmarkEnd w:id="25"/>
+      <w:bookmarkEnd w:id="24"/>
       <w:r>
         <w:t xml:space="preserve"> “</w:t>
       </w:r>
@@ -10431,11 +10335,11 @@
       </w:r>
     </w:p>
     <w:p>
-      <w:bookmarkStart w:id="26" w:name="Apache2"/>
+      <w:bookmarkStart w:id="25" w:name="Apache2"/>
       <w:r>
         <w:t>[11]</w:t>
       </w:r>
-      <w:bookmarkEnd w:id="26"/>
+      <w:bookmarkEnd w:id="25"/>
       <w:r>
         <w:t xml:space="preserve"> “</w:t>
       </w:r>
@@ -10452,11 +10356,11 @@
       </w:r>
     </w:p>
     <w:p>
-      <w:bookmarkStart w:id="27" w:name="GoDaddy"/>
+      <w:bookmarkStart w:id="26" w:name="GoDaddy"/>
       <w:r>
         <w:t>[12]</w:t>
       </w:r>
-      <w:bookmarkEnd w:id="27"/>
+      <w:bookmarkEnd w:id="26"/>
       <w:r>
         <w:t xml:space="preserve"> “</w:t>
       </w:r>
@@ -10473,11 +10377,11 @@
       </w:r>
     </w:p>
     <w:p>
-      <w:bookmarkStart w:id="28" w:name="Linode"/>
+      <w:bookmarkStart w:id="27" w:name="Linode"/>
       <w:r>
         <w:t>[13]</w:t>
       </w:r>
-      <w:bookmarkEnd w:id="28"/>
+      <w:bookmarkEnd w:id="27"/>
       <w:r>
         <w:t xml:space="preserve"> “</w:t>
       </w:r>
@@ -10494,11 +10398,11 @@
       </w:r>
     </w:p>
     <w:p>
-      <w:bookmarkStart w:id="29" w:name="Allianz"/>
+      <w:bookmarkStart w:id="28" w:name="Allianz"/>
       <w:r>
         <w:t>[14]</w:t>
       </w:r>
-      <w:bookmarkEnd w:id="29"/>
+      <w:bookmarkEnd w:id="28"/>
       <w:r>
         <w:t xml:space="preserve"> “</w:t>
       </w:r>
@@ -10515,11 +10419,11 @@
       </w:r>
     </w:p>
     <w:p>
-      <w:bookmarkStart w:id="30" w:name="Kubernetes"/>
+      <w:bookmarkStart w:id="29" w:name="Kubernetes"/>
       <w:r>
         <w:t>[15]</w:t>
       </w:r>
-      <w:bookmarkEnd w:id="30"/>
+      <w:bookmarkEnd w:id="29"/>
       <w:r>
         <w:t xml:space="preserve"> “</w:t>
       </w:r>
@@ -10536,11 +10440,11 @@
       </w:r>
     </w:p>
     <w:p>
-      <w:bookmarkStart w:id="31" w:name="Twitter"/>
+      <w:bookmarkStart w:id="30" w:name="Twitter"/>
       <w:r>
         <w:t>[16]</w:t>
       </w:r>
-      <w:bookmarkEnd w:id="31"/>
+      <w:bookmarkEnd w:id="30"/>
       <w:r>
         <w:t xml:space="preserve"> “</w:t>
       </w:r>
@@ -10557,11 +10461,11 @@
       </w:r>
     </w:p>
     <w:p>
-      <w:bookmarkStart w:id="32" w:name="Lista"/>
+      <w:bookmarkStart w:id="31" w:name="Lista"/>
       <w:r>
         <w:t>[17]</w:t>
       </w:r>
-      <w:bookmarkEnd w:id="32"/>
+      <w:bookmarkEnd w:id="31"/>
       <w:r>
         <w:t xml:space="preserve"> “</w:t>
       </w:r>
@@ -10611,7 +10515,7 @@
           <w:lang w:val="en-GB"/>
         </w:rPr>
       </w:pPr>
-      <w:bookmarkStart w:id="33" w:name="resthapi"/>
+      <w:bookmarkStart w:id="32" w:name="resthapi"/>
       <w:r>
         <w:rPr>
           <w:lang w:val="en-GB"/>
@@ -10633,7 +10537,7 @@
         </w:rPr>
         <w:t>”</w:t>
       </w:r>
-      <w:bookmarkStart w:id="34" w:name="generatorrest"/>
+      <w:bookmarkStart w:id="33" w:name="generatorrest"/>
     </w:p>
     <w:p>
       <w:pPr>
@@ -10641,7 +10545,7 @@
           <w:lang w:val="en-GB"/>
         </w:rPr>
       </w:pPr>
-      <w:bookmarkStart w:id="35" w:name="AsyncAPI"/>
+      <w:bookmarkStart w:id="34" w:name="AsyncAPI"/>
       <w:r>
         <w:rPr>
           <w:lang w:val="en-GB"/>
@@ -10676,7 +10580,7 @@
           <w:lang w:val="en-GB"/>
         </w:rPr>
       </w:pPr>
-      <w:bookmarkStart w:id="36" w:name="jmustache"/>
+      <w:bookmarkStart w:id="35" w:name="jmustache"/>
       <w:r>
         <w:rPr>
           <w:lang w:val="en-GB"/>
@@ -10711,7 +10615,7 @@
           <w:lang w:val="en-GB"/>
         </w:rPr>
       </w:pPr>
-      <w:bookmarkStart w:id="37" w:name="Pebble"/>
+      <w:bookmarkStart w:id="36" w:name="Pebble"/>
       <w:r>
         <w:rPr>
           <w:lang w:val="en-GB"/>
@@ -10746,25 +10650,25 @@
           <w:lang w:val="en-GB"/>
         </w:rPr>
       </w:pPr>
-      <w:bookmarkStart w:id="38" w:name="SonarCloud"/>
+      <w:bookmarkStart w:id="37" w:name="SonarCloud"/>
+      <w:bookmarkEnd w:id="32"/>
       <w:bookmarkEnd w:id="33"/>
       <w:bookmarkEnd w:id="34"/>
       <w:bookmarkEnd w:id="35"/>
       <w:bookmarkEnd w:id="36"/>
+      <w:r>
+        <w:rPr>
+          <w:lang w:val="en-GB"/>
+        </w:rPr>
+        <w:t>[23</w:t>
+      </w:r>
+      <w:r>
+        <w:rPr>
+          <w:lang w:val="en-GB"/>
+        </w:rPr>
+        <w:t>]</w:t>
+      </w:r>
       <w:bookmarkEnd w:id="37"/>
-      <w:r>
-        <w:rPr>
-          <w:lang w:val="en-GB"/>
-        </w:rPr>
-        <w:t>[23</w:t>
-      </w:r>
-      <w:r>
-        <w:rPr>
-          <w:lang w:val="en-GB"/>
-        </w:rPr>
-        <w:t>]</w:t>
-      </w:r>
-      <w:bookmarkEnd w:id="38"/>
       <w:r>
         <w:rPr>
           <w:lang w:val="en-GB"/>
@@ -10793,7 +10697,7 @@
           <w:lang w:val="en-GB"/>
         </w:rPr>
       </w:pPr>
-      <w:bookmarkStart w:id="39" w:name="redHat"/>
+      <w:bookmarkStart w:id="38" w:name="redHat"/>
       <w:r>
         <w:rPr>
           <w:lang w:val="en-GB"/>
@@ -10812,7 +10716,7 @@
         </w:rPr>
         <w:t>]</w:t>
       </w:r>
-      <w:bookmarkEnd w:id="39"/>
+      <w:bookmarkEnd w:id="38"/>
       <w:r>
         <w:rPr>
           <w:lang w:val="en-GB"/>
@@ -10856,7 +10760,7 @@
 </file>
 
 <file path=word/endnotes.xml><?xml version="1.0" encoding="utf-8"?>
-<w:endnotes xmlns:wpc="http://schemas.microsoft.com/office/word/2010/wordprocessingCanvas" xmlns:mc="http://schemas.openxmlformats.org/markup-compatibility/2006" xmlns:o="urn:schemas-microsoft-com:office:office" xmlns:r="http://schemas.openxmlformats.org/officeDocument/2006/relationships" xmlns:m="http://schemas.openxmlformats.org/officeDocument/2006/math" xmlns:v="urn:schemas-microsoft-com:vml" xmlns:wp14="http://schemas.microsoft.com/office/word/2010/wordprocessingDrawing" xmlns:wp="http://schemas.openxmlformats.org/drawingml/2006/wordprocessingDrawing" xmlns:w10="urn:schemas-microsoft-com:office:word" xmlns:w="http://schemas.openxmlformats.org/wordprocessingml/2006/main" xmlns:w14="http://schemas.microsoft.com/office/word/2010/wordml" xmlns:w15="http://schemas.microsoft.com/office/word/2012/wordml" xmlns:wpg="http://schemas.microsoft.com/office/word/2010/wordprocessingGroup" xmlns:wpi="http://schemas.microsoft.com/office/word/2010/wordprocessingInk" xmlns:wne="http://schemas.microsoft.com/office/word/2006/wordml" xmlns:wps="http://schemas.microsoft.com/office/word/2010/wordprocessingShape" mc:Ignorable="w14 w15 wp14">
+<w:endnotes xmlns:wpc="http://schemas.microsoft.com/office/word/2010/wordprocessingCanvas" xmlns:cx="http://schemas.microsoft.com/office/drawing/2014/chartex" xmlns:cx1="http://schemas.microsoft.com/office/drawing/2015/9/8/chartex" xmlns:cx2="http://schemas.microsoft.com/office/drawing/2015/10/21/chartex" xmlns:cx3="http://schemas.microsoft.com/office/drawing/2016/5/9/chartex" xmlns:cx4="http://schemas.microsoft.com/office/drawing/2016/5/10/chartex" xmlns:cx5="http://schemas.microsoft.com/office/drawing/2016/5/11/chartex" xmlns:cx6="http://schemas.microsoft.com/office/drawing/2016/5/12/chartex" xmlns:cx7="http://schemas.microsoft.com/office/drawing/2016/5/13/chartex" xmlns:cx8="http://schemas.microsoft.com/office/drawing/2016/5/14/chartex" xmlns:mc="http://schemas.openxmlformats.org/markup-compatibility/2006" xmlns:aink="http://schemas.microsoft.com/office/drawing/2016/ink" xmlns:am3d="http://schemas.microsoft.com/office/drawing/2017/model3d" xmlns:o="urn:schemas-microsoft-com:office:office" xmlns:r="http://schemas.openxmlformats.org/officeDocument/2006/relationships" xmlns:m="http://schemas.openxmlformats.org/officeDocument/2006/math" xmlns:v="urn:schemas-microsoft-com:vml" xmlns:wp14="http://schemas.microsoft.com/office/word/2010/wordprocessingDrawing" xmlns:wp="http://schemas.openxmlformats.org/drawingml/2006/wordprocessingDrawing" xmlns:w10="urn:schemas-microsoft-com:office:word" xmlns:w="http://schemas.openxmlformats.org/wordprocessingml/2006/main" xmlns:w14="http://schemas.microsoft.com/office/word/2010/wordml" xmlns:w15="http://schemas.microsoft.com/office/word/2012/wordml" xmlns:w16cex="http://schemas.microsoft.com/office/word/2018/wordml/cex" xmlns:w16cid="http://schemas.microsoft.com/office/word/2016/wordml/cid" xmlns:w16="http://schemas.microsoft.com/office/word/2018/wordml" xmlns:w16se="http://schemas.microsoft.com/office/word/2015/wordml/symex" xmlns:wpg="http://schemas.microsoft.com/office/word/2010/wordprocessingGroup" xmlns:wpi="http://schemas.microsoft.com/office/word/2010/wordprocessingInk" xmlns:wne="http://schemas.microsoft.com/office/word/2006/wordml" xmlns:wps="http://schemas.microsoft.com/office/word/2010/wordprocessingShape" mc:Ignorable="w14 w15 w16se w16cid w16 w16cex wp14">
   <w:endnote w:type="separator" w:id="-1">
     <w:p>
       <w:pPr>
@@ -10881,7 +10785,7 @@
 </file>
 
 <file path=word/footer1.xml><?xml version="1.0" encoding="utf-8"?>
-<w:ftr xmlns:wpc="http://schemas.microsoft.com/office/word/2010/wordprocessingCanvas" xmlns:mc="http://schemas.openxmlformats.org/markup-compatibility/2006" xmlns:o="urn:schemas-microsoft-com:office:office" xmlns:r="http://schemas.openxmlformats.org/officeDocument/2006/relationships" xmlns:m="http://schemas.openxmlformats.org/officeDocument/2006/math" xmlns:v="urn:schemas-microsoft-com:vml" xmlns:wp14="http://schemas.microsoft.com/office/word/2010/wordprocessingDrawing" xmlns:wp="http://schemas.openxmlformats.org/drawingml/2006/wordprocessingDrawing" xmlns:w10="urn:schemas-microsoft-com:office:word" xmlns:w="http://schemas.openxmlformats.org/wordprocessingml/2006/main" xmlns:w14="http://schemas.microsoft.com/office/word/2010/wordml" xmlns:w15="http://schemas.microsoft.com/office/word/2012/wordml" xmlns:wpg="http://schemas.microsoft.com/office/word/2010/wordprocessingGroup" xmlns:wpi="http://schemas.microsoft.com/office/word/2010/wordprocessingInk" xmlns:wne="http://schemas.microsoft.com/office/word/2006/wordml" xmlns:wps="http://schemas.microsoft.com/office/word/2010/wordprocessingShape" mc:Ignorable="w14 w15 wp14">
+<w:ftr xmlns:wpc="http://schemas.microsoft.com/office/word/2010/wordprocessingCanvas" xmlns:cx="http://schemas.microsoft.com/office/drawing/2014/chartex" xmlns:cx1="http://schemas.microsoft.com/office/drawing/2015/9/8/chartex" xmlns:cx2="http://schemas.microsoft.com/office/drawing/2015/10/21/chartex" xmlns:cx3="http://schemas.microsoft.com/office/drawing/2016/5/9/chartex" xmlns:cx4="http://schemas.microsoft.com/office/drawing/2016/5/10/chartex" xmlns:cx5="http://schemas.microsoft.com/office/drawing/2016/5/11/chartex" xmlns:cx6="http://schemas.microsoft.com/office/drawing/2016/5/12/chartex" xmlns:cx7="http://schemas.microsoft.com/office/drawing/2016/5/13/chartex" xmlns:cx8="http://schemas.microsoft.com/office/drawing/2016/5/14/chartex" xmlns:mc="http://schemas.openxmlformats.org/markup-compatibility/2006" xmlns:aink="http://schemas.microsoft.com/office/drawing/2016/ink" xmlns:am3d="http://schemas.microsoft.com/office/drawing/2017/model3d" xmlns:o="urn:schemas-microsoft-com:office:office" xmlns:r="http://schemas.openxmlformats.org/officeDocument/2006/relationships" xmlns:m="http://schemas.openxmlformats.org/officeDocument/2006/math" xmlns:v="urn:schemas-microsoft-com:vml" xmlns:wp14="http://schemas.microsoft.com/office/word/2010/wordprocessingDrawing" xmlns:wp="http://schemas.openxmlformats.org/drawingml/2006/wordprocessingDrawing" xmlns:w10="urn:schemas-microsoft-com:office:word" xmlns:w="http://schemas.openxmlformats.org/wordprocessingml/2006/main" xmlns:w14="http://schemas.microsoft.com/office/word/2010/wordml" xmlns:w15="http://schemas.microsoft.com/office/word/2012/wordml" xmlns:w16cex="http://schemas.microsoft.com/office/word/2018/wordml/cex" xmlns:w16cid="http://schemas.microsoft.com/office/word/2016/wordml/cid" xmlns:w16="http://schemas.microsoft.com/office/word/2018/wordml" xmlns:w16se="http://schemas.microsoft.com/office/word/2015/wordml/symex" xmlns:wpg="http://schemas.microsoft.com/office/word/2010/wordprocessingGroup" xmlns:wpi="http://schemas.microsoft.com/office/word/2010/wordprocessingInk" xmlns:wne="http://schemas.microsoft.com/office/word/2006/wordml" xmlns:wps="http://schemas.microsoft.com/office/word/2010/wordprocessingShape" mc:Ignorable="w14 w15 w16se w16cid w16 w16cex wp14">
   <w:sdt>
     <w:sdtPr>
       <w:id w:val="648105110"/>
@@ -10923,7 +10827,7 @@
 </file>
 
 <file path=word/footer2.xml><?xml version="1.0" encoding="utf-8"?>
-<w:ftr xmlns:wpc="http://schemas.microsoft.com/office/word/2010/wordprocessingCanvas" xmlns:mc="http://schemas.openxmlformats.org/markup-compatibility/2006" xmlns:o="urn:schemas-microsoft-com:office:office" xmlns:r="http://schemas.openxmlformats.org/officeDocument/2006/relationships" xmlns:m="http://schemas.openxmlformats.org/officeDocument/2006/math" xmlns:v="urn:schemas-microsoft-com:vml" xmlns:wp14="http://schemas.microsoft.com/office/word/2010/wordprocessingDrawing" xmlns:wp="http://schemas.openxmlformats.org/drawingml/2006/wordprocessingDrawing" xmlns:w10="urn:schemas-microsoft-com:office:word" xmlns:w="http://schemas.openxmlformats.org/wordprocessingml/2006/main" xmlns:w14="http://schemas.microsoft.com/office/word/2010/wordml" xmlns:w15="http://schemas.microsoft.com/office/word/2012/wordml" xmlns:wpg="http://schemas.microsoft.com/office/word/2010/wordprocessingGroup" xmlns:wpi="http://schemas.microsoft.com/office/word/2010/wordprocessingInk" xmlns:wne="http://schemas.microsoft.com/office/word/2006/wordml" xmlns:wps="http://schemas.microsoft.com/office/word/2010/wordprocessingShape" mc:Ignorable="w14 w15 wp14">
+<w:ftr xmlns:wpc="http://schemas.microsoft.com/office/word/2010/wordprocessingCanvas" xmlns:cx="http://schemas.microsoft.com/office/drawing/2014/chartex" xmlns:cx1="http://schemas.microsoft.com/office/drawing/2015/9/8/chartex" xmlns:cx2="http://schemas.microsoft.com/office/drawing/2015/10/21/chartex" xmlns:cx3="http://schemas.microsoft.com/office/drawing/2016/5/9/chartex" xmlns:cx4="http://schemas.microsoft.com/office/drawing/2016/5/10/chartex" xmlns:cx5="http://schemas.microsoft.com/office/drawing/2016/5/11/chartex" xmlns:cx6="http://schemas.microsoft.com/office/drawing/2016/5/12/chartex" xmlns:cx7="http://schemas.microsoft.com/office/drawing/2016/5/13/chartex" xmlns:cx8="http://schemas.microsoft.com/office/drawing/2016/5/14/chartex" xmlns:mc="http://schemas.openxmlformats.org/markup-compatibility/2006" xmlns:aink="http://schemas.microsoft.com/office/drawing/2016/ink" xmlns:am3d="http://schemas.microsoft.com/office/drawing/2017/model3d" xmlns:o="urn:schemas-microsoft-com:office:office" xmlns:r="http://schemas.openxmlformats.org/officeDocument/2006/relationships" xmlns:m="http://schemas.openxmlformats.org/officeDocument/2006/math" xmlns:v="urn:schemas-microsoft-com:vml" xmlns:wp14="http://schemas.microsoft.com/office/word/2010/wordprocessingDrawing" xmlns:wp="http://schemas.openxmlformats.org/drawingml/2006/wordprocessingDrawing" xmlns:w10="urn:schemas-microsoft-com:office:word" xmlns:w="http://schemas.openxmlformats.org/wordprocessingml/2006/main" xmlns:w14="http://schemas.microsoft.com/office/word/2010/wordml" xmlns:w15="http://schemas.microsoft.com/office/word/2012/wordml" xmlns:w16cex="http://schemas.microsoft.com/office/word/2018/wordml/cex" xmlns:w16cid="http://schemas.microsoft.com/office/word/2016/wordml/cid" xmlns:w16="http://schemas.microsoft.com/office/word/2018/wordml" xmlns:w16se="http://schemas.microsoft.com/office/word/2015/wordml/symex" xmlns:wpg="http://schemas.microsoft.com/office/word/2010/wordprocessingGroup" xmlns:wpi="http://schemas.microsoft.com/office/word/2010/wordprocessingInk" xmlns:wne="http://schemas.microsoft.com/office/word/2006/wordml" xmlns:wps="http://schemas.microsoft.com/office/word/2010/wordprocessingShape" mc:Ignorable="w14 w15 w16se w16cid w16 w16cex wp14">
   <w:sdt>
     <w:sdtPr>
       <w:id w:val="1561977444"/>
@@ -10966,7 +10870,7 @@
 </file>
 
 <file path=word/footnotes.xml><?xml version="1.0" encoding="utf-8"?>
-<w:footnotes xmlns:wpc="http://schemas.microsoft.com/office/word/2010/wordprocessingCanvas" xmlns:mc="http://schemas.openxmlformats.org/markup-compatibility/2006" xmlns:o="urn:schemas-microsoft-com:office:office" xmlns:r="http://schemas.openxmlformats.org/officeDocument/2006/relationships" xmlns:m="http://schemas.openxmlformats.org/officeDocument/2006/math" xmlns:v="urn:schemas-microsoft-com:vml" xmlns:wp14="http://schemas.microsoft.com/office/word/2010/wordprocessingDrawing" xmlns:wp="http://schemas.openxmlformats.org/drawingml/2006/wordprocessingDrawing" xmlns:w10="urn:schemas-microsoft-com:office:word" xmlns:w="http://schemas.openxmlformats.org/wordprocessingml/2006/main" xmlns:w14="http://schemas.microsoft.com/office/word/2010/wordml" xmlns:w15="http://schemas.microsoft.com/office/word/2012/wordml" xmlns:wpg="http://schemas.microsoft.com/office/word/2010/wordprocessingGroup" xmlns:wpi="http://schemas.microsoft.com/office/word/2010/wordprocessingInk" xmlns:wne="http://schemas.microsoft.com/office/word/2006/wordml" xmlns:wps="http://schemas.microsoft.com/office/word/2010/wordprocessingShape" mc:Ignorable="w14 w15 wp14">
+<w:footnotes xmlns:wpc="http://schemas.microsoft.com/office/word/2010/wordprocessingCanvas" xmlns:cx="http://schemas.microsoft.com/office/drawing/2014/chartex" xmlns:cx1="http://schemas.microsoft.com/office/drawing/2015/9/8/chartex" xmlns:cx2="http://schemas.microsoft.com/office/drawing/2015/10/21/chartex" xmlns:cx3="http://schemas.microsoft.com/office/drawing/2016/5/9/chartex" xmlns:cx4="http://schemas.microsoft.com/office/drawing/2016/5/10/chartex" xmlns:cx5="http://schemas.microsoft.com/office/drawing/2016/5/11/chartex" xmlns:cx6="http://schemas.microsoft.com/office/drawing/2016/5/12/chartex" xmlns:cx7="http://schemas.microsoft.com/office/drawing/2016/5/13/chartex" xmlns:cx8="http://schemas.microsoft.com/office/drawing/2016/5/14/chartex" xmlns:mc="http://schemas.openxmlformats.org/markup-compatibility/2006" xmlns:aink="http://schemas.microsoft.com/office/drawing/2016/ink" xmlns:am3d="http://schemas.microsoft.com/office/drawing/2017/model3d" xmlns:o="urn:schemas-microsoft-com:office:office" xmlns:r="http://schemas.openxmlformats.org/officeDocument/2006/relationships" xmlns:m="http://schemas.openxmlformats.org/officeDocument/2006/math" xmlns:v="urn:schemas-microsoft-com:vml" xmlns:wp14="http://schemas.microsoft.com/office/word/2010/wordprocessingDrawing" xmlns:wp="http://schemas.openxmlformats.org/drawingml/2006/wordprocessingDrawing" xmlns:w10="urn:schemas-microsoft-com:office:word" xmlns:w="http://schemas.openxmlformats.org/wordprocessingml/2006/main" xmlns:w14="http://schemas.microsoft.com/office/word/2010/wordml" xmlns:w15="http://schemas.microsoft.com/office/word/2012/wordml" xmlns:w16cex="http://schemas.microsoft.com/office/word/2018/wordml/cex" xmlns:w16cid="http://schemas.microsoft.com/office/word/2016/wordml/cid" xmlns:w16="http://schemas.microsoft.com/office/word/2018/wordml" xmlns:w16se="http://schemas.microsoft.com/office/word/2015/wordml/symex" xmlns:wpg="http://schemas.microsoft.com/office/word/2010/wordprocessingGroup" xmlns:wpi="http://schemas.microsoft.com/office/word/2010/wordprocessingInk" xmlns:wne="http://schemas.microsoft.com/office/word/2006/wordml" xmlns:wps="http://schemas.microsoft.com/office/word/2010/wordprocessingShape" mc:Ignorable="w14 w15 w16se w16cid w16 w16cex wp14">
   <w:footnote w:type="separator" w:id="-1">
     <w:p>
       <w:pPr>
@@ -10991,8 +10895,8 @@
 </file>
 
 <file path=word/numbering.xml><?xml version="1.0" encoding="utf-8"?>
-<w:numbering xmlns:wpc="http://schemas.microsoft.com/office/word/2010/wordprocessingCanvas" xmlns:mc="http://schemas.openxmlformats.org/markup-compatibility/2006" xmlns:o="urn:schemas-microsoft-com:office:office" xmlns:r="http://schemas.openxmlformats.org/officeDocument/2006/relationships" xmlns:m="http://schemas.openxmlformats.org/officeDocument/2006/math" xmlns:v="urn:schemas-microsoft-com:vml" xmlns:wp14="http://schemas.microsoft.com/office/word/2010/wordprocessingDrawing" xmlns:wp="http://schemas.openxmlformats.org/drawingml/2006/wordprocessingDrawing" xmlns:w10="urn:schemas-microsoft-com:office:word" xmlns:w="http://schemas.openxmlformats.org/wordprocessingml/2006/main" xmlns:w14="http://schemas.microsoft.com/office/word/2010/wordml" xmlns:w15="http://schemas.microsoft.com/office/word/2012/wordml" xmlns:wpg="http://schemas.microsoft.com/office/word/2010/wordprocessingGroup" xmlns:wpi="http://schemas.microsoft.com/office/word/2010/wordprocessingInk" xmlns:wne="http://schemas.microsoft.com/office/word/2006/wordml" xmlns:wps="http://schemas.microsoft.com/office/word/2010/wordprocessingShape" mc:Ignorable="w14 w15 wp14">
-  <w:abstractNum w:abstractNumId="0">
+<w:numbering xmlns:wpc="http://schemas.microsoft.com/office/word/2010/wordprocessingCanvas" xmlns:cx="http://schemas.microsoft.com/office/drawing/2014/chartex" xmlns:cx1="http://schemas.microsoft.com/office/drawing/2015/9/8/chartex" xmlns:cx2="http://schemas.microsoft.com/office/drawing/2015/10/21/chartex" xmlns:cx3="http://schemas.microsoft.com/office/drawing/2016/5/9/chartex" xmlns:cx4="http://schemas.microsoft.com/office/drawing/2016/5/10/chartex" xmlns:cx5="http://schemas.microsoft.com/office/drawing/2016/5/11/chartex" xmlns:cx6="http://schemas.microsoft.com/office/drawing/2016/5/12/chartex" xmlns:cx7="http://schemas.microsoft.com/office/drawing/2016/5/13/chartex" xmlns:cx8="http://schemas.microsoft.com/office/drawing/2016/5/14/chartex" xmlns:mc="http://schemas.openxmlformats.org/markup-compatibility/2006" xmlns:aink="http://schemas.microsoft.com/office/drawing/2016/ink" xmlns:am3d="http://schemas.microsoft.com/office/drawing/2017/model3d" xmlns:o="urn:schemas-microsoft-com:office:office" xmlns:r="http://schemas.openxmlformats.org/officeDocument/2006/relationships" xmlns:m="http://schemas.openxmlformats.org/officeDocument/2006/math" xmlns:v="urn:schemas-microsoft-com:vml" xmlns:wp14="http://schemas.microsoft.com/office/word/2010/wordprocessingDrawing" xmlns:wp="http://schemas.openxmlformats.org/drawingml/2006/wordprocessingDrawing" xmlns:w10="urn:schemas-microsoft-com:office:word" xmlns:w="http://schemas.openxmlformats.org/wordprocessingml/2006/main" xmlns:w14="http://schemas.microsoft.com/office/word/2010/wordml" xmlns:w15="http://schemas.microsoft.com/office/word/2012/wordml" xmlns:w16cex="http://schemas.microsoft.com/office/word/2018/wordml/cex" xmlns:w16cid="http://schemas.microsoft.com/office/word/2016/wordml/cid" xmlns:w16="http://schemas.microsoft.com/office/word/2018/wordml" xmlns:w16se="http://schemas.microsoft.com/office/word/2015/wordml/symex" xmlns:wpg="http://schemas.microsoft.com/office/word/2010/wordprocessingGroup" xmlns:wpi="http://schemas.microsoft.com/office/word/2010/wordprocessingInk" xmlns:wne="http://schemas.microsoft.com/office/word/2006/wordml" xmlns:wps="http://schemas.microsoft.com/office/word/2010/wordprocessingShape" mc:Ignorable="w14 w15 w16se w16cid w16 w16cex wp14">
+  <w:abstractNum w:abstractNumId="0" w15:restartNumberingAfterBreak="0">
     <w:nsid w:val="01BB002D"/>
     <w:multiLevelType w:val="hybridMultilevel"/>
     <w:tmpl w:val="E03C0B5E"/>
@@ -11078,7 +10982,7 @@
       </w:pPr>
     </w:lvl>
   </w:abstractNum>
-  <w:abstractNum w:abstractNumId="1">
+  <w:abstractNum w:abstractNumId="1" w15:restartNumberingAfterBreak="0">
     <w:nsid w:val="01E14FE1"/>
     <w:multiLevelType w:val="hybridMultilevel"/>
     <w:tmpl w:val="27160066"/>
@@ -11191,7 +11095,7 @@
       </w:rPr>
     </w:lvl>
   </w:abstractNum>
-  <w:abstractNum w:abstractNumId="2">
+  <w:abstractNum w:abstractNumId="2" w15:restartNumberingAfterBreak="0">
     <w:nsid w:val="04D74BDD"/>
     <w:multiLevelType w:val="hybridMultilevel"/>
     <w:tmpl w:val="E14CD338"/>
@@ -11304,7 +11208,7 @@
       </w:rPr>
     </w:lvl>
   </w:abstractNum>
-  <w:abstractNum w:abstractNumId="3">
+  <w:abstractNum w:abstractNumId="3" w15:restartNumberingAfterBreak="0">
     <w:nsid w:val="06E24526"/>
     <w:multiLevelType w:val="hybridMultilevel"/>
     <w:tmpl w:val="F368817E"/>
@@ -11390,7 +11294,7 @@
       </w:pPr>
     </w:lvl>
   </w:abstractNum>
-  <w:abstractNum w:abstractNumId="4">
+  <w:abstractNum w:abstractNumId="4" w15:restartNumberingAfterBreak="0">
     <w:nsid w:val="074044D1"/>
     <w:multiLevelType w:val="hybridMultilevel"/>
     <w:tmpl w:val="B63EDC84"/>
@@ -11503,7 +11407,7 @@
       </w:pPr>
     </w:lvl>
   </w:abstractNum>
-  <w:abstractNum w:abstractNumId="5">
+  <w:abstractNum w:abstractNumId="5" w15:restartNumberingAfterBreak="0">
     <w:nsid w:val="0B7941E8"/>
     <w:multiLevelType w:val="hybridMultilevel"/>
     <w:tmpl w:val="F4C0EC3C"/>
@@ -11592,7 +11496,7 @@
       </w:pPr>
     </w:lvl>
   </w:abstractNum>
-  <w:abstractNum w:abstractNumId="6">
+  <w:abstractNum w:abstractNumId="6" w15:restartNumberingAfterBreak="0">
     <w:nsid w:val="0C9B4472"/>
     <w:multiLevelType w:val="multilevel"/>
     <w:tmpl w:val="0C0A001F"/>
@@ -11678,7 +11582,7 @@
       </w:pPr>
     </w:lvl>
   </w:abstractNum>
-  <w:abstractNum w:abstractNumId="7">
+  <w:abstractNum w:abstractNumId="7" w15:restartNumberingAfterBreak="0">
     <w:nsid w:val="0E70079C"/>
     <w:multiLevelType w:val="hybridMultilevel"/>
     <w:tmpl w:val="5232D8EE"/>
@@ -11764,7 +11668,7 @@
       </w:pPr>
     </w:lvl>
   </w:abstractNum>
-  <w:abstractNum w:abstractNumId="8">
+  <w:abstractNum w:abstractNumId="8" w15:restartNumberingAfterBreak="0">
     <w:nsid w:val="0F380F83"/>
     <w:multiLevelType w:val="hybridMultilevel"/>
     <w:tmpl w:val="94B6A726"/>
@@ -11850,7 +11754,7 @@
       </w:pPr>
     </w:lvl>
   </w:abstractNum>
-  <w:abstractNum w:abstractNumId="9">
+  <w:abstractNum w:abstractNumId="9" w15:restartNumberingAfterBreak="0">
     <w:nsid w:val="1978508D"/>
     <w:multiLevelType w:val="hybridMultilevel"/>
     <w:tmpl w:val="C9D2172C"/>
@@ -11963,7 +11867,7 @@
       </w:rPr>
     </w:lvl>
   </w:abstractNum>
-  <w:abstractNum w:abstractNumId="10">
+  <w:abstractNum w:abstractNumId="10" w15:restartNumberingAfterBreak="0">
     <w:nsid w:val="1E8F1A02"/>
     <w:multiLevelType w:val="hybridMultilevel"/>
     <w:tmpl w:val="E736BE60"/>
@@ -12076,7 +11980,7 @@
       </w:rPr>
     </w:lvl>
   </w:abstractNum>
-  <w:abstractNum w:abstractNumId="11">
+  <w:abstractNum w:abstractNumId="11" w15:restartNumberingAfterBreak="0">
     <w:nsid w:val="262C2D5F"/>
     <w:multiLevelType w:val="hybridMultilevel"/>
     <w:tmpl w:val="BE94AA34"/>
@@ -12162,7 +12066,7 @@
       </w:pPr>
     </w:lvl>
   </w:abstractNum>
-  <w:abstractNum w:abstractNumId="12">
+  <w:abstractNum w:abstractNumId="12" w15:restartNumberingAfterBreak="0">
     <w:nsid w:val="2C057176"/>
     <w:multiLevelType w:val="hybridMultilevel"/>
     <w:tmpl w:val="28EE9046"/>
@@ -12275,7 +12179,7 @@
       </w:rPr>
     </w:lvl>
   </w:abstractNum>
-  <w:abstractNum w:abstractNumId="13">
+  <w:abstractNum w:abstractNumId="13" w15:restartNumberingAfterBreak="0">
     <w:nsid w:val="30987BC8"/>
     <w:multiLevelType w:val="hybridMultilevel"/>
     <w:tmpl w:val="E5A0D7D8"/>
@@ -12388,7 +12292,7 @@
       </w:rPr>
     </w:lvl>
   </w:abstractNum>
-  <w:abstractNum w:abstractNumId="14">
+  <w:abstractNum w:abstractNumId="14" w15:restartNumberingAfterBreak="0">
     <w:nsid w:val="32313653"/>
     <w:multiLevelType w:val="hybridMultilevel"/>
     <w:tmpl w:val="91862600"/>
@@ -12501,7 +12405,7 @@
       </w:rPr>
     </w:lvl>
   </w:abstractNum>
-  <w:abstractNum w:abstractNumId="15">
+  <w:abstractNum w:abstractNumId="15" w15:restartNumberingAfterBreak="0">
     <w:nsid w:val="33377220"/>
     <w:multiLevelType w:val="hybridMultilevel"/>
     <w:tmpl w:val="ED6CE53A"/>
@@ -12614,7 +12518,7 @@
       </w:pPr>
     </w:lvl>
   </w:abstractNum>
-  <w:abstractNum w:abstractNumId="16">
+  <w:abstractNum w:abstractNumId="16" w15:restartNumberingAfterBreak="0">
     <w:nsid w:val="3D7908EC"/>
     <w:multiLevelType w:val="hybridMultilevel"/>
     <w:tmpl w:val="82A43556"/>
@@ -12700,7 +12604,7 @@
       </w:pPr>
     </w:lvl>
   </w:abstractNum>
-  <w:abstractNum w:abstractNumId="17">
+  <w:abstractNum w:abstractNumId="17" w15:restartNumberingAfterBreak="0">
     <w:nsid w:val="4148382D"/>
     <w:multiLevelType w:val="hybridMultilevel"/>
     <w:tmpl w:val="8A685704"/>
@@ -12813,7 +12717,7 @@
       </w:rPr>
     </w:lvl>
   </w:abstractNum>
-  <w:abstractNum w:abstractNumId="18">
+  <w:abstractNum w:abstractNumId="18" w15:restartNumberingAfterBreak="0">
     <w:nsid w:val="44C75B85"/>
     <w:multiLevelType w:val="hybridMultilevel"/>
     <w:tmpl w:val="AA70040E"/>
@@ -12926,7 +12830,7 @@
       </w:pPr>
     </w:lvl>
   </w:abstractNum>
-  <w:abstractNum w:abstractNumId="19">
+  <w:abstractNum w:abstractNumId="19" w15:restartNumberingAfterBreak="0">
     <w:nsid w:val="46015FE1"/>
     <w:multiLevelType w:val="hybridMultilevel"/>
     <w:tmpl w:val="090674F8"/>
@@ -13039,7 +12943,7 @@
       </w:rPr>
     </w:lvl>
   </w:abstractNum>
-  <w:abstractNum w:abstractNumId="20">
+  <w:abstractNum w:abstractNumId="20" w15:restartNumberingAfterBreak="0">
     <w:nsid w:val="48522847"/>
     <w:multiLevelType w:val="hybridMultilevel"/>
     <w:tmpl w:val="C708FB7A"/>
@@ -13152,7 +13056,7 @@
       </w:rPr>
     </w:lvl>
   </w:abstractNum>
-  <w:abstractNum w:abstractNumId="21">
+  <w:abstractNum w:abstractNumId="21" w15:restartNumberingAfterBreak="0">
     <w:nsid w:val="4B0D6B6A"/>
     <w:multiLevelType w:val="hybridMultilevel"/>
     <w:tmpl w:val="DDC0A5D6"/>
@@ -13241,7 +13145,7 @@
       </w:pPr>
     </w:lvl>
   </w:abstractNum>
-  <w:abstractNum w:abstractNumId="22">
+  <w:abstractNum w:abstractNumId="22" w15:restartNumberingAfterBreak="0">
     <w:nsid w:val="4F11069E"/>
     <w:multiLevelType w:val="hybridMultilevel"/>
     <w:tmpl w:val="2FFA14EC"/>
@@ -13354,7 +13258,7 @@
       </w:rPr>
     </w:lvl>
   </w:abstractNum>
-  <w:abstractNum w:abstractNumId="23">
+  <w:abstractNum w:abstractNumId="23" w15:restartNumberingAfterBreak="0">
     <w:nsid w:val="59393007"/>
     <w:multiLevelType w:val="hybridMultilevel"/>
     <w:tmpl w:val="CC3CD6C6"/>
@@ -13440,7 +13344,7 @@
       </w:pPr>
     </w:lvl>
   </w:abstractNum>
-  <w:abstractNum w:abstractNumId="24">
+  <w:abstractNum w:abstractNumId="24" w15:restartNumberingAfterBreak="0">
     <w:nsid w:val="5B481EDD"/>
     <w:multiLevelType w:val="multilevel"/>
     <w:tmpl w:val="0C0A001F"/>
@@ -13526,7 +13430,7 @@
       </w:pPr>
     </w:lvl>
   </w:abstractNum>
-  <w:abstractNum w:abstractNumId="25">
+  <w:abstractNum w:abstractNumId="25" w15:restartNumberingAfterBreak="0">
     <w:nsid w:val="5D497233"/>
     <w:multiLevelType w:val="multilevel"/>
     <w:tmpl w:val="0C0A0025"/>
@@ -13621,7 +13525,7 @@
       </w:pPr>
     </w:lvl>
   </w:abstractNum>
-  <w:abstractNum w:abstractNumId="26">
+  <w:abstractNum w:abstractNumId="26" w15:restartNumberingAfterBreak="0">
     <w:nsid w:val="5E594B1A"/>
     <w:multiLevelType w:val="hybridMultilevel"/>
     <w:tmpl w:val="46406514"/>
@@ -13707,7 +13611,7 @@
       </w:pPr>
     </w:lvl>
   </w:abstractNum>
-  <w:abstractNum w:abstractNumId="27">
+  <w:abstractNum w:abstractNumId="27" w15:restartNumberingAfterBreak="0">
     <w:nsid w:val="5FFD495B"/>
     <w:multiLevelType w:val="hybridMultilevel"/>
     <w:tmpl w:val="5FD299D4"/>
@@ -13820,7 +13724,7 @@
       </w:rPr>
     </w:lvl>
   </w:abstractNum>
-  <w:abstractNum w:abstractNumId="28">
+  <w:abstractNum w:abstractNumId="28" w15:restartNumberingAfterBreak="0">
     <w:nsid w:val="604D2A08"/>
     <w:multiLevelType w:val="hybridMultilevel"/>
     <w:tmpl w:val="B0EAAAB4"/>
@@ -13933,7 +13837,7 @@
       </w:rPr>
     </w:lvl>
   </w:abstractNum>
-  <w:abstractNum w:abstractNumId="29">
+  <w:abstractNum w:abstractNumId="29" w15:restartNumberingAfterBreak="0">
     <w:nsid w:val="610D757F"/>
     <w:multiLevelType w:val="hybridMultilevel"/>
     <w:tmpl w:val="D81A1392"/>
@@ -14046,7 +13950,7 @@
       </w:rPr>
     </w:lvl>
   </w:abstractNum>
-  <w:abstractNum w:abstractNumId="30">
+  <w:abstractNum w:abstractNumId="30" w15:restartNumberingAfterBreak="0">
     <w:nsid w:val="62FB0CD5"/>
     <w:multiLevelType w:val="hybridMultilevel"/>
     <w:tmpl w:val="05AA9D92"/>
@@ -14159,7 +14063,7 @@
       </w:rPr>
     </w:lvl>
   </w:abstractNum>
-  <w:abstractNum w:abstractNumId="31">
+  <w:abstractNum w:abstractNumId="31" w15:restartNumberingAfterBreak="0">
     <w:nsid w:val="62FF26FD"/>
     <w:multiLevelType w:val="hybridMultilevel"/>
     <w:tmpl w:val="0128B61C"/>
@@ -14272,7 +14176,7 @@
       </w:rPr>
     </w:lvl>
   </w:abstractNum>
-  <w:abstractNum w:abstractNumId="32">
+  <w:abstractNum w:abstractNumId="32" w15:restartNumberingAfterBreak="0">
     <w:nsid w:val="676B309E"/>
     <w:multiLevelType w:val="hybridMultilevel"/>
     <w:tmpl w:val="FA3EC5DA"/>
@@ -14361,7 +14265,7 @@
       </w:pPr>
     </w:lvl>
   </w:abstractNum>
-  <w:abstractNum w:abstractNumId="33">
+  <w:abstractNum w:abstractNumId="33" w15:restartNumberingAfterBreak="0">
     <w:nsid w:val="6A7B3AE2"/>
     <w:multiLevelType w:val="hybridMultilevel"/>
     <w:tmpl w:val="3E98DED6"/>
@@ -14474,7 +14378,7 @@
       </w:rPr>
     </w:lvl>
   </w:abstractNum>
-  <w:abstractNum w:abstractNumId="34">
+  <w:abstractNum w:abstractNumId="34" w15:restartNumberingAfterBreak="0">
     <w:nsid w:val="6A911A39"/>
     <w:multiLevelType w:val="hybridMultilevel"/>
     <w:tmpl w:val="6AEE9EA0"/>
@@ -14563,7 +14467,7 @@
       </w:pPr>
     </w:lvl>
   </w:abstractNum>
-  <w:abstractNum w:abstractNumId="35">
+  <w:abstractNum w:abstractNumId="35" w15:restartNumberingAfterBreak="0">
     <w:nsid w:val="6BEA4E2E"/>
     <w:multiLevelType w:val="hybridMultilevel"/>
     <w:tmpl w:val="144E3266"/>
@@ -14676,7 +14580,7 @@
       </w:rPr>
     </w:lvl>
   </w:abstractNum>
-  <w:abstractNum w:abstractNumId="36">
+  <w:abstractNum w:abstractNumId="36" w15:restartNumberingAfterBreak="0">
     <w:nsid w:val="6CF004A1"/>
     <w:multiLevelType w:val="hybridMultilevel"/>
     <w:tmpl w:val="6E6C8264"/>
@@ -14789,7 +14693,7 @@
       </w:rPr>
     </w:lvl>
   </w:abstractNum>
-  <w:abstractNum w:abstractNumId="37">
+  <w:abstractNum w:abstractNumId="37" w15:restartNumberingAfterBreak="0">
     <w:nsid w:val="6E88175F"/>
     <w:multiLevelType w:val="hybridMultilevel"/>
     <w:tmpl w:val="9B404B7E"/>
@@ -14905,7 +14809,7 @@
       </w:pPr>
     </w:lvl>
   </w:abstractNum>
-  <w:abstractNum w:abstractNumId="38">
+  <w:abstractNum w:abstractNumId="38" w15:restartNumberingAfterBreak="0">
     <w:nsid w:val="70B11689"/>
     <w:multiLevelType w:val="hybridMultilevel"/>
     <w:tmpl w:val="7AC20BC0"/>
@@ -14991,7 +14895,7 @@
       </w:pPr>
     </w:lvl>
   </w:abstractNum>
-  <w:abstractNum w:abstractNumId="39">
+  <w:abstractNum w:abstractNumId="39" w15:restartNumberingAfterBreak="0">
     <w:nsid w:val="7810574D"/>
     <w:multiLevelType w:val="hybridMultilevel"/>
     <w:tmpl w:val="E0A48A0E"/>
@@ -15282,7 +15186,7 @@
 </file>
 
 <file path=word/styles.xml><?xml version="1.0" encoding="utf-8"?>
-<w:styles xmlns:mc="http://schemas.openxmlformats.org/markup-compatibility/2006" xmlns:r="http://schemas.openxmlformats.org/officeDocument/2006/relationships" xmlns:w="http://schemas.openxmlformats.org/wordprocessingml/2006/main" xmlns:w14="http://schemas.microsoft.com/office/word/2010/wordml" xmlns:w15="http://schemas.microsoft.com/office/word/2012/wordml" mc:Ignorable="w14 w15">
+<w:styles xmlns:mc="http://schemas.openxmlformats.org/markup-compatibility/2006" xmlns:r="http://schemas.openxmlformats.org/officeDocument/2006/relationships" xmlns:w="http://schemas.openxmlformats.org/wordprocessingml/2006/main" xmlns:w14="http://schemas.microsoft.com/office/word/2010/wordml" xmlns:w15="http://schemas.microsoft.com/office/word/2012/wordml" xmlns:w16cex="http://schemas.microsoft.com/office/word/2018/wordml/cex" xmlns:w16cid="http://schemas.microsoft.com/office/word/2016/wordml/cid" xmlns:w16="http://schemas.microsoft.com/office/word/2018/wordml" xmlns:w16se="http://schemas.microsoft.com/office/word/2015/wordml/symex" mc:Ignorable="w14 w15 w16se w16cid w16 w16cex">
   <w:docDefaults>
     <w:rPrDefault>
       <w:rPr>
@@ -15298,7 +15202,7 @@
       </w:pPr>
     </w:pPrDefault>
   </w:docDefaults>
-  <w:latentStyles w:defLockedState="0" w:defUIPriority="99" w:defSemiHidden="0" w:defUnhideWhenUsed="0" w:defQFormat="0" w:count="371">
+  <w:latentStyles w:defLockedState="0" w:defUIPriority="99" w:defSemiHidden="0" w:defUnhideWhenUsed="0" w:defQFormat="0" w:count="376">
     <w:lsdException w:name="Normal" w:uiPriority="0" w:qFormat="1"/>
     <w:lsdException w:name="heading 1" w:uiPriority="9" w:qFormat="1"/>
     <w:lsdException w:name="heading 2" w:semiHidden="1" w:uiPriority="9" w:unhideWhenUsed="1" w:qFormat="1"/>
@@ -15404,7 +15308,6 @@
     <w:lsdException w:name="HTML Sample" w:semiHidden="1" w:unhideWhenUsed="1"/>
     <w:lsdException w:name="HTML Typewriter" w:semiHidden="1" w:unhideWhenUsed="1"/>
     <w:lsdException w:name="HTML Variable" w:semiHidden="1" w:unhideWhenUsed="1"/>
-    <w:lsdException w:name="Normal Table" w:semiHidden="1" w:unhideWhenUsed="1"/>
     <w:lsdException w:name="annotation subject" w:semiHidden="1" w:unhideWhenUsed="1"/>
     <w:lsdException w:name="No List" w:semiHidden="1" w:unhideWhenUsed="1"/>
     <w:lsdException w:name="Outline List 1" w:semiHidden="1" w:unhideWhenUsed="1"/>
@@ -15447,11 +15350,8 @@
     <w:lsdException w:name="Table Contemporary" w:semiHidden="1" w:unhideWhenUsed="1"/>
     <w:lsdException w:name="Table Elegant" w:semiHidden="1" w:unhideWhenUsed="1"/>
     <w:lsdException w:name="Table Professional" w:semiHidden="1" w:unhideWhenUsed="1"/>
-    <w:lsdException w:name="Table Subtle 1" w:semiHidden="1" w:unhideWhenUsed="1"/>
     <w:lsdException w:name="Table Subtle 2" w:semiHidden="1" w:unhideWhenUsed="1"/>
     <w:lsdException w:name="Table Web 1" w:semiHidden="1" w:unhideWhenUsed="1"/>
-    <w:lsdException w:name="Table Web 2" w:semiHidden="1" w:unhideWhenUsed="1"/>
-    <w:lsdException w:name="Table Web 3" w:semiHidden="1" w:unhideWhenUsed="1"/>
     <w:lsdException w:name="Balloon Text" w:semiHidden="1" w:unhideWhenUsed="1"/>
     <w:lsdException w:name="Table Grid" w:uiPriority="39"/>
     <w:lsdException w:name="Table Theme" w:semiHidden="1" w:unhideWhenUsed="1"/>
@@ -15670,6 +15570,11 @@
     <w:lsdException w:name="List Table 5 Dark Accent 6" w:uiPriority="50"/>
     <w:lsdException w:name="List Table 6 Colorful Accent 6" w:uiPriority="51"/>
     <w:lsdException w:name="List Table 7 Colorful Accent 6" w:uiPriority="52"/>
+    <w:lsdException w:name="Mention" w:semiHidden="1" w:unhideWhenUsed="1"/>
+    <w:lsdException w:name="Smart Hyperlink" w:semiHidden="1" w:unhideWhenUsed="1"/>
+    <w:lsdException w:name="Hashtag" w:semiHidden="1" w:unhideWhenUsed="1"/>
+    <w:lsdException w:name="Unresolved Mention" w:semiHidden="1" w:unhideWhenUsed="1"/>
+    <w:lsdException w:name="Smart Link" w:semiHidden="1" w:unhideWhenUsed="1"/>
   </w:latentStyles>
   <w:style w:type="paragraph" w:default="1" w:styleId="Normal">
     <w:name w:val="Normal"/>
@@ -15955,7 +15860,6 @@
       <w:spacing w:after="0" w:line="240" w:lineRule="auto"/>
     </w:pPr>
     <w:tblPr>
-      <w:tblInd w:w="0" w:type="dxa"/>
       <w:tblBorders>
         <w:top w:val="single" w:sz="4" w:space="0" w:color="auto"/>
         <w:left w:val="single" w:sz="4" w:space="0" w:color="auto"/>
@@ -15964,15 +15868,9 @@
         <w:insideH w:val="single" w:sz="4" w:space="0" w:color="auto"/>
         <w:insideV w:val="single" w:sz="4" w:space="0" w:color="auto"/>
       </w:tblBorders>
-      <w:tblCellMar>
-        <w:top w:w="0" w:type="dxa"/>
-        <w:left w:w="108" w:type="dxa"/>
-        <w:bottom w:w="0" w:type="dxa"/>
-        <w:right w:w="108" w:type="dxa"/>
-      </w:tblCellMar>
     </w:tblPr>
   </w:style>
-  <w:style w:type="table" w:styleId="Tabladecuadrcula4-nfasis3">
+  <w:style w:type="table" w:styleId="Tablaconcuadrcula4-nfasis3">
     <w:name w:val="Grid Table 4 Accent 3"/>
     <w:basedOn w:val="Tablanormal"/>
     <w:uiPriority w:val="49"/>
@@ -15983,7 +15881,6 @@
     <w:tblPr>
       <w:tblStyleRowBandSize w:val="1"/>
       <w:tblStyleColBandSize w:val="1"/>
-      <w:tblInd w:w="0" w:type="dxa"/>
       <w:tblBorders>
         <w:top w:val="single" w:sz="4" w:space="0" w:color="C9C9C9" w:themeColor="accent3" w:themeTint="99"/>
         <w:left w:val="single" w:sz="4" w:space="0" w:color="C9C9C9" w:themeColor="accent3" w:themeTint="99"/>
@@ -15992,12 +15889,6 @@
         <w:insideH w:val="single" w:sz="4" w:space="0" w:color="C9C9C9" w:themeColor="accent3" w:themeTint="99"/>
         <w:insideV w:val="single" w:sz="4" w:space="0" w:color="C9C9C9" w:themeColor="accent3" w:themeTint="99"/>
       </w:tblBorders>
-      <w:tblCellMar>
-        <w:top w:w="0" w:type="dxa"/>
-        <w:left w:w="108" w:type="dxa"/>
-        <w:bottom w:w="0" w:type="dxa"/>
-        <w:right w:w="108" w:type="dxa"/>
-      </w:tblCellMar>
     </w:tblPr>
     <w:tblStylePr w:type="firstRow">
       <w:rPr>
@@ -16055,7 +15946,7 @@
       </w:tcPr>
     </w:tblStylePr>
   </w:style>
-  <w:style w:type="table" w:styleId="Tabladecuadrcula4-nfasis5">
+  <w:style w:type="table" w:styleId="Tablaconcuadrcula4-nfasis5">
     <w:name w:val="Grid Table 4 Accent 5"/>
     <w:basedOn w:val="Tablanormal"/>
     <w:uiPriority w:val="49"/>
@@ -16066,7 +15957,6 @@
     <w:tblPr>
       <w:tblStyleRowBandSize w:val="1"/>
       <w:tblStyleColBandSize w:val="1"/>
-      <w:tblInd w:w="0" w:type="dxa"/>
       <w:tblBorders>
         <w:top w:val="single" w:sz="4" w:space="0" w:color="8EAADB" w:themeColor="accent5" w:themeTint="99"/>
         <w:left w:val="single" w:sz="4" w:space="0" w:color="8EAADB" w:themeColor="accent5" w:themeTint="99"/>
@@ -16075,12 +15965,6 @@
         <w:insideH w:val="single" w:sz="4" w:space="0" w:color="8EAADB" w:themeColor="accent5" w:themeTint="99"/>
         <w:insideV w:val="single" w:sz="4" w:space="0" w:color="8EAADB" w:themeColor="accent5" w:themeTint="99"/>
       </w:tblBorders>
-      <w:tblCellMar>
-        <w:top w:w="0" w:type="dxa"/>
-        <w:left w:w="108" w:type="dxa"/>
-        <w:bottom w:w="0" w:type="dxa"/>
-        <w:right w:w="108" w:type="dxa"/>
-      </w:tblCellMar>
     </w:tblPr>
     <w:tblStylePr w:type="firstRow">
       <w:rPr>
@@ -16186,11 +16070,11 @@
       <w:szCs w:val="32"/>
     </w:rPr>
   </w:style>
-  <w:style w:type="paragraph" w:styleId="Puesto">
+  <w:style w:type="paragraph" w:styleId="Ttulo">
     <w:name w:val="Title"/>
     <w:basedOn w:val="Normal"/>
     <w:next w:val="Normal"/>
-    <w:link w:val="PuestoCar"/>
+    <w:link w:val="TtuloCar"/>
     <w:uiPriority w:val="10"/>
     <w:qFormat/>
     <w:rsid w:val="00985C49"/>
@@ -16206,10 +16090,10 @@
       <w:szCs w:val="56"/>
     </w:rPr>
   </w:style>
-  <w:style w:type="character" w:customStyle="1" w:styleId="PuestoCar">
-    <w:name w:val="Puesto Car"/>
+  <w:style w:type="character" w:customStyle="1" w:styleId="TtuloCar">
+    <w:name w:val="Título Car"/>
     <w:basedOn w:val="Fuentedeprrafopredeter"/>
-    <w:link w:val="Puesto"/>
+    <w:link w:val="Ttulo"/>
     <w:uiPriority w:val="10"/>
     <w:rsid w:val="00985C49"/>
     <w:rPr>
@@ -16255,7 +16139,7 @@
       <w:szCs w:val="26"/>
     </w:rPr>
   </w:style>
-  <w:style w:type="paragraph" w:styleId="TtulodeTDC">
+  <w:style w:type="paragraph" w:styleId="TtuloTDC">
     <w:name w:val="TOC Heading"/>
     <w:basedOn w:val="Ttulo1"/>
     <w:next w:val="Normal"/>
@@ -16451,7 +16335,7 @@
       <w:szCs w:val="21"/>
     </w:rPr>
   </w:style>
-  <w:style w:type="table" w:styleId="Cuadrculadetablaclara">
+  <w:style w:type="table" w:styleId="Tablaconcuadrculaclara">
     <w:name w:val="Grid Table Light"/>
     <w:basedOn w:val="Tablanormal"/>
     <w:uiPriority w:val="40"/>
@@ -16460,7 +16344,6 @@
       <w:spacing w:after="0" w:line="240" w:lineRule="auto"/>
     </w:pPr>
     <w:tblPr>
-      <w:tblInd w:w="0" w:type="dxa"/>
       <w:tblBorders>
         <w:top w:val="single" w:sz="4" w:space="0" w:color="BFBFBF" w:themeColor="background1" w:themeShade="BF"/>
         <w:left w:val="single" w:sz="4" w:space="0" w:color="BFBFBF" w:themeColor="background1" w:themeShade="BF"/>
@@ -16469,12 +16352,6 @@
         <w:insideH w:val="single" w:sz="4" w:space="0" w:color="BFBFBF" w:themeColor="background1" w:themeShade="BF"/>
         <w:insideV w:val="single" w:sz="4" w:space="0" w:color="BFBFBF" w:themeColor="background1" w:themeShade="BF"/>
       </w:tblBorders>
-      <w:tblCellMar>
-        <w:top w:w="0" w:type="dxa"/>
-        <w:left w:w="108" w:type="dxa"/>
-        <w:bottom w:w="0" w:type="dxa"/>
-        <w:right w:w="108" w:type="dxa"/>
-      </w:tblCellMar>
     </w:tblPr>
   </w:style>
   <w:style w:type="paragraph" w:styleId="Encabezado">
@@ -16557,7 +16434,7 @@
       <w:szCs w:val="18"/>
     </w:rPr>
   </w:style>
-  <w:style w:type="table" w:styleId="Tabladecuadrcula5oscura-nfasis5">
+  <w:style w:type="table" w:styleId="Tablaconcuadrcula5oscura-nfasis5">
     <w:name w:val="Grid Table 5 Dark Accent 5"/>
     <w:basedOn w:val="Tablanormal"/>
     <w:uiPriority w:val="50"/>
@@ -16568,7 +16445,6 @@
     <w:tblPr>
       <w:tblStyleRowBandSize w:val="1"/>
       <w:tblStyleColBandSize w:val="1"/>
-      <w:tblInd w:w="0" w:type="dxa"/>
       <w:tblBorders>
         <w:top w:val="single" w:sz="4" w:space="0" w:color="FFFFFF" w:themeColor="background1"/>
         <w:left w:val="single" w:sz="4" w:space="0" w:color="FFFFFF" w:themeColor="background1"/>
@@ -16577,12 +16453,6 @@
         <w:insideH w:val="single" w:sz="4" w:space="0" w:color="FFFFFF" w:themeColor="background1"/>
         <w:insideV w:val="single" w:sz="4" w:space="0" w:color="FFFFFF" w:themeColor="background1"/>
       </w:tblBorders>
-      <w:tblCellMar>
-        <w:top w:w="0" w:type="dxa"/>
-        <w:left w:w="108" w:type="dxa"/>
-        <w:bottom w:w="0" w:type="dxa"/>
-        <w:right w:w="108" w:type="dxa"/>
-      </w:tblCellMar>
     </w:tblPr>
     <w:tcPr>
       <w:shd w:val="clear" w:color="auto" w:fill="D9E2F3" w:themeFill="accent5" w:themeFillTint="33"/>
@@ -16700,7 +16570,7 @@
       <w:szCs w:val="18"/>
     </w:rPr>
   </w:style>
-  <w:style w:type="table" w:styleId="Tabladecuadrcula4-nfasis1">
+  <w:style w:type="table" w:styleId="Tablaconcuadrcula4-nfasis1">
     <w:name w:val="Grid Table 4 Accent 1"/>
     <w:basedOn w:val="Tablanormal"/>
     <w:uiPriority w:val="49"/>
@@ -16711,7 +16581,6 @@
     <w:tblPr>
       <w:tblStyleRowBandSize w:val="1"/>
       <w:tblStyleColBandSize w:val="1"/>
-      <w:tblInd w:w="0" w:type="dxa"/>
       <w:tblBorders>
         <w:top w:val="single" w:sz="4" w:space="0" w:color="9CC2E5" w:themeColor="accent1" w:themeTint="99"/>
         <w:left w:val="single" w:sz="4" w:space="0" w:color="9CC2E5" w:themeColor="accent1" w:themeTint="99"/>
@@ -16720,12 +16589,6 @@
         <w:insideH w:val="single" w:sz="4" w:space="0" w:color="9CC2E5" w:themeColor="accent1" w:themeTint="99"/>
         <w:insideV w:val="single" w:sz="4" w:space="0" w:color="9CC2E5" w:themeColor="accent1" w:themeTint="99"/>
       </w:tblBorders>
-      <w:tblCellMar>
-        <w:top w:w="0" w:type="dxa"/>
-        <w:left w:w="108" w:type="dxa"/>
-        <w:bottom w:w="0" w:type="dxa"/>
-        <w:right w:w="108" w:type="dxa"/>
-      </w:tblCellMar>
     </w:tblPr>
     <w:tblStylePr w:type="firstRow">
       <w:rPr>
@@ -16849,8 +16712,8 @@
       <w:u w:val="single"/>
     </w:rPr>
   </w:style>
-  <w:style w:type="character" w:customStyle="1" w:styleId="UnresolvedMention">
-    <w:name w:val="Unresolved Mention"/>
+  <w:style w:type="character" w:customStyle="1" w:styleId="Mencinsinresolver2">
+    <w:name w:val="Mención sin resolver2"/>
     <w:basedOn w:val="Fuentedeprrafopredeter"/>
     <w:uiPriority w:val="99"/>
     <w:semiHidden/>
@@ -16940,6 +16803,18 @@
     <w:rPr>
       <w:b/>
       <w:bCs/>
+    </w:rPr>
+  </w:style>
+  <w:style w:type="character" w:styleId="Mencinsinresolver">
+    <w:name w:val="Unresolved Mention"/>
+    <w:basedOn w:val="Fuentedeprrafopredeter"/>
+    <w:uiPriority w:val="99"/>
+    <w:semiHidden/>
+    <w:unhideWhenUsed/>
+    <w:rsid w:val="00296429"/>
+    <w:rPr>
+      <w:color w:val="605E5C"/>
+      <w:shd w:val="clear" w:color="auto" w:fill="E1DFDD"/>
     </w:rPr>
   </w:style>
 </w:styles>

</xml_diff>

<commit_message>
change sonarcloud analisis to match openapi-proyect data
</commit_message>
<xml_diff>
--- a/Documentos/NuestraDocumentacion/Documentacion Proyecto openapi generator.docx
+++ b/Documentos/NuestraDocumentacion/Documentacion Proyecto openapi generator.docx
@@ -6632,13 +6632,72 @@
           <w:b/>
           <w:bCs/>
         </w:rPr>
-        <w:t>A</w:t>
-      </w:r>
-      <w:r>
-        <w:t>, ya que no detecta bugs en el proyecto.</w:t>
-      </w:r>
-      <w:r>
-        <w:t xml:space="preserve"> Sin embargo, como se puede ver en el apartado de cobertura, opinamos que no es suficiente, al solo cubrir un 34,1% del código del proyecto en 15 test unitarios.</w:t>
+        <w:t>E</w:t>
+      </w:r>
+      <w:r>
+        <w:t xml:space="preserve">, ya que detecta </w:t>
+      </w:r>
+      <w:r>
+        <w:t xml:space="preserve">5 </w:t>
+      </w:r>
+      <w:r>
+        <w:t>bugs en el proyecto</w:t>
+      </w:r>
+      <w:r>
+        <w:t xml:space="preserve"> y 5.8K de líneas de código “raro” (code smells)</w:t>
+      </w:r>
+      <w:r>
+        <w:t>.</w:t>
+      </w:r>
+      <w:r>
+        <w:t xml:space="preserve"> </w:t>
+      </w:r>
+      <w:r>
+        <w:t>Estos bugs se deben a no seguir la manera aconsejada de instanciar ciertas clases con Mockito</w:t>
+      </w:r>
+      <w:hyperlink w:anchor="mockito" w:history="1">
+        <w:r>
+          <w:rPr>
+            <w:rStyle w:val="Hipervnculo"/>
+            <w:vertAlign w:val="superscript"/>
+          </w:rPr>
+          <w:t>24</w:t>
+        </w:r>
+      </w:hyperlink>
+      <w:r>
+        <w:t xml:space="preserve">, </w:t>
+      </w:r>
+      <w:r>
+        <w:t xml:space="preserve">expresiones regulares no testadas que pueden </w:t>
+      </w:r>
+      <w:r>
+        <w:lastRenderedPageBreak/>
+        <w:t xml:space="preserve">generar un </w:t>
+      </w:r>
+      <w:r>
+        <w:rPr>
+          <w:i/>
+          <w:iCs/>
+        </w:rPr>
+        <w:t>“stack overflow error”</w:t>
+      </w:r>
+      <w:r>
+        <w:t xml:space="preserve"> si la entrada es grande o no considerar otras expresiones regulares que puedan repetir elementos una entrada vacía, pasando por defecto, el propio valor de la expresión regular. Además</w:t>
+      </w:r>
+      <w:r>
+        <w:t xml:space="preserve">, como se puede ver en el apartado de cobertura, opinamos que no es suficiente, al solo cubrir un </w:t>
+      </w:r>
+      <w:r>
+        <w:t>1</w:t>
+      </w:r>
+      <w:r>
+        <w:t xml:space="preserve">,1% del código del proyecto en </w:t>
+      </w:r>
+      <w:r>
+        <w:t>un total de 72</w:t>
+      </w:r>
+      <w:r>
+        <w:t xml:space="preserve"> test unitarios.</w:t>
       </w:r>
     </w:p>
     <w:p>
@@ -6654,7 +6713,6 @@
           <w:b/>
           <w:bCs/>
         </w:rPr>
-        <w:lastRenderedPageBreak/>
         <w:t>Seguridad:</w:t>
       </w:r>
       <w:r>
@@ -6671,27 +6729,255 @@
         <w:t>A</w:t>
       </w:r>
       <w:r>
-        <w:t xml:space="preserve"> la vulnerabilidades halladas (0), aunque cabe mencionar que hay posibles riesgos al encontrarse “puntos calientes” de seguridad en el archivo </w:t>
+        <w:t xml:space="preserve"> la vulnerabilidades halladas (0), aunque cabe mencionar que hay posibles riesgos al encontrarse “puntos calientes”</w:t>
+      </w:r>
+      <w:r>
+        <w:t xml:space="preserve"> (48 en total)</w:t>
+      </w:r>
+      <w:r>
+        <w:t xml:space="preserve"> de seguridad </w:t>
+      </w:r>
+      <w:r>
+        <w:t>en diversos archivos y paquetes del proyecto</w:t>
+      </w:r>
+      <w:r>
+        <w:t xml:space="preserve">. </w:t>
+      </w:r>
+      <w:r>
+        <w:t xml:space="preserve">Estos archivos se pueden clasificar según sonarcloud por su orden de prioridad para revisar, pudiendo encontrar tres diferentes categorías según la importancia del punto caliente. </w:t>
+      </w:r>
+      <w:r>
+        <w:t>Para mayor detalle, se recomienda consultar CVE details</w:t>
+      </w:r>
+      <w:hyperlink w:anchor="cveDetails" w:history="1">
+        <w:r>
+          <w:rPr>
+            <w:rStyle w:val="Hipervnculo"/>
+            <w:vertAlign w:val="superscript"/>
+          </w:rPr>
+          <w:t>25</w:t>
+        </w:r>
+      </w:hyperlink>
+      <w:r>
+        <w:t>.</w:t>
+      </w:r>
+    </w:p>
+    <w:p>
+      <w:pPr>
+        <w:pStyle w:val="Prrafodelista"/>
+        <w:numPr>
+          <w:ilvl w:val="1"/>
+          <w:numId w:val="34"/>
+        </w:numPr>
+      </w:pPr>
+      <w:r>
+        <w:t xml:space="preserve">Con una calificación </w:t>
+      </w:r>
+      <w:r>
+        <w:rPr>
+          <w:b/>
+          <w:bCs/>
+        </w:rPr>
+        <w:t>HIGH Priority</w:t>
+      </w:r>
+      <w:r>
+        <w:t>, encontramos 18 archivos que deben ser revisados debido a que sonarcloud detecta “</w:t>
       </w:r>
       <w:r>
         <w:rPr>
           <w:i/>
           <w:iCs/>
         </w:rPr>
-        <w:t xml:space="preserve">src/main/java/org/openapitools/codegen/meta/FeatureSet.java </w:t>
-      </w:r>
-      <w:r>
-        <w:t xml:space="preserve">. Este archivo se encarga de generar las funcionalidades encargadas por el cliente de forma automática. Este archivo, debería ser testado para comprobar posibles brechas de seguridad, ya que recibe una calificación de </w:t>
+        <w:t>hard code credentials”</w:t>
+      </w:r>
+      <w:r>
+        <w:t xml:space="preserve">, es decir, posibles referencias a contraseñas y otros datos sensibles dentro del código. Sin embargo, analizando el código, creemos que son referencias a parámetros generados en la propia clase, aunque aconsejamos </w:t>
+      </w:r>
+      <w:r>
+        <w:t xml:space="preserve">revisar vulnerabilidades pasadas sobre este tema, como </w:t>
+      </w:r>
+      <w:hyperlink r:id="rId21" w:history="1">
+        <w:r>
+          <w:rPr>
+            <w:rStyle w:val="Hipervnculo"/>
+          </w:rPr>
+          <w:t>CVE-2019</w:t>
+        </w:r>
+        <w:r>
+          <w:rPr>
+            <w:rStyle w:val="Hipervnculo"/>
+          </w:rPr>
+          <w:t>-</w:t>
+        </w:r>
+        <w:r>
+          <w:rPr>
+            <w:rStyle w:val="Hipervnculo"/>
+          </w:rPr>
+          <w:t>13466</w:t>
+        </w:r>
+      </w:hyperlink>
+      <w:r>
+        <w:t xml:space="preserve"> o </w:t>
+      </w:r>
+      <w:hyperlink r:id="rId22" w:history="1">
+        <w:r>
+          <w:rPr>
+            <w:rStyle w:val="Hipervnculo"/>
+          </w:rPr>
+          <w:t>CVE-2018-15389</w:t>
+        </w:r>
+      </w:hyperlink>
+      <w:r>
+        <w:t>.</w:t>
+      </w:r>
+    </w:p>
+    <w:p>
+      <w:pPr>
+        <w:pStyle w:val="Prrafodelista"/>
+        <w:numPr>
+          <w:ilvl w:val="1"/>
+          <w:numId w:val="34"/>
+        </w:numPr>
+      </w:pPr>
+      <w:r>
+        <w:t xml:space="preserve">Con una calificación </w:t>
       </w:r>
       <w:r>
         <w:rPr>
           <w:b/>
           <w:bCs/>
         </w:rPr>
+        <w:t>MEDIUM Priority</w:t>
+      </w:r>
+      <w:r>
+        <w:t>, encontramos 15 archivos que deben ser revisados. Uno de ellos, sonarcloud detecta un archivo que podría presentar una vulnerabilidad en una expresión regular no testada, pudiendo causar un ataque DoS (denegación de servicio) debido a ello. Además, los otro 14 archivos, se deben al uso de generación de números pseudoaleatorios</w:t>
+      </w:r>
+      <w:r>
+        <w:t xml:space="preserve">, de forma que podrían acotarse valores esperados y provocar un fallo o un acceso no autorizado por la baja calidad criptográfica. Para mayor interés, se recomienda consultar las siguientes vulnerabilidades registradas: </w:t>
+      </w:r>
+      <w:hyperlink r:id="rId23" w:history="1">
+        <w:r>
+          <w:rPr>
+            <w:rStyle w:val="Hipervnculo"/>
+          </w:rPr>
+          <w:t>CVE-2013-6386</w:t>
+        </w:r>
+      </w:hyperlink>
+      <w:r>
+        <w:t xml:space="preserve">, </w:t>
+      </w:r>
+      <w:hyperlink r:id="rId24" w:history="1">
+        <w:r>
+          <w:rPr>
+            <w:rStyle w:val="Hipervnculo"/>
+          </w:rPr>
+          <w:t>CVE-2006-3419</w:t>
+        </w:r>
+      </w:hyperlink>
+      <w:r>
+        <w:t xml:space="preserve"> o </w:t>
+      </w:r>
+      <w:hyperlink r:id="rId25" w:history="1">
+        <w:r>
+          <w:rPr>
+            <w:rStyle w:val="Hipervnculo"/>
+          </w:rPr>
+          <w:t>CVE-2008-4102</w:t>
+        </w:r>
+      </w:hyperlink>
+      <w:r>
+        <w:t>.</w:t>
+      </w:r>
+    </w:p>
+    <w:p>
+      <w:pPr>
+        <w:pStyle w:val="Prrafodelista"/>
+        <w:numPr>
+          <w:ilvl w:val="1"/>
+          <w:numId w:val="34"/>
+        </w:numPr>
+      </w:pPr>
+      <w:r>
+        <w:t xml:space="preserve">Con una calificación </w:t>
+      </w:r>
+      <w:r>
+        <w:rPr>
+          <w:b/>
+          <w:bCs/>
+        </w:rPr>
+        <w:t>LOW Priority</w:t>
+      </w:r>
+      <w:r>
+        <w:t xml:space="preserve">, encontramos 15 archivos que deben ser revisados. 13 de ellos se deben a recordar al usuario de asegurarse que el debug esté desactivado antes de entregar los archivos a producción. Esto se debe a que hay archivos que dentro de una sentencia </w:t>
+      </w:r>
+      <w:r>
+        <w:rPr>
+          <w:i/>
+          <w:iCs/>
+        </w:rPr>
+        <w:t>try catch</w:t>
+      </w:r>
+      <w:r>
+        <w:t xml:space="preserve">, al detectar errores, lo imprime por consola, pudiendo facilitar </w:t>
+      </w:r>
+      <w:r>
+        <w:t xml:space="preserve">tanto al usuario como a un tercero malicioso información respecto al error. Para mayor información, se recomienda consultar la vulnerabilidad más reciente respecto a este tema:  </w:t>
+      </w:r>
+      <w:hyperlink r:id="rId26" w:history="1">
+        <w:r>
+          <w:rPr>
+            <w:rStyle w:val="Hipervnculo"/>
+          </w:rPr>
+          <w:t>CVE-2018-1</w:t>
+        </w:r>
+        <w:r>
+          <w:rPr>
+            <w:rStyle w:val="Hipervnculo"/>
+          </w:rPr>
+          <w:t>9</w:t>
+        </w:r>
+        <w:r>
+          <w:rPr>
+            <w:rStyle w:val="Hipervnculo"/>
+          </w:rPr>
+          <w:t>99007</w:t>
+        </w:r>
+      </w:hyperlink>
+      <w:r>
+        <w:t xml:space="preserve">. Otro archivo, tiene un punto caliente interesante, dado que se podría aprovechar de los 13 puntos calientes anteriores. Se debe a un posible log injection, ya que se trata de logear por nivel los errores registrados. Para mayor información, consultar: </w:t>
+      </w:r>
+      <w:hyperlink r:id="rId27" w:history="1">
+        <w:r>
+          <w:rPr>
+            <w:rStyle w:val="Hipervnculo"/>
+          </w:rPr>
+          <w:t>CVE-2018-0285</w:t>
+        </w:r>
+      </w:hyperlink>
+      <w:r>
+        <w:t xml:space="preserve">. Y el último, es que SonarCloud </w:t>
+      </w:r>
+      <w:r>
+        <w:lastRenderedPageBreak/>
+        <w:t>detecta un string que indica una versión de un archivo por defecto como una dirección IP, por lo que no deberíamos preocuparnos.</w:t>
+      </w:r>
+    </w:p>
+    <w:p>
+      <w:pPr>
+        <w:ind w:left="1080"/>
+      </w:pPr>
+      <w:r>
+        <w:t xml:space="preserve">Por todo ello, no es de extrañar que reciba una puntuación de </w:t>
+      </w:r>
+      <w:r>
+        <w:rPr>
+          <w:b/>
+          <w:bCs/>
+        </w:rPr>
         <w:t>E</w:t>
       </w:r>
       <w:r>
-        <w:t>.</w:t>
+        <w:t xml:space="preserve"> a lo que se refiere a “puntos calientes” en el tema de seguridad.</w:t>
       </w:r>
     </w:p>
     <w:p>
@@ -6723,7 +7009,34 @@
         <w:t>A</w:t>
       </w:r>
       <w:r>
-        <w:t>, aunque cabe destacar que detecta 126 code smells en el sistema. No obstante, la mayoría de estos Code Smells se deben a la sintaxis de ciertas clases de Java, al uso de elementos genéricos o a la falta de cobertura por tests. Creemos que el motivo de los code smells por utilizar ciertas clases Java se deben a la versión de Java utilizada (Java 8). SonarCloud calcula que el sistema posee una deuda técnica de 1 día. Finalmente, cabe mencionar que el proyecto presenta bloques duplicados, aunque esta duplicidad es mínima, debido a que solo ocupa un 0.5%.</w:t>
+        <w:t xml:space="preserve">, aunque cabe destacar que detecta </w:t>
+      </w:r>
+      <w:r>
+        <w:t>5.8</w:t>
+      </w:r>
+      <w:r>
+        <w:t xml:space="preserve"> code smells en el sistema. No obstante, la mayoría de estos Code Smells se deben a la sintaxis de ciertas clases de Java, al uso de elementos genéricos o a la falta de cobertura por tests. Creemos que el motivo de los code smells por utilizar ciertas clases Java se deben a la versión de Java utilizada (Java 8). SonarCloud calcula que el sistema posee una deuda técnica de 1</w:t>
+      </w:r>
+      <w:r>
+        <w:t>09</w:t>
+      </w:r>
+      <w:r>
+        <w:t xml:space="preserve"> día</w:t>
+      </w:r>
+      <w:r>
+        <w:t>s, lo cual consideramos que es bastante alta, aunque debido a ser un proyecto OpenSource con una gran cantidad de colaboradores,</w:t>
+      </w:r>
+      <w:r>
+        <w:t xml:space="preserve"> no es tan notable dicha deuda</w:t>
+      </w:r>
+      <w:r>
+        <w:t>. Finalmente, cabe mencionar que el proyecto presenta bloques duplicados,</w:t>
+      </w:r>
+      <w:r>
+        <w:t xml:space="preserve"> alcanzando el 16.9% del proyecto, con un total de 1.1K de bloques duplicados</w:t>
+      </w:r>
+      <w:r>
+        <w:t>.</w:t>
       </w:r>
     </w:p>
     <w:p>
@@ -6742,10 +7055,34 @@
         <w:t xml:space="preserve">Complejidad: </w:t>
       </w:r>
       <w:r>
-        <w:t>Este atributo mide la eficiencia de los métodos usados, además de la interacción del desarrollador al tener que realizar el mantenimiento de dichos métodos. La complejidad se puede dividir en complejidad ciclomática y cognitiva, que miden la eficiencia y la mantenibilidad respectivamente. Este proyecto presenta una calificación total de 404 de complejidad ciclomática y de 178 de complejidad cognitiva. Por último, se define por defecto que la complejidad cognitiva de un método debe ser a 15 para ser viable</w:t>
-      </w:r>
-      <w:r>
-        <w:t>, no cumpliendo los siguientes archivos:</w:t>
+        <w:t xml:space="preserve">Este atributo mide la eficiencia de los métodos usados, además de la interacción del desarrollador al tener que realizar el mantenimiento de dichos métodos. La complejidad se puede dividir en complejidad ciclomática y cognitiva, que miden la eficiencia y la mantenibilidad respectivamente. Este proyecto presenta una calificación total de </w:t>
+      </w:r>
+      <w:r>
+        <w:t>17183</w:t>
+      </w:r>
+      <w:r>
+        <w:t xml:space="preserve"> de complejidad ciclomática y de 1</w:t>
+      </w:r>
+      <w:r>
+        <w:t>6985</w:t>
+      </w:r>
+      <w:r>
+        <w:t xml:space="preserve"> de complejidad cognitiva. Por último, se define por defecto que la complejidad cognitiva de un método debe ser a 15 para ser viable</w:t>
+      </w:r>
+      <w:r>
+        <w:t xml:space="preserve">, no cumpliendo </w:t>
+      </w:r>
+      <w:r>
+        <w:t>multitud de archivos, de los cuales destacan los</w:t>
+      </w:r>
+      <w:r>
+        <w:t xml:space="preserve"> siguientes</w:t>
+      </w:r>
+      <w:r>
+        <w:t xml:space="preserve"> archivos relacionados con la generación  de modelos y del código de la API</w:t>
+      </w:r>
+      <w:r>
+        <w:t>:</w:t>
       </w:r>
     </w:p>
     <w:p>
@@ -6767,7 +7104,31 @@
           <w:iCs/>
           <w:lang w:val="en-GB"/>
         </w:rPr>
-        <w:t>src/main/java/org/openapitools/codegen/config/GeneratorSettings.java</w:t>
+        <w:t>modules/openapi-generator-corelib/</w:t>
+      </w:r>
+      <w:r>
+        <w:rPr>
+          <w:i/>
+          <w:iCs/>
+          <w:lang w:val="en-GB"/>
+        </w:rPr>
+        <w:t>src/main/java/org/openapitools/codegen/</w:t>
+      </w:r>
+      <w:r>
+        <w:rPr>
+          <w:i/>
+          <w:iCs/>
+          <w:lang w:val="en-GB"/>
+        </w:rPr>
+        <w:t>DefaulCodegen</w:t>
+      </w:r>
+      <w:r>
+        <w:rPr>
+          <w:i/>
+          <w:iCs/>
+          <w:lang w:val="en-GB"/>
+        </w:rPr>
+        <w:t>.java</w:t>
       </w:r>
     </w:p>
     <w:p>
@@ -6789,7 +7150,23 @@
           <w:iCs/>
           <w:lang w:val="en-GB"/>
         </w:rPr>
-        <w:t>src/main/java/org/openapitools/codegen/config/WorkflowSettings.java</w:t>
+        <w:t>modules/openapi-generator-corelib/</w:t>
+      </w:r>
+      <w:r>
+        <w:rPr>
+          <w:i/>
+          <w:iCs/>
+          <w:lang w:val="en-GB"/>
+        </w:rPr>
+        <w:t>src/main/java/org/openapitools/codegen/</w:t>
+      </w:r>
+      <w:r>
+        <w:rPr>
+          <w:i/>
+          <w:iCs/>
+          <w:lang w:val="en-GB"/>
+        </w:rPr>
+        <w:t>DefaultGenerator.java</w:t>
       </w:r>
     </w:p>
     <w:p>
@@ -6811,8 +7188,45 @@
           <w:iCs/>
           <w:lang w:val="en-GB"/>
         </w:rPr>
-        <w:t>src/main/java/org/openapitools/codegen/meta/FeatureSet.java</w:t>
-      </w:r>
+        <w:t>modules/openapi-generator-corelib/</w:t>
+      </w:r>
+      <w:r>
+        <w:rPr>
+          <w:i/>
+          <w:iCs/>
+          <w:lang w:val="en-GB"/>
+        </w:rPr>
+        <w:t>src/main/java/org/openapitools/codegen/</w:t>
+      </w:r>
+      <w:r>
+        <w:rPr>
+          <w:i/>
+          <w:iCs/>
+          <w:lang w:val="en-GB"/>
+        </w:rPr>
+        <w:t>utils/ModelUtils.java</w:t>
+      </w:r>
+    </w:p>
+    <w:p>
+      <w:pPr>
+        <w:rPr>
+          <w:lang w:val="en-GB"/>
+        </w:rPr>
+      </w:pPr>
+    </w:p>
+    <w:p>
+      <w:pPr>
+        <w:rPr>
+          <w:lang w:val="en-GB"/>
+        </w:rPr>
+      </w:pPr>
+    </w:p>
+    <w:p>
+      <w:pPr>
+        <w:rPr>
+          <w:lang w:val="en-GB"/>
+        </w:rPr>
+      </w:pPr>
     </w:p>
     <w:p>
       <w:pPr>
@@ -6834,6 +7248,7 @@
         <w:rPr>
           <w:lang w:val="en-GB"/>
         </w:rPr>
+        <w:lastRenderedPageBreak/>
         <w:t>Sugerencias de mejora</w:t>
       </w:r>
       <w:bookmarkEnd w:id="11"/>
@@ -6880,7 +7295,6 @@
         <w:rPr>
           <w:lang w:val="en-GB"/>
         </w:rPr>
-        <w:lastRenderedPageBreak/>
         <w:t>Contribuciones al proyecto</w:t>
       </w:r>
       <w:bookmarkEnd w:id="12"/>
@@ -6942,7 +7356,7 @@
           <w:lang w:val="en-GB"/>
         </w:rPr>
       </w:pPr>
-      <w:hyperlink r:id="rId21" w:history="1">
+      <w:hyperlink r:id="rId28" w:history="1">
         <w:r>
           <w:rPr>
             <w:rStyle w:val="Hipervnculo"/>
@@ -7041,6 +7455,7 @@
           <w:lang w:val="en-GB" w:eastAsia="es-ES"/>
         </w:rPr>
       </w:pPr>
+      <w:proofErr w:type="spellStart"/>
       <w:r>
         <w:rPr>
           <w:rFonts w:ascii="Courier New" w:eastAsia="Times New Roman" w:hAnsi="Courier New" w:cs="Courier New"/>
@@ -7052,6 +7467,7 @@
         </w:rPr>
         <w:t>npm</w:t>
       </w:r>
+      <w:proofErr w:type="spellEnd"/>
       <w:r>
         <w:rPr>
           <w:rFonts w:ascii="Courier New" w:eastAsia="Times New Roman" w:hAnsi="Courier New" w:cs="Courier New"/>
@@ -7083,8 +7499,21 @@
           <w:szCs w:val="20"/>
           <w:lang w:val="en-GB" w:eastAsia="es-ES"/>
         </w:rPr>
-        <w:t xml:space="preserve"> @openapitools/openapi-generator-cli -g</w:t>
-      </w:r>
+        <w:t xml:space="preserve"> @openapitools/openapi-generator-cli -</w:t>
+      </w:r>
+      <w:proofErr w:type="gramStart"/>
+      <w:r>
+        <w:rPr>
+          <w:rFonts w:ascii="Courier New" w:eastAsia="Times New Roman" w:hAnsi="Courier New" w:cs="Courier New"/>
+          <w:noProof w:val="0"/>
+          <w:color w:val="F8F8F2"/>
+          <w:sz w:val="20"/>
+          <w:szCs w:val="20"/>
+          <w:lang w:val="en-GB" w:eastAsia="es-ES"/>
+        </w:rPr>
+        <w:t>g</w:t>
+      </w:r>
+      <w:proofErr w:type="gramEnd"/>
     </w:p>
     <w:p>
       <w:pPr>
@@ -7163,7 +7592,7 @@
                     <pic:cNvPicPr/>
                   </pic:nvPicPr>
                   <pic:blipFill>
-                    <a:blip r:embed="rId22"/>
+                    <a:blip r:embed="rId29"/>
                     <a:stretch>
                       <a:fillRect/>
                     </a:stretch>
@@ -7249,10 +7678,10 @@
             <v:path o:extrusionok="f" gradientshapeok="t" o:connecttype="rect"/>
             <o:lock v:ext="edit" aspectratio="t"/>
           </v:shapetype>
-          <v:shape id="_x0000_i1025" type="#_x0000_t75" style="width:75.75pt;height:49.45pt" o:ole="">
-            <v:imagedata r:id="rId23" o:title=""/>
+          <v:shape id="_x0000_i1025" type="#_x0000_t75" style="width:75.6pt;height:49.2pt" o:ole="">
+            <v:imagedata r:id="rId30" o:title=""/>
           </v:shape>
-          <o:OLEObject Type="Embed" ProgID="Package" ShapeID="_x0000_i1025" DrawAspect="Icon" ObjectID="_1679392926" r:id="rId24"/>
+          <o:OLEObject Type="Embed" ProgID="Package" ShapeID="_x0000_i1025" DrawAspect="Icon" ObjectID="_1679437844" r:id="rId31"/>
         </w:object>
       </w:r>
     </w:p>
@@ -7285,7 +7714,7 @@
           <w:lang w:val="en-GB"/>
         </w:rPr>
       </w:pPr>
-      <w:hyperlink r:id="rId25" w:history="1">
+      <w:hyperlink r:id="rId32" w:history="1">
         <w:r>
           <w:rPr>
             <w:rStyle w:val="Hipervnculo"/>
@@ -7489,6 +7918,7 @@
         </w:rPr>
         <w:t>    </w:t>
       </w:r>
+      <w:proofErr w:type="gramStart"/>
       <w:r>
         <w:rPr>
           <w:rFonts w:ascii="Consolas" w:eastAsia="Times New Roman" w:hAnsi="Consolas" w:cs="Times New Roman"/>
@@ -7500,6 +7930,7 @@
         </w:rPr>
         <w:t>&lt;</w:t>
       </w:r>
+      <w:proofErr w:type="spellStart"/>
       <w:r>
         <w:rPr>
           <w:rFonts w:ascii="Consolas" w:eastAsia="Times New Roman" w:hAnsi="Consolas" w:cs="Times New Roman"/>
@@ -7511,6 +7942,7 @@
         </w:rPr>
         <w:t>groupId</w:t>
       </w:r>
+      <w:proofErr w:type="spellEnd"/>
       <w:r>
         <w:rPr>
           <w:rFonts w:ascii="Consolas" w:eastAsia="Times New Roman" w:hAnsi="Consolas" w:cs="Times New Roman"/>
@@ -7522,6 +7954,7 @@
         </w:rPr>
         <w:t>&gt;</w:t>
       </w:r>
+      <w:proofErr w:type="spellStart"/>
       <w:r>
         <w:rPr>
           <w:rFonts w:ascii="Consolas" w:eastAsia="Times New Roman" w:hAnsi="Consolas" w:cs="Times New Roman"/>
@@ -7533,6 +7966,8 @@
         </w:rPr>
         <w:t>org.codehaus.mojo</w:t>
       </w:r>
+      <w:proofErr w:type="spellEnd"/>
+      <w:proofErr w:type="gramEnd"/>
       <w:r>
         <w:rPr>
           <w:rFonts w:ascii="Consolas" w:eastAsia="Times New Roman" w:hAnsi="Consolas" w:cs="Times New Roman"/>
@@ -7544,6 +7979,7 @@
         </w:rPr>
         <w:t>&lt;/</w:t>
       </w:r>
+      <w:proofErr w:type="spellStart"/>
       <w:r>
         <w:rPr>
           <w:rFonts w:ascii="Consolas" w:eastAsia="Times New Roman" w:hAnsi="Consolas" w:cs="Times New Roman"/>
@@ -7555,6 +7991,7 @@
         </w:rPr>
         <w:t>groupId</w:t>
       </w:r>
+      <w:proofErr w:type="spellEnd"/>
       <w:r>
         <w:rPr>
           <w:rFonts w:ascii="Consolas" w:eastAsia="Times New Roman" w:hAnsi="Consolas" w:cs="Times New Roman"/>
@@ -7608,6 +8045,7 @@
         </w:rPr>
         <w:t>&lt;</w:t>
       </w:r>
+      <w:proofErr w:type="spellStart"/>
       <w:r>
         <w:rPr>
           <w:rFonts w:ascii="Consolas" w:eastAsia="Times New Roman" w:hAnsi="Consolas" w:cs="Times New Roman"/>
@@ -7619,6 +8057,7 @@
         </w:rPr>
         <w:t>artifactId</w:t>
       </w:r>
+      <w:proofErr w:type="spellEnd"/>
       <w:r>
         <w:rPr>
           <w:rFonts w:ascii="Consolas" w:eastAsia="Times New Roman" w:hAnsi="Consolas" w:cs="Times New Roman"/>
@@ -7652,6 +8091,7 @@
         </w:rPr>
         <w:t>&lt;/</w:t>
       </w:r>
+      <w:proofErr w:type="spellStart"/>
       <w:r>
         <w:rPr>
           <w:rFonts w:ascii="Consolas" w:eastAsia="Times New Roman" w:hAnsi="Consolas" w:cs="Times New Roman"/>
@@ -7663,6 +8103,7 @@
         </w:rPr>
         <w:t>artifactId</w:t>
       </w:r>
+      <w:proofErr w:type="spellEnd"/>
       <w:r>
         <w:rPr>
           <w:rFonts w:ascii="Consolas" w:eastAsia="Times New Roman" w:hAnsi="Consolas" w:cs="Times New Roman"/>
@@ -7716,6 +8157,7 @@
         </w:rPr>
         <w:t>&lt;</w:t>
       </w:r>
+      <w:proofErr w:type="spellStart"/>
       <w:r>
         <w:rPr>
           <w:rFonts w:ascii="Consolas" w:eastAsia="Times New Roman" w:hAnsi="Consolas" w:cs="Times New Roman"/>
@@ -7727,6 +8169,7 @@
         </w:rPr>
         <w:t>version</w:t>
       </w:r>
+      <w:proofErr w:type="spellEnd"/>
       <w:r>
         <w:rPr>
           <w:rFonts w:ascii="Consolas" w:eastAsia="Times New Roman" w:hAnsi="Consolas" w:cs="Times New Roman"/>
@@ -7760,6 +8203,7 @@
         </w:rPr>
         <w:t>&lt;/</w:t>
       </w:r>
+      <w:proofErr w:type="spellStart"/>
       <w:r>
         <w:rPr>
           <w:rFonts w:ascii="Consolas" w:eastAsia="Times New Roman" w:hAnsi="Consolas" w:cs="Times New Roman"/>
@@ -7771,6 +8215,7 @@
         </w:rPr>
         <w:t>version</w:t>
       </w:r>
+      <w:proofErr w:type="spellEnd"/>
       <w:r>
         <w:rPr>
           <w:rFonts w:ascii="Consolas" w:eastAsia="Times New Roman" w:hAnsi="Consolas" w:cs="Times New Roman"/>
@@ -7824,6 +8269,7 @@
         </w:rPr>
         <w:t>&lt;</w:t>
       </w:r>
+      <w:proofErr w:type="spellStart"/>
       <w:r>
         <w:rPr>
           <w:rFonts w:ascii="Consolas" w:eastAsia="Times New Roman" w:hAnsi="Consolas" w:cs="Times New Roman"/>
@@ -7835,6 +8281,7 @@
         </w:rPr>
         <w:t>executions</w:t>
       </w:r>
+      <w:proofErr w:type="spellEnd"/>
       <w:r>
         <w:rPr>
           <w:rFonts w:ascii="Consolas" w:eastAsia="Times New Roman" w:hAnsi="Consolas" w:cs="Times New Roman"/>
@@ -7888,6 +8335,7 @@
         </w:rPr>
         <w:t>&lt;</w:t>
       </w:r>
+      <w:proofErr w:type="spellStart"/>
       <w:r>
         <w:rPr>
           <w:rFonts w:ascii="Consolas" w:eastAsia="Times New Roman" w:hAnsi="Consolas" w:cs="Times New Roman"/>
@@ -7899,6 +8347,7 @@
         </w:rPr>
         <w:t>execution</w:t>
       </w:r>
+      <w:proofErr w:type="spellEnd"/>
       <w:r>
         <w:rPr>
           <w:rFonts w:ascii="Consolas" w:eastAsia="Times New Roman" w:hAnsi="Consolas" w:cs="Times New Roman"/>
@@ -7952,6 +8401,7 @@
         </w:rPr>
         <w:t>&lt;</w:t>
       </w:r>
+      <w:proofErr w:type="spellStart"/>
       <w:r>
         <w:rPr>
           <w:rFonts w:ascii="Consolas" w:eastAsia="Times New Roman" w:hAnsi="Consolas" w:cs="Times New Roman"/>
@@ -7963,6 +8413,7 @@
         </w:rPr>
         <w:t>phase</w:t>
       </w:r>
+      <w:proofErr w:type="spellEnd"/>
       <w:r>
         <w:rPr>
           <w:rFonts w:ascii="Consolas" w:eastAsia="Times New Roman" w:hAnsi="Consolas" w:cs="Times New Roman"/>
@@ -7974,6 +8425,7 @@
         </w:rPr>
         <w:t>&gt;</w:t>
       </w:r>
+      <w:proofErr w:type="spellStart"/>
       <w:r>
         <w:rPr>
           <w:rFonts w:ascii="Consolas" w:eastAsia="Times New Roman" w:hAnsi="Consolas" w:cs="Times New Roman"/>
@@ -7985,6 +8437,7 @@
         </w:rPr>
         <w:t>generate-sources</w:t>
       </w:r>
+      <w:proofErr w:type="spellEnd"/>
       <w:r>
         <w:rPr>
           <w:rFonts w:ascii="Consolas" w:eastAsia="Times New Roman" w:hAnsi="Consolas" w:cs="Times New Roman"/>
@@ -7996,6 +8449,7 @@
         </w:rPr>
         <w:t>&lt;/</w:t>
       </w:r>
+      <w:proofErr w:type="spellStart"/>
       <w:r>
         <w:rPr>
           <w:rFonts w:ascii="Consolas" w:eastAsia="Times New Roman" w:hAnsi="Consolas" w:cs="Times New Roman"/>
@@ -8007,6 +8461,7 @@
         </w:rPr>
         <w:t>phase</w:t>
       </w:r>
+      <w:proofErr w:type="spellEnd"/>
       <w:r>
         <w:rPr>
           <w:rFonts w:ascii="Consolas" w:eastAsia="Times New Roman" w:hAnsi="Consolas" w:cs="Times New Roman"/>
@@ -8060,6 +8515,7 @@
         </w:rPr>
         <w:t>&lt;</w:t>
       </w:r>
+      <w:proofErr w:type="spellStart"/>
       <w:r>
         <w:rPr>
           <w:rFonts w:ascii="Consolas" w:eastAsia="Times New Roman" w:hAnsi="Consolas" w:cs="Times New Roman"/>
@@ -8071,6 +8527,7 @@
         </w:rPr>
         <w:t>goals</w:t>
       </w:r>
+      <w:proofErr w:type="spellEnd"/>
       <w:r>
         <w:rPr>
           <w:rFonts w:ascii="Consolas" w:eastAsia="Times New Roman" w:hAnsi="Consolas" w:cs="Times New Roman"/>
@@ -8124,6 +8581,7 @@
         </w:rPr>
         <w:t>&lt;</w:t>
       </w:r>
+      <w:proofErr w:type="spellStart"/>
       <w:r>
         <w:rPr>
           <w:rFonts w:ascii="Consolas" w:eastAsia="Times New Roman" w:hAnsi="Consolas" w:cs="Times New Roman"/>
@@ -8135,6 +8593,7 @@
         </w:rPr>
         <w:t>goal</w:t>
       </w:r>
+      <w:proofErr w:type="spellEnd"/>
       <w:r>
         <w:rPr>
           <w:rFonts w:ascii="Consolas" w:eastAsia="Times New Roman" w:hAnsi="Consolas" w:cs="Times New Roman"/>
@@ -8146,6 +8605,7 @@
         </w:rPr>
         <w:t>&gt;</w:t>
       </w:r>
+      <w:proofErr w:type="spellStart"/>
       <w:r>
         <w:rPr>
           <w:rFonts w:ascii="Consolas" w:eastAsia="Times New Roman" w:hAnsi="Consolas" w:cs="Times New Roman"/>
@@ -8157,6 +8617,7 @@
         </w:rPr>
         <w:t>add-source</w:t>
       </w:r>
+      <w:proofErr w:type="spellEnd"/>
       <w:r>
         <w:rPr>
           <w:rFonts w:ascii="Consolas" w:eastAsia="Times New Roman" w:hAnsi="Consolas" w:cs="Times New Roman"/>
@@ -8168,6 +8629,7 @@
         </w:rPr>
         <w:t>&lt;/</w:t>
       </w:r>
+      <w:proofErr w:type="spellStart"/>
       <w:r>
         <w:rPr>
           <w:rFonts w:ascii="Consolas" w:eastAsia="Times New Roman" w:hAnsi="Consolas" w:cs="Times New Roman"/>
@@ -8179,6 +8641,7 @@
         </w:rPr>
         <w:t>goal</w:t>
       </w:r>
+      <w:proofErr w:type="spellEnd"/>
       <w:r>
         <w:rPr>
           <w:rFonts w:ascii="Consolas" w:eastAsia="Times New Roman" w:hAnsi="Consolas" w:cs="Times New Roman"/>
@@ -8232,6 +8695,7 @@
         </w:rPr>
         <w:t>&lt;/</w:t>
       </w:r>
+      <w:proofErr w:type="spellStart"/>
       <w:r>
         <w:rPr>
           <w:rFonts w:ascii="Consolas" w:eastAsia="Times New Roman" w:hAnsi="Consolas" w:cs="Times New Roman"/>
@@ -8243,6 +8707,7 @@
         </w:rPr>
         <w:t>goals</w:t>
       </w:r>
+      <w:proofErr w:type="spellEnd"/>
       <w:r>
         <w:rPr>
           <w:rFonts w:ascii="Consolas" w:eastAsia="Times New Roman" w:hAnsi="Consolas" w:cs="Times New Roman"/>
@@ -8296,6 +8761,7 @@
         </w:rPr>
         <w:t>&lt;</w:t>
       </w:r>
+      <w:proofErr w:type="spellStart"/>
       <w:r>
         <w:rPr>
           <w:rFonts w:ascii="Consolas" w:eastAsia="Times New Roman" w:hAnsi="Consolas" w:cs="Times New Roman"/>
@@ -8307,6 +8773,7 @@
         </w:rPr>
         <w:t>configuration</w:t>
       </w:r>
+      <w:proofErr w:type="spellEnd"/>
       <w:r>
         <w:rPr>
           <w:rFonts w:ascii="Consolas" w:eastAsia="Times New Roman" w:hAnsi="Consolas" w:cs="Times New Roman"/>
@@ -8382,6 +8849,7 @@
         </w:rPr>
         <w:t>&gt;</w:t>
       </w:r>
+      <w:proofErr w:type="spellStart"/>
       <w:r>
         <w:rPr>
           <w:rFonts w:ascii="Consolas" w:eastAsia="Times New Roman" w:hAnsi="Consolas" w:cs="Times New Roman"/>
@@ -8391,7 +8859,19 @@
           <w:szCs w:val="21"/>
           <w:lang w:val="en-GB" w:eastAsia="es-ES"/>
         </w:rPr>
-        <w:t>src/main/gen</w:t>
+        <w:t>src</w:t>
+      </w:r>
+      <w:proofErr w:type="spellEnd"/>
+      <w:r>
+        <w:rPr>
+          <w:rFonts w:ascii="Consolas" w:eastAsia="Times New Roman" w:hAnsi="Consolas" w:cs="Times New Roman"/>
+          <w:noProof w:val="0"/>
+          <w:color w:val="D4D4D4"/>
+          <w:sz w:val="21"/>
+          <w:szCs w:val="21"/>
+          <w:lang w:val="en-GB" w:eastAsia="es-ES"/>
+        </w:rPr>
+        <w:t>/main/gen</w:t>
       </w:r>
       <w:r>
         <w:rPr>
@@ -8468,6 +8948,7 @@
         </w:rPr>
         <w:t>&lt;/</w:t>
       </w:r>
+      <w:proofErr w:type="spellStart"/>
       <w:r>
         <w:rPr>
           <w:rFonts w:ascii="Consolas" w:eastAsia="Times New Roman" w:hAnsi="Consolas" w:cs="Times New Roman"/>
@@ -8479,6 +8960,7 @@
         </w:rPr>
         <w:t>configuration</w:t>
       </w:r>
+      <w:proofErr w:type="spellEnd"/>
       <w:r>
         <w:rPr>
           <w:rFonts w:ascii="Consolas" w:eastAsia="Times New Roman" w:hAnsi="Consolas" w:cs="Times New Roman"/>
@@ -8532,6 +9014,7 @@
         </w:rPr>
         <w:t>&lt;/</w:t>
       </w:r>
+      <w:proofErr w:type="spellStart"/>
       <w:r>
         <w:rPr>
           <w:rFonts w:ascii="Consolas" w:eastAsia="Times New Roman" w:hAnsi="Consolas" w:cs="Times New Roman"/>
@@ -8543,6 +9026,7 @@
         </w:rPr>
         <w:t>execution</w:t>
       </w:r>
+      <w:proofErr w:type="spellEnd"/>
       <w:r>
         <w:rPr>
           <w:rFonts w:ascii="Consolas" w:eastAsia="Times New Roman" w:hAnsi="Consolas" w:cs="Times New Roman"/>
@@ -8596,6 +9080,7 @@
         </w:rPr>
         <w:t>&lt;/</w:t>
       </w:r>
+      <w:proofErr w:type="spellStart"/>
       <w:r>
         <w:rPr>
           <w:rFonts w:ascii="Consolas" w:eastAsia="Times New Roman" w:hAnsi="Consolas" w:cs="Times New Roman"/>
@@ -8607,6 +9092,7 @@
         </w:rPr>
         <w:t>executions</w:t>
       </w:r>
+      <w:proofErr w:type="spellEnd"/>
       <w:r>
         <w:rPr>
           <w:rFonts w:ascii="Consolas" w:eastAsia="Times New Roman" w:hAnsi="Consolas" w:cs="Times New Roman"/>
@@ -8781,6 +9267,7 @@
         </w:rPr>
         <w:t>                </w:t>
       </w:r>
+      <w:proofErr w:type="gramStart"/>
       <w:r>
         <w:rPr>
           <w:rFonts w:ascii="Consolas" w:eastAsia="Times New Roman" w:hAnsi="Consolas" w:cs="Times New Roman"/>
@@ -8792,6 +9279,7 @@
         </w:rPr>
         <w:t>&lt;</w:t>
       </w:r>
+      <w:proofErr w:type="spellStart"/>
       <w:r>
         <w:rPr>
           <w:rFonts w:ascii="Consolas" w:eastAsia="Times New Roman" w:hAnsi="Consolas" w:cs="Times New Roman"/>
@@ -8803,6 +9291,7 @@
         </w:rPr>
         <w:t>groupId</w:t>
       </w:r>
+      <w:proofErr w:type="spellEnd"/>
       <w:r>
         <w:rPr>
           <w:rFonts w:ascii="Consolas" w:eastAsia="Times New Roman" w:hAnsi="Consolas" w:cs="Times New Roman"/>
@@ -8814,6 +9303,7 @@
         </w:rPr>
         <w:t>&gt;</w:t>
       </w:r>
+      <w:proofErr w:type="spellStart"/>
       <w:r>
         <w:rPr>
           <w:rFonts w:ascii="Consolas" w:eastAsia="Times New Roman" w:hAnsi="Consolas" w:cs="Times New Roman"/>
@@ -8825,6 +9315,8 @@
         </w:rPr>
         <w:t>org.springframework.boot</w:t>
       </w:r>
+      <w:proofErr w:type="spellEnd"/>
+      <w:proofErr w:type="gramEnd"/>
       <w:r>
         <w:rPr>
           <w:rFonts w:ascii="Consolas" w:eastAsia="Times New Roman" w:hAnsi="Consolas" w:cs="Times New Roman"/>
@@ -8836,6 +9328,7 @@
         </w:rPr>
         <w:t>&lt;/</w:t>
       </w:r>
+      <w:proofErr w:type="spellStart"/>
       <w:r>
         <w:rPr>
           <w:rFonts w:ascii="Consolas" w:eastAsia="Times New Roman" w:hAnsi="Consolas" w:cs="Times New Roman"/>
@@ -8847,6 +9340,7 @@
         </w:rPr>
         <w:t>groupId</w:t>
       </w:r>
+      <w:proofErr w:type="spellEnd"/>
       <w:r>
         <w:rPr>
           <w:rFonts w:ascii="Consolas" w:eastAsia="Times New Roman" w:hAnsi="Consolas" w:cs="Times New Roman"/>
@@ -9044,6 +9538,7 @@
           <w:szCs w:val="21"/>
           <w:lang w:val="en-GB" w:eastAsia="es-ES"/>
         </w:rPr>
+        <w:lastRenderedPageBreak/>
         <w:t>                    </w:t>
       </w:r>
       <w:r>
@@ -9278,6 +9773,7 @@
         </w:rPr>
         <w:t>&lt;/</w:t>
       </w:r>
+      <w:proofErr w:type="spellStart"/>
       <w:r>
         <w:rPr>
           <w:rFonts w:ascii="Consolas" w:eastAsia="Times New Roman" w:hAnsi="Consolas" w:cs="Times New Roman"/>
@@ -9289,6 +9785,7 @@
         </w:rPr>
         <w:t>goals</w:t>
       </w:r>
+      <w:proofErr w:type="spellEnd"/>
       <w:r>
         <w:rPr>
           <w:rFonts w:ascii="Consolas" w:eastAsia="Times New Roman" w:hAnsi="Consolas" w:cs="Times New Roman"/>
@@ -9337,6 +9834,7 @@
         </w:rPr>
         <w:t>&lt;/</w:t>
       </w:r>
+      <w:proofErr w:type="spellStart"/>
       <w:r>
         <w:rPr>
           <w:rFonts w:ascii="Consolas" w:eastAsia="Times New Roman" w:hAnsi="Consolas" w:cs="Times New Roman"/>
@@ -9348,6 +9846,7 @@
         </w:rPr>
         <w:t>execution</w:t>
       </w:r>
+      <w:proofErr w:type="spellEnd"/>
       <w:r>
         <w:rPr>
           <w:rFonts w:ascii="Consolas" w:eastAsia="Times New Roman" w:hAnsi="Consolas" w:cs="Times New Roman"/>
@@ -9396,6 +9895,7 @@
         </w:rPr>
         <w:t>&lt;/</w:t>
       </w:r>
+      <w:proofErr w:type="spellStart"/>
       <w:r>
         <w:rPr>
           <w:rFonts w:ascii="Consolas" w:eastAsia="Times New Roman" w:hAnsi="Consolas" w:cs="Times New Roman"/>
@@ -9407,6 +9907,7 @@
         </w:rPr>
         <w:t>executions</w:t>
       </w:r>
+      <w:proofErr w:type="spellEnd"/>
       <w:r>
         <w:rPr>
           <w:rFonts w:ascii="Consolas" w:eastAsia="Times New Roman" w:hAnsi="Consolas" w:cs="Times New Roman"/>
@@ -9497,7 +9998,6 @@
         <w:rPr>
           <w:lang w:eastAsia="es-ES"/>
         </w:rPr>
-        <w:lastRenderedPageBreak/>
         <w:drawing>
           <wp:inline distT="0" distB="0" distL="0" distR="0" wp14:anchorId="68BBF627" wp14:editId="0DDF3806">
             <wp:extent cx="5400040" cy="2753360"/>
@@ -9514,7 +10014,7 @@
                     <pic:cNvPicPr/>
                   </pic:nvPicPr>
                   <pic:blipFill>
-                    <a:blip r:embed="rId26"/>
+                    <a:blip r:embed="rId33"/>
                     <a:stretch>
                       <a:fillRect/>
                     </a:stretch>
@@ -9624,7 +10124,7 @@
           <w:szCs w:val="21"/>
         </w:rPr>
       </w:pPr>
-      <w:hyperlink r:id="rId27" w:anchor="/" w:history="1">
+      <w:hyperlink r:id="rId34" w:anchor="/" w:history="1">
         <w:r>
           <w:rPr>
             <w:rStyle w:val="Hipervnculo"/>
@@ -9650,6 +10150,7 @@
         <w:rPr>
           <w:lang w:eastAsia="es-ES"/>
         </w:rPr>
+        <w:lastRenderedPageBreak/>
         <w:drawing>
           <wp:inline distT="0" distB="0" distL="0" distR="0" wp14:anchorId="4774E957" wp14:editId="6B287A0E">
             <wp:extent cx="5400040" cy="3037840"/>
@@ -9666,7 +10167,7 @@
                     <pic:cNvPicPr/>
                   </pic:nvPicPr>
                   <pic:blipFill>
-                    <a:blip r:embed="rId28"/>
+                    <a:blip r:embed="rId35"/>
                     <a:stretch>
                       <a:fillRect/>
                     </a:stretch>
@@ -9713,7 +10214,6 @@
           <w:sz w:val="21"/>
           <w:szCs w:val="21"/>
         </w:rPr>
-        <w:lastRenderedPageBreak/>
         <w:t xml:space="preserve">11. </w:t>
       </w:r>
       <w:r>
@@ -9754,7 +10254,7 @@
                     <pic:cNvPicPr/>
                   </pic:nvPicPr>
                   <pic:blipFill>
-                    <a:blip r:embed="rId29"/>
+                    <a:blip r:embed="rId36"/>
                     <a:stretch>
                       <a:fillRect/>
                     </a:stretch>
@@ -9815,6 +10315,7 @@
         <w:rPr>
           <w:lang w:eastAsia="es-ES"/>
         </w:rPr>
+        <w:lastRenderedPageBreak/>
         <w:drawing>
           <wp:inline distT="0" distB="0" distL="0" distR="0" wp14:anchorId="6D508EA2" wp14:editId="467CDEB4">
             <wp:extent cx="5400040" cy="2346960"/>
@@ -9831,7 +10332,7 @@
                     <pic:cNvPicPr/>
                   </pic:nvPicPr>
                   <pic:blipFill>
-                    <a:blip r:embed="rId30"/>
+                    <a:blip r:embed="rId37"/>
                     <a:stretch>
                       <a:fillRect/>
                     </a:stretch>
@@ -9911,7 +10412,7 @@
                     <pic:cNvPicPr/>
                   </pic:nvPicPr>
                   <pic:blipFill>
-                    <a:blip r:embed="rId31"/>
+                    <a:blip r:embed="rId38"/>
                     <a:stretch>
                       <a:fillRect/>
                     </a:stretch>
@@ -9958,7 +10459,7 @@
         </w:rPr>
         <w:t xml:space="preserve"> este proyecto usa </w:t>
       </w:r>
-      <w:hyperlink r:id="rId32" w:history="1">
+      <w:hyperlink r:id="rId39" w:history="1">
         <w:r>
           <w:rPr>
             <w:rStyle w:val="Hipervnculo"/>
@@ -10024,7 +10525,7 @@
                     <pic:cNvPicPr/>
                   </pic:nvPicPr>
                   <pic:blipFill>
-                    <a:blip r:embed="rId33" cstate="print">
+                    <a:blip r:embed="rId40" cstate="print">
                       <a:extLst>
                         <a:ext uri="{28A0092B-C50C-407E-A947-70E740481C1C}">
                           <a14:useLocalDpi xmlns:a14="http://schemas.microsoft.com/office/drawing/2010/main" val="0"/>
@@ -10139,7 +10640,7 @@
           <w:lang w:val="en-GB"/>
         </w:rPr>
       </w:pPr>
-      <w:hyperlink r:id="rId34" w:history="1">
+      <w:hyperlink r:id="rId41" w:history="1">
         <w:r>
           <w:rPr>
             <w:rStyle w:val="Hipervnculo"/>
@@ -10226,7 +10727,7 @@
         </w:rPr>
         <w:t>“</w:t>
       </w:r>
-      <w:hyperlink r:id="rId35" w:history="1">
+      <w:hyperlink r:id="rId42" w:history="1">
         <w:r>
           <w:rPr>
             <w:rStyle w:val="Hipervnculo"/>
@@ -10263,7 +10764,7 @@
         </w:rPr>
         <w:t xml:space="preserve"> “</w:t>
       </w:r>
-      <w:hyperlink r:id="rId36" w:history="1">
+      <w:hyperlink r:id="rId43" w:history="1">
         <w:r>
           <w:rPr>
             <w:rStyle w:val="Hipervnculo"/>
@@ -10308,7 +10809,7 @@
       <w:r>
         <w:t>“</w:t>
       </w:r>
-      <w:hyperlink r:id="rId37" w:history="1">
+      <w:hyperlink r:id="rId44" w:history="1">
         <w:r>
           <w:rPr>
             <w:rStyle w:val="Hipervnculo"/>
@@ -10329,7 +10830,7 @@
       <w:r>
         <w:t xml:space="preserve"> “</w:t>
       </w:r>
-      <w:hyperlink r:id="rId38" w:history="1">
+      <w:hyperlink r:id="rId45" w:history="1">
         <w:r>
           <w:rPr>
             <w:rStyle w:val="Hipervnculo"/>
@@ -10362,7 +10863,7 @@
       <w:r>
         <w:t xml:space="preserve"> “</w:t>
       </w:r>
-      <w:hyperlink r:id="rId39" w:history="1">
+      <w:hyperlink r:id="rId46" w:history="1">
         <w:r>
           <w:rPr>
             <w:rStyle w:val="Hipervnculo"/>
@@ -10383,7 +10884,7 @@
       <w:r>
         <w:t>“</w:t>
       </w:r>
-      <w:hyperlink r:id="rId40" w:history="1">
+      <w:hyperlink r:id="rId47" w:history="1">
         <w:r>
           <w:rPr>
             <w:rStyle w:val="Hipervnculo"/>
@@ -10426,7 +10927,7 @@
       <w:r>
         <w:t xml:space="preserve"> “</w:t>
       </w:r>
-      <w:hyperlink r:id="rId41" w:history="1">
+      <w:hyperlink r:id="rId48" w:history="1">
         <w:r>
           <w:rPr>
             <w:rStyle w:val="Hipervnculo"/>
@@ -10447,7 +10948,7 @@
       <w:r>
         <w:t xml:space="preserve"> “</w:t>
       </w:r>
-      <w:hyperlink r:id="rId42" w:history="1">
+      <w:hyperlink r:id="rId49" w:history="1">
         <w:r>
           <w:rPr>
             <w:rStyle w:val="Hipervnculo"/>
@@ -10468,7 +10969,7 @@
       <w:r>
         <w:t xml:space="preserve"> “</w:t>
       </w:r>
-      <w:hyperlink r:id="rId43" w:history="1">
+      <w:hyperlink r:id="rId50" w:history="1">
         <w:r>
           <w:rPr>
             <w:rStyle w:val="Hipervnculo"/>
@@ -10489,7 +10990,7 @@
       <w:r>
         <w:t xml:space="preserve"> “</w:t>
       </w:r>
-      <w:hyperlink r:id="rId44" w:history="1">
+      <w:hyperlink r:id="rId51" w:history="1">
         <w:r>
           <w:rPr>
             <w:rStyle w:val="Hipervnculo"/>
@@ -10510,7 +11011,7 @@
       <w:r>
         <w:t xml:space="preserve"> “</w:t>
       </w:r>
-      <w:hyperlink r:id="rId45" w:history="1">
+      <w:hyperlink r:id="rId52" w:history="1">
         <w:r>
           <w:rPr>
             <w:rStyle w:val="Hipervnculo"/>
@@ -10531,7 +11032,7 @@
       <w:r>
         <w:t xml:space="preserve"> “</w:t>
       </w:r>
-      <w:hyperlink r:id="rId46" w:history="1">
+      <w:hyperlink r:id="rId53" w:history="1">
         <w:r>
           <w:rPr>
             <w:rStyle w:val="Hipervnculo"/>
@@ -10552,7 +11053,7 @@
       <w:r>
         <w:t xml:space="preserve"> “</w:t>
       </w:r>
-      <w:hyperlink r:id="rId47" w:history="1">
+      <w:hyperlink r:id="rId54" w:history="1">
         <w:r>
           <w:rPr>
             <w:rStyle w:val="Hipervnculo"/>
@@ -10573,7 +11074,7 @@
       <w:r>
         <w:t xml:space="preserve"> “</w:t>
       </w:r>
-      <w:hyperlink r:id="rId48" w:history="1">
+      <w:hyperlink r:id="rId55" w:history="1">
         <w:r>
           <w:rPr>
             <w:rStyle w:val="Hipervnculo"/>
@@ -10594,7 +11095,7 @@
       <w:r>
         <w:t xml:space="preserve"> “</w:t>
       </w:r>
-      <w:hyperlink r:id="rId49" w:history="1">
+      <w:hyperlink r:id="rId56" w:history="1">
         <w:r>
           <w:rPr>
             <w:rStyle w:val="Hipervnculo"/>
@@ -10615,7 +11116,7 @@
       <w:r>
         <w:t xml:space="preserve"> “</w:t>
       </w:r>
-      <w:hyperlink r:id="rId50" w:anchor="4---companiesprojects-using-openapi-generator" w:history="1">
+      <w:hyperlink r:id="rId57" w:anchor="4---companiesprojects-using-openapi-generator" w:history="1">
         <w:r>
           <w:rPr>
             <w:rStyle w:val="Hipervnculo"/>
@@ -10639,7 +11140,7 @@
         </w:rPr>
         <w:t>[18] “</w:t>
       </w:r>
-      <w:hyperlink r:id="rId51" w:history="1">
+      <w:hyperlink r:id="rId58" w:history="1">
         <w:r>
           <w:rPr>
             <w:rStyle w:val="Hipervnculo"/>
@@ -10668,7 +11169,7 @@
         </w:rPr>
         <w:t>[19] “</w:t>
       </w:r>
-      <w:hyperlink r:id="rId52" w:history="1">
+      <w:hyperlink r:id="rId59" w:history="1">
         <w:r>
           <w:rPr>
             <w:rStyle w:val="Hipervnculo"/>
@@ -10704,7 +11205,7 @@
         </w:rPr>
         <w:t>] “</w:t>
       </w:r>
-      <w:hyperlink r:id="rId53" w:history="1">
+      <w:hyperlink r:id="rId60" w:history="1">
         <w:r>
           <w:rPr>
             <w:rStyle w:val="Hipervnculo"/>
@@ -10739,7 +11240,7 @@
         </w:rPr>
         <w:t>] “</w:t>
       </w:r>
-      <w:hyperlink r:id="rId54" w:history="1">
+      <w:hyperlink r:id="rId61" w:history="1">
         <w:r>
           <w:rPr>
             <w:rStyle w:val="Hipervnculo"/>
@@ -10774,7 +11275,7 @@
         </w:rPr>
         <w:t>] “</w:t>
       </w:r>
-      <w:hyperlink r:id="rId55" w:history="1">
+      <w:hyperlink r:id="rId62" w:history="1">
         <w:r>
           <w:rPr>
             <w:rStyle w:val="Hipervnculo"/>
@@ -10821,7 +11322,7 @@
         </w:rPr>
         <w:t xml:space="preserve"> “</w:t>
       </w:r>
-      <w:hyperlink r:id="rId56" w:history="1">
+      <w:hyperlink r:id="rId63" w:history="1">
         <w:r>
           <w:rPr>
             <w:rStyle w:val="Hipervnculo"/>
@@ -10843,7 +11344,78 @@
           <w:lang w:val="en-GB"/>
         </w:rPr>
       </w:pPr>
-      <w:bookmarkStart w:id="38" w:name="redHat"/>
+      <w:bookmarkStart w:id="38" w:name="mockito"/>
+      <w:r>
+        <w:rPr>
+          <w:lang w:val="en-GB"/>
+        </w:rPr>
+        <w:t>[24] “</w:t>
+      </w:r>
+      <w:hyperlink r:id="rId64" w:history="1">
+        <w:r>
+          <w:rPr>
+            <w:rStyle w:val="Hipervnculo"/>
+            <w:lang w:val="en-GB"/>
+          </w:rPr>
+          <w:t>Mockito</w:t>
+        </w:r>
+      </w:hyperlink>
+      <w:r>
+        <w:rPr>
+          <w:lang w:val="en-GB"/>
+        </w:rPr>
+        <w:t>”</w:t>
+      </w:r>
+    </w:p>
+    <w:p>
+      <w:pPr>
+        <w:rPr>
+          <w:lang w:val="en-GB"/>
+        </w:rPr>
+      </w:pPr>
+      <w:bookmarkStart w:id="39" w:name="cveDetails"/>
+      <w:bookmarkEnd w:id="38"/>
+      <w:r>
+        <w:rPr>
+          <w:lang w:val="en-GB"/>
+        </w:rPr>
+        <w:t>[2</w:t>
+      </w:r>
+      <w:r>
+        <w:rPr>
+          <w:lang w:val="en-GB"/>
+        </w:rPr>
+        <w:t>5</w:t>
+      </w:r>
+      <w:r>
+        <w:rPr>
+          <w:lang w:val="en-GB"/>
+        </w:rPr>
+        <w:t>] “</w:t>
+      </w:r>
+      <w:hyperlink r:id="rId65" w:history="1">
+        <w:r>
+          <w:rPr>
+            <w:rStyle w:val="Hipervnculo"/>
+            <w:lang w:val="en-GB"/>
+          </w:rPr>
+          <w:t>CVE details</w:t>
+        </w:r>
+      </w:hyperlink>
+      <w:r>
+        <w:rPr>
+          <w:lang w:val="en-GB"/>
+        </w:rPr>
+        <w:t>”</w:t>
+      </w:r>
+    </w:p>
+    <w:bookmarkEnd w:id="39"/>
+    <w:p>
+      <w:pPr>
+        <w:rPr>
+          <w:lang w:val="en-GB"/>
+        </w:rPr>
+      </w:pPr>
       <w:r>
         <w:rPr>
           <w:lang w:val="en-GB"/>
@@ -10854,20 +11426,19 @@
         <w:rPr>
           <w:lang w:val="en-GB"/>
         </w:rPr>
-        <w:t>24</w:t>
-      </w:r>
-      <w:r>
-        <w:rPr>
-          <w:lang w:val="en-GB"/>
-        </w:rPr>
-        <w:t>]</w:t>
-      </w:r>
-      <w:bookmarkEnd w:id="38"/>
-      <w:r>
-        <w:rPr>
-          <w:lang w:val="en-GB"/>
-        </w:rPr>
-        <w:t xml:space="preserve"> </w:t>
+        <w:t>2</w:t>
+      </w:r>
+      <w:r>
+        <w:rPr>
+          <w:lang w:val="en-GB"/>
+        </w:rPr>
+        <w:t>6</w:t>
+      </w:r>
+      <w:r>
+        <w:rPr>
+          <w:lang w:val="en-GB"/>
+        </w:rPr>
+        <w:t xml:space="preserve">] </w:t>
       </w:r>
       <w:r>
         <w:rPr>
@@ -10875,7 +11446,7 @@
         </w:rPr>
         <w:t>“</w:t>
       </w:r>
-      <w:hyperlink r:id="rId57" w:anchor="lab" w:history="1">
+      <w:hyperlink r:id="rId66" w:anchor="lab" w:history="1">
         <w:r>
           <w:rPr>
             <w:rStyle w:val="Hipervnculo"/>
@@ -10890,10 +11461,12 @@
         </w:rPr>
         <w:t>”</w:t>
       </w:r>
+      <w:bookmarkStart w:id="40" w:name="redHat"/>
+      <w:bookmarkEnd w:id="40"/>
     </w:p>
     <w:sectPr>
-      <w:footerReference w:type="even" r:id="rId58"/>
-      <w:footerReference w:type="default" r:id="rId59"/>
+      <w:footerReference w:type="even" r:id="rId67"/>
+      <w:footerReference w:type="default" r:id="rId68"/>
       <w:pgSz w:w="11906" w:h="16838"/>
       <w:pgMar w:top="1417" w:right="1701" w:bottom="1417" w:left="1701" w:header="708" w:footer="708" w:gutter="0"/>
       <w:pgNumType w:start="1"/>
@@ -10940,7 +11513,6 @@
         <w:docPartUnique/>
       </w:docPartObj>
     </w:sdtPr>
-    <w:sdtEndPr/>
     <w:sdtContent>
       <w:p>
         <w:pPr>
@@ -10982,7 +11554,6 @@
         <w:docPartUnique/>
       </w:docPartObj>
     </w:sdtPr>
-    <w:sdtEndPr/>
     <w:sdtContent>
       <w:p>
         <w:pPr>

</xml_diff>

<commit_message>
added docker deployment to deployment view
</commit_message>
<xml_diff>
--- a/Documentos/NuestraDocumentacion/Documentacion Proyecto openapi generator.docx
+++ b/Documentos/NuestraDocumentacion/Documentacion Proyecto openapi generator.docx
@@ -6308,6 +6308,9 @@
       <w:r>
         <w:t>realiza mediante Maven, por lo que solo requiere una instalación de Java JDK (al menos Java 8) y Apache Maven (mínimo 3.3.4)</w:t>
       </w:r>
+      <w:r>
+        <w:t>. Además, existen otras formas de despliegue, como crear un contenedor docker que ejecute el proyecto. El Dockerfile utiliza una versión de Java jdk 11 y maven 3.6.3.</w:t>
+      </w:r>
     </w:p>
     <w:p/>
     <w:p>
@@ -6392,17 +6395,75 @@
           <w:lang w:val="pt-PT"/>
         </w:rPr>
       </w:pPr>
-    </w:p>
-    <w:p>
-      <w:pPr>
-        <w:jc w:val="center"/>
+      <w:r>
         <w:rPr>
           <w:i/>
           <w:sz w:val="20"/>
           <w:szCs w:val="20"/>
           <w:lang w:val="pt-PT"/>
         </w:rPr>
-      </w:pPr>
+        <w:drawing>
+          <wp:inline distT="0" distB="0" distL="0" distR="0" wp14:anchorId="1918392F" wp14:editId="3E9A5F3A">
+            <wp:extent cx="4581525" cy="4010025"/>
+            <wp:effectExtent l="0" t="0" r="9525" b="9525"/>
+            <wp:docPr id="20" name="Imagen 20" descr="Diagrama&#10;&#10;Descripción generada automáticamente"/>
+            <wp:cNvGraphicFramePr>
+              <a:graphicFrameLocks xmlns:a="http://schemas.openxmlformats.org/drawingml/2006/main" noChangeAspect="1"/>
+            </wp:cNvGraphicFramePr>
+            <a:graphic xmlns:a="http://schemas.openxmlformats.org/drawingml/2006/main">
+              <a:graphicData uri="http://schemas.openxmlformats.org/drawingml/2006/picture">
+                <pic:pic xmlns:pic="http://schemas.openxmlformats.org/drawingml/2006/picture">
+                  <pic:nvPicPr>
+                    <pic:cNvPr id="20" name="Imagen 20" descr="Diagrama&#10;&#10;Descripción generada automáticamente"/>
+                    <pic:cNvPicPr/>
+                  </pic:nvPicPr>
+                  <pic:blipFill>
+                    <a:blip r:embed="rId21">
+                      <a:extLst>
+                        <a:ext uri="{28A0092B-C50C-407E-A947-70E740481C1C}">
+                          <a14:useLocalDpi xmlns:a14="http://schemas.microsoft.com/office/drawing/2010/main" val="0"/>
+                        </a:ext>
+                      </a:extLst>
+                    </a:blip>
+                    <a:stretch>
+                      <a:fillRect/>
+                    </a:stretch>
+                  </pic:blipFill>
+                  <pic:spPr>
+                    <a:xfrm>
+                      <a:off x="0" y="0"/>
+                      <a:ext cx="4581525" cy="4010025"/>
+                    </a:xfrm>
+                    <a:prstGeom prst="rect">
+                      <a:avLst/>
+                    </a:prstGeom>
+                  </pic:spPr>
+                </pic:pic>
+              </a:graphicData>
+            </a:graphic>
+          </wp:inline>
+        </w:drawing>
+      </w:r>
+    </w:p>
+    <w:p>
+      <w:pPr>
+        <w:jc w:val="center"/>
+        <w:rPr>
+          <w:i/>
+          <w:sz w:val="20"/>
+          <w:szCs w:val="20"/>
+          <w:lang w:val="pt-PT"/>
+        </w:rPr>
+      </w:pPr>
+      <w:r>
+        <w:rPr>
+          <w:i/>
+          <w:sz w:val="20"/>
+          <w:szCs w:val="20"/>
+          <w:lang w:val="pt-PT"/>
+        </w:rPr>
+        <w:t>Figura 6: Diagrama UML de despliegue con Docker</w:t>
+      </w:r>
     </w:p>
     <w:p/>
     <w:p>
@@ -6489,11 +6550,7 @@
         </w:r>
       </w:hyperlink>
       <w:r>
-        <w:t xml:space="preserve"> y por otro lado las plantillas definidas por el usuario. </w:t>
-      </w:r>
-      <w:r>
-        <w:lastRenderedPageBreak/>
-        <w:t>En cuanto a los generadores, es posible a partir de uno ya existente en el proyecto poder implementar una plantilla personaliza pero OpenAPI Generator no solo admite archivos locales para la creación de plantillas. Como usuario puede cargar una plantilla a través de classpath o incluso puede ejecutar su propio generador personalizado para la creación de la misma con todos los archivos que necesita. Una vez compilado puede usar el generador y su propia lógica personalizada.</w:t>
+        <w:t xml:space="preserve"> y por otro lado las plantillas definidas por el usuario. En cuanto a los generadores, es posible a partir de uno ya existente en el proyecto poder implementar una plantilla personaliza pero OpenAPI Generator no solo admite archivos locales para la creación de plantillas. Como usuario puede cargar una plantilla a través de classpath o incluso puede ejecutar su propio generador personalizado para la creación de la misma con todos los archivos que necesita. Una vez compilado puede usar el generador y su propia lógica personalizada.</w:t>
       </w:r>
     </w:p>
     <w:p>
@@ -6560,6 +6617,7 @@
           <w:b/>
           <w:bCs/>
         </w:rPr>
+        <w:lastRenderedPageBreak/>
         <w:t>Online OpenApi-Generator:</w:t>
       </w:r>
       <w:r>
@@ -6668,11 +6726,7 @@
         <w:t xml:space="preserve">, </w:t>
       </w:r>
       <w:r>
-        <w:t xml:space="preserve">expresiones regulares no testadas que pueden </w:t>
-      </w:r>
-      <w:r>
-        <w:lastRenderedPageBreak/>
-        <w:t xml:space="preserve">generar un </w:t>
+        <w:t xml:space="preserve">expresiones regulares no testadas que pueden generar un </w:t>
       </w:r>
       <w:r>
         <w:rPr>
@@ -6796,30 +6850,18 @@
       <w:r>
         <w:t xml:space="preserve">revisar vulnerabilidades pasadas sobre este tema, como </w:t>
       </w:r>
-      <w:hyperlink r:id="rId21" w:history="1">
+      <w:hyperlink r:id="rId22" w:history="1">
         <w:r>
           <w:rPr>
             <w:rStyle w:val="Hipervnculo"/>
           </w:rPr>
-          <w:t>CVE-2019</w:t>
-        </w:r>
-        <w:r>
-          <w:rPr>
-            <w:rStyle w:val="Hipervnculo"/>
-          </w:rPr>
-          <w:t>-</w:t>
-        </w:r>
-        <w:r>
-          <w:rPr>
-            <w:rStyle w:val="Hipervnculo"/>
-          </w:rPr>
-          <w:t>13466</w:t>
+          <w:t>CVE-2019-13466</w:t>
         </w:r>
       </w:hyperlink>
       <w:r>
         <w:t xml:space="preserve"> o </w:t>
       </w:r>
-      <w:hyperlink r:id="rId22" w:history="1">
+      <w:hyperlink r:id="rId23" w:history="1">
         <w:r>
           <w:rPr>
             <w:rStyle w:val="Hipervnculo"/>
@@ -6850,12 +6892,16 @@
         <w:t>MEDIUM Priority</w:t>
       </w:r>
       <w:r>
-        <w:t>, encontramos 15 archivos que deben ser revisados. Uno de ellos, sonarcloud detecta un archivo que podría presentar una vulnerabilidad en una expresión regular no testada, pudiendo causar un ataque DoS (denegación de servicio) debido a ello. Además, los otro 14 archivos, se deben al uso de generación de números pseudoaleatorios</w:t>
+        <w:t xml:space="preserve">, encontramos 15 archivos que deben ser revisados. Uno de ellos, sonarcloud detecta un archivo que </w:t>
+      </w:r>
+      <w:r>
+        <w:lastRenderedPageBreak/>
+        <w:t>podría presentar una vulnerabilidad en una expresión regular no testada, pudiendo causar un ataque DoS (denegación de servicio) debido a ello. Además, los otro 14 archivos, se deben al uso de generación de números pseudoaleatorios</w:t>
       </w:r>
       <w:r>
         <w:t xml:space="preserve">, de forma que podrían acotarse valores esperados y provocar un fallo o un acceso no autorizado por la baja calidad criptográfica. Para mayor interés, se recomienda consultar las siguientes vulnerabilidades registradas: </w:t>
       </w:r>
-      <w:hyperlink r:id="rId23" w:history="1">
+      <w:hyperlink r:id="rId24" w:history="1">
         <w:r>
           <w:rPr>
             <w:rStyle w:val="Hipervnculo"/>
@@ -6866,7 +6912,7 @@
       <w:r>
         <w:t xml:space="preserve">, </w:t>
       </w:r>
-      <w:hyperlink r:id="rId24" w:history="1">
+      <w:hyperlink r:id="rId25" w:history="1">
         <w:r>
           <w:rPr>
             <w:rStyle w:val="Hipervnculo"/>
@@ -6877,7 +6923,7 @@
       <w:r>
         <w:t xml:space="preserve"> o </w:t>
       </w:r>
-      <w:hyperlink r:id="rId25" w:history="1">
+      <w:hyperlink r:id="rId26" w:history="1">
         <w:r>
           <w:rPr>
             <w:rStyle w:val="Hipervnculo"/>
@@ -6923,30 +6969,18 @@
       <w:r>
         <w:t xml:space="preserve">tanto al usuario como a un tercero malicioso información respecto al error. Para mayor información, se recomienda consultar la vulnerabilidad más reciente respecto a este tema:  </w:t>
       </w:r>
-      <w:hyperlink r:id="rId26" w:history="1">
+      <w:hyperlink r:id="rId27" w:history="1">
         <w:r>
           <w:rPr>
             <w:rStyle w:val="Hipervnculo"/>
           </w:rPr>
-          <w:t>CVE-2018-1</w:t>
-        </w:r>
-        <w:r>
-          <w:rPr>
-            <w:rStyle w:val="Hipervnculo"/>
-          </w:rPr>
-          <w:t>9</w:t>
-        </w:r>
-        <w:r>
-          <w:rPr>
-            <w:rStyle w:val="Hipervnculo"/>
-          </w:rPr>
-          <w:t>99007</w:t>
+          <w:t>CVE-2018-1999007</w:t>
         </w:r>
       </w:hyperlink>
       <w:r>
         <w:t xml:space="preserve">. Otro archivo, tiene un punto caliente interesante, dado que se podría aprovechar de los 13 puntos calientes anteriores. Se debe a un posible log injection, ya que se trata de logear por nivel los errores registrados. Para mayor información, consultar: </w:t>
       </w:r>
-      <w:hyperlink r:id="rId27" w:history="1">
+      <w:hyperlink r:id="rId28" w:history="1">
         <w:r>
           <w:rPr>
             <w:rStyle w:val="Hipervnculo"/>
@@ -6955,11 +6989,7 @@
         </w:r>
       </w:hyperlink>
       <w:r>
-        <w:t xml:space="preserve">. Y el último, es que SonarCloud </w:t>
-      </w:r>
-      <w:r>
-        <w:lastRenderedPageBreak/>
-        <w:t>detecta un string que indica una versión de un archivo por defecto como una dirección IP, por lo que no deberíamos preocuparnos.</w:t>
+        <w:t>. Y el último, es que SonarCloud detecta un string que indica una versión de un archivo por defecto como una dirección IP, por lo que no deberíamos preocuparnos.</w:t>
       </w:r>
     </w:p>
     <w:p>
@@ -7067,7 +7097,11 @@
         <w:t>6985</w:t>
       </w:r>
       <w:r>
-        <w:t xml:space="preserve"> de complejidad cognitiva. Por último, se define por defecto que la complejidad cognitiva de un método debe ser a 15 para ser viable</w:t>
+        <w:t xml:space="preserve"> de complejidad cognitiva. Por último, se define por defecto que la complejidad </w:t>
+      </w:r>
+      <w:r>
+        <w:lastRenderedPageBreak/>
+        <w:t>cognitiva de un método debe ser a 15 para ser viable</w:t>
       </w:r>
       <w:r>
         <w:t xml:space="preserve">, no cumpliendo </w:t>
@@ -7248,7 +7282,6 @@
         <w:rPr>
           <w:lang w:val="en-GB"/>
         </w:rPr>
-        <w:lastRenderedPageBreak/>
         <w:t>Sugerencias de mejora</w:t>
       </w:r>
       <w:bookmarkEnd w:id="11"/>
@@ -7356,7 +7389,7 @@
           <w:lang w:val="en-GB"/>
         </w:rPr>
       </w:pPr>
-      <w:hyperlink r:id="rId28" w:history="1">
+      <w:hyperlink r:id="rId29" w:history="1">
         <w:r>
           <w:rPr>
             <w:rStyle w:val="Hipervnculo"/>
@@ -7576,6 +7609,7 @@
         <w:rPr>
           <w:lang w:eastAsia="es-ES"/>
         </w:rPr>
+        <w:lastRenderedPageBreak/>
         <w:drawing>
           <wp:inline distT="0" distB="0" distL="0" distR="0" wp14:anchorId="4A93F1C8" wp14:editId="28AF50D0">
             <wp:extent cx="5400040" cy="1847850"/>
@@ -7592,7 +7626,7 @@
                     <pic:cNvPicPr/>
                   </pic:nvPicPr>
                   <pic:blipFill>
-                    <a:blip r:embed="rId29"/>
+                    <a:blip r:embed="rId30"/>
                     <a:stretch>
                       <a:fillRect/>
                     </a:stretch>
@@ -7679,9 +7713,9 @@
             <o:lock v:ext="edit" aspectratio="t"/>
           </v:shapetype>
           <v:shape id="_x0000_i1025" type="#_x0000_t75" style="width:75.6pt;height:49.2pt" o:ole="">
-            <v:imagedata r:id="rId30" o:title=""/>
+            <v:imagedata r:id="rId31" o:title=""/>
           </v:shape>
-          <o:OLEObject Type="Embed" ProgID="Package" ShapeID="_x0000_i1025" DrawAspect="Icon" ObjectID="_1679437844" r:id="rId31"/>
+          <o:OLEObject Type="Embed" ProgID="Package" ShapeID="_x0000_i1025" DrawAspect="Icon" ObjectID="_1679472053" r:id="rId32"/>
         </w:object>
       </w:r>
     </w:p>
@@ -7714,7 +7748,7 @@
           <w:lang w:val="en-GB"/>
         </w:rPr>
       </w:pPr>
-      <w:hyperlink r:id="rId32" w:history="1">
+      <w:hyperlink r:id="rId33" w:history="1">
         <w:r>
           <w:rPr>
             <w:rStyle w:val="Hipervnculo"/>
@@ -8256,6 +8290,7 @@
           <w:szCs w:val="21"/>
           <w:lang w:eastAsia="es-ES"/>
         </w:rPr>
+        <w:lastRenderedPageBreak/>
         <w:t>    </w:t>
       </w:r>
       <w:r>
@@ -9538,7 +9573,6 @@
           <w:szCs w:val="21"/>
           <w:lang w:val="en-GB" w:eastAsia="es-ES"/>
         </w:rPr>
-        <w:lastRenderedPageBreak/>
         <w:t>                    </w:t>
       </w:r>
       <w:r>
@@ -10014,7 +10048,7 @@
                     <pic:cNvPicPr/>
                   </pic:nvPicPr>
                   <pic:blipFill>
-                    <a:blip r:embed="rId33"/>
+                    <a:blip r:embed="rId34"/>
                     <a:stretch>
                       <a:fillRect/>
                     </a:stretch>
@@ -10058,6 +10092,7 @@
           <w:sz w:val="21"/>
           <w:szCs w:val="21"/>
         </w:rPr>
+        <w:lastRenderedPageBreak/>
         <w:t>mvn clean install</w:t>
       </w:r>
     </w:p>
@@ -10124,7 +10159,7 @@
           <w:szCs w:val="21"/>
         </w:rPr>
       </w:pPr>
-      <w:hyperlink r:id="rId34" w:anchor="/" w:history="1">
+      <w:hyperlink r:id="rId35" w:anchor="/" w:history="1">
         <w:r>
           <w:rPr>
             <w:rStyle w:val="Hipervnculo"/>
@@ -10150,99 +10185,11 @@
         <w:rPr>
           <w:lang w:eastAsia="es-ES"/>
         </w:rPr>
-        <w:lastRenderedPageBreak/>
         <w:drawing>
           <wp:inline distT="0" distB="0" distL="0" distR="0" wp14:anchorId="4774E957" wp14:editId="6B287A0E">
             <wp:extent cx="5400040" cy="3037840"/>
             <wp:effectExtent l="0" t="0" r="0" b="0"/>
             <wp:docPr id="6" name="Imagen 6"/>
-            <wp:cNvGraphicFramePr>
-              <a:graphicFrameLocks xmlns:a="http://schemas.openxmlformats.org/drawingml/2006/main" noChangeAspect="1"/>
-            </wp:cNvGraphicFramePr>
-            <a:graphic xmlns:a="http://schemas.openxmlformats.org/drawingml/2006/main">
-              <a:graphicData uri="http://schemas.openxmlformats.org/drawingml/2006/picture">
-                <pic:pic xmlns:pic="http://schemas.openxmlformats.org/drawingml/2006/picture">
-                  <pic:nvPicPr>
-                    <pic:cNvPr id="1" name=""/>
-                    <pic:cNvPicPr/>
-                  </pic:nvPicPr>
-                  <pic:blipFill>
-                    <a:blip r:embed="rId35"/>
-                    <a:stretch>
-                      <a:fillRect/>
-                    </a:stretch>
-                  </pic:blipFill>
-                  <pic:spPr>
-                    <a:xfrm>
-                      <a:off x="0" y="0"/>
-                      <a:ext cx="5400040" cy="3037840"/>
-                    </a:xfrm>
-                    <a:prstGeom prst="rect">
-                      <a:avLst/>
-                    </a:prstGeom>
-                  </pic:spPr>
-                </pic:pic>
-              </a:graphicData>
-            </a:graphic>
-          </wp:inline>
-        </w:drawing>
-      </w:r>
-    </w:p>
-    <w:p>
-      <w:pPr>
-        <w:rPr>
-          <w:rFonts w:ascii="Consolas" w:hAnsi="Consolas"/>
-          <w:sz w:val="21"/>
-          <w:szCs w:val="21"/>
-          <w:lang w:val="en-GB"/>
-        </w:rPr>
-      </w:pPr>
-    </w:p>
-    <w:p>
-      <w:pPr>
-        <w:rPr>
-          <w:rFonts w:ascii="Consolas" w:hAnsi="Consolas"/>
-          <w:sz w:val="21"/>
-          <w:szCs w:val="21"/>
-        </w:rPr>
-      </w:pPr>
-      <w:r>
-        <w:rPr>
-          <w:rFonts w:ascii="Consolas" w:hAnsi="Consolas"/>
-          <w:b/>
-          <w:bCs/>
-          <w:sz w:val="21"/>
-          <w:szCs w:val="21"/>
-        </w:rPr>
-        <w:t xml:space="preserve">11. </w:t>
-      </w:r>
-      <w:r>
-        <w:rPr>
-          <w:rFonts w:ascii="Consolas" w:hAnsi="Consolas"/>
-          <w:sz w:val="21"/>
-          <w:szCs w:val="21"/>
-        </w:rPr>
-        <w:t>Aquí nos encontraremos la documentación necesaria para hacer peticiones CRUD a nuestras apis</w:t>
-      </w:r>
-    </w:p>
-    <w:p>
-      <w:pPr>
-        <w:rPr>
-          <w:rFonts w:ascii="Consolas" w:hAnsi="Consolas"/>
-          <w:sz w:val="21"/>
-          <w:szCs w:val="21"/>
-          <w:lang w:val="en-GB"/>
-        </w:rPr>
-      </w:pPr>
-      <w:r>
-        <w:rPr>
-          <w:lang w:eastAsia="es-ES"/>
-        </w:rPr>
-        <w:drawing>
-          <wp:inline distT="0" distB="0" distL="0" distR="0" wp14:anchorId="0ADF67EC" wp14:editId="37A26D86">
-            <wp:extent cx="5400040" cy="2072005"/>
-            <wp:effectExtent l="0" t="0" r="0" b="4445"/>
-            <wp:docPr id="16" name="Imagen 16"/>
             <wp:cNvGraphicFramePr>
               <a:graphicFrameLocks xmlns:a="http://schemas.openxmlformats.org/drawingml/2006/main" noChangeAspect="1"/>
             </wp:cNvGraphicFramePr>
@@ -10262,7 +10209,7 @@
                   <pic:spPr>
                     <a:xfrm>
                       <a:off x="0" y="0"/>
-                      <a:ext cx="5400040" cy="2072005"/>
+                      <a:ext cx="5400040" cy="3037840"/>
                     </a:xfrm>
                     <a:prstGeom prst="rect">
                       <a:avLst/>
@@ -10296,18 +10243,28 @@
       <w:r>
         <w:rPr>
           <w:rFonts w:ascii="Consolas" w:hAnsi="Consolas"/>
-          <w:sz w:val="21"/>
-          <w:szCs w:val="21"/>
-        </w:rPr>
-        <w:t>Inlusive se pueden ampliar y probar</w:t>
-      </w:r>
-    </w:p>
-    <w:p>
-      <w:pPr>
+          <w:b/>
+          <w:bCs/>
+          <w:sz w:val="21"/>
+          <w:szCs w:val="21"/>
+        </w:rPr>
+        <w:t xml:space="preserve">11. </w:t>
+      </w:r>
+      <w:r>
         <w:rPr>
           <w:rFonts w:ascii="Consolas" w:hAnsi="Consolas"/>
           <w:sz w:val="21"/>
           <w:szCs w:val="21"/>
+        </w:rPr>
+        <w:t>Aquí nos encontraremos la documentación necesaria para hacer peticiones CRUD a nuestras apis</w:t>
+      </w:r>
+    </w:p>
+    <w:p>
+      <w:pPr>
+        <w:rPr>
+          <w:rFonts w:ascii="Consolas" w:hAnsi="Consolas"/>
+          <w:sz w:val="21"/>
+          <w:szCs w:val="21"/>
           <w:lang w:val="en-GB"/>
         </w:rPr>
       </w:pPr>
@@ -10315,12 +10272,11 @@
         <w:rPr>
           <w:lang w:eastAsia="es-ES"/>
         </w:rPr>
-        <w:lastRenderedPageBreak/>
         <w:drawing>
-          <wp:inline distT="0" distB="0" distL="0" distR="0" wp14:anchorId="6D508EA2" wp14:editId="467CDEB4">
-            <wp:extent cx="5400040" cy="2346960"/>
-            <wp:effectExtent l="0" t="0" r="0" b="0"/>
-            <wp:docPr id="17" name="Imagen 17"/>
+          <wp:inline distT="0" distB="0" distL="0" distR="0" wp14:anchorId="0ADF67EC" wp14:editId="37A26D86">
+            <wp:extent cx="5400040" cy="2072005"/>
+            <wp:effectExtent l="0" t="0" r="0" b="4445"/>
+            <wp:docPr id="16" name="Imagen 16"/>
             <wp:cNvGraphicFramePr>
               <a:graphicFrameLocks xmlns:a="http://schemas.openxmlformats.org/drawingml/2006/main" noChangeAspect="1"/>
             </wp:cNvGraphicFramePr>
@@ -10340,7 +10296,7 @@
                   <pic:spPr>
                     <a:xfrm>
                       <a:off x="0" y="0"/>
-                      <a:ext cx="5400040" cy="2346960"/>
+                      <a:ext cx="5400040" cy="2072005"/>
                     </a:xfrm>
                     <a:prstGeom prst="rect">
                       <a:avLst/>
@@ -10355,7 +10311,6 @@
     </w:p>
     <w:p>
       <w:pPr>
-        <w:ind w:left="720"/>
         <w:rPr>
           <w:rFonts w:ascii="Consolas" w:hAnsi="Consolas"/>
           <w:sz w:val="21"/>
@@ -10370,7 +10325,6 @@
           <w:rFonts w:ascii="Consolas" w:hAnsi="Consolas"/>
           <w:sz w:val="21"/>
           <w:szCs w:val="21"/>
-          <w:lang w:val="en-GB"/>
         </w:rPr>
       </w:pPr>
       <w:r>
@@ -10378,9 +10332,8 @@
           <w:rFonts w:ascii="Consolas" w:hAnsi="Consolas"/>
           <w:sz w:val="21"/>
           <w:szCs w:val="21"/>
-          <w:lang w:val="en-GB"/>
-        </w:rPr>
-        <w:t>12. Modelos expecificados:</w:t>
+        </w:rPr>
+        <w:t>Inlusive se pueden ampliar y probar</w:t>
       </w:r>
     </w:p>
     <w:p>
@@ -10396,11 +10349,12 @@
         <w:rPr>
           <w:lang w:eastAsia="es-ES"/>
         </w:rPr>
+        <w:lastRenderedPageBreak/>
         <w:drawing>
-          <wp:inline distT="0" distB="0" distL="0" distR="0" wp14:anchorId="3F7870FD" wp14:editId="0A936C56">
-            <wp:extent cx="5400040" cy="2125980"/>
-            <wp:effectExtent l="0" t="0" r="0" b="7620"/>
-            <wp:docPr id="18" name="Imagen 18"/>
+          <wp:inline distT="0" distB="0" distL="0" distR="0" wp14:anchorId="6D508EA2" wp14:editId="467CDEB4">
+            <wp:extent cx="5400040" cy="2346960"/>
+            <wp:effectExtent l="0" t="0" r="0" b="0"/>
+            <wp:docPr id="17" name="Imagen 17"/>
             <wp:cNvGraphicFramePr>
               <a:graphicFrameLocks xmlns:a="http://schemas.openxmlformats.org/drawingml/2006/main" noChangeAspect="1"/>
             </wp:cNvGraphicFramePr>
@@ -10420,6 +10374,86 @@
                   <pic:spPr>
                     <a:xfrm>
                       <a:off x="0" y="0"/>
+                      <a:ext cx="5400040" cy="2346960"/>
+                    </a:xfrm>
+                    <a:prstGeom prst="rect">
+                      <a:avLst/>
+                    </a:prstGeom>
+                  </pic:spPr>
+                </pic:pic>
+              </a:graphicData>
+            </a:graphic>
+          </wp:inline>
+        </w:drawing>
+      </w:r>
+    </w:p>
+    <w:p>
+      <w:pPr>
+        <w:ind w:left="720"/>
+        <w:rPr>
+          <w:rFonts w:ascii="Consolas" w:hAnsi="Consolas"/>
+          <w:sz w:val="21"/>
+          <w:szCs w:val="21"/>
+          <w:lang w:val="en-GB"/>
+        </w:rPr>
+      </w:pPr>
+    </w:p>
+    <w:p>
+      <w:pPr>
+        <w:rPr>
+          <w:rFonts w:ascii="Consolas" w:hAnsi="Consolas"/>
+          <w:sz w:val="21"/>
+          <w:szCs w:val="21"/>
+          <w:lang w:val="en-GB"/>
+        </w:rPr>
+      </w:pPr>
+      <w:r>
+        <w:rPr>
+          <w:rFonts w:ascii="Consolas" w:hAnsi="Consolas"/>
+          <w:sz w:val="21"/>
+          <w:szCs w:val="21"/>
+          <w:lang w:val="en-GB"/>
+        </w:rPr>
+        <w:t>12. Modelos expecificados:</w:t>
+      </w:r>
+    </w:p>
+    <w:p>
+      <w:pPr>
+        <w:rPr>
+          <w:rFonts w:ascii="Consolas" w:hAnsi="Consolas"/>
+          <w:sz w:val="21"/>
+          <w:szCs w:val="21"/>
+          <w:lang w:val="en-GB"/>
+        </w:rPr>
+      </w:pPr>
+      <w:r>
+        <w:rPr>
+          <w:lang w:eastAsia="es-ES"/>
+        </w:rPr>
+        <w:drawing>
+          <wp:inline distT="0" distB="0" distL="0" distR="0" wp14:anchorId="3F7870FD" wp14:editId="0A936C56">
+            <wp:extent cx="5400040" cy="2125980"/>
+            <wp:effectExtent l="0" t="0" r="0" b="7620"/>
+            <wp:docPr id="18" name="Imagen 18"/>
+            <wp:cNvGraphicFramePr>
+              <a:graphicFrameLocks xmlns:a="http://schemas.openxmlformats.org/drawingml/2006/main" noChangeAspect="1"/>
+            </wp:cNvGraphicFramePr>
+            <a:graphic xmlns:a="http://schemas.openxmlformats.org/drawingml/2006/main">
+              <a:graphicData uri="http://schemas.openxmlformats.org/drawingml/2006/picture">
+                <pic:pic xmlns:pic="http://schemas.openxmlformats.org/drawingml/2006/picture">
+                  <pic:nvPicPr>
+                    <pic:cNvPr id="1" name=""/>
+                    <pic:cNvPicPr/>
+                  </pic:nvPicPr>
+                  <pic:blipFill>
+                    <a:blip r:embed="rId39"/>
+                    <a:stretch>
+                      <a:fillRect/>
+                    </a:stretch>
+                  </pic:blipFill>
+                  <pic:spPr>
+                    <a:xfrm>
+                      <a:off x="0" y="0"/>
                       <a:ext cx="5400040" cy="2125980"/>
                     </a:xfrm>
                     <a:prstGeom prst="rect">
@@ -10459,7 +10493,7 @@
         </w:rPr>
         <w:t xml:space="preserve"> este proyecto usa </w:t>
       </w:r>
-      <w:hyperlink r:id="rId39" w:history="1">
+      <w:hyperlink r:id="rId40" w:history="1">
         <w:r>
           <w:rPr>
             <w:rStyle w:val="Hipervnculo"/>
@@ -10525,7 +10559,7 @@
                     <pic:cNvPicPr/>
                   </pic:nvPicPr>
                   <pic:blipFill>
-                    <a:blip r:embed="rId40" cstate="print">
+                    <a:blip r:embed="rId41" cstate="print">
                       <a:extLst>
                         <a:ext uri="{28A0092B-C50C-407E-A947-70E740481C1C}">
                           <a14:useLocalDpi xmlns:a14="http://schemas.microsoft.com/office/drawing/2010/main" val="0"/>
@@ -10640,7 +10674,7 @@
           <w:lang w:val="en-GB"/>
         </w:rPr>
       </w:pPr>
-      <w:hyperlink r:id="rId41" w:history="1">
+      <w:hyperlink r:id="rId42" w:history="1">
         <w:r>
           <w:rPr>
             <w:rStyle w:val="Hipervnculo"/>
@@ -10727,7 +10761,7 @@
         </w:rPr>
         <w:t>“</w:t>
       </w:r>
-      <w:hyperlink r:id="rId42" w:history="1">
+      <w:hyperlink r:id="rId43" w:history="1">
         <w:r>
           <w:rPr>
             <w:rStyle w:val="Hipervnculo"/>
@@ -10764,7 +10798,7 @@
         </w:rPr>
         <w:t xml:space="preserve"> “</w:t>
       </w:r>
-      <w:hyperlink r:id="rId43" w:history="1">
+      <w:hyperlink r:id="rId44" w:history="1">
         <w:r>
           <w:rPr>
             <w:rStyle w:val="Hipervnculo"/>
@@ -10809,7 +10843,7 @@
       <w:r>
         <w:t>“</w:t>
       </w:r>
-      <w:hyperlink r:id="rId44" w:history="1">
+      <w:hyperlink r:id="rId45" w:history="1">
         <w:r>
           <w:rPr>
             <w:rStyle w:val="Hipervnculo"/>
@@ -10830,7 +10864,7 @@
       <w:r>
         <w:t xml:space="preserve"> “</w:t>
       </w:r>
-      <w:hyperlink r:id="rId45" w:history="1">
+      <w:hyperlink r:id="rId46" w:history="1">
         <w:r>
           <w:rPr>
             <w:rStyle w:val="Hipervnculo"/>
@@ -10863,7 +10897,7 @@
       <w:r>
         <w:t xml:space="preserve"> “</w:t>
       </w:r>
-      <w:hyperlink r:id="rId46" w:history="1">
+      <w:hyperlink r:id="rId47" w:history="1">
         <w:r>
           <w:rPr>
             <w:rStyle w:val="Hipervnculo"/>
@@ -10884,7 +10918,7 @@
       <w:r>
         <w:t>“</w:t>
       </w:r>
-      <w:hyperlink r:id="rId47" w:history="1">
+      <w:hyperlink r:id="rId48" w:history="1">
         <w:r>
           <w:rPr>
             <w:rStyle w:val="Hipervnculo"/>
@@ -10927,7 +10961,7 @@
       <w:r>
         <w:t xml:space="preserve"> “</w:t>
       </w:r>
-      <w:hyperlink r:id="rId48" w:history="1">
+      <w:hyperlink r:id="rId49" w:history="1">
         <w:r>
           <w:rPr>
             <w:rStyle w:val="Hipervnculo"/>
@@ -10948,7 +10982,7 @@
       <w:r>
         <w:t xml:space="preserve"> “</w:t>
       </w:r>
-      <w:hyperlink r:id="rId49" w:history="1">
+      <w:hyperlink r:id="rId50" w:history="1">
         <w:r>
           <w:rPr>
             <w:rStyle w:val="Hipervnculo"/>
@@ -10969,7 +11003,7 @@
       <w:r>
         <w:t xml:space="preserve"> “</w:t>
       </w:r>
-      <w:hyperlink r:id="rId50" w:history="1">
+      <w:hyperlink r:id="rId51" w:history="1">
         <w:r>
           <w:rPr>
             <w:rStyle w:val="Hipervnculo"/>
@@ -10990,7 +11024,7 @@
       <w:r>
         <w:t xml:space="preserve"> “</w:t>
       </w:r>
-      <w:hyperlink r:id="rId51" w:history="1">
+      <w:hyperlink r:id="rId52" w:history="1">
         <w:r>
           <w:rPr>
             <w:rStyle w:val="Hipervnculo"/>
@@ -11011,7 +11045,7 @@
       <w:r>
         <w:t xml:space="preserve"> “</w:t>
       </w:r>
-      <w:hyperlink r:id="rId52" w:history="1">
+      <w:hyperlink r:id="rId53" w:history="1">
         <w:r>
           <w:rPr>
             <w:rStyle w:val="Hipervnculo"/>
@@ -11032,7 +11066,7 @@
       <w:r>
         <w:t xml:space="preserve"> “</w:t>
       </w:r>
-      <w:hyperlink r:id="rId53" w:history="1">
+      <w:hyperlink r:id="rId54" w:history="1">
         <w:r>
           <w:rPr>
             <w:rStyle w:val="Hipervnculo"/>
@@ -11053,7 +11087,7 @@
       <w:r>
         <w:t xml:space="preserve"> “</w:t>
       </w:r>
-      <w:hyperlink r:id="rId54" w:history="1">
+      <w:hyperlink r:id="rId55" w:history="1">
         <w:r>
           <w:rPr>
             <w:rStyle w:val="Hipervnculo"/>
@@ -11074,7 +11108,7 @@
       <w:r>
         <w:t xml:space="preserve"> “</w:t>
       </w:r>
-      <w:hyperlink r:id="rId55" w:history="1">
+      <w:hyperlink r:id="rId56" w:history="1">
         <w:r>
           <w:rPr>
             <w:rStyle w:val="Hipervnculo"/>
@@ -11095,7 +11129,7 @@
       <w:r>
         <w:t xml:space="preserve"> “</w:t>
       </w:r>
-      <w:hyperlink r:id="rId56" w:history="1">
+      <w:hyperlink r:id="rId57" w:history="1">
         <w:r>
           <w:rPr>
             <w:rStyle w:val="Hipervnculo"/>
@@ -11116,7 +11150,7 @@
       <w:r>
         <w:t xml:space="preserve"> “</w:t>
       </w:r>
-      <w:hyperlink r:id="rId57" w:anchor="4---companiesprojects-using-openapi-generator" w:history="1">
+      <w:hyperlink r:id="rId58" w:anchor="4---companiesprojects-using-openapi-generator" w:history="1">
         <w:r>
           <w:rPr>
             <w:rStyle w:val="Hipervnculo"/>
@@ -11140,7 +11174,7 @@
         </w:rPr>
         <w:t>[18] “</w:t>
       </w:r>
-      <w:hyperlink r:id="rId58" w:history="1">
+      <w:hyperlink r:id="rId59" w:history="1">
         <w:r>
           <w:rPr>
             <w:rStyle w:val="Hipervnculo"/>
@@ -11169,7 +11203,7 @@
         </w:rPr>
         <w:t>[19] “</w:t>
       </w:r>
-      <w:hyperlink r:id="rId59" w:history="1">
+      <w:hyperlink r:id="rId60" w:history="1">
         <w:r>
           <w:rPr>
             <w:rStyle w:val="Hipervnculo"/>
@@ -11205,7 +11239,7 @@
         </w:rPr>
         <w:t>] “</w:t>
       </w:r>
-      <w:hyperlink r:id="rId60" w:history="1">
+      <w:hyperlink r:id="rId61" w:history="1">
         <w:r>
           <w:rPr>
             <w:rStyle w:val="Hipervnculo"/>
@@ -11240,7 +11274,7 @@
         </w:rPr>
         <w:t>] “</w:t>
       </w:r>
-      <w:hyperlink r:id="rId61" w:history="1">
+      <w:hyperlink r:id="rId62" w:history="1">
         <w:r>
           <w:rPr>
             <w:rStyle w:val="Hipervnculo"/>
@@ -11275,7 +11309,7 @@
         </w:rPr>
         <w:t>] “</w:t>
       </w:r>
-      <w:hyperlink r:id="rId62" w:history="1">
+      <w:hyperlink r:id="rId63" w:history="1">
         <w:r>
           <w:rPr>
             <w:rStyle w:val="Hipervnculo"/>
@@ -11322,7 +11356,7 @@
         </w:rPr>
         <w:t xml:space="preserve"> “</w:t>
       </w:r>
-      <w:hyperlink r:id="rId63" w:history="1">
+      <w:hyperlink r:id="rId64" w:history="1">
         <w:r>
           <w:rPr>
             <w:rStyle w:val="Hipervnculo"/>
@@ -11351,7 +11385,7 @@
         </w:rPr>
         <w:t>[24] “</w:t>
       </w:r>
-      <w:hyperlink r:id="rId64" w:history="1">
+      <w:hyperlink r:id="rId65" w:history="1">
         <w:r>
           <w:rPr>
             <w:rStyle w:val="Hipervnculo"/>
@@ -11393,7 +11427,7 @@
         </w:rPr>
         <w:t>] “</w:t>
       </w:r>
-      <w:hyperlink r:id="rId65" w:history="1">
+      <w:hyperlink r:id="rId66" w:history="1">
         <w:r>
           <w:rPr>
             <w:rStyle w:val="Hipervnculo"/>
@@ -11446,7 +11480,7 @@
         </w:rPr>
         <w:t>“</w:t>
       </w:r>
-      <w:hyperlink r:id="rId66" w:anchor="lab" w:history="1">
+      <w:hyperlink r:id="rId67" w:anchor="lab" w:history="1">
         <w:r>
           <w:rPr>
             <w:rStyle w:val="Hipervnculo"/>
@@ -11465,8 +11499,8 @@
       <w:bookmarkEnd w:id="40"/>
     </w:p>
     <w:sectPr>
-      <w:footerReference w:type="even" r:id="rId67"/>
-      <w:footerReference w:type="default" r:id="rId68"/>
+      <w:footerReference w:type="even" r:id="rId68"/>
+      <w:footerReference w:type="default" r:id="rId69"/>
       <w:pgSz w:w="11906" w:h="16838"/>
       <w:pgMar w:top="1417" w:right="1701" w:bottom="1417" w:left="1701" w:header="708" w:footer="708" w:gutter="0"/>
       <w:pgNumType w:start="1"/>
@@ -11513,6 +11547,7 @@
         <w:docPartUnique/>
       </w:docPartObj>
     </w:sdtPr>
+    <w:sdtEndPr/>
     <w:sdtContent>
       <w:p>
         <w:pPr>
@@ -11554,6 +11589,7 @@
         <w:docPartUnique/>
       </w:docPartObj>
     </w:sdtPr>
+    <w:sdtEndPr/>
     <w:sdtContent>
       <w:p>
         <w:pPr>

</xml_diff>

<commit_message>
few changes on functional view
</commit_message>
<xml_diff>
--- a/Documentos/NuestraDocumentacion/Documentacion Proyecto openapi generator.docx
+++ b/Documentos/NuestraDocumentacion/Documentacion Proyecto openapi generator.docx
@@ -6055,7 +6055,21 @@
           <w:bCs/>
         </w:rPr>
         <w:lastRenderedPageBreak/>
-        <w:t>API Mutator.</w:t>
+        <w:t xml:space="preserve">API </w:t>
+      </w:r>
+      <w:r>
+        <w:rPr>
+          <w:b/>
+          <w:bCs/>
+        </w:rPr>
+        <w:t>Specification</w:t>
+      </w:r>
+      <w:r>
+        <w:rPr>
+          <w:b/>
+          <w:bCs/>
+        </w:rPr>
+        <w:t>.</w:t>
       </w:r>
       <w:r>
         <w:t xml:space="preserve"> Se encarga de generar APIs mediante unas especificaciones adicionales. La clase DefaultCodeGen.java, puede presentar datos adicionales especificados por el cliente. De ser así, se creará una API por defecto, a la que se añaden las especificaciones del cliente.</w:t>
@@ -6096,7 +6110,21 @@
           <w:b/>
           <w:bCs/>
         </w:rPr>
-        <w:t>Test Mutator.</w:t>
+        <w:t xml:space="preserve">Test </w:t>
+      </w:r>
+      <w:r>
+        <w:rPr>
+          <w:b/>
+          <w:bCs/>
+        </w:rPr>
+        <w:t>Specification</w:t>
+      </w:r>
+      <w:r>
+        <w:rPr>
+          <w:b/>
+          <w:bCs/>
+        </w:rPr>
+        <w:t>.</w:t>
       </w:r>
       <w:r>
         <w:t xml:space="preserve"> Se encarga de generar casos de prueba especificos al pasarlo en formato json. Al no ser la principal funcionalidad de OpenApi, puede </w:t>
@@ -6182,14 +6210,11 @@
         <w:t xml:space="preserve"> </w:t>
       </w:r>
       <w:r>
-        <w:rPr>
-          <w:lang w:eastAsia="es-ES"/>
-        </w:rPr>
         <w:drawing>
-          <wp:inline distT="0" distB="0" distL="0" distR="0" wp14:anchorId="02FE0B79" wp14:editId="7294096A">
+          <wp:inline distT="0" distB="0" distL="0" distR="0" wp14:anchorId="355017E8" wp14:editId="02886769">
             <wp:extent cx="5400040" cy="5254625"/>
             <wp:effectExtent l="0" t="0" r="0" b="3175"/>
-            <wp:docPr id="11" name="Imagen 11" descr="Diagrama&#10;&#10;Descripción generada automáticamente"/>
+            <wp:docPr id="21" name="Imagen 21" descr="Diagrama&#10;&#10;Descripción generada automáticamente"/>
             <wp:cNvGraphicFramePr>
               <a:graphicFrameLocks xmlns:a="http://schemas.openxmlformats.org/drawingml/2006/main" noChangeAspect="1"/>
             </wp:cNvGraphicFramePr>
@@ -6197,7 +6222,7 @@
               <a:graphicData uri="http://schemas.openxmlformats.org/drawingml/2006/picture">
                 <pic:pic xmlns:pic="http://schemas.openxmlformats.org/drawingml/2006/picture">
                   <pic:nvPicPr>
-                    <pic:cNvPr id="11" name="Imagen 11" descr="Diagrama&#10;&#10;Descripción generada automáticamente"/>
+                    <pic:cNvPr id="21" name="Imagen 21" descr="Diagrama&#10;&#10;Descripción generada automáticamente"/>
                     <pic:cNvPicPr/>
                   </pic:nvPicPr>
                   <pic:blipFill>
@@ -7715,7 +7740,7 @@
           <v:shape id="_x0000_i1025" type="#_x0000_t75" style="width:75.6pt;height:49.2pt" o:ole="">
             <v:imagedata r:id="rId31" o:title=""/>
           </v:shape>
-          <o:OLEObject Type="Embed" ProgID="Package" ShapeID="_x0000_i1025" DrawAspect="Icon" ObjectID="_1679472053" r:id="rId32"/>
+          <o:OLEObject Type="Embed" ProgID="Package" ShapeID="_x0000_i1025" DrawAspect="Icon" ObjectID="_1679533249" r:id="rId32"/>
         </w:object>
       </w:r>
     </w:p>

</xml_diff>

<commit_message>
added conclusion. Review needed
</commit_message>
<xml_diff>
--- a/Documentos/NuestraDocumentacion/Documentacion Proyecto openapi generator.docx
+++ b/Documentos/NuestraDocumentacion/Documentacion Proyecto openapi generator.docx
@@ -1,6 +1,6 @@
 
 <file path=word/document.xml><?xml version="1.0" encoding="utf-8"?>
-<w:document xmlns:wpc="http://schemas.microsoft.com/office/word/2010/wordprocessingCanvas" xmlns:cx="http://schemas.microsoft.com/office/drawing/2014/chartex" xmlns:cx1="http://schemas.microsoft.com/office/drawing/2015/9/8/chartex" xmlns:cx2="http://schemas.microsoft.com/office/drawing/2015/10/21/chartex" xmlns:cx3="http://schemas.microsoft.com/office/drawing/2016/5/9/chartex" xmlns:cx4="http://schemas.microsoft.com/office/drawing/2016/5/10/chartex" xmlns:cx5="http://schemas.microsoft.com/office/drawing/2016/5/11/chartex" xmlns:cx6="http://schemas.microsoft.com/office/drawing/2016/5/12/chartex" xmlns:cx7="http://schemas.microsoft.com/office/drawing/2016/5/13/chartex" xmlns:cx8="http://schemas.microsoft.com/office/drawing/2016/5/14/chartex" xmlns:mc="http://schemas.openxmlformats.org/markup-compatibility/2006" xmlns:aink="http://schemas.microsoft.com/office/drawing/2016/ink" xmlns:am3d="http://schemas.microsoft.com/office/drawing/2017/model3d" xmlns:o="urn:schemas-microsoft-com:office:office" xmlns:r="http://schemas.openxmlformats.org/officeDocument/2006/relationships" xmlns:m="http://schemas.openxmlformats.org/officeDocument/2006/math" xmlns:v="urn:schemas-microsoft-com:vml" xmlns:wp14="http://schemas.microsoft.com/office/word/2010/wordprocessingDrawing" xmlns:wp="http://schemas.openxmlformats.org/drawingml/2006/wordprocessingDrawing" xmlns:w10="urn:schemas-microsoft-com:office:word" xmlns:w="http://schemas.openxmlformats.org/wordprocessingml/2006/main" xmlns:w14="http://schemas.microsoft.com/office/word/2010/wordml" xmlns:w15="http://schemas.microsoft.com/office/word/2012/wordml" xmlns:w16cex="http://schemas.microsoft.com/office/word/2018/wordml/cex" xmlns:w16cid="http://schemas.microsoft.com/office/word/2016/wordml/cid" xmlns:w16="http://schemas.microsoft.com/office/word/2018/wordml" xmlns:w16se="http://schemas.microsoft.com/office/word/2015/wordml/symex" xmlns:wpg="http://schemas.microsoft.com/office/word/2010/wordprocessingGroup" xmlns:wpi="http://schemas.microsoft.com/office/word/2010/wordprocessingInk" xmlns:wne="http://schemas.microsoft.com/office/word/2006/wordml" xmlns:wps="http://schemas.microsoft.com/office/word/2010/wordprocessingShape" mc:Ignorable="w14 w15 w16se w16cid w16 w16cex wp14">
+<w:document xmlns:wpc="http://schemas.microsoft.com/office/word/2010/wordprocessingCanvas" xmlns:cx="http://schemas.microsoft.com/office/drawing/2014/chartex" xmlns:cx1="http://schemas.microsoft.com/office/drawing/2015/9/8/chartex" xmlns:cx2="http://schemas.microsoft.com/office/drawing/2015/10/21/chartex" xmlns:cx3="http://schemas.microsoft.com/office/drawing/2016/5/9/chartex" xmlns:cx4="http://schemas.microsoft.com/office/drawing/2016/5/10/chartex" xmlns:cx5="http://schemas.microsoft.com/office/drawing/2016/5/11/chartex" xmlns:cx6="http://schemas.microsoft.com/office/drawing/2016/5/12/chartex" xmlns:cx7="http://schemas.microsoft.com/office/drawing/2016/5/13/chartex" xmlns:cx8="http://schemas.microsoft.com/office/drawing/2016/5/14/chartex" xmlns:mc="http://schemas.openxmlformats.org/markup-compatibility/2006" xmlns:aink="http://schemas.microsoft.com/office/drawing/2016/ink" xmlns:am3d="http://schemas.microsoft.com/office/drawing/2017/model3d" xmlns:o="urn:schemas-microsoft-com:office:office" xmlns:r="http://schemas.openxmlformats.org/officeDocument/2006/relationships" xmlns:m="http://schemas.openxmlformats.org/officeDocument/2006/math" xmlns:v="urn:schemas-microsoft-com:vml" xmlns:wp14="http://schemas.microsoft.com/office/word/2010/wordprocessingDrawing" xmlns:wp="http://schemas.openxmlformats.org/drawingml/2006/wordprocessingDrawing" xmlns:w10="urn:schemas-microsoft-com:office:word" xmlns:w="http://schemas.openxmlformats.org/wordprocessingml/2006/main" xmlns:w14="http://schemas.microsoft.com/office/word/2010/wordml" xmlns:w15="http://schemas.microsoft.com/office/word/2012/wordml" xmlns:w16cex="http://schemas.microsoft.com/office/word/2018/wordml/cex" xmlns:w16cid="http://schemas.microsoft.com/office/word/2016/wordml/cid" xmlns:w16="http://schemas.microsoft.com/office/word/2018/wordml" xmlns:w16sdtdh="http://schemas.microsoft.com/office/word/2020/wordml/sdtdatahash" xmlns:w16se="http://schemas.microsoft.com/office/word/2015/wordml/symex" xmlns:wpg="http://schemas.microsoft.com/office/word/2010/wordprocessingGroup" xmlns:wpi="http://schemas.microsoft.com/office/word/2010/wordprocessingInk" xmlns:wne="http://schemas.microsoft.com/office/word/2006/wordml" xmlns:wps="http://schemas.microsoft.com/office/word/2010/wordprocessingShape" mc:Ignorable="w14 w15 w16se w16cid w16 w16cex w16sdtdh wp14">
   <w:body>
     <w:p>
       <w:pPr>
@@ -7740,7 +7740,7 @@
           <v:shape id="_x0000_i1025" type="#_x0000_t75" style="width:75.6pt;height:49.2pt" o:ole="">
             <v:imagedata r:id="rId31" o:title=""/>
           </v:shape>
-          <o:OLEObject Type="Embed" ProgID="Package" ShapeID="_x0000_i1025" DrawAspect="Icon" ObjectID="_1679533249" r:id="rId32"/>
+          <o:OLEObject Type="Embed" ProgID="Package" ShapeID="_x0000_i1025" DrawAspect="Icon" ObjectID="_1679591002" r:id="rId32"/>
         </w:object>
       </w:r>
     </w:p>
@@ -10746,6 +10746,136 @@
           <w:lang w:val="en-GB"/>
         </w:rPr>
       </w:pPr>
+      <w:r>
+        <w:rPr>
+          <w:lang w:val="en-GB"/>
+        </w:rPr>
+        <w:t>E</w:t>
+      </w:r>
+      <w:r>
+        <w:rPr>
+          <w:lang w:val="en-GB"/>
+        </w:rPr>
+        <w:t xml:space="preserve">ste documento </w:t>
+      </w:r>
+      <w:r>
+        <w:rPr>
+          <w:lang w:val="en-GB"/>
+        </w:rPr>
+        <w:t>proporciona diversa información sobre el diseño arquitectónico del proyecto OpenApi Generator</w:t>
+      </w:r>
+      <w:r>
+        <w:rPr>
+          <w:lang w:val="en-GB"/>
+        </w:rPr>
+        <w:t>, un proyecto de código abierto utilizado para la generación automática de APIs REST y</w:t>
+      </w:r>
+      <w:r>
+        <w:rPr>
+          <w:lang w:val="en-GB"/>
+        </w:rPr>
+        <w:t xml:space="preserve"> casos de prueba de las mismas. Este proyecto </w:t>
+      </w:r>
+      <w:r>
+        <w:rPr>
+          <w:lang w:val="en-GB"/>
+        </w:rPr>
+        <w:t xml:space="preserve">se ha desarrollado </w:t>
+      </w:r>
+      <w:r>
+        <w:rPr>
+          <w:lang w:val="en-GB"/>
+        </w:rPr>
+        <w:t>utilizando diseños modulares</w:t>
+      </w:r>
+      <w:r>
+        <w:rPr>
+          <w:lang w:val="en-GB"/>
+        </w:rPr>
+        <w:t>, mostrando un rendimiento acept</w:t>
+      </w:r>
+      <w:r>
+        <w:rPr>
+          <w:lang w:val="en-GB"/>
+        </w:rPr>
+        <w:t>able a pesar de algunos atributos de calidad analizados</w:t>
+      </w:r>
+      <w:r>
+        <w:rPr>
+          <w:lang w:val="en-GB"/>
+        </w:rPr>
+        <w:t xml:space="preserve">. Sin embargo, siempre se puede mejorar la herramienta a través de </w:t>
+      </w:r>
+      <w:r>
+        <w:rPr>
+          <w:lang w:val="en-GB"/>
+        </w:rPr>
+        <w:t xml:space="preserve">diferentes aspectos como la documentación proporcionada o mayor cobertura de </w:t>
+      </w:r>
+      <w:r>
+        <w:rPr>
+          <w:lang w:val="en-GB"/>
+        </w:rPr>
+        <w:t>tests unitarios.</w:t>
+      </w:r>
+      <w:r>
+        <w:rPr>
+          <w:lang w:val="en-GB"/>
+        </w:rPr>
+        <w:t xml:space="preserve"> La mayor limitación, debido a esto, </w:t>
+      </w:r>
+      <w:r>
+        <w:rPr>
+          <w:lang w:val="en-GB"/>
+        </w:rPr>
+        <w:t xml:space="preserve">es la </w:t>
+      </w:r>
+      <w:r>
+        <w:rPr>
+          <w:lang w:val="en-GB"/>
+        </w:rPr>
+        <w:t>gran probabilidad de encontrar bugs y la gran dependencia de Java y Maven</w:t>
+      </w:r>
+      <w:r>
+        <w:rPr>
+          <w:lang w:val="en-GB"/>
+        </w:rPr>
+        <w:t>, pudiendo causar problem</w:t>
+      </w:r>
+      <w:r>
+        <w:rPr>
+          <w:lang w:val="en-GB"/>
+        </w:rPr>
+        <w:t>as al intentar integrar el servicio de OpenApi en diferentes extensiones como la que ofrece Linode</w:t>
+      </w:r>
+      <w:hyperlink w:anchor="Linode" w:history="1">
+        <w:r>
+          <w:rPr>
+            <w:rStyle w:val="Hipervnculo"/>
+            <w:vertAlign w:val="superscript"/>
+            <w:lang w:val="en-GB"/>
+          </w:rPr>
+          <w:t>13</w:t>
+        </w:r>
+      </w:hyperlink>
+      <w:r>
+        <w:rPr>
+          <w:lang w:val="en-GB"/>
+        </w:rPr>
+        <w:t>.</w:t>
+      </w:r>
+      <w:r>
+        <w:rPr>
+          <w:lang w:val="en-GB"/>
+        </w:rPr>
+        <w:t xml:space="preserve"> Hemos contribuido al proyecto aportando </w:t>
+      </w:r>
+      <w:r>
+        <w:rPr>
+          <w:lang w:val="en-GB"/>
+        </w:rPr>
+        <w:t>la documentación necesaria para poder ejecutar el proyecto mediante el uso de Springboot.</w:t>
+      </w:r>
     </w:p>
     <w:p>
       <w:pPr>
@@ -10763,6 +10893,7 @@
         <w:rPr>
           <w:lang w:val="en-GB"/>
         </w:rPr>
+        <w:lastRenderedPageBreak/>
         <w:t>Referencias</w:t>
       </w:r>
       <w:bookmarkEnd w:id="14"/>
@@ -10979,7 +11110,6 @@
     <w:p>
       <w:bookmarkStart w:id="22" w:name="Finch"/>
       <w:r>
-        <w:lastRenderedPageBreak/>
         <w:t>[8]</w:t>
       </w:r>
       <w:bookmarkEnd w:id="22"/>
@@ -11538,7 +11668,7 @@
 </file>
 
 <file path=word/endnotes.xml><?xml version="1.0" encoding="utf-8"?>
-<w:endnotes xmlns:wpc="http://schemas.microsoft.com/office/word/2010/wordprocessingCanvas" xmlns:cx="http://schemas.microsoft.com/office/drawing/2014/chartex" xmlns:cx1="http://schemas.microsoft.com/office/drawing/2015/9/8/chartex" xmlns:cx2="http://schemas.microsoft.com/office/drawing/2015/10/21/chartex" xmlns:cx3="http://schemas.microsoft.com/office/drawing/2016/5/9/chartex" xmlns:cx4="http://schemas.microsoft.com/office/drawing/2016/5/10/chartex" xmlns:cx5="http://schemas.microsoft.com/office/drawing/2016/5/11/chartex" xmlns:cx6="http://schemas.microsoft.com/office/drawing/2016/5/12/chartex" xmlns:cx7="http://schemas.microsoft.com/office/drawing/2016/5/13/chartex" xmlns:cx8="http://schemas.microsoft.com/office/drawing/2016/5/14/chartex" xmlns:mc="http://schemas.openxmlformats.org/markup-compatibility/2006" xmlns:aink="http://schemas.microsoft.com/office/drawing/2016/ink" xmlns:am3d="http://schemas.microsoft.com/office/drawing/2017/model3d" xmlns:o="urn:schemas-microsoft-com:office:office" xmlns:r="http://schemas.openxmlformats.org/officeDocument/2006/relationships" xmlns:m="http://schemas.openxmlformats.org/officeDocument/2006/math" xmlns:v="urn:schemas-microsoft-com:vml" xmlns:wp14="http://schemas.microsoft.com/office/word/2010/wordprocessingDrawing" xmlns:wp="http://schemas.openxmlformats.org/drawingml/2006/wordprocessingDrawing" xmlns:w10="urn:schemas-microsoft-com:office:word" xmlns:w="http://schemas.openxmlformats.org/wordprocessingml/2006/main" xmlns:w14="http://schemas.microsoft.com/office/word/2010/wordml" xmlns:w15="http://schemas.microsoft.com/office/word/2012/wordml" xmlns:w16cex="http://schemas.microsoft.com/office/word/2018/wordml/cex" xmlns:w16cid="http://schemas.microsoft.com/office/word/2016/wordml/cid" xmlns:w16="http://schemas.microsoft.com/office/word/2018/wordml" xmlns:w16se="http://schemas.microsoft.com/office/word/2015/wordml/symex" xmlns:wpg="http://schemas.microsoft.com/office/word/2010/wordprocessingGroup" xmlns:wpi="http://schemas.microsoft.com/office/word/2010/wordprocessingInk" xmlns:wne="http://schemas.microsoft.com/office/word/2006/wordml" xmlns:wps="http://schemas.microsoft.com/office/word/2010/wordprocessingShape" mc:Ignorable="w14 w15 w16se w16cid w16 w16cex wp14">
+<w:endnotes xmlns:wpc="http://schemas.microsoft.com/office/word/2010/wordprocessingCanvas" xmlns:cx="http://schemas.microsoft.com/office/drawing/2014/chartex" xmlns:cx1="http://schemas.microsoft.com/office/drawing/2015/9/8/chartex" xmlns:cx2="http://schemas.microsoft.com/office/drawing/2015/10/21/chartex" xmlns:cx3="http://schemas.microsoft.com/office/drawing/2016/5/9/chartex" xmlns:cx4="http://schemas.microsoft.com/office/drawing/2016/5/10/chartex" xmlns:cx5="http://schemas.microsoft.com/office/drawing/2016/5/11/chartex" xmlns:cx6="http://schemas.microsoft.com/office/drawing/2016/5/12/chartex" xmlns:cx7="http://schemas.microsoft.com/office/drawing/2016/5/13/chartex" xmlns:cx8="http://schemas.microsoft.com/office/drawing/2016/5/14/chartex" xmlns:mc="http://schemas.openxmlformats.org/markup-compatibility/2006" xmlns:aink="http://schemas.microsoft.com/office/drawing/2016/ink" xmlns:am3d="http://schemas.microsoft.com/office/drawing/2017/model3d" xmlns:o="urn:schemas-microsoft-com:office:office" xmlns:r="http://schemas.openxmlformats.org/officeDocument/2006/relationships" xmlns:m="http://schemas.openxmlformats.org/officeDocument/2006/math" xmlns:v="urn:schemas-microsoft-com:vml" xmlns:wp14="http://schemas.microsoft.com/office/word/2010/wordprocessingDrawing" xmlns:wp="http://schemas.openxmlformats.org/drawingml/2006/wordprocessingDrawing" xmlns:w10="urn:schemas-microsoft-com:office:word" xmlns:w="http://schemas.openxmlformats.org/wordprocessingml/2006/main" xmlns:w14="http://schemas.microsoft.com/office/word/2010/wordml" xmlns:w15="http://schemas.microsoft.com/office/word/2012/wordml" xmlns:w16cex="http://schemas.microsoft.com/office/word/2018/wordml/cex" xmlns:w16cid="http://schemas.microsoft.com/office/word/2016/wordml/cid" xmlns:w16="http://schemas.microsoft.com/office/word/2018/wordml" xmlns:w16sdtdh="http://schemas.microsoft.com/office/word/2020/wordml/sdtdatahash" xmlns:w16se="http://schemas.microsoft.com/office/word/2015/wordml/symex" xmlns:wpg="http://schemas.microsoft.com/office/word/2010/wordprocessingGroup" xmlns:wpi="http://schemas.microsoft.com/office/word/2010/wordprocessingInk" xmlns:wne="http://schemas.microsoft.com/office/word/2006/wordml" xmlns:wps="http://schemas.microsoft.com/office/word/2010/wordprocessingShape" mc:Ignorable="w14 w15 w16se w16cid w16 w16cex w16sdtdh wp14">
   <w:endnote w:type="separator" w:id="-1">
     <w:p>
       <w:pPr>
@@ -11563,7 +11693,7 @@
 </file>
 
 <file path=word/footer1.xml><?xml version="1.0" encoding="utf-8"?>
-<w:ftr xmlns:wpc="http://schemas.microsoft.com/office/word/2010/wordprocessingCanvas" xmlns:cx="http://schemas.microsoft.com/office/drawing/2014/chartex" xmlns:cx1="http://schemas.microsoft.com/office/drawing/2015/9/8/chartex" xmlns:cx2="http://schemas.microsoft.com/office/drawing/2015/10/21/chartex" xmlns:cx3="http://schemas.microsoft.com/office/drawing/2016/5/9/chartex" xmlns:cx4="http://schemas.microsoft.com/office/drawing/2016/5/10/chartex" xmlns:cx5="http://schemas.microsoft.com/office/drawing/2016/5/11/chartex" xmlns:cx6="http://schemas.microsoft.com/office/drawing/2016/5/12/chartex" xmlns:cx7="http://schemas.microsoft.com/office/drawing/2016/5/13/chartex" xmlns:cx8="http://schemas.microsoft.com/office/drawing/2016/5/14/chartex" xmlns:mc="http://schemas.openxmlformats.org/markup-compatibility/2006" xmlns:aink="http://schemas.microsoft.com/office/drawing/2016/ink" xmlns:am3d="http://schemas.microsoft.com/office/drawing/2017/model3d" xmlns:o="urn:schemas-microsoft-com:office:office" xmlns:r="http://schemas.openxmlformats.org/officeDocument/2006/relationships" xmlns:m="http://schemas.openxmlformats.org/officeDocument/2006/math" xmlns:v="urn:schemas-microsoft-com:vml" xmlns:wp14="http://schemas.microsoft.com/office/word/2010/wordprocessingDrawing" xmlns:wp="http://schemas.openxmlformats.org/drawingml/2006/wordprocessingDrawing" xmlns:w10="urn:schemas-microsoft-com:office:word" xmlns:w="http://schemas.openxmlformats.org/wordprocessingml/2006/main" xmlns:w14="http://schemas.microsoft.com/office/word/2010/wordml" xmlns:w15="http://schemas.microsoft.com/office/word/2012/wordml" xmlns:w16cex="http://schemas.microsoft.com/office/word/2018/wordml/cex" xmlns:w16cid="http://schemas.microsoft.com/office/word/2016/wordml/cid" xmlns:w16="http://schemas.microsoft.com/office/word/2018/wordml" xmlns:w16se="http://schemas.microsoft.com/office/word/2015/wordml/symex" xmlns:wpg="http://schemas.microsoft.com/office/word/2010/wordprocessingGroup" xmlns:wpi="http://schemas.microsoft.com/office/word/2010/wordprocessingInk" xmlns:wne="http://schemas.microsoft.com/office/word/2006/wordml" xmlns:wps="http://schemas.microsoft.com/office/word/2010/wordprocessingShape" mc:Ignorable="w14 w15 w16se w16cid w16 w16cex wp14">
+<w:ftr xmlns:wpc="http://schemas.microsoft.com/office/word/2010/wordprocessingCanvas" xmlns:cx="http://schemas.microsoft.com/office/drawing/2014/chartex" xmlns:cx1="http://schemas.microsoft.com/office/drawing/2015/9/8/chartex" xmlns:cx2="http://schemas.microsoft.com/office/drawing/2015/10/21/chartex" xmlns:cx3="http://schemas.microsoft.com/office/drawing/2016/5/9/chartex" xmlns:cx4="http://schemas.microsoft.com/office/drawing/2016/5/10/chartex" xmlns:cx5="http://schemas.microsoft.com/office/drawing/2016/5/11/chartex" xmlns:cx6="http://schemas.microsoft.com/office/drawing/2016/5/12/chartex" xmlns:cx7="http://schemas.microsoft.com/office/drawing/2016/5/13/chartex" xmlns:cx8="http://schemas.microsoft.com/office/drawing/2016/5/14/chartex" xmlns:mc="http://schemas.openxmlformats.org/markup-compatibility/2006" xmlns:aink="http://schemas.microsoft.com/office/drawing/2016/ink" xmlns:am3d="http://schemas.microsoft.com/office/drawing/2017/model3d" xmlns:o="urn:schemas-microsoft-com:office:office" xmlns:r="http://schemas.openxmlformats.org/officeDocument/2006/relationships" xmlns:m="http://schemas.openxmlformats.org/officeDocument/2006/math" xmlns:v="urn:schemas-microsoft-com:vml" xmlns:wp14="http://schemas.microsoft.com/office/word/2010/wordprocessingDrawing" xmlns:wp="http://schemas.openxmlformats.org/drawingml/2006/wordprocessingDrawing" xmlns:w10="urn:schemas-microsoft-com:office:word" xmlns:w="http://schemas.openxmlformats.org/wordprocessingml/2006/main" xmlns:w14="http://schemas.microsoft.com/office/word/2010/wordml" xmlns:w15="http://schemas.microsoft.com/office/word/2012/wordml" xmlns:w16cex="http://schemas.microsoft.com/office/word/2018/wordml/cex" xmlns:w16cid="http://schemas.microsoft.com/office/word/2016/wordml/cid" xmlns:w16="http://schemas.microsoft.com/office/word/2018/wordml" xmlns:w16sdtdh="http://schemas.microsoft.com/office/word/2020/wordml/sdtdatahash" xmlns:w16se="http://schemas.microsoft.com/office/word/2015/wordml/symex" xmlns:wpg="http://schemas.microsoft.com/office/word/2010/wordprocessingGroup" xmlns:wpi="http://schemas.microsoft.com/office/word/2010/wordprocessingInk" xmlns:wne="http://schemas.microsoft.com/office/word/2006/wordml" xmlns:wps="http://schemas.microsoft.com/office/word/2010/wordprocessingShape" mc:Ignorable="w14 w15 w16se w16cid w16 w16cex w16sdtdh wp14">
   <w:sdt>
     <w:sdtPr>
       <w:id w:val="648105110"/>
@@ -11605,7 +11735,7 @@
 </file>
 
 <file path=word/footer2.xml><?xml version="1.0" encoding="utf-8"?>
-<w:ftr xmlns:wpc="http://schemas.microsoft.com/office/word/2010/wordprocessingCanvas" xmlns:cx="http://schemas.microsoft.com/office/drawing/2014/chartex" xmlns:cx1="http://schemas.microsoft.com/office/drawing/2015/9/8/chartex" xmlns:cx2="http://schemas.microsoft.com/office/drawing/2015/10/21/chartex" xmlns:cx3="http://schemas.microsoft.com/office/drawing/2016/5/9/chartex" xmlns:cx4="http://schemas.microsoft.com/office/drawing/2016/5/10/chartex" xmlns:cx5="http://schemas.microsoft.com/office/drawing/2016/5/11/chartex" xmlns:cx6="http://schemas.microsoft.com/office/drawing/2016/5/12/chartex" xmlns:cx7="http://schemas.microsoft.com/office/drawing/2016/5/13/chartex" xmlns:cx8="http://schemas.microsoft.com/office/drawing/2016/5/14/chartex" xmlns:mc="http://schemas.openxmlformats.org/markup-compatibility/2006" xmlns:aink="http://schemas.microsoft.com/office/drawing/2016/ink" xmlns:am3d="http://schemas.microsoft.com/office/drawing/2017/model3d" xmlns:o="urn:schemas-microsoft-com:office:office" xmlns:r="http://schemas.openxmlformats.org/officeDocument/2006/relationships" xmlns:m="http://schemas.openxmlformats.org/officeDocument/2006/math" xmlns:v="urn:schemas-microsoft-com:vml" xmlns:wp14="http://schemas.microsoft.com/office/word/2010/wordprocessingDrawing" xmlns:wp="http://schemas.openxmlformats.org/drawingml/2006/wordprocessingDrawing" xmlns:w10="urn:schemas-microsoft-com:office:word" xmlns:w="http://schemas.openxmlformats.org/wordprocessingml/2006/main" xmlns:w14="http://schemas.microsoft.com/office/word/2010/wordml" xmlns:w15="http://schemas.microsoft.com/office/word/2012/wordml" xmlns:w16cex="http://schemas.microsoft.com/office/word/2018/wordml/cex" xmlns:w16cid="http://schemas.microsoft.com/office/word/2016/wordml/cid" xmlns:w16="http://schemas.microsoft.com/office/word/2018/wordml" xmlns:w16se="http://schemas.microsoft.com/office/word/2015/wordml/symex" xmlns:wpg="http://schemas.microsoft.com/office/word/2010/wordprocessingGroup" xmlns:wpi="http://schemas.microsoft.com/office/word/2010/wordprocessingInk" xmlns:wne="http://schemas.microsoft.com/office/word/2006/wordml" xmlns:wps="http://schemas.microsoft.com/office/word/2010/wordprocessingShape" mc:Ignorable="w14 w15 w16se w16cid w16 w16cex wp14">
+<w:ftr xmlns:wpc="http://schemas.microsoft.com/office/word/2010/wordprocessingCanvas" xmlns:cx="http://schemas.microsoft.com/office/drawing/2014/chartex" xmlns:cx1="http://schemas.microsoft.com/office/drawing/2015/9/8/chartex" xmlns:cx2="http://schemas.microsoft.com/office/drawing/2015/10/21/chartex" xmlns:cx3="http://schemas.microsoft.com/office/drawing/2016/5/9/chartex" xmlns:cx4="http://schemas.microsoft.com/office/drawing/2016/5/10/chartex" xmlns:cx5="http://schemas.microsoft.com/office/drawing/2016/5/11/chartex" xmlns:cx6="http://schemas.microsoft.com/office/drawing/2016/5/12/chartex" xmlns:cx7="http://schemas.microsoft.com/office/drawing/2016/5/13/chartex" xmlns:cx8="http://schemas.microsoft.com/office/drawing/2016/5/14/chartex" xmlns:mc="http://schemas.openxmlformats.org/markup-compatibility/2006" xmlns:aink="http://schemas.microsoft.com/office/drawing/2016/ink" xmlns:am3d="http://schemas.microsoft.com/office/drawing/2017/model3d" xmlns:o="urn:schemas-microsoft-com:office:office" xmlns:r="http://schemas.openxmlformats.org/officeDocument/2006/relationships" xmlns:m="http://schemas.openxmlformats.org/officeDocument/2006/math" xmlns:v="urn:schemas-microsoft-com:vml" xmlns:wp14="http://schemas.microsoft.com/office/word/2010/wordprocessingDrawing" xmlns:wp="http://schemas.openxmlformats.org/drawingml/2006/wordprocessingDrawing" xmlns:w10="urn:schemas-microsoft-com:office:word" xmlns:w="http://schemas.openxmlformats.org/wordprocessingml/2006/main" xmlns:w14="http://schemas.microsoft.com/office/word/2010/wordml" xmlns:w15="http://schemas.microsoft.com/office/word/2012/wordml" xmlns:w16cex="http://schemas.microsoft.com/office/word/2018/wordml/cex" xmlns:w16cid="http://schemas.microsoft.com/office/word/2016/wordml/cid" xmlns:w16="http://schemas.microsoft.com/office/word/2018/wordml" xmlns:w16sdtdh="http://schemas.microsoft.com/office/word/2020/wordml/sdtdatahash" xmlns:w16se="http://schemas.microsoft.com/office/word/2015/wordml/symex" xmlns:wpg="http://schemas.microsoft.com/office/word/2010/wordprocessingGroup" xmlns:wpi="http://schemas.microsoft.com/office/word/2010/wordprocessingInk" xmlns:wne="http://schemas.microsoft.com/office/word/2006/wordml" xmlns:wps="http://schemas.microsoft.com/office/word/2010/wordprocessingShape" mc:Ignorable="w14 w15 w16se w16cid w16 w16cex w16sdtdh wp14">
   <w:sdt>
     <w:sdtPr>
       <w:id w:val="1561977444"/>
@@ -11648,7 +11778,7 @@
 </file>
 
 <file path=word/footnotes.xml><?xml version="1.0" encoding="utf-8"?>
-<w:footnotes xmlns:wpc="http://schemas.microsoft.com/office/word/2010/wordprocessingCanvas" xmlns:cx="http://schemas.microsoft.com/office/drawing/2014/chartex" xmlns:cx1="http://schemas.microsoft.com/office/drawing/2015/9/8/chartex" xmlns:cx2="http://schemas.microsoft.com/office/drawing/2015/10/21/chartex" xmlns:cx3="http://schemas.microsoft.com/office/drawing/2016/5/9/chartex" xmlns:cx4="http://schemas.microsoft.com/office/drawing/2016/5/10/chartex" xmlns:cx5="http://schemas.microsoft.com/office/drawing/2016/5/11/chartex" xmlns:cx6="http://schemas.microsoft.com/office/drawing/2016/5/12/chartex" xmlns:cx7="http://schemas.microsoft.com/office/drawing/2016/5/13/chartex" xmlns:cx8="http://schemas.microsoft.com/office/drawing/2016/5/14/chartex" xmlns:mc="http://schemas.openxmlformats.org/markup-compatibility/2006" xmlns:aink="http://schemas.microsoft.com/office/drawing/2016/ink" xmlns:am3d="http://schemas.microsoft.com/office/drawing/2017/model3d" xmlns:o="urn:schemas-microsoft-com:office:office" xmlns:r="http://schemas.openxmlformats.org/officeDocument/2006/relationships" xmlns:m="http://schemas.openxmlformats.org/officeDocument/2006/math" xmlns:v="urn:schemas-microsoft-com:vml" xmlns:wp14="http://schemas.microsoft.com/office/word/2010/wordprocessingDrawing" xmlns:wp="http://schemas.openxmlformats.org/drawingml/2006/wordprocessingDrawing" xmlns:w10="urn:schemas-microsoft-com:office:word" xmlns:w="http://schemas.openxmlformats.org/wordprocessingml/2006/main" xmlns:w14="http://schemas.microsoft.com/office/word/2010/wordml" xmlns:w15="http://schemas.microsoft.com/office/word/2012/wordml" xmlns:w16cex="http://schemas.microsoft.com/office/word/2018/wordml/cex" xmlns:w16cid="http://schemas.microsoft.com/office/word/2016/wordml/cid" xmlns:w16="http://schemas.microsoft.com/office/word/2018/wordml" xmlns:w16se="http://schemas.microsoft.com/office/word/2015/wordml/symex" xmlns:wpg="http://schemas.microsoft.com/office/word/2010/wordprocessingGroup" xmlns:wpi="http://schemas.microsoft.com/office/word/2010/wordprocessingInk" xmlns:wne="http://schemas.microsoft.com/office/word/2006/wordml" xmlns:wps="http://schemas.microsoft.com/office/word/2010/wordprocessingShape" mc:Ignorable="w14 w15 w16se w16cid w16 w16cex wp14">
+<w:footnotes xmlns:wpc="http://schemas.microsoft.com/office/word/2010/wordprocessingCanvas" xmlns:cx="http://schemas.microsoft.com/office/drawing/2014/chartex" xmlns:cx1="http://schemas.microsoft.com/office/drawing/2015/9/8/chartex" xmlns:cx2="http://schemas.microsoft.com/office/drawing/2015/10/21/chartex" xmlns:cx3="http://schemas.microsoft.com/office/drawing/2016/5/9/chartex" xmlns:cx4="http://schemas.microsoft.com/office/drawing/2016/5/10/chartex" xmlns:cx5="http://schemas.microsoft.com/office/drawing/2016/5/11/chartex" xmlns:cx6="http://schemas.microsoft.com/office/drawing/2016/5/12/chartex" xmlns:cx7="http://schemas.microsoft.com/office/drawing/2016/5/13/chartex" xmlns:cx8="http://schemas.microsoft.com/office/drawing/2016/5/14/chartex" xmlns:mc="http://schemas.openxmlformats.org/markup-compatibility/2006" xmlns:aink="http://schemas.microsoft.com/office/drawing/2016/ink" xmlns:am3d="http://schemas.microsoft.com/office/drawing/2017/model3d" xmlns:o="urn:schemas-microsoft-com:office:office" xmlns:r="http://schemas.openxmlformats.org/officeDocument/2006/relationships" xmlns:m="http://schemas.openxmlformats.org/officeDocument/2006/math" xmlns:v="urn:schemas-microsoft-com:vml" xmlns:wp14="http://schemas.microsoft.com/office/word/2010/wordprocessingDrawing" xmlns:wp="http://schemas.openxmlformats.org/drawingml/2006/wordprocessingDrawing" xmlns:w10="urn:schemas-microsoft-com:office:word" xmlns:w="http://schemas.openxmlformats.org/wordprocessingml/2006/main" xmlns:w14="http://schemas.microsoft.com/office/word/2010/wordml" xmlns:w15="http://schemas.microsoft.com/office/word/2012/wordml" xmlns:w16cex="http://schemas.microsoft.com/office/word/2018/wordml/cex" xmlns:w16cid="http://schemas.microsoft.com/office/word/2016/wordml/cid" xmlns:w16="http://schemas.microsoft.com/office/word/2018/wordml" xmlns:w16sdtdh="http://schemas.microsoft.com/office/word/2020/wordml/sdtdatahash" xmlns:w16se="http://schemas.microsoft.com/office/word/2015/wordml/symex" xmlns:wpg="http://schemas.microsoft.com/office/word/2010/wordprocessingGroup" xmlns:wpi="http://schemas.microsoft.com/office/word/2010/wordprocessingInk" xmlns:wne="http://schemas.microsoft.com/office/word/2006/wordml" xmlns:wps="http://schemas.microsoft.com/office/word/2010/wordprocessingShape" mc:Ignorable="w14 w15 w16se w16cid w16 w16cex w16sdtdh wp14">
   <w:footnote w:type="separator" w:id="-1">
     <w:p>
       <w:pPr>
@@ -11673,7 +11803,7 @@
 </file>
 
 <file path=word/numbering.xml><?xml version="1.0" encoding="utf-8"?>
-<w:numbering xmlns:wpc="http://schemas.microsoft.com/office/word/2010/wordprocessingCanvas" xmlns:cx="http://schemas.microsoft.com/office/drawing/2014/chartex" xmlns:cx1="http://schemas.microsoft.com/office/drawing/2015/9/8/chartex" xmlns:cx2="http://schemas.microsoft.com/office/drawing/2015/10/21/chartex" xmlns:cx3="http://schemas.microsoft.com/office/drawing/2016/5/9/chartex" xmlns:cx4="http://schemas.microsoft.com/office/drawing/2016/5/10/chartex" xmlns:cx5="http://schemas.microsoft.com/office/drawing/2016/5/11/chartex" xmlns:cx6="http://schemas.microsoft.com/office/drawing/2016/5/12/chartex" xmlns:cx7="http://schemas.microsoft.com/office/drawing/2016/5/13/chartex" xmlns:cx8="http://schemas.microsoft.com/office/drawing/2016/5/14/chartex" xmlns:mc="http://schemas.openxmlformats.org/markup-compatibility/2006" xmlns:aink="http://schemas.microsoft.com/office/drawing/2016/ink" xmlns:am3d="http://schemas.microsoft.com/office/drawing/2017/model3d" xmlns:o="urn:schemas-microsoft-com:office:office" xmlns:r="http://schemas.openxmlformats.org/officeDocument/2006/relationships" xmlns:m="http://schemas.openxmlformats.org/officeDocument/2006/math" xmlns:v="urn:schemas-microsoft-com:vml" xmlns:wp14="http://schemas.microsoft.com/office/word/2010/wordprocessingDrawing" xmlns:wp="http://schemas.openxmlformats.org/drawingml/2006/wordprocessingDrawing" xmlns:w10="urn:schemas-microsoft-com:office:word" xmlns:w="http://schemas.openxmlformats.org/wordprocessingml/2006/main" xmlns:w14="http://schemas.microsoft.com/office/word/2010/wordml" xmlns:w15="http://schemas.microsoft.com/office/word/2012/wordml" xmlns:w16cex="http://schemas.microsoft.com/office/word/2018/wordml/cex" xmlns:w16cid="http://schemas.microsoft.com/office/word/2016/wordml/cid" xmlns:w16="http://schemas.microsoft.com/office/word/2018/wordml" xmlns:w16se="http://schemas.microsoft.com/office/word/2015/wordml/symex" xmlns:wpg="http://schemas.microsoft.com/office/word/2010/wordprocessingGroup" xmlns:wpi="http://schemas.microsoft.com/office/word/2010/wordprocessingInk" xmlns:wne="http://schemas.microsoft.com/office/word/2006/wordml" xmlns:wps="http://schemas.microsoft.com/office/word/2010/wordprocessingShape" mc:Ignorable="w14 w15 w16se w16cid w16 w16cex wp14">
+<w:numbering xmlns:wpc="http://schemas.microsoft.com/office/word/2010/wordprocessingCanvas" xmlns:cx="http://schemas.microsoft.com/office/drawing/2014/chartex" xmlns:cx1="http://schemas.microsoft.com/office/drawing/2015/9/8/chartex" xmlns:cx2="http://schemas.microsoft.com/office/drawing/2015/10/21/chartex" xmlns:cx3="http://schemas.microsoft.com/office/drawing/2016/5/9/chartex" xmlns:cx4="http://schemas.microsoft.com/office/drawing/2016/5/10/chartex" xmlns:cx5="http://schemas.microsoft.com/office/drawing/2016/5/11/chartex" xmlns:cx6="http://schemas.microsoft.com/office/drawing/2016/5/12/chartex" xmlns:cx7="http://schemas.microsoft.com/office/drawing/2016/5/13/chartex" xmlns:cx8="http://schemas.microsoft.com/office/drawing/2016/5/14/chartex" xmlns:mc="http://schemas.openxmlformats.org/markup-compatibility/2006" xmlns:aink="http://schemas.microsoft.com/office/drawing/2016/ink" xmlns:am3d="http://schemas.microsoft.com/office/drawing/2017/model3d" xmlns:o="urn:schemas-microsoft-com:office:office" xmlns:r="http://schemas.openxmlformats.org/officeDocument/2006/relationships" xmlns:m="http://schemas.openxmlformats.org/officeDocument/2006/math" xmlns:v="urn:schemas-microsoft-com:vml" xmlns:wp14="http://schemas.microsoft.com/office/word/2010/wordprocessingDrawing" xmlns:wp="http://schemas.openxmlformats.org/drawingml/2006/wordprocessingDrawing" xmlns:w10="urn:schemas-microsoft-com:office:word" xmlns:w="http://schemas.openxmlformats.org/wordprocessingml/2006/main" xmlns:w14="http://schemas.microsoft.com/office/word/2010/wordml" xmlns:w15="http://schemas.microsoft.com/office/word/2012/wordml" xmlns:w16cex="http://schemas.microsoft.com/office/word/2018/wordml/cex" xmlns:w16cid="http://schemas.microsoft.com/office/word/2016/wordml/cid" xmlns:w16="http://schemas.microsoft.com/office/word/2018/wordml" xmlns:w16sdtdh="http://schemas.microsoft.com/office/word/2020/wordml/sdtdatahash" xmlns:w16se="http://schemas.microsoft.com/office/word/2015/wordml/symex" xmlns:wpg="http://schemas.microsoft.com/office/word/2010/wordprocessingGroup" xmlns:wpi="http://schemas.microsoft.com/office/word/2010/wordprocessingInk" xmlns:wne="http://schemas.microsoft.com/office/word/2006/wordml" xmlns:wps="http://schemas.microsoft.com/office/word/2010/wordprocessingShape" mc:Ignorable="w14 w15 w16se w16cid w16 w16cex w16sdtdh wp14">
   <w:abstractNum w:abstractNumId="0" w15:restartNumberingAfterBreak="0">
     <w:nsid w:val="01BB002D"/>
     <w:multiLevelType w:val="hybridMultilevel"/>
@@ -16056,7 +16186,7 @@
 </file>
 
 <file path=word/styles.xml><?xml version="1.0" encoding="utf-8"?>
-<w:styles xmlns:mc="http://schemas.openxmlformats.org/markup-compatibility/2006" xmlns:r="http://schemas.openxmlformats.org/officeDocument/2006/relationships" xmlns:w="http://schemas.openxmlformats.org/wordprocessingml/2006/main" xmlns:w14="http://schemas.microsoft.com/office/word/2010/wordml" xmlns:w15="http://schemas.microsoft.com/office/word/2012/wordml" xmlns:w16cex="http://schemas.microsoft.com/office/word/2018/wordml/cex" xmlns:w16cid="http://schemas.microsoft.com/office/word/2016/wordml/cid" xmlns:w16="http://schemas.microsoft.com/office/word/2018/wordml" xmlns:w16se="http://schemas.microsoft.com/office/word/2015/wordml/symex" mc:Ignorable="w14 w15 w16se w16cid w16 w16cex">
+<w:styles xmlns:mc="http://schemas.openxmlformats.org/markup-compatibility/2006" xmlns:r="http://schemas.openxmlformats.org/officeDocument/2006/relationships" xmlns:w="http://schemas.openxmlformats.org/wordprocessingml/2006/main" xmlns:w14="http://schemas.microsoft.com/office/word/2010/wordml" xmlns:w15="http://schemas.microsoft.com/office/word/2012/wordml" xmlns:w16cex="http://schemas.microsoft.com/office/word/2018/wordml/cex" xmlns:w16cid="http://schemas.microsoft.com/office/word/2016/wordml/cid" xmlns:w16="http://schemas.microsoft.com/office/word/2018/wordml" xmlns:w16sdtdh="http://schemas.microsoft.com/office/word/2020/wordml/sdtdatahash" xmlns:w16se="http://schemas.microsoft.com/office/word/2015/wordml/symex" mc:Ignorable="w14 w15 w16se w16cid w16 w16cex w16sdtdh">
   <w:docDefaults>
     <w:rPrDefault>
       <w:rPr>

</xml_diff>

<commit_message>
added explanation to suggestions
</commit_message>
<xml_diff>
--- a/Documentos/NuestraDocumentacion/Documentacion Proyecto openapi generator.docx
+++ b/Documentos/NuestraDocumentacion/Documentacion Proyecto openapi generator.docx
@@ -7313,6 +7313,19 @@
     </w:p>
     <w:p>
       <w:pPr>
+        <w:rPr>
+          <w:lang w:val="en-GB"/>
+        </w:rPr>
+      </w:pPr>
+      <w:r>
+        <w:rPr>
+          <w:lang w:val="en-GB"/>
+        </w:rPr>
+        <w:t>Basado en nuestro análisis, sugerimos implementar las siguientes mejoras.</w:t>
+      </w:r>
+    </w:p>
+    <w:p>
+      <w:pPr>
         <w:pStyle w:val="Prrafodelista"/>
         <w:numPr>
           <w:ilvl w:val="0"/>
@@ -7329,6 +7342,42 @@
           <w:bCs/>
         </w:rPr>
         <w:t>Documentación detallada de la ejecución y explicación del proyecto desde SpringBoot</w:t>
+      </w:r>
+      <w:r>
+        <w:rPr>
+          <w:b/>
+          <w:bCs/>
+        </w:rPr>
+        <w:t xml:space="preserve">. </w:t>
+      </w:r>
+      <w:r>
+        <w:t xml:space="preserve">Debido a la falta de documentación, sugerimos mejorar la existente respecto al uso del proyecto. La documentación actual indica que hay diferentes formas de uso pero no las detalla, mostrando la más usada. Hemos creido conveniente aportar dicha documentación a través de nuestra propia experiencia usando OpenApi Generator. </w:t>
+      </w:r>
+    </w:p>
+    <w:p>
+      <w:pPr>
+        <w:pStyle w:val="Prrafodelista"/>
+        <w:numPr>
+          <w:ilvl w:val="0"/>
+          <w:numId w:val="35"/>
+        </w:numPr>
+        <w:rPr>
+          <w:b/>
+          <w:bCs/>
+        </w:rPr>
+      </w:pPr>
+      <w:r>
+        <w:rPr>
+          <w:b/>
+          <w:bCs/>
+        </w:rPr>
+        <w:t xml:space="preserve">Desarrollo de tests. </w:t>
+      </w:r>
+      <w:r>
+        <w:t>Debido a la gran falta de covertura en el proyecto, creemos conveniente el desarrollo de más tests unitarios, ya que gran cantidad de puntos calientes detectados en el proyecto se deben a que no hay tests que los cubran</w:t>
+      </w:r>
+      <w:r>
+        <w:t>.</w:t>
       </w:r>
     </w:p>
     <w:p>
@@ -7473,6 +7522,7 @@
         </w:rPr>
       </w:pPr>
       <w:r>
+        <w:lastRenderedPageBreak/>
         <w:t>Instalamos OpenApi generator cli para ejecutar comandos de openapi</w:t>
       </w:r>
     </w:p>
@@ -7513,7 +7563,6 @@
           <w:lang w:val="en-GB" w:eastAsia="es-ES"/>
         </w:rPr>
       </w:pPr>
-      <w:proofErr w:type="spellStart"/>
       <w:r>
         <w:rPr>
           <w:rFonts w:ascii="Courier New" w:eastAsia="Times New Roman" w:hAnsi="Courier New" w:cs="Courier New"/>
@@ -7525,7 +7574,6 @@
         </w:rPr>
         <w:t>npm</w:t>
       </w:r>
-      <w:proofErr w:type="spellEnd"/>
       <w:r>
         <w:rPr>
           <w:rFonts w:ascii="Courier New" w:eastAsia="Times New Roman" w:hAnsi="Courier New" w:cs="Courier New"/>
@@ -7557,21 +7605,8 @@
           <w:szCs w:val="20"/>
           <w:lang w:val="en-GB" w:eastAsia="es-ES"/>
         </w:rPr>
-        <w:t xml:space="preserve"> @openapitools/openapi-generator-cli -</w:t>
-      </w:r>
-      <w:proofErr w:type="gramStart"/>
-      <w:r>
-        <w:rPr>
-          <w:rFonts w:ascii="Courier New" w:eastAsia="Times New Roman" w:hAnsi="Courier New" w:cs="Courier New"/>
-          <w:noProof w:val="0"/>
-          <w:color w:val="F8F8F2"/>
-          <w:sz w:val="20"/>
-          <w:szCs w:val="20"/>
-          <w:lang w:val="en-GB" w:eastAsia="es-ES"/>
-        </w:rPr>
-        <w:t>g</w:t>
-      </w:r>
-      <w:proofErr w:type="gramEnd"/>
+        <w:t xml:space="preserve"> @openapitools/openapi-generator-cli -g</w:t>
+      </w:r>
     </w:p>
     <w:p>
       <w:pPr>
@@ -7634,7 +7669,6 @@
         <w:rPr>
           <w:lang w:eastAsia="es-ES"/>
         </w:rPr>
-        <w:lastRenderedPageBreak/>
         <w:drawing>
           <wp:inline distT="0" distB="0" distL="0" distR="0" wp14:anchorId="4A93F1C8" wp14:editId="28AF50D0">
             <wp:extent cx="5400040" cy="1847850"/>
@@ -7740,7 +7774,7 @@
           <v:shape id="_x0000_i1025" type="#_x0000_t75" style="width:75.6pt;height:49.2pt" o:ole="">
             <v:imagedata r:id="rId31" o:title=""/>
           </v:shape>
-          <o:OLEObject Type="Embed" ProgID="Package" ShapeID="_x0000_i1025" DrawAspect="Icon" ObjectID="_1679591002" r:id="rId32"/>
+          <o:OLEObject Type="Embed" ProgID="Package" ShapeID="_x0000_i1025" DrawAspect="Icon" ObjectID="_1679591832" r:id="rId32"/>
         </w:object>
       </w:r>
     </w:p>
@@ -7891,6 +7925,7 @@
         </w:rPr>
       </w:pPr>
       <w:r>
+        <w:lastRenderedPageBreak/>
         <w:t>Añadimos el siguiente plugin a nuestro pom.xml</w:t>
       </w:r>
     </w:p>
@@ -7977,7 +8012,6 @@
         </w:rPr>
         <w:t>    </w:t>
       </w:r>
-      <w:proofErr w:type="gramStart"/>
       <w:r>
         <w:rPr>
           <w:rFonts w:ascii="Consolas" w:eastAsia="Times New Roman" w:hAnsi="Consolas" w:cs="Times New Roman"/>
@@ -7989,7 +8023,6 @@
         </w:rPr>
         <w:t>&lt;</w:t>
       </w:r>
-      <w:proofErr w:type="spellStart"/>
       <w:r>
         <w:rPr>
           <w:rFonts w:ascii="Consolas" w:eastAsia="Times New Roman" w:hAnsi="Consolas" w:cs="Times New Roman"/>
@@ -8001,7 +8034,6 @@
         </w:rPr>
         <w:t>groupId</w:t>
       </w:r>
-      <w:proofErr w:type="spellEnd"/>
       <w:r>
         <w:rPr>
           <w:rFonts w:ascii="Consolas" w:eastAsia="Times New Roman" w:hAnsi="Consolas" w:cs="Times New Roman"/>
@@ -8013,7 +8045,6 @@
         </w:rPr>
         <w:t>&gt;</w:t>
       </w:r>
-      <w:proofErr w:type="spellStart"/>
       <w:r>
         <w:rPr>
           <w:rFonts w:ascii="Consolas" w:eastAsia="Times New Roman" w:hAnsi="Consolas" w:cs="Times New Roman"/>
@@ -8025,8 +8056,6 @@
         </w:rPr>
         <w:t>org.codehaus.mojo</w:t>
       </w:r>
-      <w:proofErr w:type="spellEnd"/>
-      <w:proofErr w:type="gramEnd"/>
       <w:r>
         <w:rPr>
           <w:rFonts w:ascii="Consolas" w:eastAsia="Times New Roman" w:hAnsi="Consolas" w:cs="Times New Roman"/>
@@ -8038,7 +8067,6 @@
         </w:rPr>
         <w:t>&lt;/</w:t>
       </w:r>
-      <w:proofErr w:type="spellStart"/>
       <w:r>
         <w:rPr>
           <w:rFonts w:ascii="Consolas" w:eastAsia="Times New Roman" w:hAnsi="Consolas" w:cs="Times New Roman"/>
@@ -8050,7 +8078,6 @@
         </w:rPr>
         <w:t>groupId</w:t>
       </w:r>
-      <w:proofErr w:type="spellEnd"/>
       <w:r>
         <w:rPr>
           <w:rFonts w:ascii="Consolas" w:eastAsia="Times New Roman" w:hAnsi="Consolas" w:cs="Times New Roman"/>
@@ -8104,7 +8131,6 @@
         </w:rPr>
         <w:t>&lt;</w:t>
       </w:r>
-      <w:proofErr w:type="spellStart"/>
       <w:r>
         <w:rPr>
           <w:rFonts w:ascii="Consolas" w:eastAsia="Times New Roman" w:hAnsi="Consolas" w:cs="Times New Roman"/>
@@ -8116,7 +8142,6 @@
         </w:rPr>
         <w:t>artifactId</w:t>
       </w:r>
-      <w:proofErr w:type="spellEnd"/>
       <w:r>
         <w:rPr>
           <w:rFonts w:ascii="Consolas" w:eastAsia="Times New Roman" w:hAnsi="Consolas" w:cs="Times New Roman"/>
@@ -8150,7 +8175,6 @@
         </w:rPr>
         <w:t>&lt;/</w:t>
       </w:r>
-      <w:proofErr w:type="spellStart"/>
       <w:r>
         <w:rPr>
           <w:rFonts w:ascii="Consolas" w:eastAsia="Times New Roman" w:hAnsi="Consolas" w:cs="Times New Roman"/>
@@ -8162,7 +8186,6 @@
         </w:rPr>
         <w:t>artifactId</w:t>
       </w:r>
-      <w:proofErr w:type="spellEnd"/>
       <w:r>
         <w:rPr>
           <w:rFonts w:ascii="Consolas" w:eastAsia="Times New Roman" w:hAnsi="Consolas" w:cs="Times New Roman"/>
@@ -8216,7 +8239,6 @@
         </w:rPr>
         <w:t>&lt;</w:t>
       </w:r>
-      <w:proofErr w:type="spellStart"/>
       <w:r>
         <w:rPr>
           <w:rFonts w:ascii="Consolas" w:eastAsia="Times New Roman" w:hAnsi="Consolas" w:cs="Times New Roman"/>
@@ -8228,7 +8250,6 @@
         </w:rPr>
         <w:t>version</w:t>
       </w:r>
-      <w:proofErr w:type="spellEnd"/>
       <w:r>
         <w:rPr>
           <w:rFonts w:ascii="Consolas" w:eastAsia="Times New Roman" w:hAnsi="Consolas" w:cs="Times New Roman"/>
@@ -8262,7 +8283,6 @@
         </w:rPr>
         <w:t>&lt;/</w:t>
       </w:r>
-      <w:proofErr w:type="spellStart"/>
       <w:r>
         <w:rPr>
           <w:rFonts w:ascii="Consolas" w:eastAsia="Times New Roman" w:hAnsi="Consolas" w:cs="Times New Roman"/>
@@ -8274,7 +8294,6 @@
         </w:rPr>
         <w:t>version</w:t>
       </w:r>
-      <w:proofErr w:type="spellEnd"/>
       <w:r>
         <w:rPr>
           <w:rFonts w:ascii="Consolas" w:eastAsia="Times New Roman" w:hAnsi="Consolas" w:cs="Times New Roman"/>
@@ -8315,7 +8334,6 @@
           <w:szCs w:val="21"/>
           <w:lang w:eastAsia="es-ES"/>
         </w:rPr>
-        <w:lastRenderedPageBreak/>
         <w:t>    </w:t>
       </w:r>
       <w:r>
@@ -8329,7 +8347,6 @@
         </w:rPr>
         <w:t>&lt;</w:t>
       </w:r>
-      <w:proofErr w:type="spellStart"/>
       <w:r>
         <w:rPr>
           <w:rFonts w:ascii="Consolas" w:eastAsia="Times New Roman" w:hAnsi="Consolas" w:cs="Times New Roman"/>
@@ -8341,7 +8358,6 @@
         </w:rPr>
         <w:t>executions</w:t>
       </w:r>
-      <w:proofErr w:type="spellEnd"/>
       <w:r>
         <w:rPr>
           <w:rFonts w:ascii="Consolas" w:eastAsia="Times New Roman" w:hAnsi="Consolas" w:cs="Times New Roman"/>
@@ -8395,7 +8411,6 @@
         </w:rPr>
         <w:t>&lt;</w:t>
       </w:r>
-      <w:proofErr w:type="spellStart"/>
       <w:r>
         <w:rPr>
           <w:rFonts w:ascii="Consolas" w:eastAsia="Times New Roman" w:hAnsi="Consolas" w:cs="Times New Roman"/>
@@ -8407,7 +8422,6 @@
         </w:rPr>
         <w:t>execution</w:t>
       </w:r>
-      <w:proofErr w:type="spellEnd"/>
       <w:r>
         <w:rPr>
           <w:rFonts w:ascii="Consolas" w:eastAsia="Times New Roman" w:hAnsi="Consolas" w:cs="Times New Roman"/>
@@ -8461,7 +8475,6 @@
         </w:rPr>
         <w:t>&lt;</w:t>
       </w:r>
-      <w:proofErr w:type="spellStart"/>
       <w:r>
         <w:rPr>
           <w:rFonts w:ascii="Consolas" w:eastAsia="Times New Roman" w:hAnsi="Consolas" w:cs="Times New Roman"/>
@@ -8473,7 +8486,6 @@
         </w:rPr>
         <w:t>phase</w:t>
       </w:r>
-      <w:proofErr w:type="spellEnd"/>
       <w:r>
         <w:rPr>
           <w:rFonts w:ascii="Consolas" w:eastAsia="Times New Roman" w:hAnsi="Consolas" w:cs="Times New Roman"/>
@@ -8485,7 +8497,6 @@
         </w:rPr>
         <w:t>&gt;</w:t>
       </w:r>
-      <w:proofErr w:type="spellStart"/>
       <w:r>
         <w:rPr>
           <w:rFonts w:ascii="Consolas" w:eastAsia="Times New Roman" w:hAnsi="Consolas" w:cs="Times New Roman"/>
@@ -8497,7 +8508,6 @@
         </w:rPr>
         <w:t>generate-sources</w:t>
       </w:r>
-      <w:proofErr w:type="spellEnd"/>
       <w:r>
         <w:rPr>
           <w:rFonts w:ascii="Consolas" w:eastAsia="Times New Roman" w:hAnsi="Consolas" w:cs="Times New Roman"/>
@@ -8509,7 +8519,6 @@
         </w:rPr>
         <w:t>&lt;/</w:t>
       </w:r>
-      <w:proofErr w:type="spellStart"/>
       <w:r>
         <w:rPr>
           <w:rFonts w:ascii="Consolas" w:eastAsia="Times New Roman" w:hAnsi="Consolas" w:cs="Times New Roman"/>
@@ -8521,7 +8530,6 @@
         </w:rPr>
         <w:t>phase</w:t>
       </w:r>
-      <w:proofErr w:type="spellEnd"/>
       <w:r>
         <w:rPr>
           <w:rFonts w:ascii="Consolas" w:eastAsia="Times New Roman" w:hAnsi="Consolas" w:cs="Times New Roman"/>
@@ -8575,7 +8583,6 @@
         </w:rPr>
         <w:t>&lt;</w:t>
       </w:r>
-      <w:proofErr w:type="spellStart"/>
       <w:r>
         <w:rPr>
           <w:rFonts w:ascii="Consolas" w:eastAsia="Times New Roman" w:hAnsi="Consolas" w:cs="Times New Roman"/>
@@ -8587,7 +8594,6 @@
         </w:rPr>
         <w:t>goals</w:t>
       </w:r>
-      <w:proofErr w:type="spellEnd"/>
       <w:r>
         <w:rPr>
           <w:rFonts w:ascii="Consolas" w:eastAsia="Times New Roman" w:hAnsi="Consolas" w:cs="Times New Roman"/>
@@ -8641,7 +8647,6 @@
         </w:rPr>
         <w:t>&lt;</w:t>
       </w:r>
-      <w:proofErr w:type="spellStart"/>
       <w:r>
         <w:rPr>
           <w:rFonts w:ascii="Consolas" w:eastAsia="Times New Roman" w:hAnsi="Consolas" w:cs="Times New Roman"/>
@@ -8653,7 +8658,6 @@
         </w:rPr>
         <w:t>goal</w:t>
       </w:r>
-      <w:proofErr w:type="spellEnd"/>
       <w:r>
         <w:rPr>
           <w:rFonts w:ascii="Consolas" w:eastAsia="Times New Roman" w:hAnsi="Consolas" w:cs="Times New Roman"/>
@@ -8665,7 +8669,6 @@
         </w:rPr>
         <w:t>&gt;</w:t>
       </w:r>
-      <w:proofErr w:type="spellStart"/>
       <w:r>
         <w:rPr>
           <w:rFonts w:ascii="Consolas" w:eastAsia="Times New Roman" w:hAnsi="Consolas" w:cs="Times New Roman"/>
@@ -8677,7 +8680,6 @@
         </w:rPr>
         <w:t>add-source</w:t>
       </w:r>
-      <w:proofErr w:type="spellEnd"/>
       <w:r>
         <w:rPr>
           <w:rFonts w:ascii="Consolas" w:eastAsia="Times New Roman" w:hAnsi="Consolas" w:cs="Times New Roman"/>
@@ -8689,7 +8691,6 @@
         </w:rPr>
         <w:t>&lt;/</w:t>
       </w:r>
-      <w:proofErr w:type="spellStart"/>
       <w:r>
         <w:rPr>
           <w:rFonts w:ascii="Consolas" w:eastAsia="Times New Roman" w:hAnsi="Consolas" w:cs="Times New Roman"/>
@@ -8701,7 +8702,6 @@
         </w:rPr>
         <w:t>goal</w:t>
       </w:r>
-      <w:proofErr w:type="spellEnd"/>
       <w:r>
         <w:rPr>
           <w:rFonts w:ascii="Consolas" w:eastAsia="Times New Roman" w:hAnsi="Consolas" w:cs="Times New Roman"/>
@@ -8755,7 +8755,6 @@
         </w:rPr>
         <w:t>&lt;/</w:t>
       </w:r>
-      <w:proofErr w:type="spellStart"/>
       <w:r>
         <w:rPr>
           <w:rFonts w:ascii="Consolas" w:eastAsia="Times New Roman" w:hAnsi="Consolas" w:cs="Times New Roman"/>
@@ -8767,7 +8766,6 @@
         </w:rPr>
         <w:t>goals</w:t>
       </w:r>
-      <w:proofErr w:type="spellEnd"/>
       <w:r>
         <w:rPr>
           <w:rFonts w:ascii="Consolas" w:eastAsia="Times New Roman" w:hAnsi="Consolas" w:cs="Times New Roman"/>
@@ -8821,7 +8819,6 @@
         </w:rPr>
         <w:t>&lt;</w:t>
       </w:r>
-      <w:proofErr w:type="spellStart"/>
       <w:r>
         <w:rPr>
           <w:rFonts w:ascii="Consolas" w:eastAsia="Times New Roman" w:hAnsi="Consolas" w:cs="Times New Roman"/>
@@ -8833,7 +8830,6 @@
         </w:rPr>
         <w:t>configuration</w:t>
       </w:r>
-      <w:proofErr w:type="spellEnd"/>
       <w:r>
         <w:rPr>
           <w:rFonts w:ascii="Consolas" w:eastAsia="Times New Roman" w:hAnsi="Consolas" w:cs="Times New Roman"/>
@@ -8909,7 +8905,6 @@
         </w:rPr>
         <w:t>&gt;</w:t>
       </w:r>
-      <w:proofErr w:type="spellStart"/>
       <w:r>
         <w:rPr>
           <w:rFonts w:ascii="Consolas" w:eastAsia="Times New Roman" w:hAnsi="Consolas" w:cs="Times New Roman"/>
@@ -8919,19 +8914,7 @@
           <w:szCs w:val="21"/>
           <w:lang w:val="en-GB" w:eastAsia="es-ES"/>
         </w:rPr>
-        <w:t>src</w:t>
-      </w:r>
-      <w:proofErr w:type="spellEnd"/>
-      <w:r>
-        <w:rPr>
-          <w:rFonts w:ascii="Consolas" w:eastAsia="Times New Roman" w:hAnsi="Consolas" w:cs="Times New Roman"/>
-          <w:noProof w:val="0"/>
-          <w:color w:val="D4D4D4"/>
-          <w:sz w:val="21"/>
-          <w:szCs w:val="21"/>
-          <w:lang w:val="en-GB" w:eastAsia="es-ES"/>
-        </w:rPr>
-        <w:t>/main/gen</w:t>
+        <w:t>src/main/gen</w:t>
       </w:r>
       <w:r>
         <w:rPr>
@@ -9008,7 +8991,6 @@
         </w:rPr>
         <w:t>&lt;/</w:t>
       </w:r>
-      <w:proofErr w:type="spellStart"/>
       <w:r>
         <w:rPr>
           <w:rFonts w:ascii="Consolas" w:eastAsia="Times New Roman" w:hAnsi="Consolas" w:cs="Times New Roman"/>
@@ -9020,7 +9002,6 @@
         </w:rPr>
         <w:t>configuration</w:t>
       </w:r>
-      <w:proofErr w:type="spellEnd"/>
       <w:r>
         <w:rPr>
           <w:rFonts w:ascii="Consolas" w:eastAsia="Times New Roman" w:hAnsi="Consolas" w:cs="Times New Roman"/>
@@ -9074,7 +9055,6 @@
         </w:rPr>
         <w:t>&lt;/</w:t>
       </w:r>
-      <w:proofErr w:type="spellStart"/>
       <w:r>
         <w:rPr>
           <w:rFonts w:ascii="Consolas" w:eastAsia="Times New Roman" w:hAnsi="Consolas" w:cs="Times New Roman"/>
@@ -9086,7 +9066,6 @@
         </w:rPr>
         <w:t>execution</w:t>
       </w:r>
-      <w:proofErr w:type="spellEnd"/>
       <w:r>
         <w:rPr>
           <w:rFonts w:ascii="Consolas" w:eastAsia="Times New Roman" w:hAnsi="Consolas" w:cs="Times New Roman"/>
@@ -9140,7 +9119,6 @@
         </w:rPr>
         <w:t>&lt;/</w:t>
       </w:r>
-      <w:proofErr w:type="spellStart"/>
       <w:r>
         <w:rPr>
           <w:rFonts w:ascii="Consolas" w:eastAsia="Times New Roman" w:hAnsi="Consolas" w:cs="Times New Roman"/>
@@ -9152,7 +9130,6 @@
         </w:rPr>
         <w:t>executions</w:t>
       </w:r>
-      <w:proofErr w:type="spellEnd"/>
       <w:r>
         <w:rPr>
           <w:rFonts w:ascii="Consolas" w:eastAsia="Times New Roman" w:hAnsi="Consolas" w:cs="Times New Roman"/>
@@ -9327,7 +9304,6 @@
         </w:rPr>
         <w:t>                </w:t>
       </w:r>
-      <w:proofErr w:type="gramStart"/>
       <w:r>
         <w:rPr>
           <w:rFonts w:ascii="Consolas" w:eastAsia="Times New Roman" w:hAnsi="Consolas" w:cs="Times New Roman"/>
@@ -9339,7 +9315,6 @@
         </w:rPr>
         <w:t>&lt;</w:t>
       </w:r>
-      <w:proofErr w:type="spellStart"/>
       <w:r>
         <w:rPr>
           <w:rFonts w:ascii="Consolas" w:eastAsia="Times New Roman" w:hAnsi="Consolas" w:cs="Times New Roman"/>
@@ -9351,7 +9326,6 @@
         </w:rPr>
         <w:t>groupId</w:t>
       </w:r>
-      <w:proofErr w:type="spellEnd"/>
       <w:r>
         <w:rPr>
           <w:rFonts w:ascii="Consolas" w:eastAsia="Times New Roman" w:hAnsi="Consolas" w:cs="Times New Roman"/>
@@ -9363,7 +9337,6 @@
         </w:rPr>
         <w:t>&gt;</w:t>
       </w:r>
-      <w:proofErr w:type="spellStart"/>
       <w:r>
         <w:rPr>
           <w:rFonts w:ascii="Consolas" w:eastAsia="Times New Roman" w:hAnsi="Consolas" w:cs="Times New Roman"/>
@@ -9375,8 +9348,6 @@
         </w:rPr>
         <w:t>org.springframework.boot</w:t>
       </w:r>
-      <w:proofErr w:type="spellEnd"/>
-      <w:proofErr w:type="gramEnd"/>
       <w:r>
         <w:rPr>
           <w:rFonts w:ascii="Consolas" w:eastAsia="Times New Roman" w:hAnsi="Consolas" w:cs="Times New Roman"/>
@@ -9388,7 +9359,6 @@
         </w:rPr>
         <w:t>&lt;/</w:t>
       </w:r>
-      <w:proofErr w:type="spellStart"/>
       <w:r>
         <w:rPr>
           <w:rFonts w:ascii="Consolas" w:eastAsia="Times New Roman" w:hAnsi="Consolas" w:cs="Times New Roman"/>
@@ -9400,7 +9370,6 @@
         </w:rPr>
         <w:t>groupId</w:t>
       </w:r>
-      <w:proofErr w:type="spellEnd"/>
       <w:r>
         <w:rPr>
           <w:rFonts w:ascii="Consolas" w:eastAsia="Times New Roman" w:hAnsi="Consolas" w:cs="Times New Roman"/>
@@ -9832,7 +9801,6 @@
         </w:rPr>
         <w:t>&lt;/</w:t>
       </w:r>
-      <w:proofErr w:type="spellStart"/>
       <w:r>
         <w:rPr>
           <w:rFonts w:ascii="Consolas" w:eastAsia="Times New Roman" w:hAnsi="Consolas" w:cs="Times New Roman"/>
@@ -9844,7 +9812,6 @@
         </w:rPr>
         <w:t>goals</w:t>
       </w:r>
-      <w:proofErr w:type="spellEnd"/>
       <w:r>
         <w:rPr>
           <w:rFonts w:ascii="Consolas" w:eastAsia="Times New Roman" w:hAnsi="Consolas" w:cs="Times New Roman"/>
@@ -9893,7 +9860,6 @@
         </w:rPr>
         <w:t>&lt;/</w:t>
       </w:r>
-      <w:proofErr w:type="spellStart"/>
       <w:r>
         <w:rPr>
           <w:rFonts w:ascii="Consolas" w:eastAsia="Times New Roman" w:hAnsi="Consolas" w:cs="Times New Roman"/>
@@ -9905,7 +9871,6 @@
         </w:rPr>
         <w:t>execution</w:t>
       </w:r>
-      <w:proofErr w:type="spellEnd"/>
       <w:r>
         <w:rPr>
           <w:rFonts w:ascii="Consolas" w:eastAsia="Times New Roman" w:hAnsi="Consolas" w:cs="Times New Roman"/>
@@ -9954,7 +9919,6 @@
         </w:rPr>
         <w:t>&lt;/</w:t>
       </w:r>
-      <w:proofErr w:type="spellStart"/>
       <w:r>
         <w:rPr>
           <w:rFonts w:ascii="Consolas" w:eastAsia="Times New Roman" w:hAnsi="Consolas" w:cs="Times New Roman"/>
@@ -9966,7 +9930,6 @@
         </w:rPr>
         <w:t>executions</w:t>
       </w:r>
-      <w:proofErr w:type="spellEnd"/>
       <w:r>
         <w:rPr>
           <w:rFonts w:ascii="Consolas" w:eastAsia="Times New Roman" w:hAnsi="Consolas" w:cs="Times New Roman"/>
@@ -10057,6 +10020,7 @@
         <w:rPr>
           <w:lang w:eastAsia="es-ES"/>
         </w:rPr>
+        <w:lastRenderedPageBreak/>
         <w:drawing>
           <wp:inline distT="0" distB="0" distL="0" distR="0" wp14:anchorId="68BBF627" wp14:editId="0DDF3806">
             <wp:extent cx="5400040" cy="2753360"/>
@@ -10117,7 +10081,6 @@
           <w:sz w:val="21"/>
           <w:szCs w:val="21"/>
         </w:rPr>
-        <w:lastRenderedPageBreak/>
         <w:t>mvn clean install</w:t>
       </w:r>
     </w:p>
@@ -10273,6 +10236,7 @@
           <w:sz w:val="21"/>
           <w:szCs w:val="21"/>
         </w:rPr>
+        <w:lastRenderedPageBreak/>
         <w:t xml:space="preserve">11. </w:t>
       </w:r>
       <w:r>
@@ -10374,7 +10338,6 @@
         <w:rPr>
           <w:lang w:eastAsia="es-ES"/>
         </w:rPr>
-        <w:lastRenderedPageBreak/>
         <w:drawing>
           <wp:inline distT="0" distB="0" distL="0" distR="0" wp14:anchorId="6D508EA2" wp14:editId="467CDEB4">
             <wp:extent cx="5400040" cy="2346960"/>

</xml_diff>

<commit_message>
Cambios casos de uso
</commit_message>
<xml_diff>
--- a/Documentos/NuestraDocumentacion/Documentacion Proyecto openapi generator.docx
+++ b/Documentos/NuestraDocumentacion/Documentacion Proyecto openapi generator.docx
@@ -5841,6 +5841,11 @@
     </w:p>
     <w:p>
       <w:r>
+        <w:t>También cuenta con la opción de sistema de autenticación para la API.</w:t>
+      </w:r>
+    </w:p>
+    <w:p>
+      <w:r>
         <w:t>Además, al generar la API, se crea también la documentación de esta.</w:t>
       </w:r>
     </w:p>
@@ -5861,18 +5866,6 @@
         <w:t>Además de generar APIs, OpenAPI Generator le permite al usuario la creación automatica de Test una vez generada la API deseada.</w:t>
       </w:r>
     </w:p>
-    <w:p>
-      <w:r>
-        <w:rPr>
-          <w:b/>
-          <w:bCs/>
-        </w:rPr>
-        <w:t xml:space="preserve">· Uso de contenedores: </w:t>
-      </w:r>
-      <w:r>
-        <w:t>OpenAPI Generator existe tambien como una imagen en Docker, lo cuál podría ser muy interesante a la hora de crear su API, ya que el uso de contenedores puede ser una buena opción en estos casos.</w:t>
-      </w:r>
-    </w:p>
     <w:p/>
     <w:p>
       <w:pPr>
@@ -5884,11 +5877,12 @@
         <w:rPr>
           <w:lang w:eastAsia="es-ES"/>
         </w:rPr>
+        <w:lastRenderedPageBreak/>
         <w:drawing>
-          <wp:inline distT="0" distB="0" distL="0" distR="0" wp14:anchorId="4ED4EFE0" wp14:editId="3EB602C7">
-            <wp:extent cx="5394960" cy="5097780"/>
-            <wp:effectExtent l="0" t="0" r="0" b="7620"/>
-            <wp:docPr id="13" name="Imagen 13"/>
+          <wp:inline distT="0" distB="0" distL="0" distR="0" wp14:anchorId="69C7DE8B" wp14:editId="11F99E7D">
+            <wp:extent cx="5400675" cy="5114925"/>
+            <wp:effectExtent l="0" t="0" r="9525" b="9525"/>
+            <wp:docPr id="11" name="Imagen 11"/>
             <wp:cNvGraphicFramePr>
               <a:graphicFrameLocks xmlns:a="http://schemas.openxmlformats.org/drawingml/2006/main" noChangeAspect="1"/>
             </wp:cNvGraphicFramePr>
@@ -5917,7 +5911,7 @@
                   <pic:spPr bwMode="auto">
                     <a:xfrm>
                       <a:off x="0" y="0"/>
-                      <a:ext cx="5394960" cy="5097780"/>
+                      <a:ext cx="5400675" cy="5114925"/>
                     </a:xfrm>
                     <a:prstGeom prst="rect">
                       <a:avLst/>
@@ -6054,7 +6048,6 @@
           <w:b/>
           <w:bCs/>
         </w:rPr>
-        <w:lastRenderedPageBreak/>
         <w:t xml:space="preserve">API </w:t>
       </w:r>
       <w:r>
@@ -6072,7 +6065,11 @@
         <w:t>.</w:t>
       </w:r>
       <w:r>
-        <w:t xml:space="preserve"> Se encarga de generar APIs mediante unas especificaciones adicionales. La clase DefaultCodeGen.java, puede presentar datos adicionales especificados por el cliente. De ser así, se creará una API por defecto, a la que se añaden las especificaciones del cliente.</w:t>
+        <w:t xml:space="preserve"> Se encarga de generar APIs mediante unas especificaciones adicionales. La clase DefaultCodeGen.java, puede presentar datos adicionales </w:t>
+      </w:r>
+      <w:r>
+        <w:lastRenderedPageBreak/>
+        <w:t>especificados por el cliente. De ser así, se creará una API por defecto, a la que se añaden las especificaciones del cliente.</w:t>
       </w:r>
     </w:p>
     <w:p>
@@ -7771,10 +7768,10 @@
             <v:path o:extrusionok="f" gradientshapeok="t" o:connecttype="rect"/>
             <o:lock v:ext="edit" aspectratio="t"/>
           </v:shapetype>
-          <v:shape id="_x0000_i1025" type="#_x0000_t75" style="width:75.6pt;height:49.2pt" o:ole="">
+          <v:shape id="_x0000_i1025" type="#_x0000_t75" style="width:75.75pt;height:49.5pt" o:ole="">
             <v:imagedata r:id="rId31" o:title=""/>
           </v:shape>
-          <o:OLEObject Type="Embed" ProgID="Package" ShapeID="_x0000_i1025" DrawAspect="Icon" ObjectID="_1679591832" r:id="rId32"/>
+          <o:OLEObject Type="Embed" ProgID="Package" ShapeID="_x0000_i1025" DrawAspect="Icon" ObjectID="_1679601367" r:id="rId32"/>
         </w:object>
       </w:r>
     </w:p>

</xml_diff>

<commit_message>
package uml added and done
</commit_message>
<xml_diff>
--- a/Documentos/NuestraDocumentacion/Documentacion Proyecto openapi generator.docx
+++ b/Documentos/NuestraDocumentacion/Documentacion Proyecto openapi generator.docx
@@ -6498,6 +6498,78 @@
       </w:pPr>
       <w:bookmarkStart w:id="8" w:name="_Toc68699104"/>
       <w:r>
+        <w:drawing>
+          <wp:anchor distT="0" distB="0" distL="114300" distR="114300" simplePos="0" relativeHeight="251663360" behindDoc="1" locked="0" layoutInCell="1" allowOverlap="1" wp14:anchorId="27F1E7A4" wp14:editId="62D0BBBB">
+            <wp:simplePos x="0" y="0"/>
+            <wp:positionH relativeFrom="margin">
+              <wp:posOffset>-643890</wp:posOffset>
+            </wp:positionH>
+            <wp:positionV relativeFrom="paragraph">
+              <wp:posOffset>367030</wp:posOffset>
+            </wp:positionV>
+            <wp:extent cx="7021195" cy="2210435"/>
+            <wp:effectExtent l="0" t="0" r="8255" b="0"/>
+            <wp:wrapTight wrapText="bothSides">
+              <wp:wrapPolygon edited="0">
+                <wp:start x="0" y="0"/>
+                <wp:lineTo x="0" y="21408"/>
+                <wp:lineTo x="21567" y="21408"/>
+                <wp:lineTo x="21567" y="0"/>
+                <wp:lineTo x="0" y="0"/>
+              </wp:wrapPolygon>
+            </wp:wrapTight>
+            <wp:docPr id="13" name="Imagen 13"/>
+            <wp:cNvGraphicFramePr>
+              <a:graphicFrameLocks xmlns:a="http://schemas.openxmlformats.org/drawingml/2006/main" noChangeAspect="1"/>
+            </wp:cNvGraphicFramePr>
+            <a:graphic xmlns:a="http://schemas.openxmlformats.org/drawingml/2006/main">
+              <a:graphicData uri="http://schemas.openxmlformats.org/drawingml/2006/picture">
+                <pic:pic xmlns:pic="http://schemas.openxmlformats.org/drawingml/2006/picture">
+                  <pic:nvPicPr>
+                    <pic:cNvPr id="0" name="Picture 2"/>
+                    <pic:cNvPicPr>
+                      <a:picLocks noChangeAspect="1" noChangeArrowheads="1"/>
+                    </pic:cNvPicPr>
+                  </pic:nvPicPr>
+                  <pic:blipFill>
+                    <a:blip r:embed="rId22">
+                      <a:extLst>
+                        <a:ext uri="{28A0092B-C50C-407E-A947-70E740481C1C}">
+                          <a14:useLocalDpi xmlns:a14="http://schemas.microsoft.com/office/drawing/2010/main" val="0"/>
+                        </a:ext>
+                      </a:extLst>
+                    </a:blip>
+                    <a:srcRect/>
+                    <a:stretch>
+                      <a:fillRect/>
+                    </a:stretch>
+                  </pic:blipFill>
+                  <pic:spPr bwMode="auto">
+                    <a:xfrm>
+                      <a:off x="0" y="0"/>
+                      <a:ext cx="7021195" cy="2210435"/>
+                    </a:xfrm>
+                    <a:prstGeom prst="rect">
+                      <a:avLst/>
+                    </a:prstGeom>
+                    <a:noFill/>
+                    <a:ln>
+                      <a:noFill/>
+                    </a:ln>
+                  </pic:spPr>
+                </pic:pic>
+              </a:graphicData>
+            </a:graphic>
+            <wp14:sizeRelH relativeFrom="margin">
+              <wp14:pctWidth>0</wp14:pctWidth>
+            </wp14:sizeRelH>
+            <wp14:sizeRelV relativeFrom="margin">
+              <wp14:pctHeight>0</wp14:pctHeight>
+            </wp14:sizeRelV>
+          </wp:anchor>
+        </w:drawing>
+      </w:r>
+      <w:r>
         <w:rPr>
           <w:lang w:val="en-GB"/>
         </w:rPr>
@@ -6512,6 +6584,296 @@
         </w:rPr>
       </w:pPr>
     </w:p>
+    <w:p>
+      <w:pPr>
+        <w:rPr>
+          <w:lang w:val="en-GB"/>
+        </w:rPr>
+      </w:pPr>
+    </w:p>
+    <w:p>
+      <w:pPr>
+        <w:pStyle w:val="Prrafodelista"/>
+        <w:numPr>
+          <w:ilvl w:val="0"/>
+          <w:numId w:val="42"/>
+        </w:numPr>
+        <w:rPr>
+          <w:lang w:val="en-GB"/>
+        </w:rPr>
+      </w:pPr>
+      <w:r>
+        <w:rPr>
+          <w:b/>
+          <w:bCs/>
+          <w:lang w:val="en-GB"/>
+        </w:rPr>
+        <w:t xml:space="preserve">BIN: </w:t>
+      </w:r>
+      <w:r>
+        <w:rPr>
+          <w:lang w:val="en-GB"/>
+        </w:rPr>
+        <w:t>archivos binarios y .sh para la ejecución del proyecto junto.</w:t>
+      </w:r>
+    </w:p>
+    <w:p>
+      <w:pPr>
+        <w:pStyle w:val="Prrafodelista"/>
+        <w:numPr>
+          <w:ilvl w:val="0"/>
+          <w:numId w:val="42"/>
+        </w:numPr>
+      </w:pPr>
+      <w:r>
+        <w:rPr>
+          <w:b/>
+          <w:bCs/>
+        </w:rPr>
+        <w:t xml:space="preserve">CI: </w:t>
+      </w:r>
+      <w:r>
+        <w:t>configuracion del entorno del proyecto</w:t>
+      </w:r>
+    </w:p>
+    <w:p>
+      <w:pPr>
+        <w:pStyle w:val="Prrafodelista"/>
+        <w:numPr>
+          <w:ilvl w:val="0"/>
+          <w:numId w:val="42"/>
+        </w:numPr>
+      </w:pPr>
+      <w:r>
+        <w:rPr>
+          <w:b/>
+          <w:bCs/>
+        </w:rPr>
+        <w:t xml:space="preserve">DOCS: </w:t>
+      </w:r>
+      <w:r>
+        <w:t xml:space="preserve">documentación </w:t>
+      </w:r>
+      <w:r>
+        <w:t xml:space="preserve">necesaria para generar los markdown de nuestro proyecto </w:t>
+      </w:r>
+      <w:r>
+        <w:t>RESTful.</w:t>
+      </w:r>
+    </w:p>
+    <w:p>
+      <w:pPr>
+        <w:pStyle w:val="Prrafodelista"/>
+        <w:numPr>
+          <w:ilvl w:val="1"/>
+          <w:numId w:val="42"/>
+        </w:numPr>
+      </w:pPr>
+      <w:r>
+        <w:rPr>
+          <w:b/>
+          <w:bCs/>
+        </w:rPr>
+        <w:t>Generators:</w:t>
+      </w:r>
+      <w:r>
+        <w:t xml:space="preserve"> se encuentran archivos de documentación específicos para todos los lenguajes de prograació disponibles en los que podemos hacer las apis.</w:t>
+      </w:r>
+    </w:p>
+    <w:p>
+      <w:pPr>
+        <w:pStyle w:val="Prrafodelista"/>
+        <w:numPr>
+          <w:ilvl w:val="0"/>
+          <w:numId w:val="42"/>
+        </w:numPr>
+      </w:pPr>
+      <w:r>
+        <w:rPr>
+          <w:b/>
+          <w:bCs/>
+        </w:rPr>
+        <w:t>MODULES:</w:t>
+      </w:r>
+    </w:p>
+    <w:p>
+      <w:pPr>
+        <w:pStyle w:val="Prrafodelista"/>
+        <w:numPr>
+          <w:ilvl w:val="1"/>
+          <w:numId w:val="42"/>
+        </w:numPr>
+      </w:pPr>
+      <w:r>
+        <w:rPr>
+          <w:b/>
+          <w:bCs/>
+        </w:rPr>
+        <w:t xml:space="preserve">Openapi-generator: </w:t>
+      </w:r>
+      <w:r>
+        <w:t xml:space="preserve">autenticación, </w:t>
+      </w:r>
+      <w:r>
+        <w:t>serializadores</w:t>
+      </w:r>
+      <w:r>
+        <w:t xml:space="preserve"> JSON</w:t>
+      </w:r>
+      <w:r>
+        <w:t>,  plantillas lambda</w:t>
+      </w:r>
+      <w:r>
+        <w:t>, excepciones y ejemplos</w:t>
+      </w:r>
+      <w:r>
+        <w:t xml:space="preserve"> en todos los lenguajes implementados junto a sus configuraciones.</w:t>
+      </w:r>
+    </w:p>
+    <w:p>
+      <w:pPr>
+        <w:pStyle w:val="Prrafodelista"/>
+        <w:numPr>
+          <w:ilvl w:val="1"/>
+          <w:numId w:val="42"/>
+        </w:numPr>
+      </w:pPr>
+      <w:r>
+        <w:rPr>
+          <w:b/>
+          <w:bCs/>
+        </w:rPr>
+        <w:t>Openapi-</w:t>
+      </w:r>
+      <w:r>
+        <w:rPr>
+          <w:b/>
+          <w:bCs/>
+        </w:rPr>
+        <w:t>generator-cli</w:t>
+      </w:r>
+      <w:r>
+        <w:rPr>
+          <w:b/>
+          <w:bCs/>
+        </w:rPr>
+        <w:t xml:space="preserve">: </w:t>
+      </w:r>
+      <w:r>
+        <w:t xml:space="preserve">incluye todos los </w:t>
+      </w:r>
+      <w:r>
+        <w:t>comandos (junto a sus tests)</w:t>
+      </w:r>
+      <w:r>
+        <w:t xml:space="preserve"> que podemos usar poniendo open</w:t>
+      </w:r>
+      <w:r>
+        <w:t xml:space="preserve">api-generator-cli en la consola de comandos junto a su </w:t>
+      </w:r>
+      <w:r>
+        <w:t>detallada</w:t>
+      </w:r>
+      <w:r>
+        <w:t xml:space="preserve"> documentación.</w:t>
+      </w:r>
+    </w:p>
+    <w:p>
+      <w:pPr>
+        <w:pStyle w:val="Prrafodelista"/>
+        <w:numPr>
+          <w:ilvl w:val="1"/>
+          <w:numId w:val="42"/>
+        </w:numPr>
+      </w:pPr>
+      <w:r>
+        <w:rPr>
+          <w:b/>
+          <w:bCs/>
+        </w:rPr>
+        <w:t>Openapi-generator-</w:t>
+      </w:r>
+      <w:r>
+        <w:rPr>
+          <w:b/>
+          <w:bCs/>
+        </w:rPr>
+        <w:t xml:space="preserve">core: </w:t>
+      </w:r>
+      <w:r>
+        <w:t>se encarga de generar la estructura o núcleo del proyecto.</w:t>
+      </w:r>
+    </w:p>
+    <w:p>
+      <w:pPr>
+        <w:pStyle w:val="Prrafodelista"/>
+        <w:numPr>
+          <w:ilvl w:val="1"/>
+          <w:numId w:val="42"/>
+        </w:numPr>
+      </w:pPr>
+      <w:r>
+        <w:rPr>
+          <w:b/>
+          <w:bCs/>
+        </w:rPr>
+        <w:t>Samples:</w:t>
+      </w:r>
+      <w:r>
+        <w:t xml:space="preserve"> ejemplos de apis creadas con open-api-generator-cli </w:t>
+      </w:r>
+      <w:r>
+        <w:t>en cada lenguaje de programación disponible en el sistema, junto a su configuración archivos .yaml</w:t>
+      </w:r>
+      <w:r>
+        <w:t>, configuración</w:t>
+      </w:r>
+      <w:r>
+        <w:t xml:space="preserve"> y tests.</w:t>
+      </w:r>
+    </w:p>
+    <w:p>
+      <w:pPr>
+        <w:pStyle w:val="Prrafodelista"/>
+        <w:numPr>
+          <w:ilvl w:val="1"/>
+          <w:numId w:val="42"/>
+        </w:numPr>
+      </w:pPr>
+      <w:r>
+        <w:rPr>
+          <w:b/>
+          <w:bCs/>
+        </w:rPr>
+        <w:t>Scripts:</w:t>
+      </w:r>
+      <w:r>
+        <w:t xml:space="preserve"> se implementa el comando openapi-generator-cli help el cual muestra todos los comandos disponibles en la aplicación.</w:t>
+      </w:r>
+    </w:p>
+    <w:p>
+      <w:pPr>
+        <w:pStyle w:val="Prrafodelista"/>
+        <w:numPr>
+          <w:ilvl w:val="1"/>
+          <w:numId w:val="42"/>
+        </w:numPr>
+      </w:pPr>
+      <w:r>
+        <w:rPr>
+          <w:b/>
+          <w:bCs/>
+        </w:rPr>
+        <w:t>Website:</w:t>
+      </w:r>
+      <w:r>
+        <w:t xml:space="preserve"> archivos json para idiomas del despliegue en la web de la app, </w:t>
+      </w:r>
+      <w:r>
+        <w:t>estilos css, html, js, y páginas web.</w:t>
+      </w:r>
+    </w:p>
+    <w:p/>
     <w:p>
       <w:pPr>
         <w:pStyle w:val="Ttulo1"/>
@@ -6519,6 +6881,7 @@
       </w:pPr>
       <w:bookmarkStart w:id="9" w:name="_Toc68699105"/>
       <w:r>
+        <w:lastRenderedPageBreak/>
         <w:t>Puntos de variabilidad y extensi</w:t>
       </w:r>
       <w:r>
@@ -6639,7 +7002,6 @@
           <w:b/>
           <w:bCs/>
         </w:rPr>
-        <w:lastRenderedPageBreak/>
         <w:t>Online OpenApi-Generator:</w:t>
       </w:r>
       <w:r>
@@ -6872,7 +7234,7 @@
       <w:r>
         <w:t xml:space="preserve">revisar vulnerabilidades pasadas sobre este tema, como </w:t>
       </w:r>
-      <w:hyperlink r:id="rId22" w:history="1">
+      <w:hyperlink r:id="rId23" w:history="1">
         <w:r>
           <w:rPr>
             <w:rStyle w:val="Hipervnculo"/>
@@ -6883,7 +7245,7 @@
       <w:r>
         <w:t xml:space="preserve"> o </w:t>
       </w:r>
-      <w:hyperlink r:id="rId23" w:history="1">
+      <w:hyperlink r:id="rId24" w:history="1">
         <w:r>
           <w:rPr>
             <w:rStyle w:val="Hipervnculo"/>
@@ -6914,16 +7276,16 @@
         <w:t>MEDIUM Priority</w:t>
       </w:r>
       <w:r>
-        <w:t xml:space="preserve">, encontramos 15 archivos que deben ser revisados. Uno de ellos, sonarcloud detecta un archivo que </w:t>
+        <w:t>, encontramos 15 archivos que deben ser revisados. Uno de ellos, sonarcloud detecta un archivo que podría presentar una vulnerabilidad en una expresión regular no testada, pudiendo causar un ataque DoS (denegación de servicio) debido a ello. Además, los otro 14 archivos, se deben al uso de generación de números pseudoaleatorios</w:t>
+      </w:r>
+      <w:r>
+        <w:t xml:space="preserve">, de forma que podrían acotarse valores esperados y provocar un fallo o un acceso no autorizado por la baja calidad criptográfica. Para mayor interés, se recomienda consultar las siguientes </w:t>
       </w:r>
       <w:r>
         <w:lastRenderedPageBreak/>
-        <w:t>podría presentar una vulnerabilidad en una expresión regular no testada, pudiendo causar un ataque DoS (denegación de servicio) debido a ello. Además, los otro 14 archivos, se deben al uso de generación de números pseudoaleatorios</w:t>
-      </w:r>
-      <w:r>
-        <w:t xml:space="preserve">, de forma que podrían acotarse valores esperados y provocar un fallo o un acceso no autorizado por la baja calidad criptográfica. Para mayor interés, se recomienda consultar las siguientes vulnerabilidades registradas: </w:t>
-      </w:r>
-      <w:hyperlink r:id="rId24" w:history="1">
+        <w:t xml:space="preserve">vulnerabilidades registradas: </w:t>
+      </w:r>
+      <w:hyperlink r:id="rId25" w:history="1">
         <w:r>
           <w:rPr>
             <w:rStyle w:val="Hipervnculo"/>
@@ -6934,7 +7296,7 @@
       <w:r>
         <w:t xml:space="preserve">, </w:t>
       </w:r>
-      <w:hyperlink r:id="rId25" w:history="1">
+      <w:hyperlink r:id="rId26" w:history="1">
         <w:r>
           <w:rPr>
             <w:rStyle w:val="Hipervnculo"/>
@@ -6945,7 +7307,7 @@
       <w:r>
         <w:t xml:space="preserve"> o </w:t>
       </w:r>
-      <w:hyperlink r:id="rId26" w:history="1">
+      <w:hyperlink r:id="rId27" w:history="1">
         <w:r>
           <w:rPr>
             <w:rStyle w:val="Hipervnculo"/>
@@ -6991,7 +7353,7 @@
       <w:r>
         <w:t xml:space="preserve">tanto al usuario como a un tercero malicioso información respecto al error. Para mayor información, se recomienda consultar la vulnerabilidad más reciente respecto a este tema:  </w:t>
       </w:r>
-      <w:hyperlink r:id="rId27" w:history="1">
+      <w:hyperlink r:id="rId28" w:history="1">
         <w:r>
           <w:rPr>
             <w:rStyle w:val="Hipervnculo"/>
@@ -7002,7 +7364,7 @@
       <w:r>
         <w:t xml:space="preserve">. Otro archivo, tiene un punto caliente interesante, dado que se podría aprovechar de los 13 puntos calientes anteriores. Se debe a un posible log injection, ya que se trata de logear por nivel los errores registrados. Para mayor información, consultar: </w:t>
       </w:r>
-      <w:hyperlink r:id="rId28" w:history="1">
+      <w:hyperlink r:id="rId29" w:history="1">
         <w:r>
           <w:rPr>
             <w:rStyle w:val="Hipervnculo"/>
@@ -7119,11 +7481,7 @@
         <w:t>6985</w:t>
       </w:r>
       <w:r>
-        <w:t xml:space="preserve"> de complejidad cognitiva. Por último, se define por defecto que la complejidad </w:t>
-      </w:r>
-      <w:r>
-        <w:lastRenderedPageBreak/>
-        <w:t>cognitiva de un método debe ser a 15 para ser viable</w:t>
+        <w:t xml:space="preserve"> de complejidad cognitiva. Por último, se define por defecto que la complejidad cognitiva de un método debe ser a 15 para ser viable</w:t>
       </w:r>
       <w:r>
         <w:t xml:space="preserve">, no cumpliendo </w:t>
@@ -7206,6 +7564,7 @@
           <w:iCs/>
           <w:lang w:val="en-GB"/>
         </w:rPr>
+        <w:lastRenderedPageBreak/>
         <w:t>modules/openapi-generator-corelib/</w:t>
       </w:r>
       <w:r>
@@ -7460,7 +7819,7 @@
           <w:lang w:val="en-GB"/>
         </w:rPr>
       </w:pPr>
-      <w:hyperlink r:id="rId29" w:history="1">
+      <w:hyperlink r:id="rId30" w:history="1">
         <w:r>
           <w:rPr>
             <w:rStyle w:val="Hipervnculo"/>
@@ -7519,7 +7878,6 @@
         </w:rPr>
       </w:pPr>
       <w:r>
-        <w:lastRenderedPageBreak/>
         <w:t>Instalamos OpenApi generator cli para ejecutar comandos de openapi</w:t>
       </w:r>
     </w:p>
@@ -7560,6 +7918,7 @@
           <w:lang w:val="en-GB" w:eastAsia="es-ES"/>
         </w:rPr>
       </w:pPr>
+      <w:proofErr w:type="spellStart"/>
       <w:r>
         <w:rPr>
           <w:rFonts w:ascii="Courier New" w:eastAsia="Times New Roman" w:hAnsi="Courier New" w:cs="Courier New"/>
@@ -7571,6 +7930,7 @@
         </w:rPr>
         <w:t>npm</w:t>
       </w:r>
+      <w:proofErr w:type="spellEnd"/>
       <w:r>
         <w:rPr>
           <w:rFonts w:ascii="Courier New" w:eastAsia="Times New Roman" w:hAnsi="Courier New" w:cs="Courier New"/>
@@ -7666,6 +8026,7 @@
         <w:rPr>
           <w:lang w:eastAsia="es-ES"/>
         </w:rPr>
+        <w:lastRenderedPageBreak/>
         <w:drawing>
           <wp:inline distT="0" distB="0" distL="0" distR="0" wp14:anchorId="4A93F1C8" wp14:editId="28AF50D0">
             <wp:extent cx="5400040" cy="1847850"/>
@@ -7682,7 +8043,7 @@
                     <pic:cNvPicPr/>
                   </pic:nvPicPr>
                   <pic:blipFill>
-                    <a:blip r:embed="rId30"/>
+                    <a:blip r:embed="rId31"/>
                     <a:stretch>
                       <a:fillRect/>
                     </a:stretch>
@@ -7768,10 +8129,10 @@
             <v:path o:extrusionok="f" gradientshapeok="t" o:connecttype="rect"/>
             <o:lock v:ext="edit" aspectratio="t"/>
           </v:shapetype>
-          <v:shape id="_x0000_i1025" type="#_x0000_t75" style="width:75.75pt;height:49.5pt" o:ole="">
-            <v:imagedata r:id="rId31" o:title=""/>
+          <v:shape id="_x0000_i1025" type="#_x0000_t75" style="width:75.75pt;height:49.45pt" o:ole="">
+            <v:imagedata r:id="rId32" o:title=""/>
           </v:shape>
-          <o:OLEObject Type="Embed" ProgID="Package" ShapeID="_x0000_i1025" DrawAspect="Icon" ObjectID="_1679601367" r:id="rId32"/>
+          <o:OLEObject Type="Embed" ProgID="Package" ShapeID="_x0000_i1025" DrawAspect="Icon" ObjectID="_1679644836" r:id="rId33"/>
         </w:object>
       </w:r>
     </w:p>
@@ -7804,7 +8165,7 @@
           <w:lang w:val="en-GB"/>
         </w:rPr>
       </w:pPr>
-      <w:hyperlink r:id="rId33" w:history="1">
+      <w:hyperlink r:id="rId34" w:history="1">
         <w:r>
           <w:rPr>
             <w:rStyle w:val="Hipervnculo"/>
@@ -7922,7 +8283,6 @@
         </w:rPr>
       </w:pPr>
       <w:r>
-        <w:lastRenderedPageBreak/>
         <w:t>Añadimos el siguiente plugin a nuestro pom.xml</w:t>
       </w:r>
     </w:p>
@@ -8009,6 +8369,7 @@
         </w:rPr>
         <w:t>    </w:t>
       </w:r>
+      <w:proofErr w:type="gramStart"/>
       <w:r>
         <w:rPr>
           <w:rFonts w:ascii="Consolas" w:eastAsia="Times New Roman" w:hAnsi="Consolas" w:cs="Times New Roman"/>
@@ -8020,6 +8381,7 @@
         </w:rPr>
         <w:t>&lt;</w:t>
       </w:r>
+      <w:proofErr w:type="spellStart"/>
       <w:r>
         <w:rPr>
           <w:rFonts w:ascii="Consolas" w:eastAsia="Times New Roman" w:hAnsi="Consolas" w:cs="Times New Roman"/>
@@ -8031,6 +8393,7 @@
         </w:rPr>
         <w:t>groupId</w:t>
       </w:r>
+      <w:proofErr w:type="spellEnd"/>
       <w:r>
         <w:rPr>
           <w:rFonts w:ascii="Consolas" w:eastAsia="Times New Roman" w:hAnsi="Consolas" w:cs="Times New Roman"/>
@@ -8042,6 +8405,7 @@
         </w:rPr>
         <w:t>&gt;</w:t>
       </w:r>
+      <w:proofErr w:type="spellStart"/>
       <w:r>
         <w:rPr>
           <w:rFonts w:ascii="Consolas" w:eastAsia="Times New Roman" w:hAnsi="Consolas" w:cs="Times New Roman"/>
@@ -8053,6 +8417,8 @@
         </w:rPr>
         <w:t>org.codehaus.mojo</w:t>
       </w:r>
+      <w:proofErr w:type="spellEnd"/>
+      <w:proofErr w:type="gramEnd"/>
       <w:r>
         <w:rPr>
           <w:rFonts w:ascii="Consolas" w:eastAsia="Times New Roman" w:hAnsi="Consolas" w:cs="Times New Roman"/>
@@ -8064,6 +8430,7 @@
         </w:rPr>
         <w:t>&lt;/</w:t>
       </w:r>
+      <w:proofErr w:type="spellStart"/>
       <w:r>
         <w:rPr>
           <w:rFonts w:ascii="Consolas" w:eastAsia="Times New Roman" w:hAnsi="Consolas" w:cs="Times New Roman"/>
@@ -8075,6 +8442,7 @@
         </w:rPr>
         <w:t>groupId</w:t>
       </w:r>
+      <w:proofErr w:type="spellEnd"/>
       <w:r>
         <w:rPr>
           <w:rFonts w:ascii="Consolas" w:eastAsia="Times New Roman" w:hAnsi="Consolas" w:cs="Times New Roman"/>
@@ -8128,6 +8496,7 @@
         </w:rPr>
         <w:t>&lt;</w:t>
       </w:r>
+      <w:proofErr w:type="spellStart"/>
       <w:r>
         <w:rPr>
           <w:rFonts w:ascii="Consolas" w:eastAsia="Times New Roman" w:hAnsi="Consolas" w:cs="Times New Roman"/>
@@ -8139,6 +8508,7 @@
         </w:rPr>
         <w:t>artifactId</w:t>
       </w:r>
+      <w:proofErr w:type="spellEnd"/>
       <w:r>
         <w:rPr>
           <w:rFonts w:ascii="Consolas" w:eastAsia="Times New Roman" w:hAnsi="Consolas" w:cs="Times New Roman"/>
@@ -8172,6 +8542,7 @@
         </w:rPr>
         <w:t>&lt;/</w:t>
       </w:r>
+      <w:proofErr w:type="spellStart"/>
       <w:r>
         <w:rPr>
           <w:rFonts w:ascii="Consolas" w:eastAsia="Times New Roman" w:hAnsi="Consolas" w:cs="Times New Roman"/>
@@ -8183,6 +8554,7 @@
         </w:rPr>
         <w:t>artifactId</w:t>
       </w:r>
+      <w:proofErr w:type="spellEnd"/>
       <w:r>
         <w:rPr>
           <w:rFonts w:ascii="Consolas" w:eastAsia="Times New Roman" w:hAnsi="Consolas" w:cs="Times New Roman"/>
@@ -8236,6 +8608,7 @@
         </w:rPr>
         <w:t>&lt;</w:t>
       </w:r>
+      <w:proofErr w:type="spellStart"/>
       <w:r>
         <w:rPr>
           <w:rFonts w:ascii="Consolas" w:eastAsia="Times New Roman" w:hAnsi="Consolas" w:cs="Times New Roman"/>
@@ -8247,6 +8620,7 @@
         </w:rPr>
         <w:t>version</w:t>
       </w:r>
+      <w:proofErr w:type="spellEnd"/>
       <w:r>
         <w:rPr>
           <w:rFonts w:ascii="Consolas" w:eastAsia="Times New Roman" w:hAnsi="Consolas" w:cs="Times New Roman"/>
@@ -8280,6 +8654,7 @@
         </w:rPr>
         <w:t>&lt;/</w:t>
       </w:r>
+      <w:proofErr w:type="spellStart"/>
       <w:r>
         <w:rPr>
           <w:rFonts w:ascii="Consolas" w:eastAsia="Times New Roman" w:hAnsi="Consolas" w:cs="Times New Roman"/>
@@ -8291,6 +8666,7 @@
         </w:rPr>
         <w:t>version</w:t>
       </w:r>
+      <w:proofErr w:type="spellEnd"/>
       <w:r>
         <w:rPr>
           <w:rFonts w:ascii="Consolas" w:eastAsia="Times New Roman" w:hAnsi="Consolas" w:cs="Times New Roman"/>
@@ -8331,6 +8707,7 @@
           <w:szCs w:val="21"/>
           <w:lang w:eastAsia="es-ES"/>
         </w:rPr>
+        <w:lastRenderedPageBreak/>
         <w:t>    </w:t>
       </w:r>
       <w:r>
@@ -8344,6 +8721,7 @@
         </w:rPr>
         <w:t>&lt;</w:t>
       </w:r>
+      <w:proofErr w:type="spellStart"/>
       <w:r>
         <w:rPr>
           <w:rFonts w:ascii="Consolas" w:eastAsia="Times New Roman" w:hAnsi="Consolas" w:cs="Times New Roman"/>
@@ -8355,6 +8733,7 @@
         </w:rPr>
         <w:t>executions</w:t>
       </w:r>
+      <w:proofErr w:type="spellEnd"/>
       <w:r>
         <w:rPr>
           <w:rFonts w:ascii="Consolas" w:eastAsia="Times New Roman" w:hAnsi="Consolas" w:cs="Times New Roman"/>
@@ -8408,6 +8787,7 @@
         </w:rPr>
         <w:t>&lt;</w:t>
       </w:r>
+      <w:proofErr w:type="spellStart"/>
       <w:r>
         <w:rPr>
           <w:rFonts w:ascii="Consolas" w:eastAsia="Times New Roman" w:hAnsi="Consolas" w:cs="Times New Roman"/>
@@ -8419,6 +8799,7 @@
         </w:rPr>
         <w:t>execution</w:t>
       </w:r>
+      <w:proofErr w:type="spellEnd"/>
       <w:r>
         <w:rPr>
           <w:rFonts w:ascii="Consolas" w:eastAsia="Times New Roman" w:hAnsi="Consolas" w:cs="Times New Roman"/>
@@ -8472,6 +8853,7 @@
         </w:rPr>
         <w:t>&lt;</w:t>
       </w:r>
+      <w:proofErr w:type="spellStart"/>
       <w:r>
         <w:rPr>
           <w:rFonts w:ascii="Consolas" w:eastAsia="Times New Roman" w:hAnsi="Consolas" w:cs="Times New Roman"/>
@@ -8483,6 +8865,7 @@
         </w:rPr>
         <w:t>phase</w:t>
       </w:r>
+      <w:proofErr w:type="spellEnd"/>
       <w:r>
         <w:rPr>
           <w:rFonts w:ascii="Consolas" w:eastAsia="Times New Roman" w:hAnsi="Consolas" w:cs="Times New Roman"/>
@@ -8494,6 +8877,7 @@
         </w:rPr>
         <w:t>&gt;</w:t>
       </w:r>
+      <w:proofErr w:type="spellStart"/>
       <w:r>
         <w:rPr>
           <w:rFonts w:ascii="Consolas" w:eastAsia="Times New Roman" w:hAnsi="Consolas" w:cs="Times New Roman"/>
@@ -8505,6 +8889,7 @@
         </w:rPr>
         <w:t>generate-sources</w:t>
       </w:r>
+      <w:proofErr w:type="spellEnd"/>
       <w:r>
         <w:rPr>
           <w:rFonts w:ascii="Consolas" w:eastAsia="Times New Roman" w:hAnsi="Consolas" w:cs="Times New Roman"/>
@@ -8516,6 +8901,7 @@
         </w:rPr>
         <w:t>&lt;/</w:t>
       </w:r>
+      <w:proofErr w:type="spellStart"/>
       <w:r>
         <w:rPr>
           <w:rFonts w:ascii="Consolas" w:eastAsia="Times New Roman" w:hAnsi="Consolas" w:cs="Times New Roman"/>
@@ -8527,6 +8913,7 @@
         </w:rPr>
         <w:t>phase</w:t>
       </w:r>
+      <w:proofErr w:type="spellEnd"/>
       <w:r>
         <w:rPr>
           <w:rFonts w:ascii="Consolas" w:eastAsia="Times New Roman" w:hAnsi="Consolas" w:cs="Times New Roman"/>
@@ -8580,6 +8967,7 @@
         </w:rPr>
         <w:t>&lt;</w:t>
       </w:r>
+      <w:proofErr w:type="spellStart"/>
       <w:r>
         <w:rPr>
           <w:rFonts w:ascii="Consolas" w:eastAsia="Times New Roman" w:hAnsi="Consolas" w:cs="Times New Roman"/>
@@ -8591,6 +8979,7 @@
         </w:rPr>
         <w:t>goals</w:t>
       </w:r>
+      <w:proofErr w:type="spellEnd"/>
       <w:r>
         <w:rPr>
           <w:rFonts w:ascii="Consolas" w:eastAsia="Times New Roman" w:hAnsi="Consolas" w:cs="Times New Roman"/>
@@ -8644,6 +9033,7 @@
         </w:rPr>
         <w:t>&lt;</w:t>
       </w:r>
+      <w:proofErr w:type="spellStart"/>
       <w:r>
         <w:rPr>
           <w:rFonts w:ascii="Consolas" w:eastAsia="Times New Roman" w:hAnsi="Consolas" w:cs="Times New Roman"/>
@@ -8655,6 +9045,7 @@
         </w:rPr>
         <w:t>goal</w:t>
       </w:r>
+      <w:proofErr w:type="spellEnd"/>
       <w:r>
         <w:rPr>
           <w:rFonts w:ascii="Consolas" w:eastAsia="Times New Roman" w:hAnsi="Consolas" w:cs="Times New Roman"/>
@@ -8666,6 +9057,7 @@
         </w:rPr>
         <w:t>&gt;</w:t>
       </w:r>
+      <w:proofErr w:type="spellStart"/>
       <w:r>
         <w:rPr>
           <w:rFonts w:ascii="Consolas" w:eastAsia="Times New Roman" w:hAnsi="Consolas" w:cs="Times New Roman"/>
@@ -8677,6 +9069,7 @@
         </w:rPr>
         <w:t>add-source</w:t>
       </w:r>
+      <w:proofErr w:type="spellEnd"/>
       <w:r>
         <w:rPr>
           <w:rFonts w:ascii="Consolas" w:eastAsia="Times New Roman" w:hAnsi="Consolas" w:cs="Times New Roman"/>
@@ -8688,6 +9081,7 @@
         </w:rPr>
         <w:t>&lt;/</w:t>
       </w:r>
+      <w:proofErr w:type="spellStart"/>
       <w:r>
         <w:rPr>
           <w:rFonts w:ascii="Consolas" w:eastAsia="Times New Roman" w:hAnsi="Consolas" w:cs="Times New Roman"/>
@@ -8699,6 +9093,7 @@
         </w:rPr>
         <w:t>goal</w:t>
       </w:r>
+      <w:proofErr w:type="spellEnd"/>
       <w:r>
         <w:rPr>
           <w:rFonts w:ascii="Consolas" w:eastAsia="Times New Roman" w:hAnsi="Consolas" w:cs="Times New Roman"/>
@@ -8752,6 +9147,7 @@
         </w:rPr>
         <w:t>&lt;/</w:t>
       </w:r>
+      <w:proofErr w:type="spellStart"/>
       <w:r>
         <w:rPr>
           <w:rFonts w:ascii="Consolas" w:eastAsia="Times New Roman" w:hAnsi="Consolas" w:cs="Times New Roman"/>
@@ -8763,6 +9159,7 @@
         </w:rPr>
         <w:t>goals</w:t>
       </w:r>
+      <w:proofErr w:type="spellEnd"/>
       <w:r>
         <w:rPr>
           <w:rFonts w:ascii="Consolas" w:eastAsia="Times New Roman" w:hAnsi="Consolas" w:cs="Times New Roman"/>
@@ -8816,6 +9213,7 @@
         </w:rPr>
         <w:t>&lt;</w:t>
       </w:r>
+      <w:proofErr w:type="spellStart"/>
       <w:r>
         <w:rPr>
           <w:rFonts w:ascii="Consolas" w:eastAsia="Times New Roman" w:hAnsi="Consolas" w:cs="Times New Roman"/>
@@ -8827,6 +9225,7 @@
         </w:rPr>
         <w:t>configuration</w:t>
       </w:r>
+      <w:proofErr w:type="spellEnd"/>
       <w:r>
         <w:rPr>
           <w:rFonts w:ascii="Consolas" w:eastAsia="Times New Roman" w:hAnsi="Consolas" w:cs="Times New Roman"/>
@@ -8902,6 +9301,7 @@
         </w:rPr>
         <w:t>&gt;</w:t>
       </w:r>
+      <w:proofErr w:type="spellStart"/>
       <w:r>
         <w:rPr>
           <w:rFonts w:ascii="Consolas" w:eastAsia="Times New Roman" w:hAnsi="Consolas" w:cs="Times New Roman"/>
@@ -8911,7 +9311,19 @@
           <w:szCs w:val="21"/>
           <w:lang w:val="en-GB" w:eastAsia="es-ES"/>
         </w:rPr>
-        <w:t>src/main/gen</w:t>
+        <w:t>src</w:t>
+      </w:r>
+      <w:proofErr w:type="spellEnd"/>
+      <w:r>
+        <w:rPr>
+          <w:rFonts w:ascii="Consolas" w:eastAsia="Times New Roman" w:hAnsi="Consolas" w:cs="Times New Roman"/>
+          <w:noProof w:val="0"/>
+          <w:color w:val="D4D4D4"/>
+          <w:sz w:val="21"/>
+          <w:szCs w:val="21"/>
+          <w:lang w:val="en-GB" w:eastAsia="es-ES"/>
+        </w:rPr>
+        <w:t>/main/gen</w:t>
       </w:r>
       <w:r>
         <w:rPr>
@@ -8988,6 +9400,7 @@
         </w:rPr>
         <w:t>&lt;/</w:t>
       </w:r>
+      <w:proofErr w:type="spellStart"/>
       <w:r>
         <w:rPr>
           <w:rFonts w:ascii="Consolas" w:eastAsia="Times New Roman" w:hAnsi="Consolas" w:cs="Times New Roman"/>
@@ -8999,6 +9412,7 @@
         </w:rPr>
         <w:t>configuration</w:t>
       </w:r>
+      <w:proofErr w:type="spellEnd"/>
       <w:r>
         <w:rPr>
           <w:rFonts w:ascii="Consolas" w:eastAsia="Times New Roman" w:hAnsi="Consolas" w:cs="Times New Roman"/>
@@ -9052,6 +9466,7 @@
         </w:rPr>
         <w:t>&lt;/</w:t>
       </w:r>
+      <w:proofErr w:type="spellStart"/>
       <w:r>
         <w:rPr>
           <w:rFonts w:ascii="Consolas" w:eastAsia="Times New Roman" w:hAnsi="Consolas" w:cs="Times New Roman"/>
@@ -9063,6 +9478,7 @@
         </w:rPr>
         <w:t>execution</w:t>
       </w:r>
+      <w:proofErr w:type="spellEnd"/>
       <w:r>
         <w:rPr>
           <w:rFonts w:ascii="Consolas" w:eastAsia="Times New Roman" w:hAnsi="Consolas" w:cs="Times New Roman"/>
@@ -9116,6 +9532,7 @@
         </w:rPr>
         <w:t>&lt;/</w:t>
       </w:r>
+      <w:proofErr w:type="spellStart"/>
       <w:r>
         <w:rPr>
           <w:rFonts w:ascii="Consolas" w:eastAsia="Times New Roman" w:hAnsi="Consolas" w:cs="Times New Roman"/>
@@ -9127,6 +9544,7 @@
         </w:rPr>
         <w:t>executions</w:t>
       </w:r>
+      <w:proofErr w:type="spellEnd"/>
       <w:r>
         <w:rPr>
           <w:rFonts w:ascii="Consolas" w:eastAsia="Times New Roman" w:hAnsi="Consolas" w:cs="Times New Roman"/>
@@ -9301,6 +9719,7 @@
         </w:rPr>
         <w:t>                </w:t>
       </w:r>
+      <w:proofErr w:type="gramStart"/>
       <w:r>
         <w:rPr>
           <w:rFonts w:ascii="Consolas" w:eastAsia="Times New Roman" w:hAnsi="Consolas" w:cs="Times New Roman"/>
@@ -9312,6 +9731,7 @@
         </w:rPr>
         <w:t>&lt;</w:t>
       </w:r>
+      <w:proofErr w:type="spellStart"/>
       <w:r>
         <w:rPr>
           <w:rFonts w:ascii="Consolas" w:eastAsia="Times New Roman" w:hAnsi="Consolas" w:cs="Times New Roman"/>
@@ -9323,6 +9743,7 @@
         </w:rPr>
         <w:t>groupId</w:t>
       </w:r>
+      <w:proofErr w:type="spellEnd"/>
       <w:r>
         <w:rPr>
           <w:rFonts w:ascii="Consolas" w:eastAsia="Times New Roman" w:hAnsi="Consolas" w:cs="Times New Roman"/>
@@ -9334,6 +9755,7 @@
         </w:rPr>
         <w:t>&gt;</w:t>
       </w:r>
+      <w:proofErr w:type="spellStart"/>
       <w:r>
         <w:rPr>
           <w:rFonts w:ascii="Consolas" w:eastAsia="Times New Roman" w:hAnsi="Consolas" w:cs="Times New Roman"/>
@@ -9345,6 +9767,8 @@
         </w:rPr>
         <w:t>org.springframework.boot</w:t>
       </w:r>
+      <w:proofErr w:type="spellEnd"/>
+      <w:proofErr w:type="gramEnd"/>
       <w:r>
         <w:rPr>
           <w:rFonts w:ascii="Consolas" w:eastAsia="Times New Roman" w:hAnsi="Consolas" w:cs="Times New Roman"/>
@@ -9356,6 +9780,7 @@
         </w:rPr>
         <w:t>&lt;/</w:t>
       </w:r>
+      <w:proofErr w:type="spellStart"/>
       <w:r>
         <w:rPr>
           <w:rFonts w:ascii="Consolas" w:eastAsia="Times New Roman" w:hAnsi="Consolas" w:cs="Times New Roman"/>
@@ -9367,6 +9792,7 @@
         </w:rPr>
         <w:t>groupId</w:t>
       </w:r>
+      <w:proofErr w:type="spellEnd"/>
       <w:r>
         <w:rPr>
           <w:rFonts w:ascii="Consolas" w:eastAsia="Times New Roman" w:hAnsi="Consolas" w:cs="Times New Roman"/>
@@ -9798,6 +10224,7 @@
         </w:rPr>
         <w:t>&lt;/</w:t>
       </w:r>
+      <w:proofErr w:type="spellStart"/>
       <w:r>
         <w:rPr>
           <w:rFonts w:ascii="Consolas" w:eastAsia="Times New Roman" w:hAnsi="Consolas" w:cs="Times New Roman"/>
@@ -9809,6 +10236,7 @@
         </w:rPr>
         <w:t>goals</w:t>
       </w:r>
+      <w:proofErr w:type="spellEnd"/>
       <w:r>
         <w:rPr>
           <w:rFonts w:ascii="Consolas" w:eastAsia="Times New Roman" w:hAnsi="Consolas" w:cs="Times New Roman"/>
@@ -9857,6 +10285,7 @@
         </w:rPr>
         <w:t>&lt;/</w:t>
       </w:r>
+      <w:proofErr w:type="spellStart"/>
       <w:r>
         <w:rPr>
           <w:rFonts w:ascii="Consolas" w:eastAsia="Times New Roman" w:hAnsi="Consolas" w:cs="Times New Roman"/>
@@ -9868,6 +10297,7 @@
         </w:rPr>
         <w:t>execution</w:t>
       </w:r>
+      <w:proofErr w:type="spellEnd"/>
       <w:r>
         <w:rPr>
           <w:rFonts w:ascii="Consolas" w:eastAsia="Times New Roman" w:hAnsi="Consolas" w:cs="Times New Roman"/>
@@ -9916,6 +10346,7 @@
         </w:rPr>
         <w:t>&lt;/</w:t>
       </w:r>
+      <w:proofErr w:type="spellStart"/>
       <w:r>
         <w:rPr>
           <w:rFonts w:ascii="Consolas" w:eastAsia="Times New Roman" w:hAnsi="Consolas" w:cs="Times New Roman"/>
@@ -9927,6 +10358,7 @@
         </w:rPr>
         <w:t>executions</w:t>
       </w:r>
+      <w:proofErr w:type="spellEnd"/>
       <w:r>
         <w:rPr>
           <w:rFonts w:ascii="Consolas" w:eastAsia="Times New Roman" w:hAnsi="Consolas" w:cs="Times New Roman"/>
@@ -10017,7 +10449,6 @@
         <w:rPr>
           <w:lang w:eastAsia="es-ES"/>
         </w:rPr>
-        <w:lastRenderedPageBreak/>
         <w:drawing>
           <wp:inline distT="0" distB="0" distL="0" distR="0" wp14:anchorId="68BBF627" wp14:editId="0DDF3806">
             <wp:extent cx="5400040" cy="2753360"/>
@@ -10034,7 +10465,7 @@
                     <pic:cNvPicPr/>
                   </pic:nvPicPr>
                   <pic:blipFill>
-                    <a:blip r:embed="rId34"/>
+                    <a:blip r:embed="rId35"/>
                     <a:stretch>
                       <a:fillRect/>
                     </a:stretch>
@@ -10078,6 +10509,7 @@
           <w:sz w:val="21"/>
           <w:szCs w:val="21"/>
         </w:rPr>
+        <w:lastRenderedPageBreak/>
         <w:t>mvn clean install</w:t>
       </w:r>
     </w:p>
@@ -10144,7 +10576,7 @@
           <w:szCs w:val="21"/>
         </w:rPr>
       </w:pPr>
-      <w:hyperlink r:id="rId35" w:anchor="/" w:history="1">
+      <w:hyperlink r:id="rId36" w:anchor="/" w:history="1">
         <w:r>
           <w:rPr>
             <w:rStyle w:val="Hipervnculo"/>
@@ -10175,94 +10607,6 @@
             <wp:extent cx="5400040" cy="3037840"/>
             <wp:effectExtent l="0" t="0" r="0" b="0"/>
             <wp:docPr id="6" name="Imagen 6"/>
-            <wp:cNvGraphicFramePr>
-              <a:graphicFrameLocks xmlns:a="http://schemas.openxmlformats.org/drawingml/2006/main" noChangeAspect="1"/>
-            </wp:cNvGraphicFramePr>
-            <a:graphic xmlns:a="http://schemas.openxmlformats.org/drawingml/2006/main">
-              <a:graphicData uri="http://schemas.openxmlformats.org/drawingml/2006/picture">
-                <pic:pic xmlns:pic="http://schemas.openxmlformats.org/drawingml/2006/picture">
-                  <pic:nvPicPr>
-                    <pic:cNvPr id="1" name=""/>
-                    <pic:cNvPicPr/>
-                  </pic:nvPicPr>
-                  <pic:blipFill>
-                    <a:blip r:embed="rId36"/>
-                    <a:stretch>
-                      <a:fillRect/>
-                    </a:stretch>
-                  </pic:blipFill>
-                  <pic:spPr>
-                    <a:xfrm>
-                      <a:off x="0" y="0"/>
-                      <a:ext cx="5400040" cy="3037840"/>
-                    </a:xfrm>
-                    <a:prstGeom prst="rect">
-                      <a:avLst/>
-                    </a:prstGeom>
-                  </pic:spPr>
-                </pic:pic>
-              </a:graphicData>
-            </a:graphic>
-          </wp:inline>
-        </w:drawing>
-      </w:r>
-    </w:p>
-    <w:p>
-      <w:pPr>
-        <w:rPr>
-          <w:rFonts w:ascii="Consolas" w:hAnsi="Consolas"/>
-          <w:sz w:val="21"/>
-          <w:szCs w:val="21"/>
-          <w:lang w:val="en-GB"/>
-        </w:rPr>
-      </w:pPr>
-    </w:p>
-    <w:p>
-      <w:pPr>
-        <w:rPr>
-          <w:rFonts w:ascii="Consolas" w:hAnsi="Consolas"/>
-          <w:sz w:val="21"/>
-          <w:szCs w:val="21"/>
-        </w:rPr>
-      </w:pPr>
-      <w:r>
-        <w:rPr>
-          <w:rFonts w:ascii="Consolas" w:hAnsi="Consolas"/>
-          <w:b/>
-          <w:bCs/>
-          <w:sz w:val="21"/>
-          <w:szCs w:val="21"/>
-        </w:rPr>
-        <w:lastRenderedPageBreak/>
-        <w:t xml:space="preserve">11. </w:t>
-      </w:r>
-      <w:r>
-        <w:rPr>
-          <w:rFonts w:ascii="Consolas" w:hAnsi="Consolas"/>
-          <w:sz w:val="21"/>
-          <w:szCs w:val="21"/>
-        </w:rPr>
-        <w:t>Aquí nos encontraremos la documentación necesaria para hacer peticiones CRUD a nuestras apis</w:t>
-      </w:r>
-    </w:p>
-    <w:p>
-      <w:pPr>
-        <w:rPr>
-          <w:rFonts w:ascii="Consolas" w:hAnsi="Consolas"/>
-          <w:sz w:val="21"/>
-          <w:szCs w:val="21"/>
-          <w:lang w:val="en-GB"/>
-        </w:rPr>
-      </w:pPr>
-      <w:r>
-        <w:rPr>
-          <w:lang w:eastAsia="es-ES"/>
-        </w:rPr>
-        <w:drawing>
-          <wp:inline distT="0" distB="0" distL="0" distR="0" wp14:anchorId="0ADF67EC" wp14:editId="37A26D86">
-            <wp:extent cx="5400040" cy="2072005"/>
-            <wp:effectExtent l="0" t="0" r="0" b="4445"/>
-            <wp:docPr id="16" name="Imagen 16"/>
             <wp:cNvGraphicFramePr>
               <a:graphicFrameLocks xmlns:a="http://schemas.openxmlformats.org/drawingml/2006/main" noChangeAspect="1"/>
             </wp:cNvGraphicFramePr>
@@ -10282,7 +10626,7 @@
                   <pic:spPr>
                     <a:xfrm>
                       <a:off x="0" y="0"/>
-                      <a:ext cx="5400040" cy="2072005"/>
+                      <a:ext cx="5400040" cy="3037840"/>
                     </a:xfrm>
                     <a:prstGeom prst="rect">
                       <a:avLst/>
@@ -10316,18 +10660,28 @@
       <w:r>
         <w:rPr>
           <w:rFonts w:ascii="Consolas" w:hAnsi="Consolas"/>
-          <w:sz w:val="21"/>
-          <w:szCs w:val="21"/>
-        </w:rPr>
-        <w:t>Inlusive se pueden ampliar y probar</w:t>
-      </w:r>
-    </w:p>
-    <w:p>
-      <w:pPr>
+          <w:b/>
+          <w:bCs/>
+          <w:sz w:val="21"/>
+          <w:szCs w:val="21"/>
+        </w:rPr>
+        <w:t xml:space="preserve">11. </w:t>
+      </w:r>
+      <w:r>
         <w:rPr>
           <w:rFonts w:ascii="Consolas" w:hAnsi="Consolas"/>
           <w:sz w:val="21"/>
           <w:szCs w:val="21"/>
+        </w:rPr>
+        <w:t>Aquí nos encontraremos la documentación necesaria para hacer peticiones CRUD a nuestras apis</w:t>
+      </w:r>
+    </w:p>
+    <w:p>
+      <w:pPr>
+        <w:rPr>
+          <w:rFonts w:ascii="Consolas" w:hAnsi="Consolas"/>
+          <w:sz w:val="21"/>
+          <w:szCs w:val="21"/>
           <w:lang w:val="en-GB"/>
         </w:rPr>
       </w:pPr>
@@ -10336,10 +10690,10 @@
           <w:lang w:eastAsia="es-ES"/>
         </w:rPr>
         <w:drawing>
-          <wp:inline distT="0" distB="0" distL="0" distR="0" wp14:anchorId="6D508EA2" wp14:editId="467CDEB4">
-            <wp:extent cx="5400040" cy="2346960"/>
-            <wp:effectExtent l="0" t="0" r="0" b="0"/>
-            <wp:docPr id="17" name="Imagen 17"/>
+          <wp:inline distT="0" distB="0" distL="0" distR="0" wp14:anchorId="0ADF67EC" wp14:editId="37A26D86">
+            <wp:extent cx="5400040" cy="2072005"/>
+            <wp:effectExtent l="0" t="0" r="0" b="4445"/>
+            <wp:docPr id="16" name="Imagen 16"/>
             <wp:cNvGraphicFramePr>
               <a:graphicFrameLocks xmlns:a="http://schemas.openxmlformats.org/drawingml/2006/main" noChangeAspect="1"/>
             </wp:cNvGraphicFramePr>
@@ -10359,7 +10713,7 @@
                   <pic:spPr>
                     <a:xfrm>
                       <a:off x="0" y="0"/>
-                      <a:ext cx="5400040" cy="2346960"/>
+                      <a:ext cx="5400040" cy="2072005"/>
                     </a:xfrm>
                     <a:prstGeom prst="rect">
                       <a:avLst/>
@@ -10374,7 +10728,6 @@
     </w:p>
     <w:p>
       <w:pPr>
-        <w:ind w:left="720"/>
         <w:rPr>
           <w:rFonts w:ascii="Consolas" w:hAnsi="Consolas"/>
           <w:sz w:val="21"/>
@@ -10389,7 +10742,6 @@
           <w:rFonts w:ascii="Consolas" w:hAnsi="Consolas"/>
           <w:sz w:val="21"/>
           <w:szCs w:val="21"/>
-          <w:lang w:val="en-GB"/>
         </w:rPr>
       </w:pPr>
       <w:r>
@@ -10397,9 +10749,8 @@
           <w:rFonts w:ascii="Consolas" w:hAnsi="Consolas"/>
           <w:sz w:val="21"/>
           <w:szCs w:val="21"/>
-          <w:lang w:val="en-GB"/>
-        </w:rPr>
-        <w:t>12. Modelos expecificados:</w:t>
+        </w:rPr>
+        <w:t>Inlusive se pueden ampliar y probar</w:t>
       </w:r>
     </w:p>
     <w:p>
@@ -10415,11 +10766,12 @@
         <w:rPr>
           <w:lang w:eastAsia="es-ES"/>
         </w:rPr>
+        <w:lastRenderedPageBreak/>
         <w:drawing>
-          <wp:inline distT="0" distB="0" distL="0" distR="0" wp14:anchorId="3F7870FD" wp14:editId="0A936C56">
-            <wp:extent cx="5400040" cy="2125980"/>
-            <wp:effectExtent l="0" t="0" r="0" b="7620"/>
-            <wp:docPr id="18" name="Imagen 18"/>
+          <wp:inline distT="0" distB="0" distL="0" distR="0" wp14:anchorId="6D508EA2" wp14:editId="467CDEB4">
+            <wp:extent cx="5400040" cy="2346960"/>
+            <wp:effectExtent l="0" t="0" r="0" b="0"/>
+            <wp:docPr id="17" name="Imagen 17"/>
             <wp:cNvGraphicFramePr>
               <a:graphicFrameLocks xmlns:a="http://schemas.openxmlformats.org/drawingml/2006/main" noChangeAspect="1"/>
             </wp:cNvGraphicFramePr>
@@ -10439,6 +10791,86 @@
                   <pic:spPr>
                     <a:xfrm>
                       <a:off x="0" y="0"/>
+                      <a:ext cx="5400040" cy="2346960"/>
+                    </a:xfrm>
+                    <a:prstGeom prst="rect">
+                      <a:avLst/>
+                    </a:prstGeom>
+                  </pic:spPr>
+                </pic:pic>
+              </a:graphicData>
+            </a:graphic>
+          </wp:inline>
+        </w:drawing>
+      </w:r>
+    </w:p>
+    <w:p>
+      <w:pPr>
+        <w:ind w:left="720"/>
+        <w:rPr>
+          <w:rFonts w:ascii="Consolas" w:hAnsi="Consolas"/>
+          <w:sz w:val="21"/>
+          <w:szCs w:val="21"/>
+          <w:lang w:val="en-GB"/>
+        </w:rPr>
+      </w:pPr>
+    </w:p>
+    <w:p>
+      <w:pPr>
+        <w:rPr>
+          <w:rFonts w:ascii="Consolas" w:hAnsi="Consolas"/>
+          <w:sz w:val="21"/>
+          <w:szCs w:val="21"/>
+          <w:lang w:val="en-GB"/>
+        </w:rPr>
+      </w:pPr>
+      <w:r>
+        <w:rPr>
+          <w:rFonts w:ascii="Consolas" w:hAnsi="Consolas"/>
+          <w:sz w:val="21"/>
+          <w:szCs w:val="21"/>
+          <w:lang w:val="en-GB"/>
+        </w:rPr>
+        <w:t>12. Modelos expecificados:</w:t>
+      </w:r>
+    </w:p>
+    <w:p>
+      <w:pPr>
+        <w:rPr>
+          <w:rFonts w:ascii="Consolas" w:hAnsi="Consolas"/>
+          <w:sz w:val="21"/>
+          <w:szCs w:val="21"/>
+          <w:lang w:val="en-GB"/>
+        </w:rPr>
+      </w:pPr>
+      <w:r>
+        <w:rPr>
+          <w:lang w:eastAsia="es-ES"/>
+        </w:rPr>
+        <w:drawing>
+          <wp:inline distT="0" distB="0" distL="0" distR="0" wp14:anchorId="3F7870FD" wp14:editId="0A936C56">
+            <wp:extent cx="5400040" cy="2125980"/>
+            <wp:effectExtent l="0" t="0" r="0" b="7620"/>
+            <wp:docPr id="18" name="Imagen 18"/>
+            <wp:cNvGraphicFramePr>
+              <a:graphicFrameLocks xmlns:a="http://schemas.openxmlformats.org/drawingml/2006/main" noChangeAspect="1"/>
+            </wp:cNvGraphicFramePr>
+            <a:graphic xmlns:a="http://schemas.openxmlformats.org/drawingml/2006/main">
+              <a:graphicData uri="http://schemas.openxmlformats.org/drawingml/2006/picture">
+                <pic:pic xmlns:pic="http://schemas.openxmlformats.org/drawingml/2006/picture">
+                  <pic:nvPicPr>
+                    <pic:cNvPr id="1" name=""/>
+                    <pic:cNvPicPr/>
+                  </pic:nvPicPr>
+                  <pic:blipFill>
+                    <a:blip r:embed="rId40"/>
+                    <a:stretch>
+                      <a:fillRect/>
+                    </a:stretch>
+                  </pic:blipFill>
+                  <pic:spPr>
+                    <a:xfrm>
+                      <a:off x="0" y="0"/>
                       <a:ext cx="5400040" cy="2125980"/>
                     </a:xfrm>
                     <a:prstGeom prst="rect">
@@ -10478,7 +10910,7 @@
         </w:rPr>
         <w:t xml:space="preserve"> este proyecto usa </w:t>
       </w:r>
-      <w:hyperlink r:id="rId40" w:history="1">
+      <w:hyperlink r:id="rId41" w:history="1">
         <w:r>
           <w:rPr>
             <w:rStyle w:val="Hipervnculo"/>
@@ -10544,7 +10976,7 @@
                     <pic:cNvPicPr/>
                   </pic:nvPicPr>
                   <pic:blipFill>
-                    <a:blip r:embed="rId41" cstate="print">
+                    <a:blip r:embed="rId42" cstate="print">
                       <a:extLst>
                         <a:ext uri="{28A0092B-C50C-407E-A947-70E740481C1C}">
                           <a14:useLocalDpi xmlns:a14="http://schemas.microsoft.com/office/drawing/2010/main" val="0"/>
@@ -10659,7 +11091,7 @@
           <w:lang w:val="en-GB"/>
         </w:rPr>
       </w:pPr>
-      <w:hyperlink r:id="rId42" w:history="1">
+      <w:hyperlink r:id="rId43" w:history="1">
         <w:r>
           <w:rPr>
             <w:rStyle w:val="Hipervnculo"/>
@@ -10877,7 +11309,7 @@
         </w:rPr>
         <w:t>“</w:t>
       </w:r>
-      <w:hyperlink r:id="rId43" w:history="1">
+      <w:hyperlink r:id="rId44" w:history="1">
         <w:r>
           <w:rPr>
             <w:rStyle w:val="Hipervnculo"/>
@@ -10914,7 +11346,7 @@
         </w:rPr>
         <w:t xml:space="preserve"> “</w:t>
       </w:r>
-      <w:hyperlink r:id="rId44" w:history="1">
+      <w:hyperlink r:id="rId45" w:history="1">
         <w:r>
           <w:rPr>
             <w:rStyle w:val="Hipervnculo"/>
@@ -10959,7 +11391,7 @@
       <w:r>
         <w:t>“</w:t>
       </w:r>
-      <w:hyperlink r:id="rId45" w:history="1">
+      <w:hyperlink r:id="rId46" w:history="1">
         <w:r>
           <w:rPr>
             <w:rStyle w:val="Hipervnculo"/>
@@ -10980,7 +11412,7 @@
       <w:r>
         <w:t xml:space="preserve"> “</w:t>
       </w:r>
-      <w:hyperlink r:id="rId46" w:history="1">
+      <w:hyperlink r:id="rId47" w:history="1">
         <w:r>
           <w:rPr>
             <w:rStyle w:val="Hipervnculo"/>
@@ -11013,7 +11445,7 @@
       <w:r>
         <w:t xml:space="preserve"> “</w:t>
       </w:r>
-      <w:hyperlink r:id="rId47" w:history="1">
+      <w:hyperlink r:id="rId48" w:history="1">
         <w:r>
           <w:rPr>
             <w:rStyle w:val="Hipervnculo"/>
@@ -11034,7 +11466,7 @@
       <w:r>
         <w:t>“</w:t>
       </w:r>
-      <w:hyperlink r:id="rId48" w:history="1">
+      <w:hyperlink r:id="rId49" w:history="1">
         <w:r>
           <w:rPr>
             <w:rStyle w:val="Hipervnculo"/>
@@ -11076,7 +11508,7 @@
       <w:r>
         <w:t xml:space="preserve"> “</w:t>
       </w:r>
-      <w:hyperlink r:id="rId49" w:history="1">
+      <w:hyperlink r:id="rId50" w:history="1">
         <w:r>
           <w:rPr>
             <w:rStyle w:val="Hipervnculo"/>
@@ -11097,7 +11529,7 @@
       <w:r>
         <w:t xml:space="preserve"> “</w:t>
       </w:r>
-      <w:hyperlink r:id="rId50" w:history="1">
+      <w:hyperlink r:id="rId51" w:history="1">
         <w:r>
           <w:rPr>
             <w:rStyle w:val="Hipervnculo"/>
@@ -11118,7 +11550,7 @@
       <w:r>
         <w:t xml:space="preserve"> “</w:t>
       </w:r>
-      <w:hyperlink r:id="rId51" w:history="1">
+      <w:hyperlink r:id="rId52" w:history="1">
         <w:r>
           <w:rPr>
             <w:rStyle w:val="Hipervnculo"/>
@@ -11139,7 +11571,7 @@
       <w:r>
         <w:t xml:space="preserve"> “</w:t>
       </w:r>
-      <w:hyperlink r:id="rId52" w:history="1">
+      <w:hyperlink r:id="rId53" w:history="1">
         <w:r>
           <w:rPr>
             <w:rStyle w:val="Hipervnculo"/>
@@ -11160,7 +11592,7 @@
       <w:r>
         <w:t xml:space="preserve"> “</w:t>
       </w:r>
-      <w:hyperlink r:id="rId53" w:history="1">
+      <w:hyperlink r:id="rId54" w:history="1">
         <w:r>
           <w:rPr>
             <w:rStyle w:val="Hipervnculo"/>
@@ -11181,7 +11613,7 @@
       <w:r>
         <w:t xml:space="preserve"> “</w:t>
       </w:r>
-      <w:hyperlink r:id="rId54" w:history="1">
+      <w:hyperlink r:id="rId55" w:history="1">
         <w:r>
           <w:rPr>
             <w:rStyle w:val="Hipervnculo"/>
@@ -11202,7 +11634,7 @@
       <w:r>
         <w:t xml:space="preserve"> “</w:t>
       </w:r>
-      <w:hyperlink r:id="rId55" w:history="1">
+      <w:hyperlink r:id="rId56" w:history="1">
         <w:r>
           <w:rPr>
             <w:rStyle w:val="Hipervnculo"/>
@@ -11223,7 +11655,7 @@
       <w:r>
         <w:t xml:space="preserve"> “</w:t>
       </w:r>
-      <w:hyperlink r:id="rId56" w:history="1">
+      <w:hyperlink r:id="rId57" w:history="1">
         <w:r>
           <w:rPr>
             <w:rStyle w:val="Hipervnculo"/>
@@ -11244,7 +11676,7 @@
       <w:r>
         <w:t xml:space="preserve"> “</w:t>
       </w:r>
-      <w:hyperlink r:id="rId57" w:history="1">
+      <w:hyperlink r:id="rId58" w:history="1">
         <w:r>
           <w:rPr>
             <w:rStyle w:val="Hipervnculo"/>
@@ -11265,7 +11697,7 @@
       <w:r>
         <w:t xml:space="preserve"> “</w:t>
       </w:r>
-      <w:hyperlink r:id="rId58" w:anchor="4---companiesprojects-using-openapi-generator" w:history="1">
+      <w:hyperlink r:id="rId59" w:anchor="4---companiesprojects-using-openapi-generator" w:history="1">
         <w:r>
           <w:rPr>
             <w:rStyle w:val="Hipervnculo"/>
@@ -11289,7 +11721,7 @@
         </w:rPr>
         <w:t>[18] “</w:t>
       </w:r>
-      <w:hyperlink r:id="rId59" w:history="1">
+      <w:hyperlink r:id="rId60" w:history="1">
         <w:r>
           <w:rPr>
             <w:rStyle w:val="Hipervnculo"/>
@@ -11318,7 +11750,7 @@
         </w:rPr>
         <w:t>[19] “</w:t>
       </w:r>
-      <w:hyperlink r:id="rId60" w:history="1">
+      <w:hyperlink r:id="rId61" w:history="1">
         <w:r>
           <w:rPr>
             <w:rStyle w:val="Hipervnculo"/>
@@ -11354,7 +11786,7 @@
         </w:rPr>
         <w:t>] “</w:t>
       </w:r>
-      <w:hyperlink r:id="rId61" w:history="1">
+      <w:hyperlink r:id="rId62" w:history="1">
         <w:r>
           <w:rPr>
             <w:rStyle w:val="Hipervnculo"/>
@@ -11389,7 +11821,7 @@
         </w:rPr>
         <w:t>] “</w:t>
       </w:r>
-      <w:hyperlink r:id="rId62" w:history="1">
+      <w:hyperlink r:id="rId63" w:history="1">
         <w:r>
           <w:rPr>
             <w:rStyle w:val="Hipervnculo"/>
@@ -11424,7 +11856,7 @@
         </w:rPr>
         <w:t>] “</w:t>
       </w:r>
-      <w:hyperlink r:id="rId63" w:history="1">
+      <w:hyperlink r:id="rId64" w:history="1">
         <w:r>
           <w:rPr>
             <w:rStyle w:val="Hipervnculo"/>
@@ -11471,7 +11903,7 @@
         </w:rPr>
         <w:t xml:space="preserve"> “</w:t>
       </w:r>
-      <w:hyperlink r:id="rId64" w:history="1">
+      <w:hyperlink r:id="rId65" w:history="1">
         <w:r>
           <w:rPr>
             <w:rStyle w:val="Hipervnculo"/>
@@ -11500,7 +11932,7 @@
         </w:rPr>
         <w:t>[24] “</w:t>
       </w:r>
-      <w:hyperlink r:id="rId65" w:history="1">
+      <w:hyperlink r:id="rId66" w:history="1">
         <w:r>
           <w:rPr>
             <w:rStyle w:val="Hipervnculo"/>
@@ -11542,7 +11974,7 @@
         </w:rPr>
         <w:t>] “</w:t>
       </w:r>
-      <w:hyperlink r:id="rId66" w:history="1">
+      <w:hyperlink r:id="rId67" w:history="1">
         <w:r>
           <w:rPr>
             <w:rStyle w:val="Hipervnculo"/>
@@ -11595,7 +12027,7 @@
         </w:rPr>
         <w:t>“</w:t>
       </w:r>
-      <w:hyperlink r:id="rId67" w:anchor="lab" w:history="1">
+      <w:hyperlink r:id="rId68" w:anchor="lab" w:history="1">
         <w:r>
           <w:rPr>
             <w:rStyle w:val="Hipervnculo"/>
@@ -11614,8 +12046,8 @@
       <w:bookmarkEnd w:id="40"/>
     </w:p>
     <w:sectPr>
-      <w:footerReference w:type="even" r:id="rId68"/>
-      <w:footerReference w:type="default" r:id="rId69"/>
+      <w:footerReference w:type="even" r:id="rId69"/>
+      <w:footerReference w:type="default" r:id="rId70"/>
       <w:pgSz w:w="11906" w:h="16838"/>
       <w:pgMar w:top="1417" w:right="1701" w:bottom="1417" w:left="1701" w:header="708" w:footer="708" w:gutter="0"/>
       <w:pgNumType w:start="1"/>
@@ -13476,6 +13908,96 @@
     </w:lvl>
   </w:abstractNum>
   <w:abstractNum w:abstractNumId="17" w15:restartNumberingAfterBreak="0">
+    <w:nsid w:val="366B5502"/>
+    <w:multiLevelType w:val="hybridMultilevel"/>
+    <w:tmpl w:val="950EB8B4"/>
+    <w:lvl w:ilvl="0" w:tplc="73F026D2">
+      <w:start w:val="1"/>
+      <w:numFmt w:val="decimal"/>
+      <w:lvlText w:val="%1."/>
+      <w:lvlJc w:val="left"/>
+      <w:pPr>
+        <w:ind w:left="720" w:hanging="360"/>
+      </w:pPr>
+      <w:rPr>
+        <w:rFonts w:hint="default"/>
+        <w:b/>
+      </w:rPr>
+    </w:lvl>
+    <w:lvl w:ilvl="1" w:tplc="0C0A0019">
+      <w:start w:val="1"/>
+      <w:numFmt w:val="lowerLetter"/>
+      <w:lvlText w:val="%2."/>
+      <w:lvlJc w:val="left"/>
+      <w:pPr>
+        <w:ind w:left="1440" w:hanging="360"/>
+      </w:pPr>
+    </w:lvl>
+    <w:lvl w:ilvl="2" w:tplc="0C0A001B" w:tentative="1">
+      <w:start w:val="1"/>
+      <w:numFmt w:val="lowerRoman"/>
+      <w:lvlText w:val="%3."/>
+      <w:lvlJc w:val="right"/>
+      <w:pPr>
+        <w:ind w:left="2160" w:hanging="180"/>
+      </w:pPr>
+    </w:lvl>
+    <w:lvl w:ilvl="3" w:tplc="0C0A000F" w:tentative="1">
+      <w:start w:val="1"/>
+      <w:numFmt w:val="decimal"/>
+      <w:lvlText w:val="%4."/>
+      <w:lvlJc w:val="left"/>
+      <w:pPr>
+        <w:ind w:left="2880" w:hanging="360"/>
+      </w:pPr>
+    </w:lvl>
+    <w:lvl w:ilvl="4" w:tplc="0C0A0019" w:tentative="1">
+      <w:start w:val="1"/>
+      <w:numFmt w:val="lowerLetter"/>
+      <w:lvlText w:val="%5."/>
+      <w:lvlJc w:val="left"/>
+      <w:pPr>
+        <w:ind w:left="3600" w:hanging="360"/>
+      </w:pPr>
+    </w:lvl>
+    <w:lvl w:ilvl="5" w:tplc="0C0A001B" w:tentative="1">
+      <w:start w:val="1"/>
+      <w:numFmt w:val="lowerRoman"/>
+      <w:lvlText w:val="%6."/>
+      <w:lvlJc w:val="right"/>
+      <w:pPr>
+        <w:ind w:left="4320" w:hanging="180"/>
+      </w:pPr>
+    </w:lvl>
+    <w:lvl w:ilvl="6" w:tplc="0C0A000F" w:tentative="1">
+      <w:start w:val="1"/>
+      <w:numFmt w:val="decimal"/>
+      <w:lvlText w:val="%7."/>
+      <w:lvlJc w:val="left"/>
+      <w:pPr>
+        <w:ind w:left="5040" w:hanging="360"/>
+      </w:pPr>
+    </w:lvl>
+    <w:lvl w:ilvl="7" w:tplc="0C0A0019" w:tentative="1">
+      <w:start w:val="1"/>
+      <w:numFmt w:val="lowerLetter"/>
+      <w:lvlText w:val="%8."/>
+      <w:lvlJc w:val="left"/>
+      <w:pPr>
+        <w:ind w:left="5760" w:hanging="360"/>
+      </w:pPr>
+    </w:lvl>
+    <w:lvl w:ilvl="8" w:tplc="0C0A001B" w:tentative="1">
+      <w:start w:val="1"/>
+      <w:numFmt w:val="lowerRoman"/>
+      <w:lvlText w:val="%9."/>
+      <w:lvlJc w:val="right"/>
+      <w:pPr>
+        <w:ind w:left="6480" w:hanging="180"/>
+      </w:pPr>
+    </w:lvl>
+  </w:abstractNum>
+  <w:abstractNum w:abstractNumId="18" w15:restartNumberingAfterBreak="0">
     <w:nsid w:val="3D7908EC"/>
     <w:multiLevelType w:val="hybridMultilevel"/>
     <w:tmpl w:val="82A43556"/>
@@ -13561,7 +14083,7 @@
       </w:pPr>
     </w:lvl>
   </w:abstractNum>
-  <w:abstractNum w:abstractNumId="18" w15:restartNumberingAfterBreak="0">
+  <w:abstractNum w:abstractNumId="19" w15:restartNumberingAfterBreak="0">
     <w:nsid w:val="4148382D"/>
     <w:multiLevelType w:val="hybridMultilevel"/>
     <w:tmpl w:val="8A685704"/>
@@ -13674,7 +14196,7 @@
       </w:rPr>
     </w:lvl>
   </w:abstractNum>
-  <w:abstractNum w:abstractNumId="19" w15:restartNumberingAfterBreak="0">
+  <w:abstractNum w:abstractNumId="20" w15:restartNumberingAfterBreak="0">
     <w:nsid w:val="44C75B85"/>
     <w:multiLevelType w:val="hybridMultilevel"/>
     <w:tmpl w:val="AA70040E"/>
@@ -13787,7 +14309,7 @@
       </w:pPr>
     </w:lvl>
   </w:abstractNum>
-  <w:abstractNum w:abstractNumId="20" w15:restartNumberingAfterBreak="0">
+  <w:abstractNum w:abstractNumId="21" w15:restartNumberingAfterBreak="0">
     <w:nsid w:val="46015FE1"/>
     <w:multiLevelType w:val="hybridMultilevel"/>
     <w:tmpl w:val="090674F8"/>
@@ -13900,7 +14422,7 @@
       </w:rPr>
     </w:lvl>
   </w:abstractNum>
-  <w:abstractNum w:abstractNumId="21" w15:restartNumberingAfterBreak="0">
+  <w:abstractNum w:abstractNumId="22" w15:restartNumberingAfterBreak="0">
     <w:nsid w:val="48522847"/>
     <w:multiLevelType w:val="hybridMultilevel"/>
     <w:tmpl w:val="C708FB7A"/>
@@ -14013,7 +14535,7 @@
       </w:rPr>
     </w:lvl>
   </w:abstractNum>
-  <w:abstractNum w:abstractNumId="22" w15:restartNumberingAfterBreak="0">
+  <w:abstractNum w:abstractNumId="23" w15:restartNumberingAfterBreak="0">
     <w:nsid w:val="4B0D6B6A"/>
     <w:multiLevelType w:val="hybridMultilevel"/>
     <w:tmpl w:val="DDC0A5D6"/>
@@ -14102,7 +14624,7 @@
       </w:pPr>
     </w:lvl>
   </w:abstractNum>
-  <w:abstractNum w:abstractNumId="23" w15:restartNumberingAfterBreak="0">
+  <w:abstractNum w:abstractNumId="24" w15:restartNumberingAfterBreak="0">
     <w:nsid w:val="4F11069E"/>
     <w:multiLevelType w:val="hybridMultilevel"/>
     <w:tmpl w:val="2FFA14EC"/>
@@ -14215,7 +14737,7 @@
       </w:rPr>
     </w:lvl>
   </w:abstractNum>
-  <w:abstractNum w:abstractNumId="24" w15:restartNumberingAfterBreak="0">
+  <w:abstractNum w:abstractNumId="25" w15:restartNumberingAfterBreak="0">
     <w:nsid w:val="59393007"/>
     <w:multiLevelType w:val="hybridMultilevel"/>
     <w:tmpl w:val="CC3CD6C6"/>
@@ -14301,7 +14823,7 @@
       </w:pPr>
     </w:lvl>
   </w:abstractNum>
-  <w:abstractNum w:abstractNumId="25" w15:restartNumberingAfterBreak="0">
+  <w:abstractNum w:abstractNumId="26" w15:restartNumberingAfterBreak="0">
     <w:nsid w:val="5B481EDD"/>
     <w:multiLevelType w:val="multilevel"/>
     <w:tmpl w:val="0C0A001F"/>
@@ -14387,7 +14909,7 @@
       </w:pPr>
     </w:lvl>
   </w:abstractNum>
-  <w:abstractNum w:abstractNumId="26" w15:restartNumberingAfterBreak="0">
+  <w:abstractNum w:abstractNumId="27" w15:restartNumberingAfterBreak="0">
     <w:nsid w:val="5D497233"/>
     <w:multiLevelType w:val="multilevel"/>
     <w:tmpl w:val="0C0A0025"/>
@@ -14482,7 +15004,7 @@
       </w:pPr>
     </w:lvl>
   </w:abstractNum>
-  <w:abstractNum w:abstractNumId="27" w15:restartNumberingAfterBreak="0">
+  <w:abstractNum w:abstractNumId="28" w15:restartNumberingAfterBreak="0">
     <w:nsid w:val="5E594B1A"/>
     <w:multiLevelType w:val="hybridMultilevel"/>
     <w:tmpl w:val="46406514"/>
@@ -14568,7 +15090,7 @@
       </w:pPr>
     </w:lvl>
   </w:abstractNum>
-  <w:abstractNum w:abstractNumId="28" w15:restartNumberingAfterBreak="0">
+  <w:abstractNum w:abstractNumId="29" w15:restartNumberingAfterBreak="0">
     <w:nsid w:val="5FFD495B"/>
     <w:multiLevelType w:val="hybridMultilevel"/>
     <w:tmpl w:val="5FD299D4"/>
@@ -14681,7 +15203,7 @@
       </w:rPr>
     </w:lvl>
   </w:abstractNum>
-  <w:abstractNum w:abstractNumId="29" w15:restartNumberingAfterBreak="0">
+  <w:abstractNum w:abstractNumId="30" w15:restartNumberingAfterBreak="0">
     <w:nsid w:val="604D2A08"/>
     <w:multiLevelType w:val="hybridMultilevel"/>
     <w:tmpl w:val="B0EAAAB4"/>
@@ -14794,7 +15316,7 @@
       </w:rPr>
     </w:lvl>
   </w:abstractNum>
-  <w:abstractNum w:abstractNumId="30" w15:restartNumberingAfterBreak="0">
+  <w:abstractNum w:abstractNumId="31" w15:restartNumberingAfterBreak="0">
     <w:nsid w:val="610D757F"/>
     <w:multiLevelType w:val="hybridMultilevel"/>
     <w:tmpl w:val="D81A1392"/>
@@ -14907,7 +15429,7 @@
       </w:rPr>
     </w:lvl>
   </w:abstractNum>
-  <w:abstractNum w:abstractNumId="31" w15:restartNumberingAfterBreak="0">
+  <w:abstractNum w:abstractNumId="32" w15:restartNumberingAfterBreak="0">
     <w:nsid w:val="62FB0CD5"/>
     <w:multiLevelType w:val="hybridMultilevel"/>
     <w:tmpl w:val="05AA9D92"/>
@@ -15020,7 +15542,7 @@
       </w:rPr>
     </w:lvl>
   </w:abstractNum>
-  <w:abstractNum w:abstractNumId="32" w15:restartNumberingAfterBreak="0">
+  <w:abstractNum w:abstractNumId="33" w15:restartNumberingAfterBreak="0">
     <w:nsid w:val="62FF26FD"/>
     <w:multiLevelType w:val="hybridMultilevel"/>
     <w:tmpl w:val="0128B61C"/>
@@ -15133,7 +15655,7 @@
       </w:rPr>
     </w:lvl>
   </w:abstractNum>
-  <w:abstractNum w:abstractNumId="33" w15:restartNumberingAfterBreak="0">
+  <w:abstractNum w:abstractNumId="34" w15:restartNumberingAfterBreak="0">
     <w:nsid w:val="676B309E"/>
     <w:multiLevelType w:val="hybridMultilevel"/>
     <w:tmpl w:val="FA3EC5DA"/>
@@ -15222,7 +15744,7 @@
       </w:pPr>
     </w:lvl>
   </w:abstractNum>
-  <w:abstractNum w:abstractNumId="34" w15:restartNumberingAfterBreak="0">
+  <w:abstractNum w:abstractNumId="35" w15:restartNumberingAfterBreak="0">
     <w:nsid w:val="6A7B3AE2"/>
     <w:multiLevelType w:val="hybridMultilevel"/>
     <w:tmpl w:val="3E98DED6"/>
@@ -15335,7 +15857,7 @@
       </w:rPr>
     </w:lvl>
   </w:abstractNum>
-  <w:abstractNum w:abstractNumId="35" w15:restartNumberingAfterBreak="0">
+  <w:abstractNum w:abstractNumId="36" w15:restartNumberingAfterBreak="0">
     <w:nsid w:val="6A911A39"/>
     <w:multiLevelType w:val="hybridMultilevel"/>
     <w:tmpl w:val="6AEE9EA0"/>
@@ -15424,7 +15946,7 @@
       </w:pPr>
     </w:lvl>
   </w:abstractNum>
-  <w:abstractNum w:abstractNumId="36" w15:restartNumberingAfterBreak="0">
+  <w:abstractNum w:abstractNumId="37" w15:restartNumberingAfterBreak="0">
     <w:nsid w:val="6BEA4E2E"/>
     <w:multiLevelType w:val="hybridMultilevel"/>
     <w:tmpl w:val="144E3266"/>
@@ -15537,7 +16059,7 @@
       </w:rPr>
     </w:lvl>
   </w:abstractNum>
-  <w:abstractNum w:abstractNumId="37" w15:restartNumberingAfterBreak="0">
+  <w:abstractNum w:abstractNumId="38" w15:restartNumberingAfterBreak="0">
     <w:nsid w:val="6CF004A1"/>
     <w:multiLevelType w:val="hybridMultilevel"/>
     <w:tmpl w:val="6E6C8264"/>
@@ -15650,7 +16172,7 @@
       </w:rPr>
     </w:lvl>
   </w:abstractNum>
-  <w:abstractNum w:abstractNumId="38" w15:restartNumberingAfterBreak="0">
+  <w:abstractNum w:abstractNumId="39" w15:restartNumberingAfterBreak="0">
     <w:nsid w:val="6E88175F"/>
     <w:multiLevelType w:val="hybridMultilevel"/>
     <w:tmpl w:val="9B404B7E"/>
@@ -15766,7 +16288,7 @@
       </w:pPr>
     </w:lvl>
   </w:abstractNum>
-  <w:abstractNum w:abstractNumId="39" w15:restartNumberingAfterBreak="0">
+  <w:abstractNum w:abstractNumId="40" w15:restartNumberingAfterBreak="0">
     <w:nsid w:val="70B11689"/>
     <w:multiLevelType w:val="hybridMultilevel"/>
     <w:tmpl w:val="7AC20BC0"/>
@@ -15852,7 +16374,7 @@
       </w:pPr>
     </w:lvl>
   </w:abstractNum>
-  <w:abstractNum w:abstractNumId="40" w15:restartNumberingAfterBreak="0">
+  <w:abstractNum w:abstractNumId="41" w15:restartNumberingAfterBreak="0">
     <w:nsid w:val="7810574D"/>
     <w:multiLevelType w:val="hybridMultilevel"/>
     <w:tmpl w:val="E0A48A0E"/>
@@ -15972,19 +16494,19 @@
     <w:abstractNumId w:val="0"/>
   </w:num>
   <w:num w:numId="3">
-    <w:abstractNumId w:val="17"/>
+    <w:abstractNumId w:val="18"/>
   </w:num>
   <w:num w:numId="4">
     <w:abstractNumId w:val="7"/>
   </w:num>
   <w:num w:numId="5">
-    <w:abstractNumId w:val="25"/>
+    <w:abstractNumId w:val="26"/>
   </w:num>
   <w:num w:numId="6">
-    <w:abstractNumId w:val="26"/>
+    <w:abstractNumId w:val="27"/>
   </w:num>
   <w:num w:numId="7">
-    <w:abstractNumId w:val="19"/>
+    <w:abstractNumId w:val="20"/>
   </w:num>
   <w:num w:numId="8">
     <w:abstractNumId w:val="5"/>
@@ -15993,46 +16515,46 @@
     <w:abstractNumId w:val="16"/>
   </w:num>
   <w:num w:numId="10">
+    <w:abstractNumId w:val="39"/>
+  </w:num>
+  <w:num w:numId="11">
+    <w:abstractNumId w:val="25"/>
+  </w:num>
+  <w:num w:numId="12">
+    <w:abstractNumId w:val="40"/>
+  </w:num>
+  <w:num w:numId="13">
+    <w:abstractNumId w:val="21"/>
+  </w:num>
+  <w:num w:numId="14">
     <w:abstractNumId w:val="38"/>
   </w:num>
-  <w:num w:numId="11">
-    <w:abstractNumId w:val="24"/>
+  <w:num w:numId="15">
+    <w:abstractNumId w:val="33"/>
   </w:num>
-  <w:num w:numId="12">
-    <w:abstractNumId w:val="39"/>
-  </w:num>
-  <w:num w:numId="13">
-    <w:abstractNumId w:val="20"/>
-  </w:num>
-  <w:num w:numId="14">
-    <w:abstractNumId w:val="37"/>
-  </w:num>
-  <w:num w:numId="15">
+  <w:num w:numId="16">
     <w:abstractNumId w:val="32"/>
   </w:num>
-  <w:num w:numId="16">
+  <w:num w:numId="17">
     <w:abstractNumId w:val="31"/>
   </w:num>
-  <w:num w:numId="17">
-    <w:abstractNumId w:val="30"/>
-  </w:num>
   <w:num w:numId="18">
-    <w:abstractNumId w:val="18"/>
+    <w:abstractNumId w:val="19"/>
   </w:num>
   <w:num w:numId="19">
-    <w:abstractNumId w:val="28"/>
+    <w:abstractNumId w:val="29"/>
   </w:num>
   <w:num w:numId="20">
     <w:abstractNumId w:val="4"/>
   </w:num>
   <w:num w:numId="21">
-    <w:abstractNumId w:val="40"/>
+    <w:abstractNumId w:val="41"/>
   </w:num>
   <w:num w:numId="22">
-    <w:abstractNumId w:val="23"/>
+    <w:abstractNumId w:val="24"/>
   </w:num>
   <w:num w:numId="23">
-    <w:abstractNumId w:val="29"/>
+    <w:abstractNumId w:val="30"/>
   </w:num>
   <w:num w:numId="24">
     <w:abstractNumId w:val="10"/>
@@ -16044,13 +16566,13 @@
     <w:abstractNumId w:val="1"/>
   </w:num>
   <w:num w:numId="27">
-    <w:abstractNumId w:val="21"/>
+    <w:abstractNumId w:val="22"/>
   </w:num>
   <w:num w:numId="28">
     <w:abstractNumId w:val="14"/>
   </w:num>
   <w:num w:numId="29">
-    <w:abstractNumId w:val="27"/>
+    <w:abstractNumId w:val="28"/>
     <w:lvlOverride w:ilvl="0">
       <w:startOverride w:val="1"/>
     </w:lvlOverride>
@@ -16080,7 +16602,7 @@
     </w:lvlOverride>
   </w:num>
   <w:num w:numId="30">
-    <w:abstractNumId w:val="36"/>
+    <w:abstractNumId w:val="37"/>
   </w:num>
   <w:num w:numId="31">
     <w:abstractNumId w:val="11"/>
@@ -16119,19 +16641,19 @@
     </w:lvlOverride>
   </w:num>
   <w:num w:numId="34">
-    <w:abstractNumId w:val="34"/>
+    <w:abstractNumId w:val="35"/>
   </w:num>
   <w:num w:numId="35">
-    <w:abstractNumId w:val="22"/>
+    <w:abstractNumId w:val="23"/>
   </w:num>
   <w:num w:numId="36">
-    <w:abstractNumId w:val="33"/>
+    <w:abstractNumId w:val="34"/>
   </w:num>
   <w:num w:numId="37">
     <w:abstractNumId w:val="6"/>
   </w:num>
   <w:num w:numId="38">
-    <w:abstractNumId w:val="35"/>
+    <w:abstractNumId w:val="36"/>
   </w:num>
   <w:num w:numId="39">
     <w:abstractNumId w:val="15"/>
@@ -16141,6 +16663,9 @@
   </w:num>
   <w:num w:numId="41">
     <w:abstractNumId w:val="3"/>
+  </w:num>
+  <w:num w:numId="42">
+    <w:abstractNumId w:val="17"/>
   </w:num>
 </w:numbering>
 </file>
@@ -16791,7 +17316,6 @@
   <w:style w:type="character" w:default="1" w:styleId="Fuentedeprrafopredeter">
     <w:name w:val="Default Paragraph Font"/>
     <w:uiPriority w:val="1"/>
-    <w:semiHidden/>
     <w:unhideWhenUsed/>
   </w:style>
   <w:style w:type="table" w:default="1" w:styleId="Tablanormal">

</xml_diff>